<commit_message>
Checkpoint version of the exam #1 study guide.
</commit_message>
<xml_diff>
--- a/Exam Study Guide/Exam #1/CS286 - Exam #1 Study Guide.docx
+++ b/Exam Study Guide/Exam #1/CS286 - Exam #1 Study Guide.docx
@@ -2374,6 +2374,7 @@
           </w:p>
           <w:p/>
           <w:p>
+            <w:proofErr w:type="spellStart"/>
             <w:r>
               <w:rPr>
                 <w:b/>
@@ -2386,7 +2387,15 @@
                 <w:b/>
                 <w:color w:val="0000FF"/>
               </w:rPr>
-              <w:t>’s Law</w:t>
+              <w:t>’s</w:t>
+            </w:r>
+            <w:proofErr w:type="spellEnd"/>
+            <w:r>
+              <w:rPr>
+                <w:b/>
+                <w:color w:val="0000FF"/>
+              </w:rPr>
+              <w:t xml:space="preserve"> Law</w:t>
             </w:r>
             <w:r>
               <w:t xml:space="preserve"> – Every two years, </w:t>
@@ -3015,7 +3024,25 @@
           <w:color w:val="008000"/>
           <w:sz w:val="32"/>
         </w:rPr>
-        <w:t xml:space="preserve"> and MapR-FS</w:t>
+        <w:t xml:space="preserve"> and </w:t>
+      </w:r>
+      <w:proofErr w:type="spellStart"/>
+      <w:r>
+        <w:rPr>
+          <w:b/>
+          <w:color w:val="008000"/>
+          <w:sz w:val="32"/>
+        </w:rPr>
+        <w:t>MapR</w:t>
+      </w:r>
+      <w:proofErr w:type="spellEnd"/>
+      <w:r>
+        <w:rPr>
+          <w:b/>
+          <w:color w:val="008000"/>
+          <w:sz w:val="32"/>
+        </w:rPr>
+        <w:t>-FS</w:t>
       </w:r>
     </w:p>
     <w:p>
@@ -3028,7 +3055,7 @@
     </w:p>
     <w:tbl>
       <w:tblPr>
-        <w:tblW w:w="0" w:type="auto"/>
+        <w:tblW w:w="11088" w:type="dxa"/>
         <w:tblBorders>
           <w:top w:val="single" w:sz="4" w:space="0" w:color="auto"/>
           <w:left w:val="single" w:sz="4" w:space="0" w:color="auto"/>
@@ -3041,12 +3068,12 @@
       </w:tblPr>
       <w:tblGrid>
         <w:gridCol w:w="1638"/>
-        <w:gridCol w:w="2070"/>
-        <w:gridCol w:w="810"/>
+        <w:gridCol w:w="1980"/>
+        <w:gridCol w:w="1170"/>
         <w:gridCol w:w="1800"/>
+        <w:gridCol w:w="1350"/>
         <w:gridCol w:w="1530"/>
-        <w:gridCol w:w="1440"/>
-        <w:gridCol w:w="1728"/>
+        <w:gridCol w:w="1620"/>
       </w:tblGrid>
       <w:tr>
         <w:trPr>
@@ -3107,7 +3134,7 @@
         </w:tc>
         <w:tc>
           <w:tcPr>
-            <w:tcW w:w="2070" w:type="dxa"/>
+            <w:tcW w:w="1980" w:type="dxa"/>
             <w:vMerge w:val="restart"/>
             <w:tcBorders>
               <w:right w:val="single" w:sz="12" w:space="0" w:color="auto"/>
@@ -3191,7 +3218,7 @@
         </w:tc>
         <w:tc>
           <w:tcPr>
-            <w:tcW w:w="7308" w:type="dxa"/>
+            <w:tcW w:w="7470" w:type="dxa"/>
             <w:gridSpan w:val="5"/>
             <w:tcBorders>
               <w:top w:val="single" w:sz="12" w:space="0" w:color="auto"/>
@@ -3251,7 +3278,7 @@
         </w:tc>
         <w:tc>
           <w:tcPr>
-            <w:tcW w:w="2070" w:type="dxa"/>
+            <w:tcW w:w="1980" w:type="dxa"/>
             <w:vMerge/>
             <w:tcBorders>
               <w:right w:val="single" w:sz="12" w:space="0" w:color="auto"/>
@@ -3270,7 +3297,7 @@
         </w:tc>
         <w:tc>
           <w:tcPr>
-            <w:tcW w:w="810" w:type="dxa"/>
+            <w:tcW w:w="1170" w:type="dxa"/>
             <w:tcBorders>
               <w:top w:val="single" w:sz="6" w:space="0" w:color="auto"/>
               <w:left w:val="single" w:sz="12" w:space="0" w:color="auto"/>
@@ -3285,10 +3312,17 @@
                 <w:b/>
                 <w:color w:val="FF0000"/>
               </w:rPr>
-              <w:t xml:space="preserve">Typical Block Size: </w:t>
-            </w:r>
-            <w:r>
-              <w:t>8KB</w:t>
+              <w:t>Hadoop</w:t>
+            </w:r>
+            <w:r>
+              <w:rPr>
+                <w:b/>
+                <w:color w:val="FF0000"/>
+              </w:rPr>
+              <w:t xml:space="preserve"> Block Size: </w:t>
+            </w:r>
+            <w:r>
+              <w:t>64MB</w:t>
             </w:r>
           </w:p>
         </w:tc>
@@ -3304,6 +3338,7 @@
             <w:vAlign w:val="center"/>
           </w:tcPr>
           <w:p>
+            <w:proofErr w:type="spellStart"/>
             <w:r>
               <w:rPr>
                 <w:b/>
@@ -3311,8 +3346,52 @@
               </w:rPr>
               <w:t>Inode</w:t>
             </w:r>
+            <w:proofErr w:type="spellEnd"/>
             <w:r>
               <w:t xml:space="preserve"> – Data structure used to represent a file system object.  This includes the location of the disk block location.</w:t>
+            </w:r>
+          </w:p>
+        </w:tc>
+        <w:tc>
+          <w:tcPr>
+            <w:tcW w:w="1350" w:type="dxa"/>
+            <w:tcBorders>
+              <w:top w:val="single" w:sz="6" w:space="0" w:color="auto"/>
+              <w:left w:val="single" w:sz="6" w:space="0" w:color="auto"/>
+              <w:bottom w:val="single" w:sz="12" w:space="0" w:color="auto"/>
+              <w:right w:val="single" w:sz="6" w:space="0" w:color="auto"/>
+            </w:tcBorders>
+            <w:vAlign w:val="center"/>
+          </w:tcPr>
+          <w:p>
+            <w:r>
+              <w:rPr>
+                <w:b/>
+                <w:color w:val="0000FF"/>
+              </w:rPr>
+              <w:t>Direct Block</w:t>
+            </w:r>
+            <w:r>
+              <w:t xml:space="preserve"> – File block location </w:t>
+            </w:r>
+            <w:r>
+              <w:rPr>
+                <w:b/>
+                <w:color w:val="FF0000"/>
+              </w:rPr>
+              <w:t xml:space="preserve">pointed to directly by the </w:t>
+            </w:r>
+            <w:proofErr w:type="spellStart"/>
+            <w:r>
+              <w:rPr>
+                <w:b/>
+                <w:color w:val="FF0000"/>
+              </w:rPr>
+              <w:t>inode</w:t>
+            </w:r>
+            <w:proofErr w:type="spellEnd"/>
+            <w:r>
+              <w:t>.</w:t>
             </w:r>
           </w:p>
         </w:tc>
@@ -3333,17 +3412,53 @@
                 <w:b/>
                 <w:color w:val="0000FF"/>
               </w:rPr>
-              <w:t>Direct Block</w:t>
-            </w:r>
-            <w:r>
-              <w:t xml:space="preserve"> – File block location </w:t>
-            </w:r>
-            <w:r>
-              <w:rPr>
-                <w:b/>
+              <w:t>Indirect Block</w:t>
+            </w:r>
+            <w:r>
+              <w:rPr>
                 <w:color w:val="FF0000"/>
               </w:rPr>
-              <w:t>pointed to directly by the inode</w:t>
+              <w:t xml:space="preserve"> </w:t>
+            </w:r>
+            <w:r>
+              <w:t xml:space="preserve">– Block </w:t>
+            </w:r>
+            <w:r>
+              <w:rPr>
+                <w:b/>
+                <w:color w:val="FF0000"/>
+              </w:rPr>
+              <w:t xml:space="preserve">pointed to by the </w:t>
+            </w:r>
+            <w:proofErr w:type="spellStart"/>
+            <w:r>
+              <w:rPr>
+                <w:b/>
+                <w:color w:val="FF0000"/>
+              </w:rPr>
+              <w:t>inode</w:t>
+            </w:r>
+            <w:proofErr w:type="spellEnd"/>
+            <w:r>
+              <w:rPr>
+                <w:b/>
+                <w:color w:val="FF0000"/>
+              </w:rPr>
+              <w:t xml:space="preserve"> through </w:t>
+            </w:r>
+            <w:r>
+              <w:rPr>
+                <w:b/>
+                <w:color w:val="00B050"/>
+              </w:rPr>
+              <w:t>exactly one</w:t>
+            </w:r>
+            <w:r>
+              <w:rPr>
+                <w:b/>
+                <w:color w:val="FF0000"/>
+              </w:rPr>
+              <w:t xml:space="preserve"> intermediary block</w:t>
             </w:r>
             <w:r>
               <w:t>.</w:t>
@@ -3352,61 +3467,7 @@
         </w:tc>
         <w:tc>
           <w:tcPr>
-            <w:tcW w:w="1440" w:type="dxa"/>
-            <w:tcBorders>
-              <w:top w:val="single" w:sz="6" w:space="0" w:color="auto"/>
-              <w:left w:val="single" w:sz="6" w:space="0" w:color="auto"/>
-              <w:bottom w:val="single" w:sz="12" w:space="0" w:color="auto"/>
-              <w:right w:val="single" w:sz="6" w:space="0" w:color="auto"/>
-            </w:tcBorders>
-            <w:vAlign w:val="center"/>
-          </w:tcPr>
-          <w:p>
-            <w:r>
-              <w:rPr>
-                <w:b/>
-                <w:color w:val="0000FF"/>
-              </w:rPr>
-              <w:t>Indirect Block</w:t>
-            </w:r>
-            <w:r>
-              <w:rPr>
-                <w:color w:val="FF0000"/>
-              </w:rPr>
-              <w:t xml:space="preserve"> </w:t>
-            </w:r>
-            <w:r>
-              <w:t xml:space="preserve">– Block </w:t>
-            </w:r>
-            <w:r>
-              <w:rPr>
-                <w:b/>
-                <w:color w:val="FF0000"/>
-              </w:rPr>
-              <w:t xml:space="preserve">pointed to by the inode through </w:t>
-            </w:r>
-            <w:r>
-              <w:rPr>
-                <w:b/>
-                <w:color w:val="00B050"/>
-              </w:rPr>
-              <w:t>exactly one</w:t>
-            </w:r>
-            <w:r>
-              <w:rPr>
-                <w:b/>
-                <w:color w:val="FF0000"/>
-              </w:rPr>
-              <w:t xml:space="preserve"> intermediary block</w:t>
-            </w:r>
-            <w:r>
-              <w:t>.</w:t>
-            </w:r>
-          </w:p>
-        </w:tc>
-        <w:tc>
-          <w:tcPr>
-            <w:tcW w:w="1728" w:type="dxa"/>
+            <w:tcW w:w="1620" w:type="dxa"/>
             <w:tcBorders>
               <w:top w:val="single" w:sz="6" w:space="0" w:color="auto"/>
               <w:left w:val="single" w:sz="6" w:space="0" w:color="auto"/>
@@ -3444,7 +3505,23 @@
                 <w:b/>
                 <w:color w:val="FF0000"/>
               </w:rPr>
-              <w:t xml:space="preserve">pointed to by the inode through </w:t>
+              <w:t xml:space="preserve">pointed to by the </w:t>
+            </w:r>
+            <w:proofErr w:type="spellStart"/>
+            <w:r>
+              <w:rPr>
+                <w:b/>
+                <w:color w:val="FF0000"/>
+              </w:rPr>
+              <w:t>inode</w:t>
+            </w:r>
+            <w:proofErr w:type="spellEnd"/>
+            <w:r>
+              <w:rPr>
+                <w:b/>
+                <w:color w:val="FF0000"/>
+              </w:rPr>
+              <w:t xml:space="preserve"> through </w:t>
             </w:r>
             <w:r>
               <w:rPr>
@@ -3602,7 +3679,23 @@
                 <w:b/>
                 <w:color w:val="FF0000"/>
               </w:rPr>
-              <w:t>HDFS is not compatible with a virtual file system while MapR-FS is.</w:t>
+              <w:t xml:space="preserve">HDFS is not compatible with a virtual file system while </w:t>
+            </w:r>
+            <w:proofErr w:type="spellStart"/>
+            <w:r>
+              <w:rPr>
+                <w:b/>
+                <w:color w:val="FF0000"/>
+              </w:rPr>
+              <w:t>MapR</w:t>
+            </w:r>
+            <w:proofErr w:type="spellEnd"/>
+            <w:r>
+              <w:rPr>
+                <w:b/>
+                <w:color w:val="FF0000"/>
+              </w:rPr>
+              <w:t>-FS is.</w:t>
             </w:r>
           </w:p>
           <w:p/>
@@ -3860,6 +3953,276 @@
         </w:tc>
       </w:tr>
     </w:tbl>
+    <w:p/>
+    <w:tbl>
+      <w:tblPr>
+        <w:tblStyle w:val="TableGrid"/>
+        <w:tblW w:w="0" w:type="auto"/>
+        <w:tblLook w:val="04A0" w:firstRow="1" w:lastRow="0" w:firstColumn="1" w:lastColumn="0" w:noHBand="0" w:noVBand="1"/>
+      </w:tblPr>
+      <w:tblGrid>
+        <w:gridCol w:w="3618"/>
+        <w:gridCol w:w="3510"/>
+        <w:gridCol w:w="3888"/>
+      </w:tblGrid>
+      <w:tr>
+        <w:trPr>
+          <w:trHeight w:val="2141"/>
+        </w:trPr>
+        <w:tc>
+          <w:tcPr>
+            <w:tcW w:w="3618" w:type="dxa"/>
+          </w:tcPr>
+          <w:p>
+            <w:pPr>
+              <w:jc w:val="center"/>
+              <w:rPr>
+                <w:b/>
+                <w:color w:val="0000FF"/>
+                <w:szCs w:val="22"/>
+              </w:rPr>
+            </w:pPr>
+            <w:r>
+              <w:rPr>
+                <w:b/>
+                <w:color w:val="0000FF"/>
+                <w:szCs w:val="22"/>
+              </w:rPr>
+              <w:t>Hadoop Data Write</w:t>
+            </w:r>
+          </w:p>
+          <w:p>
+            <w:pPr>
+              <w:rPr>
+                <w:sz w:val="8"/>
+                <w:szCs w:val="8"/>
+              </w:rPr>
+            </w:pPr>
+          </w:p>
+          <w:p>
+            <w:pPr>
+              <w:jc w:val="center"/>
+            </w:pPr>
+            <w:r>
+              <w:rPr>
+                <w:noProof/>
+              </w:rPr>
+              <w:drawing>
+                <wp:inline distT="0" distB="0" distL="0" distR="0" wp14:anchorId="62C5CB6D" wp14:editId="5919FB8C">
+                  <wp:extent cx="1906327" cy="1172111"/>
+                  <wp:effectExtent l="0" t="0" r="0" b="9525"/>
+                  <wp:docPr id="21" name="Picture 21"/>
+                  <wp:cNvGraphicFramePr>
+                    <a:graphicFrameLocks xmlns:a="http://schemas.openxmlformats.org/drawingml/2006/main" noChangeAspect="1"/>
+                  </wp:cNvGraphicFramePr>
+                  <a:graphic xmlns:a="http://schemas.openxmlformats.org/drawingml/2006/main">
+                    <a:graphicData uri="http://schemas.openxmlformats.org/drawingml/2006/picture">
+                      <pic:pic xmlns:pic="http://schemas.openxmlformats.org/drawingml/2006/picture">
+                        <pic:nvPicPr>
+                          <pic:cNvPr id="0" name="Hadoop Write Flow Chart.jpg"/>
+                          <pic:cNvPicPr/>
+                        </pic:nvPicPr>
+                        <pic:blipFill>
+                          <a:blip r:embed="rId12">
+                            <a:extLst>
+                              <a:ext uri="{28A0092B-C50C-407E-A947-70E740481C1C}">
+                                <a14:useLocalDpi xmlns:a14="http://schemas.microsoft.com/office/drawing/2010/main" val="0"/>
+                              </a:ext>
+                            </a:extLst>
+                          </a:blip>
+                          <a:stretch>
+                            <a:fillRect/>
+                          </a:stretch>
+                        </pic:blipFill>
+                        <pic:spPr>
+                          <a:xfrm>
+                            <a:off x="0" y="0"/>
+                            <a:ext cx="1905669" cy="1171706"/>
+                          </a:xfrm>
+                          <a:prstGeom prst="rect">
+                            <a:avLst/>
+                          </a:prstGeom>
+                        </pic:spPr>
+                      </pic:pic>
+                    </a:graphicData>
+                  </a:graphic>
+                </wp:inline>
+              </w:drawing>
+            </w:r>
+          </w:p>
+        </w:tc>
+        <w:tc>
+          <w:tcPr>
+            <w:tcW w:w="3510" w:type="dxa"/>
+          </w:tcPr>
+          <w:p>
+            <w:pPr>
+              <w:jc w:val="center"/>
+              <w:rPr>
+                <w:b/>
+                <w:color w:val="0000FF"/>
+                <w:szCs w:val="22"/>
+              </w:rPr>
+            </w:pPr>
+            <w:r>
+              <w:rPr>
+                <w:b/>
+                <w:color w:val="0000FF"/>
+                <w:szCs w:val="22"/>
+              </w:rPr>
+              <w:t xml:space="preserve">Hadoop Data </w:t>
+            </w:r>
+            <w:r>
+              <w:rPr>
+                <w:b/>
+                <w:color w:val="0000FF"/>
+                <w:szCs w:val="22"/>
+              </w:rPr>
+              <w:t>Read</w:t>
+            </w:r>
+          </w:p>
+          <w:p>
+            <w:pPr>
+              <w:rPr>
+                <w:sz w:val="8"/>
+                <w:szCs w:val="8"/>
+              </w:rPr>
+            </w:pPr>
+            <w:r>
+              <w:rPr>
+                <w:noProof/>
+              </w:rPr>
+              <w:drawing>
+                <wp:inline distT="0" distB="0" distL="0" distR="0" wp14:anchorId="54D419BA" wp14:editId="67EBD5AD">
+                  <wp:extent cx="2076427" cy="1234440"/>
+                  <wp:effectExtent l="0" t="0" r="635" b="3810"/>
+                  <wp:docPr id="22" name="Picture 22"/>
+                  <wp:cNvGraphicFramePr>
+                    <a:graphicFrameLocks xmlns:a="http://schemas.openxmlformats.org/drawingml/2006/main" noChangeAspect="1"/>
+                  </wp:cNvGraphicFramePr>
+                  <a:graphic xmlns:a="http://schemas.openxmlformats.org/drawingml/2006/main">
+                    <a:graphicData uri="http://schemas.openxmlformats.org/drawingml/2006/picture">
+                      <pic:pic xmlns:pic="http://schemas.openxmlformats.org/drawingml/2006/picture">
+                        <pic:nvPicPr>
+                          <pic:cNvPr id="0" name="Hadoop Read Flow Chart.jpg"/>
+                          <pic:cNvPicPr/>
+                        </pic:nvPicPr>
+                        <pic:blipFill>
+                          <a:blip r:embed="rId13">
+                            <a:extLst>
+                              <a:ext uri="{28A0092B-C50C-407E-A947-70E740481C1C}">
+                                <a14:useLocalDpi xmlns:a14="http://schemas.microsoft.com/office/drawing/2010/main" val="0"/>
+                              </a:ext>
+                            </a:extLst>
+                          </a:blip>
+                          <a:stretch>
+                            <a:fillRect/>
+                          </a:stretch>
+                        </pic:blipFill>
+                        <pic:spPr>
+                          <a:xfrm>
+                            <a:off x="0" y="0"/>
+                            <a:ext cx="2082908" cy="1238293"/>
+                          </a:xfrm>
+                          <a:prstGeom prst="rect">
+                            <a:avLst/>
+                          </a:prstGeom>
+                        </pic:spPr>
+                      </pic:pic>
+                    </a:graphicData>
+                  </a:graphic>
+                </wp:inline>
+              </w:drawing>
+            </w:r>
+          </w:p>
+        </w:tc>
+        <w:tc>
+          <w:tcPr>
+            <w:tcW w:w="3888" w:type="dxa"/>
+            <w:vAlign w:val="center"/>
+          </w:tcPr>
+          <w:p>
+            <w:r>
+              <w:rPr>
+                <w:b/>
+                <w:color w:val="0000FF"/>
+                <w:szCs w:val="22"/>
+              </w:rPr>
+              <w:t xml:space="preserve">Hadoop Write Pipeline </w:t>
+            </w:r>
+            <w:r>
+              <w:t>– Before a write can be acknowledged to the client, it must be acknowledged by the name node.</w:t>
+            </w:r>
+          </w:p>
+          <w:p>
+            <w:pPr>
+              <w:pStyle w:val="ListParagraph"/>
+              <w:numPr>
+                <w:ilvl w:val="0"/>
+                <w:numId w:val="18"/>
+              </w:numPr>
+            </w:pPr>
+            <w:r>
+              <w:t xml:space="preserve">Each replicate write is sequential </w:t>
+            </w:r>
+            <w:r>
+              <w:rPr>
+                <w:b/>
+                <w:color w:val="FF0000"/>
+              </w:rPr>
+              <w:t>through a pipeline where one data node writes to the next</w:t>
+            </w:r>
+            <w:r>
+              <w:t>.</w:t>
+            </w:r>
+          </w:p>
+          <w:p/>
+          <w:p>
+            <w:r>
+              <w:rPr>
+                <w:b/>
+                <w:color w:val="0000FF"/>
+                <w:szCs w:val="22"/>
+              </w:rPr>
+              <w:t>Sequential Block Reading</w:t>
+            </w:r>
+            <w:r>
+              <w:t xml:space="preserve"> – </w:t>
+            </w:r>
+            <w:r>
+              <w:rPr>
+                <w:b/>
+                <w:color w:val="FF0000"/>
+              </w:rPr>
+              <w:t>Each file block is read sequentially</w:t>
+            </w:r>
+            <w:r>
+              <w:t xml:space="preserve"> even if the blocks reside on multiple data nodes and could theoretically be read in parallel.</w:t>
+            </w:r>
+          </w:p>
+          <w:p>
+            <w:pPr>
+              <w:pStyle w:val="ListParagraph"/>
+              <w:numPr>
+                <w:ilvl w:val="0"/>
+                <w:numId w:val="18"/>
+              </w:numPr>
+            </w:pPr>
+            <w:r>
+              <w:rPr>
+                <w:b/>
+                <w:color w:val="00B050"/>
+                <w:szCs w:val="22"/>
+              </w:rPr>
+              <w:t>Block size:</w:t>
+            </w:r>
+            <w:r>
+              <w:t xml:space="preserve"> 64MB</w:t>
+            </w:r>
+          </w:p>
+        </w:tc>
+      </w:tr>
+    </w:tbl>
     <w:p>
       <w:pPr>
         <w:rPr>
@@ -3914,69 +4277,821 @@
         <w:tblLook w:val="00A0" w:firstRow="1" w:lastRow="0" w:firstColumn="1" w:lastColumn="0" w:noHBand="0" w:noVBand="0"/>
       </w:tblPr>
       <w:tblGrid>
-        <w:gridCol w:w="3708"/>
-        <w:gridCol w:w="2340"/>
+        <w:gridCol w:w="3642"/>
+        <w:gridCol w:w="1785"/>
+        <w:gridCol w:w="3882"/>
+        <w:gridCol w:w="1707"/>
+      </w:tblGrid>
+      <w:tr>
+        <w:trPr>
+          <w:trHeight w:val="926"/>
+        </w:trPr>
+        <w:tc>
+          <w:tcPr>
+            <w:tcW w:w="3528" w:type="dxa"/>
+            <w:vAlign w:val="center"/>
+          </w:tcPr>
+          <w:p>
+            <w:r>
+              <w:rPr>
+                <w:noProof/>
+              </w:rPr>
+              <w:drawing>
+                <wp:inline distT="0" distB="0" distL="0" distR="0" wp14:anchorId="35831B8D" wp14:editId="01C4CB31">
+                  <wp:extent cx="2175769" cy="1018784"/>
+                  <wp:effectExtent l="0" t="0" r="0" b="0"/>
+                  <wp:docPr id="18" name="Picture 18"/>
+                  <wp:cNvGraphicFramePr>
+                    <a:graphicFrameLocks xmlns:a="http://schemas.openxmlformats.org/drawingml/2006/main" noChangeAspect="1"/>
+                  </wp:cNvGraphicFramePr>
+                  <a:graphic xmlns:a="http://schemas.openxmlformats.org/drawingml/2006/main">
+                    <a:graphicData uri="http://schemas.openxmlformats.org/drawingml/2006/picture">
+                      <pic:pic xmlns:pic="http://schemas.openxmlformats.org/drawingml/2006/picture">
+                        <pic:nvPicPr>
+                          <pic:cNvPr id="0" name="HDFS Architecture.png"/>
+                          <pic:cNvPicPr/>
+                        </pic:nvPicPr>
+                        <pic:blipFill>
+                          <a:blip r:embed="rId14">
+                            <a:extLst>
+                              <a:ext uri="{28A0092B-C50C-407E-A947-70E740481C1C}">
+                                <a14:useLocalDpi xmlns:a14="http://schemas.microsoft.com/office/drawing/2010/main" val="0"/>
+                              </a:ext>
+                            </a:extLst>
+                          </a:blip>
+                          <a:stretch>
+                            <a:fillRect/>
+                          </a:stretch>
+                        </pic:blipFill>
+                        <pic:spPr>
+                          <a:xfrm>
+                            <a:off x="0" y="0"/>
+                            <a:ext cx="2177742" cy="1019708"/>
+                          </a:xfrm>
+                          <a:prstGeom prst="rect">
+                            <a:avLst/>
+                          </a:prstGeom>
+                        </pic:spPr>
+                      </pic:pic>
+                    </a:graphicData>
+                  </a:graphic>
+                </wp:inline>
+              </w:drawing>
+            </w:r>
+          </w:p>
+        </w:tc>
+        <w:tc>
+          <w:tcPr>
+            <w:tcW w:w="1800" w:type="dxa"/>
+            <w:vAlign w:val="center"/>
+          </w:tcPr>
+          <w:p>
+            <w:pPr>
+              <w:jc w:val="center"/>
+              <w:rPr>
+                <w:b/>
+                <w:color w:val="0000FF"/>
+              </w:rPr>
+            </w:pPr>
+            <w:r>
+              <w:rPr>
+                <w:b/>
+                <w:color w:val="0000FF"/>
+              </w:rPr>
+              <w:t>User Process</w:t>
+            </w:r>
+          </w:p>
+          <w:p>
+            <w:pPr>
+              <w:pStyle w:val="ListParagraph"/>
+              <w:numPr>
+                <w:ilvl w:val="0"/>
+                <w:numId w:val="18"/>
+              </w:numPr>
+            </w:pPr>
+            <w:r>
+              <w:t>Connected to HDFS through the network.</w:t>
+            </w:r>
+          </w:p>
+          <w:p>
+            <w:pPr>
+              <w:pStyle w:val="ListParagraph"/>
+              <w:numPr>
+                <w:ilvl w:val="0"/>
+                <w:numId w:val="18"/>
+              </w:numPr>
+            </w:pPr>
+            <w:r>
+              <w:rPr>
+                <w:b/>
+                <w:color w:val="FF0000"/>
+              </w:rPr>
+              <w:t>Communicates with the name node to know where to read and write data</w:t>
+            </w:r>
+            <w:r>
+              <w:t>.</w:t>
+            </w:r>
+          </w:p>
+        </w:tc>
+        <w:tc>
+          <w:tcPr>
+            <w:tcW w:w="3960" w:type="dxa"/>
+            <w:vAlign w:val="center"/>
+          </w:tcPr>
+          <w:p>
+            <w:pPr>
+              <w:jc w:val="center"/>
+            </w:pPr>
+            <w:r>
+              <w:rPr>
+                <w:b/>
+                <w:color w:val="0000FF"/>
+              </w:rPr>
+              <w:t>Name Node</w:t>
+            </w:r>
+            <w:r>
+              <w:rPr>
+                <w:b/>
+                <w:color w:val="0000FF"/>
+              </w:rPr>
+              <w:t xml:space="preserve"> </w:t>
+            </w:r>
+            <w:r>
+              <w:t xml:space="preserve">– </w:t>
+            </w:r>
+            <w:r>
+              <w:rPr>
+                <w:b/>
+                <w:color w:val="FF0000"/>
+              </w:rPr>
+              <w:t>Master</w:t>
+            </w:r>
+          </w:p>
+          <w:p>
+            <w:pPr>
+              <w:pStyle w:val="ListParagraph"/>
+              <w:numPr>
+                <w:ilvl w:val="0"/>
+                <w:numId w:val="18"/>
+              </w:numPr>
+              <w:rPr>
+                <w:b/>
+              </w:rPr>
+            </w:pPr>
+            <w:r>
+              <w:rPr>
+                <w:b/>
+                <w:color w:val="00B050"/>
+              </w:rPr>
+              <w:t>Manages file names and locations on disk</w:t>
+            </w:r>
+            <w:r>
+              <w:rPr>
+                <w:b/>
+              </w:rPr>
+              <w:t>.</w:t>
+            </w:r>
+            <w:r>
+              <w:rPr>
+                <w:b/>
+              </w:rPr>
+              <w:t xml:space="preserve"> Provides metadata information</w:t>
+            </w:r>
+          </w:p>
+          <w:p>
+            <w:pPr>
+              <w:pStyle w:val="ListParagraph"/>
+              <w:numPr>
+                <w:ilvl w:val="0"/>
+                <w:numId w:val="18"/>
+              </w:numPr>
+            </w:pPr>
+            <w:r>
+              <w:rPr>
+                <w:b/>
+                <w:color w:val="FF0000"/>
+              </w:rPr>
+              <w:t>All data is persisted in memory (RAM)</w:t>
+            </w:r>
+          </w:p>
+          <w:p>
+            <w:pPr>
+              <w:pStyle w:val="ListParagraph"/>
+              <w:numPr>
+                <w:ilvl w:val="0"/>
+                <w:numId w:val="18"/>
+              </w:numPr>
+            </w:pPr>
+            <w:r>
+              <w:t xml:space="preserve">May have a </w:t>
+            </w:r>
+            <w:r>
+              <w:rPr>
+                <w:b/>
+                <w:color w:val="7030A0"/>
+              </w:rPr>
+              <w:t>secondary name node</w:t>
+            </w:r>
+            <w:r>
+              <w:rPr>
+                <w:b/>
+                <w:color w:val="7030A0"/>
+              </w:rPr>
+              <w:t xml:space="preserve"> used to offload processing (e.g. writing logs) off the primary.  </w:t>
+            </w:r>
+            <w:r>
+              <w:rPr>
+                <w:b/>
+                <w:color w:val="00B050"/>
+              </w:rPr>
+              <w:t>Secondary is not for high availability.</w:t>
+            </w:r>
+          </w:p>
+          <w:p>
+            <w:pPr>
+              <w:pStyle w:val="ListParagraph"/>
+              <w:numPr>
+                <w:ilvl w:val="0"/>
+                <w:numId w:val="18"/>
+              </w:numPr>
+            </w:pPr>
+            <w:r>
+              <w:t>All writes must be acknowledged by the name node before they can be acknowledged to the user process.</w:t>
+            </w:r>
+          </w:p>
+        </w:tc>
+        <w:tc>
+          <w:tcPr>
+            <w:tcW w:w="1728" w:type="dxa"/>
+            <w:vAlign w:val="center"/>
+          </w:tcPr>
+          <w:p>
+            <w:pPr>
+              <w:jc w:val="center"/>
+              <w:rPr>
+                <w:b/>
+                <w:color w:val="0000FF"/>
+              </w:rPr>
+            </w:pPr>
+            <w:r>
+              <w:rPr>
+                <w:b/>
+                <w:color w:val="0000FF"/>
+              </w:rPr>
+              <w:t>Data Node</w:t>
+            </w:r>
+            <w:r>
+              <w:rPr>
+                <w:b/>
+                <w:color w:val="0000FF"/>
+              </w:rPr>
+              <w:t xml:space="preserve"> </w:t>
+            </w:r>
+            <w:r>
+              <w:t xml:space="preserve">– </w:t>
+            </w:r>
+            <w:r>
+              <w:rPr>
+                <w:b/>
+                <w:color w:val="FF0000"/>
+              </w:rPr>
+              <w:t>Slave</w:t>
+            </w:r>
+          </w:p>
+          <w:p>
+            <w:pPr>
+              <w:pStyle w:val="ListParagraph"/>
+              <w:numPr>
+                <w:ilvl w:val="0"/>
+                <w:numId w:val="18"/>
+              </w:numPr>
+            </w:pPr>
+            <w:r>
+              <w:t>Persistent storage disks for the data.</w:t>
+            </w:r>
+          </w:p>
+          <w:p>
+            <w:pPr>
+              <w:pStyle w:val="ListParagraph"/>
+              <w:numPr>
+                <w:ilvl w:val="0"/>
+                <w:numId w:val="18"/>
+              </w:numPr>
+            </w:pPr>
+            <w:r>
+              <w:t>Data is replicated across multiple data nodes if possible across multiple racks.</w:t>
+            </w:r>
+          </w:p>
+        </w:tc>
+      </w:tr>
+    </w:tbl>
+    <w:p>
+      <w:pPr>
+        <w:rPr>
+          <w:sz w:val="6"/>
+          <w:szCs w:val="6"/>
+        </w:rPr>
+      </w:pPr>
+    </w:p>
+    <w:p>
+      <w:pPr>
+        <w:jc w:val="center"/>
+        <w:rPr>
+          <w:b/>
+          <w:sz w:val="24"/>
+        </w:rPr>
+      </w:pPr>
+      <w:r>
+        <w:rPr>
+          <w:b/>
+          <w:sz w:val="24"/>
+        </w:rPr>
+        <w:t>Limitations of HDFS</w:t>
+      </w:r>
+    </w:p>
+    <w:p>
+      <w:pPr>
+        <w:rPr>
+          <w:sz w:val="6"/>
+          <w:szCs w:val="6"/>
+        </w:rPr>
+      </w:pPr>
+    </w:p>
+    <w:tbl>
+      <w:tblPr>
+        <w:tblW w:w="0" w:type="auto"/>
+        <w:jc w:val="center"/>
+        <w:tblInd w:w="-252" w:type="dxa"/>
+        <w:tblBorders>
+          <w:top w:val="single" w:sz="4" w:space="0" w:color="auto"/>
+          <w:left w:val="single" w:sz="4" w:space="0" w:color="auto"/>
+          <w:bottom w:val="single" w:sz="4" w:space="0" w:color="auto"/>
+          <w:right w:val="single" w:sz="4" w:space="0" w:color="auto"/>
+          <w:insideH w:val="single" w:sz="4" w:space="0" w:color="auto"/>
+          <w:insideV w:val="single" w:sz="4" w:space="0" w:color="auto"/>
+        </w:tblBorders>
+        <w:tblLook w:val="00A0" w:firstRow="1" w:lastRow="0" w:firstColumn="1" w:lastColumn="0" w:noHBand="0" w:noVBand="0"/>
+      </w:tblPr>
+      <w:tblGrid>
+        <w:gridCol w:w="1350"/>
+        <w:gridCol w:w="1800"/>
+        <w:gridCol w:w="2790"/>
+        <w:gridCol w:w="1800"/>
+        <w:gridCol w:w="1980"/>
+        <w:gridCol w:w="1548"/>
+      </w:tblGrid>
+      <w:tr>
+        <w:trPr>
+          <w:trHeight w:val="719"/>
+          <w:jc w:val="center"/>
+        </w:trPr>
+        <w:tc>
+          <w:tcPr>
+            <w:tcW w:w="1350" w:type="dxa"/>
+            <w:vAlign w:val="center"/>
+          </w:tcPr>
+          <w:p>
+            <w:pPr>
+              <w:jc w:val="center"/>
+              <w:rPr>
+                <w:b/>
+                <w:color w:val="0000FF"/>
+              </w:rPr>
+            </w:pPr>
+            <w:r>
+              <w:rPr>
+                <w:b/>
+                <w:color w:val="0000FF"/>
+              </w:rPr>
+              <w:t>Mutability</w:t>
+            </w:r>
+          </w:p>
+          <w:p>
+            <w:r>
+              <w:t xml:space="preserve">Data is </w:t>
+            </w:r>
+            <w:proofErr w:type="gramStart"/>
+            <w:r>
+              <w:t>write</w:t>
+            </w:r>
+            <w:proofErr w:type="gramEnd"/>
+            <w:r>
+              <w:t xml:space="preserve"> once, read many.</w:t>
+            </w:r>
+          </w:p>
+        </w:tc>
+        <w:tc>
+          <w:tcPr>
+            <w:tcW w:w="1800" w:type="dxa"/>
+            <w:vAlign w:val="center"/>
+          </w:tcPr>
+          <w:p>
+            <w:pPr>
+              <w:jc w:val="center"/>
+            </w:pPr>
+            <w:r>
+              <w:rPr>
+                <w:b/>
+                <w:color w:val="0000FF"/>
+              </w:rPr>
+              <w:t>Block Size</w:t>
+            </w:r>
+          </w:p>
+          <w:p>
+            <w:r>
+              <w:t xml:space="preserve">Single block size (e.g. </w:t>
+            </w:r>
+            <w:r>
+              <w:rPr>
+                <w:b/>
+                <w:color w:val="FF0000"/>
+              </w:rPr>
+              <w:t>64MB</w:t>
+            </w:r>
+            <w:r>
+              <w:t>) for disk I/O, replication and sharding</w:t>
+            </w:r>
+          </w:p>
+        </w:tc>
+        <w:tc>
+          <w:tcPr>
+            <w:tcW w:w="2790" w:type="dxa"/>
+            <w:vAlign w:val="center"/>
+          </w:tcPr>
+          <w:p>
+            <w:pPr>
+              <w:jc w:val="center"/>
+            </w:pPr>
+            <w:r>
+              <w:rPr>
+                <w:b/>
+                <w:color w:val="0000FF"/>
+              </w:rPr>
+              <w:t>POSIX Semantics</w:t>
+            </w:r>
+          </w:p>
+          <w:p>
+            <w:r>
+              <w:t>Must use the command “</w:t>
+            </w:r>
+            <w:proofErr w:type="spellStart"/>
+            <w:r>
+              <w:rPr>
+                <w:rFonts w:ascii="Courier New" w:hAnsi="Courier New" w:cs="Courier New"/>
+                <w:b/>
+                <w:color w:val="FF0000"/>
+              </w:rPr>
+              <w:t>hadoop</w:t>
+            </w:r>
+            <w:proofErr w:type="spellEnd"/>
+            <w:r>
+              <w:rPr>
+                <w:rFonts w:ascii="Courier New" w:hAnsi="Courier New" w:cs="Courier New"/>
+                <w:b/>
+                <w:color w:val="FF0000"/>
+              </w:rPr>
+              <w:t xml:space="preserve"> fs</w:t>
+            </w:r>
+            <w:r>
+              <w:t>” to access the data.</w:t>
+            </w:r>
+            <w:r>
+              <w:t xml:space="preserve"> </w:t>
+            </w:r>
+            <w:r>
+              <w:rPr>
+                <w:b/>
+                <w:color w:val="E36C0A"/>
+              </w:rPr>
+              <w:t xml:space="preserve">Example POSIX Commands: </w:t>
+            </w:r>
+            <w:r>
+              <w:t>Open, close, read, write.</w:t>
+            </w:r>
+          </w:p>
+        </w:tc>
+        <w:tc>
+          <w:tcPr>
+            <w:tcW w:w="1800" w:type="dxa"/>
+            <w:vAlign w:val="center"/>
+          </w:tcPr>
+          <w:p>
+            <w:pPr>
+              <w:jc w:val="center"/>
+            </w:pPr>
+            <w:r>
+              <w:rPr>
+                <w:b/>
+                <w:color w:val="0000FF"/>
+              </w:rPr>
+              <w:t>Availability</w:t>
+            </w:r>
+          </w:p>
+          <w:p>
+            <w:r>
+              <w:t>No snapshot or built-in mirroring capability.</w:t>
+            </w:r>
+          </w:p>
+        </w:tc>
+        <w:tc>
+          <w:tcPr>
+            <w:tcW w:w="1980" w:type="dxa"/>
+            <w:vAlign w:val="center"/>
+          </w:tcPr>
+          <w:p>
+            <w:pPr>
+              <w:jc w:val="center"/>
+            </w:pPr>
+            <w:r>
+              <w:rPr>
+                <w:b/>
+                <w:color w:val="0000FF"/>
+              </w:rPr>
+              <w:t>Scalability</w:t>
+            </w:r>
+          </w:p>
+          <w:p>
+            <w:r>
+              <w:t>Name</w:t>
+            </w:r>
+            <w:r>
+              <w:t xml:space="preserve"> </w:t>
+            </w:r>
+            <w:r>
+              <w:t>node only scales to 100M files.</w:t>
+            </w:r>
+            <w:r>
+              <w:t xml:space="preserve"> This is </w:t>
+            </w:r>
+            <w:r>
+              <w:rPr>
+                <w:b/>
+                <w:color w:val="FF0000"/>
+              </w:rPr>
+              <w:t>due to the single name node</w:t>
+            </w:r>
+            <w:r>
+              <w:rPr>
+                <w:b/>
+                <w:color w:val="FF0000"/>
+              </w:rPr>
+              <w:t xml:space="preserve"> </w:t>
+            </w:r>
+            <w:proofErr w:type="gramStart"/>
+            <w:r>
+              <w:rPr>
+                <w:b/>
+                <w:color w:val="FF0000"/>
+              </w:rPr>
+              <w:t>persisting</w:t>
+            </w:r>
+            <w:proofErr w:type="gramEnd"/>
+            <w:r>
+              <w:rPr>
+                <w:b/>
+                <w:color w:val="FF0000"/>
+              </w:rPr>
+              <w:t xml:space="preserve"> all data in RAM</w:t>
+            </w:r>
+            <w:r>
+              <w:t>.</w:t>
+            </w:r>
+          </w:p>
+        </w:tc>
+        <w:tc>
+          <w:tcPr>
+            <w:tcW w:w="1548" w:type="dxa"/>
+            <w:vAlign w:val="center"/>
+          </w:tcPr>
+          <w:p>
+            <w:pPr>
+              <w:jc w:val="center"/>
+            </w:pPr>
+            <w:r>
+              <w:rPr>
+                <w:b/>
+                <w:color w:val="0000FF"/>
+              </w:rPr>
+              <w:t>Performance</w:t>
+            </w:r>
+          </w:p>
+          <w:p>
+            <w:r>
+              <w:t>Written in Java and runs on a block device</w:t>
+            </w:r>
+          </w:p>
+        </w:tc>
+      </w:tr>
+    </w:tbl>
+    <w:p>
+      <w:pPr>
+        <w:rPr>
+          <w:sz w:val="6"/>
+          <w:szCs w:val="6"/>
+        </w:rPr>
+      </w:pPr>
+    </w:p>
+    <w:p>
+      <w:pPr>
+        <w:jc w:val="center"/>
+        <w:rPr>
+          <w:b/>
+          <w:sz w:val="24"/>
+        </w:rPr>
+      </w:pPr>
+      <w:r>
+        <w:rPr>
+          <w:b/>
+          <w:sz w:val="24"/>
+        </w:rPr>
+        <w:t>O</w:t>
+      </w:r>
+      <w:r>
+        <w:rPr>
+          <w:b/>
+          <w:sz w:val="24"/>
+        </w:rPr>
+        <w:t xml:space="preserve">verview of </w:t>
+      </w:r>
+      <w:proofErr w:type="spellStart"/>
+      <w:r>
+        <w:rPr>
+          <w:b/>
+          <w:sz w:val="24"/>
+        </w:rPr>
+        <w:t>MapR</w:t>
+      </w:r>
+      <w:proofErr w:type="spellEnd"/>
+      <w:r>
+        <w:rPr>
+          <w:b/>
+          <w:sz w:val="24"/>
+        </w:rPr>
+        <w:t xml:space="preserve"> File System (</w:t>
+      </w:r>
+      <w:proofErr w:type="spellStart"/>
+      <w:r>
+        <w:rPr>
+          <w:b/>
+          <w:sz w:val="24"/>
+        </w:rPr>
+        <w:t>MapR</w:t>
+      </w:r>
+      <w:proofErr w:type="spellEnd"/>
+      <w:r>
+        <w:rPr>
+          <w:b/>
+          <w:sz w:val="24"/>
+        </w:rPr>
+        <w:t>-FS)</w:t>
+      </w:r>
+    </w:p>
+    <w:p>
+      <w:pPr>
+        <w:rPr>
+          <w:sz w:val="6"/>
+          <w:szCs w:val="6"/>
+        </w:rPr>
+      </w:pPr>
+    </w:p>
+    <w:tbl>
+      <w:tblPr>
+        <w:tblW w:w="0" w:type="auto"/>
+        <w:tblBorders>
+          <w:top w:val="single" w:sz="4" w:space="0" w:color="auto"/>
+          <w:left w:val="single" w:sz="4" w:space="0" w:color="auto"/>
+          <w:bottom w:val="single" w:sz="4" w:space="0" w:color="auto"/>
+          <w:right w:val="single" w:sz="4" w:space="0" w:color="auto"/>
+          <w:insideH w:val="single" w:sz="4" w:space="0" w:color="auto"/>
+          <w:insideV w:val="single" w:sz="4" w:space="0" w:color="auto"/>
+        </w:tblBorders>
+        <w:tblLook w:val="00A0" w:firstRow="1" w:lastRow="0" w:firstColumn="1" w:lastColumn="0" w:noHBand="0" w:noVBand="0"/>
+      </w:tblPr>
+      <w:tblGrid>
+        <w:gridCol w:w="2538"/>
+        <w:gridCol w:w="1350"/>
+        <w:gridCol w:w="2160"/>
         <w:gridCol w:w="2484"/>
         <w:gridCol w:w="2484"/>
       </w:tblGrid>
       <w:tr>
         <w:trPr>
-          <w:trHeight w:val="926"/>
+          <w:trHeight w:val="719"/>
         </w:trPr>
         <w:tc>
           <w:tcPr>
-            <w:tcW w:w="3708" w:type="dxa"/>
+            <w:tcW w:w="2538" w:type="dxa"/>
             <w:vAlign w:val="center"/>
           </w:tcPr>
+          <w:p>
+            <w:r>
+              <w:rPr>
+                <w:b/>
+                <w:color w:val="0000FF"/>
+              </w:rPr>
+              <w:t xml:space="preserve">Physical Disk </w:t>
+            </w:r>
+            <w:r>
+              <w:t>–</w:t>
+            </w:r>
+            <w:r>
+              <w:t xml:space="preserve"> A single hard drive.</w:t>
+            </w:r>
+          </w:p>
+          <w:p>
+            <w:pPr>
+              <w:rPr>
+                <w:b/>
+                <w:color w:val="0000FF"/>
+              </w:rPr>
+            </w:pPr>
+          </w:p>
+          <w:p>
+            <w:r>
+              <w:rPr>
+                <w:b/>
+                <w:color w:val="0000FF"/>
+              </w:rPr>
+              <w:t>S</w:t>
+            </w:r>
+            <w:r>
+              <w:rPr>
+                <w:b/>
+                <w:color w:val="0000FF"/>
+              </w:rPr>
+              <w:t xml:space="preserve">torage Pool </w:t>
+            </w:r>
+            <w:r>
+              <w:t>– Th</w:t>
+            </w:r>
+            <w:r>
+              <w:t>ree striped physical disks.  Striping is used to increase write performance.</w:t>
+            </w:r>
+          </w:p>
+        </w:tc>
+        <w:tc>
+          <w:tcPr>
+            <w:tcW w:w="1350" w:type="dxa"/>
+            <w:vAlign w:val="center"/>
+          </w:tcPr>
+          <w:p>
+            <w:r>
+              <w:rPr>
+                <w:b/>
+                <w:color w:val="0000FF"/>
+              </w:rPr>
+              <w:t>Node</w:t>
+            </w:r>
+            <w:r>
+              <w:t xml:space="preserve"> – A set of storage pools.</w:t>
+            </w:r>
+          </w:p>
           <w:p/>
-        </w:tc>
-        <w:tc>
-          <w:tcPr>
-            <w:tcW w:w="2340" w:type="dxa"/>
+          <w:p>
+            <w:r>
+              <w:rPr>
+                <w:b/>
+                <w:color w:val="0000FF"/>
+              </w:rPr>
+              <w:t>Topology</w:t>
+            </w:r>
+            <w:r>
+              <w:t xml:space="preserve"> – A set of nodes.</w:t>
+            </w:r>
+          </w:p>
+        </w:tc>
+        <w:tc>
+          <w:tcPr>
+            <w:tcW w:w="2160" w:type="dxa"/>
             <w:vAlign w:val="center"/>
           </w:tcPr>
           <w:p>
-            <w:pPr>
-              <w:jc w:val="center"/>
-              <w:rPr>
-                <w:b/>
-                <w:color w:val="0000FF"/>
-              </w:rPr>
-            </w:pPr>
-            <w:r>
-              <w:rPr>
-                <w:b/>
-                <w:color w:val="0000FF"/>
-              </w:rPr>
-              <w:t>User Process</w:t>
-            </w:r>
-          </w:p>
-          <w:p>
-            <w:pPr>
-              <w:pStyle w:val="ListParagraph"/>
-              <w:numPr>
-                <w:ilvl w:val="0"/>
-                <w:numId w:val="18"/>
-              </w:numPr>
-            </w:pPr>
-            <w:r>
-              <w:t>Connected to the HDFS through the network.</w:t>
-            </w:r>
-          </w:p>
-          <w:p>
-            <w:pPr>
-              <w:pStyle w:val="ListParagraph"/>
-              <w:numPr>
-                <w:ilvl w:val="0"/>
-                <w:numId w:val="18"/>
-              </w:numPr>
-            </w:pPr>
+            <w:r>
+              <w:rPr>
+                <w:b/>
+                <w:color w:val="0000FF"/>
+              </w:rPr>
+              <w:t xml:space="preserve">Container </w:t>
+            </w:r>
+            <w:r>
+              <w:t xml:space="preserve">– </w:t>
+            </w:r>
             <w:r>
               <w:rPr>
                 <w:b/>
                 <w:color w:val="FF0000"/>
               </w:rPr>
-              <w:t>Communicates with the name node to know where to read and write data</w:t>
+              <w:t>Unit of shared storage</w:t>
+            </w:r>
+            <w:r>
+              <w:t xml:space="preserve">.  It is the size of replicated data.  A </w:t>
+            </w:r>
+            <w:r>
+              <w:rPr>
+                <w:b/>
+                <w:color w:val="00B050"/>
+              </w:rPr>
+              <w:t>storage pool has multiple containers</w:t>
             </w:r>
             <w:r>
               <w:t>.</w:t>
@@ -3989,41 +5104,15 @@
             <w:vAlign w:val="center"/>
           </w:tcPr>
           <w:p>
-            <w:pPr>
-              <w:jc w:val="center"/>
-            </w:pPr>
-            <w:r>
-              <w:rPr>
-                <w:b/>
-                <w:color w:val="0000FF"/>
-              </w:rPr>
-              <w:t>Name Node</w:t>
-            </w:r>
-          </w:p>
-          <w:p>
-            <w:pPr>
-              <w:pStyle w:val="ListParagraph"/>
-              <w:numPr>
-                <w:ilvl w:val="0"/>
-                <w:numId w:val="18"/>
-              </w:numPr>
-            </w:pPr>
-            <w:r>
-              <w:t>Manages file names and file locations on disk.</w:t>
-            </w:r>
-            <w:bookmarkStart w:id="0" w:name="_GoBack"/>
-            <w:bookmarkEnd w:id="0"/>
-          </w:p>
-          <w:p>
-            <w:pPr>
-              <w:pStyle w:val="ListParagraph"/>
-              <w:numPr>
-                <w:ilvl w:val="0"/>
-                <w:numId w:val="18"/>
-              </w:numPr>
-            </w:pPr>
-            <w:r>
-              <w:t>May have a secondary name node</w:t>
+            <w:r>
+              <w:rPr>
+                <w:b/>
+                <w:color w:val="0000FF"/>
+              </w:rPr>
+              <w:t>Volume</w:t>
+            </w:r>
+            <w:r>
+              <w:t xml:space="preserve"> – A tree of files and directories grouped for the purpose of applying a policy or set of policies.</w:t>
             </w:r>
           </w:p>
         </w:tc>
@@ -4032,47 +5121,613 @@
             <w:tcW w:w="2484" w:type="dxa"/>
             <w:vAlign w:val="center"/>
           </w:tcPr>
-          <w:p>
-            <w:pPr>
-              <w:jc w:val="center"/>
-              <w:rPr>
-                <w:b/>
-                <w:color w:val="0000FF"/>
-              </w:rPr>
-            </w:pPr>
-            <w:r>
-              <w:rPr>
-                <w:b/>
-                <w:color w:val="0000FF"/>
-              </w:rPr>
-              <w:t>Network File System (NFS)</w:t>
-            </w:r>
-          </w:p>
-          <w:p>
-            <w:r>
-              <w:t>Allows a computer to view and store data on remote disk as if that disk was directly attached to the local computer.</w:t>
-            </w:r>
-          </w:p>
           <w:p/>
-          <w:p>
-            <w:r>
-              <w:rPr>
-                <w:b/>
-                <w:color w:val="0000FF"/>
-              </w:rPr>
-              <w:t>Access Transparency</w:t>
-            </w:r>
-            <w:r>
-              <w:t xml:space="preserve"> – Access data the same way whether it is remote or local.</w:t>
-            </w:r>
-          </w:p>
         </w:tc>
       </w:tr>
     </w:tbl>
-    <w:p/>
-    <w:p/>
+    <w:p>
+      <w:pPr>
+        <w:rPr>
+          <w:sz w:val="6"/>
+          <w:szCs w:val="6"/>
+        </w:rPr>
+      </w:pPr>
+    </w:p>
+    <w:p>
+      <w:pPr>
+        <w:rPr>
+          <w:sz w:val="6"/>
+          <w:szCs w:val="6"/>
+        </w:rPr>
+      </w:pPr>
+      <w:r>
+        <w:rPr>
+          <w:sz w:val="6"/>
+          <w:szCs w:val="6"/>
+        </w:rPr>
+        <w:br w:type="page"/>
+      </w:r>
+    </w:p>
+    <w:p>
+      <w:pPr>
+        <w:rPr>
+          <w:sz w:val="6"/>
+          <w:szCs w:val="6"/>
+        </w:rPr>
+      </w:pPr>
+    </w:p>
+    <w:p>
+      <w:pPr>
+        <w:jc w:val="center"/>
+        <w:rPr>
+          <w:b/>
+          <w:sz w:val="24"/>
+        </w:rPr>
+      </w:pPr>
+      <w:proofErr w:type="spellStart"/>
+      <w:r>
+        <w:rPr>
+          <w:b/>
+          <w:sz w:val="24"/>
+        </w:rPr>
+        <w:t>MapR</w:t>
+      </w:r>
+      <w:proofErr w:type="spellEnd"/>
+      <w:r>
+        <w:rPr>
+          <w:b/>
+          <w:sz w:val="24"/>
+        </w:rPr>
+        <w:t>-FS Volume Features</w:t>
+      </w:r>
+    </w:p>
+    <w:p>
+      <w:pPr>
+        <w:rPr>
+          <w:sz w:val="6"/>
+          <w:szCs w:val="6"/>
+        </w:rPr>
+      </w:pPr>
+    </w:p>
+    <w:tbl>
+      <w:tblPr>
+        <w:tblW w:w="0" w:type="auto"/>
+        <w:jc w:val="center"/>
+        <w:tblInd w:w="-252" w:type="dxa"/>
+        <w:tblBorders>
+          <w:top w:val="single" w:sz="4" w:space="0" w:color="auto"/>
+          <w:left w:val="single" w:sz="4" w:space="0" w:color="auto"/>
+          <w:bottom w:val="single" w:sz="4" w:space="0" w:color="auto"/>
+          <w:right w:val="single" w:sz="4" w:space="0" w:color="auto"/>
+          <w:insideH w:val="single" w:sz="4" w:space="0" w:color="auto"/>
+          <w:insideV w:val="single" w:sz="4" w:space="0" w:color="auto"/>
+        </w:tblBorders>
+        <w:tblLook w:val="00A0" w:firstRow="1" w:lastRow="0" w:firstColumn="1" w:lastColumn="0" w:noHBand="0" w:noVBand="0"/>
+      </w:tblPr>
+      <w:tblGrid>
+        <w:gridCol w:w="1098"/>
+        <w:gridCol w:w="1206"/>
+        <w:gridCol w:w="2970"/>
+        <w:gridCol w:w="1530"/>
+        <w:gridCol w:w="1350"/>
+        <w:gridCol w:w="1509"/>
+        <w:gridCol w:w="1605"/>
+      </w:tblGrid>
+      <w:tr>
+        <w:trPr>
+          <w:trHeight w:val="719"/>
+          <w:jc w:val="center"/>
+        </w:trPr>
+        <w:tc>
+          <w:tcPr>
+            <w:tcW w:w="1098" w:type="dxa"/>
+            <w:vAlign w:val="center"/>
+          </w:tcPr>
+          <w:p>
+            <w:pPr>
+              <w:jc w:val="center"/>
+              <w:rPr>
+                <w:b/>
+                <w:color w:val="0000FF"/>
+              </w:rPr>
+            </w:pPr>
+            <w:r>
+              <w:rPr>
+                <w:b/>
+                <w:color w:val="0000FF"/>
+              </w:rPr>
+              <w:t>Topologies</w:t>
+            </w:r>
+          </w:p>
+          <w:p>
+            <w:r>
+              <w:t>Provide data placement policies.</w:t>
+            </w:r>
+          </w:p>
+        </w:tc>
+        <w:tc>
+          <w:tcPr>
+            <w:tcW w:w="1206" w:type="dxa"/>
+            <w:vAlign w:val="center"/>
+          </w:tcPr>
+          <w:p>
+            <w:pPr>
+              <w:jc w:val="center"/>
+            </w:pPr>
+            <w:r>
+              <w:rPr>
+                <w:b/>
+                <w:color w:val="0000FF"/>
+              </w:rPr>
+              <w:t>Compression</w:t>
+            </w:r>
+          </w:p>
+          <w:p>
+            <w:r>
+              <w:t>Compress data as it is written to disk.</w:t>
+            </w:r>
+          </w:p>
+        </w:tc>
+        <w:tc>
+          <w:tcPr>
+            <w:tcW w:w="2970" w:type="dxa"/>
+            <w:vAlign w:val="center"/>
+          </w:tcPr>
+          <w:p>
+            <w:pPr>
+              <w:jc w:val="center"/>
+            </w:pPr>
+            <w:r>
+              <w:rPr>
+                <w:b/>
+                <w:color w:val="0000FF"/>
+              </w:rPr>
+              <w:t>Mirroring</w:t>
+            </w:r>
+          </w:p>
+          <w:p>
+            <w:r>
+              <w:t xml:space="preserve">Copy data locally or remotely for protection </w:t>
+            </w:r>
+            <w:r>
+              <w:rPr>
+                <w:b/>
+                <w:color w:val="FF0000"/>
+              </w:rPr>
+              <w:t>in real time</w:t>
+            </w:r>
+            <w:r>
+              <w:rPr>
+                <w:b/>
+                <w:color w:val="FF0000"/>
+              </w:rPr>
+              <w:t xml:space="preserve"> for load balancing, backup, and disaster readiness.</w:t>
+            </w:r>
+          </w:p>
+        </w:tc>
+        <w:tc>
+          <w:tcPr>
+            <w:tcW w:w="1530" w:type="dxa"/>
+            <w:vAlign w:val="center"/>
+          </w:tcPr>
+          <w:p>
+            <w:pPr>
+              <w:jc w:val="center"/>
+            </w:pPr>
+            <w:r>
+              <w:rPr>
+                <w:b/>
+                <w:color w:val="0000FF"/>
+              </w:rPr>
+              <w:t>Snapshots</w:t>
+            </w:r>
+          </w:p>
+          <w:p>
+            <w:r>
+              <w:t>Maintain point-in-time data and updates.</w:t>
+            </w:r>
+          </w:p>
+        </w:tc>
+        <w:tc>
+          <w:tcPr>
+            <w:tcW w:w="1350" w:type="dxa"/>
+            <w:vAlign w:val="center"/>
+          </w:tcPr>
+          <w:p>
+            <w:pPr>
+              <w:jc w:val="center"/>
+            </w:pPr>
+            <w:r>
+              <w:rPr>
+                <w:b/>
+                <w:color w:val="0000FF"/>
+              </w:rPr>
+              <w:t>Quotas</w:t>
+            </w:r>
+          </w:p>
+          <w:p>
+            <w:r>
+              <w:t>Restrict total capacity per-user or per-group.</w:t>
+            </w:r>
+          </w:p>
+        </w:tc>
+        <w:tc>
+          <w:tcPr>
+            <w:tcW w:w="1509" w:type="dxa"/>
+            <w:vAlign w:val="center"/>
+          </w:tcPr>
+          <w:p>
+            <w:pPr>
+              <w:jc w:val="center"/>
+            </w:pPr>
+            <w:r>
+              <w:rPr>
+                <w:b/>
+                <w:color w:val="0000FF"/>
+              </w:rPr>
+              <w:t>Permissions</w:t>
+            </w:r>
+          </w:p>
+          <w:p>
+            <w:r>
+              <w:t xml:space="preserve">Restrict </w:t>
+            </w:r>
+            <w:r>
+              <w:t>access to users or groups.</w:t>
+            </w:r>
+          </w:p>
+        </w:tc>
+        <w:tc>
+          <w:tcPr>
+            <w:tcW w:w="1605" w:type="dxa"/>
+            <w:vAlign w:val="center"/>
+          </w:tcPr>
+          <w:p>
+            <w:pPr>
+              <w:jc w:val="center"/>
+            </w:pPr>
+            <w:r>
+              <w:rPr>
+                <w:b/>
+                <w:color w:val="0000FF"/>
+              </w:rPr>
+              <w:t>Replication</w:t>
+            </w:r>
+          </w:p>
+          <w:p>
+            <w:r>
+              <w:t>Replicate containers in a volume across the cluster</w:t>
+            </w:r>
+          </w:p>
+        </w:tc>
+      </w:tr>
+    </w:tbl>
+    <w:p>
+      <w:pPr>
+        <w:rPr>
+          <w:sz w:val="6"/>
+          <w:szCs w:val="6"/>
+        </w:rPr>
+      </w:pPr>
+    </w:p>
+    <w:p>
+      <w:pPr>
+        <w:jc w:val="center"/>
+        <w:rPr>
+          <w:b/>
+          <w:sz w:val="24"/>
+        </w:rPr>
+      </w:pPr>
+      <w:r>
+        <w:rPr>
+          <w:b/>
+          <w:sz w:val="24"/>
+        </w:rPr>
+        <w:t xml:space="preserve">Differences </w:t>
+      </w:r>
+      <w:r>
+        <w:rPr>
+          <w:b/>
+          <w:sz w:val="24"/>
+        </w:rPr>
+        <w:t>between</w:t>
+      </w:r>
+      <w:r>
+        <w:rPr>
+          <w:b/>
+          <w:sz w:val="24"/>
+        </w:rPr>
+        <w:t xml:space="preserve"> </w:t>
+      </w:r>
+      <w:proofErr w:type="spellStart"/>
+      <w:r>
+        <w:rPr>
+          <w:b/>
+          <w:sz w:val="24"/>
+        </w:rPr>
+        <w:t>MapR</w:t>
+      </w:r>
+      <w:proofErr w:type="spellEnd"/>
+      <w:r>
+        <w:rPr>
+          <w:b/>
+          <w:sz w:val="24"/>
+        </w:rPr>
+        <w:t>-FS and HDFS</w:t>
+      </w:r>
+    </w:p>
+    <w:p>
+      <w:pPr>
+        <w:rPr>
+          <w:sz w:val="6"/>
+          <w:szCs w:val="6"/>
+        </w:rPr>
+      </w:pPr>
+    </w:p>
+    <w:tbl>
+      <w:tblPr>
+        <w:tblW w:w="0" w:type="auto"/>
+        <w:jc w:val="center"/>
+        <w:tblInd w:w="-252" w:type="dxa"/>
+        <w:tblBorders>
+          <w:top w:val="single" w:sz="4" w:space="0" w:color="auto"/>
+          <w:left w:val="single" w:sz="4" w:space="0" w:color="auto"/>
+          <w:bottom w:val="single" w:sz="4" w:space="0" w:color="auto"/>
+          <w:right w:val="single" w:sz="4" w:space="0" w:color="auto"/>
+          <w:insideH w:val="single" w:sz="4" w:space="0" w:color="auto"/>
+          <w:insideV w:val="single" w:sz="4" w:space="0" w:color="auto"/>
+        </w:tblBorders>
+        <w:tblLook w:val="00A0" w:firstRow="1" w:lastRow="0" w:firstColumn="1" w:lastColumn="0" w:noHBand="0" w:noVBand="0"/>
+      </w:tblPr>
+      <w:tblGrid>
+        <w:gridCol w:w="1764"/>
+        <w:gridCol w:w="1203"/>
+        <w:gridCol w:w="1358"/>
+        <w:gridCol w:w="1669"/>
+        <w:gridCol w:w="2054"/>
+        <w:gridCol w:w="1610"/>
+        <w:gridCol w:w="1610"/>
+      </w:tblGrid>
+      <w:tr>
+        <w:trPr>
+          <w:trHeight w:val="719"/>
+          <w:jc w:val="center"/>
+        </w:trPr>
+        <w:tc>
+          <w:tcPr>
+            <w:tcW w:w="1764" w:type="dxa"/>
+            <w:vAlign w:val="center"/>
+          </w:tcPr>
+          <w:p>
+            <w:pPr>
+              <w:jc w:val="center"/>
+              <w:rPr>
+                <w:b/>
+                <w:color w:val="0000FF"/>
+              </w:rPr>
+            </w:pPr>
+            <w:r>
+              <w:rPr>
+                <w:b/>
+                <w:color w:val="0000FF"/>
+              </w:rPr>
+              <w:t>Block Size</w:t>
+            </w:r>
+          </w:p>
+          <w:p>
+            <w:proofErr w:type="spellStart"/>
+            <w:r>
+              <w:t>MapR</w:t>
+            </w:r>
+            <w:proofErr w:type="spellEnd"/>
+            <w:r>
+              <w:t>-FS supports different block sizes for sharding, replication, and performing I/O.</w:t>
+            </w:r>
+          </w:p>
+        </w:tc>
+        <w:tc>
+          <w:tcPr>
+            <w:tcW w:w="1203" w:type="dxa"/>
+            <w:vAlign w:val="center"/>
+          </w:tcPr>
+          <w:p>
+            <w:pPr>
+              <w:jc w:val="center"/>
+            </w:pPr>
+            <w:r>
+              <w:rPr>
+                <w:b/>
+                <w:color w:val="0000FF"/>
+              </w:rPr>
+              <w:t>Mutability</w:t>
+            </w:r>
+          </w:p>
+          <w:p>
+            <w:proofErr w:type="spellStart"/>
+            <w:r>
+              <w:t>MapR</w:t>
+            </w:r>
+            <w:proofErr w:type="spellEnd"/>
+            <w:r>
+              <w:t>-FS has full read write capability.</w:t>
+            </w:r>
+          </w:p>
+        </w:tc>
+        <w:tc>
+          <w:tcPr>
+            <w:tcW w:w="1358" w:type="dxa"/>
+            <w:vAlign w:val="center"/>
+          </w:tcPr>
+          <w:p>
+            <w:pPr>
+              <w:jc w:val="center"/>
+            </w:pPr>
+            <w:r>
+              <w:rPr>
+                <w:b/>
+                <w:color w:val="0000FF"/>
+              </w:rPr>
+              <w:t>Access</w:t>
+            </w:r>
+          </w:p>
+          <w:p>
+            <w:proofErr w:type="spellStart"/>
+            <w:r>
+              <w:t>MapR</w:t>
+            </w:r>
+            <w:proofErr w:type="spellEnd"/>
+            <w:r>
+              <w:t xml:space="preserve">-FS volumes can be NFS-mounted. </w:t>
+            </w:r>
+          </w:p>
+        </w:tc>
+        <w:tc>
+          <w:tcPr>
+            <w:tcW w:w="1669" w:type="dxa"/>
+            <w:vAlign w:val="center"/>
+          </w:tcPr>
+          <w:p>
+            <w:pPr>
+              <w:jc w:val="center"/>
+            </w:pPr>
+            <w:r>
+              <w:rPr>
+                <w:b/>
+                <w:color w:val="0000FF"/>
+              </w:rPr>
+              <w:t>POSIX Support</w:t>
+            </w:r>
+          </w:p>
+          <w:p>
+            <w:proofErr w:type="spellStart"/>
+            <w:r>
+              <w:t>MapR</w:t>
+            </w:r>
+            <w:proofErr w:type="spellEnd"/>
+            <w:r>
+              <w:t>-FS supports native OS command</w:t>
+            </w:r>
+            <w:r>
+              <w:t>s</w:t>
+            </w:r>
+            <w:r>
+              <w:t xml:space="preserve"> to access data.</w:t>
+            </w:r>
+          </w:p>
+        </w:tc>
+        <w:tc>
+          <w:tcPr>
+            <w:tcW w:w="2054" w:type="dxa"/>
+            <w:vAlign w:val="center"/>
+          </w:tcPr>
+          <w:p>
+            <w:pPr>
+              <w:jc w:val="center"/>
+            </w:pPr>
+            <w:r>
+              <w:rPr>
+                <w:b/>
+                <w:color w:val="0000FF"/>
+              </w:rPr>
+              <w:t>Availability</w:t>
+            </w:r>
+          </w:p>
+          <w:p>
+            <w:proofErr w:type="spellStart"/>
+            <w:r>
+              <w:t>MapR</w:t>
+            </w:r>
+            <w:proofErr w:type="spellEnd"/>
+            <w:r>
+              <w:t>-FS supports snapshots and local/remote mirroring support.</w:t>
+            </w:r>
+          </w:p>
+        </w:tc>
+        <w:tc>
+          <w:tcPr>
+            <w:tcW w:w="1610" w:type="dxa"/>
+            <w:vAlign w:val="center"/>
+          </w:tcPr>
+          <w:p>
+            <w:pPr>
+              <w:jc w:val="center"/>
+            </w:pPr>
+            <w:r>
+              <w:rPr>
+                <w:b/>
+                <w:color w:val="0000FF"/>
+              </w:rPr>
+              <w:t>Scalability</w:t>
+            </w:r>
+          </w:p>
+          <w:p>
+            <w:r>
+              <w:t>No limit to the number of files.</w:t>
+            </w:r>
+          </w:p>
+        </w:tc>
+        <w:tc>
+          <w:tcPr>
+            <w:tcW w:w="1610" w:type="dxa"/>
+            <w:vAlign w:val="center"/>
+          </w:tcPr>
+          <w:p>
+            <w:pPr>
+              <w:jc w:val="center"/>
+            </w:pPr>
+            <w:r>
+              <w:rPr>
+                <w:b/>
+                <w:color w:val="0000FF"/>
+              </w:rPr>
+              <w:t>Performance</w:t>
+            </w:r>
+          </w:p>
+          <w:p>
+            <w:proofErr w:type="spellStart"/>
+            <w:r>
+              <w:rPr>
+                <w:b/>
+                <w:color w:val="FF0000"/>
+              </w:rPr>
+              <w:t>MapR</w:t>
+            </w:r>
+            <w:proofErr w:type="spellEnd"/>
+            <w:r>
+              <w:rPr>
+                <w:b/>
+                <w:color w:val="FF0000"/>
+              </w:rPr>
+              <w:t xml:space="preserve">-FS is written in C </w:t>
+            </w:r>
+            <w:r>
+              <w:t xml:space="preserve">and </w:t>
+            </w:r>
+            <w:r>
+              <w:rPr>
+                <w:b/>
+                <w:color w:val="00B050"/>
+              </w:rPr>
+              <w:t>runs on a raw device.</w:t>
+            </w:r>
+          </w:p>
+        </w:tc>
+      </w:tr>
+    </w:tbl>
+    <w:p>
+      <w:pPr>
+        <w:rPr>
+          <w:sz w:val="6"/>
+          <w:szCs w:val="6"/>
+        </w:rPr>
+      </w:pPr>
+    </w:p>
+    <w:p>
+      <w:bookmarkStart w:id="0" w:name="_GoBack"/>
+      <w:bookmarkEnd w:id="0"/>
+    </w:p>
     <w:sectPr>
-      <w:footerReference w:type="default" r:id="rId12"/>
+      <w:footerReference w:type="default" r:id="rId15"/>
       <w:pgSz w:w="12240" w:h="15840"/>
       <w:pgMar w:top="288" w:right="720" w:bottom="288" w:left="720" w:header="720" w:footer="720" w:gutter="0"/>
       <w:cols w:space="720"/>
@@ -4121,7 +5776,7 @@
       <w:rPr>
         <w:noProof/>
       </w:rPr>
-      <w:t>2</w:t>
+      <w:t>1</w:t>
     </w:r>
     <w:r>
       <w:rPr>
@@ -7456,7 +9111,7 @@
 </file>
 
 <file path=customXml/itemProps1.xml><?xml version="1.0" encoding="utf-8"?>
-<ds:datastoreItem xmlns:ds="http://schemas.openxmlformats.org/officeDocument/2006/customXml" ds:itemID="{53BB4815-7F19-441E-9721-56F4D2AD629E}">
+<ds:datastoreItem xmlns:ds="http://schemas.openxmlformats.org/officeDocument/2006/customXml" ds:itemID="{BC2F6CF7-BC25-409B-8CEE-C2CE8EE310BA}">
   <ds:schemaRefs>
     <ds:schemaRef ds:uri="http://schemas.openxmlformats.org/officeDocument/2006/bibliography"/>
   </ds:schemaRefs>

</xml_diff>

<commit_message>
Finished lecture #2 for exam study guide.
</commit_message>
<xml_diff>
--- a/Exam Study Guide/Exam #1/CS286 - Exam #1 Study Guide.docx
+++ b/Exam Study Guide/Exam #1/CS286 - Exam #1 Study Guide.docx
@@ -2374,7 +2374,6 @@
           </w:p>
           <w:p/>
           <w:p>
-            <w:proofErr w:type="spellStart"/>
             <w:r>
               <w:rPr>
                 <w:b/>
@@ -2387,15 +2386,7 @@
                 <w:b/>
                 <w:color w:val="0000FF"/>
               </w:rPr>
-              <w:t>’s</w:t>
-            </w:r>
-            <w:proofErr w:type="spellEnd"/>
-            <w:r>
-              <w:rPr>
-                <w:b/>
-                <w:color w:val="0000FF"/>
-              </w:rPr>
-              <w:t xml:space="preserve"> Law</w:t>
+              <w:t>’s Law</w:t>
             </w:r>
             <w:r>
               <w:t xml:space="preserve"> – Every two years, </w:t>
@@ -3024,25 +3015,7 @@
           <w:color w:val="008000"/>
           <w:sz w:val="32"/>
         </w:rPr>
-        <w:t xml:space="preserve"> and </w:t>
-      </w:r>
-      <w:proofErr w:type="spellStart"/>
-      <w:r>
-        <w:rPr>
-          <w:b/>
-          <w:color w:val="008000"/>
-          <w:sz w:val="32"/>
-        </w:rPr>
-        <w:t>MapR</w:t>
-      </w:r>
-      <w:proofErr w:type="spellEnd"/>
-      <w:r>
-        <w:rPr>
-          <w:b/>
-          <w:color w:val="008000"/>
-          <w:sz w:val="32"/>
-        </w:rPr>
-        <w:t>-FS</w:t>
+        <w:t xml:space="preserve"> and MapR-FS</w:t>
       </w:r>
     </w:p>
     <w:p>
@@ -3338,7 +3311,6 @@
             <w:vAlign w:val="center"/>
           </w:tcPr>
           <w:p>
-            <w:proofErr w:type="spellStart"/>
             <w:r>
               <w:rPr>
                 <w:b/>
@@ -3346,7 +3318,6 @@
               </w:rPr>
               <w:t>Inode</w:t>
             </w:r>
-            <w:proofErr w:type="spellEnd"/>
             <w:r>
               <w:t xml:space="preserve"> – Data structure used to represent a file system object.  This includes the location of the disk block location.</w:t>
             </w:r>
@@ -3379,17 +3350,8 @@
                 <w:b/>
                 <w:color w:val="FF0000"/>
               </w:rPr>
-              <w:t xml:space="preserve">pointed to directly by the </w:t>
-            </w:r>
-            <w:proofErr w:type="spellStart"/>
-            <w:r>
-              <w:rPr>
-                <w:b/>
-                <w:color w:val="FF0000"/>
-              </w:rPr>
-              <w:t>inode</w:t>
-            </w:r>
-            <w:proofErr w:type="spellEnd"/>
+              <w:t>pointed to directly by the inode</w:t>
+            </w:r>
             <w:r>
               <w:t>.</w:t>
             </w:r>
@@ -3428,23 +3390,7 @@
                 <w:b/>
                 <w:color w:val="FF0000"/>
               </w:rPr>
-              <w:t xml:space="preserve">pointed to by the </w:t>
-            </w:r>
-            <w:proofErr w:type="spellStart"/>
-            <w:r>
-              <w:rPr>
-                <w:b/>
-                <w:color w:val="FF0000"/>
-              </w:rPr>
-              <w:t>inode</w:t>
-            </w:r>
-            <w:proofErr w:type="spellEnd"/>
-            <w:r>
-              <w:rPr>
-                <w:b/>
-                <w:color w:val="FF0000"/>
-              </w:rPr>
-              <w:t xml:space="preserve"> through </w:t>
+              <w:t xml:space="preserve">pointed to by the inode through </w:t>
             </w:r>
             <w:r>
               <w:rPr>
@@ -3505,23 +3451,7 @@
                 <w:b/>
                 <w:color w:val="FF0000"/>
               </w:rPr>
-              <w:t xml:space="preserve">pointed to by the </w:t>
-            </w:r>
-            <w:proofErr w:type="spellStart"/>
-            <w:r>
-              <w:rPr>
-                <w:b/>
-                <w:color w:val="FF0000"/>
-              </w:rPr>
-              <w:t>inode</w:t>
-            </w:r>
-            <w:proofErr w:type="spellEnd"/>
-            <w:r>
-              <w:rPr>
-                <w:b/>
-                <w:color w:val="FF0000"/>
-              </w:rPr>
-              <w:t xml:space="preserve"> through </w:t>
+              <w:t xml:space="preserve">pointed to by the inode through </w:t>
             </w:r>
             <w:r>
               <w:rPr>
@@ -3679,23 +3609,7 @@
                 <w:b/>
                 <w:color w:val="FF0000"/>
               </w:rPr>
-              <w:t xml:space="preserve">HDFS is not compatible with a virtual file system while </w:t>
-            </w:r>
-            <w:proofErr w:type="spellStart"/>
-            <w:r>
-              <w:rPr>
-                <w:b/>
-                <w:color w:val="FF0000"/>
-              </w:rPr>
-              <w:t>MapR</w:t>
-            </w:r>
-            <w:proofErr w:type="spellEnd"/>
-            <w:r>
-              <w:rPr>
-                <w:b/>
-                <w:color w:val="FF0000"/>
-              </w:rPr>
-              <w:t>-FS is.</w:t>
+              <w:t>HDFS is not compatible with a virtual file system while MapR-FS is.</w:t>
             </w:r>
           </w:p>
           <w:p/>
@@ -4668,15 +4582,7 @@
           </w:p>
           <w:p>
             <w:r>
-              <w:t xml:space="preserve">Data is </w:t>
-            </w:r>
-            <w:proofErr w:type="gramStart"/>
-            <w:r>
-              <w:t>write</w:t>
-            </w:r>
-            <w:proofErr w:type="gramEnd"/>
-            <w:r>
-              <w:t xml:space="preserve"> once, read many.</w:t>
+              <w:t>Data is write once, read many.</w:t>
             </w:r>
           </w:p>
         </w:tc>
@@ -4734,23 +4640,13 @@
             <w:r>
               <w:t>Must use the command “</w:t>
             </w:r>
-            <w:proofErr w:type="spellStart"/>
             <w:r>
               <w:rPr>
                 <w:rFonts w:ascii="Courier New" w:hAnsi="Courier New" w:cs="Courier New"/>
                 <w:b/>
                 <w:color w:val="FF0000"/>
               </w:rPr>
-              <w:t>hadoop</w:t>
-            </w:r>
-            <w:proofErr w:type="spellEnd"/>
-            <w:r>
-              <w:rPr>
-                <w:rFonts w:ascii="Courier New" w:hAnsi="Courier New" w:cs="Courier New"/>
-                <w:b/>
-                <w:color w:val="FF0000"/>
-              </w:rPr>
-              <w:t xml:space="preserve"> fs</w:t>
+              <w:t>hadoop fs</w:t>
             </w:r>
             <w:r>
               <w:t>” to access the data.</w:t>
@@ -4835,23 +4731,7 @@
                 <w:b/>
                 <w:color w:val="FF0000"/>
               </w:rPr>
-              <w:t xml:space="preserve"> </w:t>
-            </w:r>
-            <w:proofErr w:type="gramStart"/>
-            <w:r>
-              <w:rPr>
-                <w:b/>
-                <w:color w:val="FF0000"/>
-              </w:rPr>
-              <w:t>persisting</w:t>
-            </w:r>
-            <w:proofErr w:type="gramEnd"/>
-            <w:r>
-              <w:rPr>
-                <w:b/>
-                <w:color w:val="FF0000"/>
-              </w:rPr>
-              <w:t xml:space="preserve"> all data in RAM</w:t>
+              <w:t xml:space="preserve"> persisting all data in RAM</w:t>
             </w:r>
             <w:r>
               <w:t>.</w:t>
@@ -4911,39 +4791,7 @@
           <w:b/>
           <w:sz w:val="24"/>
         </w:rPr>
-        <w:t xml:space="preserve">verview of </w:t>
-      </w:r>
-      <w:proofErr w:type="spellStart"/>
-      <w:r>
-        <w:rPr>
-          <w:b/>
-          <w:sz w:val="24"/>
-        </w:rPr>
-        <w:t>MapR</w:t>
-      </w:r>
-      <w:proofErr w:type="spellEnd"/>
-      <w:r>
-        <w:rPr>
-          <w:b/>
-          <w:sz w:val="24"/>
-        </w:rPr>
-        <w:t xml:space="preserve"> File System (</w:t>
-      </w:r>
-      <w:proofErr w:type="spellStart"/>
-      <w:r>
-        <w:rPr>
-          <w:b/>
-          <w:sz w:val="24"/>
-        </w:rPr>
-        <w:t>MapR</w:t>
-      </w:r>
-      <w:proofErr w:type="spellEnd"/>
-      <w:r>
-        <w:rPr>
-          <w:b/>
-          <w:sz w:val="24"/>
-        </w:rPr>
-        <w:t>-FS)</w:t>
+        <w:t>verview of MapR File System (MapR-FS)</w:t>
       </w:r>
     </w:p>
     <w:p>
@@ -5096,6 +4944,15 @@
             <w:r>
               <w:t>.</w:t>
             </w:r>
+            <w:r>
+              <w:t xml:space="preserve"> Each container belong</w:t>
+            </w:r>
+            <w:r>
+              <w:t>s</w:t>
+            </w:r>
+            <w:r>
+              <w:t xml:space="preserve"> to only one volume.</w:t>
+            </w:r>
           </w:p>
         </w:tc>
         <w:tc>
@@ -5164,21 +5021,12 @@
           <w:sz w:val="24"/>
         </w:rPr>
       </w:pPr>
-      <w:proofErr w:type="spellStart"/>
       <w:r>
         <w:rPr>
           <w:b/>
           <w:sz w:val="24"/>
         </w:rPr>
-        <w:t>MapR</w:t>
-      </w:r>
-      <w:proofErr w:type="spellEnd"/>
-      <w:r>
-        <w:rPr>
-          <w:b/>
-          <w:sz w:val="24"/>
-        </w:rPr>
-        <w:t>-FS Volume Features</w:t>
+        <w:t>MapR-FS Volume Features</w:t>
       </w:r>
     </w:p>
     <w:p>
@@ -5439,21 +5287,12 @@
         </w:rPr>
         <w:t xml:space="preserve"> </w:t>
       </w:r>
-      <w:proofErr w:type="spellStart"/>
       <w:r>
         <w:rPr>
           <w:b/>
           <w:sz w:val="24"/>
         </w:rPr>
-        <w:t>MapR</w:t>
-      </w:r>
-      <w:proofErr w:type="spellEnd"/>
-      <w:r>
-        <w:rPr>
-          <w:b/>
-          <w:sz w:val="24"/>
-        </w:rPr>
-        <w:t>-FS and HDFS</w:t>
+        <w:t>MapR-FS and HDFS</w:t>
       </w:r>
     </w:p>
     <w:p>
@@ -5515,13 +5354,8 @@
             </w:r>
           </w:p>
           <w:p>
-            <w:proofErr w:type="spellStart"/>
-            <w:r>
-              <w:t>MapR</w:t>
-            </w:r>
-            <w:proofErr w:type="spellEnd"/>
-            <w:r>
-              <w:t>-FS supports different block sizes for sharding, replication, and performing I/O.</w:t>
+            <w:r>
+              <w:t>MapR-FS supports different block sizes for sharding, replication, and performing I/O.</w:t>
             </w:r>
           </w:p>
         </w:tc>
@@ -5543,13 +5377,8 @@
             </w:r>
           </w:p>
           <w:p>
-            <w:proofErr w:type="spellStart"/>
-            <w:r>
-              <w:t>MapR</w:t>
-            </w:r>
-            <w:proofErr w:type="spellEnd"/>
-            <w:r>
-              <w:t>-FS has full read write capability.</w:t>
+            <w:r>
+              <w:t>MapR-FS has full read write capability.</w:t>
             </w:r>
           </w:p>
         </w:tc>
@@ -5571,13 +5400,8 @@
             </w:r>
           </w:p>
           <w:p>
-            <w:proofErr w:type="spellStart"/>
-            <w:r>
-              <w:t>MapR</w:t>
-            </w:r>
-            <w:proofErr w:type="spellEnd"/>
-            <w:r>
-              <w:t xml:space="preserve">-FS volumes can be NFS-mounted. </w:t>
+            <w:r>
+              <w:t xml:space="preserve">MapR-FS volumes can be NFS-mounted. </w:t>
             </w:r>
           </w:p>
         </w:tc>
@@ -5599,13 +5423,8 @@
             </w:r>
           </w:p>
           <w:p>
-            <w:proofErr w:type="spellStart"/>
-            <w:r>
-              <w:t>MapR</w:t>
-            </w:r>
-            <w:proofErr w:type="spellEnd"/>
-            <w:r>
-              <w:t>-FS supports native OS command</w:t>
+            <w:r>
+              <w:t>MapR-FS supports native OS command</w:t>
             </w:r>
             <w:r>
               <w:t>s</w:t>
@@ -5633,13 +5452,8 @@
             </w:r>
           </w:p>
           <w:p>
-            <w:proofErr w:type="spellStart"/>
-            <w:r>
-              <w:t>MapR</w:t>
-            </w:r>
-            <w:proofErr w:type="spellEnd"/>
-            <w:r>
-              <w:t>-FS supports snapshots and local/remote mirroring support.</w:t>
+            <w:r>
+              <w:t>MapR-FS supports snapshots and local/remote mirroring support.</w:t>
             </w:r>
           </w:p>
         </w:tc>
@@ -5684,21 +5498,12 @@
             </w:r>
           </w:p>
           <w:p>
-            <w:proofErr w:type="spellStart"/>
             <w:r>
               <w:rPr>
                 <w:b/>
                 <w:color w:val="FF0000"/>
               </w:rPr>
-              <w:t>MapR</w:t>
-            </w:r>
-            <w:proofErr w:type="spellEnd"/>
-            <w:r>
-              <w:rPr>
-                <w:b/>
-                <w:color w:val="FF0000"/>
-              </w:rPr>
-              <w:t xml:space="preserve">-FS is written in C </w:t>
+              <w:t xml:space="preserve">MapR-FS is written in C </w:t>
             </w:r>
             <w:r>
               <w:t xml:space="preserve">and </w:t>
@@ -5714,6 +5519,671 @@
         </w:tc>
       </w:tr>
     </w:tbl>
+    <w:p/>
+    <w:tbl>
+      <w:tblPr>
+        <w:tblStyle w:val="TableGrid"/>
+        <w:tblW w:w="0" w:type="auto"/>
+        <w:tblInd w:w="-162" w:type="dxa"/>
+        <w:tblLook w:val="04A0" w:firstRow="1" w:lastRow="0" w:firstColumn="1" w:lastColumn="0" w:noHBand="0" w:noVBand="1"/>
+      </w:tblPr>
+      <w:tblGrid>
+        <w:gridCol w:w="3780"/>
+        <w:gridCol w:w="3510"/>
+        <w:gridCol w:w="3888"/>
+      </w:tblGrid>
+      <w:tr>
+        <w:trPr>
+          <w:trHeight w:val="2141"/>
+        </w:trPr>
+        <w:tc>
+          <w:tcPr>
+            <w:tcW w:w="3780" w:type="dxa"/>
+            <w:vAlign w:val="center"/>
+          </w:tcPr>
+          <w:p>
+            <w:pPr>
+              <w:jc w:val="center"/>
+              <w:rPr>
+                <w:b/>
+                <w:color w:val="0000FF"/>
+                <w:sz w:val="20"/>
+                <w:szCs w:val="22"/>
+              </w:rPr>
+            </w:pPr>
+            <w:r>
+              <w:rPr>
+                <w:b/>
+                <w:color w:val="0000FF"/>
+                <w:sz w:val="20"/>
+                <w:szCs w:val="22"/>
+              </w:rPr>
+              <w:t xml:space="preserve">Block Size Comparison </w:t>
+            </w:r>
+          </w:p>
+          <w:p>
+            <w:pPr>
+              <w:jc w:val="center"/>
+              <w:rPr>
+                <w:b/>
+                <w:color w:val="0000FF"/>
+                <w:sz w:val="20"/>
+                <w:szCs w:val="22"/>
+              </w:rPr>
+            </w:pPr>
+            <w:r>
+              <w:rPr>
+                <w:b/>
+                <w:color w:val="0000FF"/>
+                <w:sz w:val="20"/>
+                <w:szCs w:val="22"/>
+              </w:rPr>
+              <w:t>between HDFS and MapR-FS</w:t>
+            </w:r>
+          </w:p>
+          <w:p>
+            <w:pPr>
+              <w:jc w:val="center"/>
+              <w:rPr>
+                <w:sz w:val="8"/>
+                <w:szCs w:val="8"/>
+              </w:rPr>
+            </w:pPr>
+          </w:p>
+          <w:tbl>
+            <w:tblPr>
+              <w:tblStyle w:val="TableGrid"/>
+              <w:tblW w:w="0" w:type="auto"/>
+              <w:tblLook w:val="04A0" w:firstRow="1" w:lastRow="0" w:firstColumn="1" w:lastColumn="0" w:noHBand="0" w:noVBand="1"/>
+            </w:tblPr>
+            <w:tblGrid>
+              <w:gridCol w:w="1129"/>
+              <w:gridCol w:w="1129"/>
+              <w:gridCol w:w="1174"/>
+            </w:tblGrid>
+            <w:tr>
+              <w:tc>
+                <w:tcPr>
+                  <w:tcW w:w="1129" w:type="dxa"/>
+                  <w:tcBorders>
+                    <w:top w:val="single" w:sz="8" w:space="0" w:color="FFFFFF" w:themeColor="background1"/>
+                    <w:left w:val="single" w:sz="8" w:space="0" w:color="FFFFFF" w:themeColor="background1"/>
+                    <w:bottom w:val="single" w:sz="8" w:space="0" w:color="FFFFFF" w:themeColor="background1"/>
+                    <w:right w:val="single" w:sz="8" w:space="0" w:color="FFFFFF" w:themeColor="background1"/>
+                  </w:tcBorders>
+                  <w:shd w:val="clear" w:color="auto" w:fill="002060"/>
+                </w:tcPr>
+                <w:p>
+                  <w:pPr>
+                    <w:jc w:val="center"/>
+                    <w:rPr>
+                      <w:b/>
+                      <w:color w:val="FFFFFF" w:themeColor="background1"/>
+                    </w:rPr>
+                  </w:pPr>
+                  <w:r>
+                    <w:rPr>
+                      <w:b/>
+                      <w:color w:val="FFFFFF" w:themeColor="background1"/>
+                    </w:rPr>
+                    <w:t>Storage Unit</w:t>
+                  </w:r>
+                </w:p>
+              </w:tc>
+              <w:tc>
+                <w:tcPr>
+                  <w:tcW w:w="1129" w:type="dxa"/>
+                  <w:tcBorders>
+                    <w:top w:val="single" w:sz="8" w:space="0" w:color="FFFFFF" w:themeColor="background1"/>
+                    <w:left w:val="single" w:sz="8" w:space="0" w:color="FFFFFF" w:themeColor="background1"/>
+                    <w:bottom w:val="single" w:sz="8" w:space="0" w:color="FFFFFF" w:themeColor="background1"/>
+                    <w:right w:val="single" w:sz="8" w:space="0" w:color="FFFFFF" w:themeColor="background1"/>
+                  </w:tcBorders>
+                  <w:shd w:val="clear" w:color="auto" w:fill="002060"/>
+                </w:tcPr>
+                <w:p>
+                  <w:pPr>
+                    <w:jc w:val="center"/>
+                    <w:rPr>
+                      <w:b/>
+                      <w:color w:val="FFFFFF" w:themeColor="background1"/>
+                    </w:rPr>
+                  </w:pPr>
+                  <w:r>
+                    <w:rPr>
+                      <w:b/>
+                      <w:color w:val="FFFFFF" w:themeColor="background1"/>
+                    </w:rPr>
+                    <w:t>HDFS</w:t>
+                  </w:r>
+                </w:p>
+              </w:tc>
+              <w:tc>
+                <w:tcPr>
+                  <w:tcW w:w="1174" w:type="dxa"/>
+                  <w:tcBorders>
+                    <w:top w:val="single" w:sz="8" w:space="0" w:color="FFFFFF" w:themeColor="background1"/>
+                    <w:left w:val="single" w:sz="8" w:space="0" w:color="FFFFFF" w:themeColor="background1"/>
+                    <w:bottom w:val="single" w:sz="8" w:space="0" w:color="FFFFFF" w:themeColor="background1"/>
+                    <w:right w:val="single" w:sz="8" w:space="0" w:color="FFFFFF" w:themeColor="background1"/>
+                  </w:tcBorders>
+                  <w:shd w:val="clear" w:color="auto" w:fill="002060"/>
+                </w:tcPr>
+                <w:p>
+                  <w:pPr>
+                    <w:jc w:val="center"/>
+                    <w:rPr>
+                      <w:b/>
+                      <w:color w:val="FFFFFF" w:themeColor="background1"/>
+                    </w:rPr>
+                  </w:pPr>
+                  <w:r>
+                    <w:rPr>
+                      <w:b/>
+                      <w:color w:val="FFFFFF" w:themeColor="background1"/>
+                    </w:rPr>
+                    <w:t>MapR-FS</w:t>
+                  </w:r>
+                </w:p>
+              </w:tc>
+            </w:tr>
+            <w:tr>
+              <w:tc>
+                <w:tcPr>
+                  <w:tcW w:w="1129" w:type="dxa"/>
+                  <w:tcBorders>
+                    <w:top w:val="single" w:sz="8" w:space="0" w:color="FFFFFF" w:themeColor="background1"/>
+                  </w:tcBorders>
+                  <w:vAlign w:val="center"/>
+                </w:tcPr>
+                <w:p>
+                  <w:pPr>
+                    <w:jc w:val="center"/>
+                  </w:pPr>
+                  <w:r>
+                    <w:t>Unit of Sharding</w:t>
+                  </w:r>
+                </w:p>
+              </w:tc>
+              <w:tc>
+                <w:tcPr>
+                  <w:tcW w:w="1129" w:type="dxa"/>
+                  <w:tcBorders>
+                    <w:top w:val="single" w:sz="8" w:space="0" w:color="FFFFFF" w:themeColor="background1"/>
+                  </w:tcBorders>
+                  <w:vAlign w:val="center"/>
+                </w:tcPr>
+                <w:p>
+                  <w:pPr>
+                    <w:jc w:val="center"/>
+                  </w:pPr>
+                  <w:r>
+                    <w:t>Block=64MB</w:t>
+                  </w:r>
+                </w:p>
+              </w:tc>
+              <w:tc>
+                <w:tcPr>
+                  <w:tcW w:w="1174" w:type="dxa"/>
+                  <w:tcBorders>
+                    <w:top w:val="single" w:sz="8" w:space="0" w:color="FFFFFF" w:themeColor="background1"/>
+                  </w:tcBorders>
+                  <w:vAlign w:val="center"/>
+                </w:tcPr>
+                <w:p>
+                  <w:pPr>
+                    <w:jc w:val="center"/>
+                  </w:pPr>
+                  <w:r>
+                    <w:t>Chunk=256MB</w:t>
+                  </w:r>
+                </w:p>
+              </w:tc>
+            </w:tr>
+            <w:tr>
+              <w:tc>
+                <w:tcPr>
+                  <w:tcW w:w="1129" w:type="dxa"/>
+                  <w:vAlign w:val="center"/>
+                </w:tcPr>
+                <w:p>
+                  <w:pPr>
+                    <w:jc w:val="center"/>
+                  </w:pPr>
+                  <w:r>
+                    <w:t>Unit of Replication</w:t>
+                  </w:r>
+                </w:p>
+              </w:tc>
+              <w:tc>
+                <w:tcPr>
+                  <w:tcW w:w="1129" w:type="dxa"/>
+                  <w:vAlign w:val="center"/>
+                </w:tcPr>
+                <w:p>
+                  <w:pPr>
+                    <w:jc w:val="center"/>
+                  </w:pPr>
+                  <w:r>
+                    <w:t>Block=64MB</w:t>
+                  </w:r>
+                </w:p>
+              </w:tc>
+              <w:tc>
+                <w:tcPr>
+                  <w:tcW w:w="1174" w:type="dxa"/>
+                  <w:vAlign w:val="center"/>
+                </w:tcPr>
+                <w:p>
+                  <w:pPr>
+                    <w:jc w:val="center"/>
+                  </w:pPr>
+                  <w:r>
+                    <w:t>Container = 16-32GB</w:t>
+                  </w:r>
+                </w:p>
+              </w:tc>
+            </w:tr>
+            <w:tr>
+              <w:trPr>
+                <w:trHeight w:val="278"/>
+              </w:trPr>
+              <w:tc>
+                <w:tcPr>
+                  <w:tcW w:w="1129" w:type="dxa"/>
+                  <w:vAlign w:val="center"/>
+                </w:tcPr>
+                <w:p>
+                  <w:pPr>
+                    <w:jc w:val="center"/>
+                  </w:pPr>
+                  <w:r>
+                    <w:t>Unit of I/O</w:t>
+                  </w:r>
+                </w:p>
+              </w:tc>
+              <w:tc>
+                <w:tcPr>
+                  <w:tcW w:w="1129" w:type="dxa"/>
+                  <w:vAlign w:val="center"/>
+                </w:tcPr>
+                <w:p>
+                  <w:pPr>
+                    <w:jc w:val="center"/>
+                  </w:pPr>
+                  <w:r>
+                    <w:t>Block=64MB</w:t>
+                  </w:r>
+                </w:p>
+              </w:tc>
+              <w:tc>
+                <w:tcPr>
+                  <w:tcW w:w="1174" w:type="dxa"/>
+                  <w:vAlign w:val="center"/>
+                </w:tcPr>
+                <w:p>
+                  <w:pPr>
+                    <w:jc w:val="center"/>
+                  </w:pPr>
+                  <w:r>
+                    <w:t>Block=8KB</w:t>
+                  </w:r>
+                </w:p>
+              </w:tc>
+            </w:tr>
+          </w:tbl>
+          <w:p>
+            <w:pPr>
+              <w:jc w:val="center"/>
+            </w:pPr>
+          </w:p>
+          <w:p>
+            <w:pPr>
+              <w:jc w:val="center"/>
+            </w:pPr>
+            <w:r>
+              <w:t>MapR-FS allows for different storage unit sizes to optimize performance.</w:t>
+            </w:r>
+          </w:p>
+        </w:tc>
+        <w:tc>
+          <w:tcPr>
+            <w:tcW w:w="3510" w:type="dxa"/>
+            <w:vAlign w:val="center"/>
+          </w:tcPr>
+          <w:p>
+            <w:pPr>
+              <w:rPr>
+                <w:szCs w:val="16"/>
+              </w:rPr>
+            </w:pPr>
+            <w:r>
+              <w:rPr>
+                <w:b/>
+                <w:color w:val="0000FF"/>
+                <w:szCs w:val="22"/>
+              </w:rPr>
+              <w:t xml:space="preserve">Role of a Single Sharding </w:t>
+            </w:r>
+            <w:r>
+              <w:rPr>
+                <w:b/>
+                <w:color w:val="0000FF"/>
+                <w:szCs w:val="22"/>
+              </w:rPr>
+              <w:t xml:space="preserve">Unit </w:t>
+            </w:r>
+            <w:r>
+              <w:t xml:space="preserve">(e.g. </w:t>
+            </w:r>
+            <w:r>
+              <w:rPr>
+                <w:b/>
+                <w:color w:val="E36C0A" w:themeColor="accent6" w:themeShade="BF"/>
+              </w:rPr>
+              <w:t>Block/Chunk</w:t>
+            </w:r>
+            <w:r>
+              <w:t>)</w:t>
+            </w:r>
+            <w:r>
+              <w:rPr>
+                <w:b/>
+                <w:color w:val="0000FF"/>
+                <w:szCs w:val="22"/>
+              </w:rPr>
+              <w:t xml:space="preserve"> </w:t>
+            </w:r>
+            <w:r>
+              <w:rPr>
+                <w:szCs w:val="16"/>
+              </w:rPr>
+              <w:t xml:space="preserve">– In Map Reduce, </w:t>
+            </w:r>
+            <w:r>
+              <w:rPr>
+                <w:b/>
+                <w:color w:val="FF0000"/>
+                <w:szCs w:val="16"/>
+              </w:rPr>
+              <w:t xml:space="preserve">each mapper is assigned a single </w:t>
+            </w:r>
+            <w:r>
+              <w:rPr>
+                <w:b/>
+                <w:color w:val="FF0000"/>
+                <w:szCs w:val="16"/>
+              </w:rPr>
+              <w:t>shard</w:t>
+            </w:r>
+            <w:r>
+              <w:rPr>
+                <w:szCs w:val="16"/>
+              </w:rPr>
+              <w:t xml:space="preserve"> </w:t>
+            </w:r>
+            <w:r>
+              <w:t xml:space="preserve">(e.g. block/chunk) </w:t>
+            </w:r>
+            <w:r>
+              <w:rPr>
+                <w:szCs w:val="16"/>
+              </w:rPr>
+              <w:t>to analyze.</w:t>
+            </w:r>
+          </w:p>
+          <w:p>
+            <w:pPr>
+              <w:rPr>
+                <w:szCs w:val="16"/>
+              </w:rPr>
+            </w:pPr>
+          </w:p>
+          <w:p>
+            <w:pPr>
+              <w:rPr>
+                <w:szCs w:val="16"/>
+              </w:rPr>
+            </w:pPr>
+            <w:r>
+              <w:rPr>
+                <w:b/>
+                <w:color w:val="0000FF"/>
+                <w:szCs w:val="22"/>
+              </w:rPr>
+              <w:t>Relationship between Container and Volume</w:t>
+            </w:r>
+            <w:r>
+              <w:rPr>
+                <w:szCs w:val="16"/>
+              </w:rPr>
+              <w:t xml:space="preserve"> – In MapR-FS, a container is assigned to a single volume and a volume is made up of one or more containers.</w:t>
+            </w:r>
+          </w:p>
+        </w:tc>
+        <w:tc>
+          <w:tcPr>
+            <w:tcW w:w="3888" w:type="dxa"/>
+            <w:vAlign w:val="center"/>
+          </w:tcPr>
+          <w:p>
+            <w:pPr>
+              <w:jc w:val="center"/>
+              <w:rPr>
+                <w:b/>
+                <w:color w:val="0000FF"/>
+              </w:rPr>
+            </w:pPr>
+            <w:r>
+              <w:rPr>
+                <w:b/>
+                <w:color w:val="0000FF"/>
+                <w:szCs w:val="22"/>
+              </w:rPr>
+              <w:t xml:space="preserve">Using the </w:t>
+            </w:r>
+            <w:r>
+              <w:rPr>
+                <w:b/>
+                <w:color w:val="0000FF"/>
+              </w:rPr>
+              <w:t>“</w:t>
+            </w:r>
+            <w:r>
+              <w:rPr>
+                <w:rFonts w:ascii="Courier New" w:hAnsi="Courier New" w:cs="Courier New"/>
+                <w:b/>
+                <w:color w:val="0000FF"/>
+              </w:rPr>
+              <w:t>hadoop fs</w:t>
+            </w:r>
+            <w:r>
+              <w:rPr>
+                <w:b/>
+                <w:color w:val="0000FF"/>
+              </w:rPr>
+              <w:t>” Command Line Interface (CLI)</w:t>
+            </w:r>
+          </w:p>
+          <w:p/>
+          <w:p>
+            <w:pPr>
+              <w:rPr>
+                <w:b/>
+                <w:color w:val="00B050"/>
+              </w:rPr>
+            </w:pPr>
+            <w:r>
+              <w:rPr>
+                <w:b/>
+                <w:color w:val="00B050"/>
+              </w:rPr>
+              <w:t>Format:</w:t>
+            </w:r>
+          </w:p>
+          <w:p>
+            <w:pPr>
+              <w:jc w:val="center"/>
+              <w:rPr>
+                <w:rFonts w:ascii="Courier New" w:hAnsi="Courier New" w:cs="Courier New"/>
+              </w:rPr>
+            </w:pPr>
+            <w:r>
+              <w:rPr>
+                <w:rFonts w:ascii="Courier New" w:hAnsi="Courier New" w:cs="Courier New"/>
+              </w:rPr>
+              <w:t xml:space="preserve">hadoop fs </w:t>
+            </w:r>
+            <w:r>
+              <w:rPr>
+                <w:rFonts w:ascii="Courier New" w:hAnsi="Courier New" w:cs="Courier New"/>
+                <w:b/>
+              </w:rPr>
+              <w:t>-</w:t>
+            </w:r>
+            <w:r>
+              <w:rPr>
+                <w:rFonts w:ascii="Courier New" w:hAnsi="Courier New" w:cs="Courier New"/>
+              </w:rPr>
+              <w:t>&lt;command&gt; [args]</w:t>
+            </w:r>
+          </w:p>
+          <w:p/>
+          <w:p>
+            <w:pPr>
+              <w:rPr>
+                <w:b/>
+              </w:rPr>
+            </w:pPr>
+            <w:r>
+              <w:rPr>
+                <w:b/>
+              </w:rPr>
+              <w:t>Examples:</w:t>
+            </w:r>
+          </w:p>
+          <w:p>
+            <w:pPr>
+              <w:jc w:val="center"/>
+              <w:rPr>
+                <w:rFonts w:ascii="Courier New" w:hAnsi="Courier New" w:cs="Courier New"/>
+                <w:b/>
+                <w:color w:val="E36C0A" w:themeColor="accent6" w:themeShade="BF"/>
+              </w:rPr>
+            </w:pPr>
+            <w:r>
+              <w:rPr>
+                <w:rFonts w:ascii="Courier New" w:hAnsi="Courier New" w:cs="Courier New"/>
+                <w:b/>
+                <w:color w:val="E36C0A" w:themeColor="accent6" w:themeShade="BF"/>
+              </w:rPr>
+              <w:t>hadoop fs -</w:t>
+            </w:r>
+            <w:r>
+              <w:rPr>
+                <w:rFonts w:ascii="Courier New" w:hAnsi="Courier New" w:cs="Courier New"/>
+                <w:b/>
+                <w:color w:val="E36C0A" w:themeColor="accent6" w:themeShade="BF"/>
+              </w:rPr>
+              <w:t>mkdir</w:t>
+            </w:r>
+            <w:r>
+              <w:rPr>
+                <w:rFonts w:ascii="Courier New" w:hAnsi="Courier New" w:cs="Courier New"/>
+                <w:b/>
+                <w:color w:val="E36C0A" w:themeColor="accent6" w:themeShade="BF"/>
+              </w:rPr>
+              <w:t xml:space="preserve"> </w:t>
+            </w:r>
+            <w:r>
+              <w:rPr>
+                <w:rFonts w:ascii="Courier New" w:hAnsi="Courier New" w:cs="Courier New"/>
+                <w:b/>
+                <w:color w:val="E36C0A" w:themeColor="accent6" w:themeShade="BF"/>
+              </w:rPr>
+              <w:t>newDirectory</w:t>
+            </w:r>
+          </w:p>
+          <w:p>
+            <w:pPr>
+              <w:jc w:val="center"/>
+              <w:rPr>
+                <w:rFonts w:ascii="Courier New" w:hAnsi="Courier New" w:cs="Courier New"/>
+                <w:b/>
+                <w:color w:val="E36C0A" w:themeColor="accent6" w:themeShade="BF"/>
+              </w:rPr>
+            </w:pPr>
+          </w:p>
+          <w:p>
+            <w:pPr>
+              <w:jc w:val="center"/>
+              <w:rPr>
+                <w:rFonts w:ascii="Courier New" w:hAnsi="Courier New" w:cs="Courier New"/>
+                <w:b/>
+                <w:color w:val="E36C0A" w:themeColor="accent6" w:themeShade="BF"/>
+              </w:rPr>
+            </w:pPr>
+            <w:r>
+              <w:rPr>
+                <w:rFonts w:ascii="Courier New" w:hAnsi="Courier New" w:cs="Courier New"/>
+                <w:b/>
+                <w:color w:val="E36C0A" w:themeColor="accent6" w:themeShade="BF"/>
+              </w:rPr>
+              <w:t>hadoop fs –rm my_file.txt</w:t>
+            </w:r>
+          </w:p>
+          <w:p>
+            <w:r>
+              <w:t xml:space="preserve"> </w:t>
+            </w:r>
+          </w:p>
+          <w:p>
+            <w:pPr>
+              <w:rPr>
+                <w:b/>
+                <w:color w:val="FF0000"/>
+              </w:rPr>
+            </w:pPr>
+            <w:r>
+              <w:rPr>
+                <w:b/>
+                <w:color w:val="FF0000"/>
+              </w:rPr>
+              <w:t xml:space="preserve">Not Supported Command: </w:t>
+            </w:r>
+          </w:p>
+          <w:p>
+            <w:pPr>
+              <w:jc w:val="center"/>
+              <w:rPr>
+                <w:rFonts w:ascii="Courier New" w:hAnsi="Courier New" w:cs="Courier New"/>
+              </w:rPr>
+            </w:pPr>
+            <w:r>
+              <w:rPr>
+                <w:rFonts w:ascii="Courier New" w:hAnsi="Courier New" w:cs="Courier New"/>
+              </w:rPr>
+              <w:t>hadoop fs –cd …</w:t>
+            </w:r>
+          </w:p>
+          <w:p>
+            <w:pPr>
+              <w:rPr>
+                <w:b/>
+              </w:rPr>
+            </w:pPr>
+            <w:r>
+              <w:rPr>
+                <w:b/>
+                <w:color w:val="7030A0"/>
+              </w:rPr>
+              <w:t>This command has no directory state so must use absolute path.</w:t>
+            </w:r>
+          </w:p>
+        </w:tc>
+      </w:tr>
+    </w:tbl>
+    <w:p/>
     <w:p>
       <w:pPr>
         <w:rPr>
@@ -5723,9 +6193,66 @@
       </w:pPr>
     </w:p>
     <w:p>
+      <w:pPr>
+        <w:jc w:val="center"/>
+        <w:rPr>
+          <w:b/>
+          <w:color w:val="008000"/>
+          <w:sz w:val="32"/>
+        </w:rPr>
+      </w:pPr>
+      <w:r>
+        <w:rPr>
+          <w:b/>
+          <w:color w:val="008000"/>
+          <w:sz w:val="32"/>
+        </w:rPr>
+        <w:t>Lecture #</w:t>
+      </w:r>
+      <w:r>
+        <w:rPr>
+          <w:b/>
+          <w:color w:val="008000"/>
+          <w:sz w:val="32"/>
+        </w:rPr>
+        <w:t>0</w:t>
+      </w:r>
+      <w:r>
+        <w:rPr>
+          <w:b/>
+          <w:color w:val="008000"/>
+          <w:sz w:val="32"/>
+        </w:rPr>
+        <w:t>3</w:t>
+      </w:r>
+      <w:r>
+        <w:rPr>
+          <w:b/>
+          <w:color w:val="008000"/>
+          <w:sz w:val="32"/>
+        </w:rPr>
+        <w:t xml:space="preserve"> – Introduction to </w:t>
+      </w:r>
+      <w:r>
+        <w:rPr>
+          <w:b/>
+          <w:color w:val="008000"/>
+          <w:sz w:val="32"/>
+        </w:rPr>
+        <w:t>Map Reduce</w:t>
+      </w:r>
       <w:bookmarkStart w:id="0" w:name="_GoBack"/>
       <w:bookmarkEnd w:id="0"/>
     </w:p>
+    <w:p>
+      <w:pPr>
+        <w:rPr>
+          <w:sz w:val="6"/>
+          <w:szCs w:val="6"/>
+        </w:rPr>
+      </w:pPr>
+    </w:p>
+    <w:p/>
     <w:sectPr>
       <w:footerReference w:type="default" r:id="rId15"/>
       <w:pgSz w:w="12240" w:h="15840"/>
@@ -5776,7 +6303,7 @@
       <w:rPr>
         <w:noProof/>
       </w:rPr>
-      <w:t>1</w:t>
+      <w:t>3</w:t>
     </w:r>
     <w:r>
       <w:rPr>
@@ -9111,7 +9638,7 @@
 </file>
 
 <file path=customXml/itemProps1.xml><?xml version="1.0" encoding="utf-8"?>
-<ds:datastoreItem xmlns:ds="http://schemas.openxmlformats.org/officeDocument/2006/customXml" ds:itemID="{BC2F6CF7-BC25-409B-8CEE-C2CE8EE310BA}">
+<ds:datastoreItem xmlns:ds="http://schemas.openxmlformats.org/officeDocument/2006/customXml" ds:itemID="{B5A10D56-7D35-4E78-8054-5A2C7EAD6963}">
   <ds:schemaRefs>
     <ds:schemaRef ds:uri="http://schemas.openxmlformats.org/officeDocument/2006/bibliography"/>
   </ds:schemaRefs>

</xml_diff>

<commit_message>
Uploading all exam study guide changes from last night.
</commit_message>
<xml_diff>
--- a/Exam Study Guide/Exam #1/CS286 - Exam #1 Study Guide.docx
+++ b/Exam Study Guide/Exam #1/CS286 - Exam #1 Study Guide.docx
@@ -797,14 +797,7 @@
                 <w:b/>
                 <w:color w:val="0000FF"/>
               </w:rPr>
-              <w:t>Network (SAN</w:t>
-            </w:r>
-            <w:r>
-              <w:rPr>
-                <w:b/>
-                <w:color w:val="0000FF"/>
-              </w:rPr>
-              <w:t>)</w:t>
+              <w:t>Network (SAN)</w:t>
             </w:r>
             <w:r>
               <w:t xml:space="preserve"> </w:t>
@@ -1205,14 +1198,7 @@
                 <w:b/>
                 <w:color w:val="0070C0"/>
               </w:rPr>
-              <w:t>For</w:t>
-            </w:r>
-            <w:r>
-              <w:rPr>
-                <w:b/>
-                <w:color w:val="0070C0"/>
-              </w:rPr>
-              <w:t>ward</w:t>
+              <w:t>Forward</w:t>
             </w:r>
             <w:r>
               <w:rPr>
@@ -1670,13 +1656,7 @@
               <w:rPr>
                 <w:szCs w:val="16"/>
               </w:rPr>
-              <w:t xml:space="preserve"> – Every piece of data and its format is known. </w:t>
-            </w:r>
-            <w:r>
-              <w:rPr>
-                <w:szCs w:val="16"/>
-              </w:rPr>
-              <w:t>Fits in a database.</w:t>
+              <w:t xml:space="preserve"> – Every piece of data and its format is known. Fits in a database.</w:t>
             </w:r>
           </w:p>
           <w:p>
@@ -1737,13 +1717,7 @@
               <w:rPr>
                 <w:szCs w:val="16"/>
               </w:rPr>
-              <w:t xml:space="preserve"> – For some fields, data may not exist and some fields can have different formats.</w:t>
-            </w:r>
-            <w:r>
-              <w:rPr>
-                <w:szCs w:val="16"/>
-              </w:rPr>
-              <w:t xml:space="preserve">  Not in a typical database but has structure.</w:t>
+              <w:t xml:space="preserve"> – For some fields, data may not exist and some fields can have different formats.  Not in a typical database but has structure.</w:t>
             </w:r>
           </w:p>
           <w:p>
@@ -2160,13 +2134,7 @@
               <w:rPr>
                 <w:szCs w:val="16"/>
               </w:rPr>
-              <w:t>Lower accuracy and precision</w:t>
-            </w:r>
-            <w:r>
-              <w:rPr>
-                <w:szCs w:val="16"/>
-              </w:rPr>
-              <w:t>.</w:t>
+              <w:t>Lower accuracy and precision.</w:t>
             </w:r>
           </w:p>
           <w:p>
@@ -2366,33 +2334,29 @@
               <w:t>Moore’s Law</w:t>
             </w:r>
             <w:r>
-              <w:t xml:space="preserve"> – </w:t>
-            </w:r>
-            <w:r>
-              <w:t>Every two years, the number of transistors per chip doubles.</w:t>
+              <w:t xml:space="preserve"> – Every two years, the number of transistors per chip doubles.</w:t>
             </w:r>
           </w:p>
           <w:p/>
           <w:p>
-            <w:r>
-              <w:rPr>
-                <w:b/>
-                <w:color w:val="0000FF"/>
-              </w:rPr>
-              <w:t>Kryder</w:t>
-            </w:r>
-            <w:r>
-              <w:rPr>
-                <w:b/>
-                <w:color w:val="0000FF"/>
-              </w:rPr>
-              <w:t>’s Law</w:t>
-            </w:r>
-            <w:r>
-              <w:t xml:space="preserve"> – Every two years, </w:t>
-            </w:r>
-            <w:r>
-              <w:t>storage capacity doubles. (</w:t>
+            <w:proofErr w:type="spellStart"/>
+            <w:r>
+              <w:rPr>
+                <w:b/>
+                <w:color w:val="0000FF"/>
+              </w:rPr>
+              <w:t>Kryder’s</w:t>
+            </w:r>
+            <w:proofErr w:type="spellEnd"/>
+            <w:r>
+              <w:rPr>
+                <w:b/>
+                <w:color w:val="0000FF"/>
+              </w:rPr>
+              <w:t xml:space="preserve"> Law</w:t>
+            </w:r>
+            <w:r>
+              <w:t xml:space="preserve"> – Every two years, storage capacity doubles. (</w:t>
             </w:r>
             <w:r>
               <w:rPr>
@@ -2999,7 +2963,7 @@
           <w:color w:val="008000"/>
           <w:sz w:val="32"/>
         </w:rPr>
-        <w:t xml:space="preserve"> – </w:t>
+        <w:t xml:space="preserve"> – Introduction to HDFS</w:t>
       </w:r>
       <w:r>
         <w:rPr>
@@ -3007,15 +2971,25 @@
           <w:color w:val="008000"/>
           <w:sz w:val="32"/>
         </w:rPr>
-        <w:t>Introduction to HDFS</w:t>
+        <w:t xml:space="preserve"> and </w:t>
       </w:r>
+      <w:proofErr w:type="spellStart"/>
       <w:r>
         <w:rPr>
           <w:b/>
           <w:color w:val="008000"/>
           <w:sz w:val="32"/>
         </w:rPr>
-        <w:t xml:space="preserve"> and MapR-FS</w:t>
+        <w:t>MapR</w:t>
+      </w:r>
+      <w:proofErr w:type="spellEnd"/>
+      <w:r>
+        <w:rPr>
+          <w:b/>
+          <w:color w:val="008000"/>
+          <w:sz w:val="32"/>
+        </w:rPr>
+        <w:t>-FS</w:t>
       </w:r>
     </w:p>
     <w:p>
@@ -3170,10 +3144,7 @@
               <w:t>ata</w:t>
             </w:r>
             <w:r>
-              <w:t xml:space="preserve"> – </w:t>
-            </w:r>
-            <w:r>
-              <w:t xml:space="preserve">Information about the data/file. </w:t>
+              <w:t xml:space="preserve"> – Information about the data/file. </w:t>
             </w:r>
           </w:p>
           <w:p>
@@ -3311,6 +3282,7 @@
             <w:vAlign w:val="center"/>
           </w:tcPr>
           <w:p>
+            <w:proofErr w:type="spellStart"/>
             <w:r>
               <w:rPr>
                 <w:b/>
@@ -3318,6 +3290,7 @@
               </w:rPr>
               <w:t>Inode</w:t>
             </w:r>
+            <w:proofErr w:type="spellEnd"/>
             <w:r>
               <w:t xml:space="preserve"> – Data structure used to represent a file system object.  This includes the location of the disk block location.</w:t>
             </w:r>
@@ -3350,8 +3323,17 @@
                 <w:b/>
                 <w:color w:val="FF0000"/>
               </w:rPr>
-              <w:t>pointed to directly by the inode</w:t>
-            </w:r>
+              <w:t xml:space="preserve">pointed to directly by the </w:t>
+            </w:r>
+            <w:proofErr w:type="spellStart"/>
+            <w:r>
+              <w:rPr>
+                <w:b/>
+                <w:color w:val="FF0000"/>
+              </w:rPr>
+              <w:t>inode</w:t>
+            </w:r>
+            <w:proofErr w:type="spellEnd"/>
             <w:r>
               <w:t>.</w:t>
             </w:r>
@@ -3390,7 +3372,23 @@
                 <w:b/>
                 <w:color w:val="FF0000"/>
               </w:rPr>
-              <w:t xml:space="preserve">pointed to by the inode through </w:t>
+              <w:t xml:space="preserve">pointed to by the </w:t>
+            </w:r>
+            <w:proofErr w:type="spellStart"/>
+            <w:r>
+              <w:rPr>
+                <w:b/>
+                <w:color w:val="FF0000"/>
+              </w:rPr>
+              <w:t>inode</w:t>
+            </w:r>
+            <w:proofErr w:type="spellEnd"/>
+            <w:r>
+              <w:rPr>
+                <w:b/>
+                <w:color w:val="FF0000"/>
+              </w:rPr>
+              <w:t xml:space="preserve"> through </w:t>
             </w:r>
             <w:r>
               <w:rPr>
@@ -3451,28 +3449,30 @@
                 <w:b/>
                 <w:color w:val="FF0000"/>
               </w:rPr>
-              <w:t xml:space="preserve">pointed to by the inode through </w:t>
+              <w:t xml:space="preserve">pointed to by the </w:t>
+            </w:r>
+            <w:proofErr w:type="spellStart"/>
+            <w:r>
+              <w:rPr>
+                <w:b/>
+                <w:color w:val="FF0000"/>
+              </w:rPr>
+              <w:t>inode</w:t>
+            </w:r>
+            <w:proofErr w:type="spellEnd"/>
+            <w:r>
+              <w:rPr>
+                <w:b/>
+                <w:color w:val="FF0000"/>
+              </w:rPr>
+              <w:t xml:space="preserve"> through </w:t>
             </w:r>
             <w:r>
               <w:rPr>
                 <w:b/>
                 <w:color w:val="7030A0"/>
               </w:rPr>
-              <w:t xml:space="preserve">exactly </w:t>
-            </w:r>
-            <w:r>
-              <w:rPr>
-                <w:b/>
-                <w:color w:val="7030A0"/>
-              </w:rPr>
-              <w:t>two</w:t>
-            </w:r>
-            <w:r>
-              <w:rPr>
-                <w:b/>
-                <w:color w:val="7030A0"/>
-              </w:rPr>
-              <w:t xml:space="preserve"> </w:t>
+              <w:t xml:space="preserve">exactly two </w:t>
             </w:r>
             <w:r>
               <w:rPr>
@@ -3609,7 +3609,23 @@
                 <w:b/>
                 <w:color w:val="FF0000"/>
               </w:rPr>
-              <w:t>HDFS is not compatible with a virtual file system while MapR-FS is.</w:t>
+              <w:t xml:space="preserve">HDFS is not compatible with a virtual file system while </w:t>
+            </w:r>
+            <w:proofErr w:type="spellStart"/>
+            <w:r>
+              <w:rPr>
+                <w:b/>
+                <w:color w:val="FF0000"/>
+              </w:rPr>
+              <w:t>MapR</w:t>
+            </w:r>
+            <w:proofErr w:type="spellEnd"/>
+            <w:r>
+              <w:rPr>
+                <w:b/>
+                <w:color w:val="FF0000"/>
+              </w:rPr>
+              <w:t>-FS is.</w:t>
             </w:r>
           </w:p>
           <w:p/>
@@ -3984,15 +4000,7 @@
                 <w:color w:val="0000FF"/>
                 <w:szCs w:val="22"/>
               </w:rPr>
-              <w:t xml:space="preserve">Hadoop Data </w:t>
-            </w:r>
-            <w:r>
-              <w:rPr>
-                <w:b/>
-                <w:color w:val="0000FF"/>
-                <w:szCs w:val="22"/>
-              </w:rPr>
-              <w:t>Read</w:t>
+              <w:t>Hadoop Data Read</w:t>
             </w:r>
           </w:p>
           <w:p>
@@ -4582,7 +4590,15 @@
           </w:p>
           <w:p>
             <w:r>
-              <w:t>Data is write once, read many.</w:t>
+              <w:t xml:space="preserve">Data is </w:t>
+            </w:r>
+            <w:proofErr w:type="gramStart"/>
+            <w:r>
+              <w:t>write</w:t>
+            </w:r>
+            <w:proofErr w:type="gramEnd"/>
+            <w:r>
+              <w:t xml:space="preserve"> once, read many.</w:t>
             </w:r>
           </w:p>
         </w:tc>
@@ -4640,13 +4656,23 @@
             <w:r>
               <w:t>Must use the command “</w:t>
             </w:r>
+            <w:proofErr w:type="spellStart"/>
             <w:r>
               <w:rPr>
                 <w:rFonts w:ascii="Courier New" w:hAnsi="Courier New" w:cs="Courier New"/>
                 <w:b/>
                 <w:color w:val="FF0000"/>
               </w:rPr>
-              <w:t>hadoop fs</w:t>
+              <w:t>hadoop</w:t>
+            </w:r>
+            <w:proofErr w:type="spellEnd"/>
+            <w:r>
+              <w:rPr>
+                <w:rFonts w:ascii="Courier New" w:hAnsi="Courier New" w:cs="Courier New"/>
+                <w:b/>
+                <w:color w:val="FF0000"/>
+              </w:rPr>
+              <w:t xml:space="preserve"> fs</w:t>
             </w:r>
             <w:r>
               <w:t>” to access the data.</w:t>
@@ -4731,7 +4757,23 @@
                 <w:b/>
                 <w:color w:val="FF0000"/>
               </w:rPr>
-              <w:t xml:space="preserve"> persisting all data in RAM</w:t>
+              <w:t xml:space="preserve"> </w:t>
+            </w:r>
+            <w:proofErr w:type="gramStart"/>
+            <w:r>
+              <w:rPr>
+                <w:b/>
+                <w:color w:val="FF0000"/>
+              </w:rPr>
+              <w:t>persisting</w:t>
+            </w:r>
+            <w:proofErr w:type="gramEnd"/>
+            <w:r>
+              <w:rPr>
+                <w:b/>
+                <w:color w:val="FF0000"/>
+              </w:rPr>
+              <w:t xml:space="preserve"> all data in RAM</w:t>
             </w:r>
             <w:r>
               <w:t>.</w:t>
@@ -4791,7 +4833,39 @@
           <w:b/>
           <w:sz w:val="24"/>
         </w:rPr>
-        <w:t>verview of MapR File System (MapR-FS)</w:t>
+        <w:t xml:space="preserve">verview of </w:t>
+      </w:r>
+      <w:proofErr w:type="spellStart"/>
+      <w:r>
+        <w:rPr>
+          <w:b/>
+          <w:sz w:val="24"/>
+        </w:rPr>
+        <w:t>MapR</w:t>
+      </w:r>
+      <w:proofErr w:type="spellEnd"/>
+      <w:r>
+        <w:rPr>
+          <w:b/>
+          <w:sz w:val="24"/>
+        </w:rPr>
+        <w:t xml:space="preserve"> File System (</w:t>
+      </w:r>
+      <w:proofErr w:type="spellStart"/>
+      <w:r>
+        <w:rPr>
+          <w:b/>
+          <w:sz w:val="24"/>
+        </w:rPr>
+        <w:t>MapR</w:t>
+      </w:r>
+      <w:proofErr w:type="spellEnd"/>
+      <w:r>
+        <w:rPr>
+          <w:b/>
+          <w:sz w:val="24"/>
+        </w:rPr>
+        <w:t>-FS)</w:t>
       </w:r>
     </w:p>
     <w:p>
@@ -4860,20 +4934,10 @@
                 <w:b/>
                 <w:color w:val="0000FF"/>
               </w:rPr>
-              <w:t>S</w:t>
-            </w:r>
-            <w:r>
-              <w:rPr>
-                <w:b/>
-                <w:color w:val="0000FF"/>
-              </w:rPr>
-              <w:t xml:space="preserve">torage Pool </w:t>
-            </w:r>
-            <w:r>
-              <w:t>– Th</w:t>
-            </w:r>
-            <w:r>
-              <w:t>ree striped physical disks.  Striping is used to increase write performance.</w:t>
+              <w:t xml:space="preserve">Storage Pool </w:t>
+            </w:r>
+            <w:r>
+              <w:t>– Three striped physical disks.  Striping is used to increase write performance.</w:t>
             </w:r>
           </w:p>
         </w:tc>
@@ -5021,12 +5085,21 @@
           <w:sz w:val="24"/>
         </w:rPr>
       </w:pPr>
+      <w:proofErr w:type="spellStart"/>
       <w:r>
         <w:rPr>
           <w:b/>
           <w:sz w:val="24"/>
         </w:rPr>
-        <w:t>MapR-FS Volume Features</w:t>
+        <w:t>MapR</w:t>
+      </w:r>
+      <w:proofErr w:type="spellEnd"/>
+      <w:r>
+        <w:rPr>
+          <w:b/>
+          <w:sz w:val="24"/>
+        </w:rPr>
+        <w:t>-FS Volume Features</w:t>
       </w:r>
     </w:p>
     <w:p>
@@ -5287,12 +5360,21 @@
         </w:rPr>
         <w:t xml:space="preserve"> </w:t>
       </w:r>
+      <w:proofErr w:type="spellStart"/>
       <w:r>
         <w:rPr>
           <w:b/>
           <w:sz w:val="24"/>
         </w:rPr>
-        <w:t>MapR-FS and HDFS</w:t>
+        <w:t>MapR</w:t>
+      </w:r>
+      <w:proofErr w:type="spellEnd"/>
+      <w:r>
+        <w:rPr>
+          <w:b/>
+          <w:sz w:val="24"/>
+        </w:rPr>
+        <w:t>-FS and HDFS</w:t>
       </w:r>
     </w:p>
     <w:p>
@@ -5354,8 +5436,13 @@
             </w:r>
           </w:p>
           <w:p>
-            <w:r>
-              <w:t>MapR-FS supports different block sizes for sharding, replication, and performing I/O.</w:t>
+            <w:proofErr w:type="spellStart"/>
+            <w:r>
+              <w:t>MapR</w:t>
+            </w:r>
+            <w:proofErr w:type="spellEnd"/>
+            <w:r>
+              <w:t>-FS supports different block sizes for sharding, replication, and performing I/O.</w:t>
             </w:r>
           </w:p>
         </w:tc>
@@ -5377,8 +5464,13 @@
             </w:r>
           </w:p>
           <w:p>
-            <w:r>
-              <w:t>MapR-FS has full read write capability.</w:t>
+            <w:proofErr w:type="spellStart"/>
+            <w:r>
+              <w:t>MapR</w:t>
+            </w:r>
+            <w:proofErr w:type="spellEnd"/>
+            <w:r>
+              <w:t>-FS has full read write capability.</w:t>
             </w:r>
           </w:p>
         </w:tc>
@@ -5400,8 +5492,13 @@
             </w:r>
           </w:p>
           <w:p>
-            <w:r>
-              <w:t xml:space="preserve">MapR-FS volumes can be NFS-mounted. </w:t>
+            <w:proofErr w:type="spellStart"/>
+            <w:r>
+              <w:t>MapR</w:t>
+            </w:r>
+            <w:proofErr w:type="spellEnd"/>
+            <w:r>
+              <w:t xml:space="preserve">-FS volumes can be NFS-mounted. </w:t>
             </w:r>
           </w:p>
         </w:tc>
@@ -5423,8 +5520,13 @@
             </w:r>
           </w:p>
           <w:p>
-            <w:r>
-              <w:t>MapR-FS supports native OS command</w:t>
+            <w:proofErr w:type="spellStart"/>
+            <w:r>
+              <w:t>MapR</w:t>
+            </w:r>
+            <w:proofErr w:type="spellEnd"/>
+            <w:r>
+              <w:t>-FS supports native OS command</w:t>
             </w:r>
             <w:r>
               <w:t>s</w:t>
@@ -5452,8 +5554,13 @@
             </w:r>
           </w:p>
           <w:p>
-            <w:r>
-              <w:t>MapR-FS supports snapshots and local/remote mirroring support.</w:t>
+            <w:proofErr w:type="spellStart"/>
+            <w:r>
+              <w:t>MapR</w:t>
+            </w:r>
+            <w:proofErr w:type="spellEnd"/>
+            <w:r>
+              <w:t>-FS supports snapshots and local/remote mirroring support.</w:t>
             </w:r>
           </w:p>
         </w:tc>
@@ -5498,12 +5605,21 @@
             </w:r>
           </w:p>
           <w:p>
+            <w:proofErr w:type="spellStart"/>
             <w:r>
               <w:rPr>
                 <w:b/>
                 <w:color w:val="FF0000"/>
               </w:rPr>
-              <w:t xml:space="preserve">MapR-FS is written in C </w:t>
+              <w:t>MapR</w:t>
+            </w:r>
+            <w:proofErr w:type="spellEnd"/>
+            <w:r>
+              <w:rPr>
+                <w:b/>
+                <w:color w:val="FF0000"/>
+              </w:rPr>
+              <w:t xml:space="preserve">-FS is written in C </w:t>
             </w:r>
             <w:r>
               <w:t xml:space="preserve">and </w:t>
@@ -5578,7 +5694,27 @@
                 <w:sz w:val="20"/>
                 <w:szCs w:val="22"/>
               </w:rPr>
-              <w:t>between HDFS and MapR-FS</w:t>
+              <w:t xml:space="preserve">between HDFS and </w:t>
+            </w:r>
+            <w:proofErr w:type="spellStart"/>
+            <w:r>
+              <w:rPr>
+                <w:b/>
+                <w:color w:val="0000FF"/>
+                <w:sz w:val="20"/>
+                <w:szCs w:val="22"/>
+              </w:rPr>
+              <w:t>MapR</w:t>
+            </w:r>
+            <w:proofErr w:type="spellEnd"/>
+            <w:r>
+              <w:rPr>
+                <w:b/>
+                <w:color w:val="0000FF"/>
+                <w:sz w:val="20"/>
+                <w:szCs w:val="22"/>
+              </w:rPr>
+              <w:t>-FS</w:t>
             </w:r>
           </w:p>
           <w:p>
@@ -5677,12 +5813,21 @@
                       <w:color w:val="FFFFFF" w:themeColor="background1"/>
                     </w:rPr>
                   </w:pPr>
+                  <w:proofErr w:type="spellStart"/>
                   <w:r>
                     <w:rPr>
                       <w:b/>
                       <w:color w:val="FFFFFF" w:themeColor="background1"/>
                     </w:rPr>
-                    <w:t>MapR-FS</w:t>
+                    <w:t>MapR</w:t>
+                  </w:r>
+                  <w:proofErr w:type="spellEnd"/>
+                  <w:r>
+                    <w:rPr>
+                      <w:b/>
+                      <w:color w:val="FFFFFF" w:themeColor="background1"/>
+                    </w:rPr>
+                    <w:t>-FS</w:t>
                   </w:r>
                 </w:p>
               </w:tc>
@@ -5841,8 +5986,13 @@
             <w:pPr>
               <w:jc w:val="center"/>
             </w:pPr>
-            <w:r>
-              <w:t>MapR-FS allows for different storage unit sizes to optimize performance.</w:t>
+            <w:proofErr w:type="spellStart"/>
+            <w:r>
+              <w:t>MapR</w:t>
+            </w:r>
+            <w:proofErr w:type="spellEnd"/>
+            <w:r>
+              <w:t>-FS allows for different storage unit sizes to optimize performance.</w:t>
             </w:r>
           </w:p>
         </w:tc>
@@ -5957,7 +6107,62 @@
               <w:rPr>
                 <w:szCs w:val="16"/>
               </w:rPr>
-              <w:t xml:space="preserve"> – In MapR-FS, a container is assigned to a single volume and a volume is made up of one or more containers.</w:t>
+              <w:t xml:space="preserve"> – In </w:t>
+            </w:r>
+            <w:proofErr w:type="spellStart"/>
+            <w:r>
+              <w:rPr>
+                <w:szCs w:val="16"/>
+              </w:rPr>
+              <w:t>MapR</w:t>
+            </w:r>
+            <w:proofErr w:type="spellEnd"/>
+            <w:r>
+              <w:rPr>
+                <w:szCs w:val="16"/>
+              </w:rPr>
+              <w:t>-FS, a container is assigned to a single volume and a volume is made up of one or more containers.</w:t>
+            </w:r>
+          </w:p>
+          <w:p>
+            <w:pPr>
+              <w:rPr>
+                <w:szCs w:val="16"/>
+              </w:rPr>
+            </w:pPr>
+          </w:p>
+          <w:p>
+            <w:pPr>
+              <w:rPr>
+                <w:szCs w:val="16"/>
+              </w:rPr>
+            </w:pPr>
+            <w:r>
+              <w:rPr>
+                <w:b/>
+                <w:color w:val="E36C0A" w:themeColor="accent6" w:themeShade="BF"/>
+              </w:rPr>
+              <w:t>Example Block/Chunk Count Calculation</w:t>
+            </w:r>
+            <w:r>
+              <w:rPr>
+                <w:szCs w:val="16"/>
+              </w:rPr>
+              <w:t xml:space="preserve">: If a Map Reduce file has 300MB of data, it will required 5 blocks in HDFS and 2 chunks in </w:t>
+            </w:r>
+            <w:proofErr w:type="spellStart"/>
+            <w:r>
+              <w:rPr>
+                <w:szCs w:val="16"/>
+              </w:rPr>
+              <w:t>MapR</w:t>
+            </w:r>
+            <w:proofErr w:type="spellEnd"/>
+            <w:r>
+              <w:rPr>
+                <w:szCs w:val="16"/>
+              </w:rPr>
+              <w:t>-FS.</w:t>
             </w:r>
           </w:p>
         </w:tc>
@@ -5989,13 +6194,23 @@
               </w:rPr>
               <w:t>“</w:t>
             </w:r>
+            <w:proofErr w:type="spellStart"/>
             <w:r>
               <w:rPr>
                 <w:rFonts w:ascii="Courier New" w:hAnsi="Courier New" w:cs="Courier New"/>
                 <w:b/>
                 <w:color w:val="0000FF"/>
               </w:rPr>
-              <w:t>hadoop fs</w:t>
+              <w:t>hadoop</w:t>
+            </w:r>
+            <w:proofErr w:type="spellEnd"/>
+            <w:r>
+              <w:rPr>
+                <w:rFonts w:ascii="Courier New" w:hAnsi="Courier New" w:cs="Courier New"/>
+                <w:b/>
+                <w:color w:val="0000FF"/>
+              </w:rPr>
+              <w:t xml:space="preserve"> fs</w:t>
             </w:r>
             <w:r>
               <w:rPr>
@@ -6028,15 +6243,23 @@
                 <w:rFonts w:ascii="Courier New" w:hAnsi="Courier New" w:cs="Courier New"/>
               </w:rPr>
             </w:pPr>
+            <w:proofErr w:type="spellStart"/>
             <w:r>
               <w:rPr>
                 <w:rFonts w:ascii="Courier New" w:hAnsi="Courier New" w:cs="Courier New"/>
               </w:rPr>
-              <w:t xml:space="preserve">hadoop fs </w:t>
-            </w:r>
+              <w:t>hadoop</w:t>
+            </w:r>
+            <w:proofErr w:type="spellEnd"/>
             <w:r>
               <w:rPr>
                 <w:rFonts w:ascii="Courier New" w:hAnsi="Courier New" w:cs="Courier New"/>
+              </w:rPr>
+              <w:t xml:space="preserve"> fs </w:t>
+            </w:r>
+            <w:r>
+              <w:rPr>
+                <w:rFonts w:ascii="Courier New" w:hAnsi="Courier New" w:cs="Courier New"/>
                 <w:b/>
               </w:rPr>
               <w:t>-</w:t>
@@ -6045,7 +6268,21 @@
               <w:rPr>
                 <w:rFonts w:ascii="Courier New" w:hAnsi="Courier New" w:cs="Courier New"/>
               </w:rPr>
-              <w:t>&lt;command&gt; [args]</w:t>
+              <w:t>&lt;command&gt; [</w:t>
+            </w:r>
+            <w:proofErr w:type="spellStart"/>
+            <w:r>
+              <w:rPr>
+                <w:rFonts w:ascii="Courier New" w:hAnsi="Courier New" w:cs="Courier New"/>
+              </w:rPr>
+              <w:t>args</w:t>
+            </w:r>
+            <w:proofErr w:type="spellEnd"/>
+            <w:r>
+              <w:rPr>
+                <w:rFonts w:ascii="Courier New" w:hAnsi="Courier New" w:cs="Courier New"/>
+              </w:rPr>
+              <w:t>]</w:t>
             </w:r>
           </w:p>
           <w:p/>
@@ -6071,22 +6308,34 @@
                 <w:color w:val="E36C0A" w:themeColor="accent6" w:themeShade="BF"/>
               </w:rPr>
             </w:pPr>
+            <w:proofErr w:type="spellStart"/>
             <w:r>
               <w:rPr>
                 <w:rFonts w:ascii="Courier New" w:hAnsi="Courier New" w:cs="Courier New"/>
                 <w:b/>
                 <w:color w:val="E36C0A" w:themeColor="accent6" w:themeShade="BF"/>
               </w:rPr>
-              <w:t>hadoop fs -</w:t>
-            </w:r>
+              <w:t>hadoop</w:t>
+            </w:r>
+            <w:proofErr w:type="spellEnd"/>
             <w:r>
               <w:rPr>
                 <w:rFonts w:ascii="Courier New" w:hAnsi="Courier New" w:cs="Courier New"/>
                 <w:b/>
                 <w:color w:val="E36C0A" w:themeColor="accent6" w:themeShade="BF"/>
               </w:rPr>
+              <w:t xml:space="preserve"> fs -</w:t>
+            </w:r>
+            <w:proofErr w:type="spellStart"/>
+            <w:r>
+              <w:rPr>
+                <w:rFonts w:ascii="Courier New" w:hAnsi="Courier New" w:cs="Courier New"/>
+                <w:b/>
+                <w:color w:val="E36C0A" w:themeColor="accent6" w:themeShade="BF"/>
+              </w:rPr>
               <w:t>mkdir</w:t>
             </w:r>
+            <w:proofErr w:type="spellEnd"/>
             <w:r>
               <w:rPr>
                 <w:rFonts w:ascii="Courier New" w:hAnsi="Courier New" w:cs="Courier New"/>
@@ -6095,6 +6344,7 @@
               </w:rPr>
               <w:t xml:space="preserve"> </w:t>
             </w:r>
+            <w:proofErr w:type="spellStart"/>
             <w:r>
               <w:rPr>
                 <w:rFonts w:ascii="Courier New" w:hAnsi="Courier New" w:cs="Courier New"/>
@@ -6103,6 +6353,7 @@
               </w:rPr>
               <w:t>newDirectory</w:t>
             </w:r>
+            <w:proofErr w:type="spellEnd"/>
           </w:p>
           <w:p>
             <w:pPr>
@@ -6123,13 +6374,41 @@
                 <w:color w:val="E36C0A" w:themeColor="accent6" w:themeShade="BF"/>
               </w:rPr>
             </w:pPr>
+            <w:proofErr w:type="spellStart"/>
             <w:r>
               <w:rPr>
                 <w:rFonts w:ascii="Courier New" w:hAnsi="Courier New" w:cs="Courier New"/>
                 <w:b/>
                 <w:color w:val="E36C0A" w:themeColor="accent6" w:themeShade="BF"/>
               </w:rPr>
-              <w:t>hadoop fs –rm my_file.txt</w:t>
+              <w:t>hadoop</w:t>
+            </w:r>
+            <w:proofErr w:type="spellEnd"/>
+            <w:r>
+              <w:rPr>
+                <w:rFonts w:ascii="Courier New" w:hAnsi="Courier New" w:cs="Courier New"/>
+                <w:b/>
+                <w:color w:val="E36C0A" w:themeColor="accent6" w:themeShade="BF"/>
+              </w:rPr>
+              <w:t xml:space="preserve"> fs –</w:t>
+            </w:r>
+            <w:proofErr w:type="spellStart"/>
+            <w:r>
+              <w:rPr>
+                <w:rFonts w:ascii="Courier New" w:hAnsi="Courier New" w:cs="Courier New"/>
+                <w:b/>
+                <w:color w:val="E36C0A" w:themeColor="accent6" w:themeShade="BF"/>
+              </w:rPr>
+              <w:t>rm</w:t>
+            </w:r>
+            <w:proofErr w:type="spellEnd"/>
+            <w:r>
+              <w:rPr>
+                <w:rFonts w:ascii="Courier New" w:hAnsi="Courier New" w:cs="Courier New"/>
+                <w:b/>
+                <w:color w:val="E36C0A" w:themeColor="accent6" w:themeShade="BF"/>
+              </w:rPr>
+              <w:t xml:space="preserve"> my_file.txt</w:t>
             </w:r>
           </w:p>
           <w:p>
@@ -6159,11 +6438,19 @@
                 <w:rFonts w:ascii="Courier New" w:hAnsi="Courier New" w:cs="Courier New"/>
               </w:rPr>
             </w:pPr>
+            <w:proofErr w:type="spellStart"/>
             <w:r>
               <w:rPr>
                 <w:rFonts w:ascii="Courier New" w:hAnsi="Courier New" w:cs="Courier New"/>
               </w:rPr>
-              <w:t>hadoop fs –cd …</w:t>
+              <w:t>hadoop</w:t>
+            </w:r>
+            <w:proofErr w:type="spellEnd"/>
+            <w:r>
+              <w:rPr>
+                <w:rFonts w:ascii="Courier New" w:hAnsi="Courier New" w:cs="Courier New"/>
+              </w:rPr>
+              <w:t xml:space="preserve"> fs –cd …</w:t>
             </w:r>
           </w:p>
           <w:p>
@@ -6215,34 +6502,8 @@
           <w:color w:val="008000"/>
           <w:sz w:val="32"/>
         </w:rPr>
-        <w:t>0</w:t>
+        <w:t>03 – Introduction to Map Reduce</w:t>
       </w:r>
-      <w:r>
-        <w:rPr>
-          <w:b/>
-          <w:color w:val="008000"/>
-          <w:sz w:val="32"/>
-        </w:rPr>
-        <w:t>3</w:t>
-      </w:r>
-      <w:r>
-        <w:rPr>
-          <w:b/>
-          <w:color w:val="008000"/>
-          <w:sz w:val="32"/>
-        </w:rPr>
-        <w:t xml:space="preserve"> – Introduction to </w:t>
-      </w:r>
-      <w:r>
-        <w:rPr>
-          <w:b/>
-          <w:color w:val="008000"/>
-          <w:sz w:val="32"/>
-        </w:rPr>
-        <w:t>Map Reduce</w:t>
-      </w:r>
-      <w:bookmarkStart w:id="0" w:name="_GoBack"/>
-      <w:bookmarkEnd w:id="0"/>
     </w:p>
     <w:p>
       <w:pPr>
@@ -6252,6 +6513,496 @@
         </w:rPr>
       </w:pPr>
     </w:p>
+    <w:p>
+      <w:pPr>
+        <w:rPr>
+          <w:sz w:val="6"/>
+          <w:szCs w:val="6"/>
+        </w:rPr>
+      </w:pPr>
+    </w:p>
+    <w:tbl>
+      <w:tblPr>
+        <w:tblW w:w="0" w:type="auto"/>
+        <w:jc w:val="center"/>
+        <w:tblInd w:w="-252" w:type="dxa"/>
+        <w:tblBorders>
+          <w:top w:val="single" w:sz="4" w:space="0" w:color="auto"/>
+          <w:left w:val="single" w:sz="4" w:space="0" w:color="auto"/>
+          <w:bottom w:val="single" w:sz="4" w:space="0" w:color="auto"/>
+          <w:right w:val="single" w:sz="4" w:space="0" w:color="auto"/>
+          <w:insideH w:val="single" w:sz="4" w:space="0" w:color="auto"/>
+          <w:insideV w:val="single" w:sz="4" w:space="0" w:color="auto"/>
+        </w:tblBorders>
+        <w:tblLook w:val="00A0" w:firstRow="1" w:lastRow="0" w:firstColumn="1" w:lastColumn="0" w:noHBand="0" w:noVBand="0"/>
+      </w:tblPr>
+      <w:tblGrid>
+        <w:gridCol w:w="1674"/>
+        <w:gridCol w:w="3600"/>
+        <w:gridCol w:w="2610"/>
+        <w:gridCol w:w="3384"/>
+      </w:tblGrid>
+      <w:tr>
+        <w:trPr>
+          <w:trHeight w:val="719"/>
+          <w:jc w:val="center"/>
+        </w:trPr>
+        <w:tc>
+          <w:tcPr>
+            <w:tcW w:w="1674" w:type="dxa"/>
+            <w:vAlign w:val="center"/>
+          </w:tcPr>
+          <w:p>
+            <w:pPr>
+              <w:jc w:val="center"/>
+              <w:rPr>
+                <w:b/>
+                <w:color w:val="0000FF"/>
+              </w:rPr>
+            </w:pPr>
+            <w:r>
+              <w:rPr>
+                <w:b/>
+                <w:color w:val="0000FF"/>
+              </w:rPr>
+              <w:t>Map Reduce Underlying Principle</w:t>
+            </w:r>
+          </w:p>
+          <w:p>
+            <w:pPr>
+              <w:rPr>
+                <w:b/>
+                <w:color w:val="FF0000"/>
+              </w:rPr>
+            </w:pPr>
+            <w:r>
+              <w:rPr>
+                <w:b/>
+                <w:color w:val="FF0000"/>
+              </w:rPr>
+              <w:t xml:space="preserve">Divide and Conquer </w:t>
+            </w:r>
+          </w:p>
+          <w:p>
+            <w:pPr>
+              <w:rPr>
+                <w:b/>
+                <w:color w:val="FF0000"/>
+              </w:rPr>
+            </w:pPr>
+          </w:p>
+          <w:p>
+            <w:pPr>
+              <w:jc w:val="center"/>
+              <w:rPr>
+                <w:b/>
+              </w:rPr>
+            </w:pPr>
+            <w:bookmarkStart w:id="0" w:name="_GoBack"/>
+            <w:r>
+              <w:rPr>
+                <w:b/>
+                <w:color w:val="00B050"/>
+              </w:rPr>
+              <w:t>Derives from Lisp</w:t>
+            </w:r>
+            <w:bookmarkEnd w:id="0"/>
+          </w:p>
+        </w:tc>
+        <w:tc>
+          <w:tcPr>
+            <w:tcW w:w="3600" w:type="dxa"/>
+            <w:vAlign w:val="center"/>
+          </w:tcPr>
+          <w:p>
+            <w:r>
+              <w:rPr>
+                <w:b/>
+                <w:color w:val="0000FF"/>
+              </w:rPr>
+              <w:t>map</w:t>
+            </w:r>
+            <w:r>
+              <w:t xml:space="preserve">(String key, </w:t>
+            </w:r>
+            <w:r>
+              <w:rPr>
+                <w:b/>
+                <w:color w:val="FF0000"/>
+              </w:rPr>
+              <w:t>String</w:t>
+            </w:r>
+            <w:r>
+              <w:t xml:space="preserve"> value):</w:t>
+            </w:r>
+          </w:p>
+          <w:p>
+            <w:pPr>
+              <w:tabs>
+                <w:tab w:val="left" w:pos="180"/>
+                <w:tab w:val="left" w:pos="360"/>
+              </w:tabs>
+              <w:rPr>
+                <w:color w:val="00B050"/>
+              </w:rPr>
+            </w:pPr>
+            <w:r>
+              <w:rPr>
+                <w:color w:val="00B050"/>
+              </w:rPr>
+              <w:tab/>
+              <w:t>// key: document or shard name</w:t>
+            </w:r>
+          </w:p>
+          <w:p>
+            <w:pPr>
+              <w:tabs>
+                <w:tab w:val="left" w:pos="180"/>
+                <w:tab w:val="left" w:pos="360"/>
+              </w:tabs>
+              <w:rPr>
+                <w:color w:val="00B050"/>
+              </w:rPr>
+            </w:pPr>
+            <w:r>
+              <w:rPr>
+                <w:color w:val="00B050"/>
+              </w:rPr>
+              <w:tab/>
+              <w:t>// value: document or shard contents</w:t>
+            </w:r>
+          </w:p>
+          <w:p>
+            <w:pPr>
+              <w:tabs>
+                <w:tab w:val="left" w:pos="180"/>
+                <w:tab w:val="left" w:pos="360"/>
+              </w:tabs>
+            </w:pPr>
+            <w:r>
+              <w:tab/>
+            </w:r>
+            <w:r>
+              <w:rPr>
+                <w:b/>
+                <w:color w:val="0070C0"/>
+              </w:rPr>
+              <w:t>for each</w:t>
+            </w:r>
+            <w:r>
+              <w:rPr>
+                <w:color w:val="0070C0"/>
+              </w:rPr>
+              <w:t xml:space="preserve"> </w:t>
+            </w:r>
+            <w:r>
+              <w:t xml:space="preserve">word w </w:t>
+            </w:r>
+            <w:r>
+              <w:rPr>
+                <w:b/>
+                <w:color w:val="0070C0"/>
+              </w:rPr>
+              <w:t>in</w:t>
+            </w:r>
+            <w:r>
+              <w:t xml:space="preserve"> value:</w:t>
+            </w:r>
+          </w:p>
+          <w:p>
+            <w:pPr>
+              <w:tabs>
+                <w:tab w:val="left" w:pos="180"/>
+                <w:tab w:val="left" w:pos="360"/>
+              </w:tabs>
+            </w:pPr>
+            <w:r>
+              <w:tab/>
+            </w:r>
+            <w:r>
+              <w:tab/>
+            </w:r>
+            <w:proofErr w:type="spellStart"/>
+            <w:r>
+              <w:rPr>
+                <w:b/>
+                <w:color w:val="E36C0A" w:themeColor="accent6" w:themeShade="BF"/>
+              </w:rPr>
+              <w:t>EmitIntermediate</w:t>
+            </w:r>
+            <w:proofErr w:type="spellEnd"/>
+            <w:r>
+              <w:t xml:space="preserve">((w,”1”));  </w:t>
+            </w:r>
+            <w:r>
+              <w:rPr>
+                <w:color w:val="00B050"/>
+              </w:rPr>
+              <w:t>// key value pair</w:t>
+            </w:r>
+          </w:p>
+        </w:tc>
+        <w:tc>
+          <w:tcPr>
+            <w:tcW w:w="2610" w:type="dxa"/>
+            <w:vAlign w:val="center"/>
+          </w:tcPr>
+          <w:p>
+            <w:r>
+              <w:rPr>
+                <w:b/>
+                <w:color w:val="0000FF"/>
+              </w:rPr>
+              <w:t>reduce</w:t>
+            </w:r>
+            <w:r>
+              <w:t xml:space="preserve">(String key, </w:t>
+            </w:r>
+            <w:r>
+              <w:rPr>
+                <w:b/>
+                <w:color w:val="FF0000"/>
+              </w:rPr>
+              <w:t>Iterator</w:t>
+            </w:r>
+            <w:r>
+              <w:rPr>
+                <w:color w:val="FF0000"/>
+              </w:rPr>
+              <w:t xml:space="preserve"> </w:t>
+            </w:r>
+            <w:r>
+              <w:t>values):</w:t>
+            </w:r>
+          </w:p>
+          <w:p>
+            <w:pPr>
+              <w:tabs>
+                <w:tab w:val="left" w:pos="180"/>
+                <w:tab w:val="left" w:pos="360"/>
+              </w:tabs>
+              <w:rPr>
+                <w:color w:val="00B050"/>
+              </w:rPr>
+            </w:pPr>
+            <w:r>
+              <w:rPr>
+                <w:color w:val="00B050"/>
+              </w:rPr>
+              <w:tab/>
+              <w:t xml:space="preserve">// key: </w:t>
+            </w:r>
+            <w:r>
+              <w:rPr>
+                <w:color w:val="00B050"/>
+              </w:rPr>
+              <w:t>a word</w:t>
+            </w:r>
+          </w:p>
+          <w:p>
+            <w:pPr>
+              <w:tabs>
+                <w:tab w:val="left" w:pos="180"/>
+                <w:tab w:val="left" w:pos="360"/>
+              </w:tabs>
+              <w:rPr>
+                <w:color w:val="00B050"/>
+              </w:rPr>
+            </w:pPr>
+            <w:r>
+              <w:rPr>
+                <w:color w:val="00B050"/>
+              </w:rPr>
+              <w:tab/>
+              <w:t xml:space="preserve">// </w:t>
+            </w:r>
+            <w:r>
+              <w:rPr>
+                <w:color w:val="00B050"/>
+              </w:rPr>
+              <w:t>values: a list of word counts</w:t>
+            </w:r>
+          </w:p>
+          <w:p>
+            <w:pPr>
+              <w:tabs>
+                <w:tab w:val="left" w:pos="180"/>
+                <w:tab w:val="left" w:pos="360"/>
+              </w:tabs>
+            </w:pPr>
+            <w:r>
+              <w:tab/>
+            </w:r>
+            <w:proofErr w:type="spellStart"/>
+            <w:r>
+              <w:rPr>
+                <w:b/>
+                <w:color w:val="0070C0"/>
+              </w:rPr>
+              <w:t>int</w:t>
+            </w:r>
+            <w:proofErr w:type="spellEnd"/>
+            <w:r>
+              <w:t xml:space="preserve"> results = 0</w:t>
+            </w:r>
+          </w:p>
+          <w:p>
+            <w:pPr>
+              <w:tabs>
+                <w:tab w:val="left" w:pos="180"/>
+                <w:tab w:val="left" w:pos="360"/>
+              </w:tabs>
+            </w:pPr>
+            <w:r>
+              <w:tab/>
+            </w:r>
+            <w:r>
+              <w:rPr>
+                <w:b/>
+                <w:color w:val="0070C0"/>
+              </w:rPr>
+              <w:t>for each</w:t>
+            </w:r>
+            <w:r>
+              <w:rPr>
+                <w:color w:val="0070C0"/>
+              </w:rPr>
+              <w:t xml:space="preserve"> </w:t>
+            </w:r>
+            <w:r>
+              <w:t xml:space="preserve">v </w:t>
+            </w:r>
+            <w:r>
+              <w:rPr>
+                <w:b/>
+                <w:color w:val="0070C0"/>
+              </w:rPr>
+              <w:t>in</w:t>
+            </w:r>
+            <w:r>
+              <w:t xml:space="preserve"> values:</w:t>
+            </w:r>
+          </w:p>
+          <w:p>
+            <w:pPr>
+              <w:tabs>
+                <w:tab w:val="left" w:pos="180"/>
+                <w:tab w:val="left" w:pos="360"/>
+              </w:tabs>
+            </w:pPr>
+            <w:r>
+              <w:tab/>
+            </w:r>
+            <w:r>
+              <w:tab/>
+              <w:t xml:space="preserve">results += </w:t>
+            </w:r>
+            <w:proofErr w:type="spellStart"/>
+            <w:r>
+              <w:rPr>
+                <w:b/>
+                <w:color w:val="7030A0"/>
+              </w:rPr>
+              <w:t>ParseInt</w:t>
+            </w:r>
+            <w:proofErr w:type="spellEnd"/>
+            <w:r>
+              <w:t>(v)</w:t>
+            </w:r>
+          </w:p>
+          <w:p>
+            <w:pPr>
+              <w:tabs>
+                <w:tab w:val="left" w:pos="180"/>
+                <w:tab w:val="left" w:pos="360"/>
+              </w:tabs>
+            </w:pPr>
+            <w:r>
+              <w:tab/>
+            </w:r>
+            <w:r>
+              <w:rPr>
+                <w:b/>
+                <w:color w:val="E36C0A" w:themeColor="accent6" w:themeShade="BF"/>
+              </w:rPr>
+              <w:t>Emit</w:t>
+            </w:r>
+            <w:r>
+              <w:t>(</w:t>
+            </w:r>
+            <w:proofErr w:type="spellStart"/>
+            <w:r>
+              <w:rPr>
+                <w:b/>
+                <w:color w:val="7030A0"/>
+              </w:rPr>
+              <w:t>AsString</w:t>
+            </w:r>
+            <w:proofErr w:type="spellEnd"/>
+            <w:r>
+              <w:t>(result))</w:t>
+            </w:r>
+          </w:p>
+        </w:tc>
+        <w:tc>
+          <w:tcPr>
+            <w:tcW w:w="3384" w:type="dxa"/>
+            <w:vAlign w:val="center"/>
+          </w:tcPr>
+          <w:p>
+            <w:pPr>
+              <w:jc w:val="center"/>
+              <w:rPr>
+                <w:b/>
+                <w:color w:val="0000FF"/>
+              </w:rPr>
+            </w:pPr>
+            <w:r>
+              <w:rPr>
+                <w:b/>
+                <w:color w:val="0000FF"/>
+              </w:rPr>
+              <w:t>Key Methods</w:t>
+            </w:r>
+          </w:p>
+          <w:p/>
+          <w:p>
+            <w:proofErr w:type="spellStart"/>
+            <w:r>
+              <w:rPr>
+                <w:b/>
+                <w:color w:val="E36C0A" w:themeColor="accent6" w:themeShade="BF"/>
+              </w:rPr>
+              <w:t>EmitIntermediate</w:t>
+            </w:r>
+            <w:proofErr w:type="spellEnd"/>
+            <w:r>
+              <w:rPr>
+                <w:b/>
+                <w:color w:val="E36C0A" w:themeColor="accent6" w:themeShade="BF"/>
+              </w:rPr>
+              <w:t xml:space="preserve"> </w:t>
+            </w:r>
+            <w:r>
+              <w:t>– Output of the mapper function. Writes an intermediary key-value pair to be analyzed by a reducer.</w:t>
+            </w:r>
+          </w:p>
+          <w:p/>
+          <w:p>
+            <w:r>
+              <w:rPr>
+                <w:b/>
+                <w:color w:val="E36C0A" w:themeColor="accent6" w:themeShade="BF"/>
+              </w:rPr>
+              <w:t>Emit</w:t>
+            </w:r>
+            <w:r>
+              <w:t xml:space="preserve"> – Outputs the result of the reducer.</w:t>
+            </w:r>
+          </w:p>
+        </w:tc>
+      </w:tr>
+    </w:tbl>
     <w:p/>
     <w:sectPr>
       <w:footerReference w:type="default" r:id="rId15"/>
@@ -9638,7 +10389,7 @@
 </file>
 
 <file path=customXml/itemProps1.xml><?xml version="1.0" encoding="utf-8"?>
-<ds:datastoreItem xmlns:ds="http://schemas.openxmlformats.org/officeDocument/2006/customXml" ds:itemID="{B5A10D56-7D35-4E78-8054-5A2C7EAD6963}">
+<ds:datastoreItem xmlns:ds="http://schemas.openxmlformats.org/officeDocument/2006/customXml" ds:itemID="{01A62D4C-666E-49A7-8C5B-FD2D23C7B272}">
   <ds:schemaRefs>
     <ds:schemaRef ds:uri="http://schemas.openxmlformats.org/officeDocument/2006/bibliography"/>
   </ds:schemaRefs>

</xml_diff>

<commit_message>
Uploading the exam #1 study guide up to where we reached at the end of lecture on 9/3.
</commit_message>
<xml_diff>
--- a/Exam Study Guide/Exam #1/CS286 - Exam #1 Study Guide.docx
+++ b/Exam Study Guide/Exam #1/CS286 - Exam #1 Study Guide.docx
@@ -2339,21 +2339,12 @@
           </w:p>
           <w:p/>
           <w:p>
-            <w:proofErr w:type="spellStart"/>
-            <w:r>
-              <w:rPr>
-                <w:b/>
-                <w:color w:val="0000FF"/>
-              </w:rPr>
-              <w:t>Kryder’s</w:t>
-            </w:r>
-            <w:proofErr w:type="spellEnd"/>
-            <w:r>
-              <w:rPr>
-                <w:b/>
-                <w:color w:val="0000FF"/>
-              </w:rPr>
-              <w:t xml:space="preserve"> Law</w:t>
+            <w:r>
+              <w:rPr>
+                <w:b/>
+                <w:color w:val="0000FF"/>
+              </w:rPr>
+              <w:t>Kryder’s Law</w:t>
             </w:r>
             <w:r>
               <w:t xml:space="preserve"> – Every two years, storage capacity doubles. (</w:t>
@@ -2971,25 +2962,7 @@
           <w:color w:val="008000"/>
           <w:sz w:val="32"/>
         </w:rPr>
-        <w:t xml:space="preserve"> and </w:t>
-      </w:r>
-      <w:proofErr w:type="spellStart"/>
-      <w:r>
-        <w:rPr>
-          <w:b/>
-          <w:color w:val="008000"/>
-          <w:sz w:val="32"/>
-        </w:rPr>
-        <w:t>MapR</w:t>
-      </w:r>
-      <w:proofErr w:type="spellEnd"/>
-      <w:r>
-        <w:rPr>
-          <w:b/>
-          <w:color w:val="008000"/>
-          <w:sz w:val="32"/>
-        </w:rPr>
-        <w:t>-FS</w:t>
+        <w:t xml:space="preserve"> and MapR-FS</w:t>
       </w:r>
     </w:p>
     <w:p>
@@ -3282,7 +3255,6 @@
             <w:vAlign w:val="center"/>
           </w:tcPr>
           <w:p>
-            <w:proofErr w:type="spellStart"/>
             <w:r>
               <w:rPr>
                 <w:b/>
@@ -3290,7 +3262,6 @@
               </w:rPr>
               <w:t>Inode</w:t>
             </w:r>
-            <w:proofErr w:type="spellEnd"/>
             <w:r>
               <w:t xml:space="preserve"> – Data structure used to represent a file system object.  This includes the location of the disk block location.</w:t>
             </w:r>
@@ -3323,17 +3294,8 @@
                 <w:b/>
                 <w:color w:val="FF0000"/>
               </w:rPr>
-              <w:t xml:space="preserve">pointed to directly by the </w:t>
-            </w:r>
-            <w:proofErr w:type="spellStart"/>
-            <w:r>
-              <w:rPr>
-                <w:b/>
-                <w:color w:val="FF0000"/>
-              </w:rPr>
-              <w:t>inode</w:t>
-            </w:r>
-            <w:proofErr w:type="spellEnd"/>
+              <w:t>pointed to directly by the inode</w:t>
+            </w:r>
             <w:r>
               <w:t>.</w:t>
             </w:r>
@@ -3372,23 +3334,7 @@
                 <w:b/>
                 <w:color w:val="FF0000"/>
               </w:rPr>
-              <w:t xml:space="preserve">pointed to by the </w:t>
-            </w:r>
-            <w:proofErr w:type="spellStart"/>
-            <w:r>
-              <w:rPr>
-                <w:b/>
-                <w:color w:val="FF0000"/>
-              </w:rPr>
-              <w:t>inode</w:t>
-            </w:r>
-            <w:proofErr w:type="spellEnd"/>
-            <w:r>
-              <w:rPr>
-                <w:b/>
-                <w:color w:val="FF0000"/>
-              </w:rPr>
-              <w:t xml:space="preserve"> through </w:t>
+              <w:t xml:space="preserve">pointed to by the inode through </w:t>
             </w:r>
             <w:r>
               <w:rPr>
@@ -3449,23 +3395,7 @@
                 <w:b/>
                 <w:color w:val="FF0000"/>
               </w:rPr>
-              <w:t xml:space="preserve">pointed to by the </w:t>
-            </w:r>
-            <w:proofErr w:type="spellStart"/>
-            <w:r>
-              <w:rPr>
-                <w:b/>
-                <w:color w:val="FF0000"/>
-              </w:rPr>
-              <w:t>inode</w:t>
-            </w:r>
-            <w:proofErr w:type="spellEnd"/>
-            <w:r>
-              <w:rPr>
-                <w:b/>
-                <w:color w:val="FF0000"/>
-              </w:rPr>
-              <w:t xml:space="preserve"> through </w:t>
+              <w:t xml:space="preserve">pointed to by the inode through </w:t>
             </w:r>
             <w:r>
               <w:rPr>
@@ -3609,23 +3539,7 @@
                 <w:b/>
                 <w:color w:val="FF0000"/>
               </w:rPr>
-              <w:t xml:space="preserve">HDFS is not compatible with a virtual file system while </w:t>
-            </w:r>
-            <w:proofErr w:type="spellStart"/>
-            <w:r>
-              <w:rPr>
-                <w:b/>
-                <w:color w:val="FF0000"/>
-              </w:rPr>
-              <w:t>MapR</w:t>
-            </w:r>
-            <w:proofErr w:type="spellEnd"/>
-            <w:r>
-              <w:rPr>
-                <w:b/>
-                <w:color w:val="FF0000"/>
-              </w:rPr>
-              <w:t>-FS is.</w:t>
+              <w:t>HDFS is not compatible with a virtual file system while MapR-FS is.</w:t>
             </w:r>
           </w:p>
           <w:p/>
@@ -4590,15 +4504,7 @@
           </w:p>
           <w:p>
             <w:r>
-              <w:t xml:space="preserve">Data is </w:t>
-            </w:r>
-            <w:proofErr w:type="gramStart"/>
-            <w:r>
-              <w:t>write</w:t>
-            </w:r>
-            <w:proofErr w:type="gramEnd"/>
-            <w:r>
-              <w:t xml:space="preserve"> once, read many.</w:t>
+              <w:t>Data is write once, read many.</w:t>
             </w:r>
           </w:p>
         </w:tc>
@@ -4656,23 +4562,13 @@
             <w:r>
               <w:t>Must use the command “</w:t>
             </w:r>
-            <w:proofErr w:type="spellStart"/>
             <w:r>
               <w:rPr>
                 <w:rFonts w:ascii="Courier New" w:hAnsi="Courier New" w:cs="Courier New"/>
                 <w:b/>
                 <w:color w:val="FF0000"/>
               </w:rPr>
-              <w:t>hadoop</w:t>
-            </w:r>
-            <w:proofErr w:type="spellEnd"/>
-            <w:r>
-              <w:rPr>
-                <w:rFonts w:ascii="Courier New" w:hAnsi="Courier New" w:cs="Courier New"/>
-                <w:b/>
-                <w:color w:val="FF0000"/>
-              </w:rPr>
-              <w:t xml:space="preserve"> fs</w:t>
+              <w:t>hadoop fs</w:t>
             </w:r>
             <w:r>
               <w:t>” to access the data.</w:t>
@@ -4757,23 +4653,7 @@
                 <w:b/>
                 <w:color w:val="FF0000"/>
               </w:rPr>
-              <w:t xml:space="preserve"> </w:t>
-            </w:r>
-            <w:proofErr w:type="gramStart"/>
-            <w:r>
-              <w:rPr>
-                <w:b/>
-                <w:color w:val="FF0000"/>
-              </w:rPr>
-              <w:t>persisting</w:t>
-            </w:r>
-            <w:proofErr w:type="gramEnd"/>
-            <w:r>
-              <w:rPr>
-                <w:b/>
-                <w:color w:val="FF0000"/>
-              </w:rPr>
-              <w:t xml:space="preserve"> all data in RAM</w:t>
+              <w:t xml:space="preserve"> persisting all data in RAM</w:t>
             </w:r>
             <w:r>
               <w:t>.</w:t>
@@ -4799,7 +4679,23 @@
           </w:p>
           <w:p>
             <w:r>
-              <w:t>Written in Java and runs on a block device</w:t>
+              <w:t xml:space="preserve">Written in </w:t>
+            </w:r>
+            <w:r>
+              <w:rPr>
+                <w:b/>
+                <w:color w:val="00B050"/>
+              </w:rPr>
+              <w:t>Java</w:t>
+            </w:r>
+            <w:r>
+              <w:rPr>
+                <w:color w:val="00B050"/>
+              </w:rPr>
+              <w:t xml:space="preserve"> </w:t>
+            </w:r>
+            <w:r>
+              <w:t>and runs on a block device</w:t>
             </w:r>
           </w:p>
         </w:tc>
@@ -4833,39 +4729,7 @@
           <w:b/>
           <w:sz w:val="24"/>
         </w:rPr>
-        <w:t xml:space="preserve">verview of </w:t>
-      </w:r>
-      <w:proofErr w:type="spellStart"/>
-      <w:r>
-        <w:rPr>
-          <w:b/>
-          <w:sz w:val="24"/>
-        </w:rPr>
-        <w:t>MapR</w:t>
-      </w:r>
-      <w:proofErr w:type="spellEnd"/>
-      <w:r>
-        <w:rPr>
-          <w:b/>
-          <w:sz w:val="24"/>
-        </w:rPr>
-        <w:t xml:space="preserve"> File System (</w:t>
-      </w:r>
-      <w:proofErr w:type="spellStart"/>
-      <w:r>
-        <w:rPr>
-          <w:b/>
-          <w:sz w:val="24"/>
-        </w:rPr>
-        <w:t>MapR</w:t>
-      </w:r>
-      <w:proofErr w:type="spellEnd"/>
-      <w:r>
-        <w:rPr>
-          <w:b/>
-          <w:sz w:val="24"/>
-        </w:rPr>
-        <w:t>-FS)</w:t>
+        <w:t>verview of MapR File System (MapR-FS)</w:t>
       </w:r>
     </w:p>
     <w:p>
@@ -5085,21 +4949,12 @@
           <w:sz w:val="24"/>
         </w:rPr>
       </w:pPr>
-      <w:proofErr w:type="spellStart"/>
       <w:r>
         <w:rPr>
           <w:b/>
           <w:sz w:val="24"/>
         </w:rPr>
-        <w:t>MapR</w:t>
-      </w:r>
-      <w:proofErr w:type="spellEnd"/>
-      <w:r>
-        <w:rPr>
-          <w:b/>
-          <w:sz w:val="24"/>
-        </w:rPr>
-        <w:t>-FS Volume Features</w:t>
+        <w:t>MapR-FS Volume Features</w:t>
       </w:r>
     </w:p>
     <w:p>
@@ -5360,21 +5215,12 @@
         </w:rPr>
         <w:t xml:space="preserve"> </w:t>
       </w:r>
-      <w:proofErr w:type="spellStart"/>
       <w:r>
         <w:rPr>
           <w:b/>
           <w:sz w:val="24"/>
         </w:rPr>
-        <w:t>MapR</w:t>
-      </w:r>
-      <w:proofErr w:type="spellEnd"/>
-      <w:r>
-        <w:rPr>
-          <w:b/>
-          <w:sz w:val="24"/>
-        </w:rPr>
-        <w:t>-FS and HDFS</w:t>
+        <w:t>MapR-FS and HDFS</w:t>
       </w:r>
     </w:p>
     <w:p>
@@ -5436,13 +5282,8 @@
             </w:r>
           </w:p>
           <w:p>
-            <w:proofErr w:type="spellStart"/>
-            <w:r>
-              <w:t>MapR</w:t>
-            </w:r>
-            <w:proofErr w:type="spellEnd"/>
-            <w:r>
-              <w:t>-FS supports different block sizes for sharding, replication, and performing I/O.</w:t>
+            <w:r>
+              <w:t>MapR-FS supports different block sizes for sharding, replication, and performing I/O.</w:t>
             </w:r>
           </w:p>
         </w:tc>
@@ -5464,13 +5305,8 @@
             </w:r>
           </w:p>
           <w:p>
-            <w:proofErr w:type="spellStart"/>
-            <w:r>
-              <w:t>MapR</w:t>
-            </w:r>
-            <w:proofErr w:type="spellEnd"/>
-            <w:r>
-              <w:t>-FS has full read write capability.</w:t>
+            <w:r>
+              <w:t>MapR-FS has full read write capability.</w:t>
             </w:r>
           </w:p>
         </w:tc>
@@ -5492,13 +5328,8 @@
             </w:r>
           </w:p>
           <w:p>
-            <w:proofErr w:type="spellStart"/>
-            <w:r>
-              <w:t>MapR</w:t>
-            </w:r>
-            <w:proofErr w:type="spellEnd"/>
-            <w:r>
-              <w:t xml:space="preserve">-FS volumes can be NFS-mounted. </w:t>
+            <w:r>
+              <w:t xml:space="preserve">MapR-FS volumes can be NFS-mounted. </w:t>
             </w:r>
           </w:p>
         </w:tc>
@@ -5520,13 +5351,8 @@
             </w:r>
           </w:p>
           <w:p>
-            <w:proofErr w:type="spellStart"/>
-            <w:r>
-              <w:t>MapR</w:t>
-            </w:r>
-            <w:proofErr w:type="spellEnd"/>
-            <w:r>
-              <w:t>-FS supports native OS command</w:t>
+            <w:r>
+              <w:t>MapR-FS supports native OS command</w:t>
             </w:r>
             <w:r>
               <w:t>s</w:t>
@@ -5554,13 +5380,8 @@
             </w:r>
           </w:p>
           <w:p>
-            <w:proofErr w:type="spellStart"/>
-            <w:r>
-              <w:t>MapR</w:t>
-            </w:r>
-            <w:proofErr w:type="spellEnd"/>
-            <w:r>
-              <w:t>-FS supports snapshots and local/remote mirroring support.</w:t>
+            <w:r>
+              <w:t>MapR-FS supports snapshots and local/remote mirroring support.</w:t>
             </w:r>
           </w:p>
         </w:tc>
@@ -5605,21 +5426,12 @@
             </w:r>
           </w:p>
           <w:p>
-            <w:proofErr w:type="spellStart"/>
             <w:r>
               <w:rPr>
                 <w:b/>
                 <w:color w:val="FF0000"/>
               </w:rPr>
-              <w:t>MapR</w:t>
-            </w:r>
-            <w:proofErr w:type="spellEnd"/>
-            <w:r>
-              <w:rPr>
-                <w:b/>
-                <w:color w:val="FF0000"/>
-              </w:rPr>
-              <w:t xml:space="preserve">-FS is written in C </w:t>
+              <w:t xml:space="preserve">MapR-FS is written in C </w:t>
             </w:r>
             <w:r>
               <w:t xml:space="preserve">and </w:t>
@@ -5694,27 +5506,7 @@
                 <w:sz w:val="20"/>
                 <w:szCs w:val="22"/>
               </w:rPr>
-              <w:t xml:space="preserve">between HDFS and </w:t>
-            </w:r>
-            <w:proofErr w:type="spellStart"/>
-            <w:r>
-              <w:rPr>
-                <w:b/>
-                <w:color w:val="0000FF"/>
-                <w:sz w:val="20"/>
-                <w:szCs w:val="22"/>
-              </w:rPr>
-              <w:t>MapR</w:t>
-            </w:r>
-            <w:proofErr w:type="spellEnd"/>
-            <w:r>
-              <w:rPr>
-                <w:b/>
-                <w:color w:val="0000FF"/>
-                <w:sz w:val="20"/>
-                <w:szCs w:val="22"/>
-              </w:rPr>
-              <w:t>-FS</w:t>
+              <w:t>between HDFS and MapR-FS</w:t>
             </w:r>
           </w:p>
           <w:p>
@@ -5813,21 +5605,12 @@
                       <w:color w:val="FFFFFF" w:themeColor="background1"/>
                     </w:rPr>
                   </w:pPr>
-                  <w:proofErr w:type="spellStart"/>
                   <w:r>
                     <w:rPr>
                       <w:b/>
                       <w:color w:val="FFFFFF" w:themeColor="background1"/>
                     </w:rPr>
-                    <w:t>MapR</w:t>
-                  </w:r>
-                  <w:proofErr w:type="spellEnd"/>
-                  <w:r>
-                    <w:rPr>
-                      <w:b/>
-                      <w:color w:val="FFFFFF" w:themeColor="background1"/>
-                    </w:rPr>
-                    <w:t>-FS</w:t>
+                    <w:t>MapR-FS</w:t>
                   </w:r>
                 </w:p>
               </w:tc>
@@ -5986,13 +5769,8 @@
             <w:pPr>
               <w:jc w:val="center"/>
             </w:pPr>
-            <w:proofErr w:type="spellStart"/>
-            <w:r>
-              <w:t>MapR</w:t>
-            </w:r>
-            <w:proofErr w:type="spellEnd"/>
-            <w:r>
-              <w:t>-FS allows for different storage unit sizes to optimize performance.</w:t>
+            <w:r>
+              <w:t>MapR-FS allows for different storage unit sizes to optimize performance.</w:t>
             </w:r>
           </w:p>
         </w:tc>
@@ -6107,62 +5885,34 @@
               <w:rPr>
                 <w:szCs w:val="16"/>
               </w:rPr>
-              <w:t xml:space="preserve"> – In </w:t>
-            </w:r>
-            <w:proofErr w:type="spellStart"/>
-            <w:r>
+              <w:t xml:space="preserve"> – In MapR-FS, a container is assigned to a single volume and a volume is made up of one or more containers.</w:t>
+            </w:r>
+          </w:p>
+          <w:p>
+            <w:pPr>
               <w:rPr>
                 <w:szCs w:val="16"/>
               </w:rPr>
-              <w:t>MapR</w:t>
-            </w:r>
-            <w:proofErr w:type="spellEnd"/>
-            <w:r>
+            </w:pPr>
+          </w:p>
+          <w:p>
+            <w:pPr>
               <w:rPr>
                 <w:szCs w:val="16"/>
               </w:rPr>
-              <w:t>-FS, a container is assigned to a single volume and a volume is made up of one or more containers.</w:t>
-            </w:r>
-          </w:p>
-          <w:p>
-            <w:pPr>
+            </w:pPr>
+            <w:r>
+              <w:rPr>
+                <w:b/>
+                <w:color w:val="E36C0A" w:themeColor="accent6" w:themeShade="BF"/>
+              </w:rPr>
+              <w:t>Example Block/Chunk Count Calculation</w:t>
+            </w:r>
+            <w:r>
               <w:rPr>
                 <w:szCs w:val="16"/>
               </w:rPr>
-            </w:pPr>
-          </w:p>
-          <w:p>
-            <w:pPr>
-              <w:rPr>
-                <w:szCs w:val="16"/>
-              </w:rPr>
-            </w:pPr>
-            <w:r>
-              <w:rPr>
-                <w:b/>
-                <w:color w:val="E36C0A" w:themeColor="accent6" w:themeShade="BF"/>
-              </w:rPr>
-              <w:t>Example Block/Chunk Count Calculation</w:t>
-            </w:r>
-            <w:r>
-              <w:rPr>
-                <w:szCs w:val="16"/>
-              </w:rPr>
-              <w:t xml:space="preserve">: If a Map Reduce file has 300MB of data, it will required 5 blocks in HDFS and 2 chunks in </w:t>
-            </w:r>
-            <w:proofErr w:type="spellStart"/>
-            <w:r>
-              <w:rPr>
-                <w:szCs w:val="16"/>
-              </w:rPr>
-              <w:t>MapR</w:t>
-            </w:r>
-            <w:proofErr w:type="spellEnd"/>
-            <w:r>
-              <w:rPr>
-                <w:szCs w:val="16"/>
-              </w:rPr>
-              <w:t>-FS.</w:t>
+              <w:t>: If a Map Reduce file has 300MB of data, it will required 5 blocks in HDFS and 2 chunks in MapR-FS.</w:t>
             </w:r>
           </w:p>
         </w:tc>
@@ -6194,30 +5944,63 @@
               </w:rPr>
               <w:t>“</w:t>
             </w:r>
-            <w:proofErr w:type="spellStart"/>
             <w:r>
               <w:rPr>
                 <w:rFonts w:ascii="Courier New" w:hAnsi="Courier New" w:cs="Courier New"/>
                 <w:b/>
                 <w:color w:val="0000FF"/>
               </w:rPr>
-              <w:t>hadoop</w:t>
-            </w:r>
-            <w:proofErr w:type="spellEnd"/>
-            <w:r>
+              <w:t>hadoop fs</w:t>
+            </w:r>
+            <w:r>
+              <w:rPr>
+                <w:b/>
+                <w:color w:val="0000FF"/>
+              </w:rPr>
+              <w:t>” Command Line Interface (CLI)</w:t>
+            </w:r>
+          </w:p>
+          <w:p/>
+          <w:p>
+            <w:pPr>
+              <w:rPr>
+                <w:b/>
+                <w:color w:val="00B050"/>
+              </w:rPr>
+            </w:pPr>
+            <w:r>
+              <w:rPr>
+                <w:b/>
+                <w:color w:val="00B050"/>
+              </w:rPr>
+              <w:t>Format:</w:t>
+            </w:r>
+          </w:p>
+          <w:p>
+            <w:pPr>
+              <w:jc w:val="center"/>
               <w:rPr>
                 <w:rFonts w:ascii="Courier New" w:hAnsi="Courier New" w:cs="Courier New"/>
-                <w:b/>
-                <w:color w:val="0000FF"/>
-              </w:rPr>
-              <w:t xml:space="preserve"> fs</w:t>
-            </w:r>
-            <w:r>
-              <w:rPr>
-                <w:b/>
-                <w:color w:val="0000FF"/>
-              </w:rPr>
-              <w:t>” Command Line Interface (CLI)</w:t>
+              </w:rPr>
+            </w:pPr>
+            <w:r>
+              <w:rPr>
+                <w:rFonts w:ascii="Courier New" w:hAnsi="Courier New" w:cs="Courier New"/>
+              </w:rPr>
+              <w:t xml:space="preserve">hadoop fs </w:t>
+            </w:r>
+            <w:r>
+              <w:rPr>
+                <w:rFonts w:ascii="Courier New" w:hAnsi="Courier New" w:cs="Courier New"/>
+                <w:b/>
+              </w:rPr>
+              <w:t>-</w:t>
+            </w:r>
+            <w:r>
+              <w:rPr>
+                <w:rFonts w:ascii="Courier New" w:hAnsi="Courier New" w:cs="Courier New"/>
+              </w:rPr>
+              <w:t>&lt;command&gt; [args]</w:t>
             </w:r>
           </w:p>
           <w:p/>
@@ -6225,15 +6008,13 @@
             <w:pPr>
               <w:rPr>
                 <w:b/>
-                <w:color w:val="00B050"/>
-              </w:rPr>
-            </w:pPr>
-            <w:r>
-              <w:rPr>
-                <w:b/>
-                <w:color w:val="00B050"/>
-              </w:rPr>
-              <w:t>Format:</w:t>
+              </w:rPr>
+            </w:pPr>
+            <w:r>
+              <w:rPr>
+                <w:b/>
+              </w:rPr>
+              <w:t>Examples:</w:t>
             </w:r>
           </w:p>
           <w:p>
@@ -6241,216 +6022,79 @@
               <w:jc w:val="center"/>
               <w:rPr>
                 <w:rFonts w:ascii="Courier New" w:hAnsi="Courier New" w:cs="Courier New"/>
-              </w:rPr>
-            </w:pPr>
-            <w:proofErr w:type="spellStart"/>
+                <w:b/>
+                <w:color w:val="E36C0A" w:themeColor="accent6" w:themeShade="BF"/>
+              </w:rPr>
+            </w:pPr>
             <w:r>
               <w:rPr>
                 <w:rFonts w:ascii="Courier New" w:hAnsi="Courier New" w:cs="Courier New"/>
-              </w:rPr>
-              <w:t>hadoop</w:t>
-            </w:r>
-            <w:proofErr w:type="spellEnd"/>
-            <w:r>
+                <w:b/>
+                <w:color w:val="E36C0A" w:themeColor="accent6" w:themeShade="BF"/>
+              </w:rPr>
+              <w:t>hadoop fs -mkdir newDirectory</w:t>
+            </w:r>
+          </w:p>
+          <w:p>
+            <w:pPr>
+              <w:jc w:val="center"/>
               <w:rPr>
                 <w:rFonts w:ascii="Courier New" w:hAnsi="Courier New" w:cs="Courier New"/>
-              </w:rPr>
-              <w:t xml:space="preserve"> fs </w:t>
-            </w:r>
-            <w:r>
+                <w:b/>
+                <w:color w:val="E36C0A" w:themeColor="accent6" w:themeShade="BF"/>
+              </w:rPr>
+            </w:pPr>
+          </w:p>
+          <w:p>
+            <w:pPr>
+              <w:jc w:val="center"/>
               <w:rPr>
                 <w:rFonts w:ascii="Courier New" w:hAnsi="Courier New" w:cs="Courier New"/>
                 <w:b/>
-              </w:rPr>
-              <w:t>-</w:t>
-            </w:r>
+                <w:color w:val="E36C0A" w:themeColor="accent6" w:themeShade="BF"/>
+              </w:rPr>
+            </w:pPr>
             <w:r>
               <w:rPr>
                 <w:rFonts w:ascii="Courier New" w:hAnsi="Courier New" w:cs="Courier New"/>
-              </w:rPr>
-              <w:t>&lt;command&gt; [</w:t>
-            </w:r>
-            <w:proofErr w:type="spellStart"/>
-            <w:r>
+                <w:b/>
+                <w:color w:val="E36C0A" w:themeColor="accent6" w:themeShade="BF"/>
+              </w:rPr>
+              <w:t>hadoop fs –rm my_file.txt</w:t>
+            </w:r>
+          </w:p>
+          <w:p>
+            <w:r>
+              <w:t xml:space="preserve"> </w:t>
+            </w:r>
+          </w:p>
+          <w:p>
+            <w:pPr>
+              <w:rPr>
+                <w:b/>
+                <w:color w:val="FF0000"/>
+              </w:rPr>
+            </w:pPr>
+            <w:r>
+              <w:rPr>
+                <w:b/>
+                <w:color w:val="FF0000"/>
+              </w:rPr>
+              <w:t xml:space="preserve">Not Supported Command: </w:t>
+            </w:r>
+          </w:p>
+          <w:p>
+            <w:pPr>
+              <w:jc w:val="center"/>
               <w:rPr>
                 <w:rFonts w:ascii="Courier New" w:hAnsi="Courier New" w:cs="Courier New"/>
               </w:rPr>
-              <w:t>args</w:t>
-            </w:r>
-            <w:proofErr w:type="spellEnd"/>
+            </w:pPr>
             <w:r>
               <w:rPr>
                 <w:rFonts w:ascii="Courier New" w:hAnsi="Courier New" w:cs="Courier New"/>
               </w:rPr>
-              <w:t>]</w:t>
-            </w:r>
-          </w:p>
-          <w:p/>
-          <w:p>
-            <w:pPr>
-              <w:rPr>
-                <w:b/>
-              </w:rPr>
-            </w:pPr>
-            <w:r>
-              <w:rPr>
-                <w:b/>
-              </w:rPr>
-              <w:t>Examples:</w:t>
-            </w:r>
-          </w:p>
-          <w:p>
-            <w:pPr>
-              <w:jc w:val="center"/>
-              <w:rPr>
-                <w:rFonts w:ascii="Courier New" w:hAnsi="Courier New" w:cs="Courier New"/>
-                <w:b/>
-                <w:color w:val="E36C0A" w:themeColor="accent6" w:themeShade="BF"/>
-              </w:rPr>
-            </w:pPr>
-            <w:proofErr w:type="spellStart"/>
-            <w:r>
-              <w:rPr>
-                <w:rFonts w:ascii="Courier New" w:hAnsi="Courier New" w:cs="Courier New"/>
-                <w:b/>
-                <w:color w:val="E36C0A" w:themeColor="accent6" w:themeShade="BF"/>
-              </w:rPr>
-              <w:t>hadoop</w:t>
-            </w:r>
-            <w:proofErr w:type="spellEnd"/>
-            <w:r>
-              <w:rPr>
-                <w:rFonts w:ascii="Courier New" w:hAnsi="Courier New" w:cs="Courier New"/>
-                <w:b/>
-                <w:color w:val="E36C0A" w:themeColor="accent6" w:themeShade="BF"/>
-              </w:rPr>
-              <w:t xml:space="preserve"> fs -</w:t>
-            </w:r>
-            <w:proofErr w:type="spellStart"/>
-            <w:r>
-              <w:rPr>
-                <w:rFonts w:ascii="Courier New" w:hAnsi="Courier New" w:cs="Courier New"/>
-                <w:b/>
-                <w:color w:val="E36C0A" w:themeColor="accent6" w:themeShade="BF"/>
-              </w:rPr>
-              <w:t>mkdir</w:t>
-            </w:r>
-            <w:proofErr w:type="spellEnd"/>
-            <w:r>
-              <w:rPr>
-                <w:rFonts w:ascii="Courier New" w:hAnsi="Courier New" w:cs="Courier New"/>
-                <w:b/>
-                <w:color w:val="E36C0A" w:themeColor="accent6" w:themeShade="BF"/>
-              </w:rPr>
-              <w:t xml:space="preserve"> </w:t>
-            </w:r>
-            <w:proofErr w:type="spellStart"/>
-            <w:r>
-              <w:rPr>
-                <w:rFonts w:ascii="Courier New" w:hAnsi="Courier New" w:cs="Courier New"/>
-                <w:b/>
-                <w:color w:val="E36C0A" w:themeColor="accent6" w:themeShade="BF"/>
-              </w:rPr>
-              <w:t>newDirectory</w:t>
-            </w:r>
-            <w:proofErr w:type="spellEnd"/>
-          </w:p>
-          <w:p>
-            <w:pPr>
-              <w:jc w:val="center"/>
-              <w:rPr>
-                <w:rFonts w:ascii="Courier New" w:hAnsi="Courier New" w:cs="Courier New"/>
-                <w:b/>
-                <w:color w:val="E36C0A" w:themeColor="accent6" w:themeShade="BF"/>
-              </w:rPr>
-            </w:pPr>
-          </w:p>
-          <w:p>
-            <w:pPr>
-              <w:jc w:val="center"/>
-              <w:rPr>
-                <w:rFonts w:ascii="Courier New" w:hAnsi="Courier New" w:cs="Courier New"/>
-                <w:b/>
-                <w:color w:val="E36C0A" w:themeColor="accent6" w:themeShade="BF"/>
-              </w:rPr>
-            </w:pPr>
-            <w:proofErr w:type="spellStart"/>
-            <w:r>
-              <w:rPr>
-                <w:rFonts w:ascii="Courier New" w:hAnsi="Courier New" w:cs="Courier New"/>
-                <w:b/>
-                <w:color w:val="E36C0A" w:themeColor="accent6" w:themeShade="BF"/>
-              </w:rPr>
-              <w:t>hadoop</w:t>
-            </w:r>
-            <w:proofErr w:type="spellEnd"/>
-            <w:r>
-              <w:rPr>
-                <w:rFonts w:ascii="Courier New" w:hAnsi="Courier New" w:cs="Courier New"/>
-                <w:b/>
-                <w:color w:val="E36C0A" w:themeColor="accent6" w:themeShade="BF"/>
-              </w:rPr>
-              <w:t xml:space="preserve"> fs –</w:t>
-            </w:r>
-            <w:proofErr w:type="spellStart"/>
-            <w:r>
-              <w:rPr>
-                <w:rFonts w:ascii="Courier New" w:hAnsi="Courier New" w:cs="Courier New"/>
-                <w:b/>
-                <w:color w:val="E36C0A" w:themeColor="accent6" w:themeShade="BF"/>
-              </w:rPr>
-              <w:t>rm</w:t>
-            </w:r>
-            <w:proofErr w:type="spellEnd"/>
-            <w:r>
-              <w:rPr>
-                <w:rFonts w:ascii="Courier New" w:hAnsi="Courier New" w:cs="Courier New"/>
-                <w:b/>
-                <w:color w:val="E36C0A" w:themeColor="accent6" w:themeShade="BF"/>
-              </w:rPr>
-              <w:t xml:space="preserve"> my_file.txt</w:t>
-            </w:r>
-          </w:p>
-          <w:p>
-            <w:r>
-              <w:t xml:space="preserve"> </w:t>
-            </w:r>
-          </w:p>
-          <w:p>
-            <w:pPr>
-              <w:rPr>
-                <w:b/>
-                <w:color w:val="FF0000"/>
-              </w:rPr>
-            </w:pPr>
-            <w:r>
-              <w:rPr>
-                <w:b/>
-                <w:color w:val="FF0000"/>
-              </w:rPr>
-              <w:t xml:space="preserve">Not Supported Command: </w:t>
-            </w:r>
-          </w:p>
-          <w:p>
-            <w:pPr>
-              <w:jc w:val="center"/>
-              <w:rPr>
-                <w:rFonts w:ascii="Courier New" w:hAnsi="Courier New" w:cs="Courier New"/>
-              </w:rPr>
-            </w:pPr>
-            <w:proofErr w:type="spellStart"/>
-            <w:r>
-              <w:rPr>
-                <w:rFonts w:ascii="Courier New" w:hAnsi="Courier New" w:cs="Courier New"/>
-              </w:rPr>
-              <w:t>hadoop</w:t>
-            </w:r>
-            <w:proofErr w:type="spellEnd"/>
-            <w:r>
-              <w:rPr>
-                <w:rFonts w:ascii="Courier New" w:hAnsi="Courier New" w:cs="Courier New"/>
-              </w:rPr>
-              <w:t xml:space="preserve"> fs –cd …</w:t>
+              <w:t>hadoop fs –cd …</w:t>
             </w:r>
           </w:p>
           <w:p>
@@ -6598,7 +6242,6 @@
                 <w:b/>
               </w:rPr>
             </w:pPr>
-            <w:bookmarkStart w:id="0" w:name="_GoBack"/>
             <w:r>
               <w:rPr>
                 <w:b/>
@@ -6606,7 +6249,6 @@
               </w:rPr>
               <w:t>Derives from Lisp</w:t>
             </w:r>
-            <w:bookmarkEnd w:id="0"/>
           </w:p>
         </w:tc>
         <w:tc>
@@ -6722,7 +6364,6 @@
             <w:r>
               <w:tab/>
             </w:r>
-            <w:proofErr w:type="spellStart"/>
             <w:r>
               <w:rPr>
                 <w:b/>
@@ -6730,7 +6371,6 @@
               </w:rPr>
               <w:t>EmitIntermediate</w:t>
             </w:r>
-            <w:proofErr w:type="spellEnd"/>
             <w:r>
               <w:t xml:space="preserve">((w,”1”));  </w:t>
             </w:r>
@@ -6833,7 +6473,6 @@
             <w:r>
               <w:tab/>
             </w:r>
-            <w:proofErr w:type="spellStart"/>
             <w:r>
               <w:rPr>
                 <w:b/>
@@ -6841,7 +6480,6 @@
               </w:rPr>
               <w:t>int</w:t>
             </w:r>
-            <w:proofErr w:type="spellEnd"/>
             <w:r>
               <w:t xml:space="preserve"> results = 0</w:t>
             </w:r>
@@ -6897,7 +6535,6 @@
               <w:tab/>
               <w:t xml:space="preserve">results += </w:t>
             </w:r>
-            <w:proofErr w:type="spellStart"/>
             <w:r>
               <w:rPr>
                 <w:b/>
@@ -6905,7 +6542,6 @@
               </w:rPr>
               <w:t>ParseInt</w:t>
             </w:r>
-            <w:proofErr w:type="spellEnd"/>
             <w:r>
               <w:t>(v)</w:t>
             </w:r>
@@ -6930,7 +6566,6 @@
             <w:r>
               <w:t>(</w:t>
             </w:r>
-            <w:proofErr w:type="spellStart"/>
             <w:r>
               <w:rPr>
                 <w:b/>
@@ -6938,9 +6573,48 @@
               </w:rPr>
               <w:t>AsString</w:t>
             </w:r>
-            <w:proofErr w:type="spellEnd"/>
             <w:r>
               <w:t>(result))</w:t>
+            </w:r>
+          </w:p>
+          <w:p>
+            <w:pPr>
+              <w:tabs>
+                <w:tab w:val="left" w:pos="180"/>
+                <w:tab w:val="left" w:pos="360"/>
+              </w:tabs>
+            </w:pPr>
+          </w:p>
+          <w:p>
+            <w:pPr>
+              <w:tabs>
+                <w:tab w:val="left" w:pos="180"/>
+                <w:tab w:val="left" w:pos="360"/>
+              </w:tabs>
+              <w:rPr>
+                <w:b/>
+              </w:rPr>
+            </w:pPr>
+            <w:r>
+              <w:rPr>
+                <w:b/>
+                <w:color w:val="FF0000"/>
+              </w:rPr>
+              <w:t xml:space="preserve">Reduce is called one on each key </w:t>
+            </w:r>
+            <w:r>
+              <w:rPr>
+                <w:b/>
+                <w:color w:val="00B050"/>
+              </w:rPr>
+              <w:t xml:space="preserve">NOT </w:t>
+            </w:r>
+            <w:r>
+              <w:rPr>
+                <w:b/>
+                <w:color w:val="FF0000"/>
+              </w:rPr>
+              <w:t>each partition.</w:t>
             </w:r>
           </w:p>
         </w:tc>
@@ -6967,45 +6641,2503 @@
           </w:p>
           <w:p/>
           <w:p>
-            <w:proofErr w:type="spellStart"/>
             <w:r>
               <w:rPr>
                 <w:b/>
                 <w:color w:val="E36C0A" w:themeColor="accent6" w:themeShade="BF"/>
               </w:rPr>
-              <w:t>EmitIntermediate</w:t>
-            </w:r>
-            <w:proofErr w:type="spellEnd"/>
+              <w:t xml:space="preserve">EmitIntermediate </w:t>
+            </w:r>
+            <w:r>
+              <w:t>– Output of the mapper function. Writes an intermediary key-value pair to be analyzed by a reducer.</w:t>
+            </w:r>
+          </w:p>
+          <w:p/>
+          <w:p>
             <w:r>
               <w:rPr>
                 <w:b/>
                 <w:color w:val="E36C0A" w:themeColor="accent6" w:themeShade="BF"/>
               </w:rPr>
+              <w:t>Emit</w:t>
+            </w:r>
+            <w:r>
+              <w:t xml:space="preserve"> – Outputs the result of the reducer.</w:t>
+            </w:r>
+          </w:p>
+        </w:tc>
+      </w:tr>
+    </w:tbl>
+    <w:p>
+      <w:pPr>
+        <w:rPr>
+          <w:sz w:val="6"/>
+          <w:szCs w:val="6"/>
+        </w:rPr>
+      </w:pPr>
+    </w:p>
+    <w:p>
+      <w:pPr>
+        <w:rPr>
+          <w:sz w:val="6"/>
+          <w:szCs w:val="6"/>
+        </w:rPr>
+      </w:pPr>
+    </w:p>
+    <w:tbl>
+      <w:tblPr>
+        <w:tblW w:w="0" w:type="auto"/>
+        <w:jc w:val="center"/>
+        <w:tblInd w:w="-252" w:type="dxa"/>
+        <w:tblBorders>
+          <w:top w:val="single" w:sz="4" w:space="0" w:color="auto"/>
+          <w:left w:val="single" w:sz="4" w:space="0" w:color="auto"/>
+          <w:bottom w:val="single" w:sz="4" w:space="0" w:color="auto"/>
+          <w:right w:val="single" w:sz="4" w:space="0" w:color="auto"/>
+          <w:insideH w:val="single" w:sz="4" w:space="0" w:color="auto"/>
+          <w:insideV w:val="single" w:sz="4" w:space="0" w:color="auto"/>
+        </w:tblBorders>
+        <w:tblLook w:val="00A0" w:firstRow="1" w:lastRow="0" w:firstColumn="1" w:lastColumn="0" w:noHBand="0" w:noVBand="0"/>
+      </w:tblPr>
+      <w:tblGrid>
+        <w:gridCol w:w="1746"/>
+        <w:gridCol w:w="2628"/>
+        <w:gridCol w:w="4230"/>
+        <w:gridCol w:w="2664"/>
+      </w:tblGrid>
+      <w:tr>
+        <w:trPr>
+          <w:trHeight w:val="719"/>
+          <w:jc w:val="center"/>
+        </w:trPr>
+        <w:tc>
+          <w:tcPr>
+            <w:tcW w:w="1746" w:type="dxa"/>
+            <w:vAlign w:val="center"/>
+          </w:tcPr>
+          <w:p>
+            <w:pPr>
+              <w:jc w:val="center"/>
+              <w:rPr>
+                <w:b/>
+                <w:color w:val="0000FF"/>
+              </w:rPr>
+            </w:pPr>
+            <w:r>
+              <w:rPr>
+                <w:b/>
+                <w:color w:val="0000FF"/>
+              </w:rPr>
+              <w:t xml:space="preserve">Three Phases of </w:t>
+            </w:r>
+          </w:p>
+          <w:p>
+            <w:pPr>
+              <w:jc w:val="center"/>
+              <w:rPr>
+                <w:b/>
+                <w:color w:val="0000FF"/>
+              </w:rPr>
+            </w:pPr>
+            <w:r>
+              <w:rPr>
+                <w:b/>
+                <w:color w:val="0000FF"/>
+              </w:rPr>
+              <w:t xml:space="preserve">Map Reduce </w:t>
+            </w:r>
+          </w:p>
+          <w:p>
+            <w:pPr>
+              <w:pStyle w:val="ListParagraph"/>
+              <w:numPr>
+                <w:ilvl w:val="0"/>
+                <w:numId w:val="22"/>
+              </w:numPr>
+              <w:rPr>
+                <w:b/>
+                <w:color w:val="E36C0A" w:themeColor="accent6" w:themeShade="BF"/>
+              </w:rPr>
+            </w:pPr>
+            <w:r>
+              <w:rPr>
+                <w:b/>
+                <w:color w:val="E36C0A" w:themeColor="accent6" w:themeShade="BF"/>
+              </w:rPr>
+              <w:t>Map</w:t>
+            </w:r>
+          </w:p>
+          <w:p>
+            <w:pPr>
+              <w:pStyle w:val="ListParagraph"/>
+              <w:numPr>
+                <w:ilvl w:val="0"/>
+                <w:numId w:val="22"/>
+              </w:numPr>
+              <w:rPr>
+                <w:b/>
+                <w:color w:val="E36C0A" w:themeColor="accent6" w:themeShade="BF"/>
+              </w:rPr>
+            </w:pPr>
+            <w:r>
+              <w:rPr>
+                <w:b/>
+                <w:color w:val="E36C0A" w:themeColor="accent6" w:themeShade="BF"/>
+              </w:rPr>
+              <w:t>Sort/Shuffle/Merge</w:t>
+            </w:r>
+          </w:p>
+          <w:p>
+            <w:pPr>
+              <w:pStyle w:val="ListParagraph"/>
+              <w:numPr>
+                <w:ilvl w:val="0"/>
+                <w:numId w:val="22"/>
+              </w:numPr>
+              <w:rPr>
+                <w:b/>
+                <w:color w:val="E36C0A" w:themeColor="accent6" w:themeShade="BF"/>
+              </w:rPr>
+            </w:pPr>
+            <w:r>
+              <w:rPr>
+                <w:b/>
+                <w:color w:val="E36C0A" w:themeColor="accent6" w:themeShade="BF"/>
+              </w:rPr>
+              <w:t>Reduce</w:t>
+            </w:r>
+          </w:p>
+        </w:tc>
+        <w:tc>
+          <w:tcPr>
+            <w:tcW w:w="2628" w:type="dxa"/>
+            <w:vAlign w:val="center"/>
+          </w:tcPr>
+          <w:p>
+            <w:pPr>
+              <w:tabs>
+                <w:tab w:val="left" w:pos="180"/>
+                <w:tab w:val="left" w:pos="360"/>
+              </w:tabs>
+              <w:jc w:val="center"/>
+              <w:rPr>
+                <w:b/>
+                <w:color w:val="0000FF"/>
+              </w:rPr>
+            </w:pPr>
+            <w:r>
+              <w:rPr>
+                <w:b/>
+                <w:color w:val="0000FF"/>
+              </w:rPr>
+              <w:t>Map</w:t>
+            </w:r>
+          </w:p>
+          <w:p>
+            <w:pPr>
+              <w:pStyle w:val="ListParagraph"/>
+              <w:numPr>
+                <w:ilvl w:val="0"/>
+                <w:numId w:val="18"/>
+              </w:numPr>
+              <w:tabs>
+                <w:tab w:val="left" w:pos="180"/>
+                <w:tab w:val="left" w:pos="360"/>
+              </w:tabs>
+            </w:pPr>
+            <w:r>
+              <w:t xml:space="preserve">One mapper per input split. The </w:t>
+            </w:r>
+            <w:r>
+              <w:rPr>
+                <w:b/>
+                <w:color w:val="FF0000"/>
+              </w:rPr>
+              <w:t>“</w:t>
+            </w:r>
+            <w:r>
+              <w:rPr>
+                <w:b/>
+                <w:color w:val="FF0000"/>
+              </w:rPr>
+              <w:t>map</w:t>
+            </w:r>
+            <w:r>
+              <w:rPr>
+                <w:b/>
+                <w:color w:val="FF0000"/>
+              </w:rPr>
+              <w:t>”</w:t>
+            </w:r>
+            <w:r>
+              <w:rPr>
+                <w:b/>
+                <w:color w:val="FF0000"/>
+              </w:rPr>
+              <w:t xml:space="preserve"> function is called once for each </w:t>
+            </w:r>
+            <w:r>
+              <w:rPr>
+                <w:b/>
+                <w:color w:val="00B050"/>
+              </w:rPr>
+              <w:t>key-value</w:t>
+            </w:r>
+            <w:r>
+              <w:rPr>
+                <w:b/>
+                <w:color w:val="00B050"/>
+              </w:rPr>
               <w:t xml:space="preserve"> </w:t>
             </w:r>
             <w:r>
-              <w:t>– Output of the mapper function. Writes an intermediary key-value pair to be analyzed by a reducer.</w:t>
+              <w:rPr>
+                <w:b/>
+                <w:color w:val="FF0000"/>
+              </w:rPr>
+              <w:t>pair</w:t>
+            </w:r>
+            <w:r>
+              <w:rPr>
+                <w:b/>
+                <w:color w:val="FF0000"/>
+              </w:rPr>
+              <w:t xml:space="preserve"> </w:t>
+            </w:r>
+            <w:r>
+              <w:t xml:space="preserve">(i.e. </w:t>
+            </w:r>
+            <w:r>
+              <w:rPr>
+                <w:b/>
+                <w:color w:val="0000FF"/>
+              </w:rPr>
+              <w:t>record</w:t>
+            </w:r>
+            <w:r>
+              <w:t>)</w:t>
+            </w:r>
+            <w:r>
+              <w:t>.</w:t>
+            </w:r>
+          </w:p>
+          <w:p>
+            <w:pPr>
+              <w:pStyle w:val="ListParagraph"/>
+              <w:numPr>
+                <w:ilvl w:val="0"/>
+                <w:numId w:val="18"/>
+              </w:numPr>
+              <w:tabs>
+                <w:tab w:val="left" w:pos="180"/>
+                <w:tab w:val="left" w:pos="360"/>
+              </w:tabs>
+            </w:pPr>
+            <w:r>
+              <w:t xml:space="preserve">Each </w:t>
+            </w:r>
+            <w:r>
+              <w:t>mapper processes a local data set</w:t>
+            </w:r>
+            <w:r>
+              <w:rPr>
+                <w:color w:val="FF0000"/>
+              </w:rPr>
+              <w:t xml:space="preserve"> </w:t>
+            </w:r>
+            <w:r>
+              <w:t xml:space="preserve">and </w:t>
+            </w:r>
+            <w:r>
+              <w:rPr>
+                <w:b/>
+                <w:color w:val="00B050"/>
+              </w:rPr>
+              <w:t>outputs a set of intermediary key value pairs</w:t>
+            </w:r>
+            <w:r>
+              <w:t>.</w:t>
+            </w:r>
+          </w:p>
+          <w:p>
+            <w:pPr>
+              <w:pStyle w:val="ListParagraph"/>
+              <w:numPr>
+                <w:ilvl w:val="0"/>
+                <w:numId w:val="18"/>
+              </w:numPr>
+              <w:tabs>
+                <w:tab w:val="left" w:pos="180"/>
+                <w:tab w:val="left" w:pos="360"/>
+              </w:tabs>
+            </w:pPr>
+            <w:r>
+              <w:t>“</w:t>
+            </w:r>
+            <w:r>
+              <w:rPr>
+                <w:b/>
+              </w:rPr>
+              <w:t>Send the compute to where the data is</w:t>
+            </w:r>
+            <w:r>
+              <w:t>.”</w:t>
+            </w:r>
+          </w:p>
+          <w:p>
+            <w:pPr>
+              <w:pStyle w:val="ListParagraph"/>
+              <w:numPr>
+                <w:ilvl w:val="0"/>
+                <w:numId w:val="18"/>
+              </w:numPr>
+              <w:tabs>
+                <w:tab w:val="left" w:pos="180"/>
+                <w:tab w:val="left" w:pos="360"/>
+              </w:tabs>
+            </w:pPr>
+            <w:r>
+              <w:rPr>
+                <w:b/>
+                <w:color w:val="FF0000"/>
+              </w:rPr>
+              <w:t>Outputs zero or more key value pairs.</w:t>
+            </w:r>
+          </w:p>
+        </w:tc>
+        <w:tc>
+          <w:tcPr>
+            <w:tcW w:w="4230" w:type="dxa"/>
+            <w:vAlign w:val="center"/>
+          </w:tcPr>
+          <w:p>
+            <w:pPr>
+              <w:tabs>
+                <w:tab w:val="left" w:pos="180"/>
+                <w:tab w:val="left" w:pos="360"/>
+              </w:tabs>
+              <w:jc w:val="center"/>
+              <w:rPr>
+                <w:b/>
+                <w:color w:val="0000FF"/>
+              </w:rPr>
+            </w:pPr>
+            <w:r>
+              <w:rPr>
+                <w:b/>
+                <w:color w:val="0000FF"/>
+              </w:rPr>
+              <w:t>Sort/Shuffle/Merge</w:t>
+            </w:r>
+          </w:p>
+          <w:p>
+            <w:pPr>
+              <w:pStyle w:val="ListParagraph"/>
+              <w:numPr>
+                <w:ilvl w:val="0"/>
+                <w:numId w:val="18"/>
+              </w:numPr>
+              <w:tabs>
+                <w:tab w:val="left" w:pos="180"/>
+                <w:tab w:val="left" w:pos="360"/>
+              </w:tabs>
+            </w:pPr>
+            <w:r>
+              <w:t>Transfer results from mappers to reduce</w:t>
+            </w:r>
+            <w:r>
+              <w:t>r</w:t>
+            </w:r>
+            <w:r>
+              <w:t>s.</w:t>
+            </w:r>
+          </w:p>
+          <w:p>
+            <w:pPr>
+              <w:pStyle w:val="ListParagraph"/>
+              <w:numPr>
+                <w:ilvl w:val="0"/>
+                <w:numId w:val="18"/>
+              </w:numPr>
+              <w:tabs>
+                <w:tab w:val="left" w:pos="180"/>
+                <w:tab w:val="left" w:pos="360"/>
+              </w:tabs>
+            </w:pPr>
+            <w:r>
+              <w:t xml:space="preserve">Creates </w:t>
+            </w:r>
+            <w:r>
+              <w:rPr>
+                <w:b/>
+                <w:i/>
+                <w:color w:val="7030A0"/>
+                <w:sz w:val="24"/>
+              </w:rPr>
+              <w:t>n</w:t>
+            </w:r>
+            <w:r>
+              <w:t xml:space="preserve"> partitions where </w:t>
+            </w:r>
+            <w:r>
+              <w:rPr>
+                <w:b/>
+                <w:i/>
+                <w:color w:val="7030A0"/>
+                <w:sz w:val="24"/>
+              </w:rPr>
+              <w:t>n</w:t>
+            </w:r>
+            <w:r>
+              <w:t xml:space="preserve"> is equal to the number of reducers.</w:t>
+            </w:r>
+          </w:p>
+          <w:p>
+            <w:pPr>
+              <w:pStyle w:val="ListParagraph"/>
+              <w:numPr>
+                <w:ilvl w:val="0"/>
+                <w:numId w:val="18"/>
+              </w:numPr>
+              <w:tabs>
+                <w:tab w:val="left" w:pos="180"/>
+                <w:tab w:val="left" w:pos="360"/>
+              </w:tabs>
+            </w:pPr>
+            <w:r>
+              <w:t xml:space="preserve">Divides intermediary key value pairs into the </w:t>
+            </w:r>
+            <w:r>
+              <w:rPr>
+                <w:b/>
+                <w:i/>
+                <w:color w:val="7030A0"/>
+                <w:sz w:val="24"/>
+              </w:rPr>
+              <w:t>n</w:t>
+            </w:r>
+            <w:r>
+              <w:t xml:space="preserve"> partitions.</w:t>
+            </w:r>
+          </w:p>
+          <w:p>
+            <w:pPr>
+              <w:pStyle w:val="ListParagraph"/>
+              <w:numPr>
+                <w:ilvl w:val="0"/>
+                <w:numId w:val="18"/>
+              </w:numPr>
+              <w:tabs>
+                <w:tab w:val="left" w:pos="180"/>
+                <w:tab w:val="left" w:pos="360"/>
+              </w:tabs>
+            </w:pPr>
+            <w:r>
+              <w:t>May run a “</w:t>
+            </w:r>
+            <w:r>
+              <w:rPr>
+                <w:b/>
+                <w:color w:val="0000FF"/>
+              </w:rPr>
+              <w:t>Combiner</w:t>
+            </w:r>
+            <w:r>
+              <w:t xml:space="preserve">” function to merge results from </w:t>
+            </w:r>
+            <w:r>
+              <w:t xml:space="preserve">the </w:t>
+            </w:r>
+            <w:r>
+              <w:t>Map</w:t>
+            </w:r>
+            <w:r>
+              <w:t xml:space="preserve"> stage</w:t>
+            </w:r>
+            <w:r>
+              <w:t xml:space="preserve"> to reduce </w:t>
+            </w:r>
+            <w:r>
+              <w:t xml:space="preserve">the amount of </w:t>
+            </w:r>
+            <w:r>
+              <w:t>data</w:t>
+            </w:r>
+            <w:r>
+              <w:t xml:space="preserve"> to transfer</w:t>
+            </w:r>
+            <w:r>
+              <w:t xml:space="preserve"> over the network.</w:t>
+            </w:r>
+          </w:p>
+          <w:p>
+            <w:pPr>
+              <w:pStyle w:val="ListParagraph"/>
+              <w:numPr>
+                <w:ilvl w:val="0"/>
+                <w:numId w:val="18"/>
+              </w:numPr>
+              <w:tabs>
+                <w:tab w:val="left" w:pos="180"/>
+                <w:tab w:val="left" w:pos="360"/>
+              </w:tabs>
+            </w:pPr>
+            <w:r>
+              <w:t>After keys are partitioned and merge, the keys in the partition are sorted.</w:t>
+            </w:r>
+          </w:p>
+          <w:p>
+            <w:pPr>
+              <w:pStyle w:val="ListParagraph"/>
+              <w:numPr>
+                <w:ilvl w:val="0"/>
+                <w:numId w:val="18"/>
+              </w:numPr>
+              <w:tabs>
+                <w:tab w:val="left" w:pos="180"/>
+                <w:tab w:val="left" w:pos="360"/>
+              </w:tabs>
+            </w:pPr>
+            <w:r>
+              <w:t>Partitions are sent over the network to the reducers. Hadoop uses HTTP while MapR-FS uses RPC.</w:t>
+            </w:r>
+            <w:bookmarkStart w:id="0" w:name="_GoBack"/>
+            <w:bookmarkEnd w:id="0"/>
+          </w:p>
+        </w:tc>
+        <w:tc>
+          <w:tcPr>
+            <w:tcW w:w="2664" w:type="dxa"/>
+            <w:vAlign w:val="center"/>
+          </w:tcPr>
+          <w:p>
+            <w:pPr>
+              <w:jc w:val="center"/>
+              <w:rPr>
+                <w:b/>
+                <w:color w:val="0000FF"/>
+              </w:rPr>
+            </w:pPr>
+            <w:r>
+              <w:rPr>
+                <w:b/>
+                <w:color w:val="0000FF"/>
+              </w:rPr>
+              <w:t>Reduce</w:t>
+            </w:r>
+          </w:p>
+          <w:p>
+            <w:pPr>
+              <w:pStyle w:val="ListParagraph"/>
+              <w:numPr>
+                <w:ilvl w:val="0"/>
+                <w:numId w:val="18"/>
+              </w:numPr>
+            </w:pPr>
+            <w:r>
+              <w:t xml:space="preserve">One reducer per input partition. </w:t>
+            </w:r>
+            <w:r>
+              <w:t xml:space="preserve"> The “</w:t>
+            </w:r>
+            <w:r>
+              <w:rPr>
+                <w:b/>
+                <w:color w:val="FF0000"/>
+              </w:rPr>
+              <w:t xml:space="preserve">reduce” method is called once per </w:t>
+            </w:r>
+            <w:r>
+              <w:rPr>
+                <w:b/>
+                <w:color w:val="00B050"/>
+              </w:rPr>
+              <w:t>key</w:t>
+            </w:r>
+            <w:r>
+              <w:t>.</w:t>
+            </w:r>
+            <w:r>
+              <w:t xml:space="preserve"> </w:t>
+            </w:r>
+          </w:p>
+          <w:p>
+            <w:pPr>
+              <w:pStyle w:val="ListParagraph"/>
+              <w:numPr>
+                <w:ilvl w:val="0"/>
+                <w:numId w:val="18"/>
+              </w:numPr>
+              <w:rPr>
+                <w:b/>
+              </w:rPr>
+            </w:pPr>
+            <w:r>
+              <w:rPr>
+                <w:b/>
+                <w:color w:val="7030A0"/>
+              </w:rPr>
+              <w:t>Outputs zero or more key value pairs.</w:t>
+            </w:r>
+          </w:p>
+          <w:p>
+            <w:pPr>
+              <w:pStyle w:val="ListParagraph"/>
+              <w:numPr>
+                <w:ilvl w:val="0"/>
+                <w:numId w:val="18"/>
+              </w:numPr>
+              <w:rPr>
+                <w:b/>
+              </w:rPr>
+            </w:pPr>
+            <w:r>
+              <w:t>Reads one list of values for each key.</w:t>
+            </w:r>
+          </w:p>
+          <w:p>
+            <w:pPr>
+              <w:pStyle w:val="ListParagraph"/>
+              <w:numPr>
+                <w:ilvl w:val="0"/>
+                <w:numId w:val="18"/>
+              </w:numPr>
+              <w:rPr>
+                <w:b/>
+              </w:rPr>
+            </w:pPr>
+            <w:r>
+              <w:rPr>
+                <w:b/>
+                <w:color w:val="FF0000"/>
+              </w:rPr>
+              <w:t>No data locality exploitation in reduce</w:t>
+            </w:r>
+            <w:r>
+              <w:t>.</w:t>
+            </w:r>
+          </w:p>
+        </w:tc>
+      </w:tr>
+    </w:tbl>
+    <w:p>
+      <w:pPr>
+        <w:rPr>
+          <w:sz w:val="6"/>
+          <w:szCs w:val="6"/>
+        </w:rPr>
+      </w:pPr>
+      <w:r>
+        <w:rPr>
+          <w:sz w:val="6"/>
+          <w:szCs w:val="6"/>
+        </w:rPr>
+        <w:t xml:space="preserve"> </w:t>
+      </w:r>
+    </w:p>
+    <w:p>
+      <w:pPr>
+        <w:rPr>
+          <w:sz w:val="6"/>
+          <w:szCs w:val="6"/>
+        </w:rPr>
+      </w:pPr>
+    </w:p>
+    <w:tbl>
+      <w:tblPr>
+        <w:tblW w:w="0" w:type="auto"/>
+        <w:jc w:val="center"/>
+        <w:tblInd w:w="-252" w:type="dxa"/>
+        <w:tblBorders>
+          <w:top w:val="single" w:sz="4" w:space="0" w:color="auto"/>
+          <w:left w:val="single" w:sz="4" w:space="0" w:color="auto"/>
+          <w:bottom w:val="single" w:sz="4" w:space="0" w:color="auto"/>
+          <w:right w:val="single" w:sz="4" w:space="0" w:color="auto"/>
+          <w:insideH w:val="single" w:sz="4" w:space="0" w:color="auto"/>
+          <w:insideV w:val="single" w:sz="4" w:space="0" w:color="auto"/>
+        </w:tblBorders>
+        <w:tblLook w:val="00A0" w:firstRow="1" w:lastRow="0" w:firstColumn="1" w:lastColumn="0" w:noHBand="0" w:noVBand="0"/>
+      </w:tblPr>
+      <w:tblGrid>
+        <w:gridCol w:w="3756"/>
+        <w:gridCol w:w="3756"/>
+        <w:gridCol w:w="3756"/>
+      </w:tblGrid>
+      <w:tr>
+        <w:trPr>
+          <w:trHeight w:val="719"/>
+          <w:jc w:val="center"/>
+        </w:trPr>
+        <w:tc>
+          <w:tcPr>
+            <w:tcW w:w="3756" w:type="dxa"/>
+            <w:vAlign w:val="center"/>
+          </w:tcPr>
+          <w:p>
+            <w:pPr>
+              <w:jc w:val="center"/>
+              <w:rPr>
+                <w:b/>
+                <w:color w:val="0000FF"/>
+              </w:rPr>
+            </w:pPr>
+            <w:r>
+              <w:rPr>
+                <w:b/>
+                <w:color w:val="0000FF"/>
+              </w:rPr>
+              <w:t xml:space="preserve">Responsibilities of the </w:t>
+            </w:r>
+          </w:p>
+          <w:p>
+            <w:pPr>
+              <w:jc w:val="center"/>
+              <w:rPr>
+                <w:b/>
+                <w:color w:val="0000FF"/>
+              </w:rPr>
+            </w:pPr>
+            <w:r>
+              <w:rPr>
+                <w:b/>
+                <w:color w:val="0000FF"/>
+              </w:rPr>
+              <w:t xml:space="preserve">Map Reduce Framework </w:t>
+            </w:r>
+          </w:p>
+          <w:p>
+            <w:pPr>
+              <w:pStyle w:val="ListParagraph"/>
+              <w:numPr>
+                <w:ilvl w:val="0"/>
+                <w:numId w:val="18"/>
+              </w:numPr>
+              <w:rPr>
+                <w:b/>
+                <w:color w:val="E36C0A" w:themeColor="accent6" w:themeShade="BF"/>
+              </w:rPr>
+            </w:pPr>
+            <w:r>
+              <w:rPr>
+                <w:b/>
+                <w:color w:val="E36C0A" w:themeColor="accent6" w:themeShade="BF"/>
+              </w:rPr>
+              <w:t>Split the incoming input file and read the records.</w:t>
+            </w:r>
+          </w:p>
+          <w:p>
+            <w:pPr>
+              <w:pStyle w:val="ListParagraph"/>
+              <w:ind w:left="144"/>
+              <w:rPr>
+                <w:b/>
+                <w:color w:val="E36C0A" w:themeColor="accent6" w:themeShade="BF"/>
+              </w:rPr>
+            </w:pPr>
+          </w:p>
+          <w:p>
+            <w:pPr>
+              <w:pStyle w:val="ListParagraph"/>
+              <w:numPr>
+                <w:ilvl w:val="0"/>
+                <w:numId w:val="18"/>
+              </w:numPr>
+              <w:rPr>
+                <w:b/>
+                <w:color w:val="E36C0A" w:themeColor="accent6" w:themeShade="BF"/>
+              </w:rPr>
+            </w:pPr>
+            <w:r>
+              <w:rPr>
+                <w:b/>
+                <w:color w:val="E36C0A" w:themeColor="accent6" w:themeShade="BF"/>
+              </w:rPr>
+              <w:t>Schedules, runs, and reruns map/reduce tasks.</w:t>
+            </w:r>
+          </w:p>
+          <w:p>
+            <w:pPr>
+              <w:pStyle w:val="ListParagraph"/>
+              <w:ind w:left="144"/>
+              <w:rPr>
+                <w:b/>
+                <w:color w:val="E36C0A" w:themeColor="accent6" w:themeShade="BF"/>
+              </w:rPr>
+            </w:pPr>
+          </w:p>
+          <w:p>
+            <w:pPr>
+              <w:pStyle w:val="ListParagraph"/>
+              <w:numPr>
+                <w:ilvl w:val="0"/>
+                <w:numId w:val="18"/>
+              </w:numPr>
+              <w:rPr>
+                <w:b/>
+                <w:color w:val="E36C0A" w:themeColor="accent6" w:themeShade="BF"/>
+              </w:rPr>
+            </w:pPr>
+            <w:r>
+              <w:rPr>
+                <w:b/>
+                <w:color w:val="E36C0A" w:themeColor="accent6" w:themeShade="BF"/>
+              </w:rPr>
+              <w:t>Transfers map outputs to reduce inputs.</w:t>
+            </w:r>
+          </w:p>
+          <w:p>
+            <w:pPr>
+              <w:pStyle w:val="ListParagraph"/>
+              <w:ind w:left="144"/>
+              <w:rPr>
+                <w:b/>
+                <w:color w:val="E36C0A" w:themeColor="accent6" w:themeShade="BF"/>
+              </w:rPr>
+            </w:pPr>
+          </w:p>
+          <w:p>
+            <w:pPr>
+              <w:pStyle w:val="ListParagraph"/>
+              <w:numPr>
+                <w:ilvl w:val="0"/>
+                <w:numId w:val="18"/>
+              </w:numPr>
+              <w:rPr>
+                <w:b/>
+                <w:color w:val="E36C0A" w:themeColor="accent6" w:themeShade="BF"/>
+              </w:rPr>
+            </w:pPr>
+            <w:r>
+              <w:rPr>
+                <w:b/>
+                <w:color w:val="E36C0A" w:themeColor="accent6" w:themeShade="BF"/>
+              </w:rPr>
+              <w:t>Collects and writes status and results.</w:t>
+            </w:r>
+          </w:p>
+        </w:tc>
+        <w:tc>
+          <w:tcPr>
+            <w:tcW w:w="3756" w:type="dxa"/>
+            <w:vAlign w:val="center"/>
+          </w:tcPr>
+          <w:p>
+            <w:pPr>
+              <w:tabs>
+                <w:tab w:val="left" w:pos="180"/>
+                <w:tab w:val="left" w:pos="360"/>
+              </w:tabs>
+              <w:ind w:left="-72"/>
+              <w:jc w:val="center"/>
+              <w:rPr>
+                <w:b/>
+                <w:color w:val="FF0000"/>
+              </w:rPr>
+            </w:pPr>
+            <w:r>
+              <w:rPr>
+                <w:b/>
+                <w:color w:val="0000FF"/>
+              </w:rPr>
+              <w:t>Map Reduce Block and Record Splitting</w:t>
+            </w:r>
+          </w:p>
+          <w:p>
+            <w:pPr>
+              <w:pStyle w:val="ListParagraph"/>
+              <w:numPr>
+                <w:ilvl w:val="0"/>
+                <w:numId w:val="18"/>
+              </w:numPr>
+              <w:tabs>
+                <w:tab w:val="left" w:pos="180"/>
+                <w:tab w:val="left" w:pos="360"/>
+              </w:tabs>
+            </w:pPr>
+            <w:r>
+              <w:t xml:space="preserve">The Map Reduce framework divides an input file to one or more </w:t>
+            </w:r>
+            <w:r>
+              <w:rPr>
+                <w:b/>
+                <w:color w:val="0000FF"/>
+              </w:rPr>
+              <w:t>splits</w:t>
+            </w:r>
+            <w:r>
+              <w:t>\</w:t>
+            </w:r>
+            <w:r>
+              <w:rPr>
+                <w:b/>
+                <w:color w:val="0000FF"/>
+              </w:rPr>
+              <w:t>block</w:t>
+            </w:r>
+            <w:r>
+              <w:t>.</w:t>
+            </w:r>
+          </w:p>
+          <w:p>
+            <w:pPr>
+              <w:pStyle w:val="ListParagraph"/>
+              <w:tabs>
+                <w:tab w:val="left" w:pos="180"/>
+                <w:tab w:val="left" w:pos="360"/>
+              </w:tabs>
+              <w:ind w:left="144"/>
+            </w:pPr>
+          </w:p>
+          <w:p>
+            <w:pPr>
+              <w:pStyle w:val="ListParagraph"/>
+              <w:numPr>
+                <w:ilvl w:val="0"/>
+                <w:numId w:val="18"/>
+              </w:numPr>
+              <w:tabs>
+                <w:tab w:val="left" w:pos="180"/>
+                <w:tab w:val="left" w:pos="360"/>
+              </w:tabs>
+            </w:pPr>
+            <w:r>
+              <w:t xml:space="preserve">A split\block contains one or more (typically many) </w:t>
+            </w:r>
+            <w:r>
+              <w:rPr>
+                <w:b/>
+                <w:color w:val="0000FF"/>
+              </w:rPr>
+              <w:t>records</w:t>
+            </w:r>
+            <w:r>
+              <w:t>.</w:t>
+            </w:r>
+            <w:r>
+              <w:rPr>
+                <w:b/>
+                <w:color w:val="FF0000"/>
+              </w:rPr>
+              <w:t xml:space="preserve"> Default record delimiter is “\n”.</w:t>
+            </w:r>
+          </w:p>
+          <w:p>
+            <w:pPr>
+              <w:pStyle w:val="ListParagraph"/>
+            </w:pPr>
+          </w:p>
+          <w:p>
+            <w:pPr>
+              <w:pStyle w:val="ListParagraph"/>
+              <w:numPr>
+                <w:ilvl w:val="0"/>
+                <w:numId w:val="18"/>
+              </w:numPr>
+              <w:tabs>
+                <w:tab w:val="left" w:pos="180"/>
+                <w:tab w:val="left" w:pos="360"/>
+              </w:tabs>
+            </w:pPr>
+            <w:r>
+              <w:rPr>
+                <w:b/>
+                <w:color w:val="00B050"/>
+              </w:rPr>
+              <w:t>The map function is called once per record</w:t>
+            </w:r>
+            <w:r>
+              <w:t>.</w:t>
+            </w:r>
+          </w:p>
+          <w:p>
+            <w:pPr>
+              <w:pStyle w:val="ListParagraph"/>
+            </w:pPr>
+          </w:p>
+          <w:p>
+            <w:pPr>
+              <w:tabs>
+                <w:tab w:val="left" w:pos="180"/>
+                <w:tab w:val="left" w:pos="360"/>
+              </w:tabs>
+              <w:jc w:val="center"/>
+            </w:pPr>
+            <w:r>
+              <w:rPr>
+                <w:b/>
+                <w:color w:val="0000FF"/>
+              </w:rPr>
+              <w:t>Map Record Key-Value Format</w:t>
+            </w:r>
+          </w:p>
+          <w:p>
+            <w:pPr>
+              <w:pStyle w:val="ListParagraph"/>
+              <w:numPr>
+                <w:ilvl w:val="0"/>
+                <w:numId w:val="18"/>
+              </w:numPr>
+              <w:tabs>
+                <w:tab w:val="left" w:pos="180"/>
+                <w:tab w:val="left" w:pos="360"/>
+              </w:tabs>
+            </w:pPr>
+            <w:r>
+              <w:rPr>
+                <w:b/>
+                <w:color w:val="E36C0A" w:themeColor="accent6" w:themeShade="BF"/>
+              </w:rPr>
+              <w:t>key</w:t>
+            </w:r>
+            <w:r>
+              <w:t xml:space="preserve"> – </w:t>
+            </w:r>
+            <w:r>
+              <w:rPr>
+                <w:b/>
+                <w:color w:val="FF0000"/>
+              </w:rPr>
+              <w:t>Byte offset</w:t>
+            </w:r>
+            <w:r>
+              <w:t xml:space="preserve"> for start of record</w:t>
+            </w:r>
+          </w:p>
+          <w:p>
+            <w:pPr>
+              <w:pStyle w:val="ListParagraph"/>
+              <w:numPr>
+                <w:ilvl w:val="0"/>
+                <w:numId w:val="18"/>
+              </w:numPr>
+              <w:tabs>
+                <w:tab w:val="left" w:pos="180"/>
+                <w:tab w:val="left" w:pos="360"/>
+              </w:tabs>
+            </w:pPr>
+            <w:r>
+              <w:rPr>
+                <w:b/>
+                <w:color w:val="E36C0A" w:themeColor="accent6" w:themeShade="BF"/>
+              </w:rPr>
+              <w:t>value</w:t>
+            </w:r>
+            <w:r>
+              <w:t xml:space="preserve"> – Record data in the split.</w:t>
+            </w:r>
+          </w:p>
+        </w:tc>
+        <w:tc>
+          <w:tcPr>
+            <w:tcW w:w="3756" w:type="dxa"/>
+            <w:vAlign w:val="center"/>
+          </w:tcPr>
+          <w:p>
+            <w:pPr>
+              <w:tabs>
+                <w:tab w:val="left" w:pos="180"/>
+                <w:tab w:val="left" w:pos="360"/>
+              </w:tabs>
+              <w:jc w:val="center"/>
+              <w:rPr>
+                <w:b/>
+                <w:color w:val="0000FF"/>
+              </w:rPr>
+            </w:pPr>
+            <w:r>
+              <w:rPr>
+                <w:b/>
+                <w:color w:val="0000FF"/>
+              </w:rPr>
+              <w:t>Typical Map Reduce Workflow</w:t>
+            </w:r>
+          </w:p>
+          <w:p>
+            <w:pPr>
+              <w:tabs>
+                <w:tab w:val="left" w:pos="180"/>
+                <w:tab w:val="left" w:pos="360"/>
+              </w:tabs>
+              <w:jc w:val="center"/>
+              <w:rPr>
+                <w:b/>
+                <w:color w:val="0000FF"/>
+              </w:rPr>
+            </w:pPr>
+          </w:p>
+          <w:p>
+            <w:pPr>
+              <w:pStyle w:val="ListParagraph"/>
+              <w:numPr>
+                <w:ilvl w:val="0"/>
+                <w:numId w:val="23"/>
+              </w:numPr>
+              <w:tabs>
+                <w:tab w:val="left" w:pos="360"/>
+              </w:tabs>
+              <w:rPr>
+                <w:b/>
+                <w:color w:val="E36C0A" w:themeColor="accent6" w:themeShade="BF"/>
+              </w:rPr>
+            </w:pPr>
+            <w:r>
+              <w:rPr>
+                <w:b/>
+                <w:color w:val="E36C0A" w:themeColor="accent6" w:themeShade="BF"/>
+              </w:rPr>
+              <w:t>Load the data into the cluster.</w:t>
+            </w:r>
+          </w:p>
+          <w:p>
+            <w:pPr>
+              <w:pStyle w:val="ListParagraph"/>
+              <w:numPr>
+                <w:ilvl w:val="1"/>
+                <w:numId w:val="18"/>
+              </w:numPr>
+              <w:tabs>
+                <w:tab w:val="left" w:pos="360"/>
+              </w:tabs>
+              <w:rPr>
+                <w:b/>
+                <w:color w:val="E36C0A" w:themeColor="accent6" w:themeShade="BF"/>
+              </w:rPr>
+            </w:pPr>
+            <w:r>
+              <w:rPr>
+                <w:b/>
+                <w:color w:val="E36C0A" w:themeColor="accent6" w:themeShade="BF"/>
+              </w:rPr>
+              <w:t xml:space="preserve">HDFS </w:t>
+            </w:r>
+            <w:r>
+              <w:t>– Uses WORM (write once read many)</w:t>
+            </w:r>
+            <w:r>
+              <w:t>.  Preload only.</w:t>
+            </w:r>
+          </w:p>
+          <w:p>
+            <w:pPr>
+              <w:pStyle w:val="ListParagraph"/>
+              <w:numPr>
+                <w:ilvl w:val="1"/>
+                <w:numId w:val="18"/>
+              </w:numPr>
+              <w:tabs>
+                <w:tab w:val="left" w:pos="360"/>
+              </w:tabs>
+              <w:rPr>
+                <w:b/>
+                <w:color w:val="E36C0A" w:themeColor="accent6" w:themeShade="BF"/>
+              </w:rPr>
+            </w:pPr>
+            <w:r>
+              <w:rPr>
+                <w:b/>
+                <w:color w:val="E36C0A" w:themeColor="accent6" w:themeShade="BF"/>
+              </w:rPr>
+              <w:t xml:space="preserve">MapR-FS </w:t>
+            </w:r>
+            <w:r>
+              <w:t>– POSIX + network file system (NFS) access. Preload or persistent storage.</w:t>
+            </w:r>
+          </w:p>
+          <w:p>
+            <w:pPr>
+              <w:pStyle w:val="ListParagraph"/>
+              <w:tabs>
+                <w:tab w:val="left" w:pos="360"/>
+              </w:tabs>
+              <w:ind w:left="360"/>
+              <w:rPr>
+                <w:b/>
+                <w:color w:val="E36C0A" w:themeColor="accent6" w:themeShade="BF"/>
+              </w:rPr>
+            </w:pPr>
+          </w:p>
+          <w:p>
+            <w:pPr>
+              <w:pStyle w:val="ListParagraph"/>
+              <w:numPr>
+                <w:ilvl w:val="0"/>
+                <w:numId w:val="23"/>
+              </w:numPr>
+              <w:tabs>
+                <w:tab w:val="left" w:pos="360"/>
+              </w:tabs>
+              <w:rPr>
+                <w:b/>
+                <w:color w:val="E36C0A" w:themeColor="accent6" w:themeShade="BF"/>
+              </w:rPr>
+            </w:pPr>
+            <w:r>
+              <w:rPr>
+                <w:b/>
+                <w:color w:val="E36C0A" w:themeColor="accent6" w:themeShade="BF"/>
+              </w:rPr>
+              <w:t>Analyze the data</w:t>
+            </w:r>
+          </w:p>
+          <w:p>
+            <w:pPr>
+              <w:tabs>
+                <w:tab w:val="left" w:pos="360"/>
+              </w:tabs>
+              <w:rPr>
+                <w:b/>
+                <w:color w:val="E36C0A" w:themeColor="accent6" w:themeShade="BF"/>
+              </w:rPr>
+            </w:pPr>
+          </w:p>
+          <w:p>
+            <w:pPr>
+              <w:pStyle w:val="ListParagraph"/>
+              <w:numPr>
+                <w:ilvl w:val="0"/>
+                <w:numId w:val="23"/>
+              </w:numPr>
+              <w:rPr>
+                <w:b/>
+                <w:color w:val="E36C0A" w:themeColor="accent6" w:themeShade="BF"/>
+              </w:rPr>
+            </w:pPr>
+            <w:r>
+              <w:rPr>
+                <w:b/>
+                <w:color w:val="E36C0A" w:themeColor="accent6" w:themeShade="BF"/>
+              </w:rPr>
+              <w:t>Store the results in the cluster</w:t>
+            </w:r>
+            <w:r>
+              <w:rPr>
+                <w:b/>
+                <w:color w:val="E36C0A" w:themeColor="accent6" w:themeShade="BF"/>
+              </w:rPr>
+              <w:t xml:space="preserve"> </w:t>
+            </w:r>
+            <w:r>
+              <w:t>(e.g. in HDFS/MapR-FS)</w:t>
+            </w:r>
+          </w:p>
+          <w:p>
+            <w:pPr>
+              <w:tabs>
+                <w:tab w:val="left" w:pos="360"/>
+              </w:tabs>
+              <w:rPr>
+                <w:b/>
+                <w:color w:val="E36C0A" w:themeColor="accent6" w:themeShade="BF"/>
+              </w:rPr>
+            </w:pPr>
+          </w:p>
+          <w:p>
+            <w:pPr>
+              <w:ind w:left="-72"/>
+              <w:rPr>
+                <w:b/>
+              </w:rPr>
+            </w:pPr>
+            <w:r>
+              <w:rPr>
+                <w:b/>
+                <w:color w:val="E36C0A" w:themeColor="accent6" w:themeShade="BF"/>
+              </w:rPr>
+              <w:t>Read the results from the cluster.</w:t>
+            </w:r>
+          </w:p>
+        </w:tc>
+      </w:tr>
+    </w:tbl>
+    <w:p>
+      <w:r>
+        <w:br w:type="page"/>
+      </w:r>
+    </w:p>
+    <w:p>
+      <w:pPr>
+        <w:rPr>
+          <w:sz w:val="6"/>
+          <w:szCs w:val="6"/>
+        </w:rPr>
+      </w:pPr>
+    </w:p>
+    <w:p>
+      <w:pPr>
+        <w:rPr>
+          <w:sz w:val="6"/>
+          <w:szCs w:val="6"/>
+        </w:rPr>
+      </w:pPr>
+    </w:p>
+    <w:tbl>
+      <w:tblPr>
+        <w:tblW w:w="0" w:type="auto"/>
+        <w:jc w:val="center"/>
+        <w:tblInd w:w="-252" w:type="dxa"/>
+        <w:tblBorders>
+          <w:top w:val="single" w:sz="4" w:space="0" w:color="auto"/>
+          <w:left w:val="single" w:sz="4" w:space="0" w:color="auto"/>
+          <w:bottom w:val="single" w:sz="4" w:space="0" w:color="auto"/>
+          <w:right w:val="single" w:sz="4" w:space="0" w:color="auto"/>
+          <w:insideH w:val="single" w:sz="4" w:space="0" w:color="auto"/>
+          <w:insideV w:val="single" w:sz="4" w:space="0" w:color="auto"/>
+        </w:tblBorders>
+        <w:tblLook w:val="00A0" w:firstRow="1" w:lastRow="0" w:firstColumn="1" w:lastColumn="0" w:noHBand="0" w:noVBand="0"/>
+      </w:tblPr>
+      <w:tblGrid>
+        <w:gridCol w:w="3546"/>
+        <w:gridCol w:w="2592"/>
+        <w:gridCol w:w="2304"/>
+        <w:gridCol w:w="2826"/>
+      </w:tblGrid>
+      <w:tr>
+        <w:trPr>
+          <w:trHeight w:val="691"/>
+          <w:jc w:val="center"/>
+        </w:trPr>
+        <w:tc>
+          <w:tcPr>
+            <w:tcW w:w="3546" w:type="dxa"/>
+            <w:vMerge w:val="restart"/>
+            <w:vAlign w:val="center"/>
+          </w:tcPr>
+          <w:p>
+            <w:pPr>
+              <w:rPr>
+                <w:b/>
+                <w:color w:val="E36C0A" w:themeColor="accent6" w:themeShade="BF"/>
+              </w:rPr>
+            </w:pPr>
+            <w:r>
+              <w:rPr>
+                <w:b/>
+                <w:noProof/>
+                <w:color w:val="F79646" w:themeColor="accent6"/>
+              </w:rPr>
+              <w:drawing>
+                <wp:inline distT="0" distB="0" distL="0" distR="0" wp14:anchorId="1828A68E" wp14:editId="6A8A666E">
+                  <wp:extent cx="2107933" cy="1824337"/>
+                  <wp:effectExtent l="0" t="0" r="6985" b="5080"/>
+                  <wp:docPr id="1" name="Picture 1"/>
+                  <wp:cNvGraphicFramePr>
+                    <a:graphicFrameLocks xmlns:a="http://schemas.openxmlformats.org/drawingml/2006/main" noChangeAspect="1"/>
+                  </wp:cNvGraphicFramePr>
+                  <a:graphic xmlns:a="http://schemas.openxmlformats.org/drawingml/2006/main">
+                    <a:graphicData uri="http://schemas.openxmlformats.org/drawingml/2006/picture">
+                      <pic:pic xmlns:pic="http://schemas.openxmlformats.org/drawingml/2006/picture">
+                        <pic:nvPicPr>
+                          <pic:cNvPr id="0" name="Map Reduce Flow.png"/>
+                          <pic:cNvPicPr/>
+                        </pic:nvPicPr>
+                        <pic:blipFill>
+                          <a:blip r:embed="rId15">
+                            <a:extLst>
+                              <a:ext uri="{28A0092B-C50C-407E-A947-70E740481C1C}">
+                                <a14:useLocalDpi xmlns:a14="http://schemas.microsoft.com/office/drawing/2010/main" val="0"/>
+                              </a:ext>
+                            </a:extLst>
+                          </a:blip>
+                          <a:stretch>
+                            <a:fillRect/>
+                          </a:stretch>
+                        </pic:blipFill>
+                        <pic:spPr>
+                          <a:xfrm>
+                            <a:off x="0" y="0"/>
+                            <a:ext cx="2109056" cy="1825309"/>
+                          </a:xfrm>
+                          <a:prstGeom prst="rect">
+                            <a:avLst/>
+                          </a:prstGeom>
+                        </pic:spPr>
+                      </pic:pic>
+                    </a:graphicData>
+                  </a:graphic>
+                </wp:inline>
+              </w:drawing>
+            </w:r>
+          </w:p>
+        </w:tc>
+        <w:tc>
+          <w:tcPr>
+            <w:tcW w:w="2592" w:type="dxa"/>
+            <w:vMerge w:val="restart"/>
+            <w:vAlign w:val="center"/>
+          </w:tcPr>
+          <w:p>
+            <w:pPr>
+              <w:tabs>
+                <w:tab w:val="left" w:pos="180"/>
+                <w:tab w:val="left" w:pos="360"/>
+              </w:tabs>
+              <w:jc w:val="center"/>
+              <w:rPr>
+                <w:b/>
+                <w:color w:val="0000FF"/>
+              </w:rPr>
+            </w:pPr>
+            <w:r>
+              <w:rPr>
+                <w:b/>
+                <w:color w:val="0000FF"/>
+              </w:rPr>
+              <w:t>Map Reduce Complete Flow</w:t>
+            </w:r>
+          </w:p>
+          <w:p>
+            <w:pPr>
+              <w:pStyle w:val="ListParagraph"/>
+              <w:numPr>
+                <w:ilvl w:val="0"/>
+                <w:numId w:val="24"/>
+              </w:numPr>
+            </w:pPr>
+            <w:r>
+              <w:t>Data is loaded into HDFS</w:t>
             </w:r>
           </w:p>
           <w:p/>
           <w:p>
-            <w:r>
-              <w:rPr>
-                <w:b/>
-                <w:color w:val="E36C0A" w:themeColor="accent6" w:themeShade="BF"/>
-              </w:rPr>
-              <w:t>Emit</w:t>
-            </w:r>
-            <w:r>
-              <w:t xml:space="preserve"> – Outputs the result of the reducer.</w:t>
-            </w:r>
+            <w:pPr>
+              <w:pStyle w:val="ListParagraph"/>
+              <w:numPr>
+                <w:ilvl w:val="0"/>
+                <w:numId w:val="24"/>
+              </w:numPr>
+            </w:pPr>
+            <w:r>
+              <w:t>The job decides the input format of the data.</w:t>
+            </w:r>
+          </w:p>
+          <w:p/>
+          <w:p>
+            <w:pPr>
+              <w:pStyle w:val="ListParagraph"/>
+              <w:numPr>
+                <w:ilvl w:val="0"/>
+                <w:numId w:val="24"/>
+              </w:numPr>
+            </w:pPr>
+            <w:r>
+              <w:t>Data is split between different mappers running on all the nodes.</w:t>
+            </w:r>
+          </w:p>
+          <w:p/>
+          <w:p>
+            <w:pPr>
+              <w:pStyle w:val="ListParagraph"/>
+              <w:numPr>
+                <w:ilvl w:val="0"/>
+                <w:numId w:val="24"/>
+              </w:numPr>
+            </w:pPr>
+            <w:r>
+              <w:rPr>
+                <w:b/>
+                <w:color w:val="0000FF"/>
+              </w:rPr>
+              <w:t>Record readers</w:t>
+            </w:r>
+            <w:r>
+              <w:t xml:space="preserve"> (RR) parse out the data key-value pairs serve as inputs into the map() methods.</w:t>
+            </w:r>
+          </w:p>
+        </w:tc>
+        <w:tc>
+          <w:tcPr>
+            <w:tcW w:w="2304" w:type="dxa"/>
+            <w:vMerge w:val="restart"/>
+            <w:vAlign w:val="center"/>
+          </w:tcPr>
+          <w:p>
+            <w:pPr>
+              <w:tabs>
+                <w:tab w:val="left" w:pos="180"/>
+                <w:tab w:val="left" w:pos="360"/>
+              </w:tabs>
+              <w:jc w:val="center"/>
+              <w:rPr>
+                <w:b/>
+                <w:color w:val="0000FF"/>
+              </w:rPr>
+            </w:pPr>
+            <w:r>
+              <w:rPr>
+                <w:b/>
+                <w:color w:val="0000FF"/>
+              </w:rPr>
+              <w:t>Map Reduce Complete Flow</w:t>
+            </w:r>
+          </w:p>
+          <w:p>
+            <w:pPr>
+              <w:pStyle w:val="ListParagraph"/>
+              <w:numPr>
+                <w:ilvl w:val="0"/>
+                <w:numId w:val="24"/>
+              </w:numPr>
+            </w:pPr>
+            <w:r>
+              <w:t xml:space="preserve">The map() method produces key-value pairs that are sent to the </w:t>
+            </w:r>
+            <w:r>
+              <w:rPr>
+                <w:b/>
+                <w:color w:val="0000FF"/>
+              </w:rPr>
+              <w:t>partitioner</w:t>
+            </w:r>
+            <w:r>
+              <w:t>.</w:t>
+            </w:r>
+          </w:p>
+          <w:p/>
+          <w:p>
+            <w:pPr>
+              <w:pStyle w:val="ListParagraph"/>
+              <w:numPr>
+                <w:ilvl w:val="0"/>
+                <w:numId w:val="24"/>
+              </w:numPr>
+            </w:pPr>
+            <w:r>
+              <w:t>When there are multiple reducers, the partition mapper creates one partition for each reduce task.</w:t>
+            </w:r>
+          </w:p>
+          <w:p>
+            <w:pPr>
+              <w:pStyle w:val="ListParagraph"/>
+            </w:pPr>
+          </w:p>
+          <w:p>
+            <w:pPr>
+              <w:pStyle w:val="ListParagraph"/>
+              <w:numPr>
+                <w:ilvl w:val="0"/>
+                <w:numId w:val="24"/>
+              </w:numPr>
+            </w:pPr>
+            <w:r>
+              <w:t xml:space="preserve">The key-value pairs are </w:t>
+            </w:r>
+            <w:r>
+              <w:rPr>
+                <w:b/>
+                <w:color w:val="0000FF"/>
+              </w:rPr>
+              <w:t>sorted</w:t>
+            </w:r>
+            <w:r>
+              <w:t xml:space="preserve"> by key within each partition.</w:t>
+            </w:r>
+          </w:p>
+        </w:tc>
+        <w:tc>
+          <w:tcPr>
+            <w:tcW w:w="2826" w:type="dxa"/>
+            <w:vAlign w:val="center"/>
+          </w:tcPr>
+          <w:p>
+            <w:pPr>
+              <w:tabs>
+                <w:tab w:val="left" w:pos="180"/>
+                <w:tab w:val="left" w:pos="360"/>
+              </w:tabs>
+              <w:jc w:val="center"/>
+              <w:rPr>
+                <w:b/>
+                <w:color w:val="0000FF"/>
+              </w:rPr>
+            </w:pPr>
+            <w:r>
+              <w:rPr>
+                <w:b/>
+                <w:color w:val="0000FF"/>
+              </w:rPr>
+              <w:t>Map Reduce Complete Flow</w:t>
+            </w:r>
+          </w:p>
+          <w:p>
+            <w:pPr>
+              <w:pStyle w:val="ListParagraph"/>
+              <w:numPr>
+                <w:ilvl w:val="0"/>
+                <w:numId w:val="24"/>
+              </w:numPr>
+            </w:pPr>
+            <w:r>
+              <w:t xml:space="preserve">The reduce() method is take the intermediary key value pairs in the partition and reduces them to a </w:t>
+            </w:r>
+            <w:r>
+              <w:rPr>
+                <w:b/>
+                <w:color w:val="FF0000"/>
+              </w:rPr>
+              <w:t>final list of key value pairs</w:t>
+            </w:r>
+            <w:r>
+              <w:t>.</w:t>
+            </w:r>
+          </w:p>
+          <w:p/>
+          <w:p>
+            <w:pPr>
+              <w:pStyle w:val="ListParagraph"/>
+              <w:numPr>
+                <w:ilvl w:val="0"/>
+                <w:numId w:val="24"/>
+              </w:numPr>
+            </w:pPr>
+            <w:r>
+              <w:t>The job defines the output format of the data.</w:t>
+            </w:r>
+          </w:p>
+        </w:tc>
+      </w:tr>
+      <w:tr>
+        <w:trPr>
+          <w:trHeight w:val="691"/>
+          <w:jc w:val="center"/>
+        </w:trPr>
+        <w:tc>
+          <w:tcPr>
+            <w:tcW w:w="3546" w:type="dxa"/>
+            <w:vMerge/>
+            <w:vAlign w:val="center"/>
+          </w:tcPr>
+          <w:p>
+            <w:pPr>
+              <w:rPr>
+                <w:b/>
+                <w:noProof/>
+                <w:color w:val="F79646" w:themeColor="accent6"/>
+              </w:rPr>
+            </w:pPr>
+          </w:p>
+        </w:tc>
+        <w:tc>
+          <w:tcPr>
+            <w:tcW w:w="2592" w:type="dxa"/>
+            <w:vMerge/>
+            <w:vAlign w:val="center"/>
+          </w:tcPr>
+          <w:p>
+            <w:pPr>
+              <w:tabs>
+                <w:tab w:val="left" w:pos="180"/>
+                <w:tab w:val="left" w:pos="360"/>
+              </w:tabs>
+              <w:jc w:val="center"/>
+              <w:rPr>
+                <w:b/>
+                <w:color w:val="0000FF"/>
+              </w:rPr>
+            </w:pPr>
+          </w:p>
+        </w:tc>
+        <w:tc>
+          <w:tcPr>
+            <w:tcW w:w="2304" w:type="dxa"/>
+            <w:vMerge/>
+            <w:vAlign w:val="center"/>
+          </w:tcPr>
+          <w:p>
+            <w:pPr>
+              <w:tabs>
+                <w:tab w:val="left" w:pos="180"/>
+                <w:tab w:val="left" w:pos="360"/>
+              </w:tabs>
+              <w:jc w:val="center"/>
+              <w:rPr>
+                <w:b/>
+                <w:color w:val="0000FF"/>
+              </w:rPr>
+            </w:pPr>
+          </w:p>
+        </w:tc>
+        <w:tc>
+          <w:tcPr>
+            <w:tcW w:w="2826" w:type="dxa"/>
+            <w:vAlign w:val="center"/>
+          </w:tcPr>
+          <w:p>
+            <w:pPr>
+              <w:tabs>
+                <w:tab w:val="left" w:pos="180"/>
+                <w:tab w:val="left" w:pos="360"/>
+              </w:tabs>
+              <w:jc w:val="center"/>
+              <w:rPr>
+                <w:b/>
+                <w:color w:val="0000FF"/>
+              </w:rPr>
+            </w:pPr>
+            <w:r>
+              <w:rPr>
+                <w:b/>
+                <w:color w:val="0000FF"/>
+              </w:rPr>
+              <w:t>Example Partition Function</w:t>
+            </w:r>
+          </w:p>
+          <w:p>
+            <w:pPr>
+              <w:tabs>
+                <w:tab w:val="left" w:pos="180"/>
+                <w:tab w:val="left" w:pos="360"/>
+              </w:tabs>
+              <w:jc w:val="center"/>
+              <w:rPr>
+                <w:b/>
+                <w:color w:val="0000FF"/>
+              </w:rPr>
+            </w:pPr>
+            <m:oMathPara>
+              <m:oMath>
+                <m:r>
+                  <m:rPr>
+                    <m:sty m:val="bi"/>
+                  </m:rPr>
+                  <w:rPr>
+                    <w:rFonts w:ascii="Cambria Math" w:hAnsi="Cambria Math"/>
+                    <w:color w:val="7030A0"/>
+                  </w:rPr>
+                  <m:t>Part#=hash</m:t>
+                </m:r>
+                <m:d>
+                  <m:dPr>
+                    <m:ctrlPr>
+                      <w:rPr>
+                        <w:rFonts w:ascii="Cambria Math" w:hAnsi="Cambria Math"/>
+                        <w:b/>
+                        <w:i/>
+                        <w:color w:val="7030A0"/>
+                      </w:rPr>
+                    </m:ctrlPr>
+                  </m:dPr>
+                  <m:e>
+                    <m:r>
+                      <m:rPr>
+                        <m:sty m:val="bi"/>
+                      </m:rPr>
+                      <w:rPr>
+                        <w:rFonts w:ascii="Cambria Math" w:hAnsi="Cambria Math"/>
+                        <w:color w:val="7030A0"/>
+                      </w:rPr>
+                      <m:t>key</m:t>
+                    </m:r>
+                  </m:e>
+                </m:d>
+                <m:r>
+                  <m:rPr>
+                    <m:sty m:val="bi"/>
+                  </m:rPr>
+                  <w:rPr>
+                    <w:rFonts w:ascii="Cambria Math" w:hAnsi="Cambria Math"/>
+                    <w:color w:val="7030A0"/>
+                  </w:rPr>
+                  <m:t xml:space="preserve"> % #Partitions</m:t>
+                </m:r>
+              </m:oMath>
+            </m:oMathPara>
           </w:p>
         </w:tc>
       </w:tr>
     </w:tbl>
     <w:p/>
+    <w:p>
+      <w:pPr>
+        <w:jc w:val="center"/>
+        <w:rPr>
+          <w:b/>
+          <w:sz w:val="24"/>
+        </w:rPr>
+      </w:pPr>
+      <w:r>
+        <w:rPr>
+          <w:b/>
+          <w:sz w:val="24"/>
+        </w:rPr>
+        <w:t>Hadoop Classes</w:t>
+      </w:r>
+    </w:p>
+    <w:p>
+      <w:pPr>
+        <w:rPr>
+          <w:sz w:val="6"/>
+          <w:szCs w:val="6"/>
+        </w:rPr>
+      </w:pPr>
+    </w:p>
+    <w:p>
+      <w:pPr>
+        <w:rPr>
+          <w:sz w:val="6"/>
+          <w:szCs w:val="6"/>
+        </w:rPr>
+      </w:pPr>
+    </w:p>
+    <w:tbl>
+      <w:tblPr>
+        <w:tblW w:w="0" w:type="auto"/>
+        <w:tblInd w:w="-162" w:type="dxa"/>
+        <w:tblBorders>
+          <w:top w:val="single" w:sz="4" w:space="0" w:color="auto"/>
+          <w:left w:val="single" w:sz="4" w:space="0" w:color="auto"/>
+          <w:bottom w:val="single" w:sz="4" w:space="0" w:color="auto"/>
+          <w:right w:val="single" w:sz="4" w:space="0" w:color="auto"/>
+          <w:insideH w:val="single" w:sz="4" w:space="0" w:color="auto"/>
+          <w:insideV w:val="single" w:sz="4" w:space="0" w:color="auto"/>
+        </w:tblBorders>
+        <w:tblLook w:val="00A0" w:firstRow="1" w:lastRow="0" w:firstColumn="1" w:lastColumn="0" w:noHBand="0" w:noVBand="0"/>
+      </w:tblPr>
+      <w:tblGrid>
+        <w:gridCol w:w="2430"/>
+        <w:gridCol w:w="2138"/>
+        <w:gridCol w:w="2203"/>
+        <w:gridCol w:w="2203"/>
+        <w:gridCol w:w="2204"/>
+      </w:tblGrid>
+      <w:tr>
+        <w:trPr>
+          <w:trHeight w:val="926"/>
+        </w:trPr>
+        <w:tc>
+          <w:tcPr>
+            <w:tcW w:w="2430" w:type="dxa"/>
+            <w:vAlign w:val="center"/>
+          </w:tcPr>
+          <w:p>
+            <w:pPr>
+              <w:jc w:val="center"/>
+              <w:rPr>
+                <w:rFonts w:ascii="Courier New" w:hAnsi="Courier New" w:cs="Courier New"/>
+                <w:b/>
+                <w:color w:val="0000FF"/>
+                <w:sz w:val="20"/>
+              </w:rPr>
+            </w:pPr>
+            <w:r>
+              <w:rPr>
+                <w:rFonts w:ascii="Courier New" w:hAnsi="Courier New" w:cs="Courier New"/>
+                <w:b/>
+                <w:color w:val="0000FF"/>
+                <w:sz w:val="20"/>
+              </w:rPr>
+              <w:t>InputFormat</w:t>
+            </w:r>
+          </w:p>
+          <w:p>
+            <w:pPr>
+              <w:pStyle w:val="ListParagraph"/>
+              <w:numPr>
+                <w:ilvl w:val="0"/>
+                <w:numId w:val="18"/>
+              </w:numPr>
+            </w:pPr>
+            <w:r>
+              <w:t>Checks if the input file exists.</w:t>
+            </w:r>
+          </w:p>
+          <w:p>
+            <w:pPr>
+              <w:pStyle w:val="ListParagraph"/>
+              <w:numPr>
+                <w:ilvl w:val="0"/>
+                <w:numId w:val="18"/>
+              </w:numPr>
+            </w:pPr>
+            <w:r>
+              <w:t xml:space="preserve">Splits the input file into one or more </w:t>
+            </w:r>
+            <w:r>
+              <w:rPr>
+                <w:rFonts w:ascii="Courier New" w:hAnsi="Courier New" w:cs="Courier New"/>
+                <w:b/>
+                <w:color w:val="0000FF"/>
+                <w:sz w:val="14"/>
+              </w:rPr>
+              <w:t>InputSplit</w:t>
+            </w:r>
+            <w:r>
+              <w:t xml:space="preserve"> objects.</w:t>
+            </w:r>
+          </w:p>
+          <w:p>
+            <w:pPr>
+              <w:pStyle w:val="ListParagraph"/>
+              <w:numPr>
+                <w:ilvl w:val="0"/>
+                <w:numId w:val="18"/>
+              </w:numPr>
+            </w:pPr>
+            <w:r>
+              <w:t xml:space="preserve">Instantiates </w:t>
+            </w:r>
+            <w:r>
+              <w:rPr>
+                <w:rFonts w:ascii="Courier New" w:hAnsi="Courier New" w:cs="Courier New"/>
+                <w:b/>
+                <w:color w:val="0000FF"/>
+                <w:sz w:val="14"/>
+              </w:rPr>
+              <w:t>RecordReader</w:t>
+            </w:r>
+            <w:r>
+              <w:t xml:space="preserve"> to partition splits into records which are turned into key-value pairs.</w:t>
+            </w:r>
+          </w:p>
+          <w:p>
+            <w:pPr>
+              <w:pStyle w:val="ListParagraph"/>
+              <w:numPr>
+                <w:ilvl w:val="1"/>
+                <w:numId w:val="18"/>
+              </w:numPr>
+            </w:pPr>
+            <w:r>
+              <w:rPr>
+                <w:b/>
+                <w:color w:val="FF0000"/>
+              </w:rPr>
+              <w:t>Key is byte offset</w:t>
+            </w:r>
+            <w:r>
+              <w:rPr>
+                <w:color w:val="FF0000"/>
+              </w:rPr>
+              <w:t xml:space="preserve"> </w:t>
+            </w:r>
+            <w:r>
+              <w:t>of the start of the record.</w:t>
+            </w:r>
+          </w:p>
+        </w:tc>
+        <w:tc>
+          <w:tcPr>
+            <w:tcW w:w="2138" w:type="dxa"/>
+            <w:vAlign w:val="center"/>
+          </w:tcPr>
+          <w:p>
+            <w:pPr>
+              <w:jc w:val="center"/>
+              <w:rPr>
+                <w:rFonts w:ascii="Courier New" w:hAnsi="Courier New" w:cs="Courier New"/>
+                <w:b/>
+                <w:color w:val="0000FF"/>
+                <w:sz w:val="20"/>
+              </w:rPr>
+            </w:pPr>
+            <w:r>
+              <w:rPr>
+                <w:rFonts w:ascii="Courier New" w:hAnsi="Courier New" w:cs="Courier New"/>
+                <w:b/>
+                <w:color w:val="0000FF"/>
+                <w:sz w:val="20"/>
+              </w:rPr>
+              <w:t>Mapper</w:t>
+            </w:r>
+          </w:p>
+          <w:p>
+            <w:pPr>
+              <w:pStyle w:val="ListParagraph"/>
+              <w:numPr>
+                <w:ilvl w:val="0"/>
+                <w:numId w:val="18"/>
+              </w:numPr>
+            </w:pPr>
+            <w:r>
+              <w:t>Implements the map() method.</w:t>
+            </w:r>
+          </w:p>
+          <w:p>
+            <w:pPr>
+              <w:pStyle w:val="ListParagraph"/>
+              <w:numPr>
+                <w:ilvl w:val="0"/>
+                <w:numId w:val="18"/>
+              </w:numPr>
+            </w:pPr>
+            <w:r>
+              <w:t xml:space="preserve">One </w:t>
+            </w:r>
+            <w:r>
+              <w:rPr>
+                <w:rFonts w:ascii="Courier New" w:hAnsi="Courier New" w:cs="Courier New"/>
+              </w:rPr>
+              <w:t>Mapper</w:t>
+            </w:r>
+            <w:r>
+              <w:t xml:space="preserve"> object is created for each input split.</w:t>
+            </w:r>
+          </w:p>
+          <w:p>
+            <w:pPr>
+              <w:pStyle w:val="ListParagraph"/>
+              <w:numPr>
+                <w:ilvl w:val="0"/>
+                <w:numId w:val="18"/>
+              </w:numPr>
+            </w:pPr>
+            <w:r>
+              <w:t>Processes keys and/or values.</w:t>
+            </w:r>
+          </w:p>
+          <w:p>
+            <w:pPr>
+              <w:pStyle w:val="ListParagraph"/>
+              <w:numPr>
+                <w:ilvl w:val="0"/>
+                <w:numId w:val="18"/>
+              </w:numPr>
+            </w:pPr>
+            <w:r>
+              <w:t>Updates status in reporter.</w:t>
+            </w:r>
+          </w:p>
+          <w:p>
+            <w:pPr>
+              <w:pStyle w:val="ListParagraph"/>
+              <w:numPr>
+                <w:ilvl w:val="0"/>
+                <w:numId w:val="18"/>
+              </w:numPr>
+            </w:pPr>
+            <w:r>
+              <w:t>Writes output.</w:t>
+            </w:r>
+          </w:p>
+        </w:tc>
+        <w:tc>
+          <w:tcPr>
+            <w:tcW w:w="2203" w:type="dxa"/>
+            <w:vAlign w:val="center"/>
+          </w:tcPr>
+          <w:p>
+            <w:pPr>
+              <w:jc w:val="center"/>
+              <w:rPr>
+                <w:rFonts w:ascii="Courier New" w:hAnsi="Courier New" w:cs="Courier New"/>
+                <w:b/>
+                <w:color w:val="0000FF"/>
+                <w:sz w:val="20"/>
+              </w:rPr>
+            </w:pPr>
+            <w:r>
+              <w:rPr>
+                <w:rFonts w:ascii="Courier New" w:hAnsi="Courier New" w:cs="Courier New"/>
+                <w:b/>
+                <w:color w:val="0000FF"/>
+                <w:sz w:val="20"/>
+              </w:rPr>
+              <w:t>Partitioner</w:t>
+            </w:r>
+          </w:p>
+          <w:p>
+            <w:pPr>
+              <w:pStyle w:val="ListParagraph"/>
+              <w:numPr>
+                <w:ilvl w:val="0"/>
+                <w:numId w:val="18"/>
+              </w:numPr>
+            </w:pPr>
+            <w:r>
+              <w:t xml:space="preserve">Takes the output(s) generated by the map() method and </w:t>
+            </w:r>
+            <w:r>
+              <w:rPr>
+                <w:b/>
+                <w:color w:val="FF0000"/>
+              </w:rPr>
+              <w:t>creates partitions based on the hashed key</w:t>
+            </w:r>
+            <w:r>
+              <w:t>.</w:t>
+            </w:r>
+          </w:p>
+          <w:p>
+            <w:pPr>
+              <w:pStyle w:val="ListParagraph"/>
+              <w:numPr>
+                <w:ilvl w:val="0"/>
+                <w:numId w:val="18"/>
+              </w:numPr>
+            </w:pPr>
+            <w:r>
+              <w:t>Each partition is assigned to a single reducer.</w:t>
+            </w:r>
+          </w:p>
+          <w:p>
+            <w:pPr>
+              <w:pStyle w:val="ListParagraph"/>
+              <w:numPr>
+                <w:ilvl w:val="0"/>
+                <w:numId w:val="18"/>
+              </w:numPr>
+            </w:pPr>
+            <w:r>
+              <w:rPr>
+                <w:b/>
+                <w:color w:val="FF0000"/>
+              </w:rPr>
+              <w:t>All records with the same key are assigned to the same partition</w:t>
+            </w:r>
+            <w:r>
+              <w:t>.</w:t>
+            </w:r>
+          </w:p>
+        </w:tc>
+        <w:tc>
+          <w:tcPr>
+            <w:tcW w:w="2203" w:type="dxa"/>
+            <w:vAlign w:val="center"/>
+          </w:tcPr>
+          <w:p>
+            <w:pPr>
+              <w:jc w:val="center"/>
+              <w:rPr>
+                <w:sz w:val="20"/>
+              </w:rPr>
+            </w:pPr>
+            <w:r>
+              <w:rPr>
+                <w:rFonts w:ascii="Courier New" w:hAnsi="Courier New" w:cs="Courier New"/>
+                <w:b/>
+                <w:color w:val="0000FF"/>
+                <w:sz w:val="20"/>
+              </w:rPr>
+              <w:t xml:space="preserve">Combiner </w:t>
+            </w:r>
+            <w:r>
+              <w:rPr>
+                <w:b/>
+                <w:sz w:val="20"/>
+              </w:rPr>
+              <w:t>(Optional)</w:t>
+            </w:r>
+          </w:p>
+          <w:p>
+            <w:pPr>
+              <w:pStyle w:val="ListParagraph"/>
+              <w:numPr>
+                <w:ilvl w:val="0"/>
+                <w:numId w:val="18"/>
+              </w:numPr>
+            </w:pPr>
+            <w:r>
+              <w:t xml:space="preserve">Has </w:t>
+            </w:r>
+            <w:r>
+              <w:rPr>
+                <w:b/>
+                <w:color w:val="FF0000"/>
+              </w:rPr>
+              <w:t>no default behavior</w:t>
+            </w:r>
+            <w:r>
+              <w:t>.</w:t>
+            </w:r>
+          </w:p>
+          <w:p>
+            <w:pPr>
+              <w:pStyle w:val="ListParagraph"/>
+              <w:numPr>
+                <w:ilvl w:val="0"/>
+                <w:numId w:val="18"/>
+              </w:numPr>
+            </w:pPr>
+            <w:r>
+              <w:rPr>
+                <w:b/>
+                <w:color w:val="00B050"/>
+              </w:rPr>
+              <w:t>Motivation</w:t>
+            </w:r>
+            <w:r>
+              <w:t>: Reduce the intermediate values of the mappers before they are sent over the network.</w:t>
+            </w:r>
+          </w:p>
+          <w:p>
+            <w:pPr>
+              <w:pStyle w:val="ListParagraph"/>
+              <w:numPr>
+                <w:ilvl w:val="0"/>
+                <w:numId w:val="18"/>
+              </w:numPr>
+            </w:pPr>
+            <w:r>
+              <w:rPr>
+                <w:b/>
+                <w:color w:val="FF0000"/>
+              </w:rPr>
+              <w:t>Often the</w:t>
+            </w:r>
+            <w:r>
+              <w:rPr>
+                <w:b/>
+                <w:color w:val="00B050"/>
+              </w:rPr>
+              <w:t xml:space="preserve"> </w:t>
+            </w:r>
+            <w:r>
+              <w:rPr>
+                <w:b/>
+                <w:color w:val="FF0000"/>
+              </w:rPr>
+              <w:t>reducer can be repurposed as a combiner</w:t>
+            </w:r>
+            <w:r>
+              <w:t>.</w:t>
+            </w:r>
+          </w:p>
+        </w:tc>
+        <w:tc>
+          <w:tcPr>
+            <w:tcW w:w="2204" w:type="dxa"/>
+            <w:vAlign w:val="center"/>
+          </w:tcPr>
+          <w:p>
+            <w:pPr>
+              <w:jc w:val="center"/>
+              <w:rPr>
+                <w:rFonts w:ascii="Courier New" w:hAnsi="Courier New" w:cs="Courier New"/>
+                <w:b/>
+                <w:color w:val="0000FF"/>
+                <w:sz w:val="20"/>
+              </w:rPr>
+            </w:pPr>
+            <w:r>
+              <w:rPr>
+                <w:rFonts w:ascii="Courier New" w:hAnsi="Courier New" w:cs="Courier New"/>
+                <w:b/>
+                <w:color w:val="0000FF"/>
+                <w:sz w:val="20"/>
+              </w:rPr>
+              <w:t>Mapper</w:t>
+            </w:r>
+          </w:p>
+          <w:p>
+            <w:pPr>
+              <w:pStyle w:val="ListParagraph"/>
+              <w:numPr>
+                <w:ilvl w:val="0"/>
+                <w:numId w:val="18"/>
+              </w:numPr>
+            </w:pPr>
+            <w:r>
+              <w:t xml:space="preserve">Implements the </w:t>
+            </w:r>
+            <w:r>
+              <w:t>reduce</w:t>
+            </w:r>
+            <w:r>
+              <w:t>() method.</w:t>
+            </w:r>
+          </w:p>
+          <w:p>
+            <w:pPr>
+              <w:pStyle w:val="ListParagraph"/>
+              <w:numPr>
+                <w:ilvl w:val="0"/>
+                <w:numId w:val="18"/>
+              </w:numPr>
+            </w:pPr>
+            <w:r>
+              <w:t>Each</w:t>
+            </w:r>
+            <w:r>
+              <w:t xml:space="preserve"> </w:t>
+            </w:r>
+            <w:r>
+              <w:rPr>
+                <w:rFonts w:ascii="Courier New" w:hAnsi="Courier New" w:cs="Courier New"/>
+              </w:rPr>
+              <w:t>Reducer</w:t>
+            </w:r>
+            <w:r>
+              <w:t xml:space="preserve"> object is assigned one partition.</w:t>
+            </w:r>
+          </w:p>
+          <w:p>
+            <w:pPr>
+              <w:pStyle w:val="ListParagraph"/>
+              <w:numPr>
+                <w:ilvl w:val="0"/>
+                <w:numId w:val="18"/>
+              </w:numPr>
+            </w:pPr>
+            <w:r>
+              <w:t>Executes the reduce method on each key in the partition.</w:t>
+            </w:r>
+          </w:p>
+          <w:p>
+            <w:pPr>
+              <w:pStyle w:val="ListParagraph"/>
+              <w:numPr>
+                <w:ilvl w:val="0"/>
+                <w:numId w:val="18"/>
+              </w:numPr>
+            </w:pPr>
+            <w:r>
+              <w:t>Updates status in reporter.</w:t>
+            </w:r>
+          </w:p>
+          <w:p>
+            <w:pPr>
+              <w:pStyle w:val="ListParagraph"/>
+              <w:numPr>
+                <w:ilvl w:val="0"/>
+                <w:numId w:val="18"/>
+              </w:numPr>
+            </w:pPr>
+            <w:r>
+              <w:t>Writes output.</w:t>
+            </w:r>
+          </w:p>
+        </w:tc>
+      </w:tr>
+    </w:tbl>
+    <w:p>
+      <w:pPr>
+        <w:rPr>
+          <w:sz w:val="6"/>
+          <w:szCs w:val="6"/>
+        </w:rPr>
+      </w:pPr>
+    </w:p>
+    <w:p>
+      <w:pPr>
+        <w:rPr>
+          <w:sz w:val="6"/>
+          <w:szCs w:val="6"/>
+        </w:rPr>
+      </w:pPr>
+    </w:p>
+    <w:tbl>
+      <w:tblPr>
+        <w:tblW w:w="0" w:type="auto"/>
+        <w:jc w:val="center"/>
+        <w:tblInd w:w="-252" w:type="dxa"/>
+        <w:tblBorders>
+          <w:top w:val="single" w:sz="4" w:space="0" w:color="auto"/>
+          <w:left w:val="single" w:sz="4" w:space="0" w:color="auto"/>
+          <w:bottom w:val="single" w:sz="4" w:space="0" w:color="auto"/>
+          <w:right w:val="single" w:sz="4" w:space="0" w:color="auto"/>
+          <w:insideH w:val="single" w:sz="4" w:space="0" w:color="auto"/>
+          <w:insideV w:val="single" w:sz="4" w:space="0" w:color="auto"/>
+        </w:tblBorders>
+        <w:tblLook w:val="00A0" w:firstRow="1" w:lastRow="0" w:firstColumn="1" w:lastColumn="0" w:noHBand="0" w:noVBand="0"/>
+      </w:tblPr>
+      <w:tblGrid>
+        <w:gridCol w:w="1746"/>
+        <w:gridCol w:w="2628"/>
+        <w:gridCol w:w="4230"/>
+        <w:gridCol w:w="2664"/>
+      </w:tblGrid>
+      <w:tr>
+        <w:trPr>
+          <w:trHeight w:val="719"/>
+          <w:jc w:val="center"/>
+        </w:trPr>
+        <w:tc>
+          <w:tcPr>
+            <w:tcW w:w="1746" w:type="dxa"/>
+            <w:vAlign w:val="center"/>
+          </w:tcPr>
+          <w:p>
+            <w:pPr>
+              <w:rPr>
+                <w:b/>
+                <w:color w:val="E36C0A" w:themeColor="accent6" w:themeShade="BF"/>
+              </w:rPr>
+            </w:pPr>
+          </w:p>
+        </w:tc>
+        <w:tc>
+          <w:tcPr>
+            <w:tcW w:w="2628" w:type="dxa"/>
+            <w:vAlign w:val="center"/>
+          </w:tcPr>
+          <w:p>
+            <w:pPr>
+              <w:pStyle w:val="ListParagraph"/>
+              <w:tabs>
+                <w:tab w:val="left" w:pos="180"/>
+                <w:tab w:val="left" w:pos="360"/>
+              </w:tabs>
+              <w:ind w:left="144"/>
+            </w:pPr>
+          </w:p>
+        </w:tc>
+        <w:tc>
+          <w:tcPr>
+            <w:tcW w:w="4230" w:type="dxa"/>
+            <w:vAlign w:val="center"/>
+          </w:tcPr>
+          <w:p>
+            <w:pPr>
+              <w:pStyle w:val="ListParagraph"/>
+              <w:tabs>
+                <w:tab w:val="left" w:pos="180"/>
+                <w:tab w:val="left" w:pos="360"/>
+              </w:tabs>
+              <w:ind w:left="144"/>
+            </w:pPr>
+          </w:p>
+        </w:tc>
+        <w:tc>
+          <w:tcPr>
+            <w:tcW w:w="2664" w:type="dxa"/>
+            <w:vAlign w:val="center"/>
+          </w:tcPr>
+          <w:p>
+            <w:pPr>
+              <w:pStyle w:val="ListParagraph"/>
+              <w:ind w:left="144"/>
+              <w:rPr>
+                <w:b/>
+              </w:rPr>
+            </w:pPr>
+          </w:p>
+        </w:tc>
+      </w:tr>
+    </w:tbl>
+    <w:p>
+      <w:pPr>
+        <w:rPr>
+          <w:sz w:val="6"/>
+          <w:szCs w:val="6"/>
+        </w:rPr>
+      </w:pPr>
+      <w:r>
+        <w:rPr>
+          <w:sz w:val="6"/>
+          <w:szCs w:val="6"/>
+        </w:rPr>
+        <w:t xml:space="preserve"> </w:t>
+      </w:r>
+    </w:p>
+    <w:p>
+      <w:pPr>
+        <w:rPr>
+          <w:sz w:val="6"/>
+          <w:szCs w:val="6"/>
+        </w:rPr>
+      </w:pPr>
+    </w:p>
+    <w:p>
+      <w:pPr>
+        <w:rPr>
+          <w:sz w:val="6"/>
+          <w:szCs w:val="6"/>
+        </w:rPr>
+      </w:pPr>
+    </w:p>
+    <w:p/>
+    <w:p/>
     <w:sectPr>
-      <w:footerReference w:type="default" r:id="rId15"/>
+      <w:footerReference w:type="default" r:id="rId16"/>
       <w:pgSz w:w="12240" w:h="15840"/>
       <w:pgMar w:top="288" w:right="720" w:bottom="288" w:left="720" w:header="720" w:footer="720" w:gutter="0"/>
       <w:cols w:space="720"/>
@@ -8108,6 +10240,184 @@
     </w:lvl>
   </w:abstractNum>
   <w:abstractNum w:abstractNumId="9">
+    <w:nsid w:val="460C010C"/>
+    <w:multiLevelType w:val="hybridMultilevel"/>
+    <w:tmpl w:val="9CD06FBE"/>
+    <w:lvl w:ilvl="0" w:tplc="303253BA">
+      <w:start w:val="1"/>
+      <w:numFmt w:val="decimal"/>
+      <w:lvlText w:val="%1."/>
+      <w:lvlJc w:val="left"/>
+      <w:pPr>
+        <w:ind w:left="288" w:hanging="288"/>
+      </w:pPr>
+      <w:rPr>
+        <w:rFonts w:hint="default"/>
+      </w:rPr>
+    </w:lvl>
+    <w:lvl w:ilvl="1" w:tplc="04090019" w:tentative="1">
+      <w:start w:val="1"/>
+      <w:numFmt w:val="lowerLetter"/>
+      <w:lvlText w:val="%2."/>
+      <w:lvlJc w:val="left"/>
+      <w:pPr>
+        <w:ind w:left="1440" w:hanging="360"/>
+      </w:pPr>
+    </w:lvl>
+    <w:lvl w:ilvl="2" w:tplc="0409001B" w:tentative="1">
+      <w:start w:val="1"/>
+      <w:numFmt w:val="lowerRoman"/>
+      <w:lvlText w:val="%3."/>
+      <w:lvlJc w:val="right"/>
+      <w:pPr>
+        <w:ind w:left="2160" w:hanging="180"/>
+      </w:pPr>
+    </w:lvl>
+    <w:lvl w:ilvl="3" w:tplc="0409000F" w:tentative="1">
+      <w:start w:val="1"/>
+      <w:numFmt w:val="decimal"/>
+      <w:lvlText w:val="%4."/>
+      <w:lvlJc w:val="left"/>
+      <w:pPr>
+        <w:ind w:left="2880" w:hanging="360"/>
+      </w:pPr>
+    </w:lvl>
+    <w:lvl w:ilvl="4" w:tplc="04090019" w:tentative="1">
+      <w:start w:val="1"/>
+      <w:numFmt w:val="lowerLetter"/>
+      <w:lvlText w:val="%5."/>
+      <w:lvlJc w:val="left"/>
+      <w:pPr>
+        <w:ind w:left="3600" w:hanging="360"/>
+      </w:pPr>
+    </w:lvl>
+    <w:lvl w:ilvl="5" w:tplc="0409001B" w:tentative="1">
+      <w:start w:val="1"/>
+      <w:numFmt w:val="lowerRoman"/>
+      <w:lvlText w:val="%6."/>
+      <w:lvlJc w:val="right"/>
+      <w:pPr>
+        <w:ind w:left="4320" w:hanging="180"/>
+      </w:pPr>
+    </w:lvl>
+    <w:lvl w:ilvl="6" w:tplc="0409000F" w:tentative="1">
+      <w:start w:val="1"/>
+      <w:numFmt w:val="decimal"/>
+      <w:lvlText w:val="%7."/>
+      <w:lvlJc w:val="left"/>
+      <w:pPr>
+        <w:ind w:left="5040" w:hanging="360"/>
+      </w:pPr>
+    </w:lvl>
+    <w:lvl w:ilvl="7" w:tplc="04090019" w:tentative="1">
+      <w:start w:val="1"/>
+      <w:numFmt w:val="lowerLetter"/>
+      <w:lvlText w:val="%8."/>
+      <w:lvlJc w:val="left"/>
+      <w:pPr>
+        <w:ind w:left="5760" w:hanging="360"/>
+      </w:pPr>
+    </w:lvl>
+    <w:lvl w:ilvl="8" w:tplc="0409001B" w:tentative="1">
+      <w:start w:val="1"/>
+      <w:numFmt w:val="lowerRoman"/>
+      <w:lvlText w:val="%9."/>
+      <w:lvlJc w:val="right"/>
+      <w:pPr>
+        <w:ind w:left="6480" w:hanging="180"/>
+      </w:pPr>
+    </w:lvl>
+  </w:abstractNum>
+  <w:abstractNum w:abstractNumId="10">
+    <w:nsid w:val="4BEC68F1"/>
+    <w:multiLevelType w:val="hybridMultilevel"/>
+    <w:tmpl w:val="708AC604"/>
+    <w:lvl w:ilvl="0" w:tplc="90907B4C">
+      <w:start w:val="1"/>
+      <w:numFmt w:val="decimal"/>
+      <w:lvlText w:val="%1."/>
+      <w:lvlJc w:val="left"/>
+      <w:pPr>
+        <w:ind w:left="288" w:hanging="288"/>
+      </w:pPr>
+      <w:rPr>
+        <w:rFonts w:hint="default"/>
+      </w:rPr>
+    </w:lvl>
+    <w:lvl w:ilvl="1" w:tplc="04090019" w:tentative="1">
+      <w:start w:val="1"/>
+      <w:numFmt w:val="lowerLetter"/>
+      <w:lvlText w:val="%2."/>
+      <w:lvlJc w:val="left"/>
+      <w:pPr>
+        <w:ind w:left="1440" w:hanging="360"/>
+      </w:pPr>
+    </w:lvl>
+    <w:lvl w:ilvl="2" w:tplc="0409001B" w:tentative="1">
+      <w:start w:val="1"/>
+      <w:numFmt w:val="lowerRoman"/>
+      <w:lvlText w:val="%3."/>
+      <w:lvlJc w:val="right"/>
+      <w:pPr>
+        <w:ind w:left="2160" w:hanging="180"/>
+      </w:pPr>
+    </w:lvl>
+    <w:lvl w:ilvl="3" w:tplc="0409000F" w:tentative="1">
+      <w:start w:val="1"/>
+      <w:numFmt w:val="decimal"/>
+      <w:lvlText w:val="%4."/>
+      <w:lvlJc w:val="left"/>
+      <w:pPr>
+        <w:ind w:left="2880" w:hanging="360"/>
+      </w:pPr>
+    </w:lvl>
+    <w:lvl w:ilvl="4" w:tplc="04090019" w:tentative="1">
+      <w:start w:val="1"/>
+      <w:numFmt w:val="lowerLetter"/>
+      <w:lvlText w:val="%5."/>
+      <w:lvlJc w:val="left"/>
+      <w:pPr>
+        <w:ind w:left="3600" w:hanging="360"/>
+      </w:pPr>
+    </w:lvl>
+    <w:lvl w:ilvl="5" w:tplc="0409001B" w:tentative="1">
+      <w:start w:val="1"/>
+      <w:numFmt w:val="lowerRoman"/>
+      <w:lvlText w:val="%6."/>
+      <w:lvlJc w:val="right"/>
+      <w:pPr>
+        <w:ind w:left="4320" w:hanging="180"/>
+      </w:pPr>
+    </w:lvl>
+    <w:lvl w:ilvl="6" w:tplc="0409000F" w:tentative="1">
+      <w:start w:val="1"/>
+      <w:numFmt w:val="decimal"/>
+      <w:lvlText w:val="%7."/>
+      <w:lvlJc w:val="left"/>
+      <w:pPr>
+        <w:ind w:left="5040" w:hanging="360"/>
+      </w:pPr>
+    </w:lvl>
+    <w:lvl w:ilvl="7" w:tplc="04090019" w:tentative="1">
+      <w:start w:val="1"/>
+      <w:numFmt w:val="lowerLetter"/>
+      <w:lvlText w:val="%8."/>
+      <w:lvlJc w:val="left"/>
+      <w:pPr>
+        <w:ind w:left="5760" w:hanging="360"/>
+      </w:pPr>
+    </w:lvl>
+    <w:lvl w:ilvl="8" w:tplc="0409001B" w:tentative="1">
+      <w:start w:val="1"/>
+      <w:numFmt w:val="lowerRoman"/>
+      <w:lvlText w:val="%9."/>
+      <w:lvlJc w:val="right"/>
+      <w:pPr>
+        <w:ind w:left="6480" w:hanging="180"/>
+      </w:pPr>
+    </w:lvl>
+  </w:abstractNum>
+  <w:abstractNum w:abstractNumId="11">
     <w:nsid w:val="4C896C13"/>
     <w:multiLevelType w:val="hybridMultilevel"/>
     <w:tmpl w:val="77B4932A"/>
@@ -8220,7 +10530,7 @@
       </w:rPr>
     </w:lvl>
   </w:abstractNum>
-  <w:abstractNum w:abstractNumId="10">
+  <w:abstractNum w:abstractNumId="12">
     <w:nsid w:val="4EA72696"/>
     <w:multiLevelType w:val="hybridMultilevel"/>
     <w:tmpl w:val="049E9ED6"/>
@@ -8332,7 +10642,7 @@
       </w:rPr>
     </w:lvl>
   </w:abstractNum>
-  <w:abstractNum w:abstractNumId="11">
+  <w:abstractNum w:abstractNumId="13">
     <w:nsid w:val="4F1C3058"/>
     <w:multiLevelType w:val="hybridMultilevel"/>
     <w:tmpl w:val="2FEE2668"/>
@@ -8445,7 +10755,7 @@
       </w:rPr>
     </w:lvl>
   </w:abstractNum>
-  <w:abstractNum w:abstractNumId="12">
+  <w:abstractNum w:abstractNumId="14">
     <w:nsid w:val="5473194B"/>
     <w:multiLevelType w:val="hybridMultilevel"/>
     <w:tmpl w:val="442CB2A2"/>
@@ -8557,7 +10867,7 @@
       </w:rPr>
     </w:lvl>
   </w:abstractNum>
-  <w:abstractNum w:abstractNumId="13">
+  <w:abstractNum w:abstractNumId="15">
     <w:nsid w:val="5C4518DA"/>
     <w:multiLevelType w:val="hybridMultilevel"/>
     <w:tmpl w:val="E13C7A10"/>
@@ -8672,10 +10982,10 @@
       </w:rPr>
     </w:lvl>
   </w:abstractNum>
-  <w:abstractNum w:abstractNumId="14">
+  <w:abstractNum w:abstractNumId="16">
     <w:nsid w:val="644F01BC"/>
     <w:multiLevelType w:val="hybridMultilevel"/>
-    <w:tmpl w:val="552831F4"/>
+    <w:tmpl w:val="7666997A"/>
     <w:lvl w:ilvl="0" w:tplc="18668172">
       <w:numFmt w:val="bullet"/>
       <w:lvlText w:val=""/>
@@ -8687,16 +10997,16 @@
         <w:rFonts w:ascii="Symbol" w:eastAsia="Calibri" w:hAnsi="Symbol" w:cs="Times New Roman" w:hint="default"/>
       </w:rPr>
     </w:lvl>
-    <w:lvl w:ilvl="1" w:tplc="04090003" w:tentative="1">
+    <w:lvl w:ilvl="1" w:tplc="3B44FF58">
       <w:start w:val="1"/>
       <w:numFmt w:val="bullet"/>
       <w:lvlText w:val="o"/>
       <w:lvlJc w:val="left"/>
       <w:pPr>
-        <w:ind w:left="1440" w:hanging="360"/>
-      </w:pPr>
-      <w:rPr>
-        <w:rFonts w:ascii="Courier New" w:hAnsi="Courier New" w:cs="Courier New" w:hint="default"/>
+        <w:ind w:left="288" w:hanging="144"/>
+      </w:pPr>
+      <w:rPr>
+        <w:rFonts w:ascii="Courier New" w:hAnsi="Courier New" w:hint="default"/>
       </w:rPr>
     </w:lvl>
     <w:lvl w:ilvl="2" w:tplc="04090005" w:tentative="1">
@@ -8784,7 +11094,7 @@
       </w:rPr>
     </w:lvl>
   </w:abstractNum>
-  <w:abstractNum w:abstractNumId="15">
+  <w:abstractNum w:abstractNumId="17">
     <w:nsid w:val="6BDE7F45"/>
     <w:multiLevelType w:val="hybridMultilevel"/>
     <w:tmpl w:val="A14A3222"/>
@@ -8896,7 +11206,7 @@
       </w:rPr>
     </w:lvl>
   </w:abstractNum>
-  <w:abstractNum w:abstractNumId="16">
+  <w:abstractNum w:abstractNumId="18">
     <w:nsid w:val="6BF30ABC"/>
     <w:multiLevelType w:val="hybridMultilevel"/>
     <w:tmpl w:val="72163C68"/>
@@ -9009,7 +11319,7 @@
       </w:rPr>
     </w:lvl>
   </w:abstractNum>
-  <w:abstractNum w:abstractNumId="17">
+  <w:abstractNum w:abstractNumId="19">
     <w:nsid w:val="760B4DE6"/>
     <w:multiLevelType w:val="hybridMultilevel"/>
     <w:tmpl w:val="DEB209DE"/>
@@ -9122,7 +11432,96 @@
       </w:rPr>
     </w:lvl>
   </w:abstractNum>
-  <w:abstractNum w:abstractNumId="18">
+  <w:abstractNum w:abstractNumId="20">
+    <w:nsid w:val="76766B60"/>
+    <w:multiLevelType w:val="hybridMultilevel"/>
+    <w:tmpl w:val="E90E6616"/>
+    <w:lvl w:ilvl="0" w:tplc="DE4CBA62">
+      <w:start w:val="1"/>
+      <w:numFmt w:val="decimal"/>
+      <w:lvlText w:val="%1."/>
+      <w:lvlJc w:val="left"/>
+      <w:pPr>
+        <w:ind w:left="216" w:hanging="216"/>
+      </w:pPr>
+      <w:rPr>
+        <w:rFonts w:hint="default"/>
+      </w:rPr>
+    </w:lvl>
+    <w:lvl w:ilvl="1" w:tplc="04090019" w:tentative="1">
+      <w:start w:val="1"/>
+      <w:numFmt w:val="lowerLetter"/>
+      <w:lvlText w:val="%2."/>
+      <w:lvlJc w:val="left"/>
+      <w:pPr>
+        <w:ind w:left="1440" w:hanging="360"/>
+      </w:pPr>
+    </w:lvl>
+    <w:lvl w:ilvl="2" w:tplc="0409001B" w:tentative="1">
+      <w:start w:val="1"/>
+      <w:numFmt w:val="lowerRoman"/>
+      <w:lvlText w:val="%3."/>
+      <w:lvlJc w:val="right"/>
+      <w:pPr>
+        <w:ind w:left="2160" w:hanging="180"/>
+      </w:pPr>
+    </w:lvl>
+    <w:lvl w:ilvl="3" w:tplc="0409000F" w:tentative="1">
+      <w:start w:val="1"/>
+      <w:numFmt w:val="decimal"/>
+      <w:lvlText w:val="%4."/>
+      <w:lvlJc w:val="left"/>
+      <w:pPr>
+        <w:ind w:left="2880" w:hanging="360"/>
+      </w:pPr>
+    </w:lvl>
+    <w:lvl w:ilvl="4" w:tplc="04090019" w:tentative="1">
+      <w:start w:val="1"/>
+      <w:numFmt w:val="lowerLetter"/>
+      <w:lvlText w:val="%5."/>
+      <w:lvlJc w:val="left"/>
+      <w:pPr>
+        <w:ind w:left="3600" w:hanging="360"/>
+      </w:pPr>
+    </w:lvl>
+    <w:lvl w:ilvl="5" w:tplc="0409001B" w:tentative="1">
+      <w:start w:val="1"/>
+      <w:numFmt w:val="lowerRoman"/>
+      <w:lvlText w:val="%6."/>
+      <w:lvlJc w:val="right"/>
+      <w:pPr>
+        <w:ind w:left="4320" w:hanging="180"/>
+      </w:pPr>
+    </w:lvl>
+    <w:lvl w:ilvl="6" w:tplc="0409000F" w:tentative="1">
+      <w:start w:val="1"/>
+      <w:numFmt w:val="decimal"/>
+      <w:lvlText w:val="%7."/>
+      <w:lvlJc w:val="left"/>
+      <w:pPr>
+        <w:ind w:left="5040" w:hanging="360"/>
+      </w:pPr>
+    </w:lvl>
+    <w:lvl w:ilvl="7" w:tplc="04090019" w:tentative="1">
+      <w:start w:val="1"/>
+      <w:numFmt w:val="lowerLetter"/>
+      <w:lvlText w:val="%8."/>
+      <w:lvlJc w:val="left"/>
+      <w:pPr>
+        <w:ind w:left="5760" w:hanging="360"/>
+      </w:pPr>
+    </w:lvl>
+    <w:lvl w:ilvl="8" w:tplc="0409001B" w:tentative="1">
+      <w:start w:val="1"/>
+      <w:numFmt w:val="lowerRoman"/>
+      <w:lvlText w:val="%9."/>
+      <w:lvlJc w:val="right"/>
+      <w:pPr>
+        <w:ind w:left="6480" w:hanging="180"/>
+      </w:pPr>
+    </w:lvl>
+  </w:abstractNum>
+  <w:abstractNum w:abstractNumId="21">
     <w:nsid w:val="792674DF"/>
     <w:multiLevelType w:val="hybridMultilevel"/>
     <w:tmpl w:val="6004E7CE"/>
@@ -9211,7 +11610,7 @@
       </w:pPr>
     </w:lvl>
   </w:abstractNum>
-  <w:abstractNum w:abstractNumId="19">
+  <w:abstractNum w:abstractNumId="22">
     <w:nsid w:val="7CCE4B0C"/>
     <w:multiLevelType w:val="hybridMultilevel"/>
     <w:tmpl w:val="291ED3C0"/>
@@ -9324,17 +11723,107 @@
       </w:rPr>
     </w:lvl>
   </w:abstractNum>
+  <w:abstractNum w:abstractNumId="23">
+    <w:nsid w:val="7F442DFE"/>
+    <w:multiLevelType w:val="hybridMultilevel"/>
+    <w:tmpl w:val="560A4F2C"/>
+    <w:lvl w:ilvl="0" w:tplc="CB8C30B0">
+      <w:start w:val="1"/>
+      <w:numFmt w:val="decimal"/>
+      <w:lvlText w:val="%1."/>
+      <w:lvlJc w:val="left"/>
+      <w:pPr>
+        <w:ind w:left="216" w:hanging="216"/>
+      </w:pPr>
+      <w:rPr>
+        <w:rFonts w:hint="default"/>
+        <w:color w:val="FF0000"/>
+      </w:rPr>
+    </w:lvl>
+    <w:lvl w:ilvl="1" w:tplc="04090019" w:tentative="1">
+      <w:start w:val="1"/>
+      <w:numFmt w:val="lowerLetter"/>
+      <w:lvlText w:val="%2."/>
+      <w:lvlJc w:val="left"/>
+      <w:pPr>
+        <w:ind w:left="1440" w:hanging="360"/>
+      </w:pPr>
+    </w:lvl>
+    <w:lvl w:ilvl="2" w:tplc="0409001B" w:tentative="1">
+      <w:start w:val="1"/>
+      <w:numFmt w:val="lowerRoman"/>
+      <w:lvlText w:val="%3."/>
+      <w:lvlJc w:val="right"/>
+      <w:pPr>
+        <w:ind w:left="2160" w:hanging="180"/>
+      </w:pPr>
+    </w:lvl>
+    <w:lvl w:ilvl="3" w:tplc="0409000F" w:tentative="1">
+      <w:start w:val="1"/>
+      <w:numFmt w:val="decimal"/>
+      <w:lvlText w:val="%4."/>
+      <w:lvlJc w:val="left"/>
+      <w:pPr>
+        <w:ind w:left="2880" w:hanging="360"/>
+      </w:pPr>
+    </w:lvl>
+    <w:lvl w:ilvl="4" w:tplc="04090019" w:tentative="1">
+      <w:start w:val="1"/>
+      <w:numFmt w:val="lowerLetter"/>
+      <w:lvlText w:val="%5."/>
+      <w:lvlJc w:val="left"/>
+      <w:pPr>
+        <w:ind w:left="3600" w:hanging="360"/>
+      </w:pPr>
+    </w:lvl>
+    <w:lvl w:ilvl="5" w:tplc="0409001B" w:tentative="1">
+      <w:start w:val="1"/>
+      <w:numFmt w:val="lowerRoman"/>
+      <w:lvlText w:val="%6."/>
+      <w:lvlJc w:val="right"/>
+      <w:pPr>
+        <w:ind w:left="4320" w:hanging="180"/>
+      </w:pPr>
+    </w:lvl>
+    <w:lvl w:ilvl="6" w:tplc="0409000F" w:tentative="1">
+      <w:start w:val="1"/>
+      <w:numFmt w:val="decimal"/>
+      <w:lvlText w:val="%7."/>
+      <w:lvlJc w:val="left"/>
+      <w:pPr>
+        <w:ind w:left="5040" w:hanging="360"/>
+      </w:pPr>
+    </w:lvl>
+    <w:lvl w:ilvl="7" w:tplc="04090019" w:tentative="1">
+      <w:start w:val="1"/>
+      <w:numFmt w:val="lowerLetter"/>
+      <w:lvlText w:val="%8."/>
+      <w:lvlJc w:val="left"/>
+      <w:pPr>
+        <w:ind w:left="5760" w:hanging="360"/>
+      </w:pPr>
+    </w:lvl>
+    <w:lvl w:ilvl="8" w:tplc="0409001B" w:tentative="1">
+      <w:start w:val="1"/>
+      <w:numFmt w:val="lowerRoman"/>
+      <w:lvlText w:val="%9."/>
+      <w:lvlJc w:val="right"/>
+      <w:pPr>
+        <w:ind w:left="6480" w:hanging="180"/>
+      </w:pPr>
+    </w:lvl>
+  </w:abstractNum>
   <w:num w:numId="1">
-    <w:abstractNumId w:val="10"/>
+    <w:abstractNumId w:val="12"/>
   </w:num>
   <w:num w:numId="2">
-    <w:abstractNumId w:val="12"/>
+    <w:abstractNumId w:val="14"/>
   </w:num>
   <w:num w:numId="3">
-    <w:abstractNumId w:val="17"/>
+    <w:abstractNumId w:val="19"/>
   </w:num>
   <w:num w:numId="4">
-    <w:abstractNumId w:val="15"/>
+    <w:abstractNumId w:val="17"/>
   </w:num>
   <w:num w:numId="5">
     <w:abstractNumId w:val="7"/>
@@ -9346,13 +11835,13 @@
     <w:abstractNumId w:val="5"/>
   </w:num>
   <w:num w:numId="8">
-    <w:abstractNumId w:val="13"/>
+    <w:abstractNumId w:val="15"/>
   </w:num>
   <w:num w:numId="9">
     <w:abstractNumId w:val="2"/>
   </w:num>
   <w:num w:numId="10">
-    <w:abstractNumId w:val="11"/>
+    <w:abstractNumId w:val="13"/>
   </w:num>
   <w:num w:numId="11">
     <w:abstractNumId w:val="4"/>
@@ -9361,28 +11850,40 @@
     <w:abstractNumId w:val="6"/>
   </w:num>
   <w:num w:numId="13">
-    <w:abstractNumId w:val="19"/>
+    <w:abstractNumId w:val="22"/>
   </w:num>
   <w:num w:numId="14">
     <w:abstractNumId w:val="8"/>
   </w:num>
   <w:num w:numId="15">
-    <w:abstractNumId w:val="16"/>
+    <w:abstractNumId w:val="18"/>
   </w:num>
   <w:num w:numId="16">
     <w:abstractNumId w:val="1"/>
   </w:num>
   <w:num w:numId="17">
-    <w:abstractNumId w:val="9"/>
+    <w:abstractNumId w:val="11"/>
   </w:num>
   <w:num w:numId="18">
-    <w:abstractNumId w:val="14"/>
+    <w:abstractNumId w:val="16"/>
   </w:num>
   <w:num w:numId="19">
-    <w:abstractNumId w:val="18"/>
+    <w:abstractNumId w:val="21"/>
   </w:num>
   <w:num w:numId="20">
     <w:abstractNumId w:val="0"/>
+  </w:num>
+  <w:num w:numId="21">
+    <w:abstractNumId w:val="23"/>
+  </w:num>
+  <w:num w:numId="22">
+    <w:abstractNumId w:val="20"/>
+  </w:num>
+  <w:num w:numId="23">
+    <w:abstractNumId w:val="10"/>
+  </w:num>
+  <w:num w:numId="24">
+    <w:abstractNumId w:val="9"/>
   </w:num>
 </w:numbering>
 </file>
@@ -10389,7 +12890,7 @@
 </file>
 
 <file path=customXml/itemProps1.xml><?xml version="1.0" encoding="utf-8"?>
-<ds:datastoreItem xmlns:ds="http://schemas.openxmlformats.org/officeDocument/2006/customXml" ds:itemID="{01A62D4C-666E-49A7-8C5B-FD2D23C7B272}">
+<ds:datastoreItem xmlns:ds="http://schemas.openxmlformats.org/officeDocument/2006/customXml" ds:itemID="{95E6834D-2709-4CB7-AA5A-E608C5B9D084}">
   <ds:schemaRefs>
     <ds:schemaRef ds:uri="http://schemas.openxmlformats.org/officeDocument/2006/bibliography"/>
   </ds:schemaRefs>

</xml_diff>

<commit_message>
Small fix to Exam #1 study guide on the name of HDFS. Adding library code for Hadoop for debug in Windows. Adding a WordCount trial project for debug.
</commit_message>
<xml_diff>
--- a/Exam Study Guide/Exam #1/CS286 - Exam #1 Study Guide.docx
+++ b/Exam Study Guide/Exam #1/CS286 - Exam #1 Study Guide.docx
@@ -4080,7 +4080,23 @@
           <w:b/>
           <w:sz w:val="24"/>
         </w:rPr>
-        <w:t>Hadoop File System (HDFS) Architecture</w:t>
+        <w:t xml:space="preserve">Hadoop </w:t>
+      </w:r>
+      <w:r>
+        <w:rPr>
+          <w:b/>
+          <w:sz w:val="24"/>
+        </w:rPr>
+        <w:t xml:space="preserve">Distributed </w:t>
+      </w:r>
+      <w:bookmarkStart w:id="0" w:name="_GoBack"/>
+      <w:bookmarkEnd w:id="0"/>
+      <w:r>
+        <w:rPr>
+          <w:b/>
+          <w:sz w:val="24"/>
+        </w:rPr>
+        <w:t>File System (HDFS) Architecture</w:t>
       </w:r>
     </w:p>
     <w:p>
@@ -7201,8 +7217,6 @@
             <w:r>
               <w:t>Partitions are sent over the network to the reducers. Hadoop uses HTTP while MapR-FS uses RPC.</w:t>
             </w:r>
-            <w:bookmarkStart w:id="0" w:name="_GoBack"/>
-            <w:bookmarkEnd w:id="0"/>
           </w:p>
         </w:tc>
         <w:tc>
@@ -9186,7 +9200,7 @@
       <w:rPr>
         <w:noProof/>
       </w:rPr>
-      <w:t>3</w:t>
+      <w:t>2</w:t>
     </w:r>
     <w:r>
       <w:rPr>
@@ -12890,7 +12904,7 @@
 </file>
 
 <file path=customXml/itemProps1.xml><?xml version="1.0" encoding="utf-8"?>
-<ds:datastoreItem xmlns:ds="http://schemas.openxmlformats.org/officeDocument/2006/customXml" ds:itemID="{95E6834D-2709-4CB7-AA5A-E608C5B9D084}">
+<ds:datastoreItem xmlns:ds="http://schemas.openxmlformats.org/officeDocument/2006/customXml" ds:itemID="{6565DA91-FF22-4FA0-882B-EF7B046A29D4}">
   <ds:schemaRefs>
     <ds:schemaRef ds:uri="http://schemas.openxmlformats.org/officeDocument/2006/bibliography"/>
   </ds:schemaRefs>

</xml_diff>

<commit_message>
Uploading the exam #1 study guide with some entries on Map Reduce Program structure.
</commit_message>
<xml_diff>
--- a/Exam Study Guide/Exam #1/CS286 - Exam #1 Study Guide.docx
+++ b/Exam Study Guide/Exam #1/CS286 - Exam #1 Study Guide.docx
@@ -4089,8 +4089,6 @@
         </w:rPr>
         <w:t xml:space="preserve">Distributed </w:t>
       </w:r>
-      <w:bookmarkStart w:id="0" w:name="_GoBack"/>
-      <w:bookmarkEnd w:id="0"/>
       <w:r>
         <w:rPr>
           <w:b/>
@@ -8940,13 +8938,7 @@
               </w:numPr>
             </w:pPr>
             <w:r>
-              <w:t xml:space="preserve">Implements the </w:t>
-            </w:r>
-            <w:r>
-              <w:t>reduce</w:t>
-            </w:r>
-            <w:r>
-              <w:t>() method.</w:t>
+              <w:t>Implements the reduce() method.</w:t>
             </w:r>
           </w:p>
           <w:p>
@@ -9019,6 +9011,53 @@
           <w:szCs w:val="6"/>
         </w:rPr>
       </w:pPr>
+    </w:p>
+    <w:p>
+      <w:pPr>
+        <w:rPr>
+          <w:sz w:val="6"/>
+          <w:szCs w:val="6"/>
+        </w:rPr>
+      </w:pPr>
+    </w:p>
+    <w:p>
+      <w:pPr>
+        <w:rPr>
+          <w:sz w:val="6"/>
+          <w:szCs w:val="6"/>
+        </w:rPr>
+      </w:pPr>
+      <w:r>
+        <w:rPr>
+          <w:sz w:val="6"/>
+          <w:szCs w:val="6"/>
+        </w:rPr>
+        <w:br w:type="page"/>
+      </w:r>
+    </w:p>
+    <w:p>
+      <w:pPr>
+        <w:rPr>
+          <w:sz w:val="6"/>
+          <w:szCs w:val="6"/>
+        </w:rPr>
+      </w:pPr>
+    </w:p>
+    <w:p>
+      <w:pPr>
+        <w:jc w:val="center"/>
+        <w:rPr>
+          <w:b/>
+          <w:sz w:val="24"/>
+        </w:rPr>
+      </w:pPr>
+      <w:r>
+        <w:rPr>
+          <w:b/>
+          <w:sz w:val="24"/>
+        </w:rPr>
+        <w:t>MapReduce Program Imports</w:t>
+      </w:r>
     </w:p>
     <w:p>
       <w:pPr>
@@ -9044,10 +9083,10 @@
         <w:tblLook w:val="00A0" w:firstRow="1" w:lastRow="0" w:firstColumn="1" w:lastColumn="0" w:noHBand="0" w:noVBand="0"/>
       </w:tblPr>
       <w:tblGrid>
-        <w:gridCol w:w="1746"/>
-        <w:gridCol w:w="2628"/>
-        <w:gridCol w:w="4230"/>
-        <w:gridCol w:w="2664"/>
+        <w:gridCol w:w="2934"/>
+        <w:gridCol w:w="2700"/>
+        <w:gridCol w:w="2817"/>
+        <w:gridCol w:w="2817"/>
       </w:tblGrid>
       <w:tr>
         <w:trPr>
@@ -9056,63 +9095,400 @@
         </w:trPr>
         <w:tc>
           <w:tcPr>
-            <w:tcW w:w="1746" w:type="dxa"/>
+            <w:tcW w:w="2934" w:type="dxa"/>
             <w:vAlign w:val="center"/>
           </w:tcPr>
           <w:p>
             <w:pPr>
+              <w:jc w:val="center"/>
+              <w:rPr>
+                <w:b/>
+                <w:color w:val="0000FF"/>
+              </w:rPr>
+            </w:pPr>
+            <w:r>
+              <w:rPr>
+                <w:b/>
+                <w:color w:val="0000FF"/>
+              </w:rPr>
+              <w:t>i</w:t>
+            </w:r>
+            <w:r>
+              <w:rPr>
+                <w:b/>
+                <w:color w:val="0000FF"/>
+              </w:rPr>
+              <w:t>mport org.apache.hadoop.</w:t>
+            </w:r>
+            <w:r>
+              <w:rPr>
+                <w:b/>
+                <w:color w:val="0000FF"/>
+              </w:rPr>
+              <w:t>mapreduce</w:t>
+            </w:r>
+            <w:r>
+              <w:rPr>
+                <w:b/>
+                <w:color w:val="0000FF"/>
+              </w:rPr>
+              <w:t>.*</w:t>
+            </w:r>
+          </w:p>
+          <w:p>
+            <w:pPr>
+              <w:pStyle w:val="ListParagraph"/>
+              <w:numPr>
+                <w:ilvl w:val="0"/>
+                <w:numId w:val="18"/>
+              </w:numPr>
+            </w:pPr>
+            <w:r>
+              <w:t>Includes the definition of the</w:t>
+            </w:r>
+            <w:r>
               <w:rPr>
                 <w:b/>
                 <w:color w:val="E36C0A" w:themeColor="accent6" w:themeShade="BF"/>
               </w:rPr>
-            </w:pPr>
+              <w:t xml:space="preserve"> </w:t>
+            </w:r>
+            <w:r>
+              <w:t>“</w:t>
+            </w:r>
+            <w:r>
+              <w:rPr>
+                <w:b/>
+                <w:color w:val="E36C0A" w:themeColor="accent6" w:themeShade="BF"/>
+              </w:rPr>
+              <w:t>Mapper</w:t>
+            </w:r>
+            <w:r>
+              <w:t>”, “</w:t>
+            </w:r>
+            <w:r>
+              <w:rPr>
+                <w:b/>
+                <w:color w:val="E36C0A" w:themeColor="accent6" w:themeShade="BF"/>
+              </w:rPr>
+              <w:t>Context</w:t>
+            </w:r>
+            <w:r>
+              <w:t>”</w:t>
+            </w:r>
+            <w:r>
+              <w:t xml:space="preserve">, and </w:t>
+            </w:r>
+            <w:r>
+              <w:t>“”</w:t>
+            </w:r>
+            <w:r>
+              <w:rPr>
+                <w:b/>
+                <w:color w:val="E36C0A" w:themeColor="accent6" w:themeShade="BF"/>
+              </w:rPr>
+              <w:t xml:space="preserve"> </w:t>
+            </w:r>
+            <w:r>
+              <w:t>class</w:t>
+            </w:r>
+            <w:r>
+              <w:t>es</w:t>
+            </w:r>
+            <w:r>
+              <w:t>.</w:t>
+            </w:r>
           </w:p>
         </w:tc>
         <w:tc>
           <w:tcPr>
-            <w:tcW w:w="2628" w:type="dxa"/>
+            <w:tcW w:w="2700" w:type="dxa"/>
             <w:vAlign w:val="center"/>
           </w:tcPr>
           <w:p>
             <w:pPr>
+              <w:jc w:val="center"/>
+              <w:rPr>
+                <w:b/>
+                <w:color w:val="0000FF"/>
+              </w:rPr>
+            </w:pPr>
+            <w:r>
+              <w:rPr>
+                <w:b/>
+                <w:color w:val="0000FF"/>
+              </w:rPr>
+              <w:t>i</w:t>
+            </w:r>
+            <w:r>
+              <w:rPr>
+                <w:b/>
+                <w:color w:val="0000FF"/>
+              </w:rPr>
+              <w:t>mport org.apache.hadoop.io.*</w:t>
+            </w:r>
+          </w:p>
+          <w:p>
+            <w:pPr>
               <w:pStyle w:val="ListParagraph"/>
+              <w:numPr>
+                <w:ilvl w:val="0"/>
+                <w:numId w:val="18"/>
+              </w:numPr>
               <w:tabs>
                 <w:tab w:val="left" w:pos="180"/>
                 <w:tab w:val="left" w:pos="360"/>
               </w:tabs>
-              <w:ind w:left="144"/>
-            </w:pPr>
+            </w:pPr>
+            <w:r>
+              <w:t>Includes the definition of the</w:t>
+            </w:r>
+            <w:r>
+              <w:rPr>
+                <w:b/>
+                <w:color w:val="E36C0A" w:themeColor="accent6" w:themeShade="BF"/>
+              </w:rPr>
+              <w:t xml:space="preserve"> </w:t>
+            </w:r>
+            <w:r>
+              <w:t>“</w:t>
+            </w:r>
+            <w:r>
+              <w:rPr>
+                <w:b/>
+                <w:color w:val="E36C0A" w:themeColor="accent6" w:themeShade="BF"/>
+              </w:rPr>
+              <w:t>Text</w:t>
+            </w:r>
+            <w:r>
+              <w:t>”, “</w:t>
+            </w:r>
+            <w:r>
+              <w:rPr>
+                <w:b/>
+                <w:color w:val="E36C0A" w:themeColor="accent6" w:themeShade="BF"/>
+              </w:rPr>
+              <w:t>LongWritable</w:t>
+            </w:r>
+            <w:r>
+              <w:t>”</w:t>
+            </w:r>
+            <w:r>
+              <w:t xml:space="preserve">, and </w:t>
+            </w:r>
+            <w:r>
+              <w:t>“</w:t>
+            </w:r>
+            <w:r>
+              <w:rPr>
+                <w:b/>
+                <w:color w:val="E36C0A" w:themeColor="accent6" w:themeShade="BF"/>
+              </w:rPr>
+              <w:t>IntWritable</w:t>
+            </w:r>
+            <w:r>
+              <w:t>”</w:t>
+            </w:r>
+            <w:r>
+              <w:rPr>
+                <w:b/>
+                <w:color w:val="E36C0A" w:themeColor="accent6" w:themeShade="BF"/>
+              </w:rPr>
+              <w:t xml:space="preserve"> </w:t>
+            </w:r>
+            <w:r>
+              <w:t>class</w:t>
+            </w:r>
+            <w:r>
+              <w:t>es</w:t>
+            </w:r>
+            <w:r>
+              <w:t>.</w:t>
+            </w:r>
           </w:p>
         </w:tc>
         <w:tc>
           <w:tcPr>
-            <w:tcW w:w="4230" w:type="dxa"/>
+            <w:tcW w:w="2817" w:type="dxa"/>
             <w:vAlign w:val="center"/>
           </w:tcPr>
           <w:p>
             <w:pPr>
+              <w:jc w:val="center"/>
+              <w:rPr>
+                <w:b/>
+                <w:color w:val="0000FF"/>
+              </w:rPr>
+            </w:pPr>
+            <w:r>
+              <w:rPr>
+                <w:b/>
+                <w:color w:val="0000FF"/>
+              </w:rPr>
+              <w:t>i</w:t>
+            </w:r>
+            <w:r>
+              <w:rPr>
+                <w:b/>
+                <w:color w:val="0000FF"/>
+              </w:rPr>
+              <w:t xml:space="preserve">mport </w:t>
+            </w:r>
+            <w:r>
+              <w:rPr>
+                <w:b/>
+                <w:color w:val="0000FF"/>
+              </w:rPr>
+              <w:t>java.util</w:t>
+            </w:r>
+            <w:r>
+              <w:rPr>
+                <w:b/>
+                <w:color w:val="0000FF"/>
+              </w:rPr>
+              <w:t>.*</w:t>
+            </w:r>
+          </w:p>
+          <w:p>
+            <w:pPr>
               <w:pStyle w:val="ListParagraph"/>
+              <w:numPr>
+                <w:ilvl w:val="0"/>
+                <w:numId w:val="18"/>
+              </w:numPr>
               <w:tabs>
                 <w:tab w:val="left" w:pos="180"/>
                 <w:tab w:val="left" w:pos="360"/>
               </w:tabs>
-              <w:ind w:left="144"/>
-            </w:pPr>
+            </w:pPr>
+            <w:r>
+              <w:t>Includes the definition of the</w:t>
+            </w:r>
+            <w:r>
+              <w:rPr>
+                <w:b/>
+                <w:color w:val="E36C0A" w:themeColor="accent6" w:themeShade="BF"/>
+              </w:rPr>
+              <w:t xml:space="preserve"> </w:t>
+            </w:r>
+            <w:r>
+              <w:t>“</w:t>
+            </w:r>
+            <w:r>
+              <w:rPr>
+                <w:b/>
+                <w:color w:val="E36C0A" w:themeColor="accent6" w:themeShade="BF"/>
+              </w:rPr>
+              <w:t>StringTokenizer</w:t>
+            </w:r>
+            <w:r>
+              <w:t>”</w:t>
+            </w:r>
+            <w:r>
+              <w:rPr>
+                <w:b/>
+                <w:color w:val="E36C0A" w:themeColor="accent6" w:themeShade="BF"/>
+              </w:rPr>
+              <w:t xml:space="preserve"> </w:t>
+            </w:r>
+            <w:r>
+              <w:t>class</w:t>
+            </w:r>
+            <w:r>
+              <w:t>.</w:t>
+            </w:r>
           </w:p>
         </w:tc>
         <w:tc>
           <w:tcPr>
-            <w:tcW w:w="2664" w:type="dxa"/>
+            <w:tcW w:w="2817" w:type="dxa"/>
             <w:vAlign w:val="center"/>
           </w:tcPr>
           <w:p>
             <w:pPr>
+              <w:jc w:val="center"/>
+              <w:rPr>
+                <w:b/>
+                <w:color w:val="0000FF"/>
+              </w:rPr>
+            </w:pPr>
+            <w:r>
+              <w:rPr>
+                <w:b/>
+                <w:color w:val="0000FF"/>
+              </w:rPr>
+              <w:t>i</w:t>
+            </w:r>
+            <w:r>
+              <w:rPr>
+                <w:b/>
+                <w:color w:val="0000FF"/>
+              </w:rPr>
+              <w:t xml:space="preserve">mport </w:t>
+            </w:r>
+            <w:r>
+              <w:rPr>
+                <w:b/>
+                <w:color w:val="0000FF"/>
+              </w:rPr>
+              <w:t>java.io</w:t>
+            </w:r>
+            <w:r>
+              <w:rPr>
+                <w:b/>
+                <w:color w:val="0000FF"/>
+              </w:rPr>
+              <w:t>.*</w:t>
+            </w:r>
+          </w:p>
+          <w:p>
+            <w:pPr>
               <w:pStyle w:val="ListParagraph"/>
-              <w:ind w:left="144"/>
-              <w:rPr>
-                <w:b/>
-              </w:rPr>
-            </w:pPr>
+              <w:numPr>
+                <w:ilvl w:val="0"/>
+                <w:numId w:val="18"/>
+              </w:numPr>
+              <w:tabs>
+                <w:tab w:val="left" w:pos="180"/>
+                <w:tab w:val="left" w:pos="360"/>
+              </w:tabs>
+            </w:pPr>
+            <w:r>
+              <w:t>Includes the definition of the</w:t>
+            </w:r>
+            <w:r>
+              <w:rPr>
+                <w:b/>
+                <w:color w:val="E36C0A" w:themeColor="accent6" w:themeShade="BF"/>
+              </w:rPr>
+              <w:t xml:space="preserve"> </w:t>
+            </w:r>
+            <w:r>
+              <w:t>“</w:t>
+            </w:r>
+            <w:r>
+              <w:rPr>
+                <w:b/>
+                <w:color w:val="E36C0A" w:themeColor="accent6" w:themeShade="BF"/>
+              </w:rPr>
+              <w:t>IOException</w:t>
+            </w:r>
+            <w:r>
+              <w:t>”</w:t>
+            </w:r>
+            <w:r>
+              <w:rPr>
+                <w:b/>
+                <w:color w:val="E36C0A" w:themeColor="accent6" w:themeShade="BF"/>
+              </w:rPr>
+              <w:t xml:space="preserve"> </w:t>
+            </w:r>
+            <w:r>
+              <w:t>class</w:t>
+            </w:r>
+            <w:r>
+              <w:t>.</w:t>
+            </w:r>
           </w:p>
         </w:tc>
       </w:tr>
@@ -9131,6 +9507,3463 @@
         </w:rPr>
         <w:t xml:space="preserve"> </w:t>
       </w:r>
+    </w:p>
+    <w:p>
+      <w:pPr>
+        <w:jc w:val="center"/>
+        <w:rPr>
+          <w:b/>
+          <w:sz w:val="24"/>
+        </w:rPr>
+      </w:pPr>
+      <w:r>
+        <w:rPr>
+          <w:b/>
+          <w:sz w:val="24"/>
+        </w:rPr>
+        <w:t xml:space="preserve">MapReduce </w:t>
+      </w:r>
+      <w:r>
+        <w:rPr>
+          <w:b/>
+          <w:sz w:val="24"/>
+        </w:rPr>
+        <w:t>Class Definitions</w:t>
+      </w:r>
+    </w:p>
+    <w:p>
+      <w:pPr>
+        <w:rPr>
+          <w:sz w:val="6"/>
+          <w:szCs w:val="6"/>
+        </w:rPr>
+      </w:pPr>
+    </w:p>
+    <w:tbl>
+      <w:tblPr>
+        <w:tblW w:w="0" w:type="auto"/>
+        <w:jc w:val="center"/>
+        <w:tblInd w:w="-252" w:type="dxa"/>
+        <w:tblBorders>
+          <w:top w:val="single" w:sz="4" w:space="0" w:color="auto"/>
+          <w:left w:val="single" w:sz="4" w:space="0" w:color="auto"/>
+          <w:bottom w:val="single" w:sz="4" w:space="0" w:color="auto"/>
+          <w:right w:val="single" w:sz="4" w:space="0" w:color="auto"/>
+          <w:insideH w:val="single" w:sz="4" w:space="0" w:color="auto"/>
+          <w:insideV w:val="single" w:sz="4" w:space="0" w:color="auto"/>
+        </w:tblBorders>
+        <w:tblLook w:val="00A0" w:firstRow="1" w:lastRow="0" w:firstColumn="1" w:lastColumn="0" w:noHBand="0" w:noVBand="0"/>
+      </w:tblPr>
+      <w:tblGrid>
+        <w:gridCol w:w="3756"/>
+        <w:gridCol w:w="3756"/>
+        <w:gridCol w:w="3756"/>
+      </w:tblGrid>
+      <w:tr>
+        <w:trPr>
+          <w:trHeight w:val="719"/>
+          <w:jc w:val="center"/>
+        </w:trPr>
+        <w:tc>
+          <w:tcPr>
+            <w:tcW w:w="3756" w:type="dxa"/>
+            <w:vAlign w:val="center"/>
+          </w:tcPr>
+          <w:p>
+            <w:pPr>
+              <w:jc w:val="center"/>
+              <w:rPr>
+                <w:b/>
+                <w:color w:val="0000FF"/>
+              </w:rPr>
+            </w:pPr>
+            <w:r>
+              <w:rPr>
+                <w:b/>
+                <w:color w:val="0000FF"/>
+              </w:rPr>
+              <w:t>Mapper Class Format</w:t>
+            </w:r>
+          </w:p>
+          <w:p>
+            <w:pPr>
+              <w:jc w:val="center"/>
+              <w:rPr>
+                <w:b/>
+                <w:color w:val="0000FF"/>
+              </w:rPr>
+            </w:pPr>
+          </w:p>
+          <w:p>
+            <w:pPr>
+              <w:tabs>
+                <w:tab w:val="left" w:pos="180"/>
+                <w:tab w:val="left" w:pos="360"/>
+                <w:tab w:val="left" w:pos="540"/>
+                <w:tab w:val="left" w:pos="720"/>
+                <w:tab w:val="left" w:pos="900"/>
+              </w:tabs>
+              <w:rPr>
+                <w:sz w:val="13"/>
+                <w:szCs w:val="13"/>
+              </w:rPr>
+            </w:pPr>
+            <w:r>
+              <w:rPr>
+                <w:color w:val="1A0FF9"/>
+                <w:sz w:val="13"/>
+                <w:szCs w:val="13"/>
+              </w:rPr>
+              <w:t>import</w:t>
+            </w:r>
+            <w:r>
+              <w:rPr>
+                <w:color w:val="0070C0"/>
+                <w:sz w:val="13"/>
+                <w:szCs w:val="13"/>
+              </w:rPr>
+              <w:t xml:space="preserve"> </w:t>
+            </w:r>
+            <w:r>
+              <w:rPr>
+                <w:sz w:val="13"/>
+                <w:szCs w:val="13"/>
+              </w:rPr>
+              <w:t>java.util.*;</w:t>
+            </w:r>
+          </w:p>
+          <w:p>
+            <w:pPr>
+              <w:tabs>
+                <w:tab w:val="left" w:pos="180"/>
+                <w:tab w:val="left" w:pos="360"/>
+                <w:tab w:val="left" w:pos="540"/>
+                <w:tab w:val="left" w:pos="720"/>
+                <w:tab w:val="left" w:pos="900"/>
+              </w:tabs>
+              <w:rPr>
+                <w:sz w:val="13"/>
+                <w:szCs w:val="13"/>
+              </w:rPr>
+            </w:pPr>
+            <w:r>
+              <w:rPr>
+                <w:color w:val="1A0FF9"/>
+                <w:sz w:val="13"/>
+                <w:szCs w:val="13"/>
+              </w:rPr>
+              <w:t>import</w:t>
+            </w:r>
+            <w:r>
+              <w:rPr>
+                <w:color w:val="0070C0"/>
+                <w:sz w:val="13"/>
+                <w:szCs w:val="13"/>
+              </w:rPr>
+              <w:t xml:space="preserve"> </w:t>
+            </w:r>
+            <w:r>
+              <w:rPr>
+                <w:sz w:val="13"/>
+                <w:szCs w:val="13"/>
+              </w:rPr>
+              <w:t>java.io.*;</w:t>
+            </w:r>
+          </w:p>
+          <w:p>
+            <w:pPr>
+              <w:tabs>
+                <w:tab w:val="left" w:pos="180"/>
+                <w:tab w:val="left" w:pos="360"/>
+                <w:tab w:val="left" w:pos="540"/>
+                <w:tab w:val="left" w:pos="720"/>
+                <w:tab w:val="left" w:pos="900"/>
+              </w:tabs>
+              <w:rPr>
+                <w:sz w:val="13"/>
+                <w:szCs w:val="13"/>
+              </w:rPr>
+            </w:pPr>
+            <w:r>
+              <w:rPr>
+                <w:color w:val="1A0FF9"/>
+                <w:sz w:val="13"/>
+                <w:szCs w:val="13"/>
+              </w:rPr>
+              <w:t>import</w:t>
+            </w:r>
+            <w:r>
+              <w:rPr>
+                <w:sz w:val="13"/>
+                <w:szCs w:val="13"/>
+              </w:rPr>
+              <w:t xml:space="preserve"> org.apache.hadoop.mapreduce.*;</w:t>
+            </w:r>
+          </w:p>
+          <w:p>
+            <w:pPr>
+              <w:tabs>
+                <w:tab w:val="left" w:pos="180"/>
+                <w:tab w:val="left" w:pos="360"/>
+                <w:tab w:val="left" w:pos="540"/>
+                <w:tab w:val="left" w:pos="720"/>
+                <w:tab w:val="left" w:pos="900"/>
+              </w:tabs>
+              <w:rPr>
+                <w:sz w:val="13"/>
+                <w:szCs w:val="13"/>
+              </w:rPr>
+            </w:pPr>
+            <w:r>
+              <w:rPr>
+                <w:color w:val="1A0FF9"/>
+                <w:sz w:val="13"/>
+                <w:szCs w:val="13"/>
+              </w:rPr>
+              <w:t>import</w:t>
+            </w:r>
+            <w:r>
+              <w:rPr>
+                <w:sz w:val="13"/>
+                <w:szCs w:val="13"/>
+              </w:rPr>
+              <w:t xml:space="preserve"> org.apache.hadoop.io.*;</w:t>
+            </w:r>
+          </w:p>
+          <w:p>
+            <w:pPr>
+              <w:tabs>
+                <w:tab w:val="left" w:pos="180"/>
+                <w:tab w:val="left" w:pos="360"/>
+                <w:tab w:val="left" w:pos="540"/>
+                <w:tab w:val="left" w:pos="720"/>
+                <w:tab w:val="left" w:pos="900"/>
+              </w:tabs>
+              <w:rPr>
+                <w:sz w:val="13"/>
+                <w:szCs w:val="13"/>
+              </w:rPr>
+            </w:pPr>
+          </w:p>
+          <w:p>
+            <w:pPr>
+              <w:tabs>
+                <w:tab w:val="left" w:pos="180"/>
+                <w:tab w:val="left" w:pos="360"/>
+                <w:tab w:val="left" w:pos="540"/>
+                <w:tab w:val="left" w:pos="720"/>
+                <w:tab w:val="left" w:pos="900"/>
+              </w:tabs>
+              <w:rPr>
+                <w:sz w:val="13"/>
+                <w:szCs w:val="13"/>
+              </w:rPr>
+            </w:pPr>
+            <w:r>
+              <w:rPr>
+                <w:color w:val="1A0FF9"/>
+                <w:sz w:val="13"/>
+                <w:szCs w:val="13"/>
+              </w:rPr>
+              <w:t>public class</w:t>
+            </w:r>
+            <w:r>
+              <w:rPr>
+                <w:sz w:val="13"/>
+                <w:szCs w:val="13"/>
+              </w:rPr>
+              <w:t xml:space="preserve"> My</w:t>
+            </w:r>
+            <w:r>
+              <w:rPr>
+                <w:sz w:val="13"/>
+                <w:szCs w:val="13"/>
+              </w:rPr>
+              <w:t>Mapper</w:t>
+            </w:r>
+          </w:p>
+          <w:p>
+            <w:pPr>
+              <w:tabs>
+                <w:tab w:val="left" w:pos="180"/>
+                <w:tab w:val="left" w:pos="360"/>
+                <w:tab w:val="left" w:pos="540"/>
+                <w:tab w:val="left" w:pos="720"/>
+                <w:tab w:val="left" w:pos="900"/>
+              </w:tabs>
+              <w:rPr>
+                <w:sz w:val="13"/>
+                <w:szCs w:val="13"/>
+              </w:rPr>
+            </w:pPr>
+            <w:r>
+              <w:rPr>
+                <w:sz w:val="13"/>
+                <w:szCs w:val="13"/>
+              </w:rPr>
+              <w:tab/>
+            </w:r>
+            <w:r>
+              <w:rPr>
+                <w:sz w:val="13"/>
+                <w:szCs w:val="13"/>
+              </w:rPr>
+              <w:tab/>
+            </w:r>
+            <w:r>
+              <w:rPr>
+                <w:sz w:val="13"/>
+                <w:szCs w:val="13"/>
+              </w:rPr>
+              <w:tab/>
+            </w:r>
+            <w:r>
+              <w:rPr>
+                <w:sz w:val="13"/>
+                <w:szCs w:val="13"/>
+              </w:rPr>
+              <w:tab/>
+            </w:r>
+            <w:r>
+              <w:rPr>
+                <w:color w:val="1A0FF9"/>
+                <w:sz w:val="13"/>
+                <w:szCs w:val="13"/>
+              </w:rPr>
+              <w:t>extends</w:t>
+            </w:r>
+            <w:r>
+              <w:rPr>
+                <w:sz w:val="13"/>
+                <w:szCs w:val="13"/>
+              </w:rPr>
+              <w:t xml:space="preserve"> </w:t>
+            </w:r>
+            <w:r>
+              <w:rPr>
+                <w:b/>
+                <w:color w:val="FF0000"/>
+                <w:sz w:val="13"/>
+                <w:szCs w:val="13"/>
+              </w:rPr>
+              <w:t>Mapper</w:t>
+            </w:r>
+            <w:r>
+              <w:rPr>
+                <w:color w:val="FF0000"/>
+                <w:sz w:val="13"/>
+                <w:szCs w:val="13"/>
+              </w:rPr>
+              <w:t xml:space="preserve"> </w:t>
+            </w:r>
+            <w:r>
+              <w:rPr>
+                <w:sz w:val="13"/>
+                <w:szCs w:val="13"/>
+              </w:rPr>
+              <w:t>&lt;</w:t>
+            </w:r>
+            <w:r>
+              <w:rPr>
+                <w:color w:val="F539BF"/>
+                <w:sz w:val="13"/>
+                <w:szCs w:val="13"/>
+              </w:rPr>
+              <w:t>InputKeyClassName</w:t>
+            </w:r>
+            <w:r>
+              <w:rPr>
+                <w:sz w:val="13"/>
+                <w:szCs w:val="13"/>
+              </w:rPr>
+              <w:t>,</w:t>
+            </w:r>
+          </w:p>
+          <w:p>
+            <w:pPr>
+              <w:tabs>
+                <w:tab w:val="left" w:pos="180"/>
+                <w:tab w:val="left" w:pos="360"/>
+                <w:tab w:val="left" w:pos="540"/>
+                <w:tab w:val="left" w:pos="720"/>
+                <w:tab w:val="left" w:pos="900"/>
+                <w:tab w:val="left" w:pos="1530"/>
+              </w:tabs>
+              <w:rPr>
+                <w:sz w:val="13"/>
+                <w:szCs w:val="13"/>
+              </w:rPr>
+            </w:pPr>
+            <w:r>
+              <w:rPr>
+                <w:sz w:val="13"/>
+                <w:szCs w:val="13"/>
+              </w:rPr>
+              <w:tab/>
+            </w:r>
+            <w:r>
+              <w:rPr>
+                <w:sz w:val="13"/>
+                <w:szCs w:val="13"/>
+              </w:rPr>
+              <w:tab/>
+            </w:r>
+            <w:r>
+              <w:rPr>
+                <w:sz w:val="13"/>
+                <w:szCs w:val="13"/>
+              </w:rPr>
+              <w:tab/>
+            </w:r>
+            <w:r>
+              <w:rPr>
+                <w:sz w:val="13"/>
+                <w:szCs w:val="13"/>
+              </w:rPr>
+              <w:tab/>
+            </w:r>
+            <w:r>
+              <w:rPr>
+                <w:sz w:val="13"/>
+                <w:szCs w:val="13"/>
+              </w:rPr>
+              <w:tab/>
+            </w:r>
+            <w:r>
+              <w:rPr>
+                <w:sz w:val="13"/>
+                <w:szCs w:val="13"/>
+              </w:rPr>
+              <w:tab/>
+              <w:t xml:space="preserve">   </w:t>
+            </w:r>
+            <w:r>
+              <w:rPr>
+                <w:sz w:val="13"/>
+                <w:szCs w:val="13"/>
+              </w:rPr>
+              <w:t xml:space="preserve">  </w:t>
+            </w:r>
+            <w:r>
+              <w:rPr>
+                <w:color w:val="E36C0A" w:themeColor="accent6" w:themeShade="BF"/>
+                <w:sz w:val="13"/>
+                <w:szCs w:val="13"/>
+              </w:rPr>
+              <w:t>InputValueClassName</w:t>
+            </w:r>
+            <w:r>
+              <w:rPr>
+                <w:sz w:val="13"/>
+                <w:szCs w:val="13"/>
+              </w:rPr>
+              <w:t>,</w:t>
+            </w:r>
+          </w:p>
+          <w:p>
+            <w:pPr>
+              <w:tabs>
+                <w:tab w:val="left" w:pos="180"/>
+                <w:tab w:val="left" w:pos="360"/>
+                <w:tab w:val="left" w:pos="540"/>
+                <w:tab w:val="left" w:pos="720"/>
+                <w:tab w:val="left" w:pos="900"/>
+              </w:tabs>
+              <w:rPr>
+                <w:sz w:val="13"/>
+                <w:szCs w:val="13"/>
+              </w:rPr>
+            </w:pPr>
+            <w:r>
+              <w:rPr>
+                <w:sz w:val="13"/>
+                <w:szCs w:val="13"/>
+              </w:rPr>
+              <w:tab/>
+            </w:r>
+            <w:r>
+              <w:rPr>
+                <w:sz w:val="13"/>
+                <w:szCs w:val="13"/>
+              </w:rPr>
+              <w:tab/>
+            </w:r>
+            <w:r>
+              <w:rPr>
+                <w:sz w:val="13"/>
+                <w:szCs w:val="13"/>
+              </w:rPr>
+              <w:tab/>
+            </w:r>
+            <w:r>
+              <w:rPr>
+                <w:sz w:val="13"/>
+                <w:szCs w:val="13"/>
+              </w:rPr>
+              <w:tab/>
+            </w:r>
+            <w:r>
+              <w:rPr>
+                <w:sz w:val="13"/>
+                <w:szCs w:val="13"/>
+              </w:rPr>
+              <w:tab/>
+            </w:r>
+            <w:r>
+              <w:rPr>
+                <w:sz w:val="13"/>
+                <w:szCs w:val="13"/>
+              </w:rPr>
+              <w:tab/>
+              <w:t xml:space="preserve">      </w:t>
+            </w:r>
+            <w:r>
+              <w:rPr>
+                <w:sz w:val="13"/>
+                <w:szCs w:val="13"/>
+              </w:rPr>
+              <w:t xml:space="preserve">  </w:t>
+            </w:r>
+            <w:r>
+              <w:rPr>
+                <w:color w:val="7030A0"/>
+                <w:sz w:val="13"/>
+                <w:szCs w:val="13"/>
+              </w:rPr>
+              <w:t>OutputKeysClassName</w:t>
+            </w:r>
+            <w:r>
+              <w:rPr>
+                <w:sz w:val="13"/>
+                <w:szCs w:val="13"/>
+              </w:rPr>
+              <w:t>,</w:t>
+            </w:r>
+          </w:p>
+          <w:p>
+            <w:pPr>
+              <w:tabs>
+                <w:tab w:val="left" w:pos="180"/>
+                <w:tab w:val="left" w:pos="360"/>
+                <w:tab w:val="left" w:pos="540"/>
+                <w:tab w:val="left" w:pos="720"/>
+                <w:tab w:val="left" w:pos="900"/>
+              </w:tabs>
+              <w:rPr>
+                <w:sz w:val="13"/>
+                <w:szCs w:val="13"/>
+              </w:rPr>
+            </w:pPr>
+            <w:r>
+              <w:rPr>
+                <w:sz w:val="13"/>
+                <w:szCs w:val="13"/>
+              </w:rPr>
+              <w:tab/>
+            </w:r>
+            <w:r>
+              <w:rPr>
+                <w:sz w:val="13"/>
+                <w:szCs w:val="13"/>
+              </w:rPr>
+              <w:tab/>
+            </w:r>
+            <w:r>
+              <w:rPr>
+                <w:sz w:val="13"/>
+                <w:szCs w:val="13"/>
+              </w:rPr>
+              <w:tab/>
+            </w:r>
+            <w:r>
+              <w:rPr>
+                <w:sz w:val="13"/>
+                <w:szCs w:val="13"/>
+              </w:rPr>
+              <w:tab/>
+            </w:r>
+            <w:r>
+              <w:rPr>
+                <w:sz w:val="13"/>
+                <w:szCs w:val="13"/>
+              </w:rPr>
+              <w:tab/>
+            </w:r>
+            <w:r>
+              <w:rPr>
+                <w:sz w:val="13"/>
+                <w:szCs w:val="13"/>
+              </w:rPr>
+              <w:tab/>
+              <w:t xml:space="preserve">      </w:t>
+            </w:r>
+            <w:r>
+              <w:rPr>
+                <w:sz w:val="13"/>
+                <w:szCs w:val="13"/>
+              </w:rPr>
+              <w:t xml:space="preserve">  </w:t>
+            </w:r>
+            <w:r>
+              <w:rPr>
+                <w:color w:val="00B0F0"/>
+                <w:sz w:val="13"/>
+                <w:szCs w:val="13"/>
+              </w:rPr>
+              <w:t>OutputValuesClassName</w:t>
+            </w:r>
+            <w:r>
+              <w:rPr>
+                <w:sz w:val="13"/>
+                <w:szCs w:val="13"/>
+              </w:rPr>
+              <w:t>&gt; {</w:t>
+            </w:r>
+          </w:p>
+          <w:p>
+            <w:pPr>
+              <w:tabs>
+                <w:tab w:val="left" w:pos="180"/>
+                <w:tab w:val="left" w:pos="360"/>
+                <w:tab w:val="left" w:pos="540"/>
+                <w:tab w:val="left" w:pos="720"/>
+                <w:tab w:val="left" w:pos="900"/>
+              </w:tabs>
+              <w:rPr>
+                <w:sz w:val="13"/>
+                <w:szCs w:val="13"/>
+              </w:rPr>
+            </w:pPr>
+          </w:p>
+          <w:p>
+            <w:pPr>
+              <w:tabs>
+                <w:tab w:val="left" w:pos="180"/>
+                <w:tab w:val="left" w:pos="360"/>
+                <w:tab w:val="left" w:pos="540"/>
+                <w:tab w:val="left" w:pos="720"/>
+                <w:tab w:val="left" w:pos="900"/>
+              </w:tabs>
+              <w:rPr>
+                <w:sz w:val="13"/>
+                <w:szCs w:val="13"/>
+              </w:rPr>
+            </w:pPr>
+            <w:r>
+              <w:rPr>
+                <w:sz w:val="13"/>
+                <w:szCs w:val="13"/>
+              </w:rPr>
+              <w:t>}</w:t>
+            </w:r>
+          </w:p>
+          <w:p/>
+          <w:p>
+            <w:r>
+              <w:t>Must override the “</w:t>
+            </w:r>
+            <w:r>
+              <w:rPr>
+                <w:b/>
+                <w:color w:val="0000FF"/>
+              </w:rPr>
+              <w:t>map</w:t>
+            </w:r>
+            <w:r>
+              <w:t>” method.</w:t>
+            </w:r>
+          </w:p>
+        </w:tc>
+        <w:tc>
+          <w:tcPr>
+            <w:tcW w:w="3756" w:type="dxa"/>
+            <w:vAlign w:val="center"/>
+          </w:tcPr>
+          <w:p>
+            <w:pPr>
+              <w:jc w:val="center"/>
+              <w:rPr>
+                <w:b/>
+                <w:color w:val="0000FF"/>
+              </w:rPr>
+            </w:pPr>
+            <w:r>
+              <w:rPr>
+                <w:b/>
+                <w:color w:val="0000FF"/>
+              </w:rPr>
+              <w:t>Reducer</w:t>
+            </w:r>
+            <w:r>
+              <w:rPr>
+                <w:b/>
+                <w:color w:val="0000FF"/>
+              </w:rPr>
+              <w:t xml:space="preserve"> Class Format</w:t>
+            </w:r>
+          </w:p>
+          <w:p>
+            <w:pPr>
+              <w:rPr>
+                <w:b/>
+                <w:color w:val="0000FF"/>
+              </w:rPr>
+            </w:pPr>
+          </w:p>
+          <w:p>
+            <w:pPr>
+              <w:tabs>
+                <w:tab w:val="left" w:pos="180"/>
+                <w:tab w:val="left" w:pos="360"/>
+                <w:tab w:val="left" w:pos="540"/>
+                <w:tab w:val="left" w:pos="720"/>
+                <w:tab w:val="left" w:pos="900"/>
+              </w:tabs>
+              <w:rPr>
+                <w:sz w:val="13"/>
+                <w:szCs w:val="13"/>
+              </w:rPr>
+            </w:pPr>
+            <w:r>
+              <w:rPr>
+                <w:color w:val="1A0FF9"/>
+                <w:sz w:val="13"/>
+                <w:szCs w:val="13"/>
+              </w:rPr>
+              <w:t>import</w:t>
+            </w:r>
+            <w:r>
+              <w:rPr>
+                <w:color w:val="0070C0"/>
+                <w:sz w:val="13"/>
+                <w:szCs w:val="13"/>
+              </w:rPr>
+              <w:t xml:space="preserve"> </w:t>
+            </w:r>
+            <w:r>
+              <w:rPr>
+                <w:sz w:val="13"/>
+                <w:szCs w:val="13"/>
+              </w:rPr>
+              <w:t>java.util.*;</w:t>
+            </w:r>
+          </w:p>
+          <w:p>
+            <w:pPr>
+              <w:tabs>
+                <w:tab w:val="left" w:pos="180"/>
+                <w:tab w:val="left" w:pos="360"/>
+                <w:tab w:val="left" w:pos="540"/>
+                <w:tab w:val="left" w:pos="720"/>
+                <w:tab w:val="left" w:pos="900"/>
+              </w:tabs>
+              <w:rPr>
+                <w:sz w:val="13"/>
+                <w:szCs w:val="13"/>
+              </w:rPr>
+            </w:pPr>
+            <w:r>
+              <w:rPr>
+                <w:color w:val="1A0FF9"/>
+                <w:sz w:val="13"/>
+                <w:szCs w:val="13"/>
+              </w:rPr>
+              <w:t>import</w:t>
+            </w:r>
+            <w:r>
+              <w:rPr>
+                <w:color w:val="0070C0"/>
+                <w:sz w:val="13"/>
+                <w:szCs w:val="13"/>
+              </w:rPr>
+              <w:t xml:space="preserve"> </w:t>
+            </w:r>
+            <w:r>
+              <w:rPr>
+                <w:sz w:val="13"/>
+                <w:szCs w:val="13"/>
+              </w:rPr>
+              <w:t>java.</w:t>
+            </w:r>
+            <w:r>
+              <w:rPr>
+                <w:sz w:val="13"/>
+                <w:szCs w:val="13"/>
+              </w:rPr>
+              <w:t>io</w:t>
+            </w:r>
+            <w:r>
+              <w:rPr>
+                <w:sz w:val="13"/>
+                <w:szCs w:val="13"/>
+              </w:rPr>
+              <w:t>.*;</w:t>
+            </w:r>
+          </w:p>
+          <w:p>
+            <w:pPr>
+              <w:tabs>
+                <w:tab w:val="left" w:pos="180"/>
+                <w:tab w:val="left" w:pos="360"/>
+                <w:tab w:val="left" w:pos="540"/>
+                <w:tab w:val="left" w:pos="720"/>
+                <w:tab w:val="left" w:pos="900"/>
+              </w:tabs>
+              <w:rPr>
+                <w:sz w:val="13"/>
+                <w:szCs w:val="13"/>
+              </w:rPr>
+            </w:pPr>
+            <w:r>
+              <w:rPr>
+                <w:color w:val="1A0FF9"/>
+                <w:sz w:val="13"/>
+                <w:szCs w:val="13"/>
+              </w:rPr>
+              <w:t>import</w:t>
+            </w:r>
+            <w:r>
+              <w:rPr>
+                <w:sz w:val="13"/>
+                <w:szCs w:val="13"/>
+              </w:rPr>
+              <w:t xml:space="preserve"> org.apache.hadoop.mapreduce.*;</w:t>
+            </w:r>
+          </w:p>
+          <w:p>
+            <w:pPr>
+              <w:tabs>
+                <w:tab w:val="left" w:pos="180"/>
+                <w:tab w:val="left" w:pos="360"/>
+                <w:tab w:val="left" w:pos="540"/>
+                <w:tab w:val="left" w:pos="720"/>
+                <w:tab w:val="left" w:pos="900"/>
+              </w:tabs>
+              <w:rPr>
+                <w:sz w:val="13"/>
+                <w:szCs w:val="13"/>
+              </w:rPr>
+            </w:pPr>
+            <w:r>
+              <w:rPr>
+                <w:color w:val="1A0FF9"/>
+                <w:sz w:val="13"/>
+                <w:szCs w:val="13"/>
+              </w:rPr>
+              <w:t>import</w:t>
+            </w:r>
+            <w:r>
+              <w:rPr>
+                <w:sz w:val="13"/>
+                <w:szCs w:val="13"/>
+              </w:rPr>
+              <w:t xml:space="preserve"> org.apache.hadoop.io.*;</w:t>
+            </w:r>
+          </w:p>
+          <w:p>
+            <w:pPr>
+              <w:tabs>
+                <w:tab w:val="left" w:pos="180"/>
+                <w:tab w:val="left" w:pos="360"/>
+                <w:tab w:val="left" w:pos="540"/>
+                <w:tab w:val="left" w:pos="720"/>
+                <w:tab w:val="left" w:pos="900"/>
+              </w:tabs>
+              <w:rPr>
+                <w:sz w:val="13"/>
+                <w:szCs w:val="13"/>
+              </w:rPr>
+            </w:pPr>
+          </w:p>
+          <w:p>
+            <w:pPr>
+              <w:tabs>
+                <w:tab w:val="left" w:pos="180"/>
+                <w:tab w:val="left" w:pos="360"/>
+                <w:tab w:val="left" w:pos="540"/>
+                <w:tab w:val="left" w:pos="720"/>
+                <w:tab w:val="left" w:pos="900"/>
+              </w:tabs>
+              <w:rPr>
+                <w:sz w:val="13"/>
+                <w:szCs w:val="13"/>
+              </w:rPr>
+            </w:pPr>
+            <w:r>
+              <w:rPr>
+                <w:color w:val="1A0FF9"/>
+                <w:sz w:val="13"/>
+                <w:szCs w:val="13"/>
+              </w:rPr>
+              <w:t>public class</w:t>
+            </w:r>
+            <w:r>
+              <w:rPr>
+                <w:sz w:val="13"/>
+                <w:szCs w:val="13"/>
+              </w:rPr>
+              <w:t xml:space="preserve"> </w:t>
+            </w:r>
+            <w:r>
+              <w:rPr>
+                <w:sz w:val="13"/>
+                <w:szCs w:val="13"/>
+              </w:rPr>
+              <w:t>MyReducer</w:t>
+            </w:r>
+          </w:p>
+          <w:p>
+            <w:pPr>
+              <w:tabs>
+                <w:tab w:val="left" w:pos="180"/>
+                <w:tab w:val="left" w:pos="360"/>
+                <w:tab w:val="left" w:pos="540"/>
+                <w:tab w:val="left" w:pos="720"/>
+                <w:tab w:val="left" w:pos="900"/>
+              </w:tabs>
+              <w:rPr>
+                <w:sz w:val="13"/>
+                <w:szCs w:val="13"/>
+              </w:rPr>
+            </w:pPr>
+            <w:r>
+              <w:rPr>
+                <w:sz w:val="13"/>
+                <w:szCs w:val="13"/>
+              </w:rPr>
+              <w:tab/>
+            </w:r>
+            <w:r>
+              <w:rPr>
+                <w:sz w:val="13"/>
+                <w:szCs w:val="13"/>
+              </w:rPr>
+              <w:tab/>
+            </w:r>
+            <w:r>
+              <w:rPr>
+                <w:sz w:val="13"/>
+                <w:szCs w:val="13"/>
+              </w:rPr>
+              <w:tab/>
+            </w:r>
+            <w:r>
+              <w:rPr>
+                <w:sz w:val="13"/>
+                <w:szCs w:val="13"/>
+              </w:rPr>
+              <w:tab/>
+            </w:r>
+            <w:r>
+              <w:rPr>
+                <w:color w:val="1A0FF9"/>
+                <w:sz w:val="13"/>
+                <w:szCs w:val="13"/>
+              </w:rPr>
+              <w:t>extends</w:t>
+            </w:r>
+            <w:r>
+              <w:rPr>
+                <w:sz w:val="13"/>
+                <w:szCs w:val="13"/>
+              </w:rPr>
+              <w:t xml:space="preserve"> </w:t>
+            </w:r>
+            <w:r>
+              <w:rPr>
+                <w:b/>
+                <w:color w:val="FF0000"/>
+                <w:sz w:val="13"/>
+                <w:szCs w:val="13"/>
+              </w:rPr>
+              <w:t>Reducer</w:t>
+            </w:r>
+            <w:r>
+              <w:rPr>
+                <w:color w:val="FF0000"/>
+                <w:sz w:val="13"/>
+                <w:szCs w:val="13"/>
+              </w:rPr>
+              <w:t xml:space="preserve"> </w:t>
+            </w:r>
+            <w:r>
+              <w:rPr>
+                <w:sz w:val="13"/>
+                <w:szCs w:val="13"/>
+              </w:rPr>
+              <w:t>&lt;</w:t>
+            </w:r>
+            <w:r>
+              <w:rPr>
+                <w:color w:val="F539BF"/>
+                <w:sz w:val="13"/>
+                <w:szCs w:val="13"/>
+              </w:rPr>
+              <w:t>InputKeyClassName</w:t>
+            </w:r>
+            <w:r>
+              <w:rPr>
+                <w:sz w:val="13"/>
+                <w:szCs w:val="13"/>
+              </w:rPr>
+              <w:t>,</w:t>
+            </w:r>
+          </w:p>
+          <w:p>
+            <w:pPr>
+              <w:tabs>
+                <w:tab w:val="left" w:pos="180"/>
+                <w:tab w:val="left" w:pos="360"/>
+                <w:tab w:val="left" w:pos="540"/>
+                <w:tab w:val="left" w:pos="720"/>
+                <w:tab w:val="left" w:pos="900"/>
+                <w:tab w:val="left" w:pos="1530"/>
+              </w:tabs>
+              <w:rPr>
+                <w:sz w:val="13"/>
+                <w:szCs w:val="13"/>
+              </w:rPr>
+            </w:pPr>
+            <w:r>
+              <w:rPr>
+                <w:sz w:val="13"/>
+                <w:szCs w:val="13"/>
+              </w:rPr>
+              <w:tab/>
+            </w:r>
+            <w:r>
+              <w:rPr>
+                <w:sz w:val="13"/>
+                <w:szCs w:val="13"/>
+              </w:rPr>
+              <w:tab/>
+            </w:r>
+            <w:r>
+              <w:rPr>
+                <w:sz w:val="13"/>
+                <w:szCs w:val="13"/>
+              </w:rPr>
+              <w:tab/>
+            </w:r>
+            <w:r>
+              <w:rPr>
+                <w:sz w:val="13"/>
+                <w:szCs w:val="13"/>
+              </w:rPr>
+              <w:tab/>
+            </w:r>
+            <w:r>
+              <w:rPr>
+                <w:sz w:val="13"/>
+                <w:szCs w:val="13"/>
+              </w:rPr>
+              <w:tab/>
+            </w:r>
+            <w:r>
+              <w:rPr>
+                <w:sz w:val="13"/>
+                <w:szCs w:val="13"/>
+              </w:rPr>
+              <w:tab/>
+              <w:t xml:space="preserve">   </w:t>
+            </w:r>
+            <w:r>
+              <w:rPr>
+                <w:sz w:val="13"/>
+                <w:szCs w:val="13"/>
+              </w:rPr>
+              <w:t xml:space="preserve">   </w:t>
+            </w:r>
+            <w:r>
+              <w:rPr>
+                <w:color w:val="E36C0A" w:themeColor="accent6" w:themeShade="BF"/>
+                <w:sz w:val="13"/>
+                <w:szCs w:val="13"/>
+              </w:rPr>
+              <w:t>InputValue</w:t>
+            </w:r>
+            <w:r>
+              <w:rPr>
+                <w:b/>
+                <w:color w:val="000000" w:themeColor="text1"/>
+                <w:sz w:val="22"/>
+                <w:szCs w:val="13"/>
+              </w:rPr>
+              <w:t>s</w:t>
+            </w:r>
+            <w:r>
+              <w:rPr>
+                <w:color w:val="E36C0A" w:themeColor="accent6" w:themeShade="BF"/>
+                <w:sz w:val="13"/>
+                <w:szCs w:val="13"/>
+              </w:rPr>
+              <w:t>ClassName</w:t>
+            </w:r>
+            <w:r>
+              <w:rPr>
+                <w:sz w:val="13"/>
+                <w:szCs w:val="13"/>
+              </w:rPr>
+              <w:t>,</w:t>
+            </w:r>
+          </w:p>
+          <w:p>
+            <w:pPr>
+              <w:tabs>
+                <w:tab w:val="left" w:pos="180"/>
+                <w:tab w:val="left" w:pos="360"/>
+                <w:tab w:val="left" w:pos="540"/>
+                <w:tab w:val="left" w:pos="720"/>
+                <w:tab w:val="left" w:pos="900"/>
+              </w:tabs>
+              <w:rPr>
+                <w:sz w:val="13"/>
+                <w:szCs w:val="13"/>
+              </w:rPr>
+            </w:pPr>
+            <w:r>
+              <w:rPr>
+                <w:sz w:val="13"/>
+                <w:szCs w:val="13"/>
+              </w:rPr>
+              <w:tab/>
+            </w:r>
+            <w:r>
+              <w:rPr>
+                <w:sz w:val="13"/>
+                <w:szCs w:val="13"/>
+              </w:rPr>
+              <w:tab/>
+            </w:r>
+            <w:r>
+              <w:rPr>
+                <w:sz w:val="13"/>
+                <w:szCs w:val="13"/>
+              </w:rPr>
+              <w:tab/>
+            </w:r>
+            <w:r>
+              <w:rPr>
+                <w:sz w:val="13"/>
+                <w:szCs w:val="13"/>
+              </w:rPr>
+              <w:tab/>
+            </w:r>
+            <w:r>
+              <w:rPr>
+                <w:sz w:val="13"/>
+                <w:szCs w:val="13"/>
+              </w:rPr>
+              <w:tab/>
+            </w:r>
+            <w:r>
+              <w:rPr>
+                <w:sz w:val="13"/>
+                <w:szCs w:val="13"/>
+              </w:rPr>
+              <w:tab/>
+              <w:t xml:space="preserve">      </w:t>
+            </w:r>
+            <w:r>
+              <w:rPr>
+                <w:sz w:val="13"/>
+                <w:szCs w:val="13"/>
+              </w:rPr>
+              <w:t xml:space="preserve">   </w:t>
+            </w:r>
+            <w:r>
+              <w:rPr>
+                <w:color w:val="7030A0"/>
+                <w:sz w:val="13"/>
+                <w:szCs w:val="13"/>
+              </w:rPr>
+              <w:t>OutputKeysClassName</w:t>
+            </w:r>
+            <w:r>
+              <w:rPr>
+                <w:sz w:val="13"/>
+                <w:szCs w:val="13"/>
+              </w:rPr>
+              <w:t>,</w:t>
+            </w:r>
+          </w:p>
+          <w:p>
+            <w:pPr>
+              <w:tabs>
+                <w:tab w:val="left" w:pos="180"/>
+                <w:tab w:val="left" w:pos="360"/>
+                <w:tab w:val="left" w:pos="540"/>
+                <w:tab w:val="left" w:pos="720"/>
+                <w:tab w:val="left" w:pos="900"/>
+              </w:tabs>
+              <w:rPr>
+                <w:sz w:val="13"/>
+                <w:szCs w:val="13"/>
+              </w:rPr>
+            </w:pPr>
+            <w:r>
+              <w:rPr>
+                <w:sz w:val="13"/>
+                <w:szCs w:val="13"/>
+              </w:rPr>
+              <w:tab/>
+            </w:r>
+            <w:r>
+              <w:rPr>
+                <w:sz w:val="13"/>
+                <w:szCs w:val="13"/>
+              </w:rPr>
+              <w:tab/>
+            </w:r>
+            <w:r>
+              <w:rPr>
+                <w:sz w:val="13"/>
+                <w:szCs w:val="13"/>
+              </w:rPr>
+              <w:tab/>
+            </w:r>
+            <w:r>
+              <w:rPr>
+                <w:sz w:val="13"/>
+                <w:szCs w:val="13"/>
+              </w:rPr>
+              <w:tab/>
+            </w:r>
+            <w:r>
+              <w:rPr>
+                <w:sz w:val="13"/>
+                <w:szCs w:val="13"/>
+              </w:rPr>
+              <w:tab/>
+            </w:r>
+            <w:r>
+              <w:rPr>
+                <w:sz w:val="13"/>
+                <w:szCs w:val="13"/>
+              </w:rPr>
+              <w:tab/>
+              <w:t xml:space="preserve">      </w:t>
+            </w:r>
+            <w:r>
+              <w:rPr>
+                <w:sz w:val="13"/>
+                <w:szCs w:val="13"/>
+              </w:rPr>
+              <w:t xml:space="preserve">   </w:t>
+            </w:r>
+            <w:r>
+              <w:rPr>
+                <w:color w:val="00B0F0"/>
+                <w:sz w:val="13"/>
+                <w:szCs w:val="13"/>
+              </w:rPr>
+              <w:t>OutputValuesClassName</w:t>
+            </w:r>
+            <w:r>
+              <w:rPr>
+                <w:sz w:val="13"/>
+                <w:szCs w:val="13"/>
+              </w:rPr>
+              <w:t>&gt; {</w:t>
+            </w:r>
+          </w:p>
+          <w:p>
+            <w:pPr>
+              <w:tabs>
+                <w:tab w:val="left" w:pos="180"/>
+                <w:tab w:val="left" w:pos="360"/>
+                <w:tab w:val="left" w:pos="540"/>
+                <w:tab w:val="left" w:pos="720"/>
+                <w:tab w:val="left" w:pos="900"/>
+              </w:tabs>
+              <w:rPr>
+                <w:sz w:val="13"/>
+                <w:szCs w:val="13"/>
+              </w:rPr>
+            </w:pPr>
+          </w:p>
+          <w:p>
+            <w:pPr>
+              <w:tabs>
+                <w:tab w:val="left" w:pos="180"/>
+                <w:tab w:val="left" w:pos="360"/>
+                <w:tab w:val="left" w:pos="540"/>
+                <w:tab w:val="left" w:pos="720"/>
+                <w:tab w:val="left" w:pos="900"/>
+              </w:tabs>
+              <w:rPr>
+                <w:sz w:val="13"/>
+                <w:szCs w:val="13"/>
+              </w:rPr>
+            </w:pPr>
+            <w:r>
+              <w:rPr>
+                <w:sz w:val="13"/>
+                <w:szCs w:val="13"/>
+              </w:rPr>
+              <w:t>}</w:t>
+            </w:r>
+          </w:p>
+          <w:p>
+            <w:pPr>
+              <w:tabs>
+                <w:tab w:val="left" w:pos="180"/>
+                <w:tab w:val="left" w:pos="360"/>
+              </w:tabs>
+            </w:pPr>
+          </w:p>
+          <w:p>
+            <w:pPr>
+              <w:tabs>
+                <w:tab w:val="left" w:pos="180"/>
+                <w:tab w:val="left" w:pos="360"/>
+              </w:tabs>
+            </w:pPr>
+            <w:r>
+              <w:t>Must override the “</w:t>
+            </w:r>
+            <w:r>
+              <w:rPr>
+                <w:b/>
+                <w:color w:val="0000FF"/>
+              </w:rPr>
+              <w:t>reduce</w:t>
+            </w:r>
+            <w:r>
+              <w:t>” method.</w:t>
+            </w:r>
+          </w:p>
+        </w:tc>
+        <w:tc>
+          <w:tcPr>
+            <w:tcW w:w="3756" w:type="dxa"/>
+            <w:vAlign w:val="center"/>
+          </w:tcPr>
+          <w:p>
+            <w:pPr>
+              <w:jc w:val="center"/>
+              <w:rPr>
+                <w:b/>
+                <w:color w:val="0000FF"/>
+              </w:rPr>
+            </w:pPr>
+            <w:r>
+              <w:rPr>
+                <w:b/>
+                <w:color w:val="0000FF"/>
+              </w:rPr>
+              <w:t>i</w:t>
+            </w:r>
+            <w:r>
+              <w:rPr>
+                <w:b/>
+                <w:color w:val="0000FF"/>
+              </w:rPr>
+              <w:t xml:space="preserve">mport </w:t>
+            </w:r>
+            <w:r>
+              <w:rPr>
+                <w:b/>
+                <w:color w:val="0000FF"/>
+              </w:rPr>
+              <w:t>java.util</w:t>
+            </w:r>
+            <w:r>
+              <w:rPr>
+                <w:b/>
+                <w:color w:val="0000FF"/>
+              </w:rPr>
+              <w:t>.*</w:t>
+            </w:r>
+          </w:p>
+          <w:p>
+            <w:pPr>
+              <w:pStyle w:val="ListParagraph"/>
+              <w:ind w:left="144"/>
+              <w:rPr>
+                <w:b/>
+              </w:rPr>
+            </w:pPr>
+            <w:r>
+              <w:t>Includes the definition of the</w:t>
+            </w:r>
+            <w:r>
+              <w:rPr>
+                <w:b/>
+                <w:color w:val="E36C0A" w:themeColor="accent6" w:themeShade="BF"/>
+              </w:rPr>
+              <w:t xml:space="preserve"> </w:t>
+            </w:r>
+            <w:r>
+              <w:t>“</w:t>
+            </w:r>
+            <w:r>
+              <w:rPr>
+                <w:b/>
+                <w:color w:val="E36C0A" w:themeColor="accent6" w:themeShade="BF"/>
+              </w:rPr>
+              <w:t>StringTokenizer</w:t>
+            </w:r>
+            <w:r>
+              <w:t>”</w:t>
+            </w:r>
+            <w:r>
+              <w:rPr>
+                <w:b/>
+                <w:color w:val="E36C0A" w:themeColor="accent6" w:themeShade="BF"/>
+              </w:rPr>
+              <w:t xml:space="preserve"> </w:t>
+            </w:r>
+            <w:r>
+              <w:t>class</w:t>
+            </w:r>
+            <w:r>
+              <w:t>.</w:t>
+            </w:r>
+          </w:p>
+        </w:tc>
+      </w:tr>
+    </w:tbl>
+    <w:p>
+      <w:pPr>
+        <w:rPr>
+          <w:sz w:val="6"/>
+          <w:szCs w:val="6"/>
+        </w:rPr>
+      </w:pPr>
+    </w:p>
+    <w:p>
+      <w:pPr>
+        <w:jc w:val="center"/>
+        <w:rPr>
+          <w:b/>
+          <w:sz w:val="24"/>
+        </w:rPr>
+      </w:pPr>
+      <w:r>
+        <w:rPr>
+          <w:b/>
+          <w:sz w:val="24"/>
+        </w:rPr>
+        <w:t xml:space="preserve">MapReduce </w:t>
+      </w:r>
+      <w:r>
+        <w:rPr>
+          <w:b/>
+          <w:sz w:val="24"/>
+        </w:rPr>
+        <w:t>Method</w:t>
+      </w:r>
+      <w:r>
+        <w:rPr>
+          <w:b/>
+          <w:sz w:val="24"/>
+        </w:rPr>
+        <w:t xml:space="preserve"> Definitions</w:t>
+      </w:r>
+    </w:p>
+    <w:p>
+      <w:pPr>
+        <w:rPr>
+          <w:sz w:val="6"/>
+          <w:szCs w:val="6"/>
+        </w:rPr>
+      </w:pPr>
+    </w:p>
+    <w:tbl>
+      <w:tblPr>
+        <w:tblW w:w="0" w:type="auto"/>
+        <w:jc w:val="center"/>
+        <w:tblInd w:w="-252" w:type="dxa"/>
+        <w:tblBorders>
+          <w:top w:val="single" w:sz="4" w:space="0" w:color="auto"/>
+          <w:left w:val="single" w:sz="4" w:space="0" w:color="auto"/>
+          <w:bottom w:val="single" w:sz="4" w:space="0" w:color="auto"/>
+          <w:right w:val="single" w:sz="4" w:space="0" w:color="auto"/>
+          <w:insideH w:val="single" w:sz="4" w:space="0" w:color="auto"/>
+          <w:insideV w:val="single" w:sz="4" w:space="0" w:color="auto"/>
+        </w:tblBorders>
+        <w:tblLook w:val="00A0" w:firstRow="1" w:lastRow="0" w:firstColumn="1" w:lastColumn="0" w:noHBand="0" w:noVBand="0"/>
+      </w:tblPr>
+      <w:tblGrid>
+        <w:gridCol w:w="3474"/>
+        <w:gridCol w:w="4038"/>
+        <w:gridCol w:w="3756"/>
+      </w:tblGrid>
+      <w:tr>
+        <w:trPr>
+          <w:trHeight w:val="719"/>
+          <w:jc w:val="center"/>
+        </w:trPr>
+        <w:tc>
+          <w:tcPr>
+            <w:tcW w:w="3474" w:type="dxa"/>
+            <w:vAlign w:val="center"/>
+          </w:tcPr>
+          <w:p>
+            <w:pPr>
+              <w:jc w:val="center"/>
+              <w:rPr>
+                <w:b/>
+                <w:color w:val="0000FF"/>
+              </w:rPr>
+            </w:pPr>
+            <w:r>
+              <w:rPr>
+                <w:rFonts w:ascii="Courier New" w:hAnsi="Courier New" w:cs="Courier New"/>
+                <w:b/>
+                <w:color w:val="0000FF"/>
+              </w:rPr>
+              <w:t>map</w:t>
+            </w:r>
+            <w:r>
+              <w:rPr>
+                <w:b/>
+                <w:color w:val="0000FF"/>
+              </w:rPr>
+              <w:t xml:space="preserve"> Function Format</w:t>
+            </w:r>
+          </w:p>
+          <w:p>
+            <w:pPr>
+              <w:jc w:val="center"/>
+              <w:rPr>
+                <w:b/>
+                <w:color w:val="0000FF"/>
+              </w:rPr>
+            </w:pPr>
+          </w:p>
+          <w:p>
+            <w:pPr>
+              <w:tabs>
+                <w:tab w:val="left" w:pos="180"/>
+                <w:tab w:val="left" w:pos="360"/>
+                <w:tab w:val="left" w:pos="540"/>
+                <w:tab w:val="left" w:pos="720"/>
+                <w:tab w:val="left" w:pos="900"/>
+              </w:tabs>
+              <w:rPr>
+                <w:sz w:val="12"/>
+                <w:szCs w:val="12"/>
+              </w:rPr>
+            </w:pPr>
+            <w:r>
+              <w:rPr>
+                <w:color w:val="1A0FF9"/>
+                <w:sz w:val="13"/>
+                <w:szCs w:val="13"/>
+              </w:rPr>
+              <w:t>public void</w:t>
+            </w:r>
+            <w:r>
+              <w:rPr>
+                <w:sz w:val="12"/>
+                <w:szCs w:val="12"/>
+              </w:rPr>
+              <w:t xml:space="preserve"> map(</w:t>
+            </w:r>
+            <w:r>
+              <w:rPr>
+                <w:color w:val="00B050"/>
+                <w:sz w:val="13"/>
+                <w:szCs w:val="13"/>
+              </w:rPr>
+              <w:t>Text</w:t>
+            </w:r>
+            <w:r>
+              <w:rPr>
+                <w:sz w:val="12"/>
+                <w:szCs w:val="12"/>
+              </w:rPr>
+              <w:t xml:space="preserve"> key, </w:t>
+            </w:r>
+            <w:r>
+              <w:rPr>
+                <w:color w:val="E36C0A" w:themeColor="accent6" w:themeShade="BF"/>
+                <w:sz w:val="13"/>
+                <w:szCs w:val="13"/>
+              </w:rPr>
+              <w:t>Text</w:t>
+            </w:r>
+            <w:r>
+              <w:rPr>
+                <w:sz w:val="12"/>
+                <w:szCs w:val="12"/>
+              </w:rPr>
+              <w:t xml:space="preserve"> value, </w:t>
+            </w:r>
+            <w:r>
+              <w:rPr>
+                <w:color w:val="FF0000"/>
+                <w:sz w:val="12"/>
+                <w:szCs w:val="12"/>
+              </w:rPr>
+              <w:t xml:space="preserve">Context </w:t>
+            </w:r>
+            <w:r>
+              <w:rPr>
+                <w:sz w:val="12"/>
+                <w:szCs w:val="12"/>
+              </w:rPr>
+              <w:t>context)</w:t>
+            </w:r>
+          </w:p>
+          <w:p>
+            <w:pPr>
+              <w:tabs>
+                <w:tab w:val="left" w:pos="180"/>
+                <w:tab w:val="left" w:pos="360"/>
+                <w:tab w:val="left" w:pos="540"/>
+                <w:tab w:val="left" w:pos="720"/>
+                <w:tab w:val="left" w:pos="900"/>
+              </w:tabs>
+              <w:rPr>
+                <w:sz w:val="12"/>
+                <w:szCs w:val="12"/>
+              </w:rPr>
+            </w:pPr>
+            <w:r>
+              <w:rPr>
+                <w:sz w:val="12"/>
+                <w:szCs w:val="12"/>
+              </w:rPr>
+              <w:tab/>
+            </w:r>
+            <w:r>
+              <w:rPr>
+                <w:sz w:val="12"/>
+                <w:szCs w:val="12"/>
+              </w:rPr>
+              <w:tab/>
+            </w:r>
+            <w:r>
+              <w:rPr>
+                <w:sz w:val="12"/>
+                <w:szCs w:val="12"/>
+              </w:rPr>
+              <w:tab/>
+            </w:r>
+            <w:r>
+              <w:rPr>
+                <w:sz w:val="12"/>
+                <w:szCs w:val="12"/>
+              </w:rPr>
+              <w:tab/>
+            </w:r>
+            <w:r>
+              <w:rPr>
+                <w:color w:val="1A0FF9"/>
+                <w:sz w:val="13"/>
+                <w:szCs w:val="13"/>
+              </w:rPr>
+              <w:t>throws</w:t>
+            </w:r>
+            <w:r>
+              <w:rPr>
+                <w:sz w:val="12"/>
+                <w:szCs w:val="12"/>
+              </w:rPr>
+              <w:t xml:space="preserve"> IOException, InterruptedException {</w:t>
+            </w:r>
+          </w:p>
+          <w:p>
+            <w:pPr>
+              <w:tabs>
+                <w:tab w:val="left" w:pos="180"/>
+                <w:tab w:val="left" w:pos="360"/>
+                <w:tab w:val="left" w:pos="540"/>
+                <w:tab w:val="left" w:pos="720"/>
+                <w:tab w:val="left" w:pos="900"/>
+              </w:tabs>
+              <w:rPr>
+                <w:sz w:val="12"/>
+                <w:szCs w:val="12"/>
+              </w:rPr>
+            </w:pPr>
+          </w:p>
+          <w:p>
+            <w:pPr>
+              <w:tabs>
+                <w:tab w:val="left" w:pos="180"/>
+                <w:tab w:val="left" w:pos="360"/>
+                <w:tab w:val="left" w:pos="540"/>
+                <w:tab w:val="left" w:pos="720"/>
+                <w:tab w:val="left" w:pos="900"/>
+              </w:tabs>
+              <w:rPr>
+                <w:sz w:val="12"/>
+                <w:szCs w:val="12"/>
+              </w:rPr>
+            </w:pPr>
+            <w:r>
+              <w:rPr>
+                <w:sz w:val="12"/>
+                <w:szCs w:val="12"/>
+              </w:rPr>
+              <w:tab/>
+              <w:t xml:space="preserve">StringTokenizer strToken = </w:t>
+            </w:r>
+            <w:r>
+              <w:rPr>
+                <w:color w:val="1A0FF9"/>
+                <w:sz w:val="13"/>
+                <w:szCs w:val="13"/>
+              </w:rPr>
+              <w:t>new</w:t>
+            </w:r>
+            <w:r>
+              <w:rPr>
+                <w:sz w:val="12"/>
+                <w:szCs w:val="12"/>
+              </w:rPr>
+              <w:t xml:space="preserve"> StringTokenizer(value,</w:t>
+            </w:r>
+          </w:p>
+          <w:p>
+            <w:pPr>
+              <w:tabs>
+                <w:tab w:val="left" w:pos="180"/>
+                <w:tab w:val="left" w:pos="360"/>
+                <w:tab w:val="left" w:pos="540"/>
+                <w:tab w:val="left" w:pos="720"/>
+                <w:tab w:val="left" w:pos="900"/>
+              </w:tabs>
+              <w:rPr>
+                <w:sz w:val="12"/>
+                <w:szCs w:val="12"/>
+              </w:rPr>
+            </w:pPr>
+            <w:r>
+              <w:rPr>
+                <w:sz w:val="12"/>
+                <w:szCs w:val="12"/>
+              </w:rPr>
+              <w:tab/>
+            </w:r>
+            <w:r>
+              <w:rPr>
+                <w:sz w:val="12"/>
+                <w:szCs w:val="12"/>
+              </w:rPr>
+              <w:tab/>
+            </w:r>
+            <w:r>
+              <w:rPr>
+                <w:sz w:val="12"/>
+                <w:szCs w:val="12"/>
+              </w:rPr>
+              <w:tab/>
+            </w:r>
+            <w:r>
+              <w:rPr>
+                <w:sz w:val="12"/>
+                <w:szCs w:val="12"/>
+              </w:rPr>
+              <w:tab/>
+            </w:r>
+            <w:r>
+              <w:rPr>
+                <w:sz w:val="12"/>
+                <w:szCs w:val="12"/>
+              </w:rPr>
+              <w:tab/>
+            </w:r>
+            <w:r>
+              <w:rPr>
+                <w:sz w:val="12"/>
+                <w:szCs w:val="12"/>
+              </w:rPr>
+              <w:tab/>
+            </w:r>
+            <w:r>
+              <w:rPr>
+                <w:sz w:val="12"/>
+                <w:szCs w:val="12"/>
+              </w:rPr>
+              <w:tab/>
+              <w:t xml:space="preserve">              splitCriteria);</w:t>
+            </w:r>
+          </w:p>
+          <w:p>
+            <w:pPr>
+              <w:tabs>
+                <w:tab w:val="left" w:pos="180"/>
+                <w:tab w:val="left" w:pos="360"/>
+                <w:tab w:val="left" w:pos="540"/>
+                <w:tab w:val="left" w:pos="720"/>
+                <w:tab w:val="left" w:pos="900"/>
+              </w:tabs>
+              <w:rPr>
+                <w:sz w:val="12"/>
+                <w:szCs w:val="12"/>
+              </w:rPr>
+            </w:pPr>
+          </w:p>
+          <w:p>
+            <w:pPr>
+              <w:tabs>
+                <w:tab w:val="left" w:pos="180"/>
+                <w:tab w:val="left" w:pos="360"/>
+                <w:tab w:val="left" w:pos="540"/>
+                <w:tab w:val="left" w:pos="720"/>
+                <w:tab w:val="left" w:pos="900"/>
+              </w:tabs>
+              <w:rPr>
+                <w:sz w:val="12"/>
+                <w:szCs w:val="12"/>
+              </w:rPr>
+            </w:pPr>
+            <w:r>
+              <w:rPr>
+                <w:sz w:val="12"/>
+                <w:szCs w:val="12"/>
+              </w:rPr>
+              <w:tab/>
+            </w:r>
+            <w:r>
+              <w:rPr>
+                <w:color w:val="00B050"/>
+                <w:sz w:val="12"/>
+                <w:szCs w:val="12"/>
+              </w:rPr>
+              <w:t>// Iterate through all the tokens in the record</w:t>
+            </w:r>
+          </w:p>
+          <w:p>
+            <w:pPr>
+              <w:tabs>
+                <w:tab w:val="left" w:pos="180"/>
+                <w:tab w:val="left" w:pos="360"/>
+                <w:tab w:val="left" w:pos="540"/>
+                <w:tab w:val="left" w:pos="720"/>
+                <w:tab w:val="left" w:pos="900"/>
+              </w:tabs>
+              <w:rPr>
+                <w:sz w:val="12"/>
+                <w:szCs w:val="12"/>
+              </w:rPr>
+            </w:pPr>
+            <w:r>
+              <w:rPr>
+                <w:sz w:val="12"/>
+                <w:szCs w:val="12"/>
+              </w:rPr>
+              <w:tab/>
+              <w:t>while(strToken.hasTokens()){</w:t>
+            </w:r>
+          </w:p>
+          <w:p>
+            <w:pPr>
+              <w:tabs>
+                <w:tab w:val="left" w:pos="180"/>
+                <w:tab w:val="left" w:pos="360"/>
+                <w:tab w:val="left" w:pos="540"/>
+                <w:tab w:val="left" w:pos="720"/>
+                <w:tab w:val="left" w:pos="900"/>
+              </w:tabs>
+              <w:rPr>
+                <w:sz w:val="12"/>
+                <w:szCs w:val="12"/>
+              </w:rPr>
+            </w:pPr>
+            <w:r>
+              <w:rPr>
+                <w:sz w:val="12"/>
+                <w:szCs w:val="12"/>
+              </w:rPr>
+              <w:tab/>
+              <w:t>}</w:t>
+            </w:r>
+          </w:p>
+          <w:p>
+            <w:pPr>
+              <w:tabs>
+                <w:tab w:val="left" w:pos="180"/>
+                <w:tab w:val="left" w:pos="360"/>
+                <w:tab w:val="left" w:pos="540"/>
+                <w:tab w:val="left" w:pos="720"/>
+                <w:tab w:val="left" w:pos="900"/>
+              </w:tabs>
+              <w:rPr>
+                <w:sz w:val="12"/>
+                <w:szCs w:val="12"/>
+              </w:rPr>
+            </w:pPr>
+          </w:p>
+          <w:p>
+            <w:pPr>
+              <w:tabs>
+                <w:tab w:val="left" w:pos="180"/>
+                <w:tab w:val="left" w:pos="360"/>
+                <w:tab w:val="left" w:pos="540"/>
+                <w:tab w:val="left" w:pos="720"/>
+                <w:tab w:val="left" w:pos="900"/>
+              </w:tabs>
+              <w:rPr>
+                <w:color w:val="00B050"/>
+                <w:sz w:val="12"/>
+                <w:szCs w:val="12"/>
+              </w:rPr>
+            </w:pPr>
+            <w:r>
+              <w:rPr>
+                <w:color w:val="00B050"/>
+                <w:sz w:val="12"/>
+                <w:szCs w:val="12"/>
+              </w:rPr>
+              <w:tab/>
+              <w:t>// Emit any intermediate &lt;key, value&gt; pairs</w:t>
+            </w:r>
+          </w:p>
+          <w:p>
+            <w:pPr>
+              <w:tabs>
+                <w:tab w:val="left" w:pos="180"/>
+                <w:tab w:val="left" w:pos="360"/>
+                <w:tab w:val="left" w:pos="540"/>
+                <w:tab w:val="left" w:pos="720"/>
+                <w:tab w:val="left" w:pos="900"/>
+              </w:tabs>
+              <w:rPr>
+                <w:color w:val="00B050"/>
+                <w:sz w:val="12"/>
+                <w:szCs w:val="12"/>
+              </w:rPr>
+            </w:pPr>
+            <w:r>
+              <w:rPr>
+                <w:color w:val="00B050"/>
+                <w:sz w:val="12"/>
+                <w:szCs w:val="12"/>
+              </w:rPr>
+              <w:tab/>
+              <w:t xml:space="preserve">// </w:t>
+            </w:r>
+            <w:r>
+              <w:rPr>
+                <w:color w:val="00B050"/>
+                <w:sz w:val="12"/>
+                <w:szCs w:val="12"/>
+              </w:rPr>
+              <w:t>Optional</w:t>
+            </w:r>
+            <w:r>
+              <w:rPr>
+                <w:color w:val="00B050"/>
+                <w:sz w:val="12"/>
+                <w:szCs w:val="12"/>
+              </w:rPr>
+              <w:t xml:space="preserve"> to emit any pairs.</w:t>
+            </w:r>
+          </w:p>
+          <w:p>
+            <w:pPr>
+              <w:tabs>
+                <w:tab w:val="left" w:pos="180"/>
+                <w:tab w:val="left" w:pos="360"/>
+                <w:tab w:val="left" w:pos="540"/>
+                <w:tab w:val="left" w:pos="720"/>
+                <w:tab w:val="left" w:pos="900"/>
+              </w:tabs>
+              <w:rPr>
+                <w:sz w:val="12"/>
+                <w:szCs w:val="12"/>
+              </w:rPr>
+            </w:pPr>
+            <w:r>
+              <w:rPr>
+                <w:sz w:val="12"/>
+                <w:szCs w:val="12"/>
+              </w:rPr>
+              <w:tab/>
+            </w:r>
+            <w:r>
+              <w:rPr>
+                <w:b/>
+                <w:color w:val="FF0000"/>
+                <w:sz w:val="12"/>
+                <w:szCs w:val="12"/>
+              </w:rPr>
+              <w:t>context.write</w:t>
+            </w:r>
+            <w:r>
+              <w:rPr>
+                <w:sz w:val="12"/>
+                <w:szCs w:val="12"/>
+              </w:rPr>
+              <w:t>(</w:t>
+            </w:r>
+            <w:r>
+              <w:rPr>
+                <w:color w:val="1A0FF9"/>
+                <w:sz w:val="13"/>
+                <w:szCs w:val="13"/>
+              </w:rPr>
+              <w:t>new</w:t>
+            </w:r>
+            <w:r>
+              <w:rPr>
+                <w:sz w:val="12"/>
+                <w:szCs w:val="12"/>
+              </w:rPr>
+              <w:t xml:space="preserve"> </w:t>
+            </w:r>
+            <w:r>
+              <w:rPr>
+                <w:color w:val="7030A0"/>
+                <w:sz w:val="12"/>
+                <w:szCs w:val="12"/>
+              </w:rPr>
+              <w:t>OutputKeysClassName</w:t>
+            </w:r>
+            <w:r>
+              <w:rPr>
+                <w:sz w:val="12"/>
+                <w:szCs w:val="12"/>
+              </w:rPr>
+              <w:t>(…),</w:t>
+            </w:r>
+          </w:p>
+          <w:p>
+            <w:pPr>
+              <w:tabs>
+                <w:tab w:val="left" w:pos="180"/>
+                <w:tab w:val="left" w:pos="360"/>
+                <w:tab w:val="left" w:pos="540"/>
+                <w:tab w:val="left" w:pos="720"/>
+                <w:tab w:val="left" w:pos="900"/>
+              </w:tabs>
+              <w:rPr>
+                <w:sz w:val="12"/>
+                <w:szCs w:val="12"/>
+              </w:rPr>
+            </w:pPr>
+            <w:r>
+              <w:rPr>
+                <w:sz w:val="12"/>
+                <w:szCs w:val="12"/>
+              </w:rPr>
+              <w:tab/>
+            </w:r>
+            <w:r>
+              <w:rPr>
+                <w:sz w:val="12"/>
+                <w:szCs w:val="12"/>
+              </w:rPr>
+              <w:tab/>
+            </w:r>
+            <w:r>
+              <w:rPr>
+                <w:sz w:val="12"/>
+                <w:szCs w:val="12"/>
+              </w:rPr>
+              <w:tab/>
+            </w:r>
+            <w:r>
+              <w:rPr>
+                <w:sz w:val="12"/>
+                <w:szCs w:val="12"/>
+              </w:rPr>
+              <w:tab/>
+              <w:t xml:space="preserve">    </w:t>
+            </w:r>
+            <w:r>
+              <w:rPr>
+                <w:sz w:val="12"/>
+                <w:szCs w:val="12"/>
+              </w:rPr>
+              <w:t xml:space="preserve">  </w:t>
+            </w:r>
+            <w:r>
+              <w:rPr>
+                <w:color w:val="1A0FF9"/>
+                <w:sz w:val="13"/>
+                <w:szCs w:val="13"/>
+              </w:rPr>
+              <w:t>new</w:t>
+            </w:r>
+            <w:r>
+              <w:rPr>
+                <w:sz w:val="12"/>
+                <w:szCs w:val="12"/>
+              </w:rPr>
+              <w:t xml:space="preserve"> </w:t>
+            </w:r>
+            <w:r>
+              <w:rPr>
+                <w:color w:val="00B0F0"/>
+                <w:sz w:val="12"/>
+                <w:szCs w:val="12"/>
+              </w:rPr>
+              <w:t>OutputValuesClassName</w:t>
+            </w:r>
+            <w:r>
+              <w:rPr>
+                <w:sz w:val="12"/>
+                <w:szCs w:val="12"/>
+              </w:rPr>
+              <w:t xml:space="preserve"> (…));</w:t>
+            </w:r>
+          </w:p>
+          <w:p>
+            <w:pPr>
+              <w:tabs>
+                <w:tab w:val="left" w:pos="180"/>
+                <w:tab w:val="left" w:pos="360"/>
+                <w:tab w:val="left" w:pos="540"/>
+                <w:tab w:val="left" w:pos="720"/>
+                <w:tab w:val="left" w:pos="900"/>
+              </w:tabs>
+              <w:rPr>
+                <w:sz w:val="12"/>
+                <w:szCs w:val="12"/>
+              </w:rPr>
+            </w:pPr>
+            <w:r>
+              <w:rPr>
+                <w:sz w:val="12"/>
+                <w:szCs w:val="12"/>
+              </w:rPr>
+              <w:t>}</w:t>
+            </w:r>
+          </w:p>
+          <w:p>
+            <w:pPr>
+              <w:tabs>
+                <w:tab w:val="left" w:pos="180"/>
+                <w:tab w:val="left" w:pos="360"/>
+                <w:tab w:val="left" w:pos="540"/>
+                <w:tab w:val="left" w:pos="720"/>
+                <w:tab w:val="left" w:pos="900"/>
+              </w:tabs>
+              <w:rPr>
+                <w:sz w:val="12"/>
+                <w:szCs w:val="12"/>
+              </w:rPr>
+            </w:pPr>
+            <w:bookmarkStart w:id="0" w:name="_GoBack"/>
+            <w:bookmarkEnd w:id="0"/>
+          </w:p>
+          <w:p>
+            <w:pPr>
+              <w:tabs>
+                <w:tab w:val="left" w:pos="180"/>
+                <w:tab w:val="left" w:pos="360"/>
+                <w:tab w:val="left" w:pos="540"/>
+                <w:tab w:val="left" w:pos="720"/>
+                <w:tab w:val="left" w:pos="900"/>
+              </w:tabs>
+              <w:rPr>
+                <w:sz w:val="12"/>
+                <w:szCs w:val="12"/>
+              </w:rPr>
+            </w:pPr>
+            <w:r>
+              <w:t xml:space="preserve">Called once per </w:t>
+            </w:r>
+            <w:r>
+              <w:t>input record</w:t>
+            </w:r>
+            <w:r>
+              <w:t>.</w:t>
+            </w:r>
+          </w:p>
+        </w:tc>
+        <w:tc>
+          <w:tcPr>
+            <w:tcW w:w="4038" w:type="dxa"/>
+            <w:vAlign w:val="center"/>
+          </w:tcPr>
+          <w:p>
+            <w:pPr>
+              <w:jc w:val="center"/>
+              <w:rPr>
+                <w:b/>
+                <w:color w:val="0000FF"/>
+              </w:rPr>
+            </w:pPr>
+            <w:r>
+              <w:rPr>
+                <w:rFonts w:ascii="Courier New" w:hAnsi="Courier New" w:cs="Courier New"/>
+                <w:b/>
+                <w:color w:val="0000FF"/>
+              </w:rPr>
+              <w:t>reduce</w:t>
+            </w:r>
+            <w:r>
+              <w:rPr>
+                <w:b/>
+                <w:color w:val="0000FF"/>
+              </w:rPr>
+              <w:t xml:space="preserve"> Function Format</w:t>
+            </w:r>
+          </w:p>
+          <w:p>
+            <w:pPr>
+              <w:rPr>
+                <w:b/>
+                <w:color w:val="0000FF"/>
+              </w:rPr>
+            </w:pPr>
+          </w:p>
+          <w:p>
+            <w:pPr>
+              <w:tabs>
+                <w:tab w:val="left" w:pos="180"/>
+                <w:tab w:val="left" w:pos="360"/>
+                <w:tab w:val="left" w:pos="540"/>
+                <w:tab w:val="left" w:pos="720"/>
+                <w:tab w:val="left" w:pos="900"/>
+              </w:tabs>
+              <w:rPr>
+                <w:sz w:val="12"/>
+                <w:szCs w:val="12"/>
+              </w:rPr>
+            </w:pPr>
+            <w:r>
+              <w:rPr>
+                <w:color w:val="1A0FF9"/>
+                <w:sz w:val="13"/>
+                <w:szCs w:val="13"/>
+              </w:rPr>
+              <w:t>public void</w:t>
+            </w:r>
+            <w:r>
+              <w:rPr>
+                <w:sz w:val="12"/>
+                <w:szCs w:val="12"/>
+              </w:rPr>
+              <w:t xml:space="preserve"> </w:t>
+            </w:r>
+            <w:r>
+              <w:rPr>
+                <w:sz w:val="12"/>
+                <w:szCs w:val="12"/>
+              </w:rPr>
+              <w:t>reduce</w:t>
+            </w:r>
+            <w:r>
+              <w:rPr>
+                <w:sz w:val="12"/>
+                <w:szCs w:val="12"/>
+              </w:rPr>
+              <w:t>(</w:t>
+            </w:r>
+            <w:r>
+              <w:rPr>
+                <w:color w:val="00B050"/>
+                <w:sz w:val="13"/>
+                <w:szCs w:val="13"/>
+              </w:rPr>
+              <w:t>Text</w:t>
+            </w:r>
+            <w:r>
+              <w:rPr>
+                <w:sz w:val="12"/>
+                <w:szCs w:val="12"/>
+              </w:rPr>
+              <w:t xml:space="preserve"> key, </w:t>
+            </w:r>
+            <w:r>
+              <w:rPr>
+                <w:b/>
+                <w:color w:val="FF0000"/>
+                <w:szCs w:val="12"/>
+              </w:rPr>
+              <w:t>Iterable</w:t>
+            </w:r>
+            <w:r>
+              <w:rPr>
+                <w:sz w:val="12"/>
+                <w:szCs w:val="12"/>
+              </w:rPr>
+              <w:t>&lt;</w:t>
+            </w:r>
+            <w:r>
+              <w:rPr>
+                <w:color w:val="E36C0A" w:themeColor="accent6" w:themeShade="BF"/>
+                <w:sz w:val="13"/>
+                <w:szCs w:val="13"/>
+              </w:rPr>
+              <w:t>Text</w:t>
+            </w:r>
+            <w:r>
+              <w:rPr>
+                <w:color w:val="E36C0A" w:themeColor="accent6" w:themeShade="BF"/>
+                <w:sz w:val="13"/>
+                <w:szCs w:val="13"/>
+              </w:rPr>
+              <w:t>&gt;</w:t>
+            </w:r>
+            <w:r>
+              <w:rPr>
+                <w:sz w:val="12"/>
+                <w:szCs w:val="12"/>
+              </w:rPr>
+              <w:t xml:space="preserve"> value, </w:t>
+            </w:r>
+            <w:r>
+              <w:rPr>
+                <w:b/>
+                <w:color w:val="FF0000"/>
+                <w:sz w:val="12"/>
+                <w:szCs w:val="12"/>
+              </w:rPr>
+              <w:t>Context</w:t>
+            </w:r>
+            <w:r>
+              <w:rPr>
+                <w:color w:val="FF0000"/>
+                <w:sz w:val="12"/>
+                <w:szCs w:val="12"/>
+              </w:rPr>
+              <w:t xml:space="preserve"> </w:t>
+            </w:r>
+            <w:r>
+              <w:rPr>
+                <w:sz w:val="12"/>
+                <w:szCs w:val="12"/>
+              </w:rPr>
+              <w:t>context)</w:t>
+            </w:r>
+          </w:p>
+          <w:p>
+            <w:pPr>
+              <w:tabs>
+                <w:tab w:val="left" w:pos="180"/>
+                <w:tab w:val="left" w:pos="360"/>
+                <w:tab w:val="left" w:pos="540"/>
+                <w:tab w:val="left" w:pos="720"/>
+                <w:tab w:val="left" w:pos="900"/>
+              </w:tabs>
+              <w:rPr>
+                <w:sz w:val="12"/>
+                <w:szCs w:val="12"/>
+              </w:rPr>
+            </w:pPr>
+            <w:r>
+              <w:rPr>
+                <w:sz w:val="12"/>
+                <w:szCs w:val="12"/>
+              </w:rPr>
+              <w:tab/>
+            </w:r>
+            <w:r>
+              <w:rPr>
+                <w:sz w:val="12"/>
+                <w:szCs w:val="12"/>
+              </w:rPr>
+              <w:tab/>
+            </w:r>
+            <w:r>
+              <w:rPr>
+                <w:sz w:val="12"/>
+                <w:szCs w:val="12"/>
+              </w:rPr>
+              <w:tab/>
+            </w:r>
+            <w:r>
+              <w:rPr>
+                <w:sz w:val="12"/>
+                <w:szCs w:val="12"/>
+              </w:rPr>
+              <w:tab/>
+            </w:r>
+            <w:r>
+              <w:rPr>
+                <w:sz w:val="12"/>
+                <w:szCs w:val="12"/>
+              </w:rPr>
+              <w:t xml:space="preserve">        </w:t>
+            </w:r>
+            <w:r>
+              <w:rPr>
+                <w:color w:val="1A0FF9"/>
+                <w:sz w:val="13"/>
+                <w:szCs w:val="13"/>
+              </w:rPr>
+              <w:t>throws</w:t>
+            </w:r>
+            <w:r>
+              <w:rPr>
+                <w:sz w:val="12"/>
+                <w:szCs w:val="12"/>
+              </w:rPr>
+              <w:t xml:space="preserve"> IOException, InterruptedException {</w:t>
+            </w:r>
+          </w:p>
+          <w:p>
+            <w:pPr>
+              <w:tabs>
+                <w:tab w:val="left" w:pos="180"/>
+                <w:tab w:val="left" w:pos="360"/>
+                <w:tab w:val="left" w:pos="540"/>
+                <w:tab w:val="left" w:pos="720"/>
+                <w:tab w:val="left" w:pos="900"/>
+              </w:tabs>
+              <w:rPr>
+                <w:sz w:val="12"/>
+                <w:szCs w:val="12"/>
+              </w:rPr>
+            </w:pPr>
+          </w:p>
+          <w:p>
+            <w:pPr>
+              <w:tabs>
+                <w:tab w:val="left" w:pos="180"/>
+                <w:tab w:val="left" w:pos="360"/>
+                <w:tab w:val="left" w:pos="540"/>
+                <w:tab w:val="left" w:pos="720"/>
+                <w:tab w:val="left" w:pos="900"/>
+              </w:tabs>
+              <w:rPr>
+                <w:sz w:val="12"/>
+                <w:szCs w:val="12"/>
+              </w:rPr>
+            </w:pPr>
+            <w:r>
+              <w:rPr>
+                <w:sz w:val="12"/>
+                <w:szCs w:val="12"/>
+              </w:rPr>
+              <w:tab/>
+            </w:r>
+            <w:r>
+              <w:rPr>
+                <w:color w:val="00B050"/>
+                <w:sz w:val="12"/>
+                <w:szCs w:val="12"/>
+              </w:rPr>
+              <w:t xml:space="preserve">// </w:t>
+            </w:r>
+            <w:r>
+              <w:rPr>
+                <w:color w:val="00B050"/>
+                <w:sz w:val="12"/>
+                <w:szCs w:val="12"/>
+              </w:rPr>
+              <w:t>Parse the Iterable object</w:t>
+            </w:r>
+          </w:p>
+          <w:p>
+            <w:pPr>
+              <w:tabs>
+                <w:tab w:val="left" w:pos="180"/>
+                <w:tab w:val="left" w:pos="360"/>
+                <w:tab w:val="left" w:pos="540"/>
+                <w:tab w:val="left" w:pos="720"/>
+                <w:tab w:val="left" w:pos="900"/>
+              </w:tabs>
+              <w:rPr>
+                <w:sz w:val="12"/>
+                <w:szCs w:val="12"/>
+              </w:rPr>
+            </w:pPr>
+            <w:r>
+              <w:rPr>
+                <w:sz w:val="12"/>
+                <w:szCs w:val="12"/>
+              </w:rPr>
+              <w:tab/>
+            </w:r>
+            <w:r>
+              <w:rPr>
+                <w:b/>
+                <w:color w:val="FF0000"/>
+                <w:sz w:val="12"/>
+                <w:szCs w:val="12"/>
+              </w:rPr>
+              <w:t>for</w:t>
+            </w:r>
+            <w:r>
+              <w:rPr>
+                <w:sz w:val="12"/>
+                <w:szCs w:val="12"/>
+              </w:rPr>
+              <w:t>(</w:t>
+            </w:r>
+            <w:r>
+              <w:rPr>
+                <w:color w:val="E36C0A" w:themeColor="accent6" w:themeShade="BF"/>
+                <w:sz w:val="13"/>
+                <w:szCs w:val="13"/>
+              </w:rPr>
+              <w:t>Text</w:t>
+            </w:r>
+            <w:r>
+              <w:rPr>
+                <w:sz w:val="12"/>
+                <w:szCs w:val="12"/>
+              </w:rPr>
+              <w:t xml:space="preserve"> value: values)</w:t>
+            </w:r>
+          </w:p>
+          <w:p>
+            <w:pPr>
+              <w:tabs>
+                <w:tab w:val="left" w:pos="180"/>
+                <w:tab w:val="left" w:pos="360"/>
+                <w:tab w:val="left" w:pos="540"/>
+                <w:tab w:val="left" w:pos="720"/>
+                <w:tab w:val="left" w:pos="900"/>
+              </w:tabs>
+              <w:rPr>
+                <w:sz w:val="12"/>
+                <w:szCs w:val="12"/>
+              </w:rPr>
+            </w:pPr>
+            <w:r>
+              <w:rPr>
+                <w:sz w:val="12"/>
+                <w:szCs w:val="12"/>
+              </w:rPr>
+              <w:tab/>
+              <w:t>}</w:t>
+            </w:r>
+          </w:p>
+          <w:p>
+            <w:pPr>
+              <w:tabs>
+                <w:tab w:val="left" w:pos="180"/>
+                <w:tab w:val="left" w:pos="360"/>
+                <w:tab w:val="left" w:pos="540"/>
+                <w:tab w:val="left" w:pos="720"/>
+                <w:tab w:val="left" w:pos="900"/>
+              </w:tabs>
+              <w:rPr>
+                <w:sz w:val="12"/>
+                <w:szCs w:val="12"/>
+              </w:rPr>
+            </w:pPr>
+          </w:p>
+          <w:p>
+            <w:pPr>
+              <w:tabs>
+                <w:tab w:val="left" w:pos="180"/>
+                <w:tab w:val="left" w:pos="360"/>
+                <w:tab w:val="left" w:pos="540"/>
+                <w:tab w:val="left" w:pos="720"/>
+                <w:tab w:val="left" w:pos="900"/>
+              </w:tabs>
+              <w:rPr>
+                <w:color w:val="00B050"/>
+                <w:sz w:val="12"/>
+                <w:szCs w:val="12"/>
+              </w:rPr>
+            </w:pPr>
+            <w:r>
+              <w:rPr>
+                <w:color w:val="00B050"/>
+                <w:sz w:val="12"/>
+                <w:szCs w:val="12"/>
+              </w:rPr>
+              <w:tab/>
+              <w:t>// Emit any intermediate &lt;key, value&gt; pairs</w:t>
+            </w:r>
+          </w:p>
+          <w:p>
+            <w:pPr>
+              <w:tabs>
+                <w:tab w:val="left" w:pos="180"/>
+                <w:tab w:val="left" w:pos="360"/>
+                <w:tab w:val="left" w:pos="540"/>
+                <w:tab w:val="left" w:pos="720"/>
+                <w:tab w:val="left" w:pos="900"/>
+              </w:tabs>
+              <w:rPr>
+                <w:color w:val="00B050"/>
+                <w:sz w:val="12"/>
+                <w:szCs w:val="12"/>
+              </w:rPr>
+            </w:pPr>
+            <w:r>
+              <w:rPr>
+                <w:color w:val="00B050"/>
+                <w:sz w:val="12"/>
+                <w:szCs w:val="12"/>
+              </w:rPr>
+              <w:tab/>
+              <w:t xml:space="preserve">// </w:t>
+            </w:r>
+            <w:r>
+              <w:rPr>
+                <w:color w:val="00B050"/>
+                <w:sz w:val="12"/>
+                <w:szCs w:val="12"/>
+              </w:rPr>
+              <w:t>Optional to emit any pairs.</w:t>
+            </w:r>
+          </w:p>
+          <w:p>
+            <w:pPr>
+              <w:tabs>
+                <w:tab w:val="left" w:pos="180"/>
+                <w:tab w:val="left" w:pos="360"/>
+                <w:tab w:val="left" w:pos="540"/>
+                <w:tab w:val="left" w:pos="720"/>
+                <w:tab w:val="left" w:pos="900"/>
+              </w:tabs>
+              <w:rPr>
+                <w:sz w:val="12"/>
+                <w:szCs w:val="12"/>
+              </w:rPr>
+            </w:pPr>
+            <w:r>
+              <w:rPr>
+                <w:sz w:val="12"/>
+                <w:szCs w:val="12"/>
+              </w:rPr>
+              <w:tab/>
+            </w:r>
+            <w:r>
+              <w:rPr>
+                <w:b/>
+                <w:color w:val="FF0000"/>
+                <w:sz w:val="12"/>
+                <w:szCs w:val="12"/>
+              </w:rPr>
+              <w:t>context.write</w:t>
+            </w:r>
+            <w:r>
+              <w:rPr>
+                <w:sz w:val="12"/>
+                <w:szCs w:val="12"/>
+              </w:rPr>
+              <w:t>(</w:t>
+            </w:r>
+            <w:r>
+              <w:rPr>
+                <w:color w:val="1A0FF9"/>
+                <w:sz w:val="13"/>
+                <w:szCs w:val="13"/>
+              </w:rPr>
+              <w:t>new</w:t>
+            </w:r>
+            <w:r>
+              <w:rPr>
+                <w:sz w:val="12"/>
+                <w:szCs w:val="12"/>
+              </w:rPr>
+              <w:t xml:space="preserve"> </w:t>
+            </w:r>
+            <w:r>
+              <w:rPr>
+                <w:color w:val="7030A0"/>
+                <w:sz w:val="12"/>
+                <w:szCs w:val="12"/>
+              </w:rPr>
+              <w:t>OutputKeysClassName</w:t>
+            </w:r>
+            <w:r>
+              <w:rPr>
+                <w:sz w:val="12"/>
+                <w:szCs w:val="12"/>
+              </w:rPr>
+              <w:t>(…),</w:t>
+            </w:r>
+          </w:p>
+          <w:p>
+            <w:pPr>
+              <w:tabs>
+                <w:tab w:val="left" w:pos="180"/>
+                <w:tab w:val="left" w:pos="360"/>
+                <w:tab w:val="left" w:pos="540"/>
+                <w:tab w:val="left" w:pos="720"/>
+                <w:tab w:val="left" w:pos="900"/>
+              </w:tabs>
+              <w:rPr>
+                <w:sz w:val="12"/>
+                <w:szCs w:val="12"/>
+              </w:rPr>
+            </w:pPr>
+            <w:r>
+              <w:rPr>
+                <w:sz w:val="12"/>
+                <w:szCs w:val="12"/>
+              </w:rPr>
+              <w:tab/>
+            </w:r>
+            <w:r>
+              <w:rPr>
+                <w:sz w:val="12"/>
+                <w:szCs w:val="12"/>
+              </w:rPr>
+              <w:tab/>
+            </w:r>
+            <w:r>
+              <w:rPr>
+                <w:sz w:val="12"/>
+                <w:szCs w:val="12"/>
+              </w:rPr>
+              <w:tab/>
+            </w:r>
+            <w:r>
+              <w:rPr>
+                <w:sz w:val="12"/>
+                <w:szCs w:val="12"/>
+              </w:rPr>
+              <w:tab/>
+              <w:t xml:space="preserve">    </w:t>
+            </w:r>
+            <w:r>
+              <w:rPr>
+                <w:sz w:val="12"/>
+                <w:szCs w:val="12"/>
+              </w:rPr>
+              <w:t xml:space="preserve"> </w:t>
+            </w:r>
+            <w:r>
+              <w:rPr>
+                <w:color w:val="1A0FF9"/>
+                <w:sz w:val="13"/>
+                <w:szCs w:val="13"/>
+              </w:rPr>
+              <w:t>new</w:t>
+            </w:r>
+            <w:r>
+              <w:rPr>
+                <w:sz w:val="12"/>
+                <w:szCs w:val="12"/>
+              </w:rPr>
+              <w:t xml:space="preserve"> </w:t>
+            </w:r>
+            <w:r>
+              <w:rPr>
+                <w:color w:val="00B0F0"/>
+                <w:sz w:val="12"/>
+                <w:szCs w:val="12"/>
+              </w:rPr>
+              <w:t>OutputValuesClassName</w:t>
+            </w:r>
+            <w:r>
+              <w:rPr>
+                <w:sz w:val="12"/>
+                <w:szCs w:val="12"/>
+              </w:rPr>
+              <w:t xml:space="preserve"> (…));</w:t>
+            </w:r>
+          </w:p>
+          <w:p>
+            <w:pPr>
+              <w:tabs>
+                <w:tab w:val="left" w:pos="180"/>
+                <w:tab w:val="left" w:pos="360"/>
+                <w:tab w:val="left" w:pos="540"/>
+                <w:tab w:val="left" w:pos="720"/>
+                <w:tab w:val="left" w:pos="900"/>
+              </w:tabs>
+              <w:rPr>
+                <w:sz w:val="12"/>
+                <w:szCs w:val="12"/>
+              </w:rPr>
+            </w:pPr>
+            <w:r>
+              <w:rPr>
+                <w:sz w:val="12"/>
+                <w:szCs w:val="12"/>
+              </w:rPr>
+              <w:t>}</w:t>
+            </w:r>
+          </w:p>
+          <w:p>
+            <w:pPr>
+              <w:tabs>
+                <w:tab w:val="left" w:pos="180"/>
+                <w:tab w:val="left" w:pos="360"/>
+              </w:tabs>
+            </w:pPr>
+          </w:p>
+          <w:p>
+            <w:pPr>
+              <w:tabs>
+                <w:tab w:val="left" w:pos="180"/>
+                <w:tab w:val="left" w:pos="360"/>
+              </w:tabs>
+            </w:pPr>
+            <w:r>
+              <w:t>Called once per intermediate key.</w:t>
+            </w:r>
+          </w:p>
+        </w:tc>
+        <w:tc>
+          <w:tcPr>
+            <w:tcW w:w="3756" w:type="dxa"/>
+            <w:vAlign w:val="center"/>
+          </w:tcPr>
+          <w:p>
+            <w:pPr>
+              <w:jc w:val="center"/>
+              <w:rPr>
+                <w:b/>
+                <w:color w:val="0000FF"/>
+              </w:rPr>
+            </w:pPr>
+            <w:r>
+              <w:rPr>
+                <w:b/>
+                <w:color w:val="0000FF"/>
+              </w:rPr>
+              <w:t>i</w:t>
+            </w:r>
+            <w:r>
+              <w:rPr>
+                <w:b/>
+                <w:color w:val="0000FF"/>
+              </w:rPr>
+              <w:t xml:space="preserve">mport </w:t>
+            </w:r>
+            <w:r>
+              <w:rPr>
+                <w:b/>
+                <w:color w:val="0000FF"/>
+              </w:rPr>
+              <w:t>java.util</w:t>
+            </w:r>
+            <w:r>
+              <w:rPr>
+                <w:b/>
+                <w:color w:val="0000FF"/>
+              </w:rPr>
+              <w:t>.*</w:t>
+            </w:r>
+          </w:p>
+          <w:p>
+            <w:pPr>
+              <w:pStyle w:val="ListParagraph"/>
+              <w:ind w:left="144"/>
+              <w:rPr>
+                <w:b/>
+              </w:rPr>
+            </w:pPr>
+            <w:r>
+              <w:t>Includes the definition of the</w:t>
+            </w:r>
+            <w:r>
+              <w:rPr>
+                <w:b/>
+                <w:color w:val="E36C0A" w:themeColor="accent6" w:themeShade="BF"/>
+              </w:rPr>
+              <w:t xml:space="preserve"> </w:t>
+            </w:r>
+            <w:r>
+              <w:t>“</w:t>
+            </w:r>
+            <w:r>
+              <w:rPr>
+                <w:b/>
+                <w:color w:val="E36C0A" w:themeColor="accent6" w:themeShade="BF"/>
+              </w:rPr>
+              <w:t>StringTokenizer</w:t>
+            </w:r>
+            <w:r>
+              <w:t>”</w:t>
+            </w:r>
+            <w:r>
+              <w:rPr>
+                <w:b/>
+                <w:color w:val="E36C0A" w:themeColor="accent6" w:themeShade="BF"/>
+              </w:rPr>
+              <w:t xml:space="preserve"> </w:t>
+            </w:r>
+            <w:r>
+              <w:t>class</w:t>
+            </w:r>
+            <w:r>
+              <w:t>.</w:t>
+            </w:r>
+          </w:p>
+        </w:tc>
+      </w:tr>
+    </w:tbl>
+    <w:p>
+      <w:pPr>
+        <w:rPr>
+          <w:sz w:val="6"/>
+          <w:szCs w:val="6"/>
+        </w:rPr>
+      </w:pPr>
+    </w:p>
+    <w:p>
+      <w:pPr>
+        <w:tabs>
+          <w:tab w:val="left" w:pos="180"/>
+          <w:tab w:val="left" w:pos="360"/>
+          <w:tab w:val="left" w:pos="540"/>
+          <w:tab w:val="left" w:pos="720"/>
+          <w:tab w:val="left" w:pos="900"/>
+        </w:tabs>
+        <w:rPr>
+          <w:sz w:val="12"/>
+          <w:szCs w:val="12"/>
+        </w:rPr>
+      </w:pPr>
+      <w:r>
+        <w:rPr>
+          <w:color w:val="1A0FF9"/>
+          <w:sz w:val="13"/>
+          <w:szCs w:val="13"/>
+        </w:rPr>
+        <w:t>public void</w:t>
+      </w:r>
+      <w:r>
+        <w:rPr>
+          <w:sz w:val="12"/>
+          <w:szCs w:val="12"/>
+        </w:rPr>
+        <w:t xml:space="preserve"> </w:t>
+      </w:r>
+      <w:r>
+        <w:rPr>
+          <w:sz w:val="12"/>
+          <w:szCs w:val="12"/>
+        </w:rPr>
+        <w:t>reduce</w:t>
+      </w:r>
+      <w:r>
+        <w:rPr>
+          <w:sz w:val="12"/>
+          <w:szCs w:val="12"/>
+        </w:rPr>
+        <w:t>(</w:t>
+      </w:r>
+      <w:r>
+        <w:rPr>
+          <w:color w:val="00B050"/>
+          <w:sz w:val="13"/>
+          <w:szCs w:val="13"/>
+        </w:rPr>
+        <w:t>Text</w:t>
+      </w:r>
+      <w:r>
+        <w:rPr>
+          <w:sz w:val="12"/>
+          <w:szCs w:val="12"/>
+        </w:rPr>
+        <w:t xml:space="preserve"> key, </w:t>
+      </w:r>
+      <w:r>
+        <w:rPr>
+          <w:b/>
+          <w:color w:val="FF0000"/>
+          <w:szCs w:val="12"/>
+        </w:rPr>
+        <w:t>Iterable</w:t>
+      </w:r>
+      <w:r>
+        <w:rPr>
+          <w:sz w:val="12"/>
+          <w:szCs w:val="12"/>
+        </w:rPr>
+        <w:t>&lt;</w:t>
+      </w:r>
+      <w:r>
+        <w:rPr>
+          <w:color w:val="E36C0A" w:themeColor="accent6" w:themeShade="BF"/>
+          <w:sz w:val="13"/>
+          <w:szCs w:val="13"/>
+        </w:rPr>
+        <w:t>Text</w:t>
+      </w:r>
+      <w:r>
+        <w:rPr>
+          <w:color w:val="E36C0A" w:themeColor="accent6" w:themeShade="BF"/>
+          <w:sz w:val="13"/>
+          <w:szCs w:val="13"/>
+        </w:rPr>
+        <w:t>&gt;</w:t>
+      </w:r>
+      <w:r>
+        <w:rPr>
+          <w:sz w:val="12"/>
+          <w:szCs w:val="12"/>
+        </w:rPr>
+        <w:t xml:space="preserve"> value, </w:t>
+      </w:r>
+      <w:r>
+        <w:rPr>
+          <w:b/>
+          <w:color w:val="FF0000"/>
+          <w:sz w:val="12"/>
+          <w:szCs w:val="12"/>
+        </w:rPr>
+        <w:t>Context</w:t>
+      </w:r>
+      <w:r>
+        <w:rPr>
+          <w:color w:val="FF0000"/>
+          <w:sz w:val="12"/>
+          <w:szCs w:val="12"/>
+        </w:rPr>
+        <w:t xml:space="preserve"> </w:t>
+      </w:r>
+      <w:r>
+        <w:rPr>
+          <w:sz w:val="12"/>
+          <w:szCs w:val="12"/>
+        </w:rPr>
+        <w:t>context)</w:t>
+      </w:r>
+    </w:p>
+    <w:p>
+      <w:pPr>
+        <w:tabs>
+          <w:tab w:val="left" w:pos="180"/>
+          <w:tab w:val="left" w:pos="360"/>
+          <w:tab w:val="left" w:pos="540"/>
+          <w:tab w:val="left" w:pos="720"/>
+          <w:tab w:val="left" w:pos="900"/>
+        </w:tabs>
+        <w:rPr>
+          <w:sz w:val="12"/>
+          <w:szCs w:val="12"/>
+        </w:rPr>
+      </w:pPr>
+      <w:r>
+        <w:rPr>
+          <w:sz w:val="12"/>
+          <w:szCs w:val="12"/>
+        </w:rPr>
+        <w:tab/>
+      </w:r>
+      <w:r>
+        <w:rPr>
+          <w:sz w:val="12"/>
+          <w:szCs w:val="12"/>
+        </w:rPr>
+        <w:tab/>
+      </w:r>
+      <w:r>
+        <w:rPr>
+          <w:sz w:val="12"/>
+          <w:szCs w:val="12"/>
+        </w:rPr>
+        <w:tab/>
+      </w:r>
+      <w:r>
+        <w:rPr>
+          <w:sz w:val="12"/>
+          <w:szCs w:val="12"/>
+        </w:rPr>
+        <w:tab/>
+      </w:r>
+      <w:r>
+        <w:rPr>
+          <w:sz w:val="12"/>
+          <w:szCs w:val="12"/>
+        </w:rPr>
+        <w:t xml:space="preserve">        </w:t>
+      </w:r>
+      <w:r>
+        <w:rPr>
+          <w:color w:val="1A0FF9"/>
+          <w:sz w:val="13"/>
+          <w:szCs w:val="13"/>
+        </w:rPr>
+        <w:t>throws</w:t>
+      </w:r>
+      <w:r>
+        <w:rPr>
+          <w:sz w:val="12"/>
+          <w:szCs w:val="12"/>
+        </w:rPr>
+        <w:t xml:space="preserve"> IOException, InterruptedException {</w:t>
+      </w:r>
+    </w:p>
+    <w:p>
+      <w:pPr>
+        <w:tabs>
+          <w:tab w:val="left" w:pos="180"/>
+          <w:tab w:val="left" w:pos="360"/>
+          <w:tab w:val="left" w:pos="540"/>
+          <w:tab w:val="left" w:pos="720"/>
+          <w:tab w:val="left" w:pos="900"/>
+        </w:tabs>
+        <w:rPr>
+          <w:sz w:val="12"/>
+          <w:szCs w:val="12"/>
+        </w:rPr>
+      </w:pPr>
+    </w:p>
+    <w:p>
+      <w:pPr>
+        <w:tabs>
+          <w:tab w:val="left" w:pos="180"/>
+          <w:tab w:val="left" w:pos="360"/>
+          <w:tab w:val="left" w:pos="540"/>
+          <w:tab w:val="left" w:pos="720"/>
+          <w:tab w:val="left" w:pos="900"/>
+        </w:tabs>
+        <w:rPr>
+          <w:sz w:val="12"/>
+          <w:szCs w:val="12"/>
+        </w:rPr>
+      </w:pPr>
+      <w:r>
+        <w:rPr>
+          <w:sz w:val="12"/>
+          <w:szCs w:val="12"/>
+        </w:rPr>
+        <w:tab/>
+      </w:r>
+      <w:r>
+        <w:rPr>
+          <w:color w:val="00B050"/>
+          <w:sz w:val="12"/>
+          <w:szCs w:val="12"/>
+        </w:rPr>
+        <w:t xml:space="preserve">// </w:t>
+      </w:r>
+      <w:r>
+        <w:rPr>
+          <w:color w:val="00B050"/>
+          <w:sz w:val="12"/>
+          <w:szCs w:val="12"/>
+        </w:rPr>
+        <w:t>Parse the Iterable object</w:t>
+      </w:r>
+    </w:p>
+    <w:p>
+      <w:pPr>
+        <w:tabs>
+          <w:tab w:val="left" w:pos="180"/>
+          <w:tab w:val="left" w:pos="360"/>
+          <w:tab w:val="left" w:pos="540"/>
+          <w:tab w:val="left" w:pos="720"/>
+          <w:tab w:val="left" w:pos="900"/>
+        </w:tabs>
+        <w:rPr>
+          <w:sz w:val="12"/>
+          <w:szCs w:val="12"/>
+        </w:rPr>
+      </w:pPr>
+      <w:r>
+        <w:rPr>
+          <w:sz w:val="12"/>
+          <w:szCs w:val="12"/>
+        </w:rPr>
+        <w:tab/>
+      </w:r>
+      <w:r>
+        <w:rPr>
+          <w:b/>
+          <w:color w:val="FF0000"/>
+          <w:sz w:val="12"/>
+          <w:szCs w:val="12"/>
+        </w:rPr>
+        <w:t>for</w:t>
+      </w:r>
+      <w:r>
+        <w:rPr>
+          <w:sz w:val="12"/>
+          <w:szCs w:val="12"/>
+        </w:rPr>
+        <w:t>(</w:t>
+      </w:r>
+      <w:r>
+        <w:rPr>
+          <w:color w:val="E36C0A" w:themeColor="accent6" w:themeShade="BF"/>
+          <w:sz w:val="13"/>
+          <w:szCs w:val="13"/>
+        </w:rPr>
+        <w:t>Text</w:t>
+      </w:r>
+      <w:r>
+        <w:rPr>
+          <w:sz w:val="12"/>
+          <w:szCs w:val="12"/>
+        </w:rPr>
+        <w:t xml:space="preserve"> value: values)</w:t>
+      </w:r>
+    </w:p>
+    <w:p>
+      <w:pPr>
+        <w:tabs>
+          <w:tab w:val="left" w:pos="180"/>
+          <w:tab w:val="left" w:pos="360"/>
+          <w:tab w:val="left" w:pos="540"/>
+          <w:tab w:val="left" w:pos="720"/>
+          <w:tab w:val="left" w:pos="900"/>
+        </w:tabs>
+        <w:rPr>
+          <w:sz w:val="12"/>
+          <w:szCs w:val="12"/>
+        </w:rPr>
+      </w:pPr>
+      <w:r>
+        <w:rPr>
+          <w:sz w:val="12"/>
+          <w:szCs w:val="12"/>
+        </w:rPr>
+        <w:tab/>
+        <w:t>}</w:t>
+      </w:r>
+    </w:p>
+    <w:p>
+      <w:pPr>
+        <w:tabs>
+          <w:tab w:val="left" w:pos="180"/>
+          <w:tab w:val="left" w:pos="360"/>
+          <w:tab w:val="left" w:pos="540"/>
+          <w:tab w:val="left" w:pos="720"/>
+          <w:tab w:val="left" w:pos="900"/>
+        </w:tabs>
+        <w:rPr>
+          <w:sz w:val="12"/>
+          <w:szCs w:val="12"/>
+        </w:rPr>
+      </w:pPr>
+    </w:p>
+    <w:p>
+      <w:pPr>
+        <w:tabs>
+          <w:tab w:val="left" w:pos="180"/>
+          <w:tab w:val="left" w:pos="360"/>
+          <w:tab w:val="left" w:pos="540"/>
+          <w:tab w:val="left" w:pos="720"/>
+          <w:tab w:val="left" w:pos="900"/>
+        </w:tabs>
+        <w:rPr>
+          <w:color w:val="00B050"/>
+          <w:sz w:val="12"/>
+          <w:szCs w:val="12"/>
+        </w:rPr>
+      </w:pPr>
+      <w:r>
+        <w:rPr>
+          <w:color w:val="00B050"/>
+          <w:sz w:val="12"/>
+          <w:szCs w:val="12"/>
+        </w:rPr>
+        <w:tab/>
+        <w:t>// Emit any intermediate &lt;key, value&gt; pairs</w:t>
+      </w:r>
+    </w:p>
+    <w:p>
+      <w:pPr>
+        <w:tabs>
+          <w:tab w:val="left" w:pos="180"/>
+          <w:tab w:val="left" w:pos="360"/>
+          <w:tab w:val="left" w:pos="540"/>
+          <w:tab w:val="left" w:pos="720"/>
+          <w:tab w:val="left" w:pos="900"/>
+        </w:tabs>
+        <w:rPr>
+          <w:color w:val="00B050"/>
+          <w:sz w:val="12"/>
+          <w:szCs w:val="12"/>
+        </w:rPr>
+      </w:pPr>
+      <w:r>
+        <w:rPr>
+          <w:color w:val="00B050"/>
+          <w:sz w:val="12"/>
+          <w:szCs w:val="12"/>
+        </w:rPr>
+        <w:tab/>
+        <w:t xml:space="preserve">// </w:t>
+      </w:r>
+      <w:r>
+        <w:rPr>
+          <w:color w:val="00B050"/>
+          <w:sz w:val="12"/>
+          <w:szCs w:val="12"/>
+        </w:rPr>
+        <w:t>Optional to emit any pairs.</w:t>
+      </w:r>
+    </w:p>
+    <w:p>
+      <w:pPr>
+        <w:tabs>
+          <w:tab w:val="left" w:pos="180"/>
+          <w:tab w:val="left" w:pos="360"/>
+          <w:tab w:val="left" w:pos="540"/>
+          <w:tab w:val="left" w:pos="720"/>
+          <w:tab w:val="left" w:pos="900"/>
+        </w:tabs>
+        <w:rPr>
+          <w:sz w:val="12"/>
+          <w:szCs w:val="12"/>
+        </w:rPr>
+      </w:pPr>
+      <w:r>
+        <w:rPr>
+          <w:sz w:val="12"/>
+          <w:szCs w:val="12"/>
+        </w:rPr>
+        <w:tab/>
+      </w:r>
+      <w:r>
+        <w:rPr>
+          <w:b/>
+          <w:color w:val="FF0000"/>
+          <w:sz w:val="12"/>
+          <w:szCs w:val="12"/>
+        </w:rPr>
+        <w:t>context.write</w:t>
+      </w:r>
+      <w:r>
+        <w:rPr>
+          <w:sz w:val="12"/>
+          <w:szCs w:val="12"/>
+        </w:rPr>
+        <w:t>(</w:t>
+      </w:r>
+      <w:r>
+        <w:rPr>
+          <w:color w:val="1A0FF9"/>
+          <w:sz w:val="13"/>
+          <w:szCs w:val="13"/>
+        </w:rPr>
+        <w:t>new</w:t>
+      </w:r>
+      <w:r>
+        <w:rPr>
+          <w:sz w:val="12"/>
+          <w:szCs w:val="12"/>
+        </w:rPr>
+        <w:t xml:space="preserve"> </w:t>
+      </w:r>
+      <w:r>
+        <w:rPr>
+          <w:color w:val="7030A0"/>
+          <w:sz w:val="12"/>
+          <w:szCs w:val="12"/>
+        </w:rPr>
+        <w:t>OutputKeys</w:t>
+      </w:r>
+      <w:r>
+        <w:rPr>
+          <w:color w:val="7030A0"/>
+          <w:sz w:val="12"/>
+          <w:szCs w:val="12"/>
+        </w:rPr>
+        <w:t>ClassName</w:t>
+      </w:r>
+      <w:r>
+        <w:rPr>
+          <w:sz w:val="12"/>
+          <w:szCs w:val="12"/>
+        </w:rPr>
+        <w:t>(…),</w:t>
+      </w:r>
+    </w:p>
+    <w:p>
+      <w:pPr>
+        <w:tabs>
+          <w:tab w:val="left" w:pos="180"/>
+          <w:tab w:val="left" w:pos="360"/>
+          <w:tab w:val="left" w:pos="540"/>
+          <w:tab w:val="left" w:pos="720"/>
+          <w:tab w:val="left" w:pos="900"/>
+        </w:tabs>
+        <w:rPr>
+          <w:sz w:val="12"/>
+          <w:szCs w:val="12"/>
+        </w:rPr>
+      </w:pPr>
+      <w:r>
+        <w:rPr>
+          <w:sz w:val="12"/>
+          <w:szCs w:val="12"/>
+        </w:rPr>
+        <w:tab/>
+      </w:r>
+      <w:r>
+        <w:rPr>
+          <w:sz w:val="12"/>
+          <w:szCs w:val="12"/>
+        </w:rPr>
+        <w:tab/>
+      </w:r>
+      <w:r>
+        <w:rPr>
+          <w:sz w:val="12"/>
+          <w:szCs w:val="12"/>
+        </w:rPr>
+        <w:tab/>
+      </w:r>
+      <w:r>
+        <w:rPr>
+          <w:sz w:val="12"/>
+          <w:szCs w:val="12"/>
+        </w:rPr>
+        <w:tab/>
+        <w:t xml:space="preserve">    </w:t>
+      </w:r>
+      <w:r>
+        <w:rPr>
+          <w:sz w:val="12"/>
+          <w:szCs w:val="12"/>
+        </w:rPr>
+        <w:t xml:space="preserve"> </w:t>
+      </w:r>
+      <w:r>
+        <w:rPr>
+          <w:color w:val="1A0FF9"/>
+          <w:sz w:val="13"/>
+          <w:szCs w:val="13"/>
+        </w:rPr>
+        <w:t>new</w:t>
+      </w:r>
+      <w:r>
+        <w:rPr>
+          <w:sz w:val="12"/>
+          <w:szCs w:val="12"/>
+        </w:rPr>
+        <w:t xml:space="preserve"> </w:t>
+      </w:r>
+      <w:r>
+        <w:rPr>
+          <w:color w:val="00B0F0"/>
+          <w:sz w:val="12"/>
+          <w:szCs w:val="12"/>
+        </w:rPr>
+        <w:t>OutputValuesClassName</w:t>
+      </w:r>
+      <w:r>
+        <w:rPr>
+          <w:sz w:val="12"/>
+          <w:szCs w:val="12"/>
+        </w:rPr>
+        <w:t xml:space="preserve"> </w:t>
+      </w:r>
+      <w:r>
+        <w:rPr>
+          <w:sz w:val="12"/>
+          <w:szCs w:val="12"/>
+        </w:rPr>
+        <w:t>(…));</w:t>
+      </w:r>
+    </w:p>
+    <w:p>
+      <w:pPr>
+        <w:tabs>
+          <w:tab w:val="left" w:pos="180"/>
+          <w:tab w:val="left" w:pos="360"/>
+          <w:tab w:val="left" w:pos="540"/>
+          <w:tab w:val="left" w:pos="720"/>
+          <w:tab w:val="left" w:pos="900"/>
+        </w:tabs>
+        <w:rPr>
+          <w:sz w:val="12"/>
+          <w:szCs w:val="12"/>
+        </w:rPr>
+      </w:pPr>
+      <w:r>
+        <w:rPr>
+          <w:sz w:val="12"/>
+          <w:szCs w:val="12"/>
+        </w:rPr>
+        <w:t>}</w:t>
+      </w:r>
+    </w:p>
+    <w:p>
+      <w:pPr>
+        <w:rPr>
+          <w:sz w:val="12"/>
+          <w:szCs w:val="12"/>
+        </w:rPr>
+      </w:pPr>
     </w:p>
     <w:p>
       <w:pPr>
@@ -9200,7 +13033,7 @@
       <w:rPr>
         <w:noProof/>
       </w:rPr>
-      <w:t>2</w:t>
+      <w:t>5</w:t>
     </w:r>
     <w:r>
       <w:rPr>
@@ -12904,7 +16737,7 @@
 </file>
 
 <file path=customXml/itemProps1.xml><?xml version="1.0" encoding="utf-8"?>
-<ds:datastoreItem xmlns:ds="http://schemas.openxmlformats.org/officeDocument/2006/customXml" ds:itemID="{6565DA91-FF22-4FA0-882B-EF7B046A29D4}">
+<ds:datastoreItem xmlns:ds="http://schemas.openxmlformats.org/officeDocument/2006/customXml" ds:itemID="{219F541E-C5D2-4CA5-91C6-5DCA23832FE7}">
   <ds:schemaRefs>
     <ds:schemaRef ds:uri="http://schemas.openxmlformats.org/officeDocument/2006/bibliography"/>
   </ds:schemaRefs>

</xml_diff>

<commit_message>
Updating exam #1 study guide with more notes from lectures 4 and 5. Removing an unneeded file on JAR files for Eclipse.  Now just add all Jars. Adding tonight's lecture to the repository.
</commit_message>
<xml_diff>
--- a/Exam Study Guide/Exam #1/CS286 - Exam #1 Study Guide.docx
+++ b/Exam Study Guide/Exam #1/CS286 - Exam #1 Study Guide.docx
@@ -9493,14 +9493,6 @@
           <w:szCs w:val="6"/>
         </w:rPr>
       </w:pPr>
-    </w:p>
-    <w:p>
-      <w:pPr>
-        <w:rPr>
-          <w:sz w:val="6"/>
-          <w:szCs w:val="6"/>
-        </w:rPr>
-      </w:pPr>
       <w:r>
         <w:rPr>
           <w:sz w:val="6"/>
@@ -9540,12 +9532,609 @@
           <w:color w:val="008000"/>
           <w:sz w:val="32"/>
         </w:rPr>
-        <w:t>04 – Writing a Map Reduce Program</w:t>
+        <w:t>04 – Install</w:t>
+      </w:r>
+      <w:r>
+        <w:rPr>
+          <w:b/>
+          <w:color w:val="008000"/>
+          <w:sz w:val="32"/>
+        </w:rPr>
+        <w:t>ing</w:t>
+      </w:r>
+      <w:r>
+        <w:rPr>
+          <w:b/>
+          <w:color w:val="008000"/>
+          <w:sz w:val="32"/>
+        </w:rPr>
+        <w:t xml:space="preserve"> </w:t>
+      </w:r>
+      <w:proofErr w:type="spellStart"/>
+      <w:r>
+        <w:rPr>
+          <w:b/>
+          <w:color w:val="008000"/>
+          <w:sz w:val="32"/>
+        </w:rPr>
+        <w:t>MapR</w:t>
+      </w:r>
+      <w:proofErr w:type="spellEnd"/>
+    </w:p>
+    <w:p>
+      <w:pPr>
+        <w:tabs>
+          <w:tab w:val="center" w:pos="5400"/>
+        </w:tabs>
+        <w:rPr>
+          <w:sz w:val="6"/>
+          <w:szCs w:val="6"/>
+        </w:rPr>
+      </w:pPr>
+      <w:r>
+        <w:rPr>
+          <w:sz w:val="6"/>
+          <w:szCs w:val="6"/>
+        </w:rPr>
+        <w:tab/>
+      </w:r>
+    </w:p>
+    <w:tbl>
+      <w:tblPr>
+        <w:tblStyle w:val="TableGrid"/>
+        <w:tblW w:w="0" w:type="auto"/>
+        <w:tblLook w:val="04A0" w:firstRow="1" w:lastRow="0" w:firstColumn="1" w:lastColumn="0" w:noHBand="0" w:noVBand="1"/>
+      </w:tblPr>
+      <w:tblGrid>
+        <w:gridCol w:w="1548"/>
+        <w:gridCol w:w="3510"/>
+        <w:gridCol w:w="2880"/>
+        <w:gridCol w:w="3078"/>
+      </w:tblGrid>
+      <w:tr>
+        <w:trPr>
+          <w:trHeight w:val="45"/>
+        </w:trPr>
+        <w:tc>
+          <w:tcPr>
+            <w:tcW w:w="1548" w:type="dxa"/>
+            <w:vMerge w:val="restart"/>
+            <w:tcBorders>
+              <w:right w:val="single" w:sz="18" w:space="0" w:color="auto"/>
+            </w:tcBorders>
+            <w:vAlign w:val="center"/>
+          </w:tcPr>
+          <w:p>
+            <w:pPr>
+              <w:jc w:val="center"/>
+              <w:rPr>
+                <w:b/>
+                <w:color w:val="0000FF"/>
+                <w:szCs w:val="22"/>
+              </w:rPr>
+            </w:pPr>
+            <w:r>
+              <w:rPr>
+                <w:b/>
+                <w:color w:val="0000FF"/>
+                <w:szCs w:val="22"/>
+              </w:rPr>
+              <w:t>Disk Provisioning</w:t>
+            </w:r>
+          </w:p>
+          <w:p>
+            <w:pPr>
+              <w:pStyle w:val="ListParagraph"/>
+              <w:numPr>
+                <w:ilvl w:val="0"/>
+                <w:numId w:val="18"/>
+              </w:numPr>
+            </w:pPr>
+            <w:r>
+              <w:rPr>
+                <w:b/>
+                <w:color w:val="E36C0A" w:themeColor="accent6" w:themeShade="BF"/>
+              </w:rPr>
+              <w:t xml:space="preserve">Dynamic </w:t>
+            </w:r>
+            <w:r>
+              <w:t>– Thin provisioning</w:t>
+            </w:r>
+          </w:p>
+          <w:p>
+            <w:pPr>
+              <w:pStyle w:val="ListParagraph"/>
+              <w:numPr>
+                <w:ilvl w:val="0"/>
+                <w:numId w:val="18"/>
+              </w:numPr>
+            </w:pPr>
+            <w:r>
+              <w:rPr>
+                <w:b/>
+                <w:color w:val="E36C0A" w:themeColor="accent6" w:themeShade="BF"/>
+              </w:rPr>
+              <w:t>Fixed</w:t>
+            </w:r>
+            <w:r>
+              <w:rPr>
+                <w:b/>
+                <w:color w:val="E36C0A" w:themeColor="accent6" w:themeShade="BF"/>
+              </w:rPr>
+              <w:t xml:space="preserve"> </w:t>
+            </w:r>
+            <w:r>
+              <w:t>– Thi</w:t>
+            </w:r>
+            <w:r>
+              <w:t>ck</w:t>
+            </w:r>
+            <w:r>
+              <w:t xml:space="preserve"> provisioning</w:t>
+            </w:r>
+          </w:p>
+        </w:tc>
+        <w:tc>
+          <w:tcPr>
+            <w:tcW w:w="6390" w:type="dxa"/>
+            <w:gridSpan w:val="2"/>
+            <w:tcBorders>
+              <w:top w:val="single" w:sz="18" w:space="0" w:color="auto"/>
+              <w:left w:val="single" w:sz="18" w:space="0" w:color="auto"/>
+              <w:bottom w:val="single" w:sz="6" w:space="0" w:color="auto"/>
+              <w:right w:val="single" w:sz="18" w:space="0" w:color="auto"/>
+            </w:tcBorders>
+            <w:vAlign w:val="center"/>
+          </w:tcPr>
+          <w:p>
+            <w:pPr>
+              <w:jc w:val="center"/>
+              <w:rPr>
+                <w:b/>
+                <w:color w:val="E36C0A" w:themeColor="accent6" w:themeShade="BF"/>
+              </w:rPr>
+            </w:pPr>
+            <w:r>
+              <w:rPr>
+                <w:b/>
+                <w:color w:val="0000FF"/>
+                <w:szCs w:val="22"/>
+              </w:rPr>
+              <w:t>Network Configuration</w:t>
+            </w:r>
+          </w:p>
+        </w:tc>
+        <w:tc>
+          <w:tcPr>
+            <w:tcW w:w="3078" w:type="dxa"/>
+            <w:vMerge w:val="restart"/>
+            <w:tcBorders>
+              <w:left w:val="single" w:sz="18" w:space="0" w:color="auto"/>
+            </w:tcBorders>
+            <w:vAlign w:val="center"/>
+          </w:tcPr>
+          <w:p>
+            <w:pPr>
+              <w:jc w:val="center"/>
+              <w:rPr>
+                <w:b/>
+                <w:color w:val="E36C0A" w:themeColor="accent6" w:themeShade="BF"/>
+              </w:rPr>
+            </w:pPr>
+            <w:r>
+              <w:rPr>
+                <w:b/>
+                <w:color w:val="E36C0A" w:themeColor="accent6" w:themeShade="BF"/>
+              </w:rPr>
+              <w:t>Joining Data</w:t>
+            </w:r>
+          </w:p>
+          <w:p>
+            <w:pPr>
+              <w:tabs>
+                <w:tab w:val="center" w:pos="5400"/>
+              </w:tabs>
+              <w:rPr>
+                <w:sz w:val="6"/>
+                <w:szCs w:val="6"/>
+              </w:rPr>
+            </w:pPr>
+            <w:r>
+              <w:t>Join can be done in the map and reduce stages.</w:t>
+            </w:r>
+          </w:p>
+        </w:tc>
+      </w:tr>
+      <w:tr>
+        <w:trPr>
+          <w:trHeight w:val="870"/>
+        </w:trPr>
+        <w:tc>
+          <w:tcPr>
+            <w:tcW w:w="1548" w:type="dxa"/>
+            <w:vMerge/>
+            <w:tcBorders>
+              <w:right w:val="single" w:sz="18" w:space="0" w:color="auto"/>
+            </w:tcBorders>
+            <w:vAlign w:val="center"/>
+          </w:tcPr>
+          <w:p>
+            <w:pPr>
+              <w:jc w:val="center"/>
+              <w:rPr>
+                <w:b/>
+                <w:color w:val="E36C0A" w:themeColor="accent6" w:themeShade="BF"/>
+              </w:rPr>
+            </w:pPr>
+          </w:p>
+        </w:tc>
+        <w:tc>
+          <w:tcPr>
+            <w:tcW w:w="3510" w:type="dxa"/>
+            <w:tcBorders>
+              <w:top w:val="single" w:sz="6" w:space="0" w:color="auto"/>
+              <w:left w:val="single" w:sz="18" w:space="0" w:color="auto"/>
+              <w:bottom w:val="single" w:sz="18" w:space="0" w:color="auto"/>
+              <w:right w:val="single" w:sz="6" w:space="0" w:color="auto"/>
+            </w:tcBorders>
+            <w:vAlign w:val="center"/>
+          </w:tcPr>
+          <w:p>
+            <w:pPr>
+              <w:pStyle w:val="ListParagraph"/>
+              <w:numPr>
+                <w:ilvl w:val="0"/>
+                <w:numId w:val="18"/>
+              </w:numPr>
+            </w:pPr>
+            <w:r>
+              <w:rPr>
+                <w:b/>
+                <w:color w:val="E36C0A" w:themeColor="accent6" w:themeShade="BF"/>
+              </w:rPr>
+              <w:t xml:space="preserve">NAT </w:t>
+            </w:r>
+            <w:r>
+              <w:t>–</w:t>
+            </w:r>
+            <w:r>
+              <w:t xml:space="preserve"> The VM does not have a separate IP from the host.  Rather a separate private network is setup on the host machine and the VM gets an address in that network.  Network traffic looks as though it came from the host PC.</w:t>
+            </w:r>
+          </w:p>
+        </w:tc>
+        <w:tc>
+          <w:tcPr>
+            <w:tcW w:w="2880" w:type="dxa"/>
+            <w:tcBorders>
+              <w:top w:val="single" w:sz="6" w:space="0" w:color="auto"/>
+              <w:left w:val="single" w:sz="6" w:space="0" w:color="auto"/>
+              <w:bottom w:val="single" w:sz="18" w:space="0" w:color="auto"/>
+              <w:right w:val="single" w:sz="18" w:space="0" w:color="auto"/>
+            </w:tcBorders>
+            <w:vAlign w:val="center"/>
+          </w:tcPr>
+          <w:p>
+            <w:pPr>
+              <w:pStyle w:val="ListParagraph"/>
+              <w:numPr>
+                <w:ilvl w:val="0"/>
+                <w:numId w:val="18"/>
+              </w:numPr>
+            </w:pPr>
+            <w:r>
+              <w:rPr>
+                <w:b/>
+                <w:color w:val="E36C0A" w:themeColor="accent6" w:themeShade="BF"/>
+              </w:rPr>
+              <w:t>Bridged</w:t>
+            </w:r>
+            <w:r>
+              <w:t xml:space="preserve"> </w:t>
+            </w:r>
+            <w:r>
+              <w:t xml:space="preserve">– </w:t>
+            </w:r>
+            <w:r>
+              <w:t>Replicates another node on the physical network and the VM gets its own IP.</w:t>
+            </w:r>
+          </w:p>
+          <w:p>
+            <w:pPr>
+              <w:pStyle w:val="ListParagraph"/>
+              <w:numPr>
+                <w:ilvl w:val="0"/>
+                <w:numId w:val="18"/>
+              </w:numPr>
+            </w:pPr>
+            <w:r>
+              <w:rPr>
+                <w:b/>
+                <w:color w:val="E36C0A" w:themeColor="accent6" w:themeShade="BF"/>
+              </w:rPr>
+              <w:t xml:space="preserve">Host-Only </w:t>
+            </w:r>
+            <w:r>
+              <w:t xml:space="preserve">– The nested VM’s network is within the host computer only.  </w:t>
+            </w:r>
+          </w:p>
+        </w:tc>
+        <w:tc>
+          <w:tcPr>
+            <w:tcW w:w="3078" w:type="dxa"/>
+            <w:vMerge/>
+            <w:tcBorders>
+              <w:left w:val="single" w:sz="18" w:space="0" w:color="auto"/>
+            </w:tcBorders>
+            <w:vAlign w:val="center"/>
+          </w:tcPr>
+          <w:p>
+            <w:pPr>
+              <w:jc w:val="center"/>
+              <w:rPr>
+                <w:b/>
+                <w:color w:val="E36C0A" w:themeColor="accent6" w:themeShade="BF"/>
+              </w:rPr>
+            </w:pPr>
+          </w:p>
+        </w:tc>
+      </w:tr>
+    </w:tbl>
+    <w:p>
+      <w:pPr>
+        <w:rPr>
+          <w:b/>
+          <w:sz w:val="8"/>
+          <w:szCs w:val="8"/>
+        </w:rPr>
+      </w:pPr>
+      <w:r>
+        <w:rPr>
+          <w:b/>
+          <w:sz w:val="8"/>
+          <w:szCs w:val="8"/>
+        </w:rPr>
+        <w:t> </w:t>
       </w:r>
     </w:p>
     <w:p>
       <w:pPr>
+        <w:rPr>
+          <w:sz w:val="6"/>
+          <w:szCs w:val="6"/>
+        </w:rPr>
+      </w:pPr>
+    </w:p>
+    <w:p>
+      <w:pPr>
+        <w:rPr>
+          <w:sz w:val="6"/>
+          <w:szCs w:val="6"/>
+        </w:rPr>
+      </w:pPr>
+      <w:r>
+        <w:rPr>
+          <w:sz w:val="6"/>
+          <w:szCs w:val="6"/>
+        </w:rPr>
+        <w:br w:type="page"/>
+      </w:r>
+    </w:p>
+    <w:p>
+      <w:pPr>
+        <w:rPr>
+          <w:sz w:val="6"/>
+          <w:szCs w:val="6"/>
+        </w:rPr>
+      </w:pPr>
+    </w:p>
+    <w:p>
+      <w:pPr>
         <w:jc w:val="center"/>
+        <w:rPr>
+          <w:b/>
+          <w:color w:val="008000"/>
+          <w:sz w:val="32"/>
+        </w:rPr>
+      </w:pPr>
+      <w:r>
+        <w:rPr>
+          <w:b/>
+          <w:color w:val="008000"/>
+          <w:sz w:val="32"/>
+        </w:rPr>
+        <w:t>Lecture #</w:t>
+      </w:r>
+      <w:r>
+        <w:rPr>
+          <w:b/>
+          <w:color w:val="008000"/>
+          <w:sz w:val="32"/>
+        </w:rPr>
+        <w:t>0</w:t>
+      </w:r>
+      <w:r>
+        <w:rPr>
+          <w:b/>
+          <w:color w:val="008000"/>
+          <w:sz w:val="32"/>
+        </w:rPr>
+        <w:t>5</w:t>
+      </w:r>
+      <w:r>
+        <w:rPr>
+          <w:b/>
+          <w:color w:val="008000"/>
+          <w:sz w:val="32"/>
+        </w:rPr>
+        <w:t xml:space="preserve"> – Writing a Map Reduce Program</w:t>
+      </w:r>
+    </w:p>
+    <w:p>
+      <w:pPr>
+        <w:jc w:val="center"/>
+        <w:rPr>
+          <w:b/>
+          <w:sz w:val="8"/>
+          <w:szCs w:val="8"/>
+        </w:rPr>
+      </w:pPr>
+    </w:p>
+    <w:p>
+      <w:pPr>
+        <w:jc w:val="center"/>
+        <w:rPr>
+          <w:b/>
+          <w:sz w:val="24"/>
+        </w:rPr>
+      </w:pPr>
+      <w:r>
+        <w:rPr>
+          <w:b/>
+          <w:sz w:val="24"/>
+        </w:rPr>
+        <w:t>Common Map Reduce Applications</w:t>
+      </w:r>
+    </w:p>
+    <w:p>
+      <w:pPr>
+        <w:tabs>
+          <w:tab w:val="center" w:pos="5400"/>
+        </w:tabs>
+        <w:rPr>
+          <w:sz w:val="6"/>
+          <w:szCs w:val="6"/>
+        </w:rPr>
+      </w:pPr>
+      <w:r>
+        <w:rPr>
+          <w:sz w:val="6"/>
+          <w:szCs w:val="6"/>
+        </w:rPr>
+        <w:tab/>
+      </w:r>
+    </w:p>
+    <w:tbl>
+      <w:tblPr>
+        <w:tblStyle w:val="TableGrid"/>
+        <w:tblW w:w="0" w:type="auto"/>
+        <w:tblLook w:val="04A0" w:firstRow="1" w:lastRow="0" w:firstColumn="1" w:lastColumn="0" w:noHBand="0" w:noVBand="1"/>
+      </w:tblPr>
+      <w:tblGrid>
+        <w:gridCol w:w="2556"/>
+        <w:gridCol w:w="2556"/>
+        <w:gridCol w:w="2556"/>
+        <w:gridCol w:w="3348"/>
+      </w:tblGrid>
+      <w:tr>
+        <w:trPr>
+          <w:trHeight w:val="53"/>
+        </w:trPr>
+        <w:tc>
+          <w:tcPr>
+            <w:tcW w:w="2556" w:type="dxa"/>
+            <w:vAlign w:val="center"/>
+          </w:tcPr>
+          <w:p>
+            <w:pPr>
+              <w:jc w:val="center"/>
+              <w:rPr>
+                <w:b/>
+                <w:color w:val="E36C0A" w:themeColor="accent6" w:themeShade="BF"/>
+              </w:rPr>
+            </w:pPr>
+            <w:r>
+              <w:rPr>
+                <w:b/>
+                <w:color w:val="E36C0A" w:themeColor="accent6" w:themeShade="BF"/>
+              </w:rPr>
+              <w:t>Summarizing Data</w:t>
+            </w:r>
+          </w:p>
+        </w:tc>
+        <w:tc>
+          <w:tcPr>
+            <w:tcW w:w="2556" w:type="dxa"/>
+            <w:vAlign w:val="center"/>
+          </w:tcPr>
+          <w:p>
+            <w:pPr>
+              <w:jc w:val="center"/>
+              <w:rPr>
+                <w:b/>
+                <w:color w:val="E36C0A" w:themeColor="accent6" w:themeShade="BF"/>
+              </w:rPr>
+            </w:pPr>
+            <w:r>
+              <w:rPr>
+                <w:b/>
+                <w:color w:val="E36C0A" w:themeColor="accent6" w:themeShade="BF"/>
+              </w:rPr>
+              <w:t>Filtering Data</w:t>
+            </w:r>
+          </w:p>
+        </w:tc>
+        <w:tc>
+          <w:tcPr>
+            <w:tcW w:w="2556" w:type="dxa"/>
+            <w:vAlign w:val="center"/>
+          </w:tcPr>
+          <w:p>
+            <w:pPr>
+              <w:jc w:val="center"/>
+              <w:rPr>
+                <w:b/>
+                <w:color w:val="E36C0A" w:themeColor="accent6" w:themeShade="BF"/>
+              </w:rPr>
+            </w:pPr>
+            <w:r>
+              <w:rPr>
+                <w:b/>
+                <w:color w:val="E36C0A" w:themeColor="accent6" w:themeShade="BF"/>
+              </w:rPr>
+              <w:t>Organizing Data</w:t>
+            </w:r>
+          </w:p>
+        </w:tc>
+        <w:tc>
+          <w:tcPr>
+            <w:tcW w:w="3348" w:type="dxa"/>
+            <w:vAlign w:val="center"/>
+          </w:tcPr>
+          <w:p>
+            <w:pPr>
+              <w:jc w:val="center"/>
+              <w:rPr>
+                <w:b/>
+                <w:color w:val="E36C0A" w:themeColor="accent6" w:themeShade="BF"/>
+              </w:rPr>
+            </w:pPr>
+            <w:r>
+              <w:rPr>
+                <w:b/>
+                <w:color w:val="E36C0A" w:themeColor="accent6" w:themeShade="BF"/>
+              </w:rPr>
+              <w:t>Joining Data</w:t>
+            </w:r>
+          </w:p>
+          <w:p>
+            <w:pPr>
+              <w:tabs>
+                <w:tab w:val="center" w:pos="5400"/>
+              </w:tabs>
+              <w:rPr>
+                <w:sz w:val="6"/>
+                <w:szCs w:val="6"/>
+              </w:rPr>
+            </w:pPr>
+            <w:r>
+              <w:t>Join can be done in the map and reduce stages.</w:t>
+            </w:r>
+          </w:p>
+        </w:tc>
+      </w:tr>
+    </w:tbl>
+    <w:p>
+      <w:pPr>
         <w:rPr>
           <w:b/>
           <w:sz w:val="8"/>
@@ -9706,10 +10295,7 @@
               <w:t>”</w:t>
             </w:r>
             <w:r>
-              <w:t xml:space="preserve">, </w:t>
-            </w:r>
-            <w:r>
-              <w:t xml:space="preserve">and </w:t>
+              <w:t xml:space="preserve">, and </w:t>
             </w:r>
             <w:r>
               <w:t>“</w:t>
@@ -10391,21 +10977,7 @@
                 <w:b/>
                 <w:color w:val="0000FF"/>
               </w:rPr>
-              <w:t>lib.</w:t>
-            </w:r>
-            <w:r>
-              <w:rPr>
-                <w:b/>
-                <w:color w:val="0000FF"/>
-              </w:rPr>
-              <w:t>out</w:t>
-            </w:r>
-            <w:r>
-              <w:rPr>
-                <w:b/>
-                <w:color w:val="0000FF"/>
-              </w:rPr>
-              <w:t>put.</w:t>
+              <w:t>lib.output.</w:t>
             </w:r>
             <w:r>
               <w:rPr>
@@ -10578,9 +11150,9 @@
         <w:tblLook w:val="00A0" w:firstRow="1" w:lastRow="0" w:firstColumn="1" w:lastColumn="0" w:noHBand="0" w:noVBand="0"/>
       </w:tblPr>
       <w:tblGrid>
-        <w:gridCol w:w="3756"/>
-        <w:gridCol w:w="3498"/>
-        <w:gridCol w:w="4014"/>
+        <w:gridCol w:w="3348"/>
+        <w:gridCol w:w="3546"/>
+        <w:gridCol w:w="4374"/>
       </w:tblGrid>
       <w:tr>
         <w:trPr>
@@ -10589,7 +11161,7 @@
         </w:trPr>
         <w:tc>
           <w:tcPr>
-            <w:tcW w:w="3756" w:type="dxa"/>
+            <w:tcW w:w="3348" w:type="dxa"/>
             <w:vAlign w:val="center"/>
           </w:tcPr>
           <w:p>
@@ -10605,7 +11177,14 @@
                 <w:b/>
                 <w:color w:val="0000FF"/>
               </w:rPr>
-              <w:t>Mapper Class Format</w:t>
+              <w:t xml:space="preserve">Mapper Class </w:t>
+            </w:r>
+            <w:r>
+              <w:rPr>
+                <w:b/>
+                <w:color w:val="0000FF"/>
+              </w:rPr>
+              <w:t>Definition</w:t>
             </w:r>
           </w:p>
           <w:p>
@@ -11228,7 +11807,7 @@
         </w:tc>
         <w:tc>
           <w:tcPr>
-            <w:tcW w:w="3498" w:type="dxa"/>
+            <w:tcW w:w="3546" w:type="dxa"/>
             <w:vAlign w:val="center"/>
           </w:tcPr>
           <w:p>
@@ -11244,7 +11823,14 @@
                 <w:b/>
                 <w:color w:val="0000FF"/>
               </w:rPr>
-              <w:t>Reducer Class Format</w:t>
+              <w:t xml:space="preserve">Reducer Class </w:t>
+            </w:r>
+            <w:r>
+              <w:rPr>
+                <w:b/>
+                <w:color w:val="0000FF"/>
+              </w:rPr>
+              <w:t>Definition</w:t>
             </w:r>
           </w:p>
           <w:p>
@@ -11887,10 +12473,50 @@
               <w:t>” method.</w:t>
             </w:r>
           </w:p>
+          <w:p>
+            <w:pPr>
+              <w:tabs>
+                <w:tab w:val="left" w:pos="180"/>
+                <w:tab w:val="left" w:pos="360"/>
+              </w:tabs>
+            </w:pPr>
+          </w:p>
+          <w:p>
+            <w:pPr>
+              <w:tabs>
+                <w:tab w:val="left" w:pos="180"/>
+                <w:tab w:val="left" w:pos="360"/>
+              </w:tabs>
+            </w:pPr>
+            <w:r>
+              <w:rPr>
+                <w:b/>
+                <w:color w:val="FF0000"/>
+              </w:rPr>
+              <w:t xml:space="preserve">The input key and value types for the Reducer must match the output key and value types for the associated </w:t>
+            </w:r>
+            <w:r>
+              <w:rPr>
+                <w:b/>
+                <w:color w:val="FF0000"/>
+              </w:rPr>
+              <w:t>M</w:t>
+            </w:r>
+            <w:r>
+              <w:rPr>
+                <w:b/>
+                <w:color w:val="FF0000"/>
+              </w:rPr>
+              <w:t>apper</w:t>
+            </w:r>
+            <w:r>
+              <w:t>.</w:t>
+            </w:r>
+          </w:p>
         </w:tc>
         <w:tc>
           <w:tcPr>
-            <w:tcW w:w="4014" w:type="dxa"/>
+            <w:tcW w:w="4374" w:type="dxa"/>
             <w:vAlign w:val="center"/>
           </w:tcPr>
           <w:p>
@@ -11913,7 +12539,14 @@
                 <w:b/>
                 <w:color w:val="0000FF"/>
               </w:rPr>
-              <w:t xml:space="preserve"> Class Format</w:t>
+              <w:t xml:space="preserve"> Class </w:t>
+            </w:r>
+            <w:r>
+              <w:rPr>
+                <w:b/>
+                <w:color w:val="0000FF"/>
+              </w:rPr>
+              <w:t>Definition</w:t>
             </w:r>
           </w:p>
           <w:p>
@@ -12730,13 +13363,16 @@
           <w:p>
             <w:pPr>
               <w:pStyle w:val="ListParagraph"/>
-              <w:ind w:left="144"/>
-              <w:rPr>
-                <w:b/>
-              </w:rPr>
-            </w:pPr>
-            <w:r>
-              <w:t>Must override the “</w:t>
+              <w:numPr>
+                <w:ilvl w:val="0"/>
+                <w:numId w:val="18"/>
+              </w:numPr>
+            </w:pPr>
+            <w:r>
+              <w:t xml:space="preserve">Must implement </w:t>
+            </w:r>
+            <w:r>
+              <w:t>the “</w:t>
             </w:r>
             <w:r>
               <w:rPr>
@@ -12747,6 +13383,71 @@
             </w:r>
             <w:r>
               <w:t>” method.</w:t>
+            </w:r>
+          </w:p>
+          <w:p>
+            <w:pPr>
+              <w:pStyle w:val="ListParagraph"/>
+              <w:numPr>
+                <w:ilvl w:val="0"/>
+                <w:numId w:val="18"/>
+              </w:numPr>
+            </w:pPr>
+            <w:r>
+              <w:rPr>
+                <w:b/>
+                <w:color w:val="FF0000"/>
+              </w:rPr>
+              <w:t>Specifies whether the job is run synchronously or asynchronously</w:t>
+            </w:r>
+            <w:r>
+              <w:rPr>
+                <w:color w:val="FF0000"/>
+              </w:rPr>
+              <w:t xml:space="preserve"> </w:t>
+            </w:r>
+            <w:r>
+              <w:t>via the “</w:t>
+            </w:r>
+            <w:proofErr w:type="spellStart"/>
+            <w:r>
+              <w:rPr>
+                <w:b/>
+                <w:color w:val="0000FF"/>
+              </w:rPr>
+              <w:t>waitForCompletion</w:t>
+            </w:r>
+            <w:proofErr w:type="spellEnd"/>
+            <w:r>
+              <w:t>” command.</w:t>
+            </w:r>
+          </w:p>
+          <w:p>
+            <w:pPr>
+              <w:pStyle w:val="ListParagraph"/>
+              <w:numPr>
+                <w:ilvl w:val="0"/>
+                <w:numId w:val="18"/>
+              </w:numPr>
+            </w:pPr>
+            <w:r>
+              <w:rPr>
+                <w:b/>
+                <w:color w:val="00B050"/>
+              </w:rPr>
+              <w:t>Specifies class types for mapper and reducer.</w:t>
+            </w:r>
+          </w:p>
+          <w:p>
+            <w:pPr>
+              <w:pStyle w:val="ListParagraph"/>
+              <w:numPr>
+                <w:ilvl w:val="0"/>
+                <w:numId w:val="18"/>
+              </w:numPr>
+            </w:pPr>
+            <w:r>
+              <w:t>Verifies function input arguments.</w:t>
             </w:r>
           </w:p>
         </w:tc>
@@ -12904,8 +13605,8 @@
             <w:r>
               <w:rPr>
                 <w:color w:val="1A0FF9"/>
-                <w:sz w:val="13"/>
-                <w:szCs w:val="13"/>
+                <w:sz w:val="12"/>
+                <w:szCs w:val="12"/>
               </w:rPr>
               <w:t>public void</w:t>
             </w:r>
@@ -12916,11 +13617,28 @@
               </w:rPr>
               <w:t xml:space="preserve"> map(</w:t>
             </w:r>
+            <w:proofErr w:type="spellStart"/>
             <w:r>
               <w:rPr>
                 <w:color w:val="00B050"/>
-                <w:sz w:val="13"/>
-                <w:szCs w:val="13"/>
+                <w:sz w:val="12"/>
+                <w:szCs w:val="12"/>
+              </w:rPr>
+              <w:t>LongWritable</w:t>
+            </w:r>
+            <w:proofErr w:type="spellEnd"/>
+            <w:r>
+              <w:rPr>
+                <w:sz w:val="12"/>
+                <w:szCs w:val="12"/>
+              </w:rPr>
+              <w:t xml:space="preserve"> key, </w:t>
+            </w:r>
+            <w:r>
+              <w:rPr>
+                <w:color w:val="E36C0A" w:themeColor="accent6" w:themeShade="BF"/>
+                <w:sz w:val="12"/>
+                <w:szCs w:val="12"/>
               </w:rPr>
               <w:t>Text</w:t>
             </w:r>
@@ -12929,37 +13647,7 @@
                 <w:sz w:val="12"/>
                 <w:szCs w:val="12"/>
               </w:rPr>
-              <w:t xml:space="preserve"> key, </w:t>
-            </w:r>
-            <w:r>
-              <w:rPr>
-                <w:color w:val="E36C0A" w:themeColor="accent6" w:themeShade="BF"/>
-                <w:sz w:val="13"/>
-                <w:szCs w:val="13"/>
-              </w:rPr>
-              <w:t>Text</w:t>
-            </w:r>
-            <w:r>
-              <w:rPr>
-                <w:sz w:val="12"/>
-                <w:szCs w:val="12"/>
-              </w:rPr>
               <w:t xml:space="preserve"> value, </w:t>
-            </w:r>
-            <w:r>
-              <w:rPr>
-                <w:color w:val="FF0000"/>
-                <w:sz w:val="12"/>
-                <w:szCs w:val="12"/>
-              </w:rPr>
-              <w:t xml:space="preserve">Context </w:t>
-            </w:r>
-            <w:r>
-              <w:rPr>
-                <w:sz w:val="12"/>
-                <w:szCs w:val="12"/>
-              </w:rPr>
-              <w:t>context)</w:t>
             </w:r>
           </w:p>
           <w:p>
@@ -12978,6 +13666,7 @@
             </w:pPr>
             <w:r>
               <w:rPr>
+                <w:color w:val="FF0000"/>
                 <w:sz w:val="12"/>
                 <w:szCs w:val="12"/>
               </w:rPr>
@@ -12985,6 +13674,7 @@
             </w:r>
             <w:r>
               <w:rPr>
+                <w:color w:val="FF0000"/>
                 <w:sz w:val="12"/>
                 <w:szCs w:val="12"/>
               </w:rPr>
@@ -12992,6 +13682,7 @@
             </w:r>
             <w:r>
               <w:rPr>
+                <w:color w:val="FF0000"/>
                 <w:sz w:val="12"/>
                 <w:szCs w:val="12"/>
               </w:rPr>
@@ -12999,25 +13690,19 @@
             </w:r>
             <w:r>
               <w:rPr>
+                <w:color w:val="FF0000"/>
                 <w:sz w:val="12"/>
                 <w:szCs w:val="12"/>
               </w:rPr>
               <w:tab/>
-            </w:r>
-            <w:r>
-              <w:rPr>
-                <w:color w:val="1A0FF9"/>
-                <w:sz w:val="13"/>
-                <w:szCs w:val="13"/>
-              </w:rPr>
-              <w:t>throws</w:t>
-            </w:r>
-            <w:r>
-              <w:rPr>
-                <w:sz w:val="12"/>
-                <w:szCs w:val="12"/>
-              </w:rPr>
-              <w:t xml:space="preserve"> IOException, InterruptedException {</w:t>
+              <w:t xml:space="preserve">     Context </w:t>
+            </w:r>
+            <w:r>
+              <w:rPr>
+                <w:sz w:val="12"/>
+                <w:szCs w:val="12"/>
+              </w:rPr>
+              <w:t>context)</w:t>
             </w:r>
           </w:p>
           <w:p>
@@ -13034,6 +13719,81 @@
                 <w:szCs w:val="12"/>
               </w:rPr>
             </w:pPr>
+            <w:r>
+              <w:rPr>
+                <w:sz w:val="12"/>
+                <w:szCs w:val="12"/>
+              </w:rPr>
+              <w:tab/>
+            </w:r>
+            <w:r>
+              <w:rPr>
+                <w:sz w:val="12"/>
+                <w:szCs w:val="12"/>
+              </w:rPr>
+              <w:tab/>
+            </w:r>
+            <w:r>
+              <w:rPr>
+                <w:sz w:val="12"/>
+                <w:szCs w:val="12"/>
+              </w:rPr>
+              <w:tab/>
+            </w:r>
+            <w:r>
+              <w:rPr>
+                <w:sz w:val="12"/>
+                <w:szCs w:val="12"/>
+              </w:rPr>
+              <w:tab/>
+            </w:r>
+            <w:r>
+              <w:rPr>
+                <w:color w:val="1A0FF9"/>
+                <w:sz w:val="12"/>
+                <w:szCs w:val="12"/>
+              </w:rPr>
+              <w:t>throws</w:t>
+            </w:r>
+            <w:r>
+              <w:rPr>
+                <w:sz w:val="12"/>
+                <w:szCs w:val="12"/>
+              </w:rPr>
+              <w:t xml:space="preserve"> </w:t>
+            </w:r>
+            <w:proofErr w:type="spellStart"/>
+            <w:r>
+              <w:rPr>
+                <w:sz w:val="12"/>
+                <w:szCs w:val="12"/>
+              </w:rPr>
+              <w:t>IOException</w:t>
+            </w:r>
+            <w:proofErr w:type="spellEnd"/>
+            <w:r>
+              <w:rPr>
+                <w:sz w:val="12"/>
+                <w:szCs w:val="12"/>
+              </w:rPr>
+              <w:t xml:space="preserve">, </w:t>
+            </w:r>
+            <w:proofErr w:type="spellStart"/>
+            <w:r>
+              <w:rPr>
+                <w:sz w:val="12"/>
+                <w:szCs w:val="12"/>
+              </w:rPr>
+              <w:t>InterruptedException</w:t>
+            </w:r>
+            <w:proofErr w:type="spellEnd"/>
+            <w:r>
+              <w:rPr>
+                <w:sz w:val="12"/>
+                <w:szCs w:val="12"/>
+              </w:rPr>
+              <w:t xml:space="preserve"> {</w:t>
+            </w:r>
           </w:p>
           <w:p>
             <w:pPr>
@@ -13049,149 +13809,6 @@
                 <w:szCs w:val="12"/>
               </w:rPr>
             </w:pPr>
-            <w:r>
-              <w:rPr>
-                <w:sz w:val="12"/>
-                <w:szCs w:val="12"/>
-              </w:rPr>
-              <w:tab/>
-            </w:r>
-            <w:proofErr w:type="spellStart"/>
-            <w:r>
-              <w:rPr>
-                <w:sz w:val="12"/>
-                <w:szCs w:val="12"/>
-              </w:rPr>
-              <w:t>StringTokenizer</w:t>
-            </w:r>
-            <w:proofErr w:type="spellEnd"/>
-            <w:r>
-              <w:rPr>
-                <w:sz w:val="12"/>
-                <w:szCs w:val="12"/>
-              </w:rPr>
-              <w:t xml:space="preserve"> </w:t>
-            </w:r>
-            <w:proofErr w:type="spellStart"/>
-            <w:r>
-              <w:rPr>
-                <w:sz w:val="12"/>
-                <w:szCs w:val="12"/>
-              </w:rPr>
-              <w:t>strToken</w:t>
-            </w:r>
-            <w:proofErr w:type="spellEnd"/>
-            <w:r>
-              <w:rPr>
-                <w:sz w:val="12"/>
-                <w:szCs w:val="12"/>
-              </w:rPr>
-              <w:t xml:space="preserve"> = </w:t>
-            </w:r>
-            <w:r>
-              <w:rPr>
-                <w:color w:val="1A0FF9"/>
-                <w:sz w:val="13"/>
-                <w:szCs w:val="13"/>
-              </w:rPr>
-              <w:t>new</w:t>
-            </w:r>
-            <w:r>
-              <w:rPr>
-                <w:sz w:val="12"/>
-                <w:szCs w:val="12"/>
-              </w:rPr>
-              <w:t xml:space="preserve"> </w:t>
-            </w:r>
-            <w:proofErr w:type="spellStart"/>
-            <w:r>
-              <w:rPr>
-                <w:sz w:val="12"/>
-                <w:szCs w:val="12"/>
-              </w:rPr>
-              <w:t>StringTokenizer</w:t>
-            </w:r>
-            <w:proofErr w:type="spellEnd"/>
-            <w:r>
-              <w:rPr>
-                <w:sz w:val="12"/>
-                <w:szCs w:val="12"/>
-              </w:rPr>
-              <w:t>(value,</w:t>
-            </w:r>
-            <w:r>
-              <w:rPr>
-                <w:sz w:val="12"/>
-                <w:szCs w:val="12"/>
-              </w:rPr>
-              <w:tab/>
-            </w:r>
-            <w:r>
-              <w:rPr>
-                <w:sz w:val="12"/>
-                <w:szCs w:val="12"/>
-              </w:rPr>
-              <w:tab/>
-            </w:r>
-            <w:r>
-              <w:rPr>
-                <w:sz w:val="12"/>
-                <w:szCs w:val="12"/>
-              </w:rPr>
-              <w:tab/>
-            </w:r>
-            <w:r>
-              <w:rPr>
-                <w:sz w:val="12"/>
-                <w:szCs w:val="12"/>
-              </w:rPr>
-              <w:tab/>
-            </w:r>
-            <w:r>
-              <w:rPr>
-                <w:sz w:val="12"/>
-                <w:szCs w:val="12"/>
-              </w:rPr>
-              <w:tab/>
-            </w:r>
-            <w:r>
-              <w:rPr>
-                <w:sz w:val="12"/>
-                <w:szCs w:val="12"/>
-              </w:rPr>
-              <w:tab/>
-            </w:r>
-            <w:r>
-              <w:rPr>
-                <w:sz w:val="12"/>
-                <w:szCs w:val="12"/>
-              </w:rPr>
-              <w:tab/>
-              <w:t xml:space="preserve">              </w:t>
-            </w:r>
-            <w:r>
-              <w:rPr>
-                <w:sz w:val="12"/>
-                <w:szCs w:val="12"/>
-              </w:rPr>
-              <w:t xml:space="preserve">                </w:t>
-            </w:r>
-            <w:proofErr w:type="spellStart"/>
-            <w:r>
-              <w:rPr>
-                <w:sz w:val="12"/>
-                <w:szCs w:val="12"/>
-              </w:rPr>
-              <w:t>splitCriteria</w:t>
-            </w:r>
-            <w:proofErr w:type="spellEnd"/>
-            <w:r>
-              <w:rPr>
-                <w:sz w:val="12"/>
-                <w:szCs w:val="12"/>
-              </w:rPr>
-              <w:t>);</w:t>
-            </w:r>
           </w:p>
           <w:p>
             <w:pPr>
@@ -13207,6 +13824,142 @@
                 <w:szCs w:val="12"/>
               </w:rPr>
             </w:pPr>
+            <w:r>
+              <w:rPr>
+                <w:sz w:val="12"/>
+                <w:szCs w:val="12"/>
+              </w:rPr>
+              <w:tab/>
+            </w:r>
+            <w:proofErr w:type="spellStart"/>
+            <w:r>
+              <w:rPr>
+                <w:sz w:val="12"/>
+                <w:szCs w:val="12"/>
+              </w:rPr>
+              <w:t>StringTokenizer</w:t>
+            </w:r>
+            <w:proofErr w:type="spellEnd"/>
+            <w:r>
+              <w:rPr>
+                <w:sz w:val="12"/>
+                <w:szCs w:val="12"/>
+              </w:rPr>
+              <w:t xml:space="preserve"> </w:t>
+            </w:r>
+            <w:proofErr w:type="spellStart"/>
+            <w:r>
+              <w:rPr>
+                <w:sz w:val="12"/>
+                <w:szCs w:val="12"/>
+              </w:rPr>
+              <w:t>strToken</w:t>
+            </w:r>
+            <w:proofErr w:type="spellEnd"/>
+            <w:r>
+              <w:rPr>
+                <w:sz w:val="12"/>
+                <w:szCs w:val="12"/>
+              </w:rPr>
+              <w:t xml:space="preserve"> = </w:t>
+            </w:r>
+            <w:r>
+              <w:rPr>
+                <w:color w:val="1A0FF9"/>
+                <w:sz w:val="12"/>
+                <w:szCs w:val="12"/>
+              </w:rPr>
+              <w:t>new</w:t>
+            </w:r>
+            <w:r>
+              <w:rPr>
+                <w:sz w:val="12"/>
+                <w:szCs w:val="12"/>
+              </w:rPr>
+              <w:t xml:space="preserve"> </w:t>
+            </w:r>
+            <w:proofErr w:type="spellStart"/>
+            <w:r>
+              <w:rPr>
+                <w:sz w:val="12"/>
+                <w:szCs w:val="12"/>
+              </w:rPr>
+              <w:t>StringTokenizer</w:t>
+            </w:r>
+            <w:proofErr w:type="spellEnd"/>
+            <w:r>
+              <w:rPr>
+                <w:sz w:val="12"/>
+                <w:szCs w:val="12"/>
+              </w:rPr>
+              <w:t>(value,</w:t>
+            </w:r>
+            <w:r>
+              <w:rPr>
+                <w:sz w:val="12"/>
+                <w:szCs w:val="12"/>
+              </w:rPr>
+              <w:tab/>
+            </w:r>
+            <w:r>
+              <w:rPr>
+                <w:sz w:val="12"/>
+                <w:szCs w:val="12"/>
+              </w:rPr>
+              <w:tab/>
+            </w:r>
+            <w:r>
+              <w:rPr>
+                <w:sz w:val="12"/>
+                <w:szCs w:val="12"/>
+              </w:rPr>
+              <w:tab/>
+            </w:r>
+            <w:r>
+              <w:rPr>
+                <w:sz w:val="12"/>
+                <w:szCs w:val="12"/>
+              </w:rPr>
+              <w:tab/>
+            </w:r>
+            <w:r>
+              <w:rPr>
+                <w:sz w:val="12"/>
+                <w:szCs w:val="12"/>
+              </w:rPr>
+              <w:tab/>
+            </w:r>
+            <w:r>
+              <w:rPr>
+                <w:sz w:val="12"/>
+                <w:szCs w:val="12"/>
+              </w:rPr>
+              <w:tab/>
+            </w:r>
+            <w:r>
+              <w:rPr>
+                <w:sz w:val="12"/>
+                <w:szCs w:val="12"/>
+              </w:rPr>
+              <w:tab/>
+              <w:t xml:space="preserve">                              </w:t>
+            </w:r>
+            <w:proofErr w:type="spellStart"/>
+            <w:r>
+              <w:rPr>
+                <w:sz w:val="12"/>
+                <w:szCs w:val="12"/>
+              </w:rPr>
+              <w:t>splitCriteria</w:t>
+            </w:r>
+            <w:proofErr w:type="spellEnd"/>
+            <w:r>
+              <w:rPr>
+                <w:sz w:val="12"/>
+                <w:szCs w:val="12"/>
+              </w:rPr>
+              <w:t>);</w:t>
+            </w:r>
           </w:p>
           <w:p>
             <w:pPr>
@@ -13222,21 +13975,6 @@
                 <w:szCs w:val="12"/>
               </w:rPr>
             </w:pPr>
-            <w:r>
-              <w:rPr>
-                <w:sz w:val="12"/>
-                <w:szCs w:val="12"/>
-              </w:rPr>
-              <w:tab/>
-            </w:r>
-            <w:r>
-              <w:rPr>
-                <w:color w:val="00B050"/>
-                <w:sz w:val="12"/>
-                <w:szCs w:val="12"/>
-              </w:rPr>
-              <w:t>// Iterate through all the tokens in the record</w:t>
-            </w:r>
           </w:p>
           <w:p>
             <w:pPr>
@@ -13258,23 +13996,14 @@
                 <w:szCs w:val="12"/>
               </w:rPr>
               <w:tab/>
-              <w:t>while(</w:t>
-            </w:r>
-            <w:proofErr w:type="spellStart"/>
-            <w:r>
-              <w:rPr>
-                <w:sz w:val="12"/>
-                <w:szCs w:val="12"/>
-              </w:rPr>
-              <w:t>strToken.hasTokens</w:t>
-            </w:r>
-            <w:proofErr w:type="spellEnd"/>
-            <w:r>
-              <w:rPr>
-                <w:sz w:val="12"/>
-                <w:szCs w:val="12"/>
-              </w:rPr>
-              <w:t>()){</w:t>
+            </w:r>
+            <w:r>
+              <w:rPr>
+                <w:color w:val="00B050"/>
+                <w:sz w:val="12"/>
+                <w:szCs w:val="12"/>
+              </w:rPr>
+              <w:t>// Iterate through all the tokens in the record</w:t>
             </w:r>
           </w:p>
           <w:p>
@@ -13297,7 +14026,37 @@
                 <w:szCs w:val="12"/>
               </w:rPr>
               <w:tab/>
-              <w:t>}</w:t>
+            </w:r>
+            <w:r>
+              <w:rPr>
+                <w:color w:val="1A0FF9"/>
+                <w:sz w:val="12"/>
+                <w:szCs w:val="12"/>
+              </w:rPr>
+              <w:t>while</w:t>
+            </w:r>
+            <w:r>
+              <w:rPr>
+                <w:sz w:val="12"/>
+                <w:szCs w:val="12"/>
+              </w:rPr>
+              <w:t>(</w:t>
+            </w:r>
+            <w:proofErr w:type="spellStart"/>
+            <w:r>
+              <w:rPr>
+                <w:sz w:val="12"/>
+                <w:szCs w:val="12"/>
+              </w:rPr>
+              <w:t>strToken.hasTokens</w:t>
+            </w:r>
+            <w:proofErr w:type="spellEnd"/>
+            <w:r>
+              <w:rPr>
+                <w:sz w:val="12"/>
+                <w:szCs w:val="12"/>
+              </w:rPr>
+              <w:t>()){</w:t>
             </w:r>
           </w:p>
           <w:p>
@@ -13314,6 +14073,53 @@
                 <w:szCs w:val="12"/>
               </w:rPr>
             </w:pPr>
+            <w:r>
+              <w:rPr>
+                <w:sz w:val="12"/>
+                <w:szCs w:val="12"/>
+              </w:rPr>
+              <w:tab/>
+            </w:r>
+            <w:r>
+              <w:rPr>
+                <w:sz w:val="12"/>
+                <w:szCs w:val="12"/>
+              </w:rPr>
+              <w:tab/>
+              <w:t xml:space="preserve">String </w:t>
+            </w:r>
+            <w:proofErr w:type="spellStart"/>
+            <w:r>
+              <w:rPr>
+                <w:sz w:val="12"/>
+                <w:szCs w:val="12"/>
+              </w:rPr>
+              <w:t>myStr</w:t>
+            </w:r>
+            <w:proofErr w:type="spellEnd"/>
+            <w:r>
+              <w:rPr>
+                <w:sz w:val="12"/>
+                <w:szCs w:val="12"/>
+              </w:rPr>
+              <w:t xml:space="preserve"> = </w:t>
+            </w:r>
+            <w:proofErr w:type="spellStart"/>
+            <w:r>
+              <w:rPr>
+                <w:sz w:val="12"/>
+                <w:szCs w:val="12"/>
+              </w:rPr>
+              <w:t>strToken.nextToken</w:t>
+            </w:r>
+            <w:proofErr w:type="spellEnd"/>
+            <w:r>
+              <w:rPr>
+                <w:sz w:val="12"/>
+                <w:szCs w:val="12"/>
+              </w:rPr>
+              <w:t>();</w:t>
+            </w:r>
           </w:p>
           <w:p>
             <w:pPr>
@@ -13325,19 +14131,24 @@
                 <w:tab w:val="left" w:pos="900"/>
               </w:tabs>
               <w:rPr>
-                <w:color w:val="00B050"/>
-                <w:sz w:val="12"/>
-                <w:szCs w:val="12"/>
-              </w:rPr>
-            </w:pPr>
-            <w:r>
-              <w:rPr>
-                <w:color w:val="00B050"/>
+                <w:sz w:val="12"/>
+                <w:szCs w:val="12"/>
+              </w:rPr>
+            </w:pPr>
+            <w:r>
+              <w:rPr>
                 <w:sz w:val="12"/>
                 <w:szCs w:val="12"/>
               </w:rPr>
               <w:tab/>
-              <w:t>// Emit any intermediate &lt;key, value&gt; pairs</w:t>
+            </w:r>
+            <w:r>
+              <w:rPr>
+                <w:sz w:val="12"/>
+                <w:szCs w:val="12"/>
+              </w:rPr>
+              <w:tab/>
+              <w:t>…</w:t>
             </w:r>
           </w:p>
           <w:p>
@@ -13350,35 +14161,17 @@
                 <w:tab w:val="left" w:pos="900"/>
               </w:tabs>
               <w:rPr>
-                <w:color w:val="00B050"/>
-                <w:sz w:val="12"/>
-                <w:szCs w:val="12"/>
-              </w:rPr>
-            </w:pPr>
-            <w:r>
-              <w:rPr>
-                <w:color w:val="00B050"/>
+                <w:sz w:val="12"/>
+                <w:szCs w:val="12"/>
+              </w:rPr>
+            </w:pPr>
+            <w:r>
+              <w:rPr>
                 <w:sz w:val="12"/>
                 <w:szCs w:val="12"/>
               </w:rPr>
               <w:tab/>
-              <w:t xml:space="preserve">// </w:t>
-            </w:r>
-            <w:r>
-              <w:rPr>
-                <w:color w:val="00B050"/>
-                <w:sz w:val="12"/>
-                <w:szCs w:val="12"/>
-              </w:rPr>
-              <w:t>Optional</w:t>
-            </w:r>
-            <w:r>
-              <w:rPr>
-                <w:color w:val="00B050"/>
-                <w:sz w:val="12"/>
-                <w:szCs w:val="12"/>
-              </w:rPr>
-              <w:t xml:space="preserve"> to emit any pairs.</w:t>
+              <w:t>}</w:t>
             </w:r>
           </w:p>
           <w:p>
@@ -13395,65 +14188,6 @@
                 <w:szCs w:val="12"/>
               </w:rPr>
             </w:pPr>
-            <w:r>
-              <w:rPr>
-                <w:sz w:val="12"/>
-                <w:szCs w:val="12"/>
-              </w:rPr>
-              <w:tab/>
-            </w:r>
-            <w:proofErr w:type="spellStart"/>
-            <w:proofErr w:type="gramStart"/>
-            <w:r>
-              <w:rPr>
-                <w:b/>
-                <w:color w:val="FF0000"/>
-                <w:sz w:val="12"/>
-                <w:szCs w:val="12"/>
-              </w:rPr>
-              <w:t>context.write</w:t>
-            </w:r>
-            <w:proofErr w:type="spellEnd"/>
-            <w:r>
-              <w:rPr>
-                <w:sz w:val="12"/>
-                <w:szCs w:val="12"/>
-              </w:rPr>
-              <w:t>(</w:t>
-            </w:r>
-            <w:proofErr w:type="gramEnd"/>
-            <w:r>
-              <w:rPr>
-                <w:color w:val="1A0FF9"/>
-                <w:sz w:val="13"/>
-                <w:szCs w:val="13"/>
-              </w:rPr>
-              <w:t>new</w:t>
-            </w:r>
-            <w:r>
-              <w:rPr>
-                <w:sz w:val="12"/>
-                <w:szCs w:val="12"/>
-              </w:rPr>
-              <w:t xml:space="preserve"> </w:t>
-            </w:r>
-            <w:proofErr w:type="spellStart"/>
-            <w:r>
-              <w:rPr>
-                <w:color w:val="7030A0"/>
-                <w:sz w:val="12"/>
-                <w:szCs w:val="12"/>
-              </w:rPr>
-              <w:t>OutputKeysClassName</w:t>
-            </w:r>
-            <w:proofErr w:type="spellEnd"/>
-            <w:r>
-              <w:rPr>
-                <w:sz w:val="12"/>
-                <w:szCs w:val="12"/>
-              </w:rPr>
-              <w:t>(…),</w:t>
-            </w:r>
           </w:p>
           <w:p>
             <w:pPr>
@@ -13465,79 +14199,19 @@
                 <w:tab w:val="left" w:pos="900"/>
               </w:tabs>
               <w:rPr>
-                <w:sz w:val="12"/>
-                <w:szCs w:val="12"/>
-              </w:rPr>
-            </w:pPr>
-            <w:r>
-              <w:rPr>
+                <w:color w:val="00B050"/>
+                <w:sz w:val="12"/>
+                <w:szCs w:val="12"/>
+              </w:rPr>
+            </w:pPr>
+            <w:r>
+              <w:rPr>
+                <w:color w:val="00B050"/>
                 <w:sz w:val="12"/>
                 <w:szCs w:val="12"/>
               </w:rPr>
               <w:tab/>
-            </w:r>
-            <w:r>
-              <w:rPr>
-                <w:sz w:val="12"/>
-                <w:szCs w:val="12"/>
-              </w:rPr>
-              <w:tab/>
-            </w:r>
-            <w:r>
-              <w:rPr>
-                <w:sz w:val="12"/>
-                <w:szCs w:val="12"/>
-              </w:rPr>
-              <w:tab/>
-            </w:r>
-            <w:r>
-              <w:rPr>
-                <w:sz w:val="12"/>
-                <w:szCs w:val="12"/>
-              </w:rPr>
-              <w:tab/>
-              <w:t xml:space="preserve">    </w:t>
-            </w:r>
-            <w:r>
-              <w:rPr>
-                <w:sz w:val="12"/>
-                <w:szCs w:val="12"/>
-              </w:rPr>
-              <w:t xml:space="preserve">  </w:t>
-            </w:r>
-            <w:proofErr w:type="gramStart"/>
-            <w:r>
-              <w:rPr>
-                <w:color w:val="1A0FF9"/>
-                <w:sz w:val="13"/>
-                <w:szCs w:val="13"/>
-              </w:rPr>
-              <w:t>new</w:t>
-            </w:r>
-            <w:proofErr w:type="gramEnd"/>
-            <w:r>
-              <w:rPr>
-                <w:sz w:val="12"/>
-                <w:szCs w:val="12"/>
-              </w:rPr>
-              <w:t xml:space="preserve"> </w:t>
-            </w:r>
-            <w:proofErr w:type="spellStart"/>
-            <w:r>
-              <w:rPr>
-                <w:color w:val="00B0F0"/>
-                <w:sz w:val="12"/>
-                <w:szCs w:val="12"/>
-              </w:rPr>
-              <w:t>OutputValuesClassName</w:t>
-            </w:r>
-            <w:proofErr w:type="spellEnd"/>
-            <w:r>
-              <w:rPr>
-                <w:sz w:val="12"/>
-                <w:szCs w:val="12"/>
-              </w:rPr>
-              <w:t xml:space="preserve"> (…));</w:t>
+              <w:t>// Emit any intermediate &lt;key, value&gt; pairs</w:t>
             </w:r>
           </w:p>
           <w:p>
@@ -13550,16 +14224,19 @@
                 <w:tab w:val="left" w:pos="900"/>
               </w:tabs>
               <w:rPr>
-                <w:sz w:val="12"/>
-                <w:szCs w:val="12"/>
-              </w:rPr>
-            </w:pPr>
-            <w:r>
-              <w:rPr>
-                <w:sz w:val="12"/>
-                <w:szCs w:val="12"/>
-              </w:rPr>
-              <w:t>}</w:t>
+                <w:color w:val="00B050"/>
+                <w:sz w:val="12"/>
+                <w:szCs w:val="12"/>
+              </w:rPr>
+            </w:pPr>
+            <w:r>
+              <w:rPr>
+                <w:color w:val="00B050"/>
+                <w:sz w:val="12"/>
+                <w:szCs w:val="12"/>
+              </w:rPr>
+              <w:tab/>
+              <w:t>// Optional to emit any pairs.</w:t>
             </w:r>
           </w:p>
           <w:p>
@@ -13576,6 +14253,65 @@
                 <w:szCs w:val="12"/>
               </w:rPr>
             </w:pPr>
+            <w:r>
+              <w:rPr>
+                <w:sz w:val="12"/>
+                <w:szCs w:val="12"/>
+              </w:rPr>
+              <w:tab/>
+            </w:r>
+            <w:proofErr w:type="spellStart"/>
+            <w:proofErr w:type="gramStart"/>
+            <w:r>
+              <w:rPr>
+                <w:b/>
+                <w:color w:val="FF0000"/>
+                <w:sz w:val="12"/>
+                <w:szCs w:val="12"/>
+              </w:rPr>
+              <w:t>context.write</w:t>
+            </w:r>
+            <w:proofErr w:type="spellEnd"/>
+            <w:r>
+              <w:rPr>
+                <w:sz w:val="12"/>
+                <w:szCs w:val="12"/>
+              </w:rPr>
+              <w:t>(</w:t>
+            </w:r>
+            <w:proofErr w:type="gramEnd"/>
+            <w:r>
+              <w:rPr>
+                <w:color w:val="1A0FF9"/>
+                <w:sz w:val="12"/>
+                <w:szCs w:val="12"/>
+              </w:rPr>
+              <w:t>new</w:t>
+            </w:r>
+            <w:r>
+              <w:rPr>
+                <w:sz w:val="12"/>
+                <w:szCs w:val="12"/>
+              </w:rPr>
+              <w:t xml:space="preserve"> </w:t>
+            </w:r>
+            <w:proofErr w:type="spellStart"/>
+            <w:r>
+              <w:rPr>
+                <w:color w:val="7030A0"/>
+                <w:sz w:val="12"/>
+                <w:szCs w:val="12"/>
+              </w:rPr>
+              <w:t>OutputKeysClassName</w:t>
+            </w:r>
+            <w:proofErr w:type="spellEnd"/>
+            <w:r>
+              <w:rPr>
+                <w:sz w:val="12"/>
+                <w:szCs w:val="12"/>
+              </w:rPr>
+              <w:t>(…),</w:t>
+            </w:r>
           </w:p>
           <w:p>
             <w:pPr>
@@ -13592,46 +14328,68 @@
               </w:rPr>
             </w:pPr>
             <w:r>
-              <w:t>Called once per input record.</w:t>
-            </w:r>
-          </w:p>
-        </w:tc>
-        <w:tc>
-          <w:tcPr>
-            <w:tcW w:w="3780" w:type="dxa"/>
-            <w:vAlign w:val="center"/>
-          </w:tcPr>
-          <w:p>
-            <w:pPr>
-              <w:jc w:val="center"/>
-              <w:rPr>
-                <w:b/>
-                <w:color w:val="0000FF"/>
-              </w:rPr>
-            </w:pPr>
-            <w:r>
-              <w:rPr>
-                <w:rFonts w:ascii="Courier New" w:hAnsi="Courier New" w:cs="Courier New"/>
-                <w:b/>
-                <w:color w:val="0000FF"/>
-              </w:rPr>
-              <w:t>reduce</w:t>
-            </w:r>
-            <w:r>
-              <w:rPr>
-                <w:b/>
-                <w:color w:val="0000FF"/>
-              </w:rPr>
-              <w:t xml:space="preserve"> Function Format</w:t>
-            </w:r>
-          </w:p>
-          <w:p>
-            <w:pPr>
-              <w:rPr>
-                <w:b/>
-                <w:color w:val="0000FF"/>
-              </w:rPr>
-            </w:pPr>
+              <w:rPr>
+                <w:sz w:val="12"/>
+                <w:szCs w:val="12"/>
+              </w:rPr>
+              <w:tab/>
+            </w:r>
+            <w:r>
+              <w:rPr>
+                <w:sz w:val="12"/>
+                <w:szCs w:val="12"/>
+              </w:rPr>
+              <w:tab/>
+            </w:r>
+            <w:r>
+              <w:rPr>
+                <w:sz w:val="12"/>
+                <w:szCs w:val="12"/>
+              </w:rPr>
+              <w:tab/>
+            </w:r>
+            <w:r>
+              <w:rPr>
+                <w:sz w:val="12"/>
+                <w:szCs w:val="12"/>
+              </w:rPr>
+              <w:tab/>
+              <w:t xml:space="preserve">      </w:t>
+            </w:r>
+            <w:proofErr w:type="gramStart"/>
+            <w:r>
+              <w:rPr>
+                <w:color w:val="1A0FF9"/>
+                <w:sz w:val="12"/>
+                <w:szCs w:val="12"/>
+              </w:rPr>
+              <w:t>new</w:t>
+            </w:r>
+            <w:proofErr w:type="gramEnd"/>
+            <w:r>
+              <w:rPr>
+                <w:sz w:val="12"/>
+                <w:szCs w:val="12"/>
+              </w:rPr>
+              <w:t xml:space="preserve"> </w:t>
+            </w:r>
+            <w:proofErr w:type="spellStart"/>
+            <w:r>
+              <w:rPr>
+                <w:color w:val="00B0F0"/>
+                <w:sz w:val="12"/>
+                <w:szCs w:val="12"/>
+              </w:rPr>
+              <w:t>OutputValuesClassName</w:t>
+            </w:r>
+            <w:proofErr w:type="spellEnd"/>
+            <w:r>
+              <w:rPr>
+                <w:sz w:val="12"/>
+                <w:szCs w:val="12"/>
+              </w:rPr>
+              <w:t xml:space="preserve"> (…));</w:t>
+            </w:r>
           </w:p>
           <w:p>
             <w:pPr>
@@ -13643,20 +14401,16 @@
                 <w:tab w:val="left" w:pos="900"/>
               </w:tabs>
               <w:rPr>
-                <w:b/>
-                <w:color w:val="FF0000"/>
-                <w:sz w:val="12"/>
-                <w:szCs w:val="12"/>
-              </w:rPr>
-            </w:pPr>
-            <w:r>
-              <w:rPr>
-                <w:b/>
-                <w:color w:val="FF0000"/>
-                <w:sz w:val="12"/>
-                <w:szCs w:val="12"/>
-              </w:rPr>
-              <w:t>@Override</w:t>
+                <w:sz w:val="12"/>
+                <w:szCs w:val="12"/>
+              </w:rPr>
+            </w:pPr>
+            <w:r>
+              <w:rPr>
+                <w:sz w:val="12"/>
+                <w:szCs w:val="12"/>
+              </w:rPr>
+              <w:t>}</w:t>
             </w:r>
           </w:p>
           <w:p>
@@ -13673,114 +14427,6 @@
                 <w:szCs w:val="12"/>
               </w:rPr>
             </w:pPr>
-            <w:r>
-              <w:rPr>
-                <w:color w:val="1A0FF9"/>
-                <w:sz w:val="13"/>
-                <w:szCs w:val="13"/>
-              </w:rPr>
-              <w:t>public void</w:t>
-            </w:r>
-            <w:r>
-              <w:rPr>
-                <w:sz w:val="12"/>
-                <w:szCs w:val="12"/>
-              </w:rPr>
-              <w:t xml:space="preserve"> </w:t>
-            </w:r>
-            <w:r>
-              <w:rPr>
-                <w:sz w:val="12"/>
-                <w:szCs w:val="12"/>
-              </w:rPr>
-              <w:t>reduce</w:t>
-            </w:r>
-            <w:r>
-              <w:rPr>
-                <w:sz w:val="12"/>
-                <w:szCs w:val="12"/>
-              </w:rPr>
-              <w:t>(</w:t>
-            </w:r>
-            <w:r>
-              <w:rPr>
-                <w:color w:val="00B050"/>
-                <w:sz w:val="13"/>
-                <w:szCs w:val="13"/>
-              </w:rPr>
-              <w:t>Text</w:t>
-            </w:r>
-            <w:r>
-              <w:rPr>
-                <w:sz w:val="12"/>
-                <w:szCs w:val="12"/>
-              </w:rPr>
-              <w:t xml:space="preserve"> key, </w:t>
-            </w:r>
-            <w:proofErr w:type="spellStart"/>
-            <w:r>
-              <w:rPr>
-                <w:b/>
-                <w:color w:val="FF0000"/>
-                <w:szCs w:val="12"/>
-              </w:rPr>
-              <w:t>Iterable</w:t>
-            </w:r>
-            <w:proofErr w:type="spellEnd"/>
-            <w:r>
-              <w:rPr>
-                <w:sz w:val="12"/>
-                <w:szCs w:val="12"/>
-              </w:rPr>
-              <w:t>&lt;</w:t>
-            </w:r>
-            <w:r>
-              <w:rPr>
-                <w:color w:val="E36C0A" w:themeColor="accent6" w:themeShade="BF"/>
-                <w:sz w:val="13"/>
-                <w:szCs w:val="13"/>
-              </w:rPr>
-              <w:t>Text</w:t>
-            </w:r>
-            <w:r>
-              <w:rPr>
-                <w:color w:val="E36C0A" w:themeColor="accent6" w:themeShade="BF"/>
-                <w:sz w:val="13"/>
-                <w:szCs w:val="13"/>
-              </w:rPr>
-              <w:t>&gt;</w:t>
-            </w:r>
-            <w:r>
-              <w:rPr>
-                <w:sz w:val="12"/>
-                <w:szCs w:val="12"/>
-              </w:rPr>
-              <w:t xml:space="preserve"> value, </w:t>
-            </w:r>
-            <w:r>
-              <w:rPr>
-                <w:b/>
-                <w:color w:val="FF0000"/>
-                <w:sz w:val="12"/>
-                <w:szCs w:val="12"/>
-              </w:rPr>
-              <w:t>Context</w:t>
-            </w:r>
-            <w:r>
-              <w:rPr>
-                <w:color w:val="FF0000"/>
-                <w:sz w:val="12"/>
-                <w:szCs w:val="12"/>
-              </w:rPr>
-              <w:t xml:space="preserve"> </w:t>
-            </w:r>
-            <w:r>
-              <w:rPr>
-                <w:sz w:val="12"/>
-                <w:szCs w:val="12"/>
-              </w:rPr>
-              <w:t>context)</w:t>
-            </w:r>
           </w:p>
           <w:p>
             <w:pPr>
@@ -13791,60 +14437,36 @@
                 <w:tab w:val="left" w:pos="720"/>
                 <w:tab w:val="left" w:pos="900"/>
               </w:tabs>
-              <w:rPr>
-                <w:sz w:val="12"/>
-                <w:szCs w:val="12"/>
-              </w:rPr>
-            </w:pPr>
-            <w:r>
-              <w:rPr>
-                <w:sz w:val="12"/>
-                <w:szCs w:val="12"/>
-              </w:rPr>
-              <w:tab/>
-            </w:r>
-            <w:r>
-              <w:rPr>
-                <w:sz w:val="12"/>
-                <w:szCs w:val="12"/>
-              </w:rPr>
-              <w:tab/>
-            </w:r>
-            <w:r>
-              <w:rPr>
-                <w:sz w:val="12"/>
-                <w:szCs w:val="12"/>
-              </w:rPr>
-              <w:tab/>
-            </w:r>
-            <w:r>
-              <w:rPr>
-                <w:sz w:val="12"/>
-                <w:szCs w:val="12"/>
-              </w:rPr>
-              <w:tab/>
-            </w:r>
-            <w:r>
-              <w:rPr>
-                <w:sz w:val="12"/>
-                <w:szCs w:val="12"/>
-              </w:rPr>
-              <w:t xml:space="preserve">        </w:t>
-            </w:r>
-            <w:r>
-              <w:rPr>
-                <w:color w:val="1A0FF9"/>
-                <w:sz w:val="13"/>
-                <w:szCs w:val="13"/>
-              </w:rPr>
-              <w:t>throws</w:t>
-            </w:r>
-            <w:r>
-              <w:rPr>
-                <w:sz w:val="12"/>
-                <w:szCs w:val="12"/>
-              </w:rPr>
-              <w:t xml:space="preserve"> IOException, InterruptedException {</w:t>
+            </w:pPr>
+            <w:r>
+              <w:t>First two arguments</w:t>
+            </w:r>
+            <w:r>
+              <w:t xml:space="preserve"> in the </w:t>
+            </w:r>
+            <w:r>
+              <w:rPr>
+                <w:rFonts w:ascii="Courier New" w:hAnsi="Courier New" w:cs="Courier New"/>
+              </w:rPr>
+              <w:t>map</w:t>
+            </w:r>
+            <w:r>
+              <w:t xml:space="preserve"> method</w:t>
+            </w:r>
+            <w:r>
+              <w:t xml:space="preserve"> are the </w:t>
+            </w:r>
+            <w:r>
+              <w:t>input</w:t>
+            </w:r>
+            <w:r>
+              <w:t xml:space="preserve"> key and </w:t>
+            </w:r>
+            <w:r>
+              <w:t xml:space="preserve">record </w:t>
+            </w:r>
+            <w:r>
+              <w:t xml:space="preserve">value.  </w:t>
             </w:r>
           </w:p>
           <w:p>
@@ -13856,10 +14478,6 @@
                 <w:tab w:val="left" w:pos="720"/>
                 <w:tab w:val="left" w:pos="900"/>
               </w:tabs>
-              <w:rPr>
-                <w:sz w:val="12"/>
-                <w:szCs w:val="12"/>
-              </w:rPr>
             </w:pPr>
           </w:p>
           <w:p>
@@ -13878,45 +14496,68 @@
             </w:pPr>
             <w:r>
               <w:rPr>
-                <w:sz w:val="12"/>
-                <w:szCs w:val="12"/>
-              </w:rPr>
-              <w:tab/>
-            </w:r>
-            <w:r>
-              <w:rPr>
-                <w:color w:val="00B050"/>
-                <w:sz w:val="12"/>
-                <w:szCs w:val="12"/>
-              </w:rPr>
-              <w:t xml:space="preserve">// </w:t>
-            </w:r>
-            <w:r>
-              <w:rPr>
-                <w:color w:val="00B050"/>
-                <w:sz w:val="12"/>
-                <w:szCs w:val="12"/>
-              </w:rPr>
-              <w:t xml:space="preserve">Parse the </w:t>
-            </w:r>
-            <w:proofErr w:type="spellStart"/>
-            <w:r>
-              <w:rPr>
-                <w:color w:val="00B050"/>
-                <w:sz w:val="12"/>
-                <w:szCs w:val="12"/>
-              </w:rPr>
-              <w:t>Iterable</w:t>
-            </w:r>
-            <w:proofErr w:type="spellEnd"/>
-            <w:r>
-              <w:rPr>
-                <w:color w:val="00B050"/>
-                <w:sz w:val="12"/>
-                <w:szCs w:val="12"/>
-              </w:rPr>
-              <w:t xml:space="preserve"> object</w:t>
-            </w:r>
+                <w:rFonts w:ascii="Courier New" w:hAnsi="Courier New" w:cs="Courier New"/>
+              </w:rPr>
+              <w:t>Map</w:t>
+            </w:r>
+            <w:r>
+              <w:t xml:space="preserve"> is </w:t>
+            </w:r>
+            <w:r>
+              <w:rPr>
+                <w:b/>
+                <w:color w:val="FF0000"/>
+              </w:rPr>
+              <w:t>c</w:t>
+            </w:r>
+            <w:r>
+              <w:rPr>
+                <w:b/>
+                <w:color w:val="FF0000"/>
+              </w:rPr>
+              <w:t>alled once per input record</w:t>
+            </w:r>
+            <w:r>
+              <w:t>.</w:t>
+            </w:r>
+          </w:p>
+        </w:tc>
+        <w:tc>
+          <w:tcPr>
+            <w:tcW w:w="3780" w:type="dxa"/>
+            <w:vAlign w:val="center"/>
+          </w:tcPr>
+          <w:p>
+            <w:pPr>
+              <w:jc w:val="center"/>
+              <w:rPr>
+                <w:b/>
+                <w:color w:val="0000FF"/>
+              </w:rPr>
+            </w:pPr>
+            <w:r>
+              <w:rPr>
+                <w:rFonts w:ascii="Courier New" w:hAnsi="Courier New" w:cs="Courier New"/>
+                <w:b/>
+                <w:color w:val="0000FF"/>
+              </w:rPr>
+              <w:t>reduce</w:t>
+            </w:r>
+            <w:r>
+              <w:rPr>
+                <w:b/>
+                <w:color w:val="0000FF"/>
+              </w:rPr>
+              <w:t xml:space="preserve"> Function Format</w:t>
+            </w:r>
+          </w:p>
+          <w:p>
+            <w:pPr>
+              <w:rPr>
+                <w:b/>
+                <w:color w:val="0000FF"/>
+              </w:rPr>
+            </w:pPr>
           </w:p>
           <w:p>
             <w:pPr>
@@ -13928,47 +14569,20 @@
                 <w:tab w:val="left" w:pos="900"/>
               </w:tabs>
               <w:rPr>
-                <w:sz w:val="12"/>
-                <w:szCs w:val="12"/>
-              </w:rPr>
-            </w:pPr>
-            <w:r>
-              <w:rPr>
-                <w:sz w:val="12"/>
-                <w:szCs w:val="12"/>
-              </w:rPr>
-              <w:tab/>
-            </w:r>
-            <w:r>
-              <w:rPr>
                 <w:b/>
                 <w:color w:val="FF0000"/>
                 <w:sz w:val="12"/>
                 <w:szCs w:val="12"/>
               </w:rPr>
-              <w:t>for</w:t>
-            </w:r>
-            <w:r>
-              <w:rPr>
-                <w:sz w:val="12"/>
-                <w:szCs w:val="12"/>
-              </w:rPr>
-              <w:t>(</w:t>
-            </w:r>
-            <w:r>
-              <w:rPr>
-                <w:color w:val="E36C0A" w:themeColor="accent6" w:themeShade="BF"/>
-                <w:sz w:val="13"/>
-                <w:szCs w:val="13"/>
-              </w:rPr>
-              <w:t>Text</w:t>
-            </w:r>
-            <w:r>
-              <w:rPr>
-                <w:sz w:val="12"/>
-                <w:szCs w:val="12"/>
-              </w:rPr>
-              <w:t xml:space="preserve"> value: values)</w:t>
+            </w:pPr>
+            <w:r>
+              <w:rPr>
+                <w:b/>
+                <w:color w:val="FF0000"/>
+                <w:sz w:val="12"/>
+                <w:szCs w:val="12"/>
+              </w:rPr>
+              <w:t>@Override</w:t>
             </w:r>
           </w:p>
           <w:p>
@@ -13987,11 +14601,111 @@
             </w:pPr>
             <w:r>
               <w:rPr>
-                <w:sz w:val="12"/>
-                <w:szCs w:val="12"/>
-              </w:rPr>
-              <w:tab/>
-              <w:t>}</w:t>
+                <w:color w:val="1A0FF9"/>
+                <w:sz w:val="13"/>
+                <w:szCs w:val="13"/>
+              </w:rPr>
+              <w:t>public void</w:t>
+            </w:r>
+            <w:r>
+              <w:rPr>
+                <w:sz w:val="12"/>
+                <w:szCs w:val="12"/>
+              </w:rPr>
+              <w:t xml:space="preserve"> </w:t>
+            </w:r>
+            <w:r>
+              <w:rPr>
+                <w:sz w:val="12"/>
+                <w:szCs w:val="12"/>
+              </w:rPr>
+              <w:t>reduce</w:t>
+            </w:r>
+            <w:r>
+              <w:rPr>
+                <w:sz w:val="12"/>
+                <w:szCs w:val="12"/>
+              </w:rPr>
+              <w:t>(</w:t>
+            </w:r>
+            <w:r>
+              <w:rPr>
+                <w:color w:val="00B050"/>
+                <w:sz w:val="13"/>
+                <w:szCs w:val="13"/>
+              </w:rPr>
+              <w:t>Text</w:t>
+            </w:r>
+            <w:r>
+              <w:rPr>
+                <w:sz w:val="12"/>
+                <w:szCs w:val="12"/>
+              </w:rPr>
+              <w:t xml:space="preserve"> key, </w:t>
+            </w:r>
+            <w:proofErr w:type="spellStart"/>
+            <w:r>
+              <w:rPr>
+                <w:b/>
+                <w:color w:val="FF0000"/>
+                <w:szCs w:val="12"/>
+              </w:rPr>
+              <w:t>Iterable</w:t>
+            </w:r>
+            <w:proofErr w:type="spellEnd"/>
+            <w:r>
+              <w:rPr>
+                <w:sz w:val="12"/>
+                <w:szCs w:val="12"/>
+              </w:rPr>
+              <w:t>&lt;</w:t>
+            </w:r>
+            <w:r>
+              <w:rPr>
+                <w:color w:val="E36C0A" w:themeColor="accent6" w:themeShade="BF"/>
+                <w:sz w:val="13"/>
+                <w:szCs w:val="13"/>
+              </w:rPr>
+              <w:t>Text</w:t>
+            </w:r>
+            <w:r>
+              <w:rPr>
+                <w:color w:val="E36C0A" w:themeColor="accent6" w:themeShade="BF"/>
+                <w:sz w:val="13"/>
+                <w:szCs w:val="13"/>
+              </w:rPr>
+              <w:t>&gt;</w:t>
+            </w:r>
+            <w:r>
+              <w:rPr>
+                <w:sz w:val="12"/>
+                <w:szCs w:val="12"/>
+              </w:rPr>
+              <w:t xml:space="preserve"> value, </w:t>
+            </w:r>
+            <w:r>
+              <w:rPr>
+                <w:b/>
+                <w:color w:val="FF0000"/>
+                <w:sz w:val="12"/>
+                <w:szCs w:val="12"/>
+              </w:rPr>
+              <w:t>Context</w:t>
+            </w:r>
+            <w:r>
+              <w:rPr>
+                <w:color w:val="FF0000"/>
+                <w:sz w:val="12"/>
+                <w:szCs w:val="12"/>
+              </w:rPr>
+              <w:t xml:space="preserve"> </w:t>
+            </w:r>
+            <w:r>
+              <w:rPr>
+                <w:sz w:val="12"/>
+                <w:szCs w:val="12"/>
+              </w:rPr>
+              <w:t>context)</w:t>
             </w:r>
           </w:p>
           <w:p>
@@ -14008,6 +14722,56 @@
                 <w:szCs w:val="12"/>
               </w:rPr>
             </w:pPr>
+            <w:r>
+              <w:rPr>
+                <w:sz w:val="12"/>
+                <w:szCs w:val="12"/>
+              </w:rPr>
+              <w:tab/>
+            </w:r>
+            <w:r>
+              <w:rPr>
+                <w:sz w:val="12"/>
+                <w:szCs w:val="12"/>
+              </w:rPr>
+              <w:tab/>
+            </w:r>
+            <w:r>
+              <w:rPr>
+                <w:sz w:val="12"/>
+                <w:szCs w:val="12"/>
+              </w:rPr>
+              <w:tab/>
+            </w:r>
+            <w:r>
+              <w:rPr>
+                <w:sz w:val="12"/>
+                <w:szCs w:val="12"/>
+              </w:rPr>
+              <w:tab/>
+            </w:r>
+            <w:r>
+              <w:rPr>
+                <w:sz w:val="12"/>
+                <w:szCs w:val="12"/>
+              </w:rPr>
+              <w:t xml:space="preserve">        </w:t>
+            </w:r>
+            <w:r>
+              <w:rPr>
+                <w:color w:val="1A0FF9"/>
+                <w:sz w:val="13"/>
+                <w:szCs w:val="13"/>
+              </w:rPr>
+              <w:t>throws</w:t>
+            </w:r>
+            <w:r>
+              <w:rPr>
+                <w:sz w:val="12"/>
+                <w:szCs w:val="12"/>
+              </w:rPr>
+              <w:t xml:space="preserve"> IOException, InterruptedException {</w:t>
+            </w:r>
           </w:p>
           <w:p>
             <w:pPr>
@@ -14019,20 +14783,10 @@
                 <w:tab w:val="left" w:pos="900"/>
               </w:tabs>
               <w:rPr>
-                <w:color w:val="00B050"/>
-                <w:sz w:val="12"/>
-                <w:szCs w:val="12"/>
-              </w:rPr>
-            </w:pPr>
-            <w:r>
-              <w:rPr>
-                <w:color w:val="00B050"/>
-                <w:sz w:val="12"/>
-                <w:szCs w:val="12"/>
-              </w:rPr>
-              <w:tab/>
-              <w:t>// Emit any intermediate &lt;key, value&gt; pairs</w:t>
-            </w:r>
+                <w:sz w:val="12"/>
+                <w:szCs w:val="12"/>
+              </w:rPr>
+            </w:pPr>
           </w:p>
           <w:p>
             <w:pPr>
@@ -14044,27 +14798,50 @@
                 <w:tab w:val="left" w:pos="900"/>
               </w:tabs>
               <w:rPr>
+                <w:sz w:val="12"/>
+                <w:szCs w:val="12"/>
+              </w:rPr>
+            </w:pPr>
+            <w:r>
+              <w:rPr>
+                <w:sz w:val="12"/>
+                <w:szCs w:val="12"/>
+              </w:rPr>
+              <w:tab/>
+            </w:r>
+            <w:r>
+              <w:rPr>
                 <w:color w:val="00B050"/>
                 <w:sz w:val="12"/>
                 <w:szCs w:val="12"/>
               </w:rPr>
-            </w:pPr>
+              <w:t xml:space="preserve">// </w:t>
+            </w:r>
             <w:r>
               <w:rPr>
                 <w:color w:val="00B050"/>
                 <w:sz w:val="12"/>
                 <w:szCs w:val="12"/>
               </w:rPr>
-              <w:tab/>
-              <w:t xml:space="preserve">// </w:t>
-            </w:r>
+              <w:t xml:space="preserve">Parse the </w:t>
+            </w:r>
+            <w:proofErr w:type="spellStart"/>
             <w:r>
               <w:rPr>
                 <w:color w:val="00B050"/>
                 <w:sz w:val="12"/>
                 <w:szCs w:val="12"/>
               </w:rPr>
-              <w:t>Optional to emit any pairs.</w:t>
+              <w:t>Iterable</w:t>
+            </w:r>
+            <w:proofErr w:type="spellEnd"/>
+            <w:r>
+              <w:rPr>
+                <w:color w:val="00B050"/>
+                <w:sz w:val="12"/>
+                <w:szCs w:val="12"/>
+              </w:rPr>
+              <w:t xml:space="preserve"> object</w:t>
             </w:r>
           </w:p>
           <w:p>
@@ -14088,8 +14865,6 @@
               </w:rPr>
               <w:tab/>
             </w:r>
-            <w:proofErr w:type="spellStart"/>
-            <w:proofErr w:type="gramStart"/>
             <w:r>
               <w:rPr>
                 <w:b/>
@@ -14097,9 +14872,8 @@
                 <w:sz w:val="12"/>
                 <w:szCs w:val="12"/>
               </w:rPr>
-              <w:t>context.write</w:t>
-            </w:r>
-            <w:proofErr w:type="spellEnd"/>
+              <w:t>for</w:t>
+            </w:r>
             <w:r>
               <w:rPr>
                 <w:sz w:val="12"/>
@@ -14107,38 +14881,20 @@
               </w:rPr>
               <w:t>(</w:t>
             </w:r>
-            <w:proofErr w:type="gramEnd"/>
-            <w:r>
-              <w:rPr>
-                <w:color w:val="1A0FF9"/>
+            <w:r>
+              <w:rPr>
+                <w:color w:val="E36C0A" w:themeColor="accent6" w:themeShade="BF"/>
                 <w:sz w:val="13"/>
                 <w:szCs w:val="13"/>
               </w:rPr>
-              <w:t>new</w:t>
-            </w:r>
-            <w:r>
-              <w:rPr>
-                <w:sz w:val="12"/>
-                <w:szCs w:val="12"/>
-              </w:rPr>
-              <w:t xml:space="preserve"> </w:t>
-            </w:r>
-            <w:proofErr w:type="spellStart"/>
-            <w:r>
-              <w:rPr>
-                <w:color w:val="7030A0"/>
-                <w:sz w:val="12"/>
-                <w:szCs w:val="12"/>
-              </w:rPr>
-              <w:t>OutputKeysClassName</w:t>
-            </w:r>
-            <w:proofErr w:type="spellEnd"/>
-            <w:r>
-              <w:rPr>
-                <w:sz w:val="12"/>
-                <w:szCs w:val="12"/>
-              </w:rPr>
-              <w:t>(…),</w:t>
+              <w:t>Text</w:t>
+            </w:r>
+            <w:r>
+              <w:rPr>
+                <w:sz w:val="12"/>
+                <w:szCs w:val="12"/>
+              </w:rPr>
+              <w:t xml:space="preserve"> value: values)</w:t>
             </w:r>
           </w:p>
           <w:p>
@@ -14161,69 +14917,7 @@
                 <w:szCs w:val="12"/>
               </w:rPr>
               <w:tab/>
-            </w:r>
-            <w:r>
-              <w:rPr>
-                <w:sz w:val="12"/>
-                <w:szCs w:val="12"/>
-              </w:rPr>
-              <w:tab/>
-            </w:r>
-            <w:r>
-              <w:rPr>
-                <w:sz w:val="12"/>
-                <w:szCs w:val="12"/>
-              </w:rPr>
-              <w:tab/>
-            </w:r>
-            <w:r>
-              <w:rPr>
-                <w:sz w:val="12"/>
-                <w:szCs w:val="12"/>
-              </w:rPr>
-              <w:tab/>
-              <w:t xml:space="preserve">    </w:t>
-            </w:r>
-            <w:r>
-              <w:rPr>
-                <w:sz w:val="12"/>
-                <w:szCs w:val="12"/>
-              </w:rPr>
-              <w:t xml:space="preserve"> </w:t>
-            </w:r>
-            <w:proofErr w:type="gramStart"/>
-            <w:r>
-              <w:rPr>
-                <w:color w:val="1A0FF9"/>
-                <w:sz w:val="13"/>
-                <w:szCs w:val="13"/>
-              </w:rPr>
-              <w:t>new</w:t>
-            </w:r>
-            <w:proofErr w:type="gramEnd"/>
-            <w:r>
-              <w:rPr>
-                <w:sz w:val="12"/>
-                <w:szCs w:val="12"/>
-              </w:rPr>
-              <w:t xml:space="preserve"> </w:t>
-            </w:r>
-            <w:proofErr w:type="spellStart"/>
-            <w:r>
-              <w:rPr>
-                <w:color w:val="00B0F0"/>
-                <w:sz w:val="12"/>
-                <w:szCs w:val="12"/>
-              </w:rPr>
-              <w:t>OutputValuesClassName</w:t>
-            </w:r>
-            <w:proofErr w:type="spellEnd"/>
-            <w:r>
-              <w:rPr>
-                <w:sz w:val="12"/>
-                <w:szCs w:val="12"/>
-              </w:rPr>
-              <w:t xml:space="preserve"> (…));</w:t>
+              <w:t>}</w:t>
             </w:r>
           </w:p>
           <w:p>
@@ -14240,6 +14934,238 @@
                 <w:szCs w:val="12"/>
               </w:rPr>
             </w:pPr>
+          </w:p>
+          <w:p>
+            <w:pPr>
+              <w:tabs>
+                <w:tab w:val="left" w:pos="180"/>
+                <w:tab w:val="left" w:pos="360"/>
+                <w:tab w:val="left" w:pos="540"/>
+                <w:tab w:val="left" w:pos="720"/>
+                <w:tab w:val="left" w:pos="900"/>
+              </w:tabs>
+              <w:rPr>
+                <w:color w:val="00B050"/>
+                <w:sz w:val="12"/>
+                <w:szCs w:val="12"/>
+              </w:rPr>
+            </w:pPr>
+            <w:r>
+              <w:rPr>
+                <w:color w:val="00B050"/>
+                <w:sz w:val="12"/>
+                <w:szCs w:val="12"/>
+              </w:rPr>
+              <w:tab/>
+              <w:t>// Emit any intermediate &lt;key, value&gt; pairs</w:t>
+            </w:r>
+          </w:p>
+          <w:p>
+            <w:pPr>
+              <w:tabs>
+                <w:tab w:val="left" w:pos="180"/>
+                <w:tab w:val="left" w:pos="360"/>
+                <w:tab w:val="left" w:pos="540"/>
+                <w:tab w:val="left" w:pos="720"/>
+                <w:tab w:val="left" w:pos="900"/>
+              </w:tabs>
+              <w:rPr>
+                <w:color w:val="00B050"/>
+                <w:sz w:val="12"/>
+                <w:szCs w:val="12"/>
+              </w:rPr>
+            </w:pPr>
+            <w:r>
+              <w:rPr>
+                <w:color w:val="00B050"/>
+                <w:sz w:val="12"/>
+                <w:szCs w:val="12"/>
+              </w:rPr>
+              <w:tab/>
+              <w:t xml:space="preserve">// </w:t>
+            </w:r>
+            <w:r>
+              <w:rPr>
+                <w:color w:val="00B050"/>
+                <w:sz w:val="12"/>
+                <w:szCs w:val="12"/>
+              </w:rPr>
+              <w:t>Optional to emit any pairs.</w:t>
+            </w:r>
+          </w:p>
+          <w:p>
+            <w:pPr>
+              <w:tabs>
+                <w:tab w:val="left" w:pos="180"/>
+                <w:tab w:val="left" w:pos="360"/>
+                <w:tab w:val="left" w:pos="540"/>
+                <w:tab w:val="left" w:pos="720"/>
+                <w:tab w:val="left" w:pos="900"/>
+              </w:tabs>
+              <w:rPr>
+                <w:sz w:val="12"/>
+                <w:szCs w:val="12"/>
+              </w:rPr>
+            </w:pPr>
+            <w:r>
+              <w:rPr>
+                <w:sz w:val="12"/>
+                <w:szCs w:val="12"/>
+              </w:rPr>
+              <w:tab/>
+            </w:r>
+            <w:proofErr w:type="spellStart"/>
+            <w:proofErr w:type="gramStart"/>
+            <w:r>
+              <w:rPr>
+                <w:b/>
+                <w:color w:val="FF0000"/>
+                <w:sz w:val="12"/>
+                <w:szCs w:val="12"/>
+              </w:rPr>
+              <w:t>context.write</w:t>
+            </w:r>
+            <w:proofErr w:type="spellEnd"/>
+            <w:r>
+              <w:rPr>
+                <w:sz w:val="12"/>
+                <w:szCs w:val="12"/>
+              </w:rPr>
+              <w:t>(</w:t>
+            </w:r>
+            <w:proofErr w:type="gramEnd"/>
+            <w:r>
+              <w:rPr>
+                <w:color w:val="1A0FF9"/>
+                <w:sz w:val="13"/>
+                <w:szCs w:val="13"/>
+              </w:rPr>
+              <w:t>new</w:t>
+            </w:r>
+            <w:r>
+              <w:rPr>
+                <w:sz w:val="12"/>
+                <w:szCs w:val="12"/>
+              </w:rPr>
+              <w:t xml:space="preserve"> </w:t>
+            </w:r>
+            <w:proofErr w:type="spellStart"/>
+            <w:r>
+              <w:rPr>
+                <w:color w:val="7030A0"/>
+                <w:sz w:val="12"/>
+                <w:szCs w:val="12"/>
+              </w:rPr>
+              <w:t>OutputKeysClassName</w:t>
+            </w:r>
+            <w:proofErr w:type="spellEnd"/>
+            <w:r>
+              <w:rPr>
+                <w:sz w:val="12"/>
+                <w:szCs w:val="12"/>
+              </w:rPr>
+              <w:t>(…),</w:t>
+            </w:r>
+          </w:p>
+          <w:p>
+            <w:pPr>
+              <w:tabs>
+                <w:tab w:val="left" w:pos="180"/>
+                <w:tab w:val="left" w:pos="360"/>
+                <w:tab w:val="left" w:pos="540"/>
+                <w:tab w:val="left" w:pos="720"/>
+                <w:tab w:val="left" w:pos="900"/>
+              </w:tabs>
+              <w:rPr>
+                <w:sz w:val="12"/>
+                <w:szCs w:val="12"/>
+              </w:rPr>
+            </w:pPr>
+            <w:r>
+              <w:rPr>
+                <w:sz w:val="12"/>
+                <w:szCs w:val="12"/>
+              </w:rPr>
+              <w:tab/>
+            </w:r>
+            <w:r>
+              <w:rPr>
+                <w:sz w:val="12"/>
+                <w:szCs w:val="12"/>
+              </w:rPr>
+              <w:tab/>
+            </w:r>
+            <w:r>
+              <w:rPr>
+                <w:sz w:val="12"/>
+                <w:szCs w:val="12"/>
+              </w:rPr>
+              <w:tab/>
+            </w:r>
+            <w:r>
+              <w:rPr>
+                <w:sz w:val="12"/>
+                <w:szCs w:val="12"/>
+              </w:rPr>
+              <w:tab/>
+              <w:t xml:space="preserve">    </w:t>
+            </w:r>
+            <w:r>
+              <w:rPr>
+                <w:sz w:val="12"/>
+                <w:szCs w:val="12"/>
+              </w:rPr>
+              <w:t xml:space="preserve"> </w:t>
+            </w:r>
+            <w:proofErr w:type="gramStart"/>
+            <w:r>
+              <w:rPr>
+                <w:color w:val="1A0FF9"/>
+                <w:sz w:val="13"/>
+                <w:szCs w:val="13"/>
+              </w:rPr>
+              <w:t>new</w:t>
+            </w:r>
+            <w:proofErr w:type="gramEnd"/>
+            <w:r>
+              <w:rPr>
+                <w:sz w:val="12"/>
+                <w:szCs w:val="12"/>
+              </w:rPr>
+              <w:t xml:space="preserve"> </w:t>
+            </w:r>
+            <w:proofErr w:type="spellStart"/>
+            <w:r>
+              <w:rPr>
+                <w:color w:val="00B0F0"/>
+                <w:sz w:val="12"/>
+                <w:szCs w:val="12"/>
+              </w:rPr>
+              <w:t>OutputValuesClassName</w:t>
+            </w:r>
+            <w:proofErr w:type="spellEnd"/>
+            <w:r>
+              <w:rPr>
+                <w:sz w:val="12"/>
+                <w:szCs w:val="12"/>
+              </w:rPr>
+              <w:t xml:space="preserve"> (…));</w:t>
+            </w:r>
+          </w:p>
+          <w:p>
+            <w:pPr>
+              <w:tabs>
+                <w:tab w:val="left" w:pos="180"/>
+                <w:tab w:val="left" w:pos="360"/>
+                <w:tab w:val="left" w:pos="540"/>
+                <w:tab w:val="left" w:pos="720"/>
+                <w:tab w:val="left" w:pos="900"/>
+              </w:tabs>
+              <w:rPr>
+                <w:sz w:val="12"/>
+                <w:szCs w:val="12"/>
+              </w:rPr>
+            </w:pPr>
             <w:r>
               <w:rPr>
                 <w:sz w:val="12"/>
@@ -14254,6 +15180,9 @@
                 <w:tab w:val="left" w:pos="180"/>
                 <w:tab w:val="left" w:pos="360"/>
               </w:tabs>
+              <w:rPr>
+                <w:rFonts w:ascii="Courier New" w:hAnsi="Courier New" w:cs="Courier New"/>
+              </w:rPr>
             </w:pPr>
           </w:p>
           <w:p>
@@ -14264,7 +15193,30 @@
               </w:tabs>
             </w:pPr>
             <w:r>
-              <w:t>Called once per intermediate key.</w:t>
+              <w:rPr>
+                <w:rFonts w:ascii="Courier New" w:hAnsi="Courier New" w:cs="Courier New"/>
+              </w:rPr>
+              <w:t>Reduce</w:t>
+            </w:r>
+            <w:r>
+              <w:t xml:space="preserve"> is </w:t>
+            </w:r>
+            <w:r>
+              <w:rPr>
+                <w:b/>
+                <w:color w:val="FF0000"/>
+              </w:rPr>
+              <w:t>c</w:t>
+            </w:r>
+            <w:r>
+              <w:rPr>
+                <w:b/>
+                <w:color w:val="FF0000"/>
+              </w:rPr>
+              <w:t>alled once per intermediate key</w:t>
+            </w:r>
+            <w:r>
+              <w:t>.</w:t>
             </w:r>
           </w:p>
         </w:tc>
@@ -15914,23 +16866,8 @@
                 <w:sz w:val="12"/>
                 <w:szCs w:val="12"/>
               </w:rPr>
-              <w:t>File</w:t>
-            </w:r>
-            <w:r>
-              <w:rPr>
-                <w:sz w:val="12"/>
-                <w:szCs w:val="12"/>
-              </w:rPr>
-              <w:t>Out</w:t>
-            </w:r>
-            <w:r>
-              <w:rPr>
-                <w:sz w:val="12"/>
-                <w:szCs w:val="12"/>
-              </w:rPr>
-              <w:t>putFormat.</w:t>
-            </w:r>
-            <w:bookmarkStart w:id="0" w:name="_GoBack"/>
+              <w:t>FileOutputFormat.</w:t>
+            </w:r>
             <w:r>
               <w:rPr>
                 <w:b/>
@@ -15938,36 +16875,17 @@
                 <w:sz w:val="12"/>
                 <w:szCs w:val="12"/>
               </w:rPr>
-              <w:t>set</w:t>
-            </w:r>
-            <w:r>
-              <w:rPr>
-                <w:b/>
+              <w:t>setOutputFormat</w:t>
+            </w:r>
+            <w:proofErr w:type="spellEnd"/>
+            <w:r>
+              <w:rPr>
                 <w:color w:val="7030A0"/>
                 <w:sz w:val="12"/>
                 <w:szCs w:val="12"/>
               </w:rPr>
-              <w:t>Out</w:t>
-            </w:r>
-            <w:r>
-              <w:rPr>
-                <w:b/>
-                <w:color w:val="7030A0"/>
-                <w:sz w:val="12"/>
-                <w:szCs w:val="12"/>
-              </w:rPr>
-              <w:t>putFormat</w:t>
-            </w:r>
-            <w:proofErr w:type="spellEnd"/>
-            <w:r>
-              <w:rPr>
-                <w:color w:val="7030A0"/>
-                <w:sz w:val="12"/>
-                <w:szCs w:val="12"/>
-              </w:rPr>
               <w:t xml:space="preserve"> </w:t>
             </w:r>
-            <w:bookmarkEnd w:id="0"/>
             <w:r>
               <w:rPr>
                 <w:sz w:val="12"/>
@@ -16231,6 +17149,29 @@
     </w:p>
     <w:p>
       <w:pPr>
+        <w:rPr>
+          <w:sz w:val="6"/>
+          <w:szCs w:val="6"/>
+        </w:rPr>
+      </w:pPr>
+      <w:r>
+        <w:rPr>
+          <w:sz w:val="6"/>
+          <w:szCs w:val="6"/>
+        </w:rPr>
+        <w:br w:type="page"/>
+      </w:r>
+    </w:p>
+    <w:p>
+      <w:pPr>
+        <w:rPr>
+          <w:sz w:val="6"/>
+          <w:szCs w:val="6"/>
+        </w:rPr>
+      </w:pPr>
+    </w:p>
+    <w:p>
+      <w:pPr>
         <w:tabs>
           <w:tab w:val="left" w:pos="180"/>
           <w:tab w:val="left" w:pos="360"/>
@@ -16246,6 +17187,650 @@
     </w:p>
     <w:p>
       <w:pPr>
+        <w:jc w:val="center"/>
+        <w:rPr>
+          <w:b/>
+          <w:sz w:val="24"/>
+        </w:rPr>
+      </w:pPr>
+      <w:r>
+        <w:rPr>
+          <w:b/>
+          <w:sz w:val="24"/>
+        </w:rPr>
+        <w:t xml:space="preserve">MapReduce </w:t>
+      </w:r>
+      <w:r>
+        <w:rPr>
+          <w:b/>
+          <w:sz w:val="24"/>
+        </w:rPr>
+        <w:t>Environment Variables</w:t>
+      </w:r>
+    </w:p>
+    <w:p>
+      <w:pPr>
+        <w:tabs>
+          <w:tab w:val="center" w:pos="5400"/>
+        </w:tabs>
+        <w:rPr>
+          <w:sz w:val="6"/>
+          <w:szCs w:val="6"/>
+        </w:rPr>
+      </w:pPr>
+      <w:r>
+        <w:rPr>
+          <w:sz w:val="6"/>
+          <w:szCs w:val="6"/>
+        </w:rPr>
+        <w:tab/>
+      </w:r>
+    </w:p>
+    <w:tbl>
+      <w:tblPr>
+        <w:tblStyle w:val="TableGrid"/>
+        <w:tblW w:w="0" w:type="auto"/>
+        <w:tblLayout w:type="fixed"/>
+        <w:tblLook w:val="04A0" w:firstRow="1" w:lastRow="0" w:firstColumn="1" w:lastColumn="0" w:noHBand="0" w:noVBand="1"/>
+      </w:tblPr>
+      <w:tblGrid>
+        <w:gridCol w:w="3026"/>
+        <w:gridCol w:w="3832"/>
+        <w:gridCol w:w="4158"/>
+      </w:tblGrid>
+      <w:tr>
+        <w:trPr>
+          <w:trHeight w:val="575"/>
+        </w:trPr>
+        <w:tc>
+          <w:tcPr>
+            <w:tcW w:w="3026" w:type="dxa"/>
+            <w:vAlign w:val="center"/>
+          </w:tcPr>
+          <w:p>
+            <w:pPr>
+              <w:jc w:val="center"/>
+              <w:rPr>
+                <w:b/>
+                <w:color w:val="0000FF"/>
+              </w:rPr>
+            </w:pPr>
+            <w:r>
+              <w:rPr>
+                <w:b/>
+                <w:color w:val="0000FF"/>
+              </w:rPr>
+              <w:t>HADOOP_HOME</w:t>
+            </w:r>
+          </w:p>
+          <w:p>
+            <w:pPr>
+              <w:pStyle w:val="ListParagraph"/>
+              <w:numPr>
+                <w:ilvl w:val="0"/>
+                <w:numId w:val="18"/>
+              </w:numPr>
+              <w:tabs>
+                <w:tab w:val="center" w:pos="5400"/>
+              </w:tabs>
+            </w:pPr>
+            <w:r>
+              <w:rPr>
+                <w:b/>
+                <w:color w:val="00B050"/>
+                <w:szCs w:val="22"/>
+              </w:rPr>
+              <w:t>Path</w:t>
+            </w:r>
+            <w:r>
+              <w:rPr>
+                <w:b/>
+              </w:rPr>
+              <w:t xml:space="preserve">: </w:t>
+            </w:r>
+            <w:r>
+              <w:t>/opt/</w:t>
+            </w:r>
+            <w:proofErr w:type="spellStart"/>
+            <w:r>
+              <w:t>mapr</w:t>
+            </w:r>
+            <w:proofErr w:type="spellEnd"/>
+            <w:r>
+              <w:t>/</w:t>
+            </w:r>
+            <w:proofErr w:type="spellStart"/>
+            <w:r>
+              <w:t>hadoop</w:t>
+            </w:r>
+            <w:proofErr w:type="spellEnd"/>
+            <w:r>
+              <w:t>/Hadoop-0.20.2</w:t>
+            </w:r>
+          </w:p>
+          <w:p>
+            <w:pPr>
+              <w:pStyle w:val="ListParagraph"/>
+              <w:numPr>
+                <w:ilvl w:val="0"/>
+                <w:numId w:val="18"/>
+              </w:numPr>
+              <w:tabs>
+                <w:tab w:val="center" w:pos="5400"/>
+              </w:tabs>
+            </w:pPr>
+            <w:r>
+              <w:t>Not required.</w:t>
+            </w:r>
+          </w:p>
+          <w:p>
+            <w:pPr>
+              <w:pStyle w:val="ListParagraph"/>
+              <w:numPr>
+                <w:ilvl w:val="0"/>
+                <w:numId w:val="18"/>
+              </w:numPr>
+              <w:tabs>
+                <w:tab w:val="center" w:pos="5400"/>
+              </w:tabs>
+              <w:rPr>
+                <w:b/>
+              </w:rPr>
+            </w:pPr>
+            <w:r>
+              <w:rPr>
+                <w:b/>
+                <w:color w:val="FF0000"/>
+              </w:rPr>
+              <w:t>Useful when defining other environment variables.</w:t>
+            </w:r>
+          </w:p>
+        </w:tc>
+        <w:tc>
+          <w:tcPr>
+            <w:tcW w:w="3832" w:type="dxa"/>
+            <w:vAlign w:val="center"/>
+          </w:tcPr>
+          <w:p>
+            <w:pPr>
+              <w:jc w:val="center"/>
+              <w:rPr>
+                <w:b/>
+                <w:color w:val="0000FF"/>
+              </w:rPr>
+            </w:pPr>
+            <w:r>
+              <w:rPr>
+                <w:b/>
+                <w:color w:val="0000FF"/>
+              </w:rPr>
+              <w:t>LD_LIBRARY_PATH</w:t>
+            </w:r>
+          </w:p>
+          <w:p>
+            <w:pPr>
+              <w:pStyle w:val="ListParagraph"/>
+              <w:numPr>
+                <w:ilvl w:val="0"/>
+                <w:numId w:val="18"/>
+              </w:numPr>
+              <w:tabs>
+                <w:tab w:val="center" w:pos="5400"/>
+              </w:tabs>
+            </w:pPr>
+            <w:r>
+              <w:rPr>
+                <w:b/>
+                <w:color w:val="00B050"/>
+              </w:rPr>
+              <w:t>Path</w:t>
+            </w:r>
+            <w:r>
+              <w:rPr>
+                <w:b/>
+              </w:rPr>
+              <w:t>:</w:t>
+            </w:r>
+            <w:r>
+              <w:t xml:space="preserve"> $HADOOP_HOME/lib/native/Linux-amd64-64</w:t>
+            </w:r>
+          </w:p>
+          <w:p>
+            <w:pPr>
+              <w:pStyle w:val="ListParagraph"/>
+              <w:numPr>
+                <w:ilvl w:val="0"/>
+                <w:numId w:val="18"/>
+              </w:numPr>
+              <w:tabs>
+                <w:tab w:val="center" w:pos="5400"/>
+              </w:tabs>
+            </w:pPr>
+            <w:r>
+              <w:t>Not required.</w:t>
+            </w:r>
+          </w:p>
+          <w:p>
+            <w:pPr>
+              <w:pStyle w:val="ListParagraph"/>
+              <w:numPr>
+                <w:ilvl w:val="0"/>
+                <w:numId w:val="18"/>
+              </w:numPr>
+              <w:tabs>
+                <w:tab w:val="center" w:pos="5400"/>
+              </w:tabs>
+            </w:pPr>
+            <w:r>
+              <w:rPr>
+                <w:b/>
+                <w:color w:val="FF0000"/>
+              </w:rPr>
+              <w:t xml:space="preserve">Enables the use of libraries specifically compiled for </w:t>
+            </w:r>
+            <w:proofErr w:type="spellStart"/>
+            <w:r>
+              <w:rPr>
+                <w:b/>
+                <w:color w:val="FF0000"/>
+              </w:rPr>
+              <w:t>MapR</w:t>
+            </w:r>
+            <w:proofErr w:type="spellEnd"/>
+            <w:r>
+              <w:rPr>
+                <w:b/>
+                <w:color w:val="FF0000"/>
+              </w:rPr>
+              <w:t>.</w:t>
+            </w:r>
+          </w:p>
+        </w:tc>
+        <w:tc>
+          <w:tcPr>
+            <w:tcW w:w="4158" w:type="dxa"/>
+            <w:vAlign w:val="center"/>
+          </w:tcPr>
+          <w:p>
+            <w:pPr>
+              <w:jc w:val="center"/>
+              <w:rPr>
+                <w:b/>
+                <w:color w:val="0000FF"/>
+              </w:rPr>
+            </w:pPr>
+            <w:r>
+              <w:rPr>
+                <w:b/>
+                <w:color w:val="0000FF"/>
+              </w:rPr>
+              <w:t>PATH</w:t>
+            </w:r>
+          </w:p>
+          <w:p>
+            <w:pPr>
+              <w:pStyle w:val="ListParagraph"/>
+              <w:numPr>
+                <w:ilvl w:val="0"/>
+                <w:numId w:val="18"/>
+              </w:numPr>
+              <w:tabs>
+                <w:tab w:val="center" w:pos="5400"/>
+              </w:tabs>
+            </w:pPr>
+            <w:r>
+              <w:rPr>
+                <w:b/>
+                <w:color w:val="00B050"/>
+                <w:szCs w:val="22"/>
+              </w:rPr>
+              <w:t>Path</w:t>
+            </w:r>
+            <w:r>
+              <w:rPr>
+                <w:b/>
+              </w:rPr>
+              <w:t>:</w:t>
+            </w:r>
+            <w:r>
+              <w:t xml:space="preserve"> $HADOOP_HOME/</w:t>
+            </w:r>
+            <w:r>
+              <w:t>bin</w:t>
+            </w:r>
+            <w:r>
+              <w:rPr>
+                <w:b/>
+                <w:color w:val="FF0000"/>
+                <w:sz w:val="28"/>
+              </w:rPr>
+              <w:t>:</w:t>
+            </w:r>
+            <w:r>
+              <w:t>$PATH</w:t>
+            </w:r>
+          </w:p>
+          <w:p>
+            <w:pPr>
+              <w:pStyle w:val="ListParagraph"/>
+              <w:numPr>
+                <w:ilvl w:val="0"/>
+                <w:numId w:val="18"/>
+              </w:numPr>
+              <w:tabs>
+                <w:tab w:val="center" w:pos="5400"/>
+              </w:tabs>
+            </w:pPr>
+            <w:r>
+              <w:t>Not required.</w:t>
+            </w:r>
+          </w:p>
+          <w:p>
+            <w:pPr>
+              <w:pStyle w:val="ListParagraph"/>
+              <w:numPr>
+                <w:ilvl w:val="0"/>
+                <w:numId w:val="18"/>
+              </w:numPr>
+              <w:tabs>
+                <w:tab w:val="center" w:pos="5400"/>
+              </w:tabs>
+            </w:pPr>
+            <w:r>
+              <w:rPr>
+                <w:b/>
+                <w:color w:val="7030A0"/>
+              </w:rPr>
+              <w:t xml:space="preserve">Order in PATH variable is important </w:t>
+            </w:r>
+            <w:r>
+              <w:t>as earlier items in the list take precedence.</w:t>
+            </w:r>
+          </w:p>
+          <w:p>
+            <w:pPr>
+              <w:pStyle w:val="ListParagraph"/>
+              <w:numPr>
+                <w:ilvl w:val="0"/>
+                <w:numId w:val="18"/>
+              </w:numPr>
+              <w:tabs>
+                <w:tab w:val="center" w:pos="5400"/>
+              </w:tabs>
+            </w:pPr>
+            <w:r>
+              <w:rPr>
+                <w:b/>
+                <w:color w:val="FF0000"/>
+              </w:rPr>
+              <w:t>Provides path to Hadoop executables so user does not need to specify the absolute path.</w:t>
+            </w:r>
+          </w:p>
+        </w:tc>
+      </w:tr>
+    </w:tbl>
+    <w:p>
+      <w:pPr>
+        <w:tabs>
+          <w:tab w:val="center" w:pos="5400"/>
+        </w:tabs>
+        <w:rPr>
+          <w:sz w:val="6"/>
+          <w:szCs w:val="6"/>
+        </w:rPr>
+      </w:pPr>
+    </w:p>
+    <w:tbl>
+      <w:tblPr>
+        <w:tblStyle w:val="TableGrid"/>
+        <w:tblW w:w="0" w:type="auto"/>
+        <w:tblLayout w:type="fixed"/>
+        <w:tblLook w:val="04A0" w:firstRow="1" w:lastRow="0" w:firstColumn="1" w:lastColumn="0" w:noHBand="0" w:noVBand="1"/>
+      </w:tblPr>
+      <w:tblGrid>
+        <w:gridCol w:w="3026"/>
+        <w:gridCol w:w="3832"/>
+        <w:gridCol w:w="4158"/>
+      </w:tblGrid>
+      <w:tr>
+        <w:trPr>
+          <w:trHeight w:val="575"/>
+        </w:trPr>
+        <w:tc>
+          <w:tcPr>
+            <w:tcW w:w="3026" w:type="dxa"/>
+            <w:vAlign w:val="center"/>
+          </w:tcPr>
+          <w:p>
+            <w:pPr>
+              <w:jc w:val="center"/>
+              <w:rPr>
+                <w:b/>
+                <w:color w:val="0000FF"/>
+              </w:rPr>
+            </w:pPr>
+            <w:r>
+              <w:rPr>
+                <w:b/>
+                <w:color w:val="0000FF"/>
+              </w:rPr>
+              <w:t>CLASSPATH</w:t>
+            </w:r>
+          </w:p>
+          <w:p>
+            <w:pPr>
+              <w:pStyle w:val="ListParagraph"/>
+              <w:numPr>
+                <w:ilvl w:val="0"/>
+                <w:numId w:val="18"/>
+              </w:numPr>
+              <w:tabs>
+                <w:tab w:val="center" w:pos="5400"/>
+              </w:tabs>
+            </w:pPr>
+            <w:r>
+              <w:rPr>
+                <w:b/>
+                <w:color w:val="00B050"/>
+                <w:szCs w:val="22"/>
+              </w:rPr>
+              <w:t>Path</w:t>
+            </w:r>
+            <w:r>
+              <w:rPr>
+                <w:b/>
+              </w:rPr>
+              <w:t xml:space="preserve">: </w:t>
+            </w:r>
+            <w:r>
+              <w:t>/opt/</w:t>
+            </w:r>
+            <w:proofErr w:type="spellStart"/>
+            <w:r>
+              <w:t>mapr</w:t>
+            </w:r>
+            <w:proofErr w:type="spellEnd"/>
+            <w:r>
+              <w:t>/</w:t>
+            </w:r>
+            <w:proofErr w:type="spellStart"/>
+            <w:r>
+              <w:t>hadoop</w:t>
+            </w:r>
+            <w:proofErr w:type="spellEnd"/>
+            <w:r>
+              <w:t>/Hadoop-0.20.2</w:t>
+            </w:r>
+          </w:p>
+          <w:p>
+            <w:pPr>
+              <w:pStyle w:val="ListParagraph"/>
+              <w:numPr>
+                <w:ilvl w:val="0"/>
+                <w:numId w:val="18"/>
+              </w:numPr>
+              <w:tabs>
+                <w:tab w:val="center" w:pos="5400"/>
+              </w:tabs>
+            </w:pPr>
+            <w:r>
+              <w:t>Not required.</w:t>
+            </w:r>
+          </w:p>
+          <w:p>
+            <w:pPr>
+              <w:pStyle w:val="ListParagraph"/>
+              <w:numPr>
+                <w:ilvl w:val="0"/>
+                <w:numId w:val="18"/>
+              </w:numPr>
+              <w:tabs>
+                <w:tab w:val="center" w:pos="5400"/>
+              </w:tabs>
+              <w:rPr>
+                <w:b/>
+              </w:rPr>
+            </w:pPr>
+            <w:r>
+              <w:rPr>
+                <w:b/>
+                <w:color w:val="FF0000"/>
+              </w:rPr>
+              <w:t>Points to all jars in the Hadoop distribution required to run a program.</w:t>
+            </w:r>
+          </w:p>
+        </w:tc>
+        <w:tc>
+          <w:tcPr>
+            <w:tcW w:w="3832" w:type="dxa"/>
+            <w:vAlign w:val="center"/>
+          </w:tcPr>
+          <w:p>
+            <w:pPr>
+              <w:jc w:val="center"/>
+              <w:rPr>
+                <w:b/>
+                <w:color w:val="0000FF"/>
+              </w:rPr>
+            </w:pPr>
+            <w:r>
+              <w:rPr>
+                <w:b/>
+                <w:color w:val="0000FF"/>
+              </w:rPr>
+              <w:t>HADOOP_CLASSPATH</w:t>
+            </w:r>
+          </w:p>
+          <w:p>
+            <w:pPr>
+              <w:pStyle w:val="ListParagraph"/>
+              <w:numPr>
+                <w:ilvl w:val="0"/>
+                <w:numId w:val="18"/>
+              </w:numPr>
+              <w:tabs>
+                <w:tab w:val="center" w:pos="5400"/>
+              </w:tabs>
+            </w:pPr>
+            <w:r>
+              <w:rPr>
+                <w:b/>
+                <w:color w:val="00B050"/>
+                <w:szCs w:val="22"/>
+              </w:rPr>
+              <w:t>Path</w:t>
+            </w:r>
+            <w:r>
+              <w:rPr>
+                <w:b/>
+              </w:rPr>
+              <w:t>:</w:t>
+            </w:r>
+            <w:r>
+              <w:t xml:space="preserve"> $</w:t>
+            </w:r>
+            <w:r>
+              <w:t>CLASSPATH</w:t>
+            </w:r>
+          </w:p>
+          <w:p>
+            <w:pPr>
+              <w:pStyle w:val="ListParagraph"/>
+              <w:numPr>
+                <w:ilvl w:val="0"/>
+                <w:numId w:val="18"/>
+              </w:numPr>
+              <w:tabs>
+                <w:tab w:val="center" w:pos="5400"/>
+              </w:tabs>
+            </w:pPr>
+            <w:r>
+              <w:t>Not required.</w:t>
+            </w:r>
+          </w:p>
+          <w:p>
+            <w:pPr>
+              <w:pStyle w:val="ListParagraph"/>
+              <w:numPr>
+                <w:ilvl w:val="0"/>
+                <w:numId w:val="18"/>
+              </w:numPr>
+              <w:tabs>
+                <w:tab w:val="center" w:pos="5400"/>
+              </w:tabs>
+            </w:pPr>
+            <w:r>
+              <w:rPr>
+                <w:b/>
+                <w:color w:val="FF0000"/>
+              </w:rPr>
+              <w:t xml:space="preserve">Makes it easier to run MapReduce applications from the </w:t>
+            </w:r>
+            <w:proofErr w:type="spellStart"/>
+            <w:r>
+              <w:rPr>
+                <w:rFonts w:ascii="Courier New" w:hAnsi="Courier New" w:cs="Courier New"/>
+                <w:b/>
+                <w:color w:val="0000FF"/>
+              </w:rPr>
+              <w:t>h</w:t>
+            </w:r>
+            <w:r>
+              <w:rPr>
+                <w:rFonts w:ascii="Courier New" w:hAnsi="Courier New" w:cs="Courier New"/>
+                <w:b/>
+                <w:color w:val="0000FF"/>
+              </w:rPr>
+              <w:t>adoop</w:t>
+            </w:r>
+            <w:proofErr w:type="spellEnd"/>
+            <w:r>
+              <w:rPr>
+                <w:b/>
+                <w:color w:val="FF0000"/>
+              </w:rPr>
+              <w:t xml:space="preserve"> command.</w:t>
+            </w:r>
+          </w:p>
+        </w:tc>
+        <w:tc>
+          <w:tcPr>
+            <w:tcW w:w="4158" w:type="dxa"/>
+            <w:vAlign w:val="center"/>
+          </w:tcPr>
+          <w:p>
+            <w:pPr>
+              <w:tabs>
+                <w:tab w:val="center" w:pos="5400"/>
+              </w:tabs>
+              <w:ind w:left="-72"/>
+            </w:pPr>
+          </w:p>
+        </w:tc>
+      </w:tr>
+    </w:tbl>
+    <w:p>
+      <w:pPr>
         <w:tabs>
           <w:tab w:val="left" w:pos="180"/>
           <w:tab w:val="left" w:pos="360"/>
@@ -16254,6 +17839,19 @@
           <w:tab w:val="left" w:pos="900"/>
         </w:tabs>
       </w:pPr>
+    </w:p>
+    <w:p>
+      <w:pPr>
+        <w:tabs>
+          <w:tab w:val="left" w:pos="180"/>
+          <w:tab w:val="left" w:pos="360"/>
+          <w:tab w:val="left" w:pos="540"/>
+          <w:tab w:val="left" w:pos="720"/>
+          <w:tab w:val="left" w:pos="900"/>
+        </w:tabs>
+      </w:pPr>
+      <w:bookmarkStart w:id="0" w:name="_GoBack"/>
+      <w:bookmarkEnd w:id="0"/>
     </w:p>
     <w:p/>
     <w:p/>
@@ -16310,7 +17908,7 @@
       <w:rPr>
         <w:noProof/>
       </w:rPr>
-      <w:t>5</w:t>
+      <w:t>7</w:t>
     </w:r>
     <w:r>
       <w:rPr>
@@ -20014,7 +21612,7 @@
 </file>
 
 <file path=customXml/itemProps1.xml><?xml version="1.0" encoding="utf-8"?>
-<ds:datastoreItem xmlns:ds="http://schemas.openxmlformats.org/officeDocument/2006/customXml" ds:itemID="{B838CA8F-BEA1-4CDC-8ABD-14DA46A63C15}">
+<ds:datastoreItem xmlns:ds="http://schemas.openxmlformats.org/officeDocument/2006/customXml" ds:itemID="{5D89CE57-F79F-4F51-8AED-EBFE91911F8D}">
   <ds:schemaRefs>
     <ds:schemaRef ds:uri="http://schemas.openxmlformats.org/officeDocument/2006/bibliography"/>
   </ds:schemaRefs>

</xml_diff>

<commit_message>
Final update of the study guide for the night.
</commit_message>
<xml_diff>
--- a/Exam Study Guide/Exam #1/CS286 - Exam #1 Study Guide.docx
+++ b/Exam Study Guide/Exam #1/CS286 - Exam #1 Study Guide.docx
@@ -17850,11 +17850,775 @@
           <w:tab w:val="left" w:pos="900"/>
         </w:tabs>
       </w:pPr>
-      <w:bookmarkStart w:id="0" w:name="_GoBack"/>
-      <w:bookmarkEnd w:id="0"/>
     </w:p>
     <w:p/>
     <w:p/>
+    <w:p>
+      <w:pPr>
+        <w:jc w:val="center"/>
+        <w:rPr>
+          <w:b/>
+          <w:sz w:val="24"/>
+        </w:rPr>
+      </w:pPr>
+      <w:r>
+        <w:rPr>
+          <w:b/>
+          <w:sz w:val="24"/>
+        </w:rPr>
+        <w:t>Command Line Instructions</w:t>
+      </w:r>
+    </w:p>
+    <w:p>
+      <w:pPr>
+        <w:tabs>
+          <w:tab w:val="center" w:pos="5400"/>
+        </w:tabs>
+        <w:rPr>
+          <w:sz w:val="6"/>
+          <w:szCs w:val="6"/>
+        </w:rPr>
+      </w:pPr>
+      <w:r>
+        <w:rPr>
+          <w:sz w:val="6"/>
+          <w:szCs w:val="6"/>
+        </w:rPr>
+        <w:tab/>
+      </w:r>
+    </w:p>
+    <w:tbl>
+      <w:tblPr>
+        <w:tblStyle w:val="TableGrid"/>
+        <w:tblW w:w="0" w:type="auto"/>
+        <w:tblLayout w:type="fixed"/>
+        <w:tblLook w:val="04A0" w:firstRow="1" w:lastRow="0" w:firstColumn="1" w:lastColumn="0" w:noHBand="0" w:noVBand="1"/>
+      </w:tblPr>
+      <w:tblGrid>
+        <w:gridCol w:w="5508"/>
+        <w:gridCol w:w="5508"/>
+      </w:tblGrid>
+      <w:tr>
+        <w:trPr>
+          <w:trHeight w:val="586"/>
+        </w:trPr>
+        <w:tc>
+          <w:tcPr>
+            <w:tcW w:w="5508" w:type="dxa"/>
+            <w:vAlign w:val="center"/>
+          </w:tcPr>
+          <w:p>
+            <w:pPr>
+              <w:jc w:val="center"/>
+              <w:rPr>
+                <w:b/>
+                <w:color w:val="0000FF"/>
+              </w:rPr>
+            </w:pPr>
+            <w:proofErr w:type="spellStart"/>
+            <w:r>
+              <w:rPr>
+                <w:b/>
+                <w:color w:val="0000FF"/>
+              </w:rPr>
+              <w:t>javac</w:t>
+            </w:r>
+            <w:proofErr w:type="spellEnd"/>
+          </w:p>
+          <w:p>
+            <w:pPr>
+              <w:pStyle w:val="ListParagraph"/>
+              <w:numPr>
+                <w:ilvl w:val="0"/>
+                <w:numId w:val="18"/>
+              </w:numPr>
+              <w:tabs>
+                <w:tab w:val="center" w:pos="5400"/>
+              </w:tabs>
+            </w:pPr>
+            <w:r>
+              <w:rPr>
+                <w:b/>
+                <w:color w:val="00B050"/>
+                <w:szCs w:val="22"/>
+              </w:rPr>
+              <w:t>Compiles a Java class from ASCII to byte code.</w:t>
+            </w:r>
+          </w:p>
+          <w:p>
+            <w:pPr>
+              <w:pStyle w:val="ListParagraph"/>
+              <w:numPr>
+                <w:ilvl w:val="0"/>
+                <w:numId w:val="18"/>
+              </w:numPr>
+              <w:tabs>
+                <w:tab w:val="center" w:pos="5400"/>
+              </w:tabs>
+            </w:pPr>
+            <w:r>
+              <w:rPr>
+                <w:b/>
+                <w:color w:val="E36C0A" w:themeColor="accent6" w:themeShade="BF"/>
+              </w:rPr>
+              <w:t>Example:</w:t>
+            </w:r>
+          </w:p>
+          <w:p>
+            <w:pPr>
+              <w:tabs>
+                <w:tab w:val="center" w:pos="5400"/>
+              </w:tabs>
+              <w:ind w:left="-72"/>
+              <w:jc w:val="center"/>
+              <w:rPr>
+                <w:b/>
+              </w:rPr>
+            </w:pPr>
+            <w:proofErr w:type="spellStart"/>
+            <w:r>
+              <w:rPr>
+                <w:b/>
+              </w:rPr>
+              <w:t>javac</w:t>
+            </w:r>
+            <w:proofErr w:type="spellEnd"/>
+            <w:r>
+              <w:rPr>
+                <w:b/>
+              </w:rPr>
+              <w:t xml:space="preserve"> –d &lt;</w:t>
+            </w:r>
+            <w:proofErr w:type="spellStart"/>
+            <w:r>
+              <w:rPr>
+                <w:b/>
+              </w:rPr>
+              <w:t>foldername</w:t>
+            </w:r>
+            <w:proofErr w:type="spellEnd"/>
+            <w:r>
+              <w:rPr>
+                <w:b/>
+              </w:rPr>
+              <w:t>&gt; &lt;</w:t>
+            </w:r>
+            <w:proofErr w:type="spellStart"/>
+            <w:r>
+              <w:rPr>
+                <w:b/>
+              </w:rPr>
+              <w:t>classname</w:t>
+            </w:r>
+            <w:proofErr w:type="spellEnd"/>
+            <w:r>
+              <w:rPr>
+                <w:b/>
+              </w:rPr>
+              <w:t>&gt;.java</w:t>
+            </w:r>
+          </w:p>
+          <w:p>
+            <w:pPr>
+              <w:tabs>
+                <w:tab w:val="center" w:pos="5400"/>
+              </w:tabs>
+              <w:ind w:left="-72"/>
+            </w:pPr>
+          </w:p>
+          <w:p>
+            <w:pPr>
+              <w:pStyle w:val="ListParagraph"/>
+              <w:numPr>
+                <w:ilvl w:val="0"/>
+                <w:numId w:val="18"/>
+              </w:numPr>
+              <w:tabs>
+                <w:tab w:val="center" w:pos="5400"/>
+              </w:tabs>
+            </w:pPr>
+            <w:r>
+              <w:rPr>
+                <w:b/>
+                <w:color w:val="FF0000"/>
+              </w:rPr>
+              <w:t>-d</w:t>
+            </w:r>
+            <w:r>
+              <w:rPr>
+                <w:color w:val="FF0000"/>
+              </w:rPr>
+              <w:t xml:space="preserve"> </w:t>
+            </w:r>
+            <w:r>
+              <w:t>– Allows for a custom output directory to be used.</w:t>
+            </w:r>
+          </w:p>
+        </w:tc>
+        <w:tc>
+          <w:tcPr>
+            <w:tcW w:w="5508" w:type="dxa"/>
+            <w:vMerge w:val="restart"/>
+            <w:vAlign w:val="center"/>
+          </w:tcPr>
+          <w:p>
+            <w:pPr>
+              <w:jc w:val="center"/>
+              <w:rPr>
+                <w:b/>
+                <w:color w:val="0000FF"/>
+              </w:rPr>
+            </w:pPr>
+            <w:r>
+              <w:rPr>
+                <w:b/>
+                <w:color w:val="0000FF"/>
+              </w:rPr>
+              <w:t>jar</w:t>
+            </w:r>
+          </w:p>
+          <w:p>
+            <w:pPr>
+              <w:pStyle w:val="ListParagraph"/>
+              <w:numPr>
+                <w:ilvl w:val="0"/>
+                <w:numId w:val="18"/>
+              </w:numPr>
+              <w:tabs>
+                <w:tab w:val="center" w:pos="5400"/>
+              </w:tabs>
+            </w:pPr>
+            <w:r>
+              <w:rPr>
+                <w:b/>
+                <w:color w:val="00B050"/>
+                <w:szCs w:val="22"/>
+              </w:rPr>
+              <w:t>Combines the different class files into a single Java Archive (JAR) File.</w:t>
+            </w:r>
+          </w:p>
+          <w:p>
+            <w:pPr>
+              <w:pStyle w:val="ListParagraph"/>
+              <w:numPr>
+                <w:ilvl w:val="0"/>
+                <w:numId w:val="18"/>
+              </w:numPr>
+              <w:tabs>
+                <w:tab w:val="center" w:pos="5400"/>
+              </w:tabs>
+            </w:pPr>
+            <w:r>
+              <w:rPr>
+                <w:b/>
+                <w:color w:val="E36C0A" w:themeColor="accent6" w:themeShade="BF"/>
+              </w:rPr>
+              <w:t>Example</w:t>
+            </w:r>
+            <w:r>
+              <w:rPr>
+                <w:b/>
+                <w:color w:val="E36C0A" w:themeColor="accent6" w:themeShade="BF"/>
+              </w:rPr>
+              <w:t xml:space="preserve"> #1</w:t>
+            </w:r>
+            <w:r>
+              <w:rPr>
+                <w:b/>
+                <w:color w:val="E36C0A" w:themeColor="accent6" w:themeShade="BF"/>
+              </w:rPr>
+              <w:t>:</w:t>
+            </w:r>
+            <w:r>
+              <w:rPr>
+                <w:b/>
+                <w:color w:val="E36C0A" w:themeColor="accent6" w:themeShade="BF"/>
+              </w:rPr>
+              <w:t xml:space="preserve"> Create a New JAR File</w:t>
+            </w:r>
+          </w:p>
+          <w:p>
+            <w:pPr>
+              <w:tabs>
+                <w:tab w:val="center" w:pos="5400"/>
+              </w:tabs>
+              <w:ind w:left="-72"/>
+              <w:jc w:val="center"/>
+              <w:rPr>
+                <w:b/>
+              </w:rPr>
+            </w:pPr>
+            <w:proofErr w:type="gramStart"/>
+            <w:r>
+              <w:rPr>
+                <w:b/>
+              </w:rPr>
+              <w:t>jar</w:t>
+            </w:r>
+            <w:proofErr w:type="gramEnd"/>
+            <w:r>
+              <w:rPr>
+                <w:b/>
+              </w:rPr>
+              <w:t xml:space="preserve"> –</w:t>
+            </w:r>
+            <w:proofErr w:type="spellStart"/>
+            <w:r>
+              <w:rPr>
+                <w:b/>
+              </w:rPr>
+              <w:t>cvf</w:t>
+            </w:r>
+            <w:proofErr w:type="spellEnd"/>
+            <w:r>
+              <w:rPr>
+                <w:b/>
+              </w:rPr>
+              <w:t xml:space="preserve"> &lt;</w:t>
+            </w:r>
+            <w:proofErr w:type="spellStart"/>
+            <w:r>
+              <w:rPr>
+                <w:b/>
+              </w:rPr>
+              <w:t>jarname</w:t>
+            </w:r>
+            <w:proofErr w:type="spellEnd"/>
+            <w:r>
+              <w:rPr>
+                <w:b/>
+              </w:rPr>
+              <w:t>&gt;.jar –C &lt;</w:t>
+            </w:r>
+            <w:proofErr w:type="spellStart"/>
+            <w:r>
+              <w:rPr>
+                <w:b/>
+              </w:rPr>
+              <w:t>classfolder</w:t>
+            </w:r>
+            <w:proofErr w:type="spellEnd"/>
+            <w:r>
+              <w:rPr>
+                <w:b/>
+              </w:rPr>
+              <w:t>&gt;/.</w:t>
+            </w:r>
+          </w:p>
+          <w:p>
+            <w:pPr>
+              <w:tabs>
+                <w:tab w:val="center" w:pos="5400"/>
+              </w:tabs>
+              <w:ind w:left="-72"/>
+            </w:pPr>
+          </w:p>
+          <w:p>
+            <w:pPr>
+              <w:pStyle w:val="ListParagraph"/>
+              <w:numPr>
+                <w:ilvl w:val="0"/>
+                <w:numId w:val="18"/>
+              </w:numPr>
+              <w:tabs>
+                <w:tab w:val="center" w:pos="5400"/>
+              </w:tabs>
+            </w:pPr>
+            <w:r>
+              <w:rPr>
+                <w:b/>
+                <w:color w:val="FF0000"/>
+              </w:rPr>
+              <w:t>-</w:t>
+            </w:r>
+            <w:r>
+              <w:rPr>
+                <w:b/>
+                <w:color w:val="FF0000"/>
+              </w:rPr>
+              <w:t>c</w:t>
+            </w:r>
+            <w:r>
+              <w:rPr>
+                <w:color w:val="FF0000"/>
+              </w:rPr>
+              <w:t xml:space="preserve"> </w:t>
+            </w:r>
+            <w:r>
+              <w:t xml:space="preserve">– </w:t>
+            </w:r>
+            <w:r>
+              <w:t>Create a new JAR file.</w:t>
+            </w:r>
+          </w:p>
+          <w:p>
+            <w:pPr>
+              <w:pStyle w:val="ListParagraph"/>
+              <w:numPr>
+                <w:ilvl w:val="0"/>
+                <w:numId w:val="18"/>
+              </w:numPr>
+              <w:tabs>
+                <w:tab w:val="center" w:pos="5400"/>
+              </w:tabs>
+            </w:pPr>
+            <w:r>
+              <w:rPr>
+                <w:b/>
+                <w:color w:val="FF0000"/>
+              </w:rPr>
+              <w:t>-</w:t>
+            </w:r>
+            <w:r>
+              <w:rPr>
+                <w:b/>
+                <w:color w:val="FF0000"/>
+              </w:rPr>
+              <w:t>v</w:t>
+            </w:r>
+            <w:r>
+              <w:rPr>
+                <w:color w:val="FF0000"/>
+              </w:rPr>
+              <w:t xml:space="preserve"> </w:t>
+            </w:r>
+            <w:r>
+              <w:t xml:space="preserve">– Create a new JAR </w:t>
+            </w:r>
+            <w:proofErr w:type="gramStart"/>
+            <w:r>
+              <w:t>file</w:t>
+            </w:r>
+            <w:proofErr w:type="gramEnd"/>
+            <w:r>
+              <w:t>.</w:t>
+            </w:r>
+          </w:p>
+          <w:p>
+            <w:pPr>
+              <w:pStyle w:val="ListParagraph"/>
+              <w:numPr>
+                <w:ilvl w:val="0"/>
+                <w:numId w:val="18"/>
+              </w:numPr>
+              <w:tabs>
+                <w:tab w:val="center" w:pos="5400"/>
+              </w:tabs>
+            </w:pPr>
+            <w:r>
+              <w:rPr>
+                <w:b/>
+                <w:color w:val="FF0000"/>
+              </w:rPr>
+              <w:t>-</w:t>
+            </w:r>
+            <w:r>
+              <w:rPr>
+                <w:b/>
+                <w:color w:val="FF0000"/>
+              </w:rPr>
+              <w:t>f</w:t>
+            </w:r>
+            <w:r>
+              <w:rPr>
+                <w:color w:val="FF0000"/>
+              </w:rPr>
+              <w:t xml:space="preserve"> </w:t>
+            </w:r>
+            <w:r>
+              <w:t xml:space="preserve">– </w:t>
+            </w:r>
+            <w:r>
+              <w:t>Specifies that the command includes the output JAR’s file name.</w:t>
+            </w:r>
+          </w:p>
+          <w:p>
+            <w:pPr>
+              <w:pStyle w:val="ListParagraph"/>
+              <w:numPr>
+                <w:ilvl w:val="0"/>
+                <w:numId w:val="18"/>
+              </w:numPr>
+              <w:tabs>
+                <w:tab w:val="center" w:pos="5400"/>
+              </w:tabs>
+            </w:pPr>
+            <w:r>
+              <w:rPr>
+                <w:b/>
+                <w:color w:val="FF0000"/>
+              </w:rPr>
+              <w:t>-</w:t>
+            </w:r>
+            <w:r>
+              <w:rPr>
+                <w:b/>
+                <w:color w:val="FF0000"/>
+              </w:rPr>
+              <w:t>C</w:t>
+            </w:r>
+            <w:r>
+              <w:rPr>
+                <w:color w:val="FF0000"/>
+              </w:rPr>
+              <w:t xml:space="preserve"> </w:t>
+            </w:r>
+            <w:r>
+              <w:t xml:space="preserve">– </w:t>
+            </w:r>
+            <w:r>
+              <w:t>Specifies the location of the source .class files.</w:t>
+            </w:r>
+          </w:p>
+          <w:p>
+            <w:pPr>
+              <w:pStyle w:val="ListParagraph"/>
+              <w:tabs>
+                <w:tab w:val="center" w:pos="5400"/>
+              </w:tabs>
+              <w:ind w:left="144"/>
+            </w:pPr>
+          </w:p>
+          <w:p>
+            <w:pPr>
+              <w:pStyle w:val="ListParagraph"/>
+              <w:numPr>
+                <w:ilvl w:val="0"/>
+                <w:numId w:val="18"/>
+              </w:numPr>
+              <w:tabs>
+                <w:tab w:val="center" w:pos="5400"/>
+              </w:tabs>
+            </w:pPr>
+            <w:r>
+              <w:rPr>
+                <w:b/>
+                <w:color w:val="E36C0A" w:themeColor="accent6" w:themeShade="BF"/>
+              </w:rPr>
+              <w:t>Example</w:t>
+            </w:r>
+            <w:r>
+              <w:rPr>
+                <w:b/>
+                <w:color w:val="E36C0A" w:themeColor="accent6" w:themeShade="BF"/>
+              </w:rPr>
+              <w:t xml:space="preserve"> #1</w:t>
+            </w:r>
+            <w:r>
+              <w:rPr>
+                <w:b/>
+                <w:color w:val="E36C0A" w:themeColor="accent6" w:themeShade="BF"/>
+              </w:rPr>
+              <w:t>:</w:t>
+            </w:r>
+            <w:r>
+              <w:rPr>
+                <w:b/>
+                <w:color w:val="E36C0A" w:themeColor="accent6" w:themeShade="BF"/>
+              </w:rPr>
+              <w:t xml:space="preserve"> </w:t>
+            </w:r>
+            <w:r>
+              <w:rPr>
+                <w:b/>
+                <w:color w:val="E36C0A" w:themeColor="accent6" w:themeShade="BF"/>
+              </w:rPr>
+              <w:t>Updating an Existing JAR</w:t>
+            </w:r>
+          </w:p>
+          <w:p>
+            <w:pPr>
+              <w:tabs>
+                <w:tab w:val="center" w:pos="5400"/>
+              </w:tabs>
+              <w:ind w:left="-72"/>
+              <w:jc w:val="center"/>
+              <w:rPr>
+                <w:b/>
+              </w:rPr>
+            </w:pPr>
+            <w:proofErr w:type="gramStart"/>
+            <w:r>
+              <w:rPr>
+                <w:b/>
+              </w:rPr>
+              <w:t>jar</w:t>
+            </w:r>
+            <w:proofErr w:type="gramEnd"/>
+            <w:r>
+              <w:rPr>
+                <w:b/>
+              </w:rPr>
+              <w:t xml:space="preserve"> –</w:t>
+            </w:r>
+            <w:proofErr w:type="spellStart"/>
+            <w:r>
+              <w:rPr>
+                <w:b/>
+              </w:rPr>
+              <w:t>cvf</w:t>
+            </w:r>
+            <w:proofErr w:type="spellEnd"/>
+            <w:r>
+              <w:rPr>
+                <w:b/>
+              </w:rPr>
+              <w:t xml:space="preserve"> &lt;</w:t>
+            </w:r>
+            <w:proofErr w:type="spellStart"/>
+            <w:r>
+              <w:rPr>
+                <w:b/>
+              </w:rPr>
+              <w:t>jarname</w:t>
+            </w:r>
+            <w:proofErr w:type="spellEnd"/>
+            <w:r>
+              <w:rPr>
+                <w:b/>
+              </w:rPr>
+              <w:t>&gt;.jar –C &lt;</w:t>
+            </w:r>
+            <w:proofErr w:type="spellStart"/>
+            <w:r>
+              <w:rPr>
+                <w:b/>
+              </w:rPr>
+              <w:t>classfolder</w:t>
+            </w:r>
+            <w:proofErr w:type="spellEnd"/>
+            <w:r>
+              <w:rPr>
+                <w:b/>
+              </w:rPr>
+              <w:t>&gt;/.</w:t>
+            </w:r>
+          </w:p>
+          <w:p>
+            <w:pPr>
+              <w:tabs>
+                <w:tab w:val="center" w:pos="5400"/>
+              </w:tabs>
+              <w:ind w:left="-72"/>
+            </w:pPr>
+          </w:p>
+          <w:p>
+            <w:pPr>
+              <w:pStyle w:val="ListParagraph"/>
+              <w:numPr>
+                <w:ilvl w:val="0"/>
+                <w:numId w:val="18"/>
+              </w:numPr>
+              <w:tabs>
+                <w:tab w:val="center" w:pos="5400"/>
+              </w:tabs>
+            </w:pPr>
+            <w:r>
+              <w:rPr>
+                <w:b/>
+                <w:color w:val="FF0000"/>
+              </w:rPr>
+              <w:t>-</w:t>
+            </w:r>
+            <w:r>
+              <w:rPr>
+                <w:b/>
+                <w:color w:val="FF0000"/>
+              </w:rPr>
+              <w:t>U</w:t>
+            </w:r>
+            <w:r>
+              <w:rPr>
+                <w:color w:val="FF0000"/>
+              </w:rPr>
+              <w:t xml:space="preserve"> </w:t>
+            </w:r>
+            <w:r>
+              <w:t xml:space="preserve">– </w:t>
+            </w:r>
+            <w:r>
+              <w:t>Update a JAR.</w:t>
+            </w:r>
+            <w:r>
+              <w:t xml:space="preserve"> </w:t>
+            </w:r>
+          </w:p>
+        </w:tc>
+      </w:tr>
+      <w:tr>
+        <w:trPr>
+          <w:trHeight w:val="585"/>
+        </w:trPr>
+        <w:tc>
+          <w:tcPr>
+            <w:tcW w:w="5508" w:type="dxa"/>
+            <w:vAlign w:val="center"/>
+          </w:tcPr>
+          <w:p>
+            <w:pPr>
+              <w:jc w:val="center"/>
+              <w:rPr>
+                <w:b/>
+                <w:color w:val="0000FF"/>
+              </w:rPr>
+            </w:pPr>
+            <w:proofErr w:type="spellStart"/>
+            <w:r>
+              <w:rPr>
+                <w:b/>
+                <w:color w:val="0000FF"/>
+              </w:rPr>
+              <w:t>hadoop</w:t>
+            </w:r>
+            <w:proofErr w:type="spellEnd"/>
+            <w:r>
+              <w:rPr>
+                <w:b/>
+                <w:color w:val="0000FF"/>
+              </w:rPr>
+              <w:t xml:space="preserve"> jar</w:t>
+            </w:r>
+          </w:p>
+          <w:p>
+            <w:pPr>
+              <w:rPr>
+                <w:b/>
+                <w:color w:val="0000FF"/>
+              </w:rPr>
+            </w:pPr>
+            <w:bookmarkStart w:id="0" w:name="_GoBack"/>
+            <w:bookmarkEnd w:id="0"/>
+          </w:p>
+        </w:tc>
+        <w:tc>
+          <w:tcPr>
+            <w:tcW w:w="5508" w:type="dxa"/>
+            <w:vMerge/>
+            <w:vAlign w:val="center"/>
+          </w:tcPr>
+          <w:p>
+            <w:pPr>
+              <w:jc w:val="center"/>
+              <w:rPr>
+                <w:b/>
+                <w:color w:val="0000FF"/>
+              </w:rPr>
+            </w:pPr>
+          </w:p>
+        </w:tc>
+      </w:tr>
+    </w:tbl>
+    <w:p>
+      <w:pPr>
+        <w:tabs>
+          <w:tab w:val="center" w:pos="5400"/>
+        </w:tabs>
+        <w:rPr>
+          <w:sz w:val="6"/>
+          <w:szCs w:val="6"/>
+        </w:rPr>
+      </w:pPr>
+    </w:p>
     <w:p/>
     <w:p/>
     <w:p/>
@@ -21612,7 +22376,7 @@
 </file>
 
 <file path=customXml/itemProps1.xml><?xml version="1.0" encoding="utf-8"?>
-<ds:datastoreItem xmlns:ds="http://schemas.openxmlformats.org/officeDocument/2006/customXml" ds:itemID="{5D89CE57-F79F-4F51-8AED-EBFE91911F8D}">
+<ds:datastoreItem xmlns:ds="http://schemas.openxmlformats.org/officeDocument/2006/customXml" ds:itemID="{64F360D0-25CE-467E-8D71-E221A41FE6CF}">
   <ds:schemaRefs>
     <ds:schemaRef ds:uri="http://schemas.openxmlformats.org/officeDocument/2006/bibliography"/>
   </ds:schemaRefs>

</xml_diff>

<commit_message>
Finishing exam #1 study guide up to lecture #5
</commit_message>
<xml_diff>
--- a/Exam Study Guide/Exam #1/CS286 - Exam #1 Study Guide.docx
+++ b/Exam Study Guide/Exam #1/CS286 - Exam #1 Study Guide.docx
@@ -5417,7 +5417,7 @@
     </w:p>
     <w:tbl>
       <w:tblPr>
-        <w:tblW w:w="0" w:type="auto"/>
+        <w:tblW w:w="11394" w:type="dxa"/>
         <w:jc w:val="center"/>
         <w:tblInd w:w="-252" w:type="dxa"/>
         <w:tblBorders>
@@ -5437,7 +5437,7 @@
         <w:gridCol w:w="1669"/>
         <w:gridCol w:w="2054"/>
         <w:gridCol w:w="1610"/>
-        <w:gridCol w:w="1610"/>
+        <w:gridCol w:w="1736"/>
       </w:tblGrid>
       <w:tr>
         <w:trPr>
@@ -5619,7 +5619,7 @@
         </w:tc>
         <w:tc>
           <w:tcPr>
-            <w:tcW w:w="1610" w:type="dxa"/>
+            <w:tcW w:w="1736" w:type="dxa"/>
             <w:vAlign w:val="center"/>
           </w:tcPr>
           <w:p>
@@ -5659,7 +5659,21 @@
                 <w:b/>
                 <w:color w:val="00B050"/>
               </w:rPr>
-              <w:t>runs on a raw device.</w:t>
+              <w:t>runs on a raw device</w:t>
+            </w:r>
+            <w:r>
+              <w:rPr>
+                <w:b/>
+                <w:color w:val="00B050"/>
+              </w:rPr>
+              <w:t xml:space="preserve"> (i.e. no filesystem overhead)</w:t>
+            </w:r>
+            <w:r>
+              <w:rPr>
+                <w:b/>
+                <w:color w:val="00B050"/>
+              </w:rPr>
+              <w:t>.</w:t>
             </w:r>
           </w:p>
         </w:tc>
@@ -8935,6 +8949,7 @@
     <w:tbl>
       <w:tblPr>
         <w:tblW w:w="0" w:type="auto"/>
+        <w:jc w:val="center"/>
         <w:tblInd w:w="-162" w:type="dxa"/>
         <w:tblBorders>
           <w:top w:val="single" w:sz="4" w:space="0" w:color="auto"/>
@@ -8956,6 +8971,7 @@
       <w:tr>
         <w:trPr>
           <w:trHeight w:val="926"/>
+          <w:jc w:val="center"/>
         </w:trPr>
         <w:tc>
           <w:tcPr>
@@ -9392,7 +9408,7 @@
                 <w:color w:val="0000FF"/>
                 <w:sz w:val="20"/>
               </w:rPr>
-              <w:t>Mapper</w:t>
+              <w:t>Reducer</w:t>
             </w:r>
           </w:p>
           <w:p>
@@ -9478,6 +9494,1470 @@
         </w:tc>
       </w:tr>
     </w:tbl>
+    <w:p>
+      <w:pPr>
+        <w:rPr>
+          <w:sz w:val="6"/>
+          <w:szCs w:val="6"/>
+        </w:rPr>
+      </w:pPr>
+    </w:p>
+    <w:p>
+      <w:pPr>
+        <w:rPr>
+          <w:sz w:val="6"/>
+          <w:szCs w:val="6"/>
+        </w:rPr>
+      </w:pPr>
+    </w:p>
+    <w:p>
+      <w:pPr>
+        <w:rPr>
+          <w:sz w:val="6"/>
+          <w:szCs w:val="6"/>
+        </w:rPr>
+      </w:pPr>
+    </w:p>
+    <w:tbl>
+      <w:tblPr>
+        <w:tblW w:w="0" w:type="auto"/>
+        <w:jc w:val="center"/>
+        <w:tblInd w:w="-162" w:type="dxa"/>
+        <w:tblBorders>
+          <w:top w:val="single" w:sz="4" w:space="0" w:color="auto"/>
+          <w:left w:val="single" w:sz="4" w:space="0" w:color="auto"/>
+          <w:bottom w:val="single" w:sz="4" w:space="0" w:color="auto"/>
+          <w:right w:val="single" w:sz="4" w:space="0" w:color="auto"/>
+          <w:insideH w:val="single" w:sz="4" w:space="0" w:color="auto"/>
+          <w:insideV w:val="single" w:sz="4" w:space="0" w:color="auto"/>
+        </w:tblBorders>
+        <w:tblLook w:val="00A0" w:firstRow="1" w:lastRow="0" w:firstColumn="1" w:lastColumn="0" w:noHBand="0" w:noVBand="0"/>
+      </w:tblPr>
+      <w:tblGrid>
+        <w:gridCol w:w="2430"/>
+        <w:gridCol w:w="1449"/>
+        <w:gridCol w:w="1890"/>
+        <w:gridCol w:w="2160"/>
+        <w:gridCol w:w="3249"/>
+      </w:tblGrid>
+      <w:tr>
+        <w:trPr>
+          <w:trHeight w:val="206"/>
+          <w:jc w:val="center"/>
+        </w:trPr>
+        <w:tc>
+          <w:tcPr>
+            <w:tcW w:w="2430" w:type="dxa"/>
+            <w:vMerge w:val="restart"/>
+            <w:tcBorders>
+              <w:right w:val="single" w:sz="12" w:space="0" w:color="auto"/>
+            </w:tcBorders>
+            <w:vAlign w:val="center"/>
+          </w:tcPr>
+          <w:p>
+            <w:pPr>
+              <w:jc w:val="center"/>
+              <w:rPr>
+                <w:b/>
+                <w:color w:val="0000FF"/>
+              </w:rPr>
+            </w:pPr>
+            <w:r>
+              <w:rPr>
+                <w:b/>
+                <w:color w:val="0000FF"/>
+              </w:rPr>
+              <w:t>Outputs of a MapReduce Job</w:t>
+            </w:r>
+          </w:p>
+          <w:p>
+            <w:pPr>
+              <w:pStyle w:val="ListParagraph"/>
+              <w:numPr>
+                <w:ilvl w:val="0"/>
+                <w:numId w:val="18"/>
+              </w:numPr>
+            </w:pPr>
+            <w:r>
+              <w:rPr>
+                <w:b/>
+                <w:color w:val="E36C0A" w:themeColor="accent6" w:themeShade="BF"/>
+              </w:rPr>
+              <w:t>_SUCCESS</w:t>
+            </w:r>
+            <w:r>
+              <w:rPr>
+                <w:color w:val="E36C0A" w:themeColor="accent6" w:themeShade="BF"/>
+              </w:rPr>
+              <w:t xml:space="preserve"> </w:t>
+            </w:r>
+            <w:r>
+              <w:t>– Empty file indicating the job was completed successfully.</w:t>
+            </w:r>
+          </w:p>
+          <w:p>
+            <w:pPr>
+              <w:pStyle w:val="ListParagraph"/>
+              <w:numPr>
+                <w:ilvl w:val="0"/>
+                <w:numId w:val="18"/>
+              </w:numPr>
+            </w:pPr>
+            <w:proofErr w:type="gramStart"/>
+            <w:r>
+              <w:rPr>
+                <w:b/>
+                <w:color w:val="E36C0A" w:themeColor="accent6" w:themeShade="BF"/>
+              </w:rPr>
+              <w:t>part-m-00000</w:t>
+            </w:r>
+            <w:proofErr w:type="gramEnd"/>
+            <w:r>
+              <w:rPr>
+                <w:b/>
+                <w:color w:val="E36C0A" w:themeColor="accent6" w:themeShade="BF"/>
+              </w:rPr>
+              <w:t xml:space="preserve"> </w:t>
+            </w:r>
+            <w:r>
+              <w:t>– First intermediate results output file from a map task.</w:t>
+            </w:r>
+          </w:p>
+          <w:p>
+            <w:pPr>
+              <w:pStyle w:val="ListParagraph"/>
+              <w:numPr>
+                <w:ilvl w:val="0"/>
+                <w:numId w:val="18"/>
+              </w:numPr>
+            </w:pPr>
+            <w:proofErr w:type="gramStart"/>
+            <w:r>
+              <w:rPr>
+                <w:b/>
+                <w:color w:val="E36C0A" w:themeColor="accent6" w:themeShade="BF"/>
+              </w:rPr>
+              <w:t>part-r-00000</w:t>
+            </w:r>
+            <w:proofErr w:type="gramEnd"/>
+            <w:r>
+              <w:rPr>
+                <w:b/>
+                <w:color w:val="E36C0A" w:themeColor="accent6" w:themeShade="BF"/>
+              </w:rPr>
+              <w:t xml:space="preserve"> </w:t>
+            </w:r>
+            <w:r>
+              <w:t>– First intermediate results output file from a single reducer.</w:t>
+            </w:r>
+          </w:p>
+        </w:tc>
+        <w:tc>
+          <w:tcPr>
+            <w:tcW w:w="5499" w:type="dxa"/>
+            <w:gridSpan w:val="3"/>
+            <w:tcBorders>
+              <w:top w:val="single" w:sz="12" w:space="0" w:color="auto"/>
+              <w:left w:val="single" w:sz="12" w:space="0" w:color="auto"/>
+              <w:bottom w:val="single" w:sz="6" w:space="0" w:color="auto"/>
+              <w:right w:val="single" w:sz="12" w:space="0" w:color="auto"/>
+            </w:tcBorders>
+            <w:vAlign w:val="center"/>
+          </w:tcPr>
+          <w:p>
+            <w:pPr>
+              <w:jc w:val="center"/>
+            </w:pPr>
+            <w:r>
+              <w:rPr>
+                <w:b/>
+                <w:sz w:val="20"/>
+              </w:rPr>
+              <w:t>Hadoop Job Execution Framework</w:t>
+            </w:r>
+          </w:p>
+        </w:tc>
+        <w:tc>
+          <w:tcPr>
+            <w:tcW w:w="3249" w:type="dxa"/>
+            <w:vMerge w:val="restart"/>
+            <w:tcBorders>
+              <w:left w:val="single" w:sz="12" w:space="0" w:color="auto"/>
+            </w:tcBorders>
+            <w:vAlign w:val="center"/>
+          </w:tcPr>
+          <w:p>
+            <w:pPr>
+              <w:ind w:left="-72"/>
+              <w:jc w:val="center"/>
+              <w:rPr>
+                <w:b/>
+                <w:color w:val="0000FF"/>
+              </w:rPr>
+            </w:pPr>
+            <w:r>
+              <w:rPr>
+                <w:b/>
+                <w:color w:val="0000FF"/>
+              </w:rPr>
+              <w:t>Hadoop Schedulers</w:t>
+            </w:r>
+          </w:p>
+          <w:p>
+            <w:pPr>
+              <w:pStyle w:val="ListParagraph"/>
+              <w:numPr>
+                <w:ilvl w:val="0"/>
+                <w:numId w:val="18"/>
+              </w:numPr>
+            </w:pPr>
+            <w:r>
+              <w:rPr>
+                <w:b/>
+                <w:color w:val="E36C0A" w:themeColor="accent6" w:themeShade="BF"/>
+              </w:rPr>
+              <w:t>Fair Scheduler</w:t>
+            </w:r>
+            <w:r>
+              <w:t xml:space="preserve"> (</w:t>
+            </w:r>
+            <w:r>
+              <w:rPr>
+                <w:b/>
+                <w:color w:val="FF0000"/>
+              </w:rPr>
+              <w:t>default</w:t>
+            </w:r>
+            <w:r>
+              <w:t>) – Resources shared evenly among pools.</w:t>
+            </w:r>
+          </w:p>
+          <w:p>
+            <w:pPr>
+              <w:pStyle w:val="ListParagraph"/>
+              <w:numPr>
+                <w:ilvl w:val="1"/>
+                <w:numId w:val="18"/>
+              </w:numPr>
+            </w:pPr>
+            <w:r>
+              <w:t>Each user has a pool.  Custom pools can be created.  Supports Pre-emption.</w:t>
+            </w:r>
+          </w:p>
+          <w:p/>
+          <w:p>
+            <w:pPr>
+              <w:pStyle w:val="ListParagraph"/>
+              <w:numPr>
+                <w:ilvl w:val="0"/>
+                <w:numId w:val="18"/>
+              </w:numPr>
+            </w:pPr>
+            <w:r>
+              <w:rPr>
+                <w:b/>
+                <w:color w:val="E36C0A" w:themeColor="accent6" w:themeShade="BF"/>
+              </w:rPr>
+              <w:t>Capacity Scheduler</w:t>
+            </w:r>
+            <w:r>
+              <w:t xml:space="preserve"> – Resources shared among queues.  Admin creates hierarchical queues.</w:t>
+            </w:r>
+            <w:r>
+              <w:t xml:space="preserve">  </w:t>
+            </w:r>
+            <w:r>
+              <w:rPr>
+                <w:b/>
+                <w:color w:val="FF0000"/>
+              </w:rPr>
+              <w:t>Supports soft and hard capacity limits to users within a queue</w:t>
+            </w:r>
+            <w:r>
+              <w:t>.</w:t>
+            </w:r>
+          </w:p>
+        </w:tc>
+      </w:tr>
+      <w:tr>
+        <w:trPr>
+          <w:trHeight w:val="391"/>
+          <w:jc w:val="center"/>
+        </w:trPr>
+        <w:tc>
+          <w:tcPr>
+            <w:tcW w:w="2430" w:type="dxa"/>
+            <w:vMerge/>
+            <w:tcBorders>
+              <w:right w:val="single" w:sz="12" w:space="0" w:color="auto"/>
+            </w:tcBorders>
+            <w:vAlign w:val="center"/>
+          </w:tcPr>
+          <w:p>
+            <w:pPr>
+              <w:jc w:val="center"/>
+              <w:rPr>
+                <w:b/>
+                <w:color w:val="0000FF"/>
+              </w:rPr>
+            </w:pPr>
+          </w:p>
+        </w:tc>
+        <w:tc>
+          <w:tcPr>
+            <w:tcW w:w="1449" w:type="dxa"/>
+            <w:tcBorders>
+              <w:top w:val="single" w:sz="6" w:space="0" w:color="auto"/>
+              <w:left w:val="single" w:sz="12" w:space="0" w:color="auto"/>
+              <w:bottom w:val="single" w:sz="12" w:space="0" w:color="auto"/>
+              <w:right w:val="single" w:sz="6" w:space="0" w:color="auto"/>
+            </w:tcBorders>
+            <w:vAlign w:val="center"/>
+          </w:tcPr>
+          <w:p>
+            <w:pPr>
+              <w:jc w:val="center"/>
+            </w:pPr>
+            <w:proofErr w:type="spellStart"/>
+            <w:r>
+              <w:rPr>
+                <w:b/>
+                <w:color w:val="0000FF"/>
+              </w:rPr>
+              <w:t>Job</w:t>
+            </w:r>
+            <w:r>
+              <w:rPr>
+                <w:b/>
+                <w:color w:val="0000FF"/>
+              </w:rPr>
+              <w:t>Client</w:t>
+            </w:r>
+            <w:proofErr w:type="spellEnd"/>
+          </w:p>
+          <w:p>
+            <w:pPr>
+              <w:pStyle w:val="ListParagraph"/>
+              <w:numPr>
+                <w:ilvl w:val="0"/>
+                <w:numId w:val="18"/>
+              </w:numPr>
+            </w:pPr>
+            <w:r>
+              <w:t xml:space="preserve">Instantiated by the client.  Submits job to the </w:t>
+            </w:r>
+            <w:proofErr w:type="spellStart"/>
+            <w:r>
+              <w:t>JobTracker</w:t>
+            </w:r>
+            <w:proofErr w:type="spellEnd"/>
+            <w:r>
+              <w:t>.  Runs inside a JVM.</w:t>
+            </w:r>
+          </w:p>
+        </w:tc>
+        <w:tc>
+          <w:tcPr>
+            <w:tcW w:w="1890" w:type="dxa"/>
+            <w:tcBorders>
+              <w:top w:val="single" w:sz="6" w:space="0" w:color="auto"/>
+              <w:left w:val="single" w:sz="6" w:space="0" w:color="auto"/>
+              <w:bottom w:val="single" w:sz="12" w:space="0" w:color="auto"/>
+              <w:right w:val="single" w:sz="6" w:space="0" w:color="auto"/>
+            </w:tcBorders>
+            <w:vAlign w:val="center"/>
+          </w:tcPr>
+          <w:p>
+            <w:pPr>
+              <w:ind w:left="-72"/>
+              <w:jc w:val="center"/>
+            </w:pPr>
+            <w:proofErr w:type="spellStart"/>
+            <w:r>
+              <w:rPr>
+                <w:b/>
+                <w:color w:val="0000FF"/>
+              </w:rPr>
+              <w:t>JobTracker</w:t>
+            </w:r>
+            <w:proofErr w:type="spellEnd"/>
+          </w:p>
+          <w:p>
+            <w:pPr>
+              <w:pStyle w:val="ListParagraph"/>
+              <w:numPr>
+                <w:ilvl w:val="0"/>
+                <w:numId w:val="18"/>
+              </w:numPr>
+            </w:pPr>
+            <w:r>
+              <w:t xml:space="preserve">Instantiates a Job object which gets sent to the </w:t>
+            </w:r>
+            <w:proofErr w:type="spellStart"/>
+            <w:r>
+              <w:t>TaskTracker</w:t>
+            </w:r>
+            <w:proofErr w:type="spellEnd"/>
+            <w:r>
+              <w:t>(s). Runs inside a JVM.</w:t>
+            </w:r>
+          </w:p>
+          <w:p>
+            <w:pPr>
+              <w:pStyle w:val="ListParagraph"/>
+              <w:numPr>
+                <w:ilvl w:val="0"/>
+                <w:numId w:val="18"/>
+              </w:numPr>
+            </w:pPr>
+            <w:r>
+              <w:t xml:space="preserve">Reschedules tasks on failed </w:t>
+            </w:r>
+            <w:proofErr w:type="spellStart"/>
+            <w:r>
+              <w:t>TaskTrackers</w:t>
+            </w:r>
+            <w:proofErr w:type="spellEnd"/>
+            <w:r>
+              <w:t xml:space="preserve"> to other </w:t>
+            </w:r>
+            <w:proofErr w:type="spellStart"/>
+            <w:r>
+              <w:t>TaskTrackers</w:t>
+            </w:r>
+            <w:proofErr w:type="spellEnd"/>
+            <w:r>
+              <w:t>.</w:t>
+            </w:r>
+          </w:p>
+        </w:tc>
+        <w:tc>
+          <w:tcPr>
+            <w:tcW w:w="2160" w:type="dxa"/>
+            <w:tcBorders>
+              <w:top w:val="single" w:sz="6" w:space="0" w:color="auto"/>
+              <w:left w:val="single" w:sz="6" w:space="0" w:color="auto"/>
+              <w:bottom w:val="single" w:sz="12" w:space="0" w:color="auto"/>
+              <w:right w:val="single" w:sz="12" w:space="0" w:color="auto"/>
+            </w:tcBorders>
+            <w:vAlign w:val="center"/>
+          </w:tcPr>
+          <w:p>
+            <w:pPr>
+              <w:ind w:left="-72"/>
+              <w:jc w:val="center"/>
+            </w:pPr>
+            <w:proofErr w:type="spellStart"/>
+            <w:r>
+              <w:rPr>
+                <w:b/>
+                <w:color w:val="0000FF"/>
+              </w:rPr>
+              <w:t>TaskTracker</w:t>
+            </w:r>
+            <w:proofErr w:type="spellEnd"/>
+          </w:p>
+          <w:p>
+            <w:pPr>
+              <w:pStyle w:val="ListParagraph"/>
+              <w:numPr>
+                <w:ilvl w:val="0"/>
+                <w:numId w:val="18"/>
+              </w:numPr>
+            </w:pPr>
+            <w:r>
+              <w:t>Launches a child process that runs a</w:t>
+            </w:r>
+            <w:r>
+              <w:rPr>
+                <w:b/>
+                <w:color w:val="0000FF"/>
+              </w:rPr>
+              <w:t xml:space="preserve"> </w:t>
+            </w:r>
+            <w:proofErr w:type="spellStart"/>
+            <w:r>
+              <w:rPr>
+                <w:b/>
+                <w:color w:val="0000FF"/>
+              </w:rPr>
+              <w:t>MapTask</w:t>
+            </w:r>
+            <w:proofErr w:type="spellEnd"/>
+            <w:r>
+              <w:rPr>
+                <w:b/>
+                <w:color w:val="0000FF"/>
+              </w:rPr>
+              <w:t xml:space="preserve"> </w:t>
+            </w:r>
+            <w:r>
+              <w:t xml:space="preserve">or a </w:t>
+            </w:r>
+            <w:proofErr w:type="spellStart"/>
+            <w:r>
+              <w:rPr>
+                <w:b/>
+                <w:color w:val="0000FF"/>
+              </w:rPr>
+              <w:t>ReduceTask</w:t>
+            </w:r>
+            <w:r>
+              <w:t>.</w:t>
+            </w:r>
+            <w:proofErr w:type="spellEnd"/>
+          </w:p>
+          <w:p>
+            <w:pPr>
+              <w:pStyle w:val="ListParagraph"/>
+              <w:numPr>
+                <w:ilvl w:val="0"/>
+                <w:numId w:val="18"/>
+              </w:numPr>
+            </w:pPr>
+            <w:proofErr w:type="spellStart"/>
+            <w:r>
+              <w:rPr>
+                <w:b/>
+                <w:color w:val="0000FF"/>
+              </w:rPr>
+              <w:t>HeartBeat</w:t>
+            </w:r>
+            <w:proofErr w:type="spellEnd"/>
+            <w:r>
+              <w:rPr>
+                <w:b/>
+                <w:color w:val="0000FF"/>
+              </w:rPr>
+              <w:t xml:space="preserve"> Messages</w:t>
+            </w:r>
+            <w:r>
+              <w:t xml:space="preserve"> to </w:t>
+            </w:r>
+            <w:proofErr w:type="spellStart"/>
+            <w:r>
+              <w:t>JobTracker</w:t>
+            </w:r>
+            <w:proofErr w:type="spellEnd"/>
+            <w:r>
+              <w:t xml:space="preserve"> include:</w:t>
+            </w:r>
+          </w:p>
+          <w:p>
+            <w:pPr>
+              <w:pStyle w:val="ListParagraph"/>
+              <w:numPr>
+                <w:ilvl w:val="1"/>
+                <w:numId w:val="18"/>
+              </w:numPr>
+              <w:rPr>
+                <w:b/>
+                <w:color w:val="E36C0A" w:themeColor="accent6" w:themeShade="BF"/>
+              </w:rPr>
+            </w:pPr>
+            <w:r>
+              <w:rPr>
+                <w:b/>
+                <w:color w:val="E36C0A" w:themeColor="accent6" w:themeShade="BF"/>
+              </w:rPr>
+              <w:t>Task Status</w:t>
+            </w:r>
+          </w:p>
+          <w:p>
+            <w:pPr>
+              <w:pStyle w:val="ListParagraph"/>
+              <w:numPr>
+                <w:ilvl w:val="1"/>
+                <w:numId w:val="18"/>
+              </w:numPr>
+              <w:rPr>
+                <w:b/>
+                <w:color w:val="E36C0A" w:themeColor="accent6" w:themeShade="BF"/>
+              </w:rPr>
+            </w:pPr>
+            <w:r>
+              <w:rPr>
+                <w:b/>
+                <w:color w:val="E36C0A" w:themeColor="accent6" w:themeShade="BF"/>
+              </w:rPr>
+              <w:t>Task Counter</w:t>
+            </w:r>
+          </w:p>
+          <w:p>
+            <w:pPr>
+              <w:pStyle w:val="ListParagraph"/>
+              <w:numPr>
+                <w:ilvl w:val="1"/>
+                <w:numId w:val="18"/>
+              </w:numPr>
+              <w:rPr>
+                <w:b/>
+                <w:color w:val="E36C0A" w:themeColor="accent6" w:themeShade="BF"/>
+              </w:rPr>
+            </w:pPr>
+            <w:r>
+              <w:rPr>
+                <w:b/>
+                <w:color w:val="E36C0A" w:themeColor="accent6" w:themeShade="BF"/>
+              </w:rPr>
+              <w:t>Data read/write status</w:t>
+            </w:r>
+          </w:p>
+        </w:tc>
+        <w:tc>
+          <w:tcPr>
+            <w:tcW w:w="3249" w:type="dxa"/>
+            <w:vMerge/>
+            <w:tcBorders>
+              <w:left w:val="single" w:sz="12" w:space="0" w:color="auto"/>
+            </w:tcBorders>
+            <w:vAlign w:val="center"/>
+          </w:tcPr>
+          <w:p>
+            <w:pPr>
+              <w:jc w:val="center"/>
+              <w:rPr>
+                <w:rFonts w:ascii="Courier New" w:hAnsi="Courier New" w:cs="Courier New"/>
+                <w:b/>
+                <w:color w:val="0000FF"/>
+                <w:sz w:val="20"/>
+              </w:rPr>
+            </w:pPr>
+          </w:p>
+        </w:tc>
+      </w:tr>
+    </w:tbl>
+    <w:p>
+      <w:pPr>
+        <w:rPr>
+          <w:sz w:val="6"/>
+          <w:szCs w:val="6"/>
+        </w:rPr>
+      </w:pPr>
+    </w:p>
+    <w:p>
+      <w:pPr>
+        <w:rPr>
+          <w:sz w:val="6"/>
+          <w:szCs w:val="6"/>
+        </w:rPr>
+      </w:pPr>
+    </w:p>
+    <w:tbl>
+      <w:tblPr>
+        <w:tblW w:w="0" w:type="auto"/>
+        <w:jc w:val="center"/>
+        <w:tblInd w:w="-162" w:type="dxa"/>
+        <w:tblBorders>
+          <w:top w:val="single" w:sz="4" w:space="0" w:color="auto"/>
+          <w:left w:val="single" w:sz="4" w:space="0" w:color="auto"/>
+          <w:bottom w:val="single" w:sz="4" w:space="0" w:color="auto"/>
+          <w:right w:val="single" w:sz="4" w:space="0" w:color="auto"/>
+          <w:insideH w:val="single" w:sz="4" w:space="0" w:color="auto"/>
+          <w:insideV w:val="single" w:sz="4" w:space="0" w:color="auto"/>
+        </w:tblBorders>
+        <w:tblLook w:val="00A0" w:firstRow="1" w:lastRow="0" w:firstColumn="1" w:lastColumn="0" w:noHBand="0" w:noVBand="0"/>
+      </w:tblPr>
+      <w:tblGrid>
+        <w:gridCol w:w="1989"/>
+        <w:gridCol w:w="2340"/>
+        <w:gridCol w:w="2442"/>
+        <w:gridCol w:w="2203"/>
+        <w:gridCol w:w="2204"/>
+      </w:tblGrid>
+      <w:tr>
+        <w:trPr>
+          <w:trHeight w:val="42"/>
+          <w:jc w:val="center"/>
+        </w:trPr>
+        <w:tc>
+          <w:tcPr>
+            <w:tcW w:w="4329" w:type="dxa"/>
+            <w:gridSpan w:val="2"/>
+            <w:tcBorders>
+              <w:top w:val="single" w:sz="12" w:space="0" w:color="auto"/>
+              <w:left w:val="single" w:sz="12" w:space="0" w:color="auto"/>
+              <w:bottom w:val="single" w:sz="6" w:space="0" w:color="auto"/>
+              <w:right w:val="single" w:sz="12" w:space="0" w:color="auto"/>
+            </w:tcBorders>
+            <w:vAlign w:val="center"/>
+          </w:tcPr>
+          <w:p>
+            <w:pPr>
+              <w:jc w:val="center"/>
+            </w:pPr>
+            <w:r>
+              <w:rPr>
+                <w:b/>
+                <w:color w:val="0000FF"/>
+              </w:rPr>
+              <w:t>Hadoop Fair Scheduler</w:t>
+            </w:r>
+          </w:p>
+        </w:tc>
+        <w:tc>
+          <w:tcPr>
+            <w:tcW w:w="4645" w:type="dxa"/>
+            <w:gridSpan w:val="2"/>
+            <w:tcBorders>
+              <w:top w:val="single" w:sz="12" w:space="0" w:color="auto"/>
+              <w:left w:val="single" w:sz="12" w:space="0" w:color="auto"/>
+              <w:bottom w:val="single" w:sz="6" w:space="0" w:color="auto"/>
+              <w:right w:val="single" w:sz="12" w:space="0" w:color="auto"/>
+            </w:tcBorders>
+            <w:vAlign w:val="center"/>
+          </w:tcPr>
+          <w:p>
+            <w:pPr>
+              <w:jc w:val="center"/>
+              <w:rPr>
+                <w:b/>
+                <w:color w:val="0000FF"/>
+              </w:rPr>
+            </w:pPr>
+            <w:r>
+              <w:rPr>
+                <w:b/>
+                <w:color w:val="0000FF"/>
+              </w:rPr>
+              <w:t>Hadoop Capacity Scheduler</w:t>
+            </w:r>
+          </w:p>
+        </w:tc>
+        <w:tc>
+          <w:tcPr>
+            <w:tcW w:w="2204" w:type="dxa"/>
+            <w:vMerge w:val="restart"/>
+            <w:tcBorders>
+              <w:left w:val="single" w:sz="12" w:space="0" w:color="auto"/>
+            </w:tcBorders>
+            <w:vAlign w:val="center"/>
+          </w:tcPr>
+          <w:p>
+            <w:r>
+              <w:rPr>
+                <w:b/>
+                <w:color w:val="0000FF"/>
+              </w:rPr>
+              <w:t>MCS</w:t>
+            </w:r>
+            <w:r>
+              <w:t xml:space="preserve"> – </w:t>
+            </w:r>
+            <w:proofErr w:type="spellStart"/>
+            <w:r>
+              <w:t>MapR</w:t>
+            </w:r>
+            <w:proofErr w:type="spellEnd"/>
+            <w:r>
+              <w:t xml:space="preserve"> Control System</w:t>
+            </w:r>
+          </w:p>
+        </w:tc>
+      </w:tr>
+      <w:tr>
+        <w:trPr>
+          <w:trHeight w:val="534"/>
+          <w:jc w:val="center"/>
+        </w:trPr>
+        <w:tc>
+          <w:tcPr>
+            <w:tcW w:w="1989" w:type="dxa"/>
+            <w:tcBorders>
+              <w:top w:val="single" w:sz="6" w:space="0" w:color="auto"/>
+              <w:left w:val="single" w:sz="12" w:space="0" w:color="auto"/>
+              <w:bottom w:val="single" w:sz="12" w:space="0" w:color="auto"/>
+              <w:right w:val="single" w:sz="6" w:space="0" w:color="auto"/>
+            </w:tcBorders>
+            <w:vAlign w:val="center"/>
+          </w:tcPr>
+          <w:p>
+            <w:pPr>
+              <w:pStyle w:val="ListParagraph"/>
+              <w:numPr>
+                <w:ilvl w:val="0"/>
+                <w:numId w:val="18"/>
+              </w:numPr>
+            </w:pPr>
+            <w:r>
+              <w:rPr>
+                <w:b/>
+                <w:color w:val="0000FF"/>
+              </w:rPr>
+              <w:t>Pool</w:t>
+            </w:r>
+            <w:r>
+              <w:t xml:space="preserve"> – Set of jobs.</w:t>
+            </w:r>
+          </w:p>
+          <w:p>
+            <w:pPr>
+              <w:pStyle w:val="ListParagraph"/>
+              <w:numPr>
+                <w:ilvl w:val="0"/>
+                <w:numId w:val="18"/>
+              </w:numPr>
+            </w:pPr>
+            <w:r>
+              <w:rPr>
+                <w:b/>
+                <w:color w:val="FF0000"/>
+              </w:rPr>
+              <w:t>User configures priority of jobs within a pool</w:t>
+            </w:r>
+            <w:r>
+              <w:t>.</w:t>
+            </w:r>
+          </w:p>
+          <w:p>
+            <w:pPr>
+              <w:pStyle w:val="ListParagraph"/>
+              <w:numPr>
+                <w:ilvl w:val="0"/>
+                <w:numId w:val="18"/>
+              </w:numPr>
+            </w:pPr>
+            <w:r>
+              <w:t>Default of one user per pool.</w:t>
+            </w:r>
+          </w:p>
+          <w:p>
+            <w:pPr>
+              <w:pStyle w:val="ListParagraph"/>
+              <w:numPr>
+                <w:ilvl w:val="0"/>
+                <w:numId w:val="18"/>
+              </w:numPr>
+            </w:pPr>
+            <w:r>
+              <w:t>“Over-using” users can be preempted.</w:t>
+            </w:r>
+          </w:p>
+          <w:p>
+            <w:pPr>
+              <w:pStyle w:val="ListParagraph"/>
+              <w:numPr>
+                <w:ilvl w:val="0"/>
+                <w:numId w:val="18"/>
+              </w:numPr>
+              <w:rPr>
+                <w:b/>
+              </w:rPr>
+            </w:pPr>
+            <w:r>
+              <w:rPr>
+                <w:b/>
+                <w:color w:val="00B050"/>
+              </w:rPr>
+              <w:t>Developed at Facebook.</w:t>
+            </w:r>
+          </w:p>
+        </w:tc>
+        <w:tc>
+          <w:tcPr>
+            <w:tcW w:w="2340" w:type="dxa"/>
+            <w:tcBorders>
+              <w:top w:val="single" w:sz="6" w:space="0" w:color="auto"/>
+              <w:left w:val="single" w:sz="6" w:space="0" w:color="auto"/>
+              <w:bottom w:val="single" w:sz="12" w:space="0" w:color="auto"/>
+              <w:right w:val="single" w:sz="12" w:space="0" w:color="auto"/>
+            </w:tcBorders>
+            <w:vAlign w:val="center"/>
+          </w:tcPr>
+          <w:p>
+            <w:pPr>
+              <w:jc w:val="center"/>
+              <w:rPr>
+                <w:b/>
+                <w:color w:val="E36C0A" w:themeColor="accent6" w:themeShade="BF"/>
+              </w:rPr>
+            </w:pPr>
+            <w:r>
+              <w:rPr>
+                <w:b/>
+                <w:color w:val="E36C0A" w:themeColor="accent6" w:themeShade="BF"/>
+              </w:rPr>
+              <w:t>Scheduling Algorithm</w:t>
+            </w:r>
+          </w:p>
+          <w:p>
+            <w:pPr>
+              <w:pStyle w:val="ListParagraph"/>
+              <w:numPr>
+                <w:ilvl w:val="0"/>
+                <w:numId w:val="18"/>
+              </w:numPr>
+            </w:pPr>
+            <w:r>
+              <w:t>Divide each pool’s min maps and reduces among jobs.</w:t>
+            </w:r>
+          </w:p>
+          <w:p>
+            <w:pPr>
+              <w:pStyle w:val="ListParagraph"/>
+              <w:numPr>
+                <w:ilvl w:val="0"/>
+                <w:numId w:val="18"/>
+              </w:numPr>
+            </w:pPr>
+            <w:r>
+              <w:t>When a slot is free, allocate a job that is below its minimum share (i.e. most starved).</w:t>
+            </w:r>
+          </w:p>
+          <w:p>
+            <w:pPr>
+              <w:pStyle w:val="ListParagraph"/>
+              <w:numPr>
+                <w:ilvl w:val="0"/>
+                <w:numId w:val="18"/>
+              </w:numPr>
+            </w:pPr>
+            <w:r>
+              <w:t>Preempt long running jobs to meet minimum guarantees.</w:t>
+            </w:r>
+          </w:p>
+        </w:tc>
+        <w:tc>
+          <w:tcPr>
+            <w:tcW w:w="2442" w:type="dxa"/>
+            <w:tcBorders>
+              <w:top w:val="single" w:sz="6" w:space="0" w:color="auto"/>
+              <w:left w:val="single" w:sz="12" w:space="0" w:color="auto"/>
+              <w:bottom w:val="single" w:sz="12" w:space="0" w:color="auto"/>
+              <w:right w:val="single" w:sz="6" w:space="0" w:color="auto"/>
+            </w:tcBorders>
+            <w:vAlign w:val="center"/>
+          </w:tcPr>
+          <w:p>
+            <w:pPr>
+              <w:pStyle w:val="ListParagraph"/>
+              <w:numPr>
+                <w:ilvl w:val="0"/>
+                <w:numId w:val="18"/>
+              </w:numPr>
+            </w:pPr>
+            <w:r>
+              <w:rPr>
+                <w:b/>
+                <w:color w:val="0000FF"/>
+              </w:rPr>
+              <w:t>Queue</w:t>
+            </w:r>
+            <w:r>
+              <w:t xml:space="preserve"> – Set of Jobs</w:t>
+            </w:r>
+          </w:p>
+          <w:p>
+            <w:pPr>
+              <w:pStyle w:val="ListParagraph"/>
+              <w:numPr>
+                <w:ilvl w:val="0"/>
+                <w:numId w:val="18"/>
+              </w:numPr>
+            </w:pPr>
+            <w:r>
+              <w:t xml:space="preserve">Queues may be </w:t>
+            </w:r>
+            <w:r>
+              <w:rPr>
+                <w:b/>
+                <w:color w:val="FF0000"/>
+              </w:rPr>
+              <w:t>hierarchically organized</w:t>
+            </w:r>
+            <w:r>
+              <w:rPr>
+                <w:b/>
+                <w:color w:val="FF0000"/>
+              </w:rPr>
+              <w:t xml:space="preserve"> </w:t>
+            </w:r>
+            <w:r>
+              <w:t xml:space="preserve">(i.e. </w:t>
+            </w:r>
+            <w:r>
+              <w:rPr>
+                <w:b/>
+                <w:color w:val="00B050"/>
+              </w:rPr>
+              <w:t>a queue is made of other queues</w:t>
+            </w:r>
+            <w:r>
+              <w:t>)</w:t>
+            </w:r>
+            <w:r>
+              <w:t>.</w:t>
+            </w:r>
+          </w:p>
+          <w:p>
+            <w:pPr>
+              <w:pStyle w:val="ListParagraph"/>
+              <w:numPr>
+                <w:ilvl w:val="0"/>
+                <w:numId w:val="18"/>
+              </w:numPr>
+            </w:pPr>
+            <w:r>
+              <w:rPr>
+                <w:b/>
+                <w:color w:val="FF0000"/>
+              </w:rPr>
+              <w:t>Shares assigned to queues as a percentage of total resources</w:t>
+            </w:r>
+            <w:r>
+              <w:t>.</w:t>
+            </w:r>
+          </w:p>
+          <w:p>
+            <w:pPr>
+              <w:pStyle w:val="ListParagraph"/>
+              <w:numPr>
+                <w:ilvl w:val="0"/>
+                <w:numId w:val="18"/>
+              </w:numPr>
+            </w:pPr>
+            <w:r>
+              <w:t>Per-Queue and Per-User configurations</w:t>
+            </w:r>
+            <w:r>
+              <w:t>.</w:t>
+            </w:r>
+          </w:p>
+          <w:p>
+            <w:pPr>
+              <w:pStyle w:val="ListParagraph"/>
+              <w:numPr>
+                <w:ilvl w:val="0"/>
+                <w:numId w:val="18"/>
+              </w:numPr>
+            </w:pPr>
+            <w:r>
+              <w:rPr>
+                <w:b/>
+                <w:color w:val="00B050"/>
+              </w:rPr>
+              <w:t>Developed at Yahoo</w:t>
+            </w:r>
+            <w:r>
+              <w:t>.</w:t>
+            </w:r>
+          </w:p>
+        </w:tc>
+        <w:tc>
+          <w:tcPr>
+            <w:tcW w:w="2203" w:type="dxa"/>
+            <w:tcBorders>
+              <w:top w:val="single" w:sz="6" w:space="0" w:color="auto"/>
+              <w:left w:val="single" w:sz="6" w:space="0" w:color="auto"/>
+              <w:bottom w:val="single" w:sz="12" w:space="0" w:color="auto"/>
+              <w:right w:val="single" w:sz="12" w:space="0" w:color="auto"/>
+            </w:tcBorders>
+            <w:vAlign w:val="center"/>
+          </w:tcPr>
+          <w:p>
+            <w:pPr>
+              <w:jc w:val="center"/>
+              <w:rPr>
+                <w:b/>
+                <w:color w:val="E36C0A" w:themeColor="accent6" w:themeShade="BF"/>
+              </w:rPr>
+            </w:pPr>
+            <w:r>
+              <w:rPr>
+                <w:b/>
+                <w:color w:val="E36C0A" w:themeColor="accent6" w:themeShade="BF"/>
+              </w:rPr>
+              <w:t>Scheduling Algorithm</w:t>
+            </w:r>
+          </w:p>
+          <w:p>
+            <w:pPr>
+              <w:pStyle w:val="ListParagraph"/>
+              <w:numPr>
+                <w:ilvl w:val="0"/>
+                <w:numId w:val="18"/>
+              </w:numPr>
+            </w:pPr>
+            <w:r>
+              <w:t>Allocate slots to queues based on percentage of shares.</w:t>
+            </w:r>
+          </w:p>
+          <w:p>
+            <w:pPr>
+              <w:pStyle w:val="ListParagraph"/>
+              <w:numPr>
+                <w:ilvl w:val="0"/>
+                <w:numId w:val="18"/>
+              </w:numPr>
+            </w:pPr>
+            <w:r>
+              <w:rPr>
+                <w:b/>
+                <w:color w:val="FF0000"/>
+              </w:rPr>
+              <w:t>FIFO scheduling within each queue</w:t>
+            </w:r>
+            <w:r>
+              <w:t>.</w:t>
+            </w:r>
+          </w:p>
+        </w:tc>
+        <w:tc>
+          <w:tcPr>
+            <w:tcW w:w="2204" w:type="dxa"/>
+            <w:vMerge/>
+            <w:tcBorders>
+              <w:left w:val="single" w:sz="12" w:space="0" w:color="auto"/>
+            </w:tcBorders>
+            <w:vAlign w:val="center"/>
+          </w:tcPr>
+          <w:p>
+            <w:pPr>
+              <w:jc w:val="center"/>
+              <w:rPr>
+                <w:rFonts w:ascii="Courier New" w:hAnsi="Courier New" w:cs="Courier New"/>
+                <w:b/>
+                <w:color w:val="0000FF"/>
+                <w:sz w:val="20"/>
+              </w:rPr>
+            </w:pPr>
+          </w:p>
+        </w:tc>
+      </w:tr>
+    </w:tbl>
+    <w:p>
+      <w:pPr>
+        <w:rPr>
+          <w:sz w:val="6"/>
+          <w:szCs w:val="6"/>
+        </w:rPr>
+      </w:pPr>
+    </w:p>
+    <w:p>
+      <w:pPr>
+        <w:rPr>
+          <w:sz w:val="6"/>
+          <w:szCs w:val="6"/>
+        </w:rPr>
+      </w:pPr>
+    </w:p>
+    <w:p>
+      <w:pPr>
+        <w:rPr>
+          <w:sz w:val="6"/>
+          <w:szCs w:val="6"/>
+        </w:rPr>
+      </w:pPr>
+    </w:p>
+    <w:p>
+      <w:pPr>
+        <w:rPr>
+          <w:sz w:val="6"/>
+          <w:szCs w:val="6"/>
+        </w:rPr>
+      </w:pPr>
+    </w:p>
+    <w:p>
+      <w:pPr>
+        <w:rPr>
+          <w:sz w:val="6"/>
+          <w:szCs w:val="6"/>
+        </w:rPr>
+      </w:pPr>
+    </w:p>
+    <w:p>
+      <w:pPr>
+        <w:jc w:val="center"/>
+        <w:rPr>
+          <w:b/>
+          <w:sz w:val="24"/>
+        </w:rPr>
+      </w:pPr>
+      <w:r>
+        <w:rPr>
+          <w:b/>
+          <w:sz w:val="24"/>
+        </w:rPr>
+        <w:t>Limitations of the Hadoop Execution Framework</w:t>
+      </w:r>
+    </w:p>
+    <w:p>
+      <w:pPr>
+        <w:rPr>
+          <w:sz w:val="6"/>
+          <w:szCs w:val="6"/>
+        </w:rPr>
+      </w:pPr>
+    </w:p>
+    <w:tbl>
+      <w:tblPr>
+        <w:tblW w:w="0" w:type="auto"/>
+        <w:jc w:val="center"/>
+        <w:tblInd w:w="-162" w:type="dxa"/>
+        <w:tblBorders>
+          <w:top w:val="single" w:sz="4" w:space="0" w:color="auto"/>
+          <w:left w:val="single" w:sz="4" w:space="0" w:color="auto"/>
+          <w:bottom w:val="single" w:sz="4" w:space="0" w:color="auto"/>
+          <w:right w:val="single" w:sz="4" w:space="0" w:color="auto"/>
+          <w:insideH w:val="single" w:sz="4" w:space="0" w:color="auto"/>
+          <w:insideV w:val="single" w:sz="4" w:space="0" w:color="auto"/>
+        </w:tblBorders>
+        <w:tblLook w:val="00A0" w:firstRow="1" w:lastRow="0" w:firstColumn="1" w:lastColumn="0" w:noHBand="0" w:noVBand="0"/>
+      </w:tblPr>
+      <w:tblGrid>
+        <w:gridCol w:w="2235"/>
+        <w:gridCol w:w="2236"/>
+        <w:gridCol w:w="2235"/>
+        <w:gridCol w:w="2236"/>
+        <w:gridCol w:w="2236"/>
+      </w:tblGrid>
+      <w:tr>
+        <w:trPr>
+          <w:trHeight w:val="926"/>
+          <w:jc w:val="center"/>
+        </w:trPr>
+        <w:tc>
+          <w:tcPr>
+            <w:tcW w:w="2235" w:type="dxa"/>
+            <w:vAlign w:val="center"/>
+          </w:tcPr>
+          <w:p>
+            <w:pPr>
+              <w:jc w:val="center"/>
+              <w:rPr>
+                <w:b/>
+                <w:color w:val="0000FF"/>
+              </w:rPr>
+            </w:pPr>
+            <w:r>
+              <w:rPr>
+                <w:b/>
+                <w:color w:val="0000FF"/>
+              </w:rPr>
+              <w:t>Scalability</w:t>
+            </w:r>
+          </w:p>
+          <w:p>
+            <w:r>
+              <w:t xml:space="preserve">Single </w:t>
+            </w:r>
+            <w:proofErr w:type="spellStart"/>
+            <w:r>
+              <w:t>JobTracker</w:t>
+            </w:r>
+            <w:proofErr w:type="spellEnd"/>
+            <w:r>
+              <w:t xml:space="preserve"> restricts job throughput.</w:t>
+            </w:r>
+          </w:p>
+        </w:tc>
+        <w:tc>
+          <w:tcPr>
+            <w:tcW w:w="2236" w:type="dxa"/>
+            <w:vAlign w:val="center"/>
+          </w:tcPr>
+          <w:p>
+            <w:pPr>
+              <w:jc w:val="center"/>
+              <w:rPr>
+                <w:b/>
+                <w:color w:val="0000FF"/>
+              </w:rPr>
+            </w:pPr>
+            <w:r>
+              <w:rPr>
+                <w:b/>
+                <w:color w:val="0000FF"/>
+              </w:rPr>
+              <w:t>Availability</w:t>
+            </w:r>
+          </w:p>
+          <w:p>
+            <w:r>
+              <w:t xml:space="preserve">Only one </w:t>
+            </w:r>
+            <w:proofErr w:type="spellStart"/>
+            <w:r>
+              <w:t>JobTracker</w:t>
+            </w:r>
+            <w:proofErr w:type="spellEnd"/>
+            <w:r>
+              <w:t xml:space="preserve"> and one </w:t>
+            </w:r>
+            <w:proofErr w:type="spellStart"/>
+            <w:r>
+              <w:t>NameNode</w:t>
+            </w:r>
+            <w:proofErr w:type="spellEnd"/>
+            <w:r>
+              <w:t xml:space="preserve"> </w:t>
+            </w:r>
+            <w:proofErr w:type="gramStart"/>
+            <w:r>
+              <w:t>introduces</w:t>
+            </w:r>
+            <w:proofErr w:type="gramEnd"/>
+            <w:r>
+              <w:t xml:space="preserve"> single points of failure (SPOF).</w:t>
+            </w:r>
+          </w:p>
+        </w:tc>
+        <w:tc>
+          <w:tcPr>
+            <w:tcW w:w="2235" w:type="dxa"/>
+            <w:vAlign w:val="center"/>
+          </w:tcPr>
+          <w:p>
+            <w:pPr>
+              <w:jc w:val="center"/>
+              <w:rPr>
+                <w:b/>
+                <w:color w:val="0000FF"/>
+              </w:rPr>
+            </w:pPr>
+            <w:r>
+              <w:rPr>
+                <w:b/>
+                <w:color w:val="0000FF"/>
+              </w:rPr>
+              <w:t>Inflexibility</w:t>
+            </w:r>
+          </w:p>
+          <w:p>
+            <w:r>
+              <w:t>Map and reduce jobs are not interchangeable.</w:t>
+            </w:r>
+          </w:p>
+        </w:tc>
+        <w:tc>
+          <w:tcPr>
+            <w:tcW w:w="2236" w:type="dxa"/>
+            <w:vAlign w:val="center"/>
+          </w:tcPr>
+          <w:p>
+            <w:pPr>
+              <w:jc w:val="center"/>
+              <w:rPr>
+                <w:b/>
+                <w:sz w:val="20"/>
+              </w:rPr>
+            </w:pPr>
+            <w:r>
+              <w:rPr>
+                <w:b/>
+                <w:color w:val="0000FF"/>
+              </w:rPr>
+              <w:t>Scheduler Optimization</w:t>
+            </w:r>
+          </w:p>
+          <w:p>
+            <w:r>
+              <w:t>Framework does not optimize scheduling of jobs.</w:t>
+            </w:r>
+          </w:p>
+        </w:tc>
+        <w:tc>
+          <w:tcPr>
+            <w:tcW w:w="2236" w:type="dxa"/>
+            <w:vAlign w:val="center"/>
+          </w:tcPr>
+          <w:p>
+            <w:pPr>
+              <w:jc w:val="center"/>
+              <w:rPr>
+                <w:b/>
+                <w:color w:val="0000FF"/>
+              </w:rPr>
+            </w:pPr>
+            <w:r>
+              <w:rPr>
+                <w:b/>
+                <w:color w:val="0000FF"/>
+              </w:rPr>
+              <w:t>Program Support</w:t>
+            </w:r>
+          </w:p>
+          <w:p>
+            <w:r>
+              <w:t>Framework is limited to Map and Reduce programs.</w:t>
+            </w:r>
+          </w:p>
+        </w:tc>
+      </w:tr>
+    </w:tbl>
+    <w:p>
+      <w:pPr>
+        <w:rPr>
+          <w:sz w:val="6"/>
+          <w:szCs w:val="6"/>
+        </w:rPr>
+      </w:pPr>
+    </w:p>
+    <w:p>
+      <w:pPr>
+        <w:rPr>
+          <w:sz w:val="6"/>
+          <w:szCs w:val="6"/>
+        </w:rPr>
+      </w:pPr>
+    </w:p>
+    <w:p>
+      <w:r>
+        <w:rPr>
+          <w:b/>
+          <w:color w:val="00B050"/>
+        </w:rPr>
+        <w:t xml:space="preserve">Inflexibility </w:t>
+      </w:r>
+      <w:r>
+        <w:rPr>
+          <w:b/>
+          <w:color w:val="FF0000"/>
+        </w:rPr>
+        <w:t xml:space="preserve">and </w:t>
+      </w:r>
+      <w:r>
+        <w:rPr>
+          <w:b/>
+          <w:color w:val="00B050"/>
+        </w:rPr>
+        <w:t xml:space="preserve">program support </w:t>
+      </w:r>
+      <w:r>
+        <w:rPr>
+          <w:b/>
+          <w:color w:val="FF0000"/>
+        </w:rPr>
+        <w:t>are addressed in Map Reduce version 2</w:t>
+      </w:r>
+      <w:r>
+        <w:rPr>
+          <w:color w:val="FF0000"/>
+        </w:rPr>
+        <w:t xml:space="preserve"> </w:t>
+      </w:r>
+      <w:r>
+        <w:t xml:space="preserve">(also known as </w:t>
+      </w:r>
+      <w:r>
+        <w:rPr>
+          <w:b/>
+          <w:color w:val="0000FF"/>
+        </w:rPr>
+        <w:t>Yarn</w:t>
+      </w:r>
+      <w:r>
+        <w:t>)</w:t>
+      </w:r>
+    </w:p>
+    <w:p>
+      <w:pPr>
+        <w:rPr>
+          <w:sz w:val="6"/>
+          <w:szCs w:val="6"/>
+        </w:rPr>
+      </w:pPr>
+    </w:p>
     <w:p>
       <w:pPr>
         <w:rPr>
@@ -9654,23 +11134,10 @@
                 <w:b/>
                 <w:color w:val="E36C0A" w:themeColor="accent6" w:themeShade="BF"/>
               </w:rPr>
-              <w:t>Fixed</w:t>
-            </w:r>
-            <w:r>
-              <w:rPr>
-                <w:b/>
-                <w:color w:val="E36C0A" w:themeColor="accent6" w:themeShade="BF"/>
-              </w:rPr>
-              <w:t xml:space="preserve"> </w:t>
-            </w:r>
-            <w:r>
-              <w:t>– Thi</w:t>
-            </w:r>
-            <w:r>
-              <w:t>ck</w:t>
-            </w:r>
-            <w:r>
-              <w:t xml:space="preserve"> provisioning</w:t>
+              <w:t xml:space="preserve">Fixed </w:t>
+            </w:r>
+            <w:r>
+              <w:t>– Thick provisioning</w:t>
             </w:r>
           </w:p>
         </w:tc>
@@ -9894,29 +11361,6 @@
           <w:szCs w:val="8"/>
         </w:rPr>
         <w:t> </w:t>
-      </w:r>
-    </w:p>
-    <w:p>
-      <w:pPr>
-        <w:rPr>
-          <w:sz w:val="6"/>
-          <w:szCs w:val="6"/>
-        </w:rPr>
-      </w:pPr>
-    </w:p>
-    <w:p>
-      <w:pPr>
-        <w:rPr>
-          <w:sz w:val="6"/>
-          <w:szCs w:val="6"/>
-        </w:rPr>
-      </w:pPr>
-      <w:r>
-        <w:rPr>
-          <w:sz w:val="6"/>
-          <w:szCs w:val="6"/>
-        </w:rPr>
-        <w:br w:type="page"/>
       </w:r>
     </w:p>
     <w:p>
@@ -11804,6 +13248,58 @@
               <w:t>” method.</w:t>
             </w:r>
           </w:p>
+          <w:p/>
+          <w:p>
+            <w:proofErr w:type="spellStart"/>
+            <w:r>
+              <w:t>InputFormat</w:t>
+            </w:r>
+            <w:proofErr w:type="spellEnd"/>
+            <w:r>
+              <w:t xml:space="preserve"> – </w:t>
+            </w:r>
+            <w:proofErr w:type="spellStart"/>
+            <w:r>
+              <w:rPr>
+                <w:b/>
+                <w:color w:val="E36C0A" w:themeColor="accent6" w:themeShade="BF"/>
+              </w:rPr>
+              <w:t>TextInputFormat</w:t>
+            </w:r>
+            <w:proofErr w:type="spellEnd"/>
+          </w:p>
+          <w:p>
+            <w:r>
+              <w:t xml:space="preserve">Key Class – </w:t>
+            </w:r>
+            <w:proofErr w:type="spellStart"/>
+            <w:r>
+              <w:rPr>
+                <w:b/>
+                <w:color w:val="E36C0A" w:themeColor="accent6" w:themeShade="BF"/>
+              </w:rPr>
+              <w:t>LongWritable</w:t>
+            </w:r>
+            <w:proofErr w:type="spellEnd"/>
+          </w:p>
+          <w:p>
+            <w:pPr>
+              <w:rPr>
+                <w:b/>
+                <w:color w:val="E36C0A" w:themeColor="accent6" w:themeShade="BF"/>
+              </w:rPr>
+            </w:pPr>
+            <w:r>
+              <w:t xml:space="preserve">Value Class – </w:t>
+            </w:r>
+            <w:r>
+              <w:rPr>
+                <w:b/>
+                <w:color w:val="E36C0A" w:themeColor="accent6" w:themeShade="BF"/>
+              </w:rPr>
+              <w:t>Text</w:t>
+            </w:r>
+          </w:p>
         </w:tc>
         <w:tc>
           <w:tcPr>
@@ -13369,10 +14865,7 @@
               </w:numPr>
             </w:pPr>
             <w:r>
-              <w:t xml:space="preserve">Must implement </w:t>
-            </w:r>
-            <w:r>
-              <w:t>the “</w:t>
+              <w:t>Must implement the “</w:t>
             </w:r>
             <w:r>
               <w:rPr>
@@ -13463,6 +14956,21 @@
     </w:p>
     <w:p>
       <w:pPr>
+        <w:rPr>
+          <w:b/>
+          <w:sz w:val="24"/>
+        </w:rPr>
+      </w:pPr>
+      <w:r>
+        <w:rPr>
+          <w:b/>
+          <w:sz w:val="24"/>
+        </w:rPr>
+        <w:br w:type="page"/>
+      </w:r>
+    </w:p>
+    <w:p>
+      <w:pPr>
         <w:jc w:val="center"/>
         <w:rPr>
           <w:b/>
@@ -13474,6 +14982,7 @@
           <w:b/>
           <w:sz w:val="24"/>
         </w:rPr>
+        <w:lastRenderedPageBreak/>
         <w:t>MapReduce</w:t>
       </w:r>
       <w:r>
@@ -17141,47 +18650,10 @@
     </w:tbl>
     <w:p>
       <w:pPr>
+        <w:jc w:val="center"/>
         <w:rPr>
           <w:sz w:val="6"/>
           <w:szCs w:val="6"/>
-        </w:rPr>
-      </w:pPr>
-    </w:p>
-    <w:p>
-      <w:pPr>
-        <w:rPr>
-          <w:sz w:val="6"/>
-          <w:szCs w:val="6"/>
-        </w:rPr>
-      </w:pPr>
-      <w:r>
-        <w:rPr>
-          <w:sz w:val="6"/>
-          <w:szCs w:val="6"/>
-        </w:rPr>
-        <w:br w:type="page"/>
-      </w:r>
-    </w:p>
-    <w:p>
-      <w:pPr>
-        <w:rPr>
-          <w:sz w:val="6"/>
-          <w:szCs w:val="6"/>
-        </w:rPr>
-      </w:pPr>
-    </w:p>
-    <w:p>
-      <w:pPr>
-        <w:tabs>
-          <w:tab w:val="left" w:pos="180"/>
-          <w:tab w:val="left" w:pos="360"/>
-          <w:tab w:val="left" w:pos="540"/>
-          <w:tab w:val="left" w:pos="720"/>
-          <w:tab w:val="left" w:pos="900"/>
-        </w:tabs>
-        <w:rPr>
-          <w:sz w:val="12"/>
-          <w:szCs w:val="12"/>
         </w:rPr>
       </w:pPr>
     </w:p>
@@ -17198,14 +18670,7 @@
           <w:b/>
           <w:sz w:val="24"/>
         </w:rPr>
-        <w:t xml:space="preserve">MapReduce </w:t>
-      </w:r>
-      <w:r>
-        <w:rPr>
-          <w:b/>
-          <w:sz w:val="24"/>
-        </w:rPr>
-        <w:t>Environment Variables</w:t>
+        <w:t>MapReduce Environment Variables</w:t>
       </w:r>
     </w:p>
     <w:p>
@@ -17493,10 +18958,7 @@
               <w:t>:</w:t>
             </w:r>
             <w:r>
-              <w:t xml:space="preserve"> $HADOOP_HOME/</w:t>
-            </w:r>
-            <w:r>
-              <w:t>bin</w:t>
+              <w:t xml:space="preserve"> $HADOOP_HOME/bin</w:t>
             </w:r>
             <w:r>
               <w:rPr>
@@ -17831,28 +19293,13 @@
     </w:tbl>
     <w:p>
       <w:pPr>
-        <w:tabs>
-          <w:tab w:val="left" w:pos="180"/>
-          <w:tab w:val="left" w:pos="360"/>
-          <w:tab w:val="left" w:pos="540"/>
-          <w:tab w:val="left" w:pos="720"/>
-          <w:tab w:val="left" w:pos="900"/>
-        </w:tabs>
+        <w:jc w:val="center"/>
+        <w:rPr>
+          <w:sz w:val="6"/>
+          <w:szCs w:val="6"/>
+        </w:rPr>
       </w:pPr>
     </w:p>
-    <w:p>
-      <w:pPr>
-        <w:tabs>
-          <w:tab w:val="left" w:pos="180"/>
-          <w:tab w:val="left" w:pos="360"/>
-          <w:tab w:val="left" w:pos="540"/>
-          <w:tab w:val="left" w:pos="720"/>
-          <w:tab w:val="left" w:pos="900"/>
-        </w:tabs>
-      </w:pPr>
-    </w:p>
-    <w:p/>
-    <w:p/>
     <w:p>
       <w:pPr>
         <w:jc w:val="center"/>
@@ -17911,15 +19358,19 @@
             <w:pPr>
               <w:jc w:val="center"/>
               <w:rPr>
-                <w:b/>
-                <w:color w:val="0000FF"/>
+                <w:rFonts w:ascii="Courier New" w:hAnsi="Courier New" w:cs="Courier New"/>
+                <w:b/>
+                <w:color w:val="0000FF"/>
+                <w:sz w:val="20"/>
               </w:rPr>
             </w:pPr>
             <w:proofErr w:type="spellStart"/>
             <w:r>
               <w:rPr>
-                <w:b/>
-                <w:color w:val="0000FF"/>
+                <w:rFonts w:ascii="Courier New" w:hAnsi="Courier New" w:cs="Courier New"/>
+                <w:b/>
+                <w:color w:val="0000FF"/>
+                <w:sz w:val="20"/>
               </w:rPr>
               <w:t>javac</w:t>
             </w:r>
@@ -17993,8 +19444,30 @@
             <w:r>
               <w:rPr>
                 <w:b/>
-              </w:rPr>
-              <w:t>foldername</w:t>
+                <w:i/>
+              </w:rPr>
+              <w:t>F</w:t>
+            </w:r>
+            <w:r>
+              <w:rPr>
+                <w:b/>
+                <w:i/>
+              </w:rPr>
+              <w:t>older</w:t>
+            </w:r>
+            <w:r>
+              <w:rPr>
+                <w:b/>
+                <w:i/>
+              </w:rPr>
+              <w:t>N</w:t>
+            </w:r>
+            <w:r>
+              <w:rPr>
+                <w:b/>
+                <w:i/>
+              </w:rPr>
+              <w:t>ame</w:t>
             </w:r>
             <w:proofErr w:type="spellEnd"/>
             <w:r>
@@ -18007,8 +19480,16 @@
             <w:r>
               <w:rPr>
                 <w:b/>
-              </w:rPr>
-              <w:t>classname</w:t>
+                <w:i/>
+              </w:rPr>
+              <w:t>ClassN</w:t>
+            </w:r>
+            <w:r>
+              <w:rPr>
+                <w:b/>
+                <w:i/>
+              </w:rPr>
+              <w:t>ame</w:t>
             </w:r>
             <w:proofErr w:type="spellEnd"/>
             <w:r>
@@ -18065,14 +19546,18 @@
             <w:pPr>
               <w:jc w:val="center"/>
               <w:rPr>
-                <w:b/>
-                <w:color w:val="0000FF"/>
-              </w:rPr>
-            </w:pPr>
-            <w:r>
-              <w:rPr>
-                <w:b/>
-                <w:color w:val="0000FF"/>
+                <w:rFonts w:ascii="Courier New" w:hAnsi="Courier New" w:cs="Courier New"/>
+                <w:b/>
+                <w:color w:val="0000FF"/>
+                <w:sz w:val="20"/>
+              </w:rPr>
+            </w:pPr>
+            <w:r>
+              <w:rPr>
+                <w:rFonts w:ascii="Courier New" w:hAnsi="Courier New" w:cs="Courier New"/>
+                <w:b/>
+                <w:color w:val="0000FF"/>
+                <w:sz w:val="20"/>
               </w:rPr>
               <w:t>jar</w:t>
             </w:r>
@@ -18245,10 +19730,7 @@
               <w:t xml:space="preserve"> </w:t>
             </w:r>
             <w:r>
-              <w:t xml:space="preserve">– </w:t>
-            </w:r>
-            <w:r>
-              <w:t>Create a new JAR file.</w:t>
+              <w:t>– Create a new JAR file.</w:t>
             </w:r>
           </w:p>
           <w:p>
@@ -18283,15 +19765,7 @@
               <w:t xml:space="preserve"> </w:t>
             </w:r>
             <w:r>
-              <w:t xml:space="preserve">– Create a new JAR </w:t>
-            </w:r>
-            <w:proofErr w:type="gramStart"/>
-            <w:r>
-              <w:t>file</w:t>
-            </w:r>
-            <w:proofErr w:type="gramEnd"/>
-            <w:r>
-              <w:t>.</w:t>
+              <w:t>– Generate a verbose output.</w:t>
             </w:r>
           </w:p>
           <w:p>
@@ -18326,10 +19800,7 @@
               <w:t xml:space="preserve"> </w:t>
             </w:r>
             <w:r>
-              <w:t xml:space="preserve">– </w:t>
-            </w:r>
-            <w:r>
-              <w:t>Specifies that the command includes the output JAR’s file name.</w:t>
+              <w:t>– Specifies that the command includes the output JAR’s file name.</w:t>
             </w:r>
           </w:p>
           <w:p>
@@ -18364,10 +19835,7 @@
               <w:t xml:space="preserve"> </w:t>
             </w:r>
             <w:r>
-              <w:t xml:space="preserve">– </w:t>
-            </w:r>
-            <w:r>
-              <w:t>Specifies the location of the source .class files.</w:t>
+              <w:t>– Specifies the location of the source .class files.</w:t>
             </w:r>
           </w:p>
           <w:p>
@@ -18416,14 +19884,7 @@
                 <w:b/>
                 <w:color w:val="E36C0A" w:themeColor="accent6" w:themeShade="BF"/>
               </w:rPr>
-              <w:t xml:space="preserve"> </w:t>
-            </w:r>
-            <w:r>
-              <w:rPr>
-                <w:b/>
-                <w:color w:val="E36C0A" w:themeColor="accent6" w:themeShade="BF"/>
-              </w:rPr>
-              <w:t>Updating an Existing JAR</w:t>
+              <w:t xml:space="preserve"> Updating an Existing JAR</w:t>
             </w:r>
           </w:p>
           <w:p>
@@ -18534,20 +19995,25 @@
               <w:t xml:space="preserve"> </w:t>
             </w:r>
             <w:r>
-              <w:t xml:space="preserve">– </w:t>
-            </w:r>
-            <w:r>
-              <w:t>Update a JAR.</w:t>
+              <w:t>– Update a JAR.</w:t>
             </w:r>
             <w:r>
               <w:t xml:space="preserve"> </w:t>
             </w:r>
+          </w:p>
+          <w:p>
+            <w:pPr>
+              <w:tabs>
+                <w:tab w:val="center" w:pos="5400"/>
+              </w:tabs>
+              <w:ind w:left="-72"/>
+            </w:pPr>
           </w:p>
         </w:tc>
       </w:tr>
       <w:tr>
         <w:trPr>
-          <w:trHeight w:val="585"/>
+          <w:trHeight w:val="640"/>
         </w:trPr>
         <w:tc>
           <w:tcPr>
@@ -18558,36 +20024,406 @@
             <w:pPr>
               <w:jc w:val="center"/>
               <w:rPr>
-                <w:b/>
-                <w:color w:val="0000FF"/>
+                <w:rFonts w:ascii="Courier New" w:hAnsi="Courier New" w:cs="Courier New"/>
+                <w:b/>
+                <w:color w:val="0000FF"/>
+                <w:sz w:val="20"/>
               </w:rPr>
             </w:pPr>
             <w:proofErr w:type="spellStart"/>
             <w:r>
               <w:rPr>
-                <w:b/>
-                <w:color w:val="0000FF"/>
+                <w:rFonts w:ascii="Courier New" w:hAnsi="Courier New" w:cs="Courier New"/>
+                <w:b/>
+                <w:color w:val="0000FF"/>
+                <w:sz w:val="20"/>
               </w:rPr>
               <w:t>hadoop</w:t>
             </w:r>
             <w:proofErr w:type="spellEnd"/>
             <w:r>
               <w:rPr>
-                <w:b/>
-                <w:color w:val="0000FF"/>
+                <w:rFonts w:ascii="Courier New" w:hAnsi="Courier New" w:cs="Courier New"/>
+                <w:b/>
+                <w:color w:val="0000FF"/>
+                <w:sz w:val="20"/>
               </w:rPr>
               <w:t xml:space="preserve"> jar</w:t>
             </w:r>
           </w:p>
           <w:p>
             <w:pPr>
-              <w:rPr>
-                <w:b/>
-                <w:color w:val="0000FF"/>
-              </w:rPr>
-            </w:pPr>
+              <w:pStyle w:val="ListParagraph"/>
+              <w:numPr>
+                <w:ilvl w:val="0"/>
+                <w:numId w:val="18"/>
+              </w:numPr>
+            </w:pPr>
+            <w:r>
+              <w:t>Launches a Hadoop job.</w:t>
+            </w:r>
+          </w:p>
+          <w:p>
+            <w:pPr>
+              <w:pStyle w:val="ListParagraph"/>
+              <w:numPr>
+                <w:ilvl w:val="0"/>
+                <w:numId w:val="18"/>
+              </w:numPr>
+            </w:pPr>
+            <w:r>
+              <w:rPr>
+                <w:b/>
+                <w:color w:val="E36C0A" w:themeColor="accent6" w:themeShade="BF"/>
+              </w:rPr>
+              <w:t>Example:</w:t>
+            </w:r>
+          </w:p>
+          <w:p>
+            <w:pPr>
+              <w:jc w:val="center"/>
+              <w:rPr>
+                <w:b/>
+              </w:rPr>
+            </w:pPr>
+            <w:proofErr w:type="spellStart"/>
+            <w:r>
+              <w:rPr>
+                <w:b/>
+              </w:rPr>
+              <w:t>hadoop</w:t>
+            </w:r>
+            <w:proofErr w:type="spellEnd"/>
+            <w:r>
+              <w:rPr>
+                <w:b/>
+              </w:rPr>
+              <w:t xml:space="preserve"> jar &lt;</w:t>
+            </w:r>
+            <w:proofErr w:type="spellStart"/>
+            <w:r>
+              <w:rPr>
+                <w:b/>
+                <w:i/>
+              </w:rPr>
+              <w:t>JarNameAndPath</w:t>
+            </w:r>
+            <w:proofErr w:type="spellEnd"/>
+            <w:r>
+              <w:rPr>
+                <w:b/>
+              </w:rPr>
+              <w:t>&gt;.jar &lt;</w:t>
+            </w:r>
+            <w:proofErr w:type="spellStart"/>
+            <w:r>
+              <w:rPr>
+                <w:b/>
+                <w:i/>
+              </w:rPr>
+              <w:t>DriverClass</w:t>
+            </w:r>
+            <w:proofErr w:type="spellEnd"/>
+            <w:r>
+              <w:rPr>
+                <w:b/>
+              </w:rPr>
+              <w:t>&gt;</w:t>
+            </w:r>
+          </w:p>
+          <w:p>
+            <w:pPr>
+              <w:jc w:val="center"/>
+              <w:rPr>
+                <w:b/>
+              </w:rPr>
+            </w:pPr>
+            <w:r>
+              <w:rPr>
+                <w:b/>
+              </w:rPr>
+              <w:t xml:space="preserve">              </w:t>
+            </w:r>
+            <w:r>
+              <w:rPr>
+                <w:b/>
+              </w:rPr>
+              <w:t>file://&lt;</w:t>
+            </w:r>
+            <w:r>
+              <w:rPr>
+                <w:b/>
+                <w:i/>
+              </w:rPr>
+              <w:t>InputPathAndFile</w:t>
+            </w:r>
+            <w:r>
+              <w:rPr>
+                <w:b/>
+              </w:rPr>
+              <w:t xml:space="preserve">&gt; </w:t>
+            </w:r>
+            <w:r>
+              <w:rPr>
+                <w:b/>
+              </w:rPr>
+              <w:t>&lt;</w:t>
+            </w:r>
+            <w:proofErr w:type="spellStart"/>
+            <w:r>
+              <w:rPr>
+                <w:b/>
+                <w:i/>
+              </w:rPr>
+              <w:t>outputD</w:t>
+            </w:r>
+            <w:r>
+              <w:rPr>
+                <w:b/>
+                <w:i/>
+              </w:rPr>
+              <w:t>irectory</w:t>
+            </w:r>
+            <w:proofErr w:type="spellEnd"/>
+            <w:r>
+              <w:rPr>
+                <w:b/>
+              </w:rPr>
+              <w:t>&gt;</w:t>
+            </w:r>
+          </w:p>
+          <w:p/>
+          <w:p>
+            <w:pPr>
+              <w:pStyle w:val="ListParagraph"/>
+              <w:numPr>
+                <w:ilvl w:val="0"/>
+                <w:numId w:val="18"/>
+              </w:numPr>
+            </w:pPr>
+            <w:r>
+              <w:t xml:space="preserve">Arguments in the call correspond to the </w:t>
+            </w:r>
+            <w:proofErr w:type="spellStart"/>
+            <w:r>
+              <w:rPr>
+                <w:rFonts w:ascii="Courier New" w:hAnsi="Courier New" w:cs="Courier New"/>
+              </w:rPr>
+              <w:t>args</w:t>
+            </w:r>
+            <w:proofErr w:type="spellEnd"/>
+            <w:r>
+              <w:t xml:space="preserve"> argument in the driver.</w:t>
+            </w:r>
+          </w:p>
+        </w:tc>
+        <w:tc>
+          <w:tcPr>
+            <w:tcW w:w="5508" w:type="dxa"/>
+            <w:vMerge/>
+            <w:vAlign w:val="center"/>
+          </w:tcPr>
+          <w:p>
+            <w:pPr>
+              <w:jc w:val="center"/>
+              <w:rPr>
+                <w:b/>
+                <w:color w:val="0000FF"/>
+              </w:rPr>
+            </w:pPr>
+          </w:p>
+        </w:tc>
+      </w:tr>
+      <w:tr>
+        <w:trPr>
+          <w:trHeight w:val="639"/>
+        </w:trPr>
+        <w:tc>
+          <w:tcPr>
+            <w:tcW w:w="5508" w:type="dxa"/>
+            <w:vAlign w:val="center"/>
+          </w:tcPr>
+          <w:p>
+            <w:pPr>
+              <w:jc w:val="center"/>
+              <w:rPr>
+                <w:rFonts w:ascii="Courier New" w:hAnsi="Courier New" w:cs="Courier New"/>
+                <w:b/>
+                <w:color w:val="0000FF"/>
+                <w:sz w:val="20"/>
+              </w:rPr>
+            </w:pPr>
+            <w:proofErr w:type="spellStart"/>
+            <w:r>
+              <w:rPr>
+                <w:rFonts w:ascii="Courier New" w:hAnsi="Courier New" w:cs="Courier New"/>
+                <w:b/>
+                <w:color w:val="0000FF"/>
+                <w:sz w:val="20"/>
+              </w:rPr>
+              <w:t>hadoop</w:t>
+            </w:r>
+            <w:proofErr w:type="spellEnd"/>
+            <w:r>
+              <w:rPr>
+                <w:rFonts w:ascii="Courier New" w:hAnsi="Courier New" w:cs="Courier New"/>
+                <w:b/>
+                <w:color w:val="0000FF"/>
+                <w:sz w:val="20"/>
+              </w:rPr>
+              <w:t xml:space="preserve"> </w:t>
+            </w:r>
+            <w:r>
+              <w:rPr>
+                <w:rFonts w:ascii="Courier New" w:hAnsi="Courier New" w:cs="Courier New"/>
+                <w:b/>
+                <w:color w:val="0000FF"/>
+                <w:sz w:val="20"/>
+              </w:rPr>
+              <w:t>fs</w:t>
+            </w:r>
+          </w:p>
+          <w:p>
+            <w:pPr>
+              <w:pStyle w:val="ListParagraph"/>
+              <w:numPr>
+                <w:ilvl w:val="0"/>
+                <w:numId w:val="18"/>
+              </w:numPr>
+            </w:pPr>
+            <w:r>
+              <w:t>Enables POSIX style commands on HDFS</w:t>
+            </w:r>
+          </w:p>
+          <w:p>
+            <w:pPr>
+              <w:pStyle w:val="ListParagraph"/>
+              <w:numPr>
+                <w:ilvl w:val="0"/>
+                <w:numId w:val="18"/>
+              </w:numPr>
+            </w:pPr>
+            <w:r>
+              <w:rPr>
+                <w:b/>
+                <w:color w:val="E36C0A" w:themeColor="accent6" w:themeShade="BF"/>
+              </w:rPr>
+              <w:t>Example:</w:t>
+            </w:r>
+          </w:p>
+          <w:p>
+            <w:pPr>
+              <w:jc w:val="center"/>
+              <w:rPr>
+                <w:b/>
+              </w:rPr>
+            </w:pPr>
+            <w:proofErr w:type="spellStart"/>
+            <w:r>
+              <w:rPr>
+                <w:b/>
+              </w:rPr>
+              <w:t>hadoop</w:t>
+            </w:r>
+            <w:proofErr w:type="spellEnd"/>
+            <w:r>
+              <w:rPr>
+                <w:b/>
+              </w:rPr>
+              <w:t xml:space="preserve"> fs </w:t>
+            </w:r>
+            <w:r>
+              <w:rPr>
+                <w:b/>
+                <w:color w:val="FF0000"/>
+              </w:rPr>
+              <w:t>-</w:t>
+            </w:r>
+            <w:r>
+              <w:rPr>
+                <w:b/>
+              </w:rPr>
+              <w:t>&lt;</w:t>
+            </w:r>
+            <w:proofErr w:type="spellStart"/>
+            <w:r>
+              <w:rPr>
+                <w:b/>
+              </w:rPr>
+              <w:t>CommandName</w:t>
+            </w:r>
+            <w:proofErr w:type="spellEnd"/>
+            <w:r>
+              <w:rPr>
+                <w:b/>
+              </w:rPr>
+              <w:t>&gt; [</w:t>
+            </w:r>
+            <w:proofErr w:type="spellStart"/>
+            <w:r>
+              <w:rPr>
+                <w:b/>
+              </w:rPr>
+              <w:t>args</w:t>
+            </w:r>
+            <w:proofErr w:type="spellEnd"/>
+            <w:r>
+              <w:rPr>
+                <w:b/>
+              </w:rPr>
+              <w:t>]</w:t>
+            </w:r>
+          </w:p>
+          <w:p>
+            <w:pPr>
+              <w:pStyle w:val="ListParagraph"/>
+              <w:numPr>
+                <w:ilvl w:val="0"/>
+                <w:numId w:val="18"/>
+              </w:numPr>
+              <w:rPr>
+                <w:b/>
+              </w:rPr>
+            </w:pPr>
+            <w:r>
+              <w:rPr>
+                <w:b/>
+                <w:color w:val="FF0000"/>
+              </w:rPr>
+              <w:t xml:space="preserve">Must precede POSIX command (e.g. ls, cat, </w:t>
+            </w:r>
+            <w:proofErr w:type="spellStart"/>
+            <w:r>
+              <w:rPr>
+                <w:b/>
+                <w:color w:val="FF0000"/>
+              </w:rPr>
+              <w:t>rm</w:t>
+            </w:r>
+            <w:proofErr w:type="spellEnd"/>
+            <w:r>
+              <w:rPr>
+                <w:b/>
+                <w:color w:val="FF0000"/>
+              </w:rPr>
+              <w:t xml:space="preserve">, etc.) with a </w:t>
+            </w:r>
             <w:bookmarkStart w:id="0" w:name="_GoBack"/>
+            <w:r>
+              <w:rPr>
+                <w:b/>
+                <w:color w:val="00B050"/>
+              </w:rPr>
+              <w:t>hyphen</w:t>
+            </w:r>
             <w:bookmarkEnd w:id="0"/>
+            <w:r>
+              <w:rPr>
+                <w:b/>
+                <w:color w:val="FF0000"/>
+              </w:rPr>
+              <w:t>.</w:t>
+            </w:r>
           </w:p>
         </w:tc>
         <w:tc>
@@ -18672,7 +20508,7 @@
       <w:rPr>
         <w:noProof/>
       </w:rPr>
-      <w:t>7</w:t>
+      <w:t>6</w:t>
     </w:r>
     <w:r>
       <w:rPr>
@@ -21728,6 +23564,17 @@
       <w:sz w:val="16"/>
     </w:rPr>
   </w:style>
+  <w:style w:type="character" w:styleId="Hyperlink">
+    <w:name w:val="Hyperlink"/>
+    <w:basedOn w:val="DefaultParagraphFont"/>
+    <w:uiPriority w:val="99"/>
+    <w:unhideWhenUsed/>
+    <w:rsid w:val="000C48DF"/>
+    <w:rPr>
+      <w:color w:val="0000FF" w:themeColor="hyperlink"/>
+      <w:u w:val="single"/>
+    </w:rPr>
+  </w:style>
 </w:styles>
 </file>
 
@@ -22085,6 +23932,17 @@
       <w:sz w:val="16"/>
     </w:rPr>
   </w:style>
+  <w:style w:type="character" w:styleId="Hyperlink">
+    <w:name w:val="Hyperlink"/>
+    <w:basedOn w:val="DefaultParagraphFont"/>
+    <w:uiPriority w:val="99"/>
+    <w:unhideWhenUsed/>
+    <w:rsid w:val="000C48DF"/>
+    <w:rPr>
+      <w:color w:val="0000FF" w:themeColor="hyperlink"/>
+      <w:u w:val="single"/>
+    </w:rPr>
+  </w:style>
 </w:styles>
 </file>
 
@@ -22376,7 +24234,7 @@
 </file>
 
 <file path=customXml/itemProps1.xml><?xml version="1.0" encoding="utf-8"?>
-<ds:datastoreItem xmlns:ds="http://schemas.openxmlformats.org/officeDocument/2006/customXml" ds:itemID="{64F360D0-25CE-467E-8D71-E221A41FE6CF}">
+<ds:datastoreItem xmlns:ds="http://schemas.openxmlformats.org/officeDocument/2006/customXml" ds:itemID="{C885BE9B-A36C-4662-94F6-ADA4E7EB3C18}">
   <ds:schemaRefs>
     <ds:schemaRef ds:uri="http://schemas.openxmlformats.org/officeDocument/2006/bibliography"/>
   </ds:schemaRefs>

</xml_diff>

<commit_message>
Uploading work on exam #1 study guide.  Up to slide #12 in lecture #06.
</commit_message>
<xml_diff>
--- a/Exam Study Guide/Exam #1/CS286 - Exam #1 Study Guide.docx
+++ b/Exam Study Guide/Exam #1/CS286 - Exam #1 Study Guide.docx
@@ -8398,11 +8398,20 @@
     </w:p>
     <w:p>
       <w:pPr>
+        <w:jc w:val="center"/>
         <w:rPr>
-          <w:sz w:val="6"/>
-          <w:szCs w:val="6"/>
+          <w:b/>
+          <w:sz w:val="24"/>
         </w:rPr>
       </w:pPr>
+      <w:r>
+        <w:rPr>
+          <w:b/>
+          <w:sz w:val="24"/>
+        </w:rPr>
+        <w:lastRenderedPageBreak/>
+        <w:t>Map Reduce Complete Flow</w:t>
+      </w:r>
     </w:p>
     <w:p>
       <w:pPr>
@@ -8913,7 +8922,14 @@
         </w:tc>
       </w:tr>
     </w:tbl>
-    <w:p/>
+    <w:p>
+      <w:pPr>
+        <w:rPr>
+          <w:sz w:val="8"/>
+          <w:szCs w:val="8"/>
+        </w:rPr>
+      </w:pPr>
+    </w:p>
     <w:p>
       <w:pPr>
         <w:jc w:val="center"/>
@@ -10944,7 +10960,7 @@
           <w:b/>
           <w:color w:val="0000FF"/>
         </w:rPr>
-        <w:t>Yarn</w:t>
+        <w:t>YARN</w:t>
       </w:r>
       <w:r>
         <w:t>)</w:t>
@@ -11410,7 +11426,15 @@
           <w:color w:val="008000"/>
           <w:sz w:val="32"/>
         </w:rPr>
-        <w:t xml:space="preserve"> – Writing a Map Reduce Program</w:t>
+        <w:t xml:space="preserve"> – Writing a Map</w:t>
+      </w:r>
+      <w:r>
+        <w:rPr>
+          <w:b/>
+          <w:color w:val="008000"/>
+          <w:sz w:val="32"/>
+        </w:rPr>
+        <w:t>Reduce Program</w:t>
       </w:r>
     </w:p>
     <w:p>
@@ -11449,13 +11473,6 @@
           <w:szCs w:val="6"/>
         </w:rPr>
       </w:pPr>
-      <w:r>
-        <w:rPr>
-          <w:sz w:val="6"/>
-          <w:szCs w:val="6"/>
-        </w:rPr>
-        <w:tab/>
-      </w:r>
     </w:p>
     <w:tbl>
       <w:tblPr>
@@ -20408,7 +20425,6 @@
               </w:rPr>
               <w:t xml:space="preserve">, etc.) with a </w:t>
             </w:r>
-            <w:bookmarkStart w:id="0" w:name="_GoBack"/>
             <w:r>
               <w:rPr>
                 <w:b/>
@@ -20416,7 +20432,6 @@
               </w:rPr>
               <w:t>hyphen</w:t>
             </w:r>
-            <w:bookmarkEnd w:id="0"/>
             <w:r>
               <w:rPr>
                 <w:b/>
@@ -20456,10 +20471,2470 @@
       </w:pPr>
     </w:p>
     <w:p/>
+    <w:p>
+      <w:r>
+        <w:br w:type="page"/>
+      </w:r>
+    </w:p>
+    <w:p>
+      <w:pPr>
+        <w:jc w:val="center"/>
+        <w:rPr>
+          <w:b/>
+          <w:color w:val="008000"/>
+          <w:sz w:val="32"/>
+        </w:rPr>
+      </w:pPr>
+      <w:r>
+        <w:rPr>
+          <w:b/>
+          <w:color w:val="008000"/>
+          <w:sz w:val="32"/>
+        </w:rPr>
+        <w:lastRenderedPageBreak/>
+        <w:t>Lecture #</w:t>
+      </w:r>
+      <w:r>
+        <w:rPr>
+          <w:b/>
+          <w:color w:val="008000"/>
+          <w:sz w:val="32"/>
+        </w:rPr>
+        <w:t>0</w:t>
+      </w:r>
+      <w:r>
+        <w:rPr>
+          <w:b/>
+          <w:color w:val="008000"/>
+          <w:sz w:val="32"/>
+        </w:rPr>
+        <w:t>6</w:t>
+      </w:r>
+      <w:r>
+        <w:rPr>
+          <w:b/>
+          <w:color w:val="008000"/>
+          <w:sz w:val="32"/>
+        </w:rPr>
+        <w:t xml:space="preserve"> – </w:t>
+      </w:r>
+      <w:r>
+        <w:rPr>
+          <w:b/>
+          <w:color w:val="008000"/>
+          <w:sz w:val="32"/>
+        </w:rPr>
+        <w:t xml:space="preserve">Using the </w:t>
+      </w:r>
+      <w:proofErr w:type="spellStart"/>
+      <w:r>
+        <w:rPr>
+          <w:rFonts w:ascii="Courier New" w:hAnsi="Courier New" w:cs="Courier New"/>
+          <w:b/>
+          <w:color w:val="008000"/>
+          <w:sz w:val="32"/>
+        </w:rPr>
+        <w:t>mapreduce</w:t>
+      </w:r>
+      <w:proofErr w:type="spellEnd"/>
+      <w:r>
+        <w:rPr>
+          <w:b/>
+          <w:color w:val="008000"/>
+          <w:sz w:val="32"/>
+        </w:rPr>
+        <w:t xml:space="preserve"> API</w:t>
+      </w:r>
+    </w:p>
+    <w:p>
+      <w:pPr>
+        <w:tabs>
+          <w:tab w:val="center" w:pos="5400"/>
+        </w:tabs>
+        <w:rPr>
+          <w:sz w:val="6"/>
+          <w:szCs w:val="6"/>
+        </w:rPr>
+      </w:pPr>
+    </w:p>
+    <w:tbl>
+      <w:tblPr>
+        <w:tblStyle w:val="TableGrid"/>
+        <w:tblW w:w="0" w:type="auto"/>
+        <w:tblLook w:val="04A0" w:firstRow="1" w:lastRow="0" w:firstColumn="1" w:lastColumn="0" w:noHBand="0" w:noVBand="1"/>
+      </w:tblPr>
+      <w:tblGrid>
+        <w:gridCol w:w="5508"/>
+        <w:gridCol w:w="5508"/>
+      </w:tblGrid>
+      <w:tr>
+        <w:trPr>
+          <w:trHeight w:val="53"/>
+        </w:trPr>
+        <w:tc>
+          <w:tcPr>
+            <w:tcW w:w="5508" w:type="dxa"/>
+            <w:vAlign w:val="center"/>
+          </w:tcPr>
+          <w:p>
+            <w:pPr>
+              <w:jc w:val="center"/>
+              <w:rPr>
+                <w:b/>
+                <w:color w:val="0000FF"/>
+              </w:rPr>
+            </w:pPr>
+            <w:r>
+              <w:rPr>
+                <w:b/>
+                <w:color w:val="0000FF"/>
+              </w:rPr>
+              <w:t xml:space="preserve">Hadoop and </w:t>
+            </w:r>
+            <w:proofErr w:type="spellStart"/>
+            <w:r>
+              <w:rPr>
+                <w:b/>
+                <w:color w:val="0000FF"/>
+              </w:rPr>
+              <w:t>Mapr</w:t>
+            </w:r>
+            <w:proofErr w:type="spellEnd"/>
+          </w:p>
+          <w:p>
+            <w:pPr>
+              <w:pStyle w:val="ListParagraph"/>
+              <w:numPr>
+                <w:ilvl w:val="0"/>
+                <w:numId w:val="18"/>
+              </w:numPr>
+              <w:jc w:val="center"/>
+            </w:pPr>
+            <w:proofErr w:type="spellStart"/>
+            <w:r>
+              <w:t>MapR</w:t>
+            </w:r>
+            <w:proofErr w:type="spellEnd"/>
+            <w:r>
+              <w:t xml:space="preserve"> </w:t>
+            </w:r>
+            <w:r>
+              <w:t xml:space="preserve">currently </w:t>
+            </w:r>
+            <w:r>
+              <w:t xml:space="preserve">ships with version </w:t>
+            </w:r>
+            <w:r>
+              <w:rPr>
+                <w:b/>
+                <w:color w:val="FF0000"/>
+              </w:rPr>
+              <w:t>0.20.2</w:t>
+            </w:r>
+            <w:r>
+              <w:t xml:space="preserve"> of Hadoop.</w:t>
+            </w:r>
+          </w:p>
+        </w:tc>
+        <w:tc>
+          <w:tcPr>
+            <w:tcW w:w="5508" w:type="dxa"/>
+            <w:vAlign w:val="center"/>
+          </w:tcPr>
+          <w:p>
+            <w:pPr>
+              <w:jc w:val="center"/>
+              <w:rPr>
+                <w:b/>
+                <w:color w:val="0000FF"/>
+              </w:rPr>
+            </w:pPr>
+            <w:r>
+              <w:rPr>
+                <w:b/>
+                <w:color w:val="0000FF"/>
+              </w:rPr>
+              <w:t>Setting HADOOP_HOME PATH</w:t>
+            </w:r>
+          </w:p>
+          <w:p>
+            <w:pPr>
+              <w:tabs>
+                <w:tab w:val="center" w:pos="5400"/>
+              </w:tabs>
+              <w:jc w:val="center"/>
+              <w:rPr>
+                <w:sz w:val="6"/>
+                <w:szCs w:val="6"/>
+              </w:rPr>
+            </w:pPr>
+            <w:r>
+              <w:t>HADOOP_HOME = /opt/</w:t>
+            </w:r>
+            <w:proofErr w:type="spellStart"/>
+            <w:r>
+              <w:t>mapr</w:t>
+            </w:r>
+            <w:proofErr w:type="spellEnd"/>
+            <w:r>
+              <w:t>/</w:t>
+            </w:r>
+            <w:proofErr w:type="spellStart"/>
+            <w:r>
+              <w:t>hadoop</w:t>
+            </w:r>
+            <w:proofErr w:type="spellEnd"/>
+            <w:r>
+              <w:t>/hadoop-0.20.2</w:t>
+            </w:r>
+          </w:p>
+        </w:tc>
+      </w:tr>
+    </w:tbl>
+    <w:p>
+      <w:pPr>
+        <w:rPr>
+          <w:b/>
+          <w:sz w:val="8"/>
+          <w:szCs w:val="8"/>
+        </w:rPr>
+      </w:pPr>
+      <w:r>
+        <w:rPr>
+          <w:b/>
+          <w:sz w:val="8"/>
+          <w:szCs w:val="8"/>
+        </w:rPr>
+        <w:t> </w:t>
+      </w:r>
+    </w:p>
+    <w:p>
+      <w:pPr>
+        <w:jc w:val="center"/>
+        <w:rPr>
+          <w:b/>
+          <w:sz w:val="24"/>
+        </w:rPr>
+      </w:pPr>
+      <w:r>
+        <w:rPr>
+          <w:b/>
+          <w:sz w:val="24"/>
+        </w:rPr>
+        <w:t xml:space="preserve">Comparison of the </w:t>
+      </w:r>
+      <w:proofErr w:type="spellStart"/>
+      <w:r>
+        <w:rPr>
+          <w:rFonts w:ascii="Courier New" w:hAnsi="Courier New" w:cs="Courier New"/>
+          <w:b/>
+          <w:sz w:val="24"/>
+        </w:rPr>
+        <w:t>mapreduce</w:t>
+      </w:r>
+      <w:proofErr w:type="spellEnd"/>
+      <w:r>
+        <w:rPr>
+          <w:b/>
+          <w:sz w:val="24"/>
+        </w:rPr>
+        <w:t xml:space="preserve"> and </w:t>
+      </w:r>
+      <w:proofErr w:type="spellStart"/>
+      <w:r>
+        <w:rPr>
+          <w:rFonts w:ascii="Courier New" w:hAnsi="Courier New" w:cs="Courier New"/>
+          <w:b/>
+          <w:sz w:val="24"/>
+        </w:rPr>
+        <w:t>mapred</w:t>
+      </w:r>
+      <w:proofErr w:type="spellEnd"/>
+      <w:r>
+        <w:rPr>
+          <w:b/>
+          <w:sz w:val="24"/>
+        </w:rPr>
+        <w:t xml:space="preserve"> Lib</w:t>
+      </w:r>
+      <w:r>
+        <w:rPr>
+          <w:b/>
+          <w:sz w:val="24"/>
+        </w:rPr>
+        <w:t>r</w:t>
+      </w:r>
+      <w:r>
+        <w:rPr>
+          <w:b/>
+          <w:sz w:val="24"/>
+        </w:rPr>
+        <w:t>aries</w:t>
+      </w:r>
+    </w:p>
+    <w:p>
+      <w:pPr>
+        <w:rPr>
+          <w:sz w:val="8"/>
+          <w:szCs w:val="8"/>
+        </w:rPr>
+      </w:pPr>
+    </w:p>
+    <w:tbl>
+      <w:tblPr>
+        <w:tblStyle w:val="TableGrid"/>
+        <w:tblW w:w="11178" w:type="dxa"/>
+        <w:jc w:val="center"/>
+        <w:tblLook w:val="04A0" w:firstRow="1" w:lastRow="0" w:firstColumn="1" w:lastColumn="0" w:noHBand="0" w:noVBand="1"/>
+      </w:tblPr>
+      <w:tblGrid>
+        <w:gridCol w:w="1836"/>
+        <w:gridCol w:w="1836"/>
+        <w:gridCol w:w="1836"/>
+        <w:gridCol w:w="1836"/>
+        <w:gridCol w:w="1836"/>
+        <w:gridCol w:w="1998"/>
+      </w:tblGrid>
+      <w:tr>
+        <w:trPr>
+          <w:jc w:val="center"/>
+        </w:trPr>
+        <w:tc>
+          <w:tcPr>
+            <w:tcW w:w="1836" w:type="dxa"/>
+            <w:tcBorders>
+              <w:top w:val="single" w:sz="4" w:space="0" w:color="FFFFFF" w:themeColor="background1"/>
+              <w:left w:val="single" w:sz="4" w:space="0" w:color="FFFFFF" w:themeColor="background1"/>
+              <w:bottom w:val="single" w:sz="4" w:space="0" w:color="FFFFFF" w:themeColor="background1"/>
+              <w:right w:val="single" w:sz="4" w:space="0" w:color="FFFFFF" w:themeColor="background1"/>
+            </w:tcBorders>
+            <w:shd w:val="clear" w:color="auto" w:fill="002060"/>
+          </w:tcPr>
+          <w:p>
+            <w:pPr>
+              <w:jc w:val="center"/>
+              <w:rPr>
+                <w:color w:val="FFFFFF" w:themeColor="background1"/>
+              </w:rPr>
+            </w:pPr>
+          </w:p>
+        </w:tc>
+        <w:tc>
+          <w:tcPr>
+            <w:tcW w:w="1836" w:type="dxa"/>
+            <w:tcBorders>
+              <w:top w:val="single" w:sz="4" w:space="0" w:color="FFFFFF" w:themeColor="background1"/>
+              <w:left w:val="single" w:sz="4" w:space="0" w:color="FFFFFF" w:themeColor="background1"/>
+              <w:bottom w:val="single" w:sz="4" w:space="0" w:color="FFFFFF" w:themeColor="background1"/>
+              <w:right w:val="single" w:sz="4" w:space="0" w:color="FFFFFF" w:themeColor="background1"/>
+            </w:tcBorders>
+            <w:shd w:val="clear" w:color="auto" w:fill="002060"/>
+          </w:tcPr>
+          <w:p>
+            <w:pPr>
+              <w:jc w:val="center"/>
+              <w:rPr>
+                <w:color w:val="FFFFFF" w:themeColor="background1"/>
+              </w:rPr>
+            </w:pPr>
+            <w:r>
+              <w:rPr>
+                <w:color w:val="FFFFFF" w:themeColor="background1"/>
+              </w:rPr>
+              <w:t xml:space="preserve">Supported on </w:t>
+            </w:r>
+            <w:proofErr w:type="spellStart"/>
+            <w:r>
+              <w:rPr>
+                <w:color w:val="FFFFFF" w:themeColor="background1"/>
+              </w:rPr>
+              <w:t>MapR</w:t>
+            </w:r>
+            <w:proofErr w:type="spellEnd"/>
+          </w:p>
+        </w:tc>
+        <w:tc>
+          <w:tcPr>
+            <w:tcW w:w="1836" w:type="dxa"/>
+            <w:tcBorders>
+              <w:top w:val="single" w:sz="4" w:space="0" w:color="FFFFFF" w:themeColor="background1"/>
+              <w:left w:val="single" w:sz="4" w:space="0" w:color="FFFFFF" w:themeColor="background1"/>
+              <w:bottom w:val="single" w:sz="4" w:space="0" w:color="FFFFFF" w:themeColor="background1"/>
+              <w:right w:val="single" w:sz="4" w:space="0" w:color="FFFFFF" w:themeColor="background1"/>
+            </w:tcBorders>
+            <w:shd w:val="clear" w:color="auto" w:fill="002060"/>
+          </w:tcPr>
+          <w:p>
+            <w:pPr>
+              <w:jc w:val="center"/>
+              <w:rPr>
+                <w:color w:val="FFFFFF" w:themeColor="background1"/>
+              </w:rPr>
+            </w:pPr>
+            <w:r>
+              <w:rPr>
+                <w:color w:val="FFFFFF" w:themeColor="background1"/>
+              </w:rPr>
+              <w:t>Deprecated</w:t>
+            </w:r>
+          </w:p>
+        </w:tc>
+        <w:tc>
+          <w:tcPr>
+            <w:tcW w:w="1836" w:type="dxa"/>
+            <w:tcBorders>
+              <w:top w:val="single" w:sz="4" w:space="0" w:color="FFFFFF" w:themeColor="background1"/>
+              <w:left w:val="single" w:sz="4" w:space="0" w:color="FFFFFF" w:themeColor="background1"/>
+              <w:bottom w:val="single" w:sz="4" w:space="0" w:color="FFFFFF" w:themeColor="background1"/>
+              <w:right w:val="single" w:sz="4" w:space="0" w:color="FFFFFF" w:themeColor="background1"/>
+            </w:tcBorders>
+            <w:shd w:val="clear" w:color="auto" w:fill="002060"/>
+          </w:tcPr>
+          <w:p>
+            <w:pPr>
+              <w:jc w:val="center"/>
+              <w:rPr>
+                <w:color w:val="FFFFFF" w:themeColor="background1"/>
+              </w:rPr>
+            </w:pPr>
+            <w:r>
+              <w:rPr>
+                <w:color w:val="FFFFFF" w:themeColor="background1"/>
+              </w:rPr>
+              <w:t>YARN-Compatible</w:t>
+            </w:r>
+          </w:p>
+        </w:tc>
+        <w:tc>
+          <w:tcPr>
+            <w:tcW w:w="1836" w:type="dxa"/>
+            <w:tcBorders>
+              <w:top w:val="single" w:sz="4" w:space="0" w:color="FFFFFF" w:themeColor="background1"/>
+              <w:left w:val="single" w:sz="4" w:space="0" w:color="FFFFFF" w:themeColor="background1"/>
+              <w:bottom w:val="single" w:sz="4" w:space="0" w:color="FFFFFF" w:themeColor="background1"/>
+              <w:right w:val="single" w:sz="4" w:space="0" w:color="FFFFFF" w:themeColor="background1"/>
+            </w:tcBorders>
+            <w:shd w:val="clear" w:color="auto" w:fill="002060"/>
+          </w:tcPr>
+          <w:p>
+            <w:pPr>
+              <w:jc w:val="center"/>
+              <w:rPr>
+                <w:color w:val="FFFFFF" w:themeColor="background1"/>
+              </w:rPr>
+            </w:pPr>
+            <w:r>
+              <w:rPr>
+                <w:color w:val="FFFFFF" w:themeColor="background1"/>
+              </w:rPr>
+              <w:t>Types</w:t>
+            </w:r>
+          </w:p>
+        </w:tc>
+        <w:tc>
+          <w:tcPr>
+            <w:tcW w:w="1998" w:type="dxa"/>
+            <w:tcBorders>
+              <w:top w:val="single" w:sz="4" w:space="0" w:color="FFFFFF" w:themeColor="background1"/>
+              <w:left w:val="single" w:sz="4" w:space="0" w:color="FFFFFF" w:themeColor="background1"/>
+              <w:bottom w:val="single" w:sz="4" w:space="0" w:color="FFFFFF" w:themeColor="background1"/>
+              <w:right w:val="single" w:sz="4" w:space="0" w:color="FFFFFF" w:themeColor="background1"/>
+            </w:tcBorders>
+            <w:shd w:val="clear" w:color="auto" w:fill="002060"/>
+          </w:tcPr>
+          <w:p>
+            <w:pPr>
+              <w:jc w:val="center"/>
+              <w:rPr>
+                <w:color w:val="FFFFFF" w:themeColor="background1"/>
+              </w:rPr>
+            </w:pPr>
+            <w:r>
+              <w:rPr>
+                <w:color w:val="FFFFFF" w:themeColor="background1"/>
+              </w:rPr>
+              <w:t>Objects</w:t>
+            </w:r>
+          </w:p>
+        </w:tc>
+      </w:tr>
+      <w:tr>
+        <w:trPr>
+          <w:jc w:val="center"/>
+        </w:trPr>
+        <w:tc>
+          <w:tcPr>
+            <w:tcW w:w="1836" w:type="dxa"/>
+            <w:tcBorders>
+              <w:top w:val="single" w:sz="4" w:space="0" w:color="FFFFFF" w:themeColor="background1"/>
+            </w:tcBorders>
+            <w:vAlign w:val="center"/>
+          </w:tcPr>
+          <w:p>
+            <w:pPr>
+              <w:jc w:val="center"/>
+              <w:rPr>
+                <w:rFonts w:ascii="Courier New" w:hAnsi="Courier New" w:cs="Courier New"/>
+                <w:b/>
+                <w:color w:val="FF0000"/>
+                <w:sz w:val="18"/>
+              </w:rPr>
+            </w:pPr>
+            <w:proofErr w:type="spellStart"/>
+            <w:r>
+              <w:rPr>
+                <w:rFonts w:ascii="Courier New" w:hAnsi="Courier New" w:cs="Courier New"/>
+                <w:b/>
+                <w:color w:val="FF0000"/>
+                <w:sz w:val="18"/>
+              </w:rPr>
+              <w:t>mapred</w:t>
+            </w:r>
+            <w:proofErr w:type="spellEnd"/>
+          </w:p>
+        </w:tc>
+        <w:tc>
+          <w:tcPr>
+            <w:tcW w:w="1836" w:type="dxa"/>
+            <w:tcBorders>
+              <w:top w:val="single" w:sz="4" w:space="0" w:color="FFFFFF" w:themeColor="background1"/>
+            </w:tcBorders>
+            <w:vAlign w:val="center"/>
+          </w:tcPr>
+          <w:p>
+            <w:pPr>
+              <w:jc w:val="center"/>
+            </w:pPr>
+            <w:r>
+              <w:t>Yes</w:t>
+            </w:r>
+          </w:p>
+        </w:tc>
+        <w:tc>
+          <w:tcPr>
+            <w:tcW w:w="1836" w:type="dxa"/>
+            <w:tcBorders>
+              <w:top w:val="single" w:sz="4" w:space="0" w:color="FFFFFF" w:themeColor="background1"/>
+            </w:tcBorders>
+            <w:vAlign w:val="center"/>
+          </w:tcPr>
+          <w:p>
+            <w:pPr>
+              <w:jc w:val="center"/>
+            </w:pPr>
+            <w:r>
+              <w:t>No</w:t>
+            </w:r>
+          </w:p>
+        </w:tc>
+        <w:tc>
+          <w:tcPr>
+            <w:tcW w:w="1836" w:type="dxa"/>
+            <w:tcBorders>
+              <w:top w:val="single" w:sz="4" w:space="0" w:color="FFFFFF" w:themeColor="background1"/>
+            </w:tcBorders>
+            <w:vAlign w:val="center"/>
+          </w:tcPr>
+          <w:p>
+            <w:pPr>
+              <w:jc w:val="center"/>
+            </w:pPr>
+            <w:r>
+              <w:t>Yes</w:t>
+            </w:r>
+          </w:p>
+        </w:tc>
+        <w:tc>
+          <w:tcPr>
+            <w:tcW w:w="1836" w:type="dxa"/>
+            <w:tcBorders>
+              <w:top w:val="single" w:sz="4" w:space="0" w:color="FFFFFF" w:themeColor="background1"/>
+            </w:tcBorders>
+            <w:vAlign w:val="center"/>
+          </w:tcPr>
+          <w:p>
+            <w:pPr>
+              <w:jc w:val="center"/>
+            </w:pPr>
+            <w:r>
+              <w:t>Interfaces</w:t>
+            </w:r>
+          </w:p>
+        </w:tc>
+        <w:tc>
+          <w:tcPr>
+            <w:tcW w:w="1998" w:type="dxa"/>
+            <w:tcBorders>
+              <w:top w:val="single" w:sz="4" w:space="0" w:color="FFFFFF" w:themeColor="background1"/>
+            </w:tcBorders>
+            <w:vAlign w:val="center"/>
+          </w:tcPr>
+          <w:p>
+            <w:pPr>
+              <w:jc w:val="center"/>
+              <w:rPr>
+                <w:rFonts w:ascii="Courier New" w:hAnsi="Courier New" w:cs="Courier New"/>
+              </w:rPr>
+            </w:pPr>
+            <w:proofErr w:type="spellStart"/>
+            <w:r>
+              <w:rPr>
+                <w:rFonts w:ascii="Courier New" w:hAnsi="Courier New" w:cs="Courier New"/>
+              </w:rPr>
+              <w:t>Out</w:t>
+            </w:r>
+            <w:r>
+              <w:rPr>
+                <w:rFonts w:ascii="Courier New" w:hAnsi="Courier New" w:cs="Courier New"/>
+              </w:rPr>
+              <w:t>putCollector</w:t>
+            </w:r>
+            <w:proofErr w:type="spellEnd"/>
+            <w:r>
+              <w:rPr>
+                <w:rFonts w:ascii="Courier New" w:hAnsi="Courier New" w:cs="Courier New"/>
+              </w:rPr>
+              <w:t xml:space="preserve">, Reporter, </w:t>
+            </w:r>
+            <w:proofErr w:type="spellStart"/>
+            <w:r>
+              <w:rPr>
+                <w:rFonts w:ascii="Courier New" w:hAnsi="Courier New" w:cs="Courier New"/>
+              </w:rPr>
+              <w:t>JobConf</w:t>
+            </w:r>
+            <w:proofErr w:type="spellEnd"/>
+          </w:p>
+        </w:tc>
+      </w:tr>
+      <w:tr>
+        <w:trPr>
+          <w:jc w:val="center"/>
+        </w:trPr>
+        <w:tc>
+          <w:tcPr>
+            <w:tcW w:w="1836" w:type="dxa"/>
+            <w:vAlign w:val="center"/>
+          </w:tcPr>
+          <w:p>
+            <w:pPr>
+              <w:jc w:val="center"/>
+              <w:rPr>
+                <w:rFonts w:ascii="Courier New" w:hAnsi="Courier New" w:cs="Courier New"/>
+                <w:b/>
+                <w:color w:val="FF0000"/>
+                <w:sz w:val="18"/>
+              </w:rPr>
+            </w:pPr>
+            <w:proofErr w:type="spellStart"/>
+            <w:r>
+              <w:rPr>
+                <w:rFonts w:ascii="Courier New" w:hAnsi="Courier New" w:cs="Courier New"/>
+                <w:b/>
+                <w:color w:val="FF0000"/>
+                <w:sz w:val="18"/>
+              </w:rPr>
+              <w:t>mapreduce</w:t>
+            </w:r>
+            <w:proofErr w:type="spellEnd"/>
+          </w:p>
+        </w:tc>
+        <w:tc>
+          <w:tcPr>
+            <w:tcW w:w="1836" w:type="dxa"/>
+            <w:vAlign w:val="center"/>
+          </w:tcPr>
+          <w:p>
+            <w:pPr>
+              <w:jc w:val="center"/>
+            </w:pPr>
+            <w:r>
+              <w:t>Yes</w:t>
+            </w:r>
+          </w:p>
+        </w:tc>
+        <w:tc>
+          <w:tcPr>
+            <w:tcW w:w="1836" w:type="dxa"/>
+            <w:vAlign w:val="center"/>
+          </w:tcPr>
+          <w:p>
+            <w:pPr>
+              <w:jc w:val="center"/>
+            </w:pPr>
+            <w:r>
+              <w:t>No</w:t>
+            </w:r>
+          </w:p>
+        </w:tc>
+        <w:tc>
+          <w:tcPr>
+            <w:tcW w:w="1836" w:type="dxa"/>
+            <w:vAlign w:val="center"/>
+          </w:tcPr>
+          <w:p>
+            <w:pPr>
+              <w:jc w:val="center"/>
+            </w:pPr>
+            <w:r>
+              <w:t>Yes</w:t>
+            </w:r>
+          </w:p>
+        </w:tc>
+        <w:tc>
+          <w:tcPr>
+            <w:tcW w:w="1836" w:type="dxa"/>
+            <w:vAlign w:val="center"/>
+          </w:tcPr>
+          <w:p>
+            <w:pPr>
+              <w:jc w:val="center"/>
+            </w:pPr>
+            <w:r>
+              <w:t>Abstract Classes</w:t>
+            </w:r>
+          </w:p>
+        </w:tc>
+        <w:tc>
+          <w:tcPr>
+            <w:tcW w:w="1998" w:type="dxa"/>
+            <w:vAlign w:val="center"/>
+          </w:tcPr>
+          <w:p>
+            <w:pPr>
+              <w:jc w:val="center"/>
+              <w:rPr>
+                <w:rFonts w:ascii="Courier New" w:hAnsi="Courier New" w:cs="Courier New"/>
+              </w:rPr>
+            </w:pPr>
+            <w:r>
+              <w:rPr>
+                <w:rFonts w:ascii="Courier New" w:hAnsi="Courier New" w:cs="Courier New"/>
+              </w:rPr>
+              <w:t>Context</w:t>
+            </w:r>
+          </w:p>
+        </w:tc>
+      </w:tr>
+    </w:tbl>
+    <w:p>
+      <w:pPr>
+        <w:rPr>
+          <w:sz w:val="8"/>
+          <w:szCs w:val="8"/>
+        </w:rPr>
+      </w:pPr>
+    </w:p>
+    <w:tbl>
+      <w:tblPr>
+        <w:tblStyle w:val="TableGrid"/>
+        <w:tblW w:w="11178" w:type="dxa"/>
+        <w:jc w:val="center"/>
+        <w:tblLook w:val="04A0" w:firstRow="1" w:lastRow="0" w:firstColumn="1" w:lastColumn="0" w:noHBand="0" w:noVBand="1"/>
+      </w:tblPr>
+      <w:tblGrid>
+        <w:gridCol w:w="1823"/>
+        <w:gridCol w:w="1821"/>
+        <w:gridCol w:w="1818"/>
+        <w:gridCol w:w="1945"/>
+        <w:gridCol w:w="1806"/>
+        <w:gridCol w:w="1965"/>
+      </w:tblGrid>
+      <w:tr>
+        <w:trPr>
+          <w:jc w:val="center"/>
+        </w:trPr>
+        <w:tc>
+          <w:tcPr>
+            <w:tcW w:w="1836" w:type="dxa"/>
+            <w:tcBorders>
+              <w:top w:val="single" w:sz="4" w:space="0" w:color="FFFFFF" w:themeColor="background1"/>
+              <w:left w:val="single" w:sz="4" w:space="0" w:color="FFFFFF" w:themeColor="background1"/>
+              <w:bottom w:val="single" w:sz="4" w:space="0" w:color="FFFFFF" w:themeColor="background1"/>
+              <w:right w:val="single" w:sz="4" w:space="0" w:color="FFFFFF" w:themeColor="background1"/>
+            </w:tcBorders>
+            <w:shd w:val="clear" w:color="auto" w:fill="002060"/>
+          </w:tcPr>
+          <w:p>
+            <w:pPr>
+              <w:jc w:val="center"/>
+              <w:rPr>
+                <w:color w:val="FFFFFF" w:themeColor="background1"/>
+              </w:rPr>
+            </w:pPr>
+          </w:p>
+        </w:tc>
+        <w:tc>
+          <w:tcPr>
+            <w:tcW w:w="1836" w:type="dxa"/>
+            <w:tcBorders>
+              <w:top w:val="single" w:sz="4" w:space="0" w:color="FFFFFF" w:themeColor="background1"/>
+              <w:left w:val="single" w:sz="4" w:space="0" w:color="FFFFFF" w:themeColor="background1"/>
+              <w:bottom w:val="single" w:sz="4" w:space="0" w:color="FFFFFF" w:themeColor="background1"/>
+              <w:right w:val="single" w:sz="4" w:space="0" w:color="FFFFFF" w:themeColor="background1"/>
+            </w:tcBorders>
+            <w:shd w:val="clear" w:color="auto" w:fill="002060"/>
+          </w:tcPr>
+          <w:p>
+            <w:pPr>
+              <w:jc w:val="center"/>
+              <w:rPr>
+                <w:color w:val="FFFFFF" w:themeColor="background1"/>
+              </w:rPr>
+            </w:pPr>
+            <w:r>
+              <w:rPr>
+                <w:color w:val="FFFFFF" w:themeColor="background1"/>
+              </w:rPr>
+              <w:t>Methods</w:t>
+            </w:r>
+          </w:p>
+        </w:tc>
+        <w:tc>
+          <w:tcPr>
+            <w:tcW w:w="1836" w:type="dxa"/>
+            <w:tcBorders>
+              <w:top w:val="single" w:sz="4" w:space="0" w:color="FFFFFF" w:themeColor="background1"/>
+              <w:left w:val="single" w:sz="4" w:space="0" w:color="FFFFFF" w:themeColor="background1"/>
+              <w:bottom w:val="single" w:sz="4" w:space="0" w:color="FFFFFF" w:themeColor="background1"/>
+              <w:right w:val="single" w:sz="4" w:space="0" w:color="FFFFFF" w:themeColor="background1"/>
+            </w:tcBorders>
+            <w:shd w:val="clear" w:color="auto" w:fill="002060"/>
+          </w:tcPr>
+          <w:p>
+            <w:pPr>
+              <w:jc w:val="center"/>
+              <w:rPr>
+                <w:color w:val="FFFFFF" w:themeColor="background1"/>
+              </w:rPr>
+            </w:pPr>
+            <w:r>
+              <w:rPr>
+                <w:color w:val="FFFFFF" w:themeColor="background1"/>
+              </w:rPr>
+              <w:t>Output Files</w:t>
+            </w:r>
+          </w:p>
+        </w:tc>
+        <w:tc>
+          <w:tcPr>
+            <w:tcW w:w="1836" w:type="dxa"/>
+            <w:tcBorders>
+              <w:top w:val="single" w:sz="4" w:space="0" w:color="FFFFFF" w:themeColor="background1"/>
+              <w:left w:val="single" w:sz="4" w:space="0" w:color="FFFFFF" w:themeColor="background1"/>
+              <w:bottom w:val="single" w:sz="4" w:space="0" w:color="FFFFFF" w:themeColor="background1"/>
+              <w:right w:val="single" w:sz="4" w:space="0" w:color="FFFFFF" w:themeColor="background1"/>
+            </w:tcBorders>
+            <w:shd w:val="clear" w:color="auto" w:fill="002060"/>
+          </w:tcPr>
+          <w:p>
+            <w:pPr>
+              <w:jc w:val="center"/>
+              <w:rPr>
+                <w:color w:val="FFFFFF" w:themeColor="background1"/>
+              </w:rPr>
+            </w:pPr>
+            <w:r>
+              <w:rPr>
+                <w:color w:val="FFFFFF" w:themeColor="background1"/>
+              </w:rPr>
+              <w:t>Reducer Input Values</w:t>
+            </w:r>
+          </w:p>
+        </w:tc>
+        <w:tc>
+          <w:tcPr>
+            <w:tcW w:w="1836" w:type="dxa"/>
+            <w:tcBorders>
+              <w:top w:val="single" w:sz="4" w:space="0" w:color="FFFFFF" w:themeColor="background1"/>
+              <w:left w:val="single" w:sz="4" w:space="0" w:color="FFFFFF" w:themeColor="background1"/>
+              <w:bottom w:val="single" w:sz="4" w:space="0" w:color="FFFFFF" w:themeColor="background1"/>
+              <w:right w:val="single" w:sz="4" w:space="0" w:color="FFFFFF" w:themeColor="background1"/>
+            </w:tcBorders>
+            <w:shd w:val="clear" w:color="auto" w:fill="002060"/>
+          </w:tcPr>
+          <w:p>
+            <w:pPr>
+              <w:jc w:val="center"/>
+              <w:rPr>
+                <w:color w:val="FFFFFF" w:themeColor="background1"/>
+              </w:rPr>
+            </w:pPr>
+          </w:p>
+        </w:tc>
+        <w:tc>
+          <w:tcPr>
+            <w:tcW w:w="1998" w:type="dxa"/>
+            <w:tcBorders>
+              <w:top w:val="single" w:sz="4" w:space="0" w:color="FFFFFF" w:themeColor="background1"/>
+              <w:left w:val="single" w:sz="4" w:space="0" w:color="FFFFFF" w:themeColor="background1"/>
+              <w:bottom w:val="single" w:sz="4" w:space="0" w:color="FFFFFF" w:themeColor="background1"/>
+              <w:right w:val="single" w:sz="4" w:space="0" w:color="FFFFFF" w:themeColor="background1"/>
+            </w:tcBorders>
+            <w:shd w:val="clear" w:color="auto" w:fill="002060"/>
+          </w:tcPr>
+          <w:p>
+            <w:pPr>
+              <w:jc w:val="center"/>
+              <w:rPr>
+                <w:color w:val="FFFFFF" w:themeColor="background1"/>
+              </w:rPr>
+            </w:pPr>
+          </w:p>
+        </w:tc>
+      </w:tr>
+      <w:tr>
+        <w:trPr>
+          <w:jc w:val="center"/>
+        </w:trPr>
+        <w:tc>
+          <w:tcPr>
+            <w:tcW w:w="1836" w:type="dxa"/>
+            <w:tcBorders>
+              <w:top w:val="single" w:sz="4" w:space="0" w:color="FFFFFF" w:themeColor="background1"/>
+            </w:tcBorders>
+            <w:vAlign w:val="center"/>
+          </w:tcPr>
+          <w:p>
+            <w:pPr>
+              <w:jc w:val="center"/>
+              <w:rPr>
+                <w:rFonts w:ascii="Courier New" w:hAnsi="Courier New" w:cs="Courier New"/>
+                <w:b/>
+                <w:color w:val="FF0000"/>
+                <w:sz w:val="18"/>
+              </w:rPr>
+            </w:pPr>
+            <w:proofErr w:type="spellStart"/>
+            <w:r>
+              <w:rPr>
+                <w:rFonts w:ascii="Courier New" w:hAnsi="Courier New" w:cs="Courier New"/>
+                <w:b/>
+                <w:color w:val="FF0000"/>
+                <w:sz w:val="18"/>
+              </w:rPr>
+              <w:t>mapred</w:t>
+            </w:r>
+            <w:proofErr w:type="spellEnd"/>
+          </w:p>
+        </w:tc>
+        <w:tc>
+          <w:tcPr>
+            <w:tcW w:w="1836" w:type="dxa"/>
+            <w:tcBorders>
+              <w:top w:val="single" w:sz="4" w:space="0" w:color="FFFFFF" w:themeColor="background1"/>
+            </w:tcBorders>
+            <w:vAlign w:val="center"/>
+          </w:tcPr>
+          <w:p>
+            <w:pPr>
+              <w:jc w:val="center"/>
+            </w:pPr>
+            <w:r>
+              <w:rPr>
+                <w:rFonts w:ascii="Courier New" w:hAnsi="Courier New" w:cs="Courier New"/>
+              </w:rPr>
+              <w:t>map</w:t>
+            </w:r>
+            <w:r>
+              <w:t xml:space="preserve">(), </w:t>
+            </w:r>
+            <w:r>
+              <w:rPr>
+                <w:rFonts w:ascii="Courier New" w:hAnsi="Courier New" w:cs="Courier New"/>
+              </w:rPr>
+              <w:t>reduce</w:t>
+            </w:r>
+            <w:r>
+              <w:t>()</w:t>
+            </w:r>
+          </w:p>
+        </w:tc>
+        <w:tc>
+          <w:tcPr>
+            <w:tcW w:w="1836" w:type="dxa"/>
+            <w:tcBorders>
+              <w:top w:val="single" w:sz="4" w:space="0" w:color="FFFFFF" w:themeColor="background1"/>
+            </w:tcBorders>
+            <w:vAlign w:val="center"/>
+          </w:tcPr>
+          <w:p>
+            <w:pPr>
+              <w:jc w:val="center"/>
+            </w:pPr>
+            <w:r>
+              <w:t>part-</w:t>
+            </w:r>
+            <w:proofErr w:type="spellStart"/>
+            <w:r>
+              <w:t>xxxxx</w:t>
+            </w:r>
+            <w:proofErr w:type="spellEnd"/>
+          </w:p>
+        </w:tc>
+        <w:tc>
+          <w:tcPr>
+            <w:tcW w:w="1836" w:type="dxa"/>
+            <w:tcBorders>
+              <w:top w:val="single" w:sz="4" w:space="0" w:color="FFFFFF" w:themeColor="background1"/>
+            </w:tcBorders>
+            <w:vAlign w:val="center"/>
+          </w:tcPr>
+          <w:p>
+            <w:pPr>
+              <w:jc w:val="center"/>
+              <w:rPr>
+                <w:rFonts w:ascii="Courier New" w:hAnsi="Courier New" w:cs="Courier New"/>
+              </w:rPr>
+            </w:pPr>
+            <w:proofErr w:type="spellStart"/>
+            <w:r>
+              <w:rPr>
+                <w:rFonts w:ascii="Courier New" w:hAnsi="Courier New" w:cs="Courier New"/>
+              </w:rPr>
+              <w:t>java.lang.Iterable</w:t>
+            </w:r>
+            <w:proofErr w:type="spellEnd"/>
+          </w:p>
+        </w:tc>
+        <w:tc>
+          <w:tcPr>
+            <w:tcW w:w="1836" w:type="dxa"/>
+            <w:tcBorders>
+              <w:top w:val="single" w:sz="4" w:space="0" w:color="FFFFFF" w:themeColor="background1"/>
+            </w:tcBorders>
+            <w:vAlign w:val="center"/>
+          </w:tcPr>
+          <w:p>
+            <w:pPr>
+              <w:jc w:val="center"/>
+            </w:pPr>
+          </w:p>
+        </w:tc>
+        <w:tc>
+          <w:tcPr>
+            <w:tcW w:w="1998" w:type="dxa"/>
+            <w:tcBorders>
+              <w:top w:val="single" w:sz="4" w:space="0" w:color="FFFFFF" w:themeColor="background1"/>
+            </w:tcBorders>
+            <w:vAlign w:val="center"/>
+          </w:tcPr>
+          <w:p>
+            <w:pPr>
+              <w:jc w:val="center"/>
+              <w:rPr>
+                <w:rFonts w:ascii="Courier New" w:hAnsi="Courier New" w:cs="Courier New"/>
+              </w:rPr>
+            </w:pPr>
+          </w:p>
+        </w:tc>
+      </w:tr>
+      <w:tr>
+        <w:trPr>
+          <w:jc w:val="center"/>
+        </w:trPr>
+        <w:tc>
+          <w:tcPr>
+            <w:tcW w:w="1836" w:type="dxa"/>
+            <w:vAlign w:val="center"/>
+          </w:tcPr>
+          <w:p>
+            <w:pPr>
+              <w:jc w:val="center"/>
+              <w:rPr>
+                <w:rFonts w:ascii="Courier New" w:hAnsi="Courier New" w:cs="Courier New"/>
+                <w:b/>
+                <w:color w:val="FF0000"/>
+                <w:sz w:val="18"/>
+              </w:rPr>
+            </w:pPr>
+            <w:proofErr w:type="spellStart"/>
+            <w:r>
+              <w:rPr>
+                <w:rFonts w:ascii="Courier New" w:hAnsi="Courier New" w:cs="Courier New"/>
+                <w:b/>
+                <w:color w:val="FF0000"/>
+                <w:sz w:val="18"/>
+              </w:rPr>
+              <w:t>mapreduce</w:t>
+            </w:r>
+            <w:proofErr w:type="spellEnd"/>
+          </w:p>
+        </w:tc>
+        <w:tc>
+          <w:tcPr>
+            <w:tcW w:w="1836" w:type="dxa"/>
+            <w:vAlign w:val="center"/>
+          </w:tcPr>
+          <w:p>
+            <w:pPr>
+              <w:jc w:val="center"/>
+            </w:pPr>
+            <w:r>
+              <w:rPr>
+                <w:rFonts w:ascii="Courier New" w:hAnsi="Courier New" w:cs="Courier New"/>
+              </w:rPr>
+              <w:t>map</w:t>
+            </w:r>
+            <w:r>
+              <w:t xml:space="preserve">(), </w:t>
+            </w:r>
+            <w:r>
+              <w:rPr>
+                <w:rFonts w:ascii="Courier New" w:hAnsi="Courier New" w:cs="Courier New"/>
+              </w:rPr>
+              <w:t>reduce</w:t>
+            </w:r>
+            <w:r>
+              <w:t xml:space="preserve">(), </w:t>
+            </w:r>
+            <w:r>
+              <w:rPr>
+                <w:rFonts w:ascii="Courier New" w:hAnsi="Courier New" w:cs="Courier New"/>
+              </w:rPr>
+              <w:t>cleanup</w:t>
+            </w:r>
+            <w:r>
+              <w:t xml:space="preserve">(), </w:t>
+            </w:r>
+            <w:r>
+              <w:rPr>
+                <w:rFonts w:ascii="Courier New" w:hAnsi="Courier New" w:cs="Courier New"/>
+              </w:rPr>
+              <w:t>setup</w:t>
+            </w:r>
+            <w:r>
+              <w:t xml:space="preserve">(), </w:t>
+            </w:r>
+            <w:r>
+              <w:rPr>
+                <w:rFonts w:ascii="Courier New" w:hAnsi="Courier New" w:cs="Courier New"/>
+              </w:rPr>
+              <w:t>run</w:t>
+            </w:r>
+            <w:r>
+              <w:t>()</w:t>
+            </w:r>
+          </w:p>
+        </w:tc>
+        <w:tc>
+          <w:tcPr>
+            <w:tcW w:w="1836" w:type="dxa"/>
+            <w:vAlign w:val="center"/>
+          </w:tcPr>
+          <w:p>
+            <w:pPr>
+              <w:jc w:val="center"/>
+            </w:pPr>
+            <w:r>
+              <w:t>part-m-</w:t>
+            </w:r>
+            <w:proofErr w:type="spellStart"/>
+            <w:r>
+              <w:t>xxxxx</w:t>
+            </w:r>
+            <w:proofErr w:type="spellEnd"/>
+            <w:r>
+              <w:t xml:space="preserve"> (Mapper)</w:t>
+            </w:r>
+          </w:p>
+          <w:p>
+            <w:pPr>
+              <w:jc w:val="center"/>
+            </w:pPr>
+            <w:r>
+              <w:t>part-r-</w:t>
+            </w:r>
+            <w:proofErr w:type="spellStart"/>
+            <w:r>
+              <w:t>yyyyy</w:t>
+            </w:r>
+            <w:proofErr w:type="spellEnd"/>
+            <w:r>
+              <w:t xml:space="preserve"> (Reducer)</w:t>
+            </w:r>
+          </w:p>
+        </w:tc>
+        <w:tc>
+          <w:tcPr>
+            <w:tcW w:w="1836" w:type="dxa"/>
+            <w:vAlign w:val="center"/>
+          </w:tcPr>
+          <w:p>
+            <w:pPr>
+              <w:jc w:val="center"/>
+              <w:rPr>
+                <w:rFonts w:ascii="Courier New" w:hAnsi="Courier New" w:cs="Courier New"/>
+              </w:rPr>
+            </w:pPr>
+            <w:proofErr w:type="spellStart"/>
+            <w:r>
+              <w:rPr>
+                <w:rFonts w:ascii="Courier New" w:hAnsi="Courier New" w:cs="Courier New"/>
+              </w:rPr>
+              <w:t>Java.lang.iterator</w:t>
+            </w:r>
+            <w:proofErr w:type="spellEnd"/>
+          </w:p>
+        </w:tc>
+        <w:tc>
+          <w:tcPr>
+            <w:tcW w:w="1836" w:type="dxa"/>
+            <w:vAlign w:val="center"/>
+          </w:tcPr>
+          <w:p>
+            <w:pPr>
+              <w:jc w:val="center"/>
+            </w:pPr>
+          </w:p>
+        </w:tc>
+        <w:tc>
+          <w:tcPr>
+            <w:tcW w:w="1998" w:type="dxa"/>
+            <w:vAlign w:val="center"/>
+          </w:tcPr>
+          <w:p>
+            <w:pPr>
+              <w:jc w:val="center"/>
+              <w:rPr>
+                <w:rFonts w:ascii="Courier New" w:hAnsi="Courier New" w:cs="Courier New"/>
+              </w:rPr>
+            </w:pPr>
+          </w:p>
+        </w:tc>
+      </w:tr>
+    </w:tbl>
+    <w:p>
+      <w:pPr>
+        <w:rPr>
+          <w:sz w:val="8"/>
+          <w:szCs w:val="8"/>
+        </w:rPr>
+      </w:pPr>
+    </w:p>
+    <w:tbl>
+      <w:tblPr>
+        <w:tblStyle w:val="TableGrid"/>
+        <w:tblW w:w="0" w:type="auto"/>
+        <w:jc w:val="center"/>
+        <w:tblInd w:w="-216" w:type="dxa"/>
+        <w:tblLook w:val="04A0" w:firstRow="1" w:lastRow="0" w:firstColumn="1" w:lastColumn="0" w:noHBand="0" w:noVBand="1"/>
+      </w:tblPr>
+      <w:tblGrid>
+        <w:gridCol w:w="5886"/>
+        <w:gridCol w:w="2069"/>
+        <w:gridCol w:w="3277"/>
+      </w:tblGrid>
+      <w:tr>
+        <w:trPr>
+          <w:trHeight w:val="514"/>
+          <w:jc w:val="center"/>
+        </w:trPr>
+        <w:tc>
+          <w:tcPr>
+            <w:tcW w:w="5886" w:type="dxa"/>
+            <w:vMerge w:val="restart"/>
+          </w:tcPr>
+          <w:p>
+            <w:pPr>
+              <w:jc w:val="center"/>
+            </w:pPr>
+            <w:r>
+              <w:rPr>
+                <w:noProof/>
+              </w:rPr>
+              <w:drawing>
+                <wp:inline distT="0" distB="0" distL="0" distR="0" wp14:anchorId="6F24D6FB" wp14:editId="73585CBB">
+                  <wp:extent cx="3544432" cy="1892005"/>
+                  <wp:effectExtent l="0" t="0" r="0" b="0"/>
+                  <wp:docPr id="2" name="Picture 2"/>
+                  <wp:cNvGraphicFramePr>
+                    <a:graphicFrameLocks xmlns:a="http://schemas.openxmlformats.org/drawingml/2006/main" noChangeAspect="1"/>
+                  </wp:cNvGraphicFramePr>
+                  <a:graphic xmlns:a="http://schemas.openxmlformats.org/drawingml/2006/main">
+                    <a:graphicData uri="http://schemas.openxmlformats.org/drawingml/2006/picture">
+                      <pic:pic xmlns:pic="http://schemas.openxmlformats.org/drawingml/2006/picture">
+                        <pic:nvPicPr>
+                          <pic:cNvPr id="0" name="MapReduce Class Interactions.png"/>
+                          <pic:cNvPicPr/>
+                        </pic:nvPicPr>
+                        <pic:blipFill>
+                          <a:blip r:embed="rId16">
+                            <a:extLst>
+                              <a:ext uri="{28A0092B-C50C-407E-A947-70E740481C1C}">
+                                <a14:useLocalDpi xmlns:a14="http://schemas.microsoft.com/office/drawing/2010/main" val="0"/>
+                              </a:ext>
+                            </a:extLst>
+                          </a:blip>
+                          <a:stretch>
+                            <a:fillRect/>
+                          </a:stretch>
+                        </pic:blipFill>
+                        <pic:spPr>
+                          <a:xfrm>
+                            <a:off x="0" y="0"/>
+                            <a:ext cx="3547781" cy="1893793"/>
+                          </a:xfrm>
+                          <a:prstGeom prst="rect">
+                            <a:avLst/>
+                          </a:prstGeom>
+                        </pic:spPr>
+                      </pic:pic>
+                    </a:graphicData>
+                  </a:graphic>
+                </wp:inline>
+              </w:drawing>
+            </w:r>
+          </w:p>
+        </w:tc>
+        <w:tc>
+          <w:tcPr>
+            <w:tcW w:w="5346" w:type="dxa"/>
+            <w:gridSpan w:val="2"/>
+          </w:tcPr>
+          <w:p>
+            <w:pPr>
+              <w:jc w:val="center"/>
+              <w:rPr>
+                <w:b/>
+                <w:color w:val="0000FF"/>
+              </w:rPr>
+            </w:pPr>
+            <w:r>
+              <w:rPr>
+                <w:rFonts w:ascii="Courier New" w:hAnsi="Courier New" w:cs="Courier New"/>
+                <w:b/>
+                <w:color w:val="0000FF"/>
+              </w:rPr>
+              <w:t>Writable</w:t>
+            </w:r>
+            <w:r>
+              <w:rPr>
+                <w:b/>
+                <w:color w:val="0000FF"/>
+              </w:rPr>
+              <w:t xml:space="preserve"> Types</w:t>
+            </w:r>
+          </w:p>
+          <w:p>
+            <w:pPr>
+              <w:pStyle w:val="ListParagraph"/>
+              <w:numPr>
+                <w:ilvl w:val="0"/>
+                <w:numId w:val="18"/>
+              </w:numPr>
+            </w:pPr>
+            <w:r>
+              <w:rPr>
+                <w:b/>
+                <w:color w:val="FF0000"/>
+              </w:rPr>
+              <w:t xml:space="preserve">All Key/Value types must implement the </w:t>
+            </w:r>
+            <w:r>
+              <w:rPr>
+                <w:rFonts w:ascii="Courier New" w:hAnsi="Courier New" w:cs="Courier New"/>
+                <w:b/>
+                <w:color w:val="FF0000"/>
+              </w:rPr>
+              <w:t>Writable</w:t>
+            </w:r>
+            <w:r>
+              <w:rPr>
+                <w:b/>
+                <w:color w:val="FF0000"/>
+              </w:rPr>
+              <w:t xml:space="preserve"> Interface</w:t>
+            </w:r>
+            <w:r>
+              <w:t>.</w:t>
+            </w:r>
+          </w:p>
+          <w:p>
+            <w:pPr>
+              <w:pStyle w:val="ListParagraph"/>
+              <w:numPr>
+                <w:ilvl w:val="0"/>
+                <w:numId w:val="18"/>
+              </w:numPr>
+            </w:pPr>
+            <w:r>
+              <w:t>Used to serialize keys/values before they are written to disk.</w:t>
+            </w:r>
+          </w:p>
+          <w:p>
+            <w:pPr>
+              <w:pStyle w:val="ListParagraph"/>
+              <w:numPr>
+                <w:ilvl w:val="0"/>
+                <w:numId w:val="18"/>
+              </w:numPr>
+            </w:pPr>
+            <w:r>
+              <w:t>All Java primitives must have a wrapper class to be able to return/pass from map/reduce calls.</w:t>
+            </w:r>
+          </w:p>
+          <w:p>
+            <w:pPr>
+              <w:ind w:left="-72"/>
+            </w:pPr>
+          </w:p>
+          <w:p>
+            <w:pPr>
+              <w:ind w:left="-72"/>
+              <w:jc w:val="center"/>
+              <w:rPr>
+                <w:b/>
+                <w:color w:val="0000FF"/>
+              </w:rPr>
+            </w:pPr>
+            <w:r>
+              <w:rPr>
+                <w:rFonts w:ascii="Courier New" w:hAnsi="Courier New" w:cs="Courier New"/>
+                <w:b/>
+                <w:color w:val="0000FF"/>
+              </w:rPr>
+              <w:t>Writable</w:t>
+            </w:r>
+            <w:r>
+              <w:rPr>
+                <w:b/>
+                <w:color w:val="0000FF"/>
+              </w:rPr>
+              <w:t xml:space="preserve"> Interface Methods</w:t>
+            </w:r>
+          </w:p>
+          <w:p>
+            <w:pPr>
+              <w:pStyle w:val="ListParagraph"/>
+              <w:numPr>
+                <w:ilvl w:val="0"/>
+                <w:numId w:val="18"/>
+              </w:numPr>
+              <w:rPr>
+                <w:rFonts w:ascii="Courier New" w:hAnsi="Courier New" w:cs="Courier New"/>
+                <w:b/>
+                <w:color w:val="E36C0A" w:themeColor="accent6" w:themeShade="BF"/>
+              </w:rPr>
+            </w:pPr>
+            <w:r>
+              <w:rPr>
+                <w:rFonts w:ascii="Courier New" w:hAnsi="Courier New" w:cs="Courier New"/>
+                <w:b/>
+                <w:color w:val="E36C0A" w:themeColor="accent6" w:themeShade="BF"/>
+              </w:rPr>
+              <w:t>void write(</w:t>
+            </w:r>
+            <w:proofErr w:type="spellStart"/>
+            <w:r>
+              <w:rPr>
+                <w:rFonts w:ascii="Courier New" w:hAnsi="Courier New" w:cs="Courier New"/>
+                <w:b/>
+                <w:color w:val="E36C0A" w:themeColor="accent6" w:themeShade="BF"/>
+              </w:rPr>
+              <w:t>DataOutput</w:t>
+            </w:r>
+            <w:proofErr w:type="spellEnd"/>
+            <w:r>
+              <w:rPr>
+                <w:rFonts w:ascii="Courier New" w:hAnsi="Courier New" w:cs="Courier New"/>
+                <w:b/>
+                <w:color w:val="E36C0A" w:themeColor="accent6" w:themeShade="BF"/>
+              </w:rPr>
+              <w:t xml:space="preserve"> out) throws </w:t>
+            </w:r>
+            <w:proofErr w:type="spellStart"/>
+            <w:r>
+              <w:rPr>
+                <w:rFonts w:ascii="Courier New" w:hAnsi="Courier New" w:cs="Courier New"/>
+                <w:b/>
+                <w:color w:val="E36C0A" w:themeColor="accent6" w:themeShade="BF"/>
+              </w:rPr>
+              <w:t>IOException</w:t>
+            </w:r>
+            <w:proofErr w:type="spellEnd"/>
+          </w:p>
+          <w:p>
+            <w:pPr>
+              <w:pStyle w:val="ListParagraph"/>
+              <w:numPr>
+                <w:ilvl w:val="0"/>
+                <w:numId w:val="18"/>
+              </w:numPr>
+              <w:rPr>
+                <w:rFonts w:ascii="Courier New" w:hAnsi="Courier New" w:cs="Courier New"/>
+                <w:b/>
+                <w:color w:val="E36C0A" w:themeColor="accent6" w:themeShade="BF"/>
+              </w:rPr>
+            </w:pPr>
+            <w:r>
+              <w:rPr>
+                <w:rFonts w:ascii="Courier New" w:hAnsi="Courier New" w:cs="Courier New"/>
+                <w:b/>
+                <w:color w:val="E36C0A" w:themeColor="accent6" w:themeShade="BF"/>
+              </w:rPr>
+              <w:t xml:space="preserve">void </w:t>
+            </w:r>
+            <w:proofErr w:type="spellStart"/>
+            <w:r>
+              <w:rPr>
+                <w:rFonts w:ascii="Courier New" w:hAnsi="Courier New" w:cs="Courier New"/>
+                <w:b/>
+                <w:color w:val="E36C0A" w:themeColor="accent6" w:themeShade="BF"/>
+              </w:rPr>
+              <w:t>readFields</w:t>
+            </w:r>
+            <w:proofErr w:type="spellEnd"/>
+            <w:r>
+              <w:rPr>
+                <w:rFonts w:ascii="Courier New" w:hAnsi="Courier New" w:cs="Courier New"/>
+                <w:b/>
+                <w:color w:val="E36C0A" w:themeColor="accent6" w:themeShade="BF"/>
+              </w:rPr>
+              <w:t>(</w:t>
+            </w:r>
+            <w:proofErr w:type="spellStart"/>
+            <w:r>
+              <w:rPr>
+                <w:rFonts w:ascii="Courier New" w:hAnsi="Courier New" w:cs="Courier New"/>
+                <w:b/>
+                <w:color w:val="E36C0A" w:themeColor="accent6" w:themeShade="BF"/>
+              </w:rPr>
+              <w:t>DataInput</w:t>
+            </w:r>
+            <w:proofErr w:type="spellEnd"/>
+            <w:r>
+              <w:rPr>
+                <w:rFonts w:ascii="Courier New" w:hAnsi="Courier New" w:cs="Courier New"/>
+                <w:b/>
+                <w:color w:val="E36C0A" w:themeColor="accent6" w:themeShade="BF"/>
+              </w:rPr>
+              <w:t xml:space="preserve"> in) throws </w:t>
+            </w:r>
+            <w:proofErr w:type="spellStart"/>
+            <w:r>
+              <w:rPr>
+                <w:rFonts w:ascii="Courier New" w:hAnsi="Courier New" w:cs="Courier New"/>
+                <w:b/>
+                <w:color w:val="E36C0A" w:themeColor="accent6" w:themeShade="BF"/>
+              </w:rPr>
+              <w:t>IOException</w:t>
+            </w:r>
+            <w:proofErr w:type="spellEnd"/>
+          </w:p>
+        </w:tc>
+      </w:tr>
+      <w:tr>
+        <w:trPr>
+          <w:trHeight w:val="90"/>
+          <w:jc w:val="center"/>
+        </w:trPr>
+        <w:tc>
+          <w:tcPr>
+            <w:tcW w:w="5886" w:type="dxa"/>
+            <w:vMerge/>
+          </w:tcPr>
+          <w:p>
+            <w:pPr>
+              <w:rPr>
+                <w:noProof/>
+              </w:rPr>
+            </w:pPr>
+          </w:p>
+        </w:tc>
+        <w:tc>
+          <w:tcPr>
+            <w:tcW w:w="2069" w:type="dxa"/>
+          </w:tcPr>
+          <w:p>
+            <w:pPr>
+              <w:jc w:val="center"/>
+              <w:rPr>
+                <w:b/>
+                <w:color w:val="0000FF"/>
+              </w:rPr>
+            </w:pPr>
+            <w:r>
+              <w:rPr>
+                <w:b/>
+                <w:color w:val="0000FF"/>
+              </w:rPr>
+              <w:t>Java Primitive</w:t>
+            </w:r>
+          </w:p>
+        </w:tc>
+        <w:tc>
+          <w:tcPr>
+            <w:tcW w:w="3277" w:type="dxa"/>
+          </w:tcPr>
+          <w:p>
+            <w:pPr>
+              <w:jc w:val="center"/>
+              <w:rPr>
+                <w:b/>
+                <w:color w:val="0000FF"/>
+              </w:rPr>
+            </w:pPr>
+            <w:r>
+              <w:rPr>
+                <w:b/>
+                <w:color w:val="0000FF"/>
+              </w:rPr>
+              <w:t>Hadoop Writable Type</w:t>
+            </w:r>
+          </w:p>
+        </w:tc>
+      </w:tr>
+      <w:tr>
+        <w:trPr>
+          <w:trHeight w:val="88"/>
+          <w:jc w:val="center"/>
+        </w:trPr>
+        <w:tc>
+          <w:tcPr>
+            <w:tcW w:w="5886" w:type="dxa"/>
+            <w:vMerge/>
+          </w:tcPr>
+          <w:p>
+            <w:pPr>
+              <w:rPr>
+                <w:noProof/>
+              </w:rPr>
+            </w:pPr>
+            <w:bookmarkStart w:id="0" w:name="_GoBack" w:colFirst="1" w:colLast="1"/>
+          </w:p>
+        </w:tc>
+        <w:tc>
+          <w:tcPr>
+            <w:tcW w:w="2069" w:type="dxa"/>
+          </w:tcPr>
+          <w:p>
+            <w:pPr>
+              <w:jc w:val="center"/>
+              <w:rPr>
+                <w:b/>
+                <w:color w:val="E36C0A" w:themeColor="accent6" w:themeShade="BF"/>
+              </w:rPr>
+            </w:pPr>
+            <w:proofErr w:type="spellStart"/>
+            <w:r>
+              <w:rPr>
+                <w:b/>
+                <w:color w:val="E36C0A" w:themeColor="accent6" w:themeShade="BF"/>
+              </w:rPr>
+              <w:t>boolean</w:t>
+            </w:r>
+            <w:proofErr w:type="spellEnd"/>
+          </w:p>
+        </w:tc>
+        <w:tc>
+          <w:tcPr>
+            <w:tcW w:w="3277" w:type="dxa"/>
+          </w:tcPr>
+          <w:p>
+            <w:pPr>
+              <w:jc w:val="center"/>
+              <w:rPr>
+                <w:b/>
+                <w:color w:val="E36C0A" w:themeColor="accent6" w:themeShade="BF"/>
+              </w:rPr>
+            </w:pPr>
+            <w:proofErr w:type="spellStart"/>
+            <w:r>
+              <w:rPr>
+                <w:b/>
+                <w:color w:val="E36C0A" w:themeColor="accent6" w:themeShade="BF"/>
+              </w:rPr>
+              <w:t>BooleanWritable</w:t>
+            </w:r>
+            <w:proofErr w:type="spellEnd"/>
+          </w:p>
+        </w:tc>
+      </w:tr>
+      <w:bookmarkEnd w:id="0"/>
+      <w:tr>
+        <w:trPr>
+          <w:trHeight w:val="88"/>
+          <w:jc w:val="center"/>
+        </w:trPr>
+        <w:tc>
+          <w:tcPr>
+            <w:tcW w:w="5886" w:type="dxa"/>
+            <w:vMerge/>
+          </w:tcPr>
+          <w:p>
+            <w:pPr>
+              <w:rPr>
+                <w:noProof/>
+              </w:rPr>
+            </w:pPr>
+          </w:p>
+        </w:tc>
+        <w:tc>
+          <w:tcPr>
+            <w:tcW w:w="2069" w:type="dxa"/>
+          </w:tcPr>
+          <w:p>
+            <w:pPr>
+              <w:jc w:val="center"/>
+              <w:rPr>
+                <w:b/>
+                <w:color w:val="E36C0A" w:themeColor="accent6" w:themeShade="BF"/>
+              </w:rPr>
+            </w:pPr>
+            <w:r>
+              <w:rPr>
+                <w:b/>
+                <w:color w:val="E36C0A" w:themeColor="accent6" w:themeShade="BF"/>
+              </w:rPr>
+              <w:t>long</w:t>
+            </w:r>
+          </w:p>
+        </w:tc>
+        <w:tc>
+          <w:tcPr>
+            <w:tcW w:w="3277" w:type="dxa"/>
+          </w:tcPr>
+          <w:p>
+            <w:pPr>
+              <w:jc w:val="center"/>
+              <w:rPr>
+                <w:b/>
+                <w:color w:val="E36C0A" w:themeColor="accent6" w:themeShade="BF"/>
+              </w:rPr>
+            </w:pPr>
+            <w:proofErr w:type="spellStart"/>
+            <w:r>
+              <w:rPr>
+                <w:b/>
+                <w:color w:val="E36C0A" w:themeColor="accent6" w:themeShade="BF"/>
+              </w:rPr>
+              <w:t>LongWritable</w:t>
+            </w:r>
+            <w:proofErr w:type="spellEnd"/>
+          </w:p>
+        </w:tc>
+      </w:tr>
+      <w:tr>
+        <w:trPr>
+          <w:trHeight w:val="88"/>
+          <w:jc w:val="center"/>
+        </w:trPr>
+        <w:tc>
+          <w:tcPr>
+            <w:tcW w:w="5886" w:type="dxa"/>
+            <w:vMerge/>
+          </w:tcPr>
+          <w:p>
+            <w:pPr>
+              <w:rPr>
+                <w:noProof/>
+              </w:rPr>
+            </w:pPr>
+          </w:p>
+        </w:tc>
+        <w:tc>
+          <w:tcPr>
+            <w:tcW w:w="2069" w:type="dxa"/>
+          </w:tcPr>
+          <w:p>
+            <w:pPr>
+              <w:jc w:val="center"/>
+              <w:rPr>
+                <w:b/>
+                <w:color w:val="E36C0A" w:themeColor="accent6" w:themeShade="BF"/>
+              </w:rPr>
+            </w:pPr>
+            <w:r>
+              <w:rPr>
+                <w:b/>
+                <w:color w:val="E36C0A" w:themeColor="accent6" w:themeShade="BF"/>
+              </w:rPr>
+              <w:t>double</w:t>
+            </w:r>
+          </w:p>
+        </w:tc>
+        <w:tc>
+          <w:tcPr>
+            <w:tcW w:w="3277" w:type="dxa"/>
+          </w:tcPr>
+          <w:p>
+            <w:pPr>
+              <w:jc w:val="center"/>
+              <w:rPr>
+                <w:b/>
+                <w:color w:val="E36C0A" w:themeColor="accent6" w:themeShade="BF"/>
+              </w:rPr>
+            </w:pPr>
+            <w:proofErr w:type="spellStart"/>
+            <w:r>
+              <w:rPr>
+                <w:b/>
+                <w:color w:val="E36C0A" w:themeColor="accent6" w:themeShade="BF"/>
+              </w:rPr>
+              <w:t>DoubleWritable</w:t>
+            </w:r>
+            <w:proofErr w:type="spellEnd"/>
+          </w:p>
+        </w:tc>
+      </w:tr>
+      <w:tr>
+        <w:trPr>
+          <w:trHeight w:val="82"/>
+          <w:jc w:val="center"/>
+        </w:trPr>
+        <w:tc>
+          <w:tcPr>
+            <w:tcW w:w="5886" w:type="dxa"/>
+            <w:vMerge/>
+          </w:tcPr>
+          <w:p>
+            <w:pPr>
+              <w:rPr>
+                <w:noProof/>
+              </w:rPr>
+            </w:pPr>
+          </w:p>
+        </w:tc>
+        <w:tc>
+          <w:tcPr>
+            <w:tcW w:w="2069" w:type="dxa"/>
+          </w:tcPr>
+          <w:p>
+            <w:pPr>
+              <w:jc w:val="center"/>
+              <w:rPr>
+                <w:b/>
+                <w:color w:val="E36C0A" w:themeColor="accent6" w:themeShade="BF"/>
+              </w:rPr>
+            </w:pPr>
+            <w:r>
+              <w:rPr>
+                <w:b/>
+                <w:color w:val="E36C0A" w:themeColor="accent6" w:themeShade="BF"/>
+              </w:rPr>
+              <w:t>string</w:t>
+            </w:r>
+          </w:p>
+        </w:tc>
+        <w:tc>
+          <w:tcPr>
+            <w:tcW w:w="3277" w:type="dxa"/>
+          </w:tcPr>
+          <w:p>
+            <w:pPr>
+              <w:jc w:val="center"/>
+            </w:pPr>
+            <w:r>
+              <w:rPr>
+                <w:b/>
+                <w:color w:val="E36C0A" w:themeColor="accent6" w:themeShade="BF"/>
+              </w:rPr>
+              <w:t>Text</w:t>
+            </w:r>
+            <w:r>
+              <w:rPr>
+                <w:color w:val="E36C0A" w:themeColor="accent6" w:themeShade="BF"/>
+              </w:rPr>
+              <w:t xml:space="preserve"> </w:t>
+            </w:r>
+            <w:r>
+              <w:t>(UTF-8 Format)</w:t>
+            </w:r>
+          </w:p>
+        </w:tc>
+      </w:tr>
+      <w:tr>
+        <w:trPr>
+          <w:trHeight w:val="80"/>
+          <w:jc w:val="center"/>
+        </w:trPr>
+        <w:tc>
+          <w:tcPr>
+            <w:tcW w:w="5886" w:type="dxa"/>
+            <w:vMerge/>
+          </w:tcPr>
+          <w:p>
+            <w:pPr>
+              <w:rPr>
+                <w:noProof/>
+              </w:rPr>
+            </w:pPr>
+          </w:p>
+        </w:tc>
+        <w:tc>
+          <w:tcPr>
+            <w:tcW w:w="2069" w:type="dxa"/>
+          </w:tcPr>
+          <w:p>
+            <w:pPr>
+              <w:jc w:val="center"/>
+            </w:pPr>
+            <w:r>
+              <w:t>N/A</w:t>
+            </w:r>
+          </w:p>
+        </w:tc>
+        <w:tc>
+          <w:tcPr>
+            <w:tcW w:w="3277" w:type="dxa"/>
+          </w:tcPr>
+          <w:p>
+            <w:pPr>
+              <w:jc w:val="center"/>
+              <w:rPr>
+                <w:b/>
+                <w:color w:val="0000FF"/>
+              </w:rPr>
+            </w:pPr>
+            <w:proofErr w:type="spellStart"/>
+            <w:r>
+              <w:rPr>
+                <w:b/>
+                <w:color w:val="E36C0A" w:themeColor="accent6" w:themeShade="BF"/>
+              </w:rPr>
+              <w:t>BytesWritable</w:t>
+            </w:r>
+            <w:proofErr w:type="spellEnd"/>
+            <w:r>
+              <w:rPr>
+                <w:color w:val="E36C0A" w:themeColor="accent6" w:themeShade="BF"/>
+              </w:rPr>
+              <w:t xml:space="preserve"> </w:t>
+            </w:r>
+            <w:r>
+              <w:t>(</w:t>
+            </w:r>
+            <w:r>
+              <w:t>Writable Binary</w:t>
+            </w:r>
+            <w:r>
+              <w:t>)</w:t>
+            </w:r>
+          </w:p>
+        </w:tc>
+      </w:tr>
+    </w:tbl>
+    <w:p>
+      <w:pPr>
+        <w:tabs>
+          <w:tab w:val="center" w:pos="5400"/>
+        </w:tabs>
+        <w:rPr>
+          <w:sz w:val="6"/>
+          <w:szCs w:val="6"/>
+        </w:rPr>
+      </w:pPr>
+    </w:p>
+    <w:tbl>
+      <w:tblPr>
+        <w:tblStyle w:val="TableGrid"/>
+        <w:tblW w:w="11520" w:type="dxa"/>
+        <w:tblInd w:w="-252" w:type="dxa"/>
+        <w:tblLook w:val="04A0" w:firstRow="1" w:lastRow="0" w:firstColumn="1" w:lastColumn="0" w:noHBand="0" w:noVBand="1"/>
+      </w:tblPr>
+      <w:tblGrid>
+        <w:gridCol w:w="5380"/>
+        <w:gridCol w:w="3350"/>
+        <w:gridCol w:w="2790"/>
+      </w:tblGrid>
+      <w:tr>
+        <w:trPr>
+          <w:trHeight w:val="53"/>
+        </w:trPr>
+        <w:tc>
+          <w:tcPr>
+            <w:tcW w:w="5380" w:type="dxa"/>
+            <w:vAlign w:val="center"/>
+          </w:tcPr>
+          <w:p>
+            <w:pPr>
+              <w:jc w:val="center"/>
+              <w:rPr>
+                <w:b/>
+                <w:color w:val="E36C0A" w:themeColor="accent6" w:themeShade="BF"/>
+              </w:rPr>
+            </w:pPr>
+            <w:r>
+              <w:rPr>
+                <w:b/>
+                <w:noProof/>
+                <w:color w:val="E36C0A" w:themeColor="accent6" w:themeShade="BF"/>
+              </w:rPr>
+              <w:drawing>
+                <wp:inline distT="0" distB="0" distL="0" distR="0" wp14:anchorId="208C5C65" wp14:editId="43C14610">
+                  <wp:extent cx="3279526" cy="1834410"/>
+                  <wp:effectExtent l="0" t="0" r="0" b="0"/>
+                  <wp:docPr id="3" name="Picture 3"/>
+                  <wp:cNvGraphicFramePr>
+                    <a:graphicFrameLocks xmlns:a="http://schemas.openxmlformats.org/drawingml/2006/main" noChangeAspect="1"/>
+                  </wp:cNvGraphicFramePr>
+                  <a:graphic xmlns:a="http://schemas.openxmlformats.org/drawingml/2006/main">
+                    <a:graphicData uri="http://schemas.openxmlformats.org/drawingml/2006/picture">
+                      <pic:pic xmlns:pic="http://schemas.openxmlformats.org/drawingml/2006/picture">
+                        <pic:nvPicPr>
+                          <pic:cNvPr id="0" name="Mapper Input Flow.png"/>
+                          <pic:cNvPicPr/>
+                        </pic:nvPicPr>
+                        <pic:blipFill>
+                          <a:blip r:embed="rId17">
+                            <a:extLst>
+                              <a:ext uri="{28A0092B-C50C-407E-A947-70E740481C1C}">
+                                <a14:useLocalDpi xmlns:a14="http://schemas.microsoft.com/office/drawing/2010/main" val="0"/>
+                              </a:ext>
+                            </a:extLst>
+                          </a:blip>
+                          <a:stretch>
+                            <a:fillRect/>
+                          </a:stretch>
+                        </pic:blipFill>
+                        <pic:spPr>
+                          <a:xfrm>
+                            <a:off x="0" y="0"/>
+                            <a:ext cx="3278604" cy="1833894"/>
+                          </a:xfrm>
+                          <a:prstGeom prst="rect">
+                            <a:avLst/>
+                          </a:prstGeom>
+                        </pic:spPr>
+                      </pic:pic>
+                    </a:graphicData>
+                  </a:graphic>
+                </wp:inline>
+              </w:drawing>
+            </w:r>
+          </w:p>
+        </w:tc>
+        <w:tc>
+          <w:tcPr>
+            <w:tcW w:w="3350" w:type="dxa"/>
+            <w:vAlign w:val="center"/>
+          </w:tcPr>
+          <w:p>
+            <w:pPr>
+              <w:jc w:val="center"/>
+              <w:rPr>
+                <w:rFonts w:ascii="Courier New" w:hAnsi="Courier New" w:cs="Courier New"/>
+                <w:b/>
+                <w:color w:val="0000FF"/>
+                <w:sz w:val="20"/>
+              </w:rPr>
+            </w:pPr>
+            <w:proofErr w:type="spellStart"/>
+            <w:r>
+              <w:rPr>
+                <w:rFonts w:ascii="Courier New" w:hAnsi="Courier New" w:cs="Courier New"/>
+                <w:b/>
+                <w:color w:val="0000FF"/>
+                <w:sz w:val="20"/>
+              </w:rPr>
+              <w:t>WritableComparable</w:t>
+            </w:r>
+            <w:proofErr w:type="spellEnd"/>
+          </w:p>
+          <w:p>
+            <w:pPr>
+              <w:pStyle w:val="ListParagraph"/>
+              <w:numPr>
+                <w:ilvl w:val="0"/>
+                <w:numId w:val="18"/>
+              </w:numPr>
+              <w:rPr>
+                <w:b/>
+                <w:color w:val="FF0000"/>
+              </w:rPr>
+            </w:pPr>
+            <w:r>
+              <w:rPr>
+                <w:b/>
+                <w:color w:val="FF0000"/>
+              </w:rPr>
+              <w:t>All keys must implement the Writable and Comparable Interfaces.</w:t>
+            </w:r>
+          </w:p>
+          <w:p>
+            <w:pPr>
+              <w:ind w:left="-72"/>
+              <w:rPr>
+                <w:b/>
+                <w:color w:val="E36C0A" w:themeColor="accent6" w:themeShade="BF"/>
+              </w:rPr>
+            </w:pPr>
+          </w:p>
+          <w:p>
+            <w:pPr>
+              <w:ind w:left="-72"/>
+              <w:jc w:val="center"/>
+              <w:rPr>
+                <w:b/>
+                <w:color w:val="0000FF"/>
+              </w:rPr>
+            </w:pPr>
+            <w:r>
+              <w:rPr>
+                <w:rFonts w:ascii="Courier New" w:hAnsi="Courier New" w:cs="Courier New"/>
+                <w:b/>
+                <w:color w:val="0000FF"/>
+                <w:sz w:val="20"/>
+              </w:rPr>
+              <w:t>Comparable</w:t>
+            </w:r>
+            <w:r>
+              <w:rPr>
+                <w:b/>
+                <w:color w:val="0000FF"/>
+              </w:rPr>
+              <w:t xml:space="preserve"> </w:t>
+            </w:r>
+            <w:r>
+              <w:rPr>
+                <w:b/>
+                <w:color w:val="0000FF"/>
+                <w:sz w:val="20"/>
+              </w:rPr>
+              <w:t>Interface</w:t>
+            </w:r>
+          </w:p>
+          <w:p>
+            <w:pPr>
+              <w:rPr>
+                <w:rFonts w:ascii="Courier New" w:hAnsi="Courier New" w:cs="Courier New"/>
+                <w:b/>
+                <w:color w:val="E36C0A" w:themeColor="accent6" w:themeShade="BF"/>
+              </w:rPr>
+            </w:pPr>
+            <w:proofErr w:type="spellStart"/>
+            <w:r>
+              <w:rPr>
+                <w:rFonts w:ascii="Courier New" w:hAnsi="Courier New" w:cs="Courier New"/>
+                <w:b/>
+                <w:color w:val="E36C0A" w:themeColor="accent6" w:themeShade="BF"/>
+              </w:rPr>
+              <w:t>int</w:t>
+            </w:r>
+            <w:proofErr w:type="spellEnd"/>
+            <w:r>
+              <w:rPr>
+                <w:rFonts w:ascii="Courier New" w:hAnsi="Courier New" w:cs="Courier New"/>
+                <w:b/>
+                <w:color w:val="E36C0A" w:themeColor="accent6" w:themeShade="BF"/>
+              </w:rPr>
+              <w:t xml:space="preserve"> </w:t>
+            </w:r>
+            <w:proofErr w:type="spellStart"/>
+            <w:r>
+              <w:rPr>
+                <w:rFonts w:ascii="Courier New" w:hAnsi="Courier New" w:cs="Courier New"/>
+                <w:b/>
+                <w:color w:val="E36C0A" w:themeColor="accent6" w:themeShade="BF"/>
+              </w:rPr>
+              <w:t>compareTo</w:t>
+            </w:r>
+            <w:proofErr w:type="spellEnd"/>
+            <w:r>
+              <w:rPr>
+                <w:rFonts w:ascii="Courier New" w:hAnsi="Courier New" w:cs="Courier New"/>
+                <w:b/>
+                <w:color w:val="E36C0A" w:themeColor="accent6" w:themeShade="BF"/>
+              </w:rPr>
+              <w:t>(</w:t>
+            </w:r>
+            <w:proofErr w:type="spellStart"/>
+            <w:r>
+              <w:rPr>
+                <w:rFonts w:ascii="Courier New" w:hAnsi="Courier New" w:cs="Courier New"/>
+                <w:b/>
+                <w:color w:val="E36C0A" w:themeColor="accent6" w:themeShade="BF"/>
+              </w:rPr>
+              <w:t>WriteComparable</w:t>
+            </w:r>
+            <w:proofErr w:type="spellEnd"/>
+            <w:r>
+              <w:rPr>
+                <w:rFonts w:ascii="Courier New" w:hAnsi="Courier New" w:cs="Courier New"/>
+                <w:b/>
+                <w:color w:val="E36C0A" w:themeColor="accent6" w:themeShade="BF"/>
+              </w:rPr>
+              <w:t xml:space="preserve"> o)</w:t>
+            </w:r>
+          </w:p>
+          <w:p/>
+          <w:p>
+            <w:pPr>
+              <w:pStyle w:val="ListParagraph"/>
+              <w:numPr>
+                <w:ilvl w:val="0"/>
+                <w:numId w:val="18"/>
+              </w:numPr>
+            </w:pPr>
+            <w:proofErr w:type="spellStart"/>
+            <w:proofErr w:type="gramStart"/>
+            <w:r>
+              <w:t>compareTo</w:t>
+            </w:r>
+            <w:proofErr w:type="spellEnd"/>
+            <w:proofErr w:type="gramEnd"/>
+            <w:r>
+              <w:t xml:space="preserve"> is used to provide a total ordering of keys in the Sort/Shuffle/Merge stage.</w:t>
+            </w:r>
+          </w:p>
+          <w:p>
+            <w:pPr>
+              <w:pStyle w:val="ListParagraph"/>
+              <w:numPr>
+                <w:ilvl w:val="0"/>
+                <w:numId w:val="18"/>
+              </w:numPr>
+            </w:pPr>
+            <w:r>
+              <w:t>Returns -1 if implicit parameter should be order first.</w:t>
+            </w:r>
+          </w:p>
+          <w:p>
+            <w:pPr>
+              <w:pStyle w:val="ListParagraph"/>
+              <w:numPr>
+                <w:ilvl w:val="0"/>
+                <w:numId w:val="18"/>
+              </w:numPr>
+            </w:pPr>
+            <w:r>
+              <w:t>Returns 0 if they are equal.</w:t>
+            </w:r>
+          </w:p>
+          <w:p>
+            <w:pPr>
+              <w:pStyle w:val="ListParagraph"/>
+              <w:numPr>
+                <w:ilvl w:val="0"/>
+                <w:numId w:val="18"/>
+              </w:numPr>
+            </w:pPr>
+            <w:r>
+              <w:t>Returns 1 if explicit parameter should be ordered first.</w:t>
+            </w:r>
+          </w:p>
+        </w:tc>
+        <w:tc>
+          <w:tcPr>
+            <w:tcW w:w="2790" w:type="dxa"/>
+            <w:vAlign w:val="center"/>
+          </w:tcPr>
+          <w:p>
+            <w:pPr>
+              <w:tabs>
+                <w:tab w:val="center" w:pos="5400"/>
+              </w:tabs>
+              <w:jc w:val="center"/>
+              <w:rPr>
+                <w:b/>
+                <w:color w:val="0000FF"/>
+                <w:sz w:val="20"/>
+              </w:rPr>
+            </w:pPr>
+            <w:proofErr w:type="spellStart"/>
+            <w:r>
+              <w:rPr>
+                <w:rFonts w:ascii="Courier New" w:hAnsi="Courier New" w:cs="Courier New"/>
+                <w:b/>
+                <w:color w:val="0000FF"/>
+                <w:sz w:val="20"/>
+              </w:rPr>
+              <w:t>InputFormat</w:t>
+            </w:r>
+            <w:proofErr w:type="spellEnd"/>
+            <w:r>
+              <w:rPr>
+                <w:b/>
+                <w:color w:val="0000FF"/>
+                <w:sz w:val="20"/>
+              </w:rPr>
+              <w:t xml:space="preserve"> Class</w:t>
+            </w:r>
+          </w:p>
+          <w:p>
+            <w:pPr>
+              <w:pStyle w:val="ListParagraph"/>
+              <w:numPr>
+                <w:ilvl w:val="0"/>
+                <w:numId w:val="18"/>
+              </w:numPr>
+              <w:tabs>
+                <w:tab w:val="center" w:pos="5400"/>
+              </w:tabs>
+            </w:pPr>
+            <w:r>
+              <w:t xml:space="preserve">Valid input files/directories </w:t>
+            </w:r>
+            <w:proofErr w:type="gramStart"/>
+            <w:r>
+              <w:t>exists</w:t>
+            </w:r>
+            <w:proofErr w:type="gramEnd"/>
+            <w:r>
+              <w:t>.</w:t>
+            </w:r>
+          </w:p>
+          <w:p>
+            <w:pPr>
+              <w:pStyle w:val="ListParagraph"/>
+              <w:numPr>
+                <w:ilvl w:val="0"/>
+                <w:numId w:val="18"/>
+              </w:numPr>
+              <w:tabs>
+                <w:tab w:val="center" w:pos="5400"/>
+              </w:tabs>
+            </w:pPr>
+            <w:r>
+              <w:t>Partitions the input file into splits.</w:t>
+            </w:r>
+          </w:p>
+          <w:p>
+            <w:pPr>
+              <w:pStyle w:val="ListParagraph"/>
+              <w:numPr>
+                <w:ilvl w:val="0"/>
+                <w:numId w:val="18"/>
+              </w:numPr>
+              <w:tabs>
+                <w:tab w:val="center" w:pos="5400"/>
+              </w:tabs>
+            </w:pPr>
+            <w:r>
+              <w:t xml:space="preserve">Instantiates </w:t>
+            </w:r>
+            <w:proofErr w:type="spellStart"/>
+            <w:r>
+              <w:t>RecordReader</w:t>
+            </w:r>
+            <w:proofErr w:type="spellEnd"/>
+            <w:r>
+              <w:t xml:space="preserve"> for parsing records in the splits.</w:t>
+            </w:r>
+          </w:p>
+          <w:p>
+            <w:pPr>
+              <w:tabs>
+                <w:tab w:val="center" w:pos="5400"/>
+              </w:tabs>
+            </w:pPr>
+          </w:p>
+          <w:p>
+            <w:pPr>
+              <w:tabs>
+                <w:tab w:val="center" w:pos="5400"/>
+              </w:tabs>
+              <w:jc w:val="center"/>
+              <w:rPr>
+                <w:b/>
+                <w:color w:val="0000FF"/>
+              </w:rPr>
+            </w:pPr>
+            <w:r>
+              <w:rPr>
+                <w:b/>
+                <w:color w:val="0000FF"/>
+              </w:rPr>
+              <w:t>Valid Values</w:t>
+            </w:r>
+          </w:p>
+          <w:p>
+            <w:pPr>
+              <w:pStyle w:val="ListParagraph"/>
+              <w:numPr>
+                <w:ilvl w:val="0"/>
+                <w:numId w:val="18"/>
+              </w:numPr>
+              <w:tabs>
+                <w:tab w:val="center" w:pos="5400"/>
+              </w:tabs>
+            </w:pPr>
+            <w:proofErr w:type="spellStart"/>
+            <w:r>
+              <w:rPr>
+                <w:b/>
+                <w:color w:val="E36C0A" w:themeColor="accent6" w:themeShade="BF"/>
+              </w:rPr>
+              <w:t>Text</w:t>
+            </w:r>
+            <w:r>
+              <w:rPr>
+                <w:b/>
+                <w:color w:val="E36C0A" w:themeColor="accent6" w:themeShade="BF"/>
+              </w:rPr>
+              <w:t>File</w:t>
+            </w:r>
+            <w:r>
+              <w:rPr>
+                <w:b/>
+                <w:color w:val="E36C0A" w:themeColor="accent6" w:themeShade="BF"/>
+              </w:rPr>
+              <w:t>InputFormat</w:t>
+            </w:r>
+            <w:proofErr w:type="spellEnd"/>
+            <w:r>
+              <w:t xml:space="preserve"> – Single Line Record Text Files</w:t>
+            </w:r>
+            <w:r>
+              <w:t xml:space="preserve">. </w:t>
+            </w:r>
+            <w:r>
+              <w:rPr>
+                <w:b/>
+                <w:color w:val="FF0000"/>
+              </w:rPr>
+              <w:t>Terminated by newline characters.</w:t>
+            </w:r>
+          </w:p>
+          <w:p>
+            <w:pPr>
+              <w:pStyle w:val="ListParagraph"/>
+              <w:numPr>
+                <w:ilvl w:val="0"/>
+                <w:numId w:val="18"/>
+              </w:numPr>
+              <w:tabs>
+                <w:tab w:val="center" w:pos="5400"/>
+              </w:tabs>
+            </w:pPr>
+            <w:proofErr w:type="spellStart"/>
+            <w:r>
+              <w:rPr>
+                <w:b/>
+                <w:color w:val="E36C0A" w:themeColor="accent6" w:themeShade="BF"/>
+              </w:rPr>
+              <w:t>SequenceFileInputFormat</w:t>
+            </w:r>
+            <w:proofErr w:type="spellEnd"/>
+            <w:r>
+              <w:t xml:space="preserve"> – Binary Files</w:t>
+            </w:r>
+          </w:p>
+        </w:tc>
+      </w:tr>
+    </w:tbl>
+    <w:p>
+      <w:pPr>
+        <w:rPr>
+          <w:b/>
+          <w:sz w:val="8"/>
+          <w:szCs w:val="8"/>
+        </w:rPr>
+      </w:pPr>
+      <w:r>
+        <w:rPr>
+          <w:b/>
+          <w:sz w:val="8"/>
+          <w:szCs w:val="8"/>
+        </w:rPr>
+        <w:t> </w:t>
+      </w:r>
+    </w:p>
     <w:p/>
     <w:p/>
     <w:sectPr>
-      <w:footerReference w:type="default" r:id="rId16"/>
+      <w:footerReference w:type="default" r:id="rId18"/>
       <w:pgSz w:w="12240" w:h="15840"/>
       <w:pgMar w:top="288" w:right="720" w:bottom="288" w:left="720" w:header="720" w:footer="720" w:gutter="0"/>
       <w:cols w:space="720"/>
@@ -20508,7 +22983,7 @@
       <w:rPr>
         <w:noProof/>
       </w:rPr>
-      <w:t>6</w:t>
+      <w:t>7</w:t>
     </w:r>
     <w:r>
       <w:rPr>
@@ -24234,7 +26709,7 @@
 </file>
 
 <file path=customXml/itemProps1.xml><?xml version="1.0" encoding="utf-8"?>
-<ds:datastoreItem xmlns:ds="http://schemas.openxmlformats.org/officeDocument/2006/customXml" ds:itemID="{C885BE9B-A36C-4662-94F6-ADA4E7EB3C18}">
+<ds:datastoreItem xmlns:ds="http://schemas.openxmlformats.org/officeDocument/2006/customXml" ds:itemID="{DB3EA46A-C9F6-42E2-89CF-D9B1B0DA94E6}">
   <ds:schemaRefs>
     <ds:schemaRef ds:uri="http://schemas.openxmlformats.org/officeDocument/2006/bibliography"/>
   </ds:schemaRefs>

</xml_diff>

<commit_message>
Finishing Mapper class interactions and moving on to reducer class interactions.
</commit_message>
<xml_diff>
--- a/Exam Study Guide/Exam #1/CS286 - Exam #1 Study Guide.docx
+++ b/Exam Study Guide/Exam #1/CS286 - Exam #1 Study Guide.docx
@@ -10269,6 +10269,19 @@
               <w:t xml:space="preserve"> Control System</w:t>
             </w:r>
           </w:p>
+          <w:p/>
+          <w:p>
+            <w:r>
+              <w:rPr>
+                <w:b/>
+                <w:color w:val="0000FF"/>
+              </w:rPr>
+              <w:t>CLDB</w:t>
+            </w:r>
+            <w:r>
+              <w:t xml:space="preserve"> – Container Location Database.</w:t>
+            </w:r>
+          </w:p>
         </w:tc>
       </w:tr>
       <w:tr>
@@ -22101,7 +22114,6 @@
                 <w:noProof/>
               </w:rPr>
             </w:pPr>
-            <w:bookmarkStart w:id="0" w:name="_GoBack" w:colFirst="1" w:colLast="1"/>
           </w:p>
         </w:tc>
         <w:tc>
@@ -22146,70 +22158,6 @@
                 <w:color w:val="E36C0A" w:themeColor="accent6" w:themeShade="BF"/>
               </w:rPr>
               <w:t>BooleanWritable</w:t>
-            </w:r>
-            <w:proofErr w:type="spellEnd"/>
-          </w:p>
-        </w:tc>
-      </w:tr>
-      <w:bookmarkEnd w:id="0"/>
-      <w:tr>
-        <w:trPr>
-          <w:trHeight w:val="88"/>
-          <w:jc w:val="center"/>
-        </w:trPr>
-        <w:tc>
-          <w:tcPr>
-            <w:tcW w:w="5886" w:type="dxa"/>
-            <w:vMerge/>
-          </w:tcPr>
-          <w:p>
-            <w:pPr>
-              <w:rPr>
-                <w:noProof/>
-              </w:rPr>
-            </w:pPr>
-          </w:p>
-        </w:tc>
-        <w:tc>
-          <w:tcPr>
-            <w:tcW w:w="2069" w:type="dxa"/>
-          </w:tcPr>
-          <w:p>
-            <w:pPr>
-              <w:jc w:val="center"/>
-              <w:rPr>
-                <w:b/>
-                <w:color w:val="E36C0A" w:themeColor="accent6" w:themeShade="BF"/>
-              </w:rPr>
-            </w:pPr>
-            <w:r>
-              <w:rPr>
-                <w:b/>
-                <w:color w:val="E36C0A" w:themeColor="accent6" w:themeShade="BF"/>
-              </w:rPr>
-              <w:t>long</w:t>
-            </w:r>
-          </w:p>
-        </w:tc>
-        <w:tc>
-          <w:tcPr>
-            <w:tcW w:w="3277" w:type="dxa"/>
-          </w:tcPr>
-          <w:p>
-            <w:pPr>
-              <w:jc w:val="center"/>
-              <w:rPr>
-                <w:b/>
-                <w:color w:val="E36C0A" w:themeColor="accent6" w:themeShade="BF"/>
-              </w:rPr>
-            </w:pPr>
-            <w:proofErr w:type="spellStart"/>
-            <w:r>
-              <w:rPr>
-                <w:b/>
-                <w:color w:val="E36C0A" w:themeColor="accent6" w:themeShade="BF"/>
-              </w:rPr>
-              <w:t>LongWritable</w:t>
             </w:r>
             <w:proofErr w:type="spellEnd"/>
           </w:p>
@@ -22250,6 +22198,69 @@
                 <w:b/>
                 <w:color w:val="E36C0A" w:themeColor="accent6" w:themeShade="BF"/>
               </w:rPr>
+              <w:t>long</w:t>
+            </w:r>
+          </w:p>
+        </w:tc>
+        <w:tc>
+          <w:tcPr>
+            <w:tcW w:w="3277" w:type="dxa"/>
+          </w:tcPr>
+          <w:p>
+            <w:pPr>
+              <w:jc w:val="center"/>
+              <w:rPr>
+                <w:b/>
+                <w:color w:val="E36C0A" w:themeColor="accent6" w:themeShade="BF"/>
+              </w:rPr>
+            </w:pPr>
+            <w:proofErr w:type="spellStart"/>
+            <w:r>
+              <w:rPr>
+                <w:b/>
+                <w:color w:val="E36C0A" w:themeColor="accent6" w:themeShade="BF"/>
+              </w:rPr>
+              <w:t>LongWritable</w:t>
+            </w:r>
+            <w:proofErr w:type="spellEnd"/>
+          </w:p>
+        </w:tc>
+      </w:tr>
+      <w:tr>
+        <w:trPr>
+          <w:trHeight w:val="88"/>
+          <w:jc w:val="center"/>
+        </w:trPr>
+        <w:tc>
+          <w:tcPr>
+            <w:tcW w:w="5886" w:type="dxa"/>
+            <w:vMerge/>
+          </w:tcPr>
+          <w:p>
+            <w:pPr>
+              <w:rPr>
+                <w:noProof/>
+              </w:rPr>
+            </w:pPr>
+          </w:p>
+        </w:tc>
+        <w:tc>
+          <w:tcPr>
+            <w:tcW w:w="2069" w:type="dxa"/>
+          </w:tcPr>
+          <w:p>
+            <w:pPr>
+              <w:jc w:val="center"/>
+              <w:rPr>
+                <w:b/>
+                <w:color w:val="E36C0A" w:themeColor="accent6" w:themeShade="BF"/>
+              </w:rPr>
+            </w:pPr>
+            <w:r>
+              <w:rPr>
+                <w:b/>
+                <w:color w:val="E36C0A" w:themeColor="accent6" w:themeShade="BF"/>
+              </w:rPr>
               <w:t>double</w:t>
             </w:r>
           </w:p>
@@ -22434,9 +22445,9 @@
         <w:tblLook w:val="04A0" w:firstRow="1" w:lastRow="0" w:firstColumn="1" w:lastColumn="0" w:noHBand="0" w:noVBand="1"/>
       </w:tblPr>
       <w:tblGrid>
-        <w:gridCol w:w="5380"/>
-        <w:gridCol w:w="3350"/>
-        <w:gridCol w:w="2790"/>
+        <w:gridCol w:w="4860"/>
+        <w:gridCol w:w="3060"/>
+        <w:gridCol w:w="3600"/>
       </w:tblGrid>
       <w:tr>
         <w:trPr>
@@ -22444,7 +22455,7 @@
         </w:trPr>
         <w:tc>
           <w:tcPr>
-            <w:tcW w:w="5380" w:type="dxa"/>
+            <w:tcW w:w="4860" w:type="dxa"/>
             <w:vAlign w:val="center"/>
           </w:tcPr>
           <w:p>
@@ -22462,9 +22473,9 @@
                 <w:color w:val="E36C0A" w:themeColor="accent6" w:themeShade="BF"/>
               </w:rPr>
               <w:drawing>
-                <wp:inline distT="0" distB="0" distL="0" distR="0" wp14:anchorId="208C5C65" wp14:editId="43C14610">
-                  <wp:extent cx="3279526" cy="1834410"/>
-                  <wp:effectExtent l="0" t="0" r="0" b="0"/>
+                <wp:inline distT="0" distB="0" distL="0" distR="0" wp14:anchorId="5576F74F" wp14:editId="4FFA664B">
+                  <wp:extent cx="2888898" cy="1615911"/>
+                  <wp:effectExtent l="0" t="0" r="6985" b="3810"/>
                   <wp:docPr id="3" name="Picture 3"/>
                   <wp:cNvGraphicFramePr>
                     <a:graphicFrameLocks xmlns:a="http://schemas.openxmlformats.org/drawingml/2006/main" noChangeAspect="1"/>
@@ -22491,7 +22502,7 @@
                         <pic:spPr>
                           <a:xfrm>
                             <a:off x="0" y="0"/>
-                            <a:ext cx="3278604" cy="1833894"/>
+                            <a:ext cx="2889999" cy="1616527"/>
                           </a:xfrm>
                           <a:prstGeom prst="rect">
                             <a:avLst/>
@@ -22507,7 +22518,7 @@
         </w:tc>
         <w:tc>
           <w:tcPr>
-            <w:tcW w:w="3350" w:type="dxa"/>
+            <w:tcW w:w="3060" w:type="dxa"/>
             <w:vAlign w:val="center"/>
           </w:tcPr>
           <w:p>
@@ -22597,10 +22608,13 @@
           </w:p>
           <w:p>
             <w:pPr>
+              <w:jc w:val="center"/>
               <w:rPr>
                 <w:rFonts w:ascii="Courier New" w:hAnsi="Courier New" w:cs="Courier New"/>
                 <w:b/>
                 <w:color w:val="E36C0A" w:themeColor="accent6" w:themeShade="BF"/>
+                <w:sz w:val="14"/>
+                <w:szCs w:val="14"/>
               </w:rPr>
             </w:pPr>
             <w:proofErr w:type="spellStart"/>
@@ -22609,6 +22623,8 @@
                 <w:rFonts w:ascii="Courier New" w:hAnsi="Courier New" w:cs="Courier New"/>
                 <w:b/>
                 <w:color w:val="E36C0A" w:themeColor="accent6" w:themeShade="BF"/>
+                <w:sz w:val="14"/>
+                <w:szCs w:val="14"/>
               </w:rPr>
               <w:t>int</w:t>
             </w:r>
@@ -22618,6 +22634,8 @@
                 <w:rFonts w:ascii="Courier New" w:hAnsi="Courier New" w:cs="Courier New"/>
                 <w:b/>
                 <w:color w:val="E36C0A" w:themeColor="accent6" w:themeShade="BF"/>
+                <w:sz w:val="14"/>
+                <w:szCs w:val="14"/>
               </w:rPr>
               <w:t xml:space="preserve"> </w:t>
             </w:r>
@@ -22627,6 +22645,8 @@
                 <w:rFonts w:ascii="Courier New" w:hAnsi="Courier New" w:cs="Courier New"/>
                 <w:b/>
                 <w:color w:val="E36C0A" w:themeColor="accent6" w:themeShade="BF"/>
+                <w:sz w:val="14"/>
+                <w:szCs w:val="14"/>
               </w:rPr>
               <w:t>compareTo</w:t>
             </w:r>
@@ -22636,6 +22656,8 @@
                 <w:rFonts w:ascii="Courier New" w:hAnsi="Courier New" w:cs="Courier New"/>
                 <w:b/>
                 <w:color w:val="E36C0A" w:themeColor="accent6" w:themeShade="BF"/>
+                <w:sz w:val="14"/>
+                <w:szCs w:val="14"/>
               </w:rPr>
               <w:t>(</w:t>
             </w:r>
@@ -22645,6 +22667,8 @@
                 <w:rFonts w:ascii="Courier New" w:hAnsi="Courier New" w:cs="Courier New"/>
                 <w:b/>
                 <w:color w:val="E36C0A" w:themeColor="accent6" w:themeShade="BF"/>
+                <w:sz w:val="14"/>
+                <w:szCs w:val="14"/>
               </w:rPr>
               <w:t>WriteComparable</w:t>
             </w:r>
@@ -22654,6 +22678,8 @@
                 <w:rFonts w:ascii="Courier New" w:hAnsi="Courier New" w:cs="Courier New"/>
                 <w:b/>
                 <w:color w:val="E36C0A" w:themeColor="accent6" w:themeShade="BF"/>
+                <w:sz w:val="14"/>
+                <w:szCs w:val="14"/>
               </w:rPr>
               <w:t xml:space="preserve"> o)</w:t>
             </w:r>
@@ -22670,12 +22696,19 @@
             <w:proofErr w:type="spellStart"/>
             <w:proofErr w:type="gramStart"/>
             <w:r>
+              <w:rPr>
+                <w:rFonts w:ascii="Courier New" w:hAnsi="Courier New" w:cs="Courier New"/>
+                <w:b/>
+              </w:rPr>
               <w:t>compareTo</w:t>
             </w:r>
             <w:proofErr w:type="spellEnd"/>
             <w:proofErr w:type="gramEnd"/>
             <w:r>
-              <w:t xml:space="preserve"> is used to provide a total ordering of keys in the Sort/Shuffle/Merge stage.</w:t>
+              <w:t xml:space="preserve"> </w:t>
+            </w:r>
+            <w:r>
+              <w:t>is used to provide a total ordering of keys in the Sort/Shuffle/Merge stage.</w:t>
             </w:r>
           </w:p>
           <w:p>
@@ -22717,7 +22750,7 @@
         </w:tc>
         <w:tc>
           <w:tcPr>
-            <w:tcW w:w="2790" w:type="dxa"/>
+            <w:tcW w:w="3600" w:type="dxa"/>
             <w:vAlign w:val="center"/>
           </w:tcPr>
           <w:p>
@@ -22806,37 +22839,14 @@
             </w:r>
             <w:proofErr w:type="spellStart"/>
             <w:r>
+              <w:rPr>
+                <w:rFonts w:ascii="Courier New" w:hAnsi="Courier New" w:cs="Courier New"/>
+              </w:rPr>
               <w:t>RecordReader</w:t>
             </w:r>
             <w:proofErr w:type="spellEnd"/>
             <w:r>
               <w:t xml:space="preserve"> for parsing records in the splits.</w:t>
-            </w:r>
-          </w:p>
-          <w:p>
-            <w:pPr>
-              <w:tabs>
-                <w:tab w:val="center" w:pos="5400"/>
-              </w:tabs>
-            </w:pPr>
-          </w:p>
-          <w:p>
-            <w:pPr>
-              <w:tabs>
-                <w:tab w:val="center" w:pos="5400"/>
-              </w:tabs>
-              <w:jc w:val="center"/>
-              <w:rPr>
-                <w:b/>
-                <w:color w:val="0000FF"/>
-              </w:rPr>
-            </w:pPr>
-            <w:r>
-              <w:rPr>
-                <w:b/>
-                <w:color w:val="0000FF"/>
-              </w:rPr>
-              <w:t>Valid Values</w:t>
             </w:r>
           </w:p>
           <w:p>
@@ -22850,41 +22860,304 @@
                 <w:tab w:val="center" w:pos="5400"/>
               </w:tabs>
             </w:pPr>
+            <w:r>
+              <w:t xml:space="preserve">Throws </w:t>
+            </w:r>
             <w:proofErr w:type="spellStart"/>
             <w:r>
               <w:rPr>
+                <w:rFonts w:ascii="Courier New" w:hAnsi="Courier New" w:cs="Courier New"/>
+              </w:rPr>
+              <w:t>IOException</w:t>
+            </w:r>
+            <w:proofErr w:type="spellEnd"/>
+          </w:p>
+          <w:p>
+            <w:pPr>
+              <w:tabs>
+                <w:tab w:val="center" w:pos="5400"/>
+              </w:tabs>
+            </w:pPr>
+          </w:p>
+          <w:p>
+            <w:pPr>
+              <w:tabs>
+                <w:tab w:val="center" w:pos="5400"/>
+              </w:tabs>
+              <w:jc w:val="center"/>
+              <w:rPr>
+                <w:b/>
+                <w:color w:val="0000FF"/>
+              </w:rPr>
+            </w:pPr>
+            <w:r>
+              <w:rPr>
+                <w:b/>
+                <w:color w:val="0000FF"/>
+              </w:rPr>
+              <w:t>Methods</w:t>
+            </w:r>
+          </w:p>
+          <w:p>
+            <w:pPr>
+              <w:tabs>
+                <w:tab w:val="center" w:pos="5400"/>
+              </w:tabs>
+              <w:rPr>
+                <w:rFonts w:ascii="Courier New" w:hAnsi="Courier New" w:cs="Courier New"/>
                 <w:b/>
                 <w:color w:val="E36C0A" w:themeColor="accent6" w:themeShade="BF"/>
               </w:rPr>
-              <w:t>Text</w:t>
-            </w:r>
-            <w:r>
-              <w:rPr>
+            </w:pPr>
+            <w:r>
+              <w:rPr>
+                <w:rFonts w:ascii="Courier New" w:hAnsi="Courier New" w:cs="Courier New"/>
+                <w:b/>
+                <w:sz w:val="14"/>
+                <w:szCs w:val="14"/>
+              </w:rPr>
+              <w:t xml:space="preserve">public abstract </w:t>
+            </w:r>
+            <w:r>
+              <w:rPr>
+                <w:rFonts w:ascii="Courier New" w:hAnsi="Courier New" w:cs="Courier New"/>
                 <w:b/>
                 <w:color w:val="E36C0A" w:themeColor="accent6" w:themeShade="BF"/>
-              </w:rPr>
-              <w:t>File</w:t>
-            </w:r>
-            <w:r>
-              <w:rPr>
+                <w:sz w:val="14"/>
+                <w:szCs w:val="14"/>
+              </w:rPr>
+              <w:t>List&lt;</w:t>
+            </w:r>
+            <w:proofErr w:type="spellStart"/>
+            <w:r>
+              <w:rPr>
+                <w:rFonts w:ascii="Courier New" w:hAnsi="Courier New" w:cs="Courier New"/>
                 <w:b/>
                 <w:color w:val="E36C0A" w:themeColor="accent6" w:themeShade="BF"/>
-              </w:rPr>
-              <w:t>InputFormat</w:t>
+                <w:sz w:val="14"/>
+                <w:szCs w:val="14"/>
+              </w:rPr>
+              <w:t>InputSplit</w:t>
             </w:r>
             <w:proofErr w:type="spellEnd"/>
             <w:r>
-              <w:t xml:space="preserve"> – Single Line Record Text Files</w:t>
-            </w:r>
-            <w:r>
-              <w:t xml:space="preserve">. </w:t>
-            </w:r>
-            <w:r>
-              <w:rPr>
-                <w:b/>
-                <w:color w:val="FF0000"/>
-              </w:rPr>
-              <w:t>Terminated by newline characters.</w:t>
+              <w:rPr>
+                <w:rFonts w:ascii="Courier New" w:hAnsi="Courier New" w:cs="Courier New"/>
+                <w:b/>
+                <w:color w:val="E36C0A" w:themeColor="accent6" w:themeShade="BF"/>
+                <w:sz w:val="14"/>
+                <w:szCs w:val="14"/>
+              </w:rPr>
+              <w:t xml:space="preserve">&gt; </w:t>
+            </w:r>
+            <w:proofErr w:type="spellStart"/>
+            <w:r>
+              <w:rPr>
+                <w:rFonts w:ascii="Courier New" w:hAnsi="Courier New" w:cs="Courier New"/>
+                <w:b/>
+                <w:color w:val="00B050"/>
+                <w:sz w:val="14"/>
+                <w:szCs w:val="14"/>
+              </w:rPr>
+              <w:t>getSplits</w:t>
+            </w:r>
+            <w:proofErr w:type="spellEnd"/>
+            <w:r>
+              <w:rPr>
+                <w:rFonts w:ascii="Courier New" w:hAnsi="Courier New" w:cs="Courier New"/>
+                <w:b/>
+                <w:color w:val="E36C0A" w:themeColor="accent6" w:themeShade="BF"/>
+                <w:sz w:val="14"/>
+                <w:szCs w:val="14"/>
+              </w:rPr>
+              <w:t>(</w:t>
+            </w:r>
+            <w:proofErr w:type="spellStart"/>
+            <w:r>
+              <w:rPr>
+                <w:rFonts w:ascii="Courier New" w:hAnsi="Courier New" w:cs="Courier New"/>
+                <w:b/>
+                <w:color w:val="E36C0A" w:themeColor="accent6" w:themeShade="BF"/>
+                <w:sz w:val="14"/>
+                <w:szCs w:val="14"/>
+              </w:rPr>
+              <w:t>JobContext</w:t>
+            </w:r>
+            <w:proofErr w:type="spellEnd"/>
+            <w:r>
+              <w:rPr>
+                <w:rFonts w:ascii="Courier New" w:hAnsi="Courier New" w:cs="Courier New"/>
+                <w:b/>
+                <w:color w:val="E36C0A" w:themeColor="accent6" w:themeShade="BF"/>
+                <w:sz w:val="14"/>
+                <w:szCs w:val="14"/>
+              </w:rPr>
+              <w:t>)</w:t>
+            </w:r>
+            <w:r>
+              <w:rPr>
+                <w:rFonts w:ascii="Courier New" w:hAnsi="Courier New" w:cs="Courier New"/>
+                <w:b/>
+                <w:color w:val="E36C0A" w:themeColor="accent6" w:themeShade="BF"/>
+              </w:rPr>
+              <w:t xml:space="preserve"> </w:t>
+            </w:r>
+          </w:p>
+          <w:p>
+            <w:pPr>
+              <w:tabs>
+                <w:tab w:val="center" w:pos="5400"/>
+              </w:tabs>
+            </w:pPr>
+          </w:p>
+          <w:p>
+            <w:pPr>
+              <w:tabs>
+                <w:tab w:val="center" w:pos="5400"/>
+              </w:tabs>
+            </w:pPr>
+            <w:r>
+              <w:rPr>
+                <w:rFonts w:ascii="Courier New" w:hAnsi="Courier New" w:cs="Courier New"/>
+                <w:b/>
+                <w:sz w:val="14"/>
+                <w:szCs w:val="14"/>
+              </w:rPr>
+              <w:t xml:space="preserve">public abstract </w:t>
+            </w:r>
+            <w:proofErr w:type="spellStart"/>
+            <w:r>
+              <w:rPr>
+                <w:rFonts w:ascii="Courier New" w:hAnsi="Courier New" w:cs="Courier New"/>
+                <w:b/>
+                <w:color w:val="E36C0A" w:themeColor="accent6" w:themeShade="BF"/>
+                <w:sz w:val="14"/>
+                <w:szCs w:val="14"/>
+              </w:rPr>
+              <w:t>RecordReader</w:t>
+            </w:r>
+            <w:proofErr w:type="spellEnd"/>
+            <w:r>
+              <w:rPr>
+                <w:rFonts w:ascii="Courier New" w:hAnsi="Courier New" w:cs="Courier New"/>
+                <w:b/>
+                <w:color w:val="E36C0A" w:themeColor="accent6" w:themeShade="BF"/>
+                <w:sz w:val="14"/>
+                <w:szCs w:val="14"/>
+              </w:rPr>
+              <w:t>&lt;</w:t>
+            </w:r>
+            <w:r>
+              <w:rPr>
+                <w:rFonts w:ascii="Courier New" w:hAnsi="Courier New" w:cs="Courier New"/>
+                <w:b/>
+                <w:color w:val="E36C0A" w:themeColor="accent6" w:themeShade="BF"/>
+                <w:sz w:val="14"/>
+                <w:szCs w:val="14"/>
+              </w:rPr>
+              <w:t>K,V</w:t>
+            </w:r>
+            <w:r>
+              <w:rPr>
+                <w:rFonts w:ascii="Courier New" w:hAnsi="Courier New" w:cs="Courier New"/>
+                <w:b/>
+                <w:color w:val="E36C0A" w:themeColor="accent6" w:themeShade="BF"/>
+                <w:sz w:val="14"/>
+                <w:szCs w:val="14"/>
+              </w:rPr>
+              <w:t xml:space="preserve">&gt; </w:t>
+            </w:r>
+            <w:proofErr w:type="spellStart"/>
+            <w:r>
+              <w:rPr>
+                <w:rFonts w:ascii="Courier New" w:hAnsi="Courier New" w:cs="Courier New"/>
+                <w:b/>
+                <w:color w:val="00B050"/>
+                <w:sz w:val="14"/>
+                <w:szCs w:val="14"/>
+              </w:rPr>
+              <w:t>createRecordReader</w:t>
+            </w:r>
+            <w:proofErr w:type="spellEnd"/>
+            <w:r>
+              <w:rPr>
+                <w:rFonts w:ascii="Courier New" w:hAnsi="Courier New" w:cs="Courier New"/>
+                <w:b/>
+                <w:color w:val="E36C0A" w:themeColor="accent6" w:themeShade="BF"/>
+                <w:sz w:val="14"/>
+                <w:szCs w:val="14"/>
+              </w:rPr>
+              <w:t>(</w:t>
+            </w:r>
+            <w:proofErr w:type="spellStart"/>
+            <w:r>
+              <w:rPr>
+                <w:rFonts w:ascii="Courier New" w:hAnsi="Courier New" w:cs="Courier New"/>
+                <w:b/>
+                <w:color w:val="E36C0A" w:themeColor="accent6" w:themeShade="BF"/>
+                <w:sz w:val="14"/>
+                <w:szCs w:val="14"/>
+              </w:rPr>
+              <w:t>InputSplit</w:t>
+            </w:r>
+            <w:proofErr w:type="spellEnd"/>
+            <w:r>
+              <w:rPr>
+                <w:rFonts w:ascii="Courier New" w:hAnsi="Courier New" w:cs="Courier New"/>
+                <w:b/>
+                <w:color w:val="E36C0A" w:themeColor="accent6" w:themeShade="BF"/>
+                <w:sz w:val="14"/>
+                <w:szCs w:val="14"/>
+              </w:rPr>
+              <w:t xml:space="preserve"> split, </w:t>
+            </w:r>
+            <w:proofErr w:type="spellStart"/>
+            <w:r>
+              <w:rPr>
+                <w:rFonts w:ascii="Courier New" w:hAnsi="Courier New" w:cs="Courier New"/>
+                <w:b/>
+                <w:color w:val="E36C0A" w:themeColor="accent6" w:themeShade="BF"/>
+                <w:sz w:val="14"/>
+                <w:szCs w:val="14"/>
+              </w:rPr>
+              <w:t>TaskAttemptContext</w:t>
+            </w:r>
+            <w:proofErr w:type="spellEnd"/>
+            <w:r>
+              <w:rPr>
+                <w:rFonts w:ascii="Courier New" w:hAnsi="Courier New" w:cs="Courier New"/>
+                <w:b/>
+                <w:color w:val="E36C0A" w:themeColor="accent6" w:themeShade="BF"/>
+                <w:sz w:val="14"/>
+                <w:szCs w:val="14"/>
+              </w:rPr>
+              <w:t xml:space="preserve"> context)</w:t>
+            </w:r>
+          </w:p>
+          <w:p>
+            <w:pPr>
+              <w:tabs>
+                <w:tab w:val="center" w:pos="5400"/>
+              </w:tabs>
+            </w:pPr>
+          </w:p>
+          <w:p>
+            <w:pPr>
+              <w:tabs>
+                <w:tab w:val="center" w:pos="5400"/>
+              </w:tabs>
+              <w:jc w:val="center"/>
+              <w:rPr>
+                <w:b/>
+                <w:color w:val="0000FF"/>
+              </w:rPr>
+            </w:pPr>
+            <w:r>
+              <w:rPr>
+                <w:b/>
+                <w:color w:val="0000FF"/>
+              </w:rPr>
+              <w:t>Common Implementations</w:t>
             </w:r>
           </w:p>
           <w:p>
@@ -22901,6 +23174,58 @@
             <w:proofErr w:type="spellStart"/>
             <w:r>
               <w:rPr>
+                <w:rFonts w:ascii="Courier New" w:hAnsi="Courier New" w:cs="Courier New"/>
+                <w:b/>
+                <w:color w:val="E36C0A" w:themeColor="accent6" w:themeShade="BF"/>
+              </w:rPr>
+              <w:t>Text</w:t>
+            </w:r>
+            <w:r>
+              <w:rPr>
+                <w:rFonts w:ascii="Courier New" w:hAnsi="Courier New" w:cs="Courier New"/>
+                <w:b/>
+                <w:color w:val="E36C0A" w:themeColor="accent6" w:themeShade="BF"/>
+              </w:rPr>
+              <w:t>File</w:t>
+            </w:r>
+            <w:r>
+              <w:rPr>
+                <w:rFonts w:ascii="Courier New" w:hAnsi="Courier New" w:cs="Courier New"/>
+                <w:b/>
+                <w:color w:val="E36C0A" w:themeColor="accent6" w:themeShade="BF"/>
+              </w:rPr>
+              <w:t>InputFormat</w:t>
+            </w:r>
+            <w:proofErr w:type="spellEnd"/>
+            <w:r>
+              <w:t xml:space="preserve"> – Single Line Record Text Files</w:t>
+            </w:r>
+            <w:r>
+              <w:t xml:space="preserve">. </w:t>
+            </w:r>
+            <w:r>
+              <w:rPr>
+                <w:b/>
+                <w:color w:val="FF0000"/>
+              </w:rPr>
+              <w:t>Terminated by newline characters.</w:t>
+            </w:r>
+          </w:p>
+          <w:p>
+            <w:pPr>
+              <w:pStyle w:val="ListParagraph"/>
+              <w:numPr>
+                <w:ilvl w:val="0"/>
+                <w:numId w:val="18"/>
+              </w:numPr>
+              <w:tabs>
+                <w:tab w:val="center" w:pos="5400"/>
+              </w:tabs>
+            </w:pPr>
+            <w:proofErr w:type="spellStart"/>
+            <w:r>
+              <w:rPr>
+                <w:rFonts w:ascii="Courier New" w:hAnsi="Courier New" w:cs="Courier New"/>
                 <w:b/>
                 <w:color w:val="E36C0A" w:themeColor="accent6" w:themeShade="BF"/>
               </w:rPr>
@@ -22931,8 +23256,2057 @@
         <w:t> </w:t>
       </w:r>
     </w:p>
+    <w:tbl>
+      <w:tblPr>
+        <w:tblStyle w:val="TableGrid"/>
+        <w:tblW w:w="11178" w:type="dxa"/>
+        <w:tblLook w:val="04A0" w:firstRow="1" w:lastRow="0" w:firstColumn="1" w:lastColumn="0" w:noHBand="0" w:noVBand="1"/>
+      </w:tblPr>
+      <w:tblGrid>
+        <w:gridCol w:w="3960"/>
+        <w:gridCol w:w="3168"/>
+        <w:gridCol w:w="4050"/>
+      </w:tblGrid>
+      <w:tr>
+        <w:trPr>
+          <w:trHeight w:val="1790"/>
+        </w:trPr>
+        <w:tc>
+          <w:tcPr>
+            <w:tcW w:w="3960" w:type="dxa"/>
+            <w:vMerge w:val="restart"/>
+            <w:vAlign w:val="center"/>
+          </w:tcPr>
+          <w:p>
+            <w:pPr>
+              <w:tabs>
+                <w:tab w:val="center" w:pos="5400"/>
+              </w:tabs>
+              <w:jc w:val="center"/>
+              <w:rPr>
+                <w:b/>
+                <w:color w:val="0000FF"/>
+                <w:sz w:val="20"/>
+              </w:rPr>
+            </w:pPr>
+            <w:proofErr w:type="spellStart"/>
+            <w:r>
+              <w:rPr>
+                <w:rFonts w:ascii="Courier New" w:hAnsi="Courier New" w:cs="Courier New"/>
+                <w:b/>
+                <w:color w:val="0000FF"/>
+                <w:sz w:val="20"/>
+              </w:rPr>
+              <w:t>InputSplit</w:t>
+            </w:r>
+            <w:proofErr w:type="spellEnd"/>
+            <w:r>
+              <w:rPr>
+                <w:b/>
+                <w:color w:val="0000FF"/>
+                <w:sz w:val="20"/>
+              </w:rPr>
+              <w:t xml:space="preserve"> Class</w:t>
+            </w:r>
+          </w:p>
+          <w:p>
+            <w:pPr>
+              <w:pStyle w:val="ListParagraph"/>
+              <w:numPr>
+                <w:ilvl w:val="0"/>
+                <w:numId w:val="18"/>
+              </w:numPr>
+              <w:tabs>
+                <w:tab w:val="center" w:pos="5400"/>
+              </w:tabs>
+            </w:pPr>
+            <w:r>
+              <w:t>Object that encapsulates a single file split.</w:t>
+            </w:r>
+          </w:p>
+          <w:p>
+            <w:pPr>
+              <w:pStyle w:val="ListParagraph"/>
+              <w:numPr>
+                <w:ilvl w:val="0"/>
+                <w:numId w:val="18"/>
+              </w:numPr>
+              <w:tabs>
+                <w:tab w:val="center" w:pos="5400"/>
+              </w:tabs>
+            </w:pPr>
+            <w:r>
+              <w:t>Logical representation of a subset of the data.</w:t>
+            </w:r>
+          </w:p>
+          <w:p>
+            <w:pPr>
+              <w:pStyle w:val="ListParagraph"/>
+              <w:numPr>
+                <w:ilvl w:val="0"/>
+                <w:numId w:val="18"/>
+              </w:numPr>
+              <w:tabs>
+                <w:tab w:val="center" w:pos="5400"/>
+              </w:tabs>
+            </w:pPr>
+            <w:r>
+              <w:rPr>
+                <w:b/>
+                <w:color w:val="FF0000"/>
+              </w:rPr>
+              <w:t>Split size is defined by</w:t>
+            </w:r>
+            <w:r>
+              <w:t>:</w:t>
+            </w:r>
+          </w:p>
+          <w:p>
+            <w:pPr>
+              <w:tabs>
+                <w:tab w:val="center" w:pos="5400"/>
+              </w:tabs>
+            </w:pPr>
+          </w:p>
+          <w:p>
+            <w:pPr>
+              <w:tabs>
+                <w:tab w:val="center" w:pos="5400"/>
+              </w:tabs>
+              <w:rPr>
+                <w:b/>
+                <w:color w:val="7030A0"/>
+                <w:vertAlign w:val="subscript"/>
+              </w:rPr>
+            </w:pPr>
+            <m:oMathPara>
+              <m:oMath>
+                <m:r>
+                  <m:rPr>
+                    <m:sty m:val="b"/>
+                  </m:rPr>
+                  <w:rPr>
+                    <w:rFonts w:ascii="Cambria Math" w:hAnsi="Cambria Math"/>
+                    <w:color w:val="7030A0"/>
+                    <w:vertAlign w:val="subscript"/>
+                  </w:rPr>
+                  <m:t>max⁡</m:t>
+                </m:r>
+                <m:r>
+                  <m:rPr>
+                    <m:sty m:val="bi"/>
+                  </m:rPr>
+                  <w:rPr>
+                    <w:rFonts w:ascii="Cambria Math" w:hAnsi="Cambria Math"/>
+                    <w:color w:val="7030A0"/>
+                    <w:vertAlign w:val="subscript"/>
+                  </w:rPr>
+                  <m:t xml:space="preserve">(minSplitSize, </m:t>
+                </m:r>
+                <m:r>
+                  <m:rPr>
+                    <m:sty m:val="b"/>
+                  </m:rPr>
+                  <w:rPr>
+                    <w:rFonts w:ascii="Cambria Math" w:hAnsi="Cambria Math"/>
+                    <w:color w:val="7030A0"/>
+                    <w:vertAlign w:val="subscript"/>
+                  </w:rPr>
+                  <m:t>max⁡</m:t>
+                </m:r>
+                <m:r>
+                  <m:rPr>
+                    <m:sty m:val="bi"/>
+                  </m:rPr>
+                  <w:rPr>
+                    <w:rFonts w:ascii="Cambria Math" w:hAnsi="Cambria Math"/>
+                    <w:color w:val="7030A0"/>
+                    <w:vertAlign w:val="subscript"/>
+                  </w:rPr>
+                  <m:t>(maxSplitSize,blockSize)</m:t>
+                </m:r>
+              </m:oMath>
+            </m:oMathPara>
+          </w:p>
+          <w:p>
+            <w:pPr>
+              <w:tabs>
+                <w:tab w:val="center" w:pos="5400"/>
+              </w:tabs>
+            </w:pPr>
+          </w:p>
+          <w:p>
+            <w:pPr>
+              <w:tabs>
+                <w:tab w:val="center" w:pos="5400"/>
+              </w:tabs>
+              <w:jc w:val="center"/>
+              <w:rPr>
+                <w:b/>
+                <w:color w:val="0000FF"/>
+              </w:rPr>
+            </w:pPr>
+            <w:r>
+              <w:rPr>
+                <w:b/>
+                <w:color w:val="0000FF"/>
+              </w:rPr>
+              <w:t>Methods</w:t>
+            </w:r>
+          </w:p>
+          <w:p>
+            <w:pPr>
+              <w:tabs>
+                <w:tab w:val="center" w:pos="5400"/>
+              </w:tabs>
+              <w:rPr>
+                <w:rFonts w:ascii="Courier New" w:hAnsi="Courier New" w:cs="Courier New"/>
+                <w:b/>
+                <w:color w:val="E36C0A" w:themeColor="accent6" w:themeShade="BF"/>
+              </w:rPr>
+            </w:pPr>
+            <w:r>
+              <w:rPr>
+                <w:rFonts w:ascii="Courier New" w:hAnsi="Courier New" w:cs="Courier New"/>
+                <w:b/>
+                <w:sz w:val="14"/>
+                <w:szCs w:val="14"/>
+              </w:rPr>
+              <w:t>public abstract</w:t>
+            </w:r>
+            <w:r>
+              <w:rPr>
+                <w:rFonts w:ascii="Courier New" w:hAnsi="Courier New" w:cs="Courier New"/>
+                <w:b/>
+                <w:sz w:val="14"/>
+                <w:szCs w:val="14"/>
+              </w:rPr>
+              <w:t xml:space="preserve"> </w:t>
+            </w:r>
+            <w:r>
+              <w:rPr>
+                <w:rFonts w:ascii="Courier New" w:hAnsi="Courier New" w:cs="Courier New"/>
+                <w:b/>
+                <w:color w:val="E36C0A" w:themeColor="accent6" w:themeShade="BF"/>
+                <w:sz w:val="14"/>
+                <w:szCs w:val="14"/>
+              </w:rPr>
+              <w:t>long</w:t>
+            </w:r>
+            <w:r>
+              <w:rPr>
+                <w:rFonts w:ascii="Courier New" w:hAnsi="Courier New" w:cs="Courier New"/>
+                <w:b/>
+                <w:color w:val="E36C0A" w:themeColor="accent6" w:themeShade="BF"/>
+                <w:sz w:val="14"/>
+                <w:szCs w:val="14"/>
+              </w:rPr>
+              <w:t xml:space="preserve"> </w:t>
+            </w:r>
+            <w:proofErr w:type="spellStart"/>
+            <w:r>
+              <w:rPr>
+                <w:rFonts w:ascii="Courier New" w:hAnsi="Courier New" w:cs="Courier New"/>
+                <w:b/>
+                <w:color w:val="00B050"/>
+                <w:sz w:val="14"/>
+                <w:szCs w:val="14"/>
+              </w:rPr>
+              <w:t>get</w:t>
+            </w:r>
+            <w:r>
+              <w:rPr>
+                <w:rFonts w:ascii="Courier New" w:hAnsi="Courier New" w:cs="Courier New"/>
+                <w:b/>
+                <w:color w:val="00B050"/>
+                <w:sz w:val="14"/>
+                <w:szCs w:val="14"/>
+              </w:rPr>
+              <w:t>Length</w:t>
+            </w:r>
+            <w:proofErr w:type="spellEnd"/>
+            <w:r>
+              <w:rPr>
+                <w:rFonts w:ascii="Courier New" w:hAnsi="Courier New" w:cs="Courier New"/>
+                <w:b/>
+                <w:color w:val="E36C0A" w:themeColor="accent6" w:themeShade="BF"/>
+                <w:sz w:val="14"/>
+                <w:szCs w:val="14"/>
+              </w:rPr>
+              <w:t>()</w:t>
+            </w:r>
+            <w:r>
+              <w:rPr>
+                <w:rFonts w:ascii="Courier New" w:hAnsi="Courier New" w:cs="Courier New"/>
+                <w:b/>
+                <w:color w:val="E36C0A" w:themeColor="accent6" w:themeShade="BF"/>
+              </w:rPr>
+              <w:t xml:space="preserve"> </w:t>
+            </w:r>
+          </w:p>
+          <w:p>
+            <w:pPr>
+              <w:tabs>
+                <w:tab w:val="center" w:pos="5400"/>
+              </w:tabs>
+            </w:pPr>
+          </w:p>
+          <w:p>
+            <w:pPr>
+              <w:tabs>
+                <w:tab w:val="center" w:pos="5400"/>
+              </w:tabs>
+            </w:pPr>
+            <w:proofErr w:type="gramStart"/>
+            <w:r>
+              <w:rPr>
+                <w:rFonts w:ascii="Courier New" w:hAnsi="Courier New" w:cs="Courier New"/>
+                <w:b/>
+                <w:sz w:val="14"/>
+                <w:szCs w:val="14"/>
+              </w:rPr>
+              <w:t>public</w:t>
+            </w:r>
+            <w:proofErr w:type="gramEnd"/>
+            <w:r>
+              <w:rPr>
+                <w:rFonts w:ascii="Courier New" w:hAnsi="Courier New" w:cs="Courier New"/>
+                <w:b/>
+                <w:sz w:val="14"/>
+                <w:szCs w:val="14"/>
+              </w:rPr>
+              <w:t xml:space="preserve"> abstract </w:t>
+            </w:r>
+            <w:r>
+              <w:rPr>
+                <w:rFonts w:ascii="Courier New" w:hAnsi="Courier New" w:cs="Courier New"/>
+                <w:b/>
+                <w:color w:val="E36C0A" w:themeColor="accent6" w:themeShade="BF"/>
+                <w:sz w:val="14"/>
+                <w:szCs w:val="14"/>
+              </w:rPr>
+              <w:t>String[]</w:t>
+            </w:r>
+            <w:r>
+              <w:rPr>
+                <w:rFonts w:ascii="Courier New" w:hAnsi="Courier New" w:cs="Courier New"/>
+                <w:b/>
+                <w:color w:val="E36C0A" w:themeColor="accent6" w:themeShade="BF"/>
+                <w:sz w:val="14"/>
+                <w:szCs w:val="14"/>
+              </w:rPr>
+              <w:t xml:space="preserve"> </w:t>
+            </w:r>
+            <w:proofErr w:type="spellStart"/>
+            <w:r>
+              <w:rPr>
+                <w:rFonts w:ascii="Courier New" w:hAnsi="Courier New" w:cs="Courier New"/>
+                <w:b/>
+                <w:color w:val="00B050"/>
+                <w:sz w:val="14"/>
+                <w:szCs w:val="14"/>
+              </w:rPr>
+              <w:t>getLocations</w:t>
+            </w:r>
+            <w:proofErr w:type="spellEnd"/>
+            <w:r>
+              <w:rPr>
+                <w:rFonts w:ascii="Courier New" w:hAnsi="Courier New" w:cs="Courier New"/>
+                <w:b/>
+                <w:color w:val="E36C0A" w:themeColor="accent6" w:themeShade="BF"/>
+                <w:sz w:val="14"/>
+                <w:szCs w:val="14"/>
+              </w:rPr>
+              <w:t>()</w:t>
+            </w:r>
+            <w:r>
+              <w:t xml:space="preserve"> – Gets a list of host names where the split is located.</w:t>
+            </w:r>
+          </w:p>
+          <w:p>
+            <w:pPr>
+              <w:tabs>
+                <w:tab w:val="center" w:pos="5400"/>
+              </w:tabs>
+              <w:ind w:left="-72"/>
+            </w:pPr>
+          </w:p>
+          <w:p>
+            <w:pPr>
+              <w:tabs>
+                <w:tab w:val="center" w:pos="5400"/>
+              </w:tabs>
+              <w:jc w:val="center"/>
+              <w:rPr>
+                <w:b/>
+                <w:color w:val="0000FF"/>
+              </w:rPr>
+            </w:pPr>
+            <w:r>
+              <w:rPr>
+                <w:b/>
+                <w:color w:val="0000FF"/>
+              </w:rPr>
+              <w:t>Common Implementations</w:t>
+            </w:r>
+          </w:p>
+          <w:p>
+            <w:pPr>
+              <w:pStyle w:val="ListParagraph"/>
+              <w:numPr>
+                <w:ilvl w:val="0"/>
+                <w:numId w:val="18"/>
+              </w:numPr>
+              <w:tabs>
+                <w:tab w:val="center" w:pos="5400"/>
+              </w:tabs>
+            </w:pPr>
+            <w:proofErr w:type="spellStart"/>
+            <w:r>
+              <w:rPr>
+                <w:rFonts w:ascii="Courier New" w:hAnsi="Courier New" w:cs="Courier New"/>
+                <w:b/>
+                <w:color w:val="E36C0A" w:themeColor="accent6" w:themeShade="BF"/>
+              </w:rPr>
+              <w:t>FileSplit</w:t>
+            </w:r>
+            <w:proofErr w:type="spellEnd"/>
+          </w:p>
+          <w:p>
+            <w:pPr>
+              <w:tabs>
+                <w:tab w:val="center" w:pos="5400"/>
+              </w:tabs>
+              <w:ind w:left="-72"/>
+            </w:pPr>
+          </w:p>
+        </w:tc>
+        <w:tc>
+          <w:tcPr>
+            <w:tcW w:w="3168" w:type="dxa"/>
+            <w:vAlign w:val="center"/>
+          </w:tcPr>
+          <w:p>
+            <w:pPr>
+              <w:tabs>
+                <w:tab w:val="center" w:pos="5400"/>
+              </w:tabs>
+              <w:jc w:val="center"/>
+              <w:rPr>
+                <w:b/>
+                <w:color w:val="0000FF"/>
+              </w:rPr>
+            </w:pPr>
+            <w:r>
+              <w:rPr>
+                <w:b/>
+                <w:color w:val="0000FF"/>
+              </w:rPr>
+              <w:t>Split Versus Block Size</w:t>
+            </w:r>
+          </w:p>
+          <w:p>
+            <w:pPr>
+              <w:pStyle w:val="ListParagraph"/>
+              <w:numPr>
+                <w:ilvl w:val="0"/>
+                <w:numId w:val="18"/>
+              </w:numPr>
+            </w:pPr>
+            <w:r>
+              <w:t xml:space="preserve">Split Size is configurable in Hadoop and </w:t>
+            </w:r>
+            <w:proofErr w:type="spellStart"/>
+            <w:r>
+              <w:t>Mapr</w:t>
+            </w:r>
+            <w:proofErr w:type="spellEnd"/>
+            <w:r>
+              <w:t>.</w:t>
+            </w:r>
+          </w:p>
+          <w:p>
+            <w:pPr>
+              <w:pStyle w:val="ListParagraph"/>
+              <w:numPr>
+                <w:ilvl w:val="0"/>
+                <w:numId w:val="18"/>
+              </w:numPr>
+            </w:pPr>
+            <w:r>
+              <w:t>A split may be smaller, larger, or the same size as a block.</w:t>
+            </w:r>
+          </w:p>
+        </w:tc>
+        <w:tc>
+          <w:tcPr>
+            <w:tcW w:w="4050" w:type="dxa"/>
+            <w:vMerge w:val="restart"/>
+            <w:vAlign w:val="center"/>
+          </w:tcPr>
+          <w:p>
+            <w:pPr>
+              <w:tabs>
+                <w:tab w:val="center" w:pos="5400"/>
+              </w:tabs>
+              <w:jc w:val="center"/>
+              <w:rPr>
+                <w:b/>
+                <w:color w:val="0000FF"/>
+                <w:sz w:val="20"/>
+              </w:rPr>
+            </w:pPr>
+            <w:proofErr w:type="spellStart"/>
+            <w:r>
+              <w:rPr>
+                <w:rFonts w:ascii="Courier New" w:hAnsi="Courier New" w:cs="Courier New"/>
+                <w:b/>
+                <w:color w:val="0000FF"/>
+                <w:sz w:val="20"/>
+              </w:rPr>
+              <w:t>RecordReader</w:t>
+            </w:r>
+            <w:proofErr w:type="spellEnd"/>
+            <w:r>
+              <w:rPr>
+                <w:b/>
+                <w:color w:val="0000FF"/>
+                <w:sz w:val="20"/>
+              </w:rPr>
+              <w:t xml:space="preserve"> </w:t>
+            </w:r>
+            <w:r>
+              <w:rPr>
+                <w:b/>
+                <w:color w:val="FF0000"/>
+                <w:sz w:val="20"/>
+              </w:rPr>
+              <w:t>Interface</w:t>
+            </w:r>
+          </w:p>
+          <w:p>
+            <w:pPr>
+              <w:pStyle w:val="ListParagraph"/>
+              <w:numPr>
+                <w:ilvl w:val="0"/>
+                <w:numId w:val="18"/>
+              </w:numPr>
+              <w:tabs>
+                <w:tab w:val="center" w:pos="5400"/>
+              </w:tabs>
+            </w:pPr>
+            <w:r>
+              <w:rPr>
+                <w:b/>
+                <w:color w:val="FF0000"/>
+              </w:rPr>
+              <w:t>Breaks up the data in an input split into Key-Value pairs</w:t>
+            </w:r>
+          </w:p>
+          <w:p>
+            <w:pPr>
+              <w:pStyle w:val="ListParagraph"/>
+              <w:numPr>
+                <w:ilvl w:val="0"/>
+                <w:numId w:val="18"/>
+              </w:numPr>
+              <w:tabs>
+                <w:tab w:val="center" w:pos="5400"/>
+              </w:tabs>
+              <w:rPr>
+                <w:b/>
+                <w:color w:val="00B050"/>
+              </w:rPr>
+            </w:pPr>
+            <w:r>
+              <w:rPr>
+                <w:b/>
+                <w:color w:val="00B050"/>
+              </w:rPr>
+              <w:t>Handles incomplete records</w:t>
+            </w:r>
+          </w:p>
+          <w:p>
+            <w:pPr>
+              <w:pStyle w:val="ListParagraph"/>
+              <w:numPr>
+                <w:ilvl w:val="1"/>
+                <w:numId w:val="18"/>
+              </w:numPr>
+              <w:tabs>
+                <w:tab w:val="center" w:pos="5400"/>
+              </w:tabs>
+            </w:pPr>
+            <w:r>
+              <w:rPr>
+                <w:b/>
+                <w:color w:val="E36C0A" w:themeColor="accent6" w:themeShade="BF"/>
+              </w:rPr>
+              <w:t>Discards first record in a split after the first split</w:t>
+            </w:r>
+          </w:p>
+          <w:p>
+            <w:pPr>
+              <w:pStyle w:val="ListParagraph"/>
+              <w:numPr>
+                <w:ilvl w:val="1"/>
+                <w:numId w:val="18"/>
+              </w:numPr>
+              <w:tabs>
+                <w:tab w:val="center" w:pos="5400"/>
+              </w:tabs>
+            </w:pPr>
+            <w:r>
+              <w:rPr>
+                <w:b/>
+                <w:color w:val="E36C0A" w:themeColor="accent6" w:themeShade="BF"/>
+              </w:rPr>
+              <w:t>Reads ahead for last record in a split other than the last split.</w:t>
+            </w:r>
+          </w:p>
+          <w:p>
+            <w:pPr>
+              <w:tabs>
+                <w:tab w:val="center" w:pos="5400"/>
+              </w:tabs>
+            </w:pPr>
+          </w:p>
+          <w:p>
+            <w:pPr>
+              <w:tabs>
+                <w:tab w:val="center" w:pos="5400"/>
+              </w:tabs>
+              <w:jc w:val="center"/>
+              <w:rPr>
+                <w:b/>
+                <w:color w:val="0000FF"/>
+              </w:rPr>
+            </w:pPr>
+            <w:r>
+              <w:rPr>
+                <w:b/>
+                <w:color w:val="0000FF"/>
+              </w:rPr>
+              <w:t>Methods</w:t>
+            </w:r>
+          </w:p>
+          <w:p>
+            <w:pPr>
+              <w:tabs>
+                <w:tab w:val="center" w:pos="5400"/>
+              </w:tabs>
+              <w:rPr>
+                <w:rFonts w:ascii="Courier New" w:hAnsi="Courier New" w:cs="Courier New"/>
+                <w:b/>
+                <w:sz w:val="14"/>
+                <w:szCs w:val="14"/>
+              </w:rPr>
+            </w:pPr>
+            <w:proofErr w:type="spellStart"/>
+            <w:r>
+              <w:rPr>
+                <w:rFonts w:ascii="Courier New" w:hAnsi="Courier New" w:cs="Courier New"/>
+                <w:b/>
+                <w:color w:val="E36C0A" w:themeColor="accent6" w:themeShade="BF"/>
+                <w:sz w:val="14"/>
+                <w:szCs w:val="14"/>
+              </w:rPr>
+              <w:t>boolean</w:t>
+            </w:r>
+            <w:proofErr w:type="spellEnd"/>
+            <w:r>
+              <w:rPr>
+                <w:rFonts w:ascii="Courier New" w:hAnsi="Courier New" w:cs="Courier New"/>
+                <w:b/>
+                <w:color w:val="E36C0A" w:themeColor="accent6" w:themeShade="BF"/>
+                <w:sz w:val="14"/>
+                <w:szCs w:val="14"/>
+              </w:rPr>
+              <w:t xml:space="preserve"> </w:t>
+            </w:r>
+            <w:r>
+              <w:rPr>
+                <w:rFonts w:ascii="Courier New" w:hAnsi="Courier New" w:cs="Courier New"/>
+                <w:b/>
+                <w:color w:val="00B050"/>
+                <w:sz w:val="14"/>
+                <w:szCs w:val="14"/>
+              </w:rPr>
+              <w:t>next</w:t>
+            </w:r>
+            <w:r>
+              <w:rPr>
+                <w:rFonts w:ascii="Courier New" w:hAnsi="Courier New" w:cs="Courier New"/>
+                <w:b/>
+                <w:sz w:val="14"/>
+                <w:szCs w:val="14"/>
+              </w:rPr>
+              <w:t>(</w:t>
+            </w:r>
+            <w:r>
+              <w:rPr>
+                <w:rFonts w:ascii="Courier New" w:hAnsi="Courier New" w:cs="Courier New"/>
+                <w:b/>
+                <w:color w:val="E36C0A" w:themeColor="accent6" w:themeShade="BF"/>
+                <w:sz w:val="14"/>
+                <w:szCs w:val="14"/>
+              </w:rPr>
+              <w:t>K key, V value</w:t>
+            </w:r>
+            <w:r>
+              <w:rPr>
+                <w:rFonts w:ascii="Courier New" w:hAnsi="Courier New" w:cs="Courier New"/>
+                <w:b/>
+                <w:sz w:val="14"/>
+                <w:szCs w:val="14"/>
+              </w:rPr>
+              <w:t>)</w:t>
+            </w:r>
+          </w:p>
+          <w:p>
+            <w:pPr>
+              <w:tabs>
+                <w:tab w:val="center" w:pos="5400"/>
+              </w:tabs>
+              <w:rPr>
+                <w:rFonts w:ascii="Courier New" w:hAnsi="Courier New" w:cs="Courier New"/>
+                <w:b/>
+                <w:sz w:val="14"/>
+                <w:szCs w:val="14"/>
+              </w:rPr>
+            </w:pPr>
+            <w:r>
+              <w:rPr>
+                <w:rFonts w:ascii="Courier New" w:hAnsi="Courier New" w:cs="Courier New"/>
+                <w:b/>
+                <w:color w:val="E36C0A" w:themeColor="accent6" w:themeShade="BF"/>
+                <w:sz w:val="14"/>
+                <w:szCs w:val="14"/>
+              </w:rPr>
+              <w:t>K</w:t>
+            </w:r>
+            <w:r>
+              <w:rPr>
+                <w:rFonts w:ascii="Courier New" w:hAnsi="Courier New" w:cs="Courier New"/>
+                <w:b/>
+                <w:sz w:val="14"/>
+                <w:szCs w:val="14"/>
+              </w:rPr>
+              <w:t xml:space="preserve"> </w:t>
+            </w:r>
+            <w:proofErr w:type="spellStart"/>
+            <w:r>
+              <w:rPr>
+                <w:rFonts w:ascii="Courier New" w:hAnsi="Courier New" w:cs="Courier New"/>
+                <w:b/>
+                <w:color w:val="00B050"/>
+                <w:sz w:val="14"/>
+                <w:szCs w:val="14"/>
+              </w:rPr>
+              <w:t>createKey</w:t>
+            </w:r>
+            <w:proofErr w:type="spellEnd"/>
+            <w:r>
+              <w:rPr>
+                <w:rFonts w:ascii="Courier New" w:hAnsi="Courier New" w:cs="Courier New"/>
+                <w:b/>
+                <w:sz w:val="14"/>
+                <w:szCs w:val="14"/>
+              </w:rPr>
+              <w:t>()</w:t>
+            </w:r>
+          </w:p>
+          <w:p>
+            <w:pPr>
+              <w:tabs>
+                <w:tab w:val="center" w:pos="5400"/>
+              </w:tabs>
+              <w:rPr>
+                <w:rFonts w:ascii="Courier New" w:hAnsi="Courier New" w:cs="Courier New"/>
+                <w:b/>
+                <w:sz w:val="14"/>
+                <w:szCs w:val="14"/>
+              </w:rPr>
+            </w:pPr>
+            <w:r>
+              <w:rPr>
+                <w:rFonts w:ascii="Courier New" w:hAnsi="Courier New" w:cs="Courier New"/>
+                <w:b/>
+                <w:color w:val="E36C0A" w:themeColor="accent6" w:themeShade="BF"/>
+                <w:sz w:val="14"/>
+                <w:szCs w:val="14"/>
+              </w:rPr>
+              <w:t>V</w:t>
+            </w:r>
+            <w:r>
+              <w:rPr>
+                <w:rFonts w:ascii="Courier New" w:hAnsi="Courier New" w:cs="Courier New"/>
+                <w:b/>
+                <w:sz w:val="14"/>
+                <w:szCs w:val="14"/>
+              </w:rPr>
+              <w:t xml:space="preserve"> </w:t>
+            </w:r>
+            <w:proofErr w:type="spellStart"/>
+            <w:r>
+              <w:rPr>
+                <w:rFonts w:ascii="Courier New" w:hAnsi="Courier New" w:cs="Courier New"/>
+                <w:b/>
+                <w:color w:val="00B050"/>
+                <w:sz w:val="14"/>
+                <w:szCs w:val="14"/>
+              </w:rPr>
+              <w:t>createValue</w:t>
+            </w:r>
+            <w:proofErr w:type="spellEnd"/>
+            <w:r>
+              <w:rPr>
+                <w:rFonts w:ascii="Courier New" w:hAnsi="Courier New" w:cs="Courier New"/>
+                <w:b/>
+                <w:sz w:val="14"/>
+                <w:szCs w:val="14"/>
+              </w:rPr>
+              <w:t>()</w:t>
+            </w:r>
+          </w:p>
+          <w:p>
+            <w:pPr>
+              <w:tabs>
+                <w:tab w:val="center" w:pos="5400"/>
+              </w:tabs>
+              <w:rPr>
+                <w:rFonts w:ascii="Courier New" w:hAnsi="Courier New" w:cs="Courier New"/>
+                <w:b/>
+                <w:sz w:val="14"/>
+                <w:szCs w:val="14"/>
+              </w:rPr>
+            </w:pPr>
+            <w:r>
+              <w:rPr>
+                <w:rFonts w:ascii="Courier New" w:hAnsi="Courier New" w:cs="Courier New"/>
+                <w:b/>
+                <w:color w:val="E36C0A" w:themeColor="accent6" w:themeShade="BF"/>
+                <w:sz w:val="14"/>
+                <w:szCs w:val="14"/>
+              </w:rPr>
+              <w:t>long</w:t>
+            </w:r>
+            <w:r>
+              <w:rPr>
+                <w:rFonts w:ascii="Courier New" w:hAnsi="Courier New" w:cs="Courier New"/>
+                <w:b/>
+                <w:sz w:val="14"/>
+                <w:szCs w:val="14"/>
+              </w:rPr>
+              <w:t xml:space="preserve"> </w:t>
+            </w:r>
+            <w:proofErr w:type="spellStart"/>
+            <w:r>
+              <w:rPr>
+                <w:rFonts w:ascii="Courier New" w:hAnsi="Courier New" w:cs="Courier New"/>
+                <w:b/>
+                <w:color w:val="00B050"/>
+                <w:sz w:val="14"/>
+                <w:szCs w:val="14"/>
+              </w:rPr>
+              <w:t>getPos</w:t>
+            </w:r>
+            <w:proofErr w:type="spellEnd"/>
+            <w:r>
+              <w:rPr>
+                <w:rFonts w:ascii="Courier New" w:hAnsi="Courier New" w:cs="Courier New"/>
+                <w:b/>
+                <w:sz w:val="14"/>
+                <w:szCs w:val="14"/>
+              </w:rPr>
+              <w:t>()</w:t>
+            </w:r>
+          </w:p>
+          <w:p>
+            <w:pPr>
+              <w:tabs>
+                <w:tab w:val="center" w:pos="5400"/>
+              </w:tabs>
+              <w:rPr>
+                <w:rFonts w:ascii="Courier New" w:hAnsi="Courier New" w:cs="Courier New"/>
+                <w:b/>
+                <w:sz w:val="14"/>
+                <w:szCs w:val="14"/>
+              </w:rPr>
+            </w:pPr>
+            <w:r>
+              <w:rPr>
+                <w:rFonts w:ascii="Courier New" w:hAnsi="Courier New" w:cs="Courier New"/>
+                <w:b/>
+                <w:sz w:val="14"/>
+                <w:szCs w:val="14"/>
+              </w:rPr>
+              <w:t xml:space="preserve">public void </w:t>
+            </w:r>
+            <w:r>
+              <w:rPr>
+                <w:rFonts w:ascii="Courier New" w:hAnsi="Courier New" w:cs="Courier New"/>
+                <w:b/>
+                <w:color w:val="00B050"/>
+                <w:sz w:val="14"/>
+                <w:szCs w:val="14"/>
+              </w:rPr>
+              <w:t>close</w:t>
+            </w:r>
+            <w:r>
+              <w:rPr>
+                <w:rFonts w:ascii="Courier New" w:hAnsi="Courier New" w:cs="Courier New"/>
+                <w:b/>
+                <w:sz w:val="14"/>
+                <w:szCs w:val="14"/>
+              </w:rPr>
+              <w:t>()</w:t>
+            </w:r>
+          </w:p>
+          <w:p>
+            <w:pPr>
+              <w:tabs>
+                <w:tab w:val="center" w:pos="5400"/>
+              </w:tabs>
+              <w:rPr>
+                <w:rFonts w:ascii="Courier New" w:hAnsi="Courier New" w:cs="Courier New"/>
+                <w:b/>
+                <w:color w:val="E36C0A" w:themeColor="accent6" w:themeShade="BF"/>
+              </w:rPr>
+            </w:pPr>
+            <w:r>
+              <w:rPr>
+                <w:rFonts w:ascii="Courier New" w:hAnsi="Courier New" w:cs="Courier New"/>
+                <w:b/>
+                <w:color w:val="E36C0A" w:themeColor="accent6" w:themeShade="BF"/>
+                <w:sz w:val="14"/>
+                <w:szCs w:val="14"/>
+              </w:rPr>
+              <w:t>float</w:t>
+            </w:r>
+            <w:r>
+              <w:rPr>
+                <w:rFonts w:ascii="Courier New" w:hAnsi="Courier New" w:cs="Courier New"/>
+                <w:b/>
+                <w:sz w:val="14"/>
+                <w:szCs w:val="14"/>
+              </w:rPr>
+              <w:t xml:space="preserve"> </w:t>
+            </w:r>
+            <w:proofErr w:type="spellStart"/>
+            <w:r>
+              <w:rPr>
+                <w:rFonts w:ascii="Courier New" w:hAnsi="Courier New" w:cs="Courier New"/>
+                <w:b/>
+                <w:color w:val="00B050"/>
+                <w:sz w:val="14"/>
+                <w:szCs w:val="14"/>
+              </w:rPr>
+              <w:t>getProgress</w:t>
+            </w:r>
+            <w:proofErr w:type="spellEnd"/>
+            <w:r>
+              <w:rPr>
+                <w:rFonts w:ascii="Courier New" w:hAnsi="Courier New" w:cs="Courier New"/>
+                <w:b/>
+                <w:sz w:val="14"/>
+                <w:szCs w:val="14"/>
+              </w:rPr>
+              <w:t>()</w:t>
+            </w:r>
+          </w:p>
+          <w:p>
+            <w:pPr>
+              <w:tabs>
+                <w:tab w:val="center" w:pos="5400"/>
+              </w:tabs>
+              <w:ind w:left="-72"/>
+            </w:pPr>
+          </w:p>
+          <w:p>
+            <w:pPr>
+              <w:tabs>
+                <w:tab w:val="center" w:pos="5400"/>
+              </w:tabs>
+              <w:jc w:val="center"/>
+              <w:rPr>
+                <w:b/>
+                <w:color w:val="0000FF"/>
+              </w:rPr>
+            </w:pPr>
+            <w:r>
+              <w:rPr>
+                <w:b/>
+                <w:color w:val="0000FF"/>
+              </w:rPr>
+              <w:t>Common Implementations</w:t>
+            </w:r>
+          </w:p>
+          <w:p>
+            <w:pPr>
+              <w:pStyle w:val="ListParagraph"/>
+              <w:numPr>
+                <w:ilvl w:val="0"/>
+                <w:numId w:val="18"/>
+              </w:numPr>
+              <w:tabs>
+                <w:tab w:val="center" w:pos="5400"/>
+              </w:tabs>
+            </w:pPr>
+            <w:proofErr w:type="spellStart"/>
+            <w:r>
+              <w:rPr>
+                <w:rFonts w:ascii="Courier New" w:hAnsi="Courier New" w:cs="Courier New"/>
+                <w:b/>
+                <w:color w:val="E36C0A" w:themeColor="accent6" w:themeShade="BF"/>
+              </w:rPr>
+              <w:t>LineRecordReader</w:t>
+            </w:r>
+            <w:proofErr w:type="spellEnd"/>
+            <w:r>
+              <w:t xml:space="preserve"> – Used for </w:t>
+            </w:r>
+            <w:r>
+              <w:t>text files</w:t>
+            </w:r>
+            <w:proofErr w:type="gramStart"/>
+            <w:r>
+              <w:t>.</w:t>
+            </w:r>
+            <w:r>
+              <w:t>.</w:t>
+            </w:r>
+            <w:proofErr w:type="gramEnd"/>
+            <w:r>
+              <w:t xml:space="preserve"> Key is byte offset and text is the line.</w:t>
+            </w:r>
+          </w:p>
+          <w:p>
+            <w:pPr>
+              <w:pStyle w:val="ListParagraph"/>
+              <w:numPr>
+                <w:ilvl w:val="0"/>
+                <w:numId w:val="18"/>
+              </w:numPr>
+              <w:tabs>
+                <w:tab w:val="center" w:pos="5400"/>
+              </w:tabs>
+            </w:pPr>
+            <w:proofErr w:type="spellStart"/>
+            <w:r>
+              <w:rPr>
+                <w:rFonts w:ascii="Courier New" w:hAnsi="Courier New" w:cs="Courier New"/>
+                <w:b/>
+                <w:color w:val="E36C0A" w:themeColor="accent6" w:themeShade="BF"/>
+              </w:rPr>
+              <w:t>SequenceFileRecordReader</w:t>
+            </w:r>
+            <w:proofErr w:type="spellEnd"/>
+            <w:r>
+              <w:rPr>
+                <w:rFonts w:ascii="Courier New" w:hAnsi="Courier New" w:cs="Courier New"/>
+                <w:b/>
+                <w:color w:val="E36C0A" w:themeColor="accent6" w:themeShade="BF"/>
+              </w:rPr>
+              <w:t xml:space="preserve"> </w:t>
+            </w:r>
+            <w:r>
+              <w:t>–</w:t>
+            </w:r>
+            <w:r>
+              <w:t xml:space="preserve"> Bin</w:t>
+            </w:r>
+            <w:r>
+              <w:t>ary input files.</w:t>
+            </w:r>
+          </w:p>
+          <w:p/>
+        </w:tc>
+      </w:tr>
+      <w:tr>
+        <w:trPr>
+          <w:trHeight w:val="936"/>
+        </w:trPr>
+        <w:tc>
+          <w:tcPr>
+            <w:tcW w:w="3960" w:type="dxa"/>
+            <w:vMerge/>
+            <w:vAlign w:val="center"/>
+          </w:tcPr>
+          <w:p>
+            <w:pPr>
+              <w:tabs>
+                <w:tab w:val="center" w:pos="5400"/>
+              </w:tabs>
+              <w:jc w:val="center"/>
+              <w:rPr>
+                <w:rFonts w:ascii="Courier New" w:hAnsi="Courier New" w:cs="Courier New"/>
+                <w:b/>
+                <w:color w:val="0000FF"/>
+                <w:sz w:val="20"/>
+              </w:rPr>
+            </w:pPr>
+          </w:p>
+        </w:tc>
+        <w:tc>
+          <w:tcPr>
+            <w:tcW w:w="3168" w:type="dxa"/>
+            <w:vAlign w:val="center"/>
+          </w:tcPr>
+          <w:p>
+            <w:pPr>
+              <w:tabs>
+                <w:tab w:val="center" w:pos="5400"/>
+              </w:tabs>
+              <w:jc w:val="center"/>
+              <w:rPr>
+                <w:b/>
+                <w:color w:val="0000FF"/>
+              </w:rPr>
+            </w:pPr>
+            <w:r>
+              <w:rPr>
+                <w:b/>
+                <w:color w:val="0000FF"/>
+              </w:rPr>
+              <w:t>Record Boundaries</w:t>
+            </w:r>
+            <w:r>
+              <w:rPr>
+                <w:b/>
+                <w:color w:val="0000FF"/>
+              </w:rPr>
+              <w:t xml:space="preserve"> – Two Possibilities </w:t>
+            </w:r>
+          </w:p>
+          <w:p>
+            <w:pPr>
+              <w:pStyle w:val="ListParagraph"/>
+              <w:numPr>
+                <w:ilvl w:val="0"/>
+                <w:numId w:val="18"/>
+              </w:numPr>
+              <w:tabs>
+                <w:tab w:val="center" w:pos="5400"/>
+              </w:tabs>
+            </w:pPr>
+            <w:r>
+              <w:rPr>
+                <w:b/>
+                <w:color w:val="E36C0A" w:themeColor="accent6" w:themeShade="BF"/>
+              </w:rPr>
+              <w:t>Last Record Boundary Falls On Split Boundary</w:t>
+            </w:r>
+            <w:r>
+              <w:t xml:space="preserve"> – Read whole first record in the next split.</w:t>
+            </w:r>
+          </w:p>
+          <w:p>
+            <w:pPr>
+              <w:pStyle w:val="ListParagraph"/>
+              <w:tabs>
+                <w:tab w:val="center" w:pos="5400"/>
+              </w:tabs>
+              <w:ind w:left="144"/>
+            </w:pPr>
+          </w:p>
+          <w:p>
+            <w:pPr>
+              <w:pStyle w:val="ListParagraph"/>
+              <w:numPr>
+                <w:ilvl w:val="0"/>
+                <w:numId w:val="18"/>
+              </w:numPr>
+              <w:tabs>
+                <w:tab w:val="center" w:pos="5400"/>
+              </w:tabs>
+            </w:pPr>
+            <w:r>
+              <w:rPr>
+                <w:b/>
+                <w:color w:val="E36C0A" w:themeColor="accent6" w:themeShade="BF"/>
+              </w:rPr>
+              <w:t>Last Record Boundary Falls in the Next Split</w:t>
+            </w:r>
+            <w:r>
+              <w:t xml:space="preserve"> – Record reader reads the next split until the end of the record. </w:t>
+            </w:r>
+          </w:p>
+        </w:tc>
+        <w:tc>
+          <w:tcPr>
+            <w:tcW w:w="4050" w:type="dxa"/>
+            <w:vMerge/>
+            <w:vAlign w:val="center"/>
+          </w:tcPr>
+          <w:p/>
+        </w:tc>
+      </w:tr>
+    </w:tbl>
     <w:p/>
-    <w:p/>
+    <w:p>
+      <w:pPr>
+        <w:rPr>
+          <w:sz w:val="8"/>
+          <w:szCs w:val="8"/>
+        </w:rPr>
+      </w:pPr>
+    </w:p>
+    <w:p>
+      <w:pPr>
+        <w:rPr>
+          <w:sz w:val="8"/>
+          <w:szCs w:val="8"/>
+        </w:rPr>
+      </w:pPr>
+    </w:p>
+    <w:p>
+      <w:pPr>
+        <w:jc w:val="center"/>
+        <w:rPr>
+          <w:b/>
+          <w:sz w:val="8"/>
+          <w:szCs w:val="8"/>
+        </w:rPr>
+      </w:pPr>
+      <w:bookmarkStart w:id="0" w:name="_GoBack"/>
+      <w:r>
+        <w:rPr>
+          <w:b/>
+          <w:sz w:val="18"/>
+          <w:szCs w:val="8"/>
+        </w:rPr>
+        <w:t>Reducer Output and Classes</w:t>
+      </w:r>
+      <w:bookmarkEnd w:id="0"/>
+    </w:p>
+    <w:p>
+      <w:pPr>
+        <w:tabs>
+          <w:tab w:val="center" w:pos="5400"/>
+        </w:tabs>
+        <w:rPr>
+          <w:sz w:val="6"/>
+          <w:szCs w:val="6"/>
+        </w:rPr>
+      </w:pPr>
+    </w:p>
+    <w:tbl>
+      <w:tblPr>
+        <w:tblStyle w:val="TableGrid"/>
+        <w:tblW w:w="11520" w:type="dxa"/>
+        <w:tblInd w:w="-252" w:type="dxa"/>
+        <w:tblLook w:val="04A0" w:firstRow="1" w:lastRow="0" w:firstColumn="1" w:lastColumn="0" w:noHBand="0" w:noVBand="1"/>
+      </w:tblPr>
+      <w:tblGrid>
+        <w:gridCol w:w="4860"/>
+        <w:gridCol w:w="3060"/>
+        <w:gridCol w:w="3600"/>
+      </w:tblGrid>
+      <w:tr>
+        <w:trPr>
+          <w:trHeight w:val="53"/>
+        </w:trPr>
+        <w:tc>
+          <w:tcPr>
+            <w:tcW w:w="4860" w:type="dxa"/>
+            <w:vAlign w:val="center"/>
+          </w:tcPr>
+          <w:p>
+            <w:pPr>
+              <w:jc w:val="center"/>
+              <w:rPr>
+                <w:b/>
+                <w:color w:val="E36C0A" w:themeColor="accent6" w:themeShade="BF"/>
+              </w:rPr>
+            </w:pPr>
+            <w:r>
+              <w:rPr>
+                <w:b/>
+                <w:noProof/>
+                <w:color w:val="E36C0A" w:themeColor="accent6" w:themeShade="BF"/>
+              </w:rPr>
+              <w:drawing>
+                <wp:inline distT="0" distB="0" distL="0" distR="0" wp14:anchorId="5B9A1492" wp14:editId="4113FB48">
+                  <wp:extent cx="2888898" cy="1615911"/>
+                  <wp:effectExtent l="0" t="0" r="6985" b="3810"/>
+                  <wp:docPr id="4" name="Picture 4"/>
+                  <wp:cNvGraphicFramePr>
+                    <a:graphicFrameLocks xmlns:a="http://schemas.openxmlformats.org/drawingml/2006/main" noChangeAspect="1"/>
+                  </wp:cNvGraphicFramePr>
+                  <a:graphic xmlns:a="http://schemas.openxmlformats.org/drawingml/2006/main">
+                    <a:graphicData uri="http://schemas.openxmlformats.org/drawingml/2006/picture">
+                      <pic:pic xmlns:pic="http://schemas.openxmlformats.org/drawingml/2006/picture">
+                        <pic:nvPicPr>
+                          <pic:cNvPr id="0" name="Mapper Input Flow.png"/>
+                          <pic:cNvPicPr/>
+                        </pic:nvPicPr>
+                        <pic:blipFill>
+                          <a:blip r:embed="rId17">
+                            <a:extLst>
+                              <a:ext uri="{28A0092B-C50C-407E-A947-70E740481C1C}">
+                                <a14:useLocalDpi xmlns:a14="http://schemas.microsoft.com/office/drawing/2010/main" val="0"/>
+                              </a:ext>
+                            </a:extLst>
+                          </a:blip>
+                          <a:stretch>
+                            <a:fillRect/>
+                          </a:stretch>
+                        </pic:blipFill>
+                        <pic:spPr>
+                          <a:xfrm>
+                            <a:off x="0" y="0"/>
+                            <a:ext cx="2889999" cy="1616527"/>
+                          </a:xfrm>
+                          <a:prstGeom prst="rect">
+                            <a:avLst/>
+                          </a:prstGeom>
+                        </pic:spPr>
+                      </pic:pic>
+                    </a:graphicData>
+                  </a:graphic>
+                </wp:inline>
+              </w:drawing>
+            </w:r>
+          </w:p>
+        </w:tc>
+        <w:tc>
+          <w:tcPr>
+            <w:tcW w:w="3060" w:type="dxa"/>
+            <w:vAlign w:val="center"/>
+          </w:tcPr>
+          <w:p>
+            <w:pPr>
+              <w:jc w:val="center"/>
+              <w:rPr>
+                <w:rFonts w:ascii="Courier New" w:hAnsi="Courier New" w:cs="Courier New"/>
+                <w:b/>
+                <w:color w:val="0000FF"/>
+                <w:sz w:val="20"/>
+              </w:rPr>
+            </w:pPr>
+            <w:proofErr w:type="spellStart"/>
+            <w:r>
+              <w:rPr>
+                <w:rFonts w:ascii="Courier New" w:hAnsi="Courier New" w:cs="Courier New"/>
+                <w:b/>
+                <w:color w:val="0000FF"/>
+                <w:sz w:val="20"/>
+              </w:rPr>
+              <w:t>WritableComparable</w:t>
+            </w:r>
+            <w:proofErr w:type="spellEnd"/>
+          </w:p>
+          <w:p>
+            <w:pPr>
+              <w:pStyle w:val="ListParagraph"/>
+              <w:numPr>
+                <w:ilvl w:val="0"/>
+                <w:numId w:val="18"/>
+              </w:numPr>
+              <w:rPr>
+                <w:b/>
+                <w:color w:val="FF0000"/>
+              </w:rPr>
+            </w:pPr>
+            <w:r>
+              <w:rPr>
+                <w:b/>
+                <w:color w:val="FF0000"/>
+              </w:rPr>
+              <w:t>All keys must implement the Writable and Comparable Interfaces.</w:t>
+            </w:r>
+          </w:p>
+          <w:p>
+            <w:pPr>
+              <w:ind w:left="-72"/>
+              <w:rPr>
+                <w:b/>
+                <w:color w:val="E36C0A" w:themeColor="accent6" w:themeShade="BF"/>
+              </w:rPr>
+            </w:pPr>
+          </w:p>
+          <w:p>
+            <w:pPr>
+              <w:ind w:left="-72"/>
+              <w:jc w:val="center"/>
+              <w:rPr>
+                <w:b/>
+                <w:color w:val="0000FF"/>
+              </w:rPr>
+            </w:pPr>
+            <w:r>
+              <w:rPr>
+                <w:rFonts w:ascii="Courier New" w:hAnsi="Courier New" w:cs="Courier New"/>
+                <w:b/>
+                <w:color w:val="0000FF"/>
+                <w:sz w:val="20"/>
+              </w:rPr>
+              <w:t>Comparable</w:t>
+            </w:r>
+            <w:r>
+              <w:rPr>
+                <w:b/>
+                <w:color w:val="0000FF"/>
+              </w:rPr>
+              <w:t xml:space="preserve"> </w:t>
+            </w:r>
+            <w:r>
+              <w:rPr>
+                <w:b/>
+                <w:color w:val="0000FF"/>
+                <w:sz w:val="20"/>
+              </w:rPr>
+              <w:t>Interface</w:t>
+            </w:r>
+          </w:p>
+          <w:p>
+            <w:pPr>
+              <w:jc w:val="center"/>
+              <w:rPr>
+                <w:rFonts w:ascii="Courier New" w:hAnsi="Courier New" w:cs="Courier New"/>
+                <w:b/>
+                <w:color w:val="E36C0A" w:themeColor="accent6" w:themeShade="BF"/>
+                <w:sz w:val="14"/>
+                <w:szCs w:val="14"/>
+              </w:rPr>
+            </w:pPr>
+            <w:proofErr w:type="spellStart"/>
+            <w:r>
+              <w:rPr>
+                <w:rFonts w:ascii="Courier New" w:hAnsi="Courier New" w:cs="Courier New"/>
+                <w:b/>
+                <w:color w:val="E36C0A" w:themeColor="accent6" w:themeShade="BF"/>
+                <w:sz w:val="14"/>
+                <w:szCs w:val="14"/>
+              </w:rPr>
+              <w:t>int</w:t>
+            </w:r>
+            <w:proofErr w:type="spellEnd"/>
+            <w:r>
+              <w:rPr>
+                <w:rFonts w:ascii="Courier New" w:hAnsi="Courier New" w:cs="Courier New"/>
+                <w:b/>
+                <w:color w:val="E36C0A" w:themeColor="accent6" w:themeShade="BF"/>
+                <w:sz w:val="14"/>
+                <w:szCs w:val="14"/>
+              </w:rPr>
+              <w:t xml:space="preserve"> </w:t>
+            </w:r>
+            <w:proofErr w:type="spellStart"/>
+            <w:r>
+              <w:rPr>
+                <w:rFonts w:ascii="Courier New" w:hAnsi="Courier New" w:cs="Courier New"/>
+                <w:b/>
+                <w:color w:val="E36C0A" w:themeColor="accent6" w:themeShade="BF"/>
+                <w:sz w:val="14"/>
+                <w:szCs w:val="14"/>
+              </w:rPr>
+              <w:t>compareTo</w:t>
+            </w:r>
+            <w:proofErr w:type="spellEnd"/>
+            <w:r>
+              <w:rPr>
+                <w:rFonts w:ascii="Courier New" w:hAnsi="Courier New" w:cs="Courier New"/>
+                <w:b/>
+                <w:color w:val="E36C0A" w:themeColor="accent6" w:themeShade="BF"/>
+                <w:sz w:val="14"/>
+                <w:szCs w:val="14"/>
+              </w:rPr>
+              <w:t>(</w:t>
+            </w:r>
+            <w:proofErr w:type="spellStart"/>
+            <w:r>
+              <w:rPr>
+                <w:rFonts w:ascii="Courier New" w:hAnsi="Courier New" w:cs="Courier New"/>
+                <w:b/>
+                <w:color w:val="E36C0A" w:themeColor="accent6" w:themeShade="BF"/>
+                <w:sz w:val="14"/>
+                <w:szCs w:val="14"/>
+              </w:rPr>
+              <w:t>WriteComparable</w:t>
+            </w:r>
+            <w:proofErr w:type="spellEnd"/>
+            <w:r>
+              <w:rPr>
+                <w:rFonts w:ascii="Courier New" w:hAnsi="Courier New" w:cs="Courier New"/>
+                <w:b/>
+                <w:color w:val="E36C0A" w:themeColor="accent6" w:themeShade="BF"/>
+                <w:sz w:val="14"/>
+                <w:szCs w:val="14"/>
+              </w:rPr>
+              <w:t xml:space="preserve"> o)</w:t>
+            </w:r>
+          </w:p>
+          <w:p/>
+          <w:p>
+            <w:pPr>
+              <w:pStyle w:val="ListParagraph"/>
+              <w:numPr>
+                <w:ilvl w:val="0"/>
+                <w:numId w:val="18"/>
+              </w:numPr>
+            </w:pPr>
+            <w:proofErr w:type="spellStart"/>
+            <w:proofErr w:type="gramStart"/>
+            <w:r>
+              <w:rPr>
+                <w:rFonts w:ascii="Courier New" w:hAnsi="Courier New" w:cs="Courier New"/>
+                <w:b/>
+              </w:rPr>
+              <w:t>compareTo</w:t>
+            </w:r>
+            <w:proofErr w:type="spellEnd"/>
+            <w:proofErr w:type="gramEnd"/>
+            <w:r>
+              <w:t xml:space="preserve"> </w:t>
+            </w:r>
+            <w:r>
+              <w:t>is used to provide a total ordering of keys in the Sort/Shuffle/Merge stage.</w:t>
+            </w:r>
+          </w:p>
+          <w:p>
+            <w:pPr>
+              <w:pStyle w:val="ListParagraph"/>
+              <w:numPr>
+                <w:ilvl w:val="0"/>
+                <w:numId w:val="18"/>
+              </w:numPr>
+            </w:pPr>
+            <w:r>
+              <w:t>Returns -1 if implicit parameter should be order first.</w:t>
+            </w:r>
+          </w:p>
+          <w:p>
+            <w:pPr>
+              <w:pStyle w:val="ListParagraph"/>
+              <w:numPr>
+                <w:ilvl w:val="0"/>
+                <w:numId w:val="18"/>
+              </w:numPr>
+            </w:pPr>
+            <w:r>
+              <w:t>Returns 0 if they are equal.</w:t>
+            </w:r>
+          </w:p>
+          <w:p>
+            <w:pPr>
+              <w:pStyle w:val="ListParagraph"/>
+              <w:numPr>
+                <w:ilvl w:val="0"/>
+                <w:numId w:val="18"/>
+              </w:numPr>
+            </w:pPr>
+            <w:r>
+              <w:t>Returns 1 if explicit parameter should be ordered first.</w:t>
+            </w:r>
+          </w:p>
+        </w:tc>
+        <w:tc>
+          <w:tcPr>
+            <w:tcW w:w="3600" w:type="dxa"/>
+            <w:vAlign w:val="center"/>
+          </w:tcPr>
+          <w:p>
+            <w:pPr>
+              <w:tabs>
+                <w:tab w:val="center" w:pos="5400"/>
+              </w:tabs>
+              <w:jc w:val="center"/>
+              <w:rPr>
+                <w:b/>
+                <w:color w:val="0000FF"/>
+                <w:sz w:val="20"/>
+              </w:rPr>
+            </w:pPr>
+            <w:proofErr w:type="spellStart"/>
+            <w:r>
+              <w:rPr>
+                <w:rFonts w:ascii="Courier New" w:hAnsi="Courier New" w:cs="Courier New"/>
+                <w:b/>
+                <w:color w:val="0000FF"/>
+                <w:sz w:val="20"/>
+              </w:rPr>
+              <w:t>InputFormat</w:t>
+            </w:r>
+            <w:proofErr w:type="spellEnd"/>
+            <w:r>
+              <w:rPr>
+                <w:b/>
+                <w:color w:val="0000FF"/>
+                <w:sz w:val="20"/>
+              </w:rPr>
+              <w:t xml:space="preserve"> Class</w:t>
+            </w:r>
+          </w:p>
+          <w:p>
+            <w:pPr>
+              <w:pStyle w:val="ListParagraph"/>
+              <w:numPr>
+                <w:ilvl w:val="0"/>
+                <w:numId w:val="18"/>
+              </w:numPr>
+              <w:tabs>
+                <w:tab w:val="center" w:pos="5400"/>
+              </w:tabs>
+            </w:pPr>
+            <w:r>
+              <w:t xml:space="preserve">Valid input files/directories </w:t>
+            </w:r>
+            <w:proofErr w:type="gramStart"/>
+            <w:r>
+              <w:t>exists</w:t>
+            </w:r>
+            <w:proofErr w:type="gramEnd"/>
+            <w:r>
+              <w:t>.</w:t>
+            </w:r>
+          </w:p>
+          <w:p>
+            <w:pPr>
+              <w:pStyle w:val="ListParagraph"/>
+              <w:numPr>
+                <w:ilvl w:val="0"/>
+                <w:numId w:val="18"/>
+              </w:numPr>
+              <w:tabs>
+                <w:tab w:val="center" w:pos="5400"/>
+              </w:tabs>
+            </w:pPr>
+            <w:r>
+              <w:t>Partitions the input file into splits.</w:t>
+            </w:r>
+          </w:p>
+          <w:p>
+            <w:pPr>
+              <w:pStyle w:val="ListParagraph"/>
+              <w:numPr>
+                <w:ilvl w:val="0"/>
+                <w:numId w:val="18"/>
+              </w:numPr>
+              <w:tabs>
+                <w:tab w:val="center" w:pos="5400"/>
+              </w:tabs>
+            </w:pPr>
+            <w:r>
+              <w:t xml:space="preserve">Instantiates </w:t>
+            </w:r>
+            <w:proofErr w:type="spellStart"/>
+            <w:r>
+              <w:rPr>
+                <w:rFonts w:ascii="Courier New" w:hAnsi="Courier New" w:cs="Courier New"/>
+              </w:rPr>
+              <w:t>RecordReader</w:t>
+            </w:r>
+            <w:proofErr w:type="spellEnd"/>
+            <w:r>
+              <w:t xml:space="preserve"> for parsing records in the splits.</w:t>
+            </w:r>
+          </w:p>
+          <w:p>
+            <w:pPr>
+              <w:pStyle w:val="ListParagraph"/>
+              <w:numPr>
+                <w:ilvl w:val="0"/>
+                <w:numId w:val="18"/>
+              </w:numPr>
+              <w:tabs>
+                <w:tab w:val="center" w:pos="5400"/>
+              </w:tabs>
+            </w:pPr>
+            <w:r>
+              <w:t xml:space="preserve">Throws </w:t>
+            </w:r>
+            <w:proofErr w:type="spellStart"/>
+            <w:r>
+              <w:rPr>
+                <w:rFonts w:ascii="Courier New" w:hAnsi="Courier New" w:cs="Courier New"/>
+              </w:rPr>
+              <w:t>IOException</w:t>
+            </w:r>
+            <w:proofErr w:type="spellEnd"/>
+          </w:p>
+          <w:p>
+            <w:pPr>
+              <w:tabs>
+                <w:tab w:val="center" w:pos="5400"/>
+              </w:tabs>
+            </w:pPr>
+          </w:p>
+          <w:p>
+            <w:pPr>
+              <w:tabs>
+                <w:tab w:val="center" w:pos="5400"/>
+              </w:tabs>
+              <w:jc w:val="center"/>
+              <w:rPr>
+                <w:b/>
+                <w:color w:val="0000FF"/>
+              </w:rPr>
+            </w:pPr>
+            <w:r>
+              <w:rPr>
+                <w:b/>
+                <w:color w:val="0000FF"/>
+              </w:rPr>
+              <w:t>Methods</w:t>
+            </w:r>
+          </w:p>
+          <w:p>
+            <w:pPr>
+              <w:tabs>
+                <w:tab w:val="center" w:pos="5400"/>
+              </w:tabs>
+              <w:rPr>
+                <w:rFonts w:ascii="Courier New" w:hAnsi="Courier New" w:cs="Courier New"/>
+                <w:b/>
+                <w:color w:val="E36C0A" w:themeColor="accent6" w:themeShade="BF"/>
+              </w:rPr>
+            </w:pPr>
+            <w:r>
+              <w:rPr>
+                <w:rFonts w:ascii="Courier New" w:hAnsi="Courier New" w:cs="Courier New"/>
+                <w:b/>
+                <w:sz w:val="14"/>
+                <w:szCs w:val="14"/>
+              </w:rPr>
+              <w:t xml:space="preserve">public abstract </w:t>
+            </w:r>
+            <w:r>
+              <w:rPr>
+                <w:rFonts w:ascii="Courier New" w:hAnsi="Courier New" w:cs="Courier New"/>
+                <w:b/>
+                <w:color w:val="E36C0A" w:themeColor="accent6" w:themeShade="BF"/>
+                <w:sz w:val="14"/>
+                <w:szCs w:val="14"/>
+              </w:rPr>
+              <w:t>List&lt;</w:t>
+            </w:r>
+            <w:proofErr w:type="spellStart"/>
+            <w:r>
+              <w:rPr>
+                <w:rFonts w:ascii="Courier New" w:hAnsi="Courier New" w:cs="Courier New"/>
+                <w:b/>
+                <w:color w:val="E36C0A" w:themeColor="accent6" w:themeShade="BF"/>
+                <w:sz w:val="14"/>
+                <w:szCs w:val="14"/>
+              </w:rPr>
+              <w:t>InputSplit</w:t>
+            </w:r>
+            <w:proofErr w:type="spellEnd"/>
+            <w:r>
+              <w:rPr>
+                <w:rFonts w:ascii="Courier New" w:hAnsi="Courier New" w:cs="Courier New"/>
+                <w:b/>
+                <w:color w:val="E36C0A" w:themeColor="accent6" w:themeShade="BF"/>
+                <w:sz w:val="14"/>
+                <w:szCs w:val="14"/>
+              </w:rPr>
+              <w:t xml:space="preserve">&gt; </w:t>
+            </w:r>
+            <w:proofErr w:type="spellStart"/>
+            <w:r>
+              <w:rPr>
+                <w:rFonts w:ascii="Courier New" w:hAnsi="Courier New" w:cs="Courier New"/>
+                <w:b/>
+                <w:color w:val="00B050"/>
+                <w:sz w:val="14"/>
+                <w:szCs w:val="14"/>
+              </w:rPr>
+              <w:t>getSplits</w:t>
+            </w:r>
+            <w:proofErr w:type="spellEnd"/>
+            <w:r>
+              <w:rPr>
+                <w:rFonts w:ascii="Courier New" w:hAnsi="Courier New" w:cs="Courier New"/>
+                <w:b/>
+                <w:color w:val="E36C0A" w:themeColor="accent6" w:themeShade="BF"/>
+                <w:sz w:val="14"/>
+                <w:szCs w:val="14"/>
+              </w:rPr>
+              <w:t>(</w:t>
+            </w:r>
+            <w:proofErr w:type="spellStart"/>
+            <w:r>
+              <w:rPr>
+                <w:rFonts w:ascii="Courier New" w:hAnsi="Courier New" w:cs="Courier New"/>
+                <w:b/>
+                <w:color w:val="E36C0A" w:themeColor="accent6" w:themeShade="BF"/>
+                <w:sz w:val="14"/>
+                <w:szCs w:val="14"/>
+              </w:rPr>
+              <w:t>JobContext</w:t>
+            </w:r>
+            <w:proofErr w:type="spellEnd"/>
+            <w:r>
+              <w:rPr>
+                <w:rFonts w:ascii="Courier New" w:hAnsi="Courier New" w:cs="Courier New"/>
+                <w:b/>
+                <w:color w:val="E36C0A" w:themeColor="accent6" w:themeShade="BF"/>
+                <w:sz w:val="14"/>
+                <w:szCs w:val="14"/>
+              </w:rPr>
+              <w:t>)</w:t>
+            </w:r>
+            <w:r>
+              <w:rPr>
+                <w:rFonts w:ascii="Courier New" w:hAnsi="Courier New" w:cs="Courier New"/>
+                <w:b/>
+                <w:color w:val="E36C0A" w:themeColor="accent6" w:themeShade="BF"/>
+              </w:rPr>
+              <w:t xml:space="preserve"> </w:t>
+            </w:r>
+          </w:p>
+          <w:p>
+            <w:pPr>
+              <w:tabs>
+                <w:tab w:val="center" w:pos="5400"/>
+              </w:tabs>
+            </w:pPr>
+          </w:p>
+          <w:p>
+            <w:pPr>
+              <w:tabs>
+                <w:tab w:val="center" w:pos="5400"/>
+              </w:tabs>
+            </w:pPr>
+            <w:r>
+              <w:rPr>
+                <w:rFonts w:ascii="Courier New" w:hAnsi="Courier New" w:cs="Courier New"/>
+                <w:b/>
+                <w:sz w:val="14"/>
+                <w:szCs w:val="14"/>
+              </w:rPr>
+              <w:t xml:space="preserve">public abstract </w:t>
+            </w:r>
+            <w:proofErr w:type="spellStart"/>
+            <w:r>
+              <w:rPr>
+                <w:rFonts w:ascii="Courier New" w:hAnsi="Courier New" w:cs="Courier New"/>
+                <w:b/>
+                <w:color w:val="E36C0A" w:themeColor="accent6" w:themeShade="BF"/>
+                <w:sz w:val="14"/>
+                <w:szCs w:val="14"/>
+              </w:rPr>
+              <w:t>RecordReader</w:t>
+            </w:r>
+            <w:proofErr w:type="spellEnd"/>
+            <w:r>
+              <w:rPr>
+                <w:rFonts w:ascii="Courier New" w:hAnsi="Courier New" w:cs="Courier New"/>
+                <w:b/>
+                <w:color w:val="E36C0A" w:themeColor="accent6" w:themeShade="BF"/>
+                <w:sz w:val="14"/>
+                <w:szCs w:val="14"/>
+              </w:rPr>
+              <w:t>&lt;</w:t>
+            </w:r>
+            <w:r>
+              <w:rPr>
+                <w:rFonts w:ascii="Courier New" w:hAnsi="Courier New" w:cs="Courier New"/>
+                <w:b/>
+                <w:color w:val="E36C0A" w:themeColor="accent6" w:themeShade="BF"/>
+                <w:sz w:val="14"/>
+                <w:szCs w:val="14"/>
+              </w:rPr>
+              <w:t>K,V</w:t>
+            </w:r>
+            <w:r>
+              <w:rPr>
+                <w:rFonts w:ascii="Courier New" w:hAnsi="Courier New" w:cs="Courier New"/>
+                <w:b/>
+                <w:color w:val="E36C0A" w:themeColor="accent6" w:themeShade="BF"/>
+                <w:sz w:val="14"/>
+                <w:szCs w:val="14"/>
+              </w:rPr>
+              <w:t xml:space="preserve">&gt; </w:t>
+            </w:r>
+            <w:proofErr w:type="spellStart"/>
+            <w:r>
+              <w:rPr>
+                <w:rFonts w:ascii="Courier New" w:hAnsi="Courier New" w:cs="Courier New"/>
+                <w:b/>
+                <w:color w:val="00B050"/>
+                <w:sz w:val="14"/>
+                <w:szCs w:val="14"/>
+              </w:rPr>
+              <w:t>createRecordReader</w:t>
+            </w:r>
+            <w:proofErr w:type="spellEnd"/>
+            <w:r>
+              <w:rPr>
+                <w:rFonts w:ascii="Courier New" w:hAnsi="Courier New" w:cs="Courier New"/>
+                <w:b/>
+                <w:color w:val="E36C0A" w:themeColor="accent6" w:themeShade="BF"/>
+                <w:sz w:val="14"/>
+                <w:szCs w:val="14"/>
+              </w:rPr>
+              <w:t>(</w:t>
+            </w:r>
+            <w:proofErr w:type="spellStart"/>
+            <w:r>
+              <w:rPr>
+                <w:rFonts w:ascii="Courier New" w:hAnsi="Courier New" w:cs="Courier New"/>
+                <w:b/>
+                <w:color w:val="E36C0A" w:themeColor="accent6" w:themeShade="BF"/>
+                <w:sz w:val="14"/>
+                <w:szCs w:val="14"/>
+              </w:rPr>
+              <w:t>InputSplit</w:t>
+            </w:r>
+            <w:proofErr w:type="spellEnd"/>
+            <w:r>
+              <w:rPr>
+                <w:rFonts w:ascii="Courier New" w:hAnsi="Courier New" w:cs="Courier New"/>
+                <w:b/>
+                <w:color w:val="E36C0A" w:themeColor="accent6" w:themeShade="BF"/>
+                <w:sz w:val="14"/>
+                <w:szCs w:val="14"/>
+              </w:rPr>
+              <w:t xml:space="preserve"> split, </w:t>
+            </w:r>
+            <w:proofErr w:type="spellStart"/>
+            <w:r>
+              <w:rPr>
+                <w:rFonts w:ascii="Courier New" w:hAnsi="Courier New" w:cs="Courier New"/>
+                <w:b/>
+                <w:color w:val="E36C0A" w:themeColor="accent6" w:themeShade="BF"/>
+                <w:sz w:val="14"/>
+                <w:szCs w:val="14"/>
+              </w:rPr>
+              <w:t>TaskAttemptContext</w:t>
+            </w:r>
+            <w:proofErr w:type="spellEnd"/>
+            <w:r>
+              <w:rPr>
+                <w:rFonts w:ascii="Courier New" w:hAnsi="Courier New" w:cs="Courier New"/>
+                <w:b/>
+                <w:color w:val="E36C0A" w:themeColor="accent6" w:themeShade="BF"/>
+                <w:sz w:val="14"/>
+                <w:szCs w:val="14"/>
+              </w:rPr>
+              <w:t xml:space="preserve"> context)</w:t>
+            </w:r>
+          </w:p>
+          <w:p>
+            <w:pPr>
+              <w:tabs>
+                <w:tab w:val="center" w:pos="5400"/>
+              </w:tabs>
+            </w:pPr>
+          </w:p>
+          <w:p>
+            <w:pPr>
+              <w:tabs>
+                <w:tab w:val="center" w:pos="5400"/>
+              </w:tabs>
+              <w:jc w:val="center"/>
+              <w:rPr>
+                <w:b/>
+                <w:color w:val="0000FF"/>
+              </w:rPr>
+            </w:pPr>
+            <w:r>
+              <w:rPr>
+                <w:b/>
+                <w:color w:val="0000FF"/>
+              </w:rPr>
+              <w:t>Common Implementations</w:t>
+            </w:r>
+          </w:p>
+          <w:p>
+            <w:pPr>
+              <w:pStyle w:val="ListParagraph"/>
+              <w:numPr>
+                <w:ilvl w:val="0"/>
+                <w:numId w:val="18"/>
+              </w:numPr>
+              <w:tabs>
+                <w:tab w:val="center" w:pos="5400"/>
+              </w:tabs>
+            </w:pPr>
+            <w:proofErr w:type="spellStart"/>
+            <w:r>
+              <w:rPr>
+                <w:rFonts w:ascii="Courier New" w:hAnsi="Courier New" w:cs="Courier New"/>
+                <w:b/>
+                <w:color w:val="E36C0A" w:themeColor="accent6" w:themeShade="BF"/>
+              </w:rPr>
+              <w:t>TextFileInputFormat</w:t>
+            </w:r>
+            <w:proofErr w:type="spellEnd"/>
+            <w:r>
+              <w:t xml:space="preserve"> – Single Line Record Text Files. </w:t>
+            </w:r>
+            <w:r>
+              <w:rPr>
+                <w:b/>
+                <w:color w:val="FF0000"/>
+              </w:rPr>
+              <w:t>Terminated by newline characters.</w:t>
+            </w:r>
+          </w:p>
+          <w:p>
+            <w:pPr>
+              <w:pStyle w:val="ListParagraph"/>
+              <w:numPr>
+                <w:ilvl w:val="0"/>
+                <w:numId w:val="18"/>
+              </w:numPr>
+              <w:tabs>
+                <w:tab w:val="center" w:pos="5400"/>
+              </w:tabs>
+            </w:pPr>
+            <w:proofErr w:type="spellStart"/>
+            <w:r>
+              <w:rPr>
+                <w:rFonts w:ascii="Courier New" w:hAnsi="Courier New" w:cs="Courier New"/>
+                <w:b/>
+                <w:color w:val="E36C0A" w:themeColor="accent6" w:themeShade="BF"/>
+              </w:rPr>
+              <w:t>SequenceFileInputFormat</w:t>
+            </w:r>
+            <w:proofErr w:type="spellEnd"/>
+            <w:r>
+              <w:t xml:space="preserve"> – Binary Files</w:t>
+            </w:r>
+          </w:p>
+        </w:tc>
+      </w:tr>
+    </w:tbl>
+    <w:p>
+      <w:pPr>
+        <w:rPr>
+          <w:b/>
+          <w:sz w:val="8"/>
+          <w:szCs w:val="8"/>
+        </w:rPr>
+      </w:pPr>
+      <w:r>
+        <w:rPr>
+          <w:b/>
+          <w:sz w:val="8"/>
+          <w:szCs w:val="8"/>
+        </w:rPr>
+        <w:t> </w:t>
+      </w:r>
+    </w:p>
+    <w:p>
+      <w:pPr>
+        <w:rPr>
+          <w:sz w:val="8"/>
+          <w:szCs w:val="8"/>
+        </w:rPr>
+      </w:pPr>
+    </w:p>
+    <w:p>
+      <w:pPr>
+        <w:rPr>
+          <w:sz w:val="8"/>
+          <w:szCs w:val="8"/>
+        </w:rPr>
+      </w:pPr>
+    </w:p>
     <w:sectPr>
       <w:footerReference w:type="default" r:id="rId18"/>
       <w:pgSz w:w="12240" w:h="15840"/>
@@ -26709,7 +29083,7 @@
 </file>
 
 <file path=customXml/itemProps1.xml><?xml version="1.0" encoding="utf-8"?>
-<ds:datastoreItem xmlns:ds="http://schemas.openxmlformats.org/officeDocument/2006/customXml" ds:itemID="{DB3EA46A-C9F6-42E2-89CF-D9B1B0DA94E6}">
+<ds:datastoreItem xmlns:ds="http://schemas.openxmlformats.org/officeDocument/2006/customXml" ds:itemID="{BA55EC47-7101-43A8-BEFB-B7848FC57484}">
   <ds:schemaRefs>
     <ds:schemaRef ds:uri="http://schemas.openxmlformats.org/officeDocument/2006/bibliography"/>
   </ds:schemaRefs>

</xml_diff>

<commit_message>
Commit the study guide up to slide #36.
</commit_message>
<xml_diff>
--- a/Exam Study Guide/Exam #1/CS286 - Exam #1 Study Guide.docx
+++ b/Exam Study Guide/Exam #1/CS286 - Exam #1 Study Guide.docx
@@ -27516,11 +27516,15 @@
       </w:tblGrid>
       <w:tr>
         <w:trPr>
-          <w:trHeight w:val="53"/>
+          <w:trHeight w:val="37"/>
         </w:trPr>
         <w:tc>
           <w:tcPr>
             <w:tcW w:w="3870" w:type="dxa"/>
+            <w:vMerge w:val="restart"/>
+            <w:tcBorders>
+              <w:right w:val="single" w:sz="12" w:space="0" w:color="auto"/>
+            </w:tcBorders>
             <w:vAlign w:val="center"/>
           </w:tcPr>
           <w:p>
@@ -27633,13 +27637,7 @@
               <w:rPr>
                 <w:szCs w:val="22"/>
               </w:rPr>
-              <w:t xml:space="preserve"> outputs are sent directly as final outputs</w:t>
-            </w:r>
-            <w:r>
-              <w:rPr>
-                <w:szCs w:val="22"/>
-              </w:rPr>
-              <w:t xml:space="preserve"> </w:t>
+              <w:t xml:space="preserve"> outputs are sent directly as final outputs </w:t>
             </w:r>
             <w:r>
               <w:rPr>
@@ -28299,7 +28297,14 @@
         </w:tc>
         <w:tc>
           <w:tcPr>
-            <w:tcW w:w="3870" w:type="dxa"/>
+            <w:tcW w:w="7740" w:type="dxa"/>
+            <w:gridSpan w:val="2"/>
+            <w:tcBorders>
+              <w:top w:val="single" w:sz="12" w:space="0" w:color="auto"/>
+              <w:left w:val="single" w:sz="12" w:space="0" w:color="auto"/>
+              <w:bottom w:val="single" w:sz="6" w:space="0" w:color="auto"/>
+              <w:right w:val="single" w:sz="12" w:space="0" w:color="auto"/>
+            </w:tcBorders>
             <w:vAlign w:val="center"/>
           </w:tcPr>
           <w:p>
@@ -28335,6 +28340,47 @@
               <w:t xml:space="preserve"> Class</w:t>
             </w:r>
           </w:p>
+        </w:tc>
+      </w:tr>
+      <w:tr>
+        <w:trPr>
+          <w:trHeight w:val="921"/>
+        </w:trPr>
+        <w:tc>
+          <w:tcPr>
+            <w:tcW w:w="3870" w:type="dxa"/>
+            <w:vMerge/>
+            <w:tcBorders>
+              <w:right w:val="single" w:sz="12" w:space="0" w:color="auto"/>
+            </w:tcBorders>
+            <w:vAlign w:val="center"/>
+          </w:tcPr>
+          <w:p>
+            <w:pPr>
+              <w:tabs>
+                <w:tab w:val="center" w:pos="5400"/>
+              </w:tabs>
+              <w:jc w:val="center"/>
+              <w:rPr>
+                <w:rFonts w:ascii="Courier New" w:hAnsi="Courier New" w:cs="Courier New"/>
+                <w:b/>
+                <w:color w:val="0000FF"/>
+                <w:sz w:val="20"/>
+              </w:rPr>
+            </w:pPr>
+          </w:p>
+        </w:tc>
+        <w:tc>
+          <w:tcPr>
+            <w:tcW w:w="3870" w:type="dxa"/>
+            <w:tcBorders>
+              <w:top w:val="single" w:sz="6" w:space="0" w:color="auto"/>
+              <w:left w:val="single" w:sz="12" w:space="0" w:color="auto"/>
+              <w:bottom w:val="single" w:sz="12" w:space="0" w:color="auto"/>
+              <w:right w:val="single" w:sz="6" w:space="0" w:color="auto"/>
+            </w:tcBorders>
+            <w:vAlign w:val="center"/>
+          </w:tcPr>
           <w:p>
             <w:pPr>
               <w:numPr>
@@ -28490,17 +28536,7 @@
                 <w:sz w:val="14"/>
                 <w:szCs w:val="14"/>
               </w:rPr>
-              <w:t>(</w:t>
-            </w:r>
-            <w:r>
-              <w:rPr>
-                <w:rFonts w:ascii="Courier New" w:hAnsi="Courier New" w:cs="Courier New"/>
-                <w:b/>
-                <w:color w:val="E36C0A" w:themeColor="accent6" w:themeShade="BF"/>
-                <w:sz w:val="14"/>
-                <w:szCs w:val="14"/>
-              </w:rPr>
-              <w:t xml:space="preserve">Configuration </w:t>
+              <w:t xml:space="preserve">(Configuration </w:t>
             </w:r>
             <w:proofErr w:type="spellStart"/>
             <w:r>
@@ -28664,7 +28700,6 @@
                 <w:szCs w:val="14"/>
               </w:rPr>
             </w:pPr>
-            <w:bookmarkStart w:id="0" w:name="_GoBack"/>
             <w:r>
               <w:rPr>
                 <w:rFonts w:ascii="Courier New" w:hAnsi="Courier New" w:cs="Courier New"/>
@@ -28755,14 +28790,24 @@
               <w:tabs>
                 <w:tab w:val="center" w:pos="5400"/>
               </w:tabs>
-              <w:rPr>
-                <w:rFonts w:ascii="Courier New" w:hAnsi="Courier New" w:cs="Courier New"/>
-                <w:b/>
-                <w:color w:val="E36C0A" w:themeColor="accent6" w:themeShade="BF"/>
+              <w:jc w:val="center"/>
+              <w:rPr>
+                <w:rFonts w:ascii="Courier New" w:hAnsi="Courier New" w:cs="Courier New"/>
+                <w:b/>
+                <w:color w:val="0000FF"/>
+                <w:sz w:val="20"/>
+              </w:rPr>
+            </w:pPr>
+            <w:r>
+              <w:rPr>
+                <w:rFonts w:ascii="Courier New" w:hAnsi="Courier New" w:cs="Courier New"/>
+                <w:b/>
                 <w:sz w:val="14"/>
                 <w:szCs w:val="14"/>
               </w:rPr>
-            </w:pPr>
+              <w:t>Job job2 = new Job(</w:t>
+            </w:r>
+            <w:proofErr w:type="spellStart"/>
             <w:r>
               <w:rPr>
                 <w:rFonts w:ascii="Courier New" w:hAnsi="Courier New" w:cs="Courier New"/>
@@ -28770,8 +28815,9 @@
                 <w:sz w:val="14"/>
                 <w:szCs w:val="14"/>
               </w:rPr>
-              <w:t>Job job</w:t>
-            </w:r>
+              <w:t>getConf</w:t>
+            </w:r>
+            <w:proofErr w:type="spellEnd"/>
             <w:r>
               <w:rPr>
                 <w:rFonts w:ascii="Courier New" w:hAnsi="Courier New" w:cs="Courier New"/>
@@ -28779,70 +28825,19 @@
                 <w:sz w:val="14"/>
                 <w:szCs w:val="14"/>
               </w:rPr>
-              <w:t>2</w:t>
-            </w:r>
-            <w:r>
-              <w:rPr>
-                <w:rFonts w:ascii="Courier New" w:hAnsi="Courier New" w:cs="Courier New"/>
-                <w:b/>
-                <w:sz w:val="14"/>
-                <w:szCs w:val="14"/>
-              </w:rPr>
-              <w:t xml:space="preserve"> = new Job(</w:t>
-            </w:r>
-            <w:proofErr w:type="spellStart"/>
-            <w:r>
-              <w:rPr>
-                <w:rFonts w:ascii="Courier New" w:hAnsi="Courier New" w:cs="Courier New"/>
-                <w:b/>
-                <w:sz w:val="14"/>
-                <w:szCs w:val="14"/>
-              </w:rPr>
-              <w:t>getConf</w:t>
-            </w:r>
-            <w:proofErr w:type="spellEnd"/>
-            <w:r>
-              <w:rPr>
-                <w:rFonts w:ascii="Courier New" w:hAnsi="Courier New" w:cs="Courier New"/>
-                <w:b/>
-                <w:sz w:val="14"/>
-                <w:szCs w:val="14"/>
-              </w:rPr>
-              <w:t>()</w:t>
-            </w:r>
-            <w:r>
-              <w:rPr>
-                <w:rFonts w:ascii="Courier New" w:hAnsi="Courier New" w:cs="Courier New"/>
-                <w:b/>
-                <w:sz w:val="14"/>
-                <w:szCs w:val="14"/>
-              </w:rPr>
-              <w:t>, “</w:t>
-            </w:r>
-            <w:r>
-              <w:rPr>
-                <w:rFonts w:ascii="Courier New" w:hAnsi="Courier New" w:cs="Courier New"/>
-                <w:b/>
-                <w:sz w:val="14"/>
-                <w:szCs w:val="14"/>
-              </w:rPr>
-              <w:t>Job2</w:t>
-            </w:r>
-            <w:r>
-              <w:rPr>
-                <w:rFonts w:ascii="Courier New" w:hAnsi="Courier New" w:cs="Courier New"/>
-                <w:b/>
-                <w:sz w:val="14"/>
-                <w:szCs w:val="14"/>
-              </w:rPr>
-              <w:t>”);</w:t>
-            </w:r>
-            <w:bookmarkEnd w:id="0"/>
+              <w:t>(), “Job2”);</w:t>
+            </w:r>
           </w:p>
         </w:tc>
         <w:tc>
           <w:tcPr>
             <w:tcW w:w="3870" w:type="dxa"/>
+            <w:tcBorders>
+              <w:top w:val="single" w:sz="6" w:space="0" w:color="auto"/>
+              <w:left w:val="single" w:sz="6" w:space="0" w:color="auto"/>
+              <w:bottom w:val="single" w:sz="12" w:space="0" w:color="auto"/>
+              <w:right w:val="single" w:sz="12" w:space="0" w:color="auto"/>
+            </w:tcBorders>
             <w:vAlign w:val="center"/>
           </w:tcPr>
           <w:p>
@@ -28851,35 +28846,357 @@
                 <w:tab w:val="center" w:pos="5400"/>
               </w:tabs>
               <w:jc w:val="center"/>
-            </w:pPr>
-            <w:r>
-              <w:rPr>
-                <w:b/>
-                <w:color w:val="0000FF"/>
-                <w:sz w:val="20"/>
+              <w:rPr>
+                <w:b/>
+                <w:color w:val="0000FF"/>
                 <w:szCs w:val="22"/>
               </w:rPr>
-              <w:t>Mapper and Reducer</w:t>
-            </w:r>
-            <w:r>
-              <w:rPr>
-                <w:rFonts w:ascii="Courier New" w:hAnsi="Courier New" w:cs="Courier New"/>
-                <w:b/>
-                <w:color w:val="0000FF"/>
-                <w:sz w:val="20"/>
+            </w:pPr>
+            <w:r>
+              <w:rPr>
+                <w:b/>
+                <w:color w:val="0000FF"/>
                 <w:szCs w:val="22"/>
               </w:rPr>
-              <w:t xml:space="preserve"> run </w:t>
-            </w:r>
-            <w:r>
-              <w:rPr>
-                <w:b/>
-                <w:color w:val="0000FF"/>
-                <w:sz w:val="20"/>
+              <w:t>Methods</w:t>
+            </w:r>
+          </w:p>
+          <w:p>
+            <w:pPr>
+              <w:tabs>
+                <w:tab w:val="center" w:pos="5400"/>
+              </w:tabs>
+            </w:pPr>
+            <w:proofErr w:type="gramStart"/>
+            <w:r>
+              <w:rPr>
+                <w:rFonts w:ascii="Courier New" w:hAnsi="Courier New" w:cs="Courier New"/>
+                <w:b/>
+                <w:color w:val="E36C0A" w:themeColor="accent6" w:themeShade="BF"/>
+                <w:sz w:val="14"/>
+                <w:szCs w:val="14"/>
+              </w:rPr>
+              <w:t>void</w:t>
+            </w:r>
+            <w:proofErr w:type="gramEnd"/>
+            <w:r>
+              <w:rPr>
+                <w:rFonts w:ascii="Courier New" w:hAnsi="Courier New" w:cs="Courier New"/>
+                <w:b/>
+                <w:sz w:val="14"/>
+                <w:szCs w:val="14"/>
+              </w:rPr>
+              <w:t xml:space="preserve"> </w:t>
+            </w:r>
+            <w:proofErr w:type="spellStart"/>
+            <w:r>
+              <w:rPr>
+                <w:rFonts w:ascii="Courier New" w:hAnsi="Courier New" w:cs="Courier New"/>
+                <w:b/>
+                <w:color w:val="00B050"/>
+                <w:sz w:val="14"/>
+                <w:szCs w:val="14"/>
+              </w:rPr>
+              <w:t>failTask</w:t>
+            </w:r>
+            <w:proofErr w:type="spellEnd"/>
+            <w:r>
+              <w:rPr>
+                <w:rFonts w:ascii="Courier New" w:hAnsi="Courier New" w:cs="Courier New"/>
+                <w:b/>
+                <w:color w:val="E36C0A" w:themeColor="accent6" w:themeShade="BF"/>
+                <w:sz w:val="14"/>
+                <w:szCs w:val="14"/>
+              </w:rPr>
+              <w:t>(</w:t>
+            </w:r>
+            <w:proofErr w:type="spellStart"/>
+            <w:r>
+              <w:rPr>
+                <w:rFonts w:ascii="Courier New" w:hAnsi="Courier New" w:cs="Courier New"/>
+                <w:b/>
+                <w:color w:val="E36C0A" w:themeColor="accent6" w:themeShade="BF"/>
+                <w:sz w:val="14"/>
+                <w:szCs w:val="14"/>
+              </w:rPr>
+              <w:t>TaskAttemptID</w:t>
+            </w:r>
+            <w:proofErr w:type="spellEnd"/>
+            <w:r>
+              <w:rPr>
+                <w:rFonts w:ascii="Courier New" w:hAnsi="Courier New" w:cs="Courier New"/>
+                <w:b/>
+                <w:color w:val="E36C0A" w:themeColor="accent6" w:themeShade="BF"/>
+                <w:sz w:val="14"/>
+                <w:szCs w:val="14"/>
+              </w:rPr>
+              <w:t xml:space="preserve"> </w:t>
+            </w:r>
+            <w:proofErr w:type="spellStart"/>
+            <w:r>
+              <w:rPr>
+                <w:rFonts w:ascii="Courier New" w:hAnsi="Courier New" w:cs="Courier New"/>
+                <w:b/>
+                <w:color w:val="E36C0A" w:themeColor="accent6" w:themeShade="BF"/>
+                <w:sz w:val="14"/>
+                <w:szCs w:val="14"/>
+              </w:rPr>
+              <w:t>taskID</w:t>
+            </w:r>
+            <w:proofErr w:type="spellEnd"/>
+            <w:r>
+              <w:rPr>
+                <w:rFonts w:ascii="Courier New" w:hAnsi="Courier New" w:cs="Courier New"/>
+                <w:b/>
+                <w:color w:val="E36C0A" w:themeColor="accent6" w:themeShade="BF"/>
+                <w:sz w:val="14"/>
+                <w:szCs w:val="14"/>
+              </w:rPr>
+              <w:t>)</w:t>
+            </w:r>
+            <w:r>
+              <w:t xml:space="preserve"> – Indicate task with specified ID failed.</w:t>
+            </w:r>
+          </w:p>
+          <w:p>
+            <w:pPr>
+              <w:tabs>
+                <w:tab w:val="center" w:pos="5400"/>
+              </w:tabs>
+            </w:pPr>
+          </w:p>
+          <w:p>
+            <w:pPr>
+              <w:tabs>
+                <w:tab w:val="center" w:pos="5400"/>
+              </w:tabs>
+            </w:pPr>
+            <w:r>
+              <w:rPr>
+                <w:rFonts w:ascii="Courier New" w:hAnsi="Courier New" w:cs="Courier New"/>
+                <w:b/>
+                <w:color w:val="E36C0A" w:themeColor="accent6" w:themeShade="BF"/>
+                <w:sz w:val="14"/>
+                <w:szCs w:val="14"/>
+              </w:rPr>
+              <w:t>String</w:t>
+            </w:r>
+            <w:r>
+              <w:t xml:space="preserve"> </w:t>
+            </w:r>
+            <w:proofErr w:type="spellStart"/>
+            <w:proofErr w:type="gramStart"/>
+            <w:r>
+              <w:rPr>
+                <w:rFonts w:ascii="Courier New" w:hAnsi="Courier New" w:cs="Courier New"/>
+                <w:b/>
+                <w:color w:val="00B050"/>
+                <w:sz w:val="14"/>
+                <w:szCs w:val="14"/>
+              </w:rPr>
+              <w:t>getJar</w:t>
+            </w:r>
+            <w:proofErr w:type="spellEnd"/>
+            <w:r>
+              <w:rPr>
+                <w:rFonts w:ascii="Courier New" w:hAnsi="Courier New" w:cs="Courier New"/>
+                <w:b/>
+                <w:color w:val="E36C0A" w:themeColor="accent6" w:themeShade="BF"/>
+                <w:sz w:val="14"/>
+                <w:szCs w:val="14"/>
+              </w:rPr>
+              <w:t>(</w:t>
+            </w:r>
+            <w:proofErr w:type="gramEnd"/>
+            <w:r>
+              <w:rPr>
+                <w:rFonts w:ascii="Courier New" w:hAnsi="Courier New" w:cs="Courier New"/>
+                <w:b/>
+                <w:color w:val="E36C0A" w:themeColor="accent6" w:themeShade="BF"/>
+                <w:sz w:val="14"/>
+                <w:szCs w:val="14"/>
+              </w:rPr>
+              <w:t>)</w:t>
+            </w:r>
+            <w:r>
+              <w:t xml:space="preserve"> – Gets the Job’s JAR file pathname.</w:t>
+            </w:r>
+          </w:p>
+          <w:p>
+            <w:pPr>
+              <w:tabs>
+                <w:tab w:val="center" w:pos="5400"/>
+              </w:tabs>
+            </w:pPr>
+          </w:p>
+          <w:p>
+            <w:pPr>
+              <w:tabs>
+                <w:tab w:val="center" w:pos="5400"/>
+              </w:tabs>
+            </w:pPr>
+            <w:proofErr w:type="spellStart"/>
+            <w:proofErr w:type="gramStart"/>
+            <w:r>
+              <w:rPr>
+                <w:rFonts w:ascii="Courier New" w:hAnsi="Courier New" w:cs="Courier New"/>
+                <w:b/>
+                <w:color w:val="E36C0A" w:themeColor="accent6" w:themeShade="BF"/>
+                <w:sz w:val="14"/>
+                <w:szCs w:val="14"/>
+              </w:rPr>
+              <w:t>boolean</w:t>
+            </w:r>
+            <w:proofErr w:type="spellEnd"/>
+            <w:proofErr w:type="gramEnd"/>
+            <w:r>
+              <w:t xml:space="preserve"> </w:t>
+            </w:r>
+            <w:proofErr w:type="spellStart"/>
+            <w:r>
+              <w:rPr>
+                <w:rFonts w:ascii="Courier New" w:hAnsi="Courier New" w:cs="Courier New"/>
+                <w:b/>
+                <w:color w:val="00B050"/>
+                <w:sz w:val="14"/>
+                <w:szCs w:val="14"/>
+              </w:rPr>
+              <w:t>isComplete</w:t>
+            </w:r>
+            <w:proofErr w:type="spellEnd"/>
+            <w:r>
+              <w:rPr>
+                <w:rFonts w:ascii="Courier New" w:hAnsi="Courier New" w:cs="Courier New"/>
+                <w:b/>
+                <w:color w:val="E36C0A" w:themeColor="accent6" w:themeShade="BF"/>
+                <w:sz w:val="14"/>
+                <w:szCs w:val="14"/>
+              </w:rPr>
+              <w:t>()</w:t>
+            </w:r>
+            <w:r>
+              <w:t xml:space="preserve"> – Gets whether the job has completed.</w:t>
+            </w:r>
+          </w:p>
+          <w:p>
+            <w:pPr>
+              <w:tabs>
+                <w:tab w:val="center" w:pos="5400"/>
+              </w:tabs>
+            </w:pPr>
+          </w:p>
+          <w:p>
+            <w:pPr>
+              <w:tabs>
+                <w:tab w:val="center" w:pos="5400"/>
+              </w:tabs>
+            </w:pPr>
+            <w:proofErr w:type="spellStart"/>
+            <w:proofErr w:type="gramStart"/>
+            <w:r>
+              <w:rPr>
+                <w:rFonts w:ascii="Courier New" w:hAnsi="Courier New" w:cs="Courier New"/>
+                <w:b/>
+                <w:color w:val="E36C0A" w:themeColor="accent6" w:themeShade="BF"/>
+                <w:sz w:val="14"/>
+                <w:szCs w:val="14"/>
+              </w:rPr>
+              <w:t>boolean</w:t>
+            </w:r>
+            <w:proofErr w:type="spellEnd"/>
+            <w:proofErr w:type="gramEnd"/>
+            <w:r>
+              <w:t xml:space="preserve"> </w:t>
+            </w:r>
+            <w:proofErr w:type="spellStart"/>
+            <w:r>
+              <w:rPr>
+                <w:rFonts w:ascii="Courier New" w:hAnsi="Courier New" w:cs="Courier New"/>
+                <w:b/>
+                <w:color w:val="00B050"/>
+                <w:sz w:val="14"/>
+                <w:szCs w:val="14"/>
+              </w:rPr>
+              <w:t>isSuccessful</w:t>
+            </w:r>
+            <w:proofErr w:type="spellEnd"/>
+            <w:r>
+              <w:rPr>
+                <w:rFonts w:ascii="Courier New" w:hAnsi="Courier New" w:cs="Courier New"/>
+                <w:b/>
+                <w:color w:val="E36C0A" w:themeColor="accent6" w:themeShade="BF"/>
+                <w:sz w:val="14"/>
+                <w:szCs w:val="14"/>
+              </w:rPr>
+              <w:t>()</w:t>
+            </w:r>
+            <w:r>
+              <w:t xml:space="preserve"> – Returns whether the job completed successfully.</w:t>
+            </w:r>
+          </w:p>
+          <w:p>
+            <w:pPr>
+              <w:tabs>
+                <w:tab w:val="center" w:pos="5400"/>
+              </w:tabs>
+            </w:pPr>
+          </w:p>
+          <w:p>
+            <w:pPr>
+              <w:tabs>
+                <w:tab w:val="center" w:pos="5400"/>
+              </w:tabs>
+            </w:pPr>
+            <w:proofErr w:type="gramStart"/>
+            <w:r>
+              <w:rPr>
+                <w:rFonts w:ascii="Courier New" w:hAnsi="Courier New" w:cs="Courier New"/>
+                <w:b/>
+                <w:color w:val="E36C0A" w:themeColor="accent6" w:themeShade="BF"/>
+                <w:sz w:val="14"/>
+                <w:szCs w:val="14"/>
+              </w:rPr>
+              <w:t>void</w:t>
+            </w:r>
+            <w:proofErr w:type="gramEnd"/>
+            <w:r>
+              <w:t xml:space="preserve"> </w:t>
+            </w:r>
+            <w:proofErr w:type="spellStart"/>
+            <w:r>
+              <w:rPr>
+                <w:rFonts w:ascii="Courier New" w:hAnsi="Courier New" w:cs="Courier New"/>
+                <w:b/>
+                <w:color w:val="00B050"/>
+                <w:sz w:val="14"/>
+                <w:szCs w:val="14"/>
+              </w:rPr>
+              <w:t>killJob</w:t>
+            </w:r>
+            <w:proofErr w:type="spellEnd"/>
+            <w:r>
+              <w:rPr>
+                <w:rFonts w:ascii="Courier New" w:hAnsi="Courier New" w:cs="Courier New"/>
+                <w:b/>
+                <w:color w:val="E36C0A" w:themeColor="accent6" w:themeShade="BF"/>
+                <w:sz w:val="14"/>
+                <w:szCs w:val="14"/>
+              </w:rPr>
+              <w:t>()</w:t>
+            </w:r>
+            <w:r>
+              <w:t xml:space="preserve"> – Kills the job.</w:t>
+            </w:r>
+          </w:p>
+          <w:p>
+            <w:pPr>
+              <w:tabs>
+                <w:tab w:val="center" w:pos="5400"/>
+              </w:tabs>
+              <w:rPr>
                 <w:szCs w:val="22"/>
               </w:rPr>
-              <w:t>Method</w:t>
-            </w:r>
+            </w:pPr>
           </w:p>
           <w:p>
             <w:pPr>
@@ -28887,665 +29204,264 @@
                 <w:tab w:val="center" w:pos="5400"/>
               </w:tabs>
             </w:pPr>
-          </w:p>
-          <w:p>
-            <w:pPr>
-              <w:tabs>
-                <w:tab w:val="left" w:pos="180"/>
-                <w:tab w:val="left" w:pos="360"/>
-                <w:tab w:val="left" w:pos="540"/>
-                <w:tab w:val="left" w:pos="720"/>
-                <w:tab w:val="left" w:pos="900"/>
-                <w:tab w:val="left" w:pos="1080"/>
-                <w:tab w:val="left" w:pos="1260"/>
-                <w:tab w:val="left" w:pos="1440"/>
-              </w:tabs>
-              <w:rPr>
-                <w:rFonts w:asciiTheme="minorHAnsi" w:hAnsiTheme="minorHAnsi" w:cs="Courier New"/>
-                <w:szCs w:val="16"/>
-              </w:rPr>
-            </w:pPr>
-            <w:r>
-              <w:rPr>
-                <w:rFonts w:asciiTheme="minorHAnsi" w:hAnsiTheme="minorHAnsi"/>
-                <w:color w:val="1A0FF9"/>
-                <w:szCs w:val="16"/>
-              </w:rPr>
-              <w:t>public</w:t>
-            </w:r>
-            <w:r>
-              <w:rPr>
-                <w:rFonts w:asciiTheme="minorHAnsi" w:hAnsiTheme="minorHAnsi" w:cs="Courier New"/>
-                <w:szCs w:val="16"/>
+            <w:proofErr w:type="gramStart"/>
+            <w:r>
+              <w:rPr>
+                <w:rFonts w:ascii="Courier New" w:hAnsi="Courier New" w:cs="Courier New"/>
+                <w:b/>
+                <w:color w:val="E36C0A" w:themeColor="accent6" w:themeShade="BF"/>
+                <w:sz w:val="14"/>
+                <w:szCs w:val="14"/>
+              </w:rPr>
+              <w:t>void</w:t>
+            </w:r>
+            <w:proofErr w:type="gramEnd"/>
+            <w:r>
+              <w:rPr>
+                <w:rFonts w:ascii="Courier New" w:hAnsi="Courier New" w:cs="Courier New"/>
+                <w:b/>
+                <w:sz w:val="14"/>
+                <w:szCs w:val="14"/>
               </w:rPr>
               <w:t xml:space="preserve"> </w:t>
             </w:r>
-            <w:r>
-              <w:rPr>
-                <w:rFonts w:asciiTheme="minorHAnsi" w:hAnsiTheme="minorHAnsi"/>
-                <w:color w:val="1A0FF9"/>
-                <w:szCs w:val="16"/>
-              </w:rPr>
-              <w:t>void</w:t>
-            </w:r>
-            <w:r>
-              <w:rPr>
-                <w:rFonts w:asciiTheme="minorHAnsi" w:hAnsiTheme="minorHAnsi" w:cs="Courier New"/>
-                <w:szCs w:val="16"/>
+            <w:proofErr w:type="spellStart"/>
+            <w:r>
+              <w:rPr>
+                <w:rFonts w:ascii="Courier New" w:hAnsi="Courier New" w:cs="Courier New"/>
+                <w:b/>
+                <w:color w:val="00B050"/>
+                <w:sz w:val="14"/>
+                <w:szCs w:val="14"/>
+              </w:rPr>
+              <w:t>kill</w:t>
+            </w:r>
+            <w:r>
+              <w:rPr>
+                <w:rFonts w:ascii="Courier New" w:hAnsi="Courier New" w:cs="Courier New"/>
+                <w:b/>
+                <w:color w:val="00B050"/>
+                <w:sz w:val="14"/>
+                <w:szCs w:val="14"/>
+              </w:rPr>
+              <w:t>Task</w:t>
+            </w:r>
+            <w:proofErr w:type="spellEnd"/>
+            <w:r>
+              <w:rPr>
+                <w:rFonts w:ascii="Courier New" w:hAnsi="Courier New" w:cs="Courier New"/>
+                <w:b/>
+                <w:color w:val="E36C0A" w:themeColor="accent6" w:themeShade="BF"/>
+                <w:sz w:val="14"/>
+                <w:szCs w:val="14"/>
+              </w:rPr>
+              <w:t>(</w:t>
+            </w:r>
+            <w:proofErr w:type="spellStart"/>
+            <w:r>
+              <w:rPr>
+                <w:rFonts w:ascii="Courier New" w:hAnsi="Courier New" w:cs="Courier New"/>
+                <w:b/>
+                <w:color w:val="E36C0A" w:themeColor="accent6" w:themeShade="BF"/>
+                <w:sz w:val="14"/>
+                <w:szCs w:val="14"/>
+              </w:rPr>
+              <w:t>TaskAttemptID</w:t>
+            </w:r>
+            <w:proofErr w:type="spellEnd"/>
+            <w:r>
+              <w:rPr>
+                <w:rFonts w:ascii="Courier New" w:hAnsi="Courier New" w:cs="Courier New"/>
+                <w:b/>
+                <w:color w:val="E36C0A" w:themeColor="accent6" w:themeShade="BF"/>
+                <w:sz w:val="14"/>
+                <w:szCs w:val="14"/>
               </w:rPr>
               <w:t xml:space="preserve"> </w:t>
             </w:r>
-            <w:r>
-              <w:rPr>
-                <w:rFonts w:asciiTheme="minorHAnsi" w:hAnsiTheme="minorHAnsi" w:cs="Courier New"/>
-                <w:b/>
-                <w:color w:val="E36C0A" w:themeColor="accent6" w:themeShade="BF"/>
-                <w:szCs w:val="16"/>
-              </w:rPr>
-              <w:t>run</w:t>
-            </w:r>
-            <w:r>
-              <w:rPr>
-                <w:rFonts w:asciiTheme="minorHAnsi" w:hAnsiTheme="minorHAnsi" w:cs="Courier New"/>
-                <w:szCs w:val="16"/>
-              </w:rPr>
-              <w:t>(Context context){</w:t>
-            </w:r>
-          </w:p>
-          <w:p>
-            <w:pPr>
-              <w:tabs>
-                <w:tab w:val="left" w:pos="180"/>
-                <w:tab w:val="left" w:pos="360"/>
-                <w:tab w:val="left" w:pos="540"/>
-                <w:tab w:val="left" w:pos="720"/>
-                <w:tab w:val="left" w:pos="900"/>
-                <w:tab w:val="left" w:pos="1080"/>
-                <w:tab w:val="left" w:pos="1260"/>
-                <w:tab w:val="left" w:pos="1440"/>
-              </w:tabs>
-              <w:rPr>
-                <w:rFonts w:asciiTheme="minorHAnsi" w:hAnsiTheme="minorHAnsi" w:cs="Courier New"/>
-                <w:szCs w:val="16"/>
-              </w:rPr>
-            </w:pPr>
-          </w:p>
-          <w:p>
-            <w:pPr>
-              <w:tabs>
-                <w:tab w:val="left" w:pos="180"/>
-                <w:tab w:val="left" w:pos="360"/>
-                <w:tab w:val="left" w:pos="540"/>
-                <w:tab w:val="left" w:pos="720"/>
-                <w:tab w:val="left" w:pos="900"/>
-                <w:tab w:val="left" w:pos="1080"/>
-                <w:tab w:val="left" w:pos="1260"/>
-                <w:tab w:val="left" w:pos="1440"/>
-              </w:tabs>
-              <w:rPr>
-                <w:rFonts w:asciiTheme="minorHAnsi" w:hAnsiTheme="minorHAnsi" w:cs="Courier New"/>
-                <w:szCs w:val="16"/>
-              </w:rPr>
-            </w:pPr>
-            <w:r>
-              <w:rPr>
-                <w:rFonts w:asciiTheme="minorHAnsi" w:hAnsiTheme="minorHAnsi" w:cs="Courier New"/>
-                <w:szCs w:val="16"/>
-              </w:rPr>
-              <w:tab/>
-            </w:r>
-            <w:r>
-              <w:rPr>
-                <w:rFonts w:asciiTheme="minorHAnsi" w:hAnsiTheme="minorHAnsi"/>
-                <w:color w:val="1A0FF9"/>
-                <w:szCs w:val="16"/>
-              </w:rPr>
-              <w:t>try</w:t>
-            </w:r>
-            <w:r>
-              <w:rPr>
-                <w:rFonts w:asciiTheme="minorHAnsi" w:hAnsiTheme="minorHAnsi" w:cs="Courier New"/>
-                <w:szCs w:val="16"/>
-              </w:rPr>
-              <w:t>{</w:t>
-            </w:r>
-          </w:p>
-          <w:p>
-            <w:pPr>
-              <w:tabs>
-                <w:tab w:val="left" w:pos="180"/>
-                <w:tab w:val="left" w:pos="360"/>
-                <w:tab w:val="left" w:pos="540"/>
-                <w:tab w:val="left" w:pos="720"/>
-                <w:tab w:val="left" w:pos="900"/>
-                <w:tab w:val="left" w:pos="1080"/>
-                <w:tab w:val="left" w:pos="1260"/>
-                <w:tab w:val="left" w:pos="1440"/>
-              </w:tabs>
-              <w:rPr>
-                <w:rFonts w:asciiTheme="minorHAnsi" w:hAnsiTheme="minorHAnsi" w:cs="Courier New"/>
-                <w:szCs w:val="16"/>
-              </w:rPr>
-            </w:pPr>
-            <w:r>
-              <w:rPr>
-                <w:rFonts w:asciiTheme="minorHAnsi" w:hAnsiTheme="minorHAnsi" w:cs="Courier New"/>
-                <w:szCs w:val="16"/>
-              </w:rPr>
-              <w:tab/>
-            </w:r>
-            <w:r>
-              <w:rPr>
-                <w:rFonts w:asciiTheme="minorHAnsi" w:hAnsiTheme="minorHAnsi" w:cs="Courier New"/>
-                <w:szCs w:val="16"/>
-              </w:rPr>
-              <w:tab/>
-            </w:r>
-            <w:r>
-              <w:rPr>
-                <w:rFonts w:asciiTheme="minorHAnsi" w:hAnsiTheme="minorHAnsi" w:cs="Courier New"/>
-                <w:b/>
-                <w:color w:val="E36C0A" w:themeColor="accent6" w:themeShade="BF"/>
-                <w:szCs w:val="16"/>
-              </w:rPr>
-              <w:t>setup</w:t>
-            </w:r>
-            <w:r>
-              <w:rPr>
-                <w:rFonts w:asciiTheme="minorHAnsi" w:hAnsiTheme="minorHAnsi" w:cs="Courier New"/>
-                <w:szCs w:val="16"/>
+            <w:proofErr w:type="spellStart"/>
+            <w:r>
+              <w:rPr>
+                <w:rFonts w:ascii="Courier New" w:hAnsi="Courier New" w:cs="Courier New"/>
+                <w:b/>
+                <w:color w:val="E36C0A" w:themeColor="accent6" w:themeShade="BF"/>
+                <w:sz w:val="14"/>
+                <w:szCs w:val="14"/>
+              </w:rPr>
+              <w:t>taskID</w:t>
+            </w:r>
+            <w:proofErr w:type="spellEnd"/>
+            <w:r>
+              <w:rPr>
+                <w:rFonts w:ascii="Courier New" w:hAnsi="Courier New" w:cs="Courier New"/>
+                <w:b/>
+                <w:color w:val="E36C0A" w:themeColor="accent6" w:themeShade="BF"/>
+                <w:sz w:val="14"/>
+                <w:szCs w:val="14"/>
+              </w:rPr>
+              <w:t>)</w:t>
+            </w:r>
+            <w:r>
+              <w:t xml:space="preserve"> – </w:t>
+            </w:r>
+            <w:r>
+              <w:t>Kills the</w:t>
+            </w:r>
+            <w:r>
+              <w:t xml:space="preserve"> task with</w:t>
+            </w:r>
+            <w:r>
+              <w:t xml:space="preserve"> the</w:t>
+            </w:r>
+            <w:r>
+              <w:t xml:space="preserve"> specified ID failed.</w:t>
+            </w:r>
+          </w:p>
+          <w:p>
+            <w:pPr>
+              <w:tabs>
+                <w:tab w:val="center" w:pos="5400"/>
+              </w:tabs>
+              <w:rPr>
+                <w:rFonts w:ascii="Courier New" w:hAnsi="Courier New" w:cs="Courier New"/>
+                <w:b/>
+                <w:color w:val="E36C0A" w:themeColor="accent6" w:themeShade="BF"/>
+                <w:sz w:val="14"/>
+                <w:szCs w:val="14"/>
+              </w:rPr>
+            </w:pPr>
+          </w:p>
+          <w:p>
+            <w:pPr>
+              <w:tabs>
+                <w:tab w:val="center" w:pos="5400"/>
+              </w:tabs>
+            </w:pPr>
+            <w:proofErr w:type="gramStart"/>
+            <w:r>
+              <w:rPr>
+                <w:rFonts w:ascii="Courier New" w:hAnsi="Courier New" w:cs="Courier New"/>
+                <w:b/>
+                <w:color w:val="E36C0A" w:themeColor="accent6" w:themeShade="BF"/>
+                <w:sz w:val="14"/>
+                <w:szCs w:val="14"/>
+              </w:rPr>
+              <w:t>float</w:t>
+            </w:r>
+            <w:proofErr w:type="gramEnd"/>
+            <w:r>
+              <w:rPr>
+                <w:rFonts w:ascii="Courier New" w:hAnsi="Courier New" w:cs="Courier New"/>
+                <w:b/>
+                <w:sz w:val="14"/>
+                <w:szCs w:val="14"/>
+              </w:rPr>
+              <w:t xml:space="preserve"> </w:t>
+            </w:r>
+            <w:proofErr w:type="spellStart"/>
+            <w:r>
+              <w:rPr>
+                <w:rFonts w:ascii="Courier New" w:hAnsi="Courier New" w:cs="Courier New"/>
+                <w:b/>
+                <w:color w:val="00B050"/>
+                <w:sz w:val="14"/>
+                <w:szCs w:val="14"/>
+              </w:rPr>
+              <w:t>mapProgress</w:t>
+            </w:r>
+            <w:proofErr w:type="spellEnd"/>
+            <w:r>
+              <w:rPr>
+                <w:rFonts w:ascii="Courier New" w:hAnsi="Courier New" w:cs="Courier New"/>
+                <w:b/>
+                <w:color w:val="E36C0A" w:themeColor="accent6" w:themeShade="BF"/>
+                <w:sz w:val="14"/>
+                <w:szCs w:val="14"/>
               </w:rPr>
               <w:t>()</w:t>
             </w:r>
-          </w:p>
-          <w:p>
-            <w:pPr>
-              <w:tabs>
-                <w:tab w:val="left" w:pos="180"/>
-                <w:tab w:val="left" w:pos="360"/>
-                <w:tab w:val="left" w:pos="540"/>
-                <w:tab w:val="left" w:pos="720"/>
-                <w:tab w:val="left" w:pos="900"/>
-                <w:tab w:val="left" w:pos="1080"/>
-                <w:tab w:val="left" w:pos="1260"/>
-                <w:tab w:val="left" w:pos="1440"/>
-              </w:tabs>
-              <w:rPr>
-                <w:rFonts w:asciiTheme="minorHAnsi" w:hAnsiTheme="minorHAnsi" w:cs="Courier New"/>
-                <w:szCs w:val="16"/>
-              </w:rPr>
-            </w:pPr>
-            <w:r>
-              <w:rPr>
-                <w:rFonts w:asciiTheme="minorHAnsi" w:hAnsiTheme="minorHAnsi" w:cs="Courier New"/>
-                <w:szCs w:val="16"/>
-              </w:rPr>
-              <w:tab/>
-            </w:r>
-            <w:r>
-              <w:rPr>
-                <w:rFonts w:asciiTheme="minorHAnsi" w:hAnsiTheme="minorHAnsi" w:cs="Courier New"/>
-                <w:szCs w:val="16"/>
-              </w:rPr>
-              <w:tab/>
-            </w:r>
-            <w:r>
-              <w:rPr>
-                <w:rFonts w:asciiTheme="minorHAnsi" w:hAnsiTheme="minorHAnsi"/>
-                <w:color w:val="1A0FF9"/>
-                <w:szCs w:val="16"/>
-              </w:rPr>
-              <w:t>while</w:t>
-            </w:r>
-            <w:r>
-              <w:rPr>
-                <w:rFonts w:asciiTheme="minorHAnsi" w:hAnsiTheme="minorHAnsi" w:cs="Courier New"/>
-                <w:szCs w:val="16"/>
-              </w:rPr>
-              <w:t>(</w:t>
+            <w:r>
+              <w:t xml:space="preserve"> – </w:t>
+            </w:r>
+            <w:r>
+              <w:t>Gets progress of the map tasks. Between 0 and 1.</w:t>
+            </w:r>
+          </w:p>
+          <w:p>
+            <w:pPr>
+              <w:tabs>
+                <w:tab w:val="center" w:pos="5400"/>
+              </w:tabs>
+            </w:pPr>
+          </w:p>
+          <w:p>
+            <w:pPr>
+              <w:tabs>
+                <w:tab w:val="center" w:pos="5400"/>
+              </w:tabs>
+            </w:pPr>
+            <w:proofErr w:type="gramStart"/>
+            <w:r>
+              <w:rPr>
+                <w:rFonts w:ascii="Courier New" w:hAnsi="Courier New" w:cs="Courier New"/>
+                <w:b/>
+                <w:color w:val="E36C0A" w:themeColor="accent6" w:themeShade="BF"/>
+                <w:sz w:val="14"/>
+                <w:szCs w:val="14"/>
+              </w:rPr>
+              <w:t>float</w:t>
+            </w:r>
+            <w:proofErr w:type="gramEnd"/>
+            <w:r>
+              <w:rPr>
+                <w:rFonts w:ascii="Courier New" w:hAnsi="Courier New" w:cs="Courier New"/>
+                <w:b/>
+                <w:sz w:val="14"/>
+                <w:szCs w:val="14"/>
+              </w:rPr>
+              <w:t xml:space="preserve"> </w:t>
             </w:r>
             <w:proofErr w:type="spellStart"/>
             <w:r>
               <w:rPr>
-                <w:rFonts w:asciiTheme="minorHAnsi" w:hAnsiTheme="minorHAnsi" w:cs="Courier New"/>
-                <w:szCs w:val="16"/>
-              </w:rPr>
-              <w:t>context.</w:t>
-            </w:r>
-            <w:r>
-              <w:rPr>
-                <w:rFonts w:asciiTheme="minorHAnsi" w:hAnsiTheme="minorHAnsi" w:cs="Courier New"/>
-                <w:b/>
-                <w:color w:val="E36C0A" w:themeColor="accent6" w:themeShade="BF"/>
-                <w:szCs w:val="16"/>
-              </w:rPr>
-              <w:t>nextKey</w:t>
+                <w:rFonts w:ascii="Courier New" w:hAnsi="Courier New" w:cs="Courier New"/>
+                <w:b/>
+                <w:color w:val="00B050"/>
+                <w:sz w:val="14"/>
+                <w:szCs w:val="14"/>
+              </w:rPr>
+              <w:t>reduce</w:t>
+            </w:r>
+            <w:r>
+              <w:rPr>
+                <w:rFonts w:ascii="Courier New" w:hAnsi="Courier New" w:cs="Courier New"/>
+                <w:b/>
+                <w:color w:val="00B050"/>
+                <w:sz w:val="14"/>
+                <w:szCs w:val="14"/>
+              </w:rPr>
+              <w:t>Progress</w:t>
             </w:r>
             <w:proofErr w:type="spellEnd"/>
             <w:r>
               <w:rPr>
-                <w:rFonts w:asciiTheme="minorHAnsi" w:hAnsiTheme="minorHAnsi" w:cs="Courier New"/>
-                <w:szCs w:val="16"/>
-              </w:rPr>
-              <w:t>()){</w:t>
-            </w:r>
-          </w:p>
-          <w:p>
-            <w:pPr>
-              <w:tabs>
-                <w:tab w:val="left" w:pos="180"/>
-                <w:tab w:val="left" w:pos="360"/>
-                <w:tab w:val="left" w:pos="540"/>
-                <w:tab w:val="left" w:pos="720"/>
-                <w:tab w:val="left" w:pos="900"/>
-                <w:tab w:val="left" w:pos="1080"/>
-                <w:tab w:val="left" w:pos="1260"/>
-                <w:tab w:val="left" w:pos="1440"/>
-              </w:tabs>
-              <w:rPr>
-                <w:rFonts w:asciiTheme="minorHAnsi" w:hAnsiTheme="minorHAnsi" w:cs="Courier New"/>
-                <w:szCs w:val="16"/>
-              </w:rPr>
-            </w:pPr>
-            <w:r>
-              <w:rPr>
-                <w:rFonts w:asciiTheme="minorHAnsi" w:hAnsiTheme="minorHAnsi" w:cs="Courier New"/>
-                <w:szCs w:val="16"/>
-              </w:rPr>
-              <w:tab/>
-            </w:r>
-            <w:r>
-              <w:rPr>
-                <w:rFonts w:asciiTheme="minorHAnsi" w:hAnsiTheme="minorHAnsi" w:cs="Courier New"/>
-                <w:szCs w:val="16"/>
-              </w:rPr>
-              <w:tab/>
-            </w:r>
-            <w:r>
-              <w:rPr>
-                <w:rFonts w:asciiTheme="minorHAnsi" w:hAnsiTheme="minorHAnsi" w:cs="Courier New"/>
-                <w:szCs w:val="16"/>
-              </w:rPr>
-              <w:tab/>
-            </w:r>
-            <w:r>
-              <w:rPr>
-                <w:rFonts w:asciiTheme="minorHAnsi" w:hAnsiTheme="minorHAnsi" w:cs="Courier New"/>
-                <w:b/>
-                <w:color w:val="E36C0A" w:themeColor="accent6" w:themeShade="BF"/>
-                <w:szCs w:val="16"/>
-              </w:rPr>
-              <w:t>map</w:t>
-            </w:r>
-            <w:r>
-              <w:rPr>
-                <w:rFonts w:asciiTheme="minorHAnsi" w:hAnsiTheme="minorHAnsi" w:cs="Courier New"/>
-                <w:szCs w:val="16"/>
-              </w:rPr>
-              <w:t>(</w:t>
-            </w:r>
-            <w:proofErr w:type="spellStart"/>
-            <w:r>
-              <w:rPr>
-                <w:rFonts w:asciiTheme="minorHAnsi" w:hAnsiTheme="minorHAnsi" w:cs="Courier New"/>
-                <w:szCs w:val="16"/>
-              </w:rPr>
-              <w:t>context.</w:t>
-            </w:r>
-            <w:r>
-              <w:rPr>
-                <w:rFonts w:asciiTheme="minorHAnsi" w:hAnsiTheme="minorHAnsi" w:cs="Courier New"/>
-                <w:b/>
-                <w:color w:val="E36C0A" w:themeColor="accent6" w:themeShade="BF"/>
-                <w:szCs w:val="16"/>
-              </w:rPr>
-              <w:t>getCurrentKey</w:t>
-            </w:r>
-            <w:proofErr w:type="spellEnd"/>
-            <w:r>
-              <w:rPr>
-                <w:rFonts w:asciiTheme="minorHAnsi" w:hAnsiTheme="minorHAnsi" w:cs="Courier New"/>
-                <w:szCs w:val="16"/>
-              </w:rPr>
-              <w:t>(),</w:t>
-            </w:r>
-          </w:p>
-          <w:p>
-            <w:pPr>
-              <w:tabs>
-                <w:tab w:val="left" w:pos="180"/>
-                <w:tab w:val="left" w:pos="360"/>
-                <w:tab w:val="left" w:pos="540"/>
-                <w:tab w:val="left" w:pos="720"/>
-                <w:tab w:val="left" w:pos="900"/>
-                <w:tab w:val="left" w:pos="1080"/>
-                <w:tab w:val="left" w:pos="1260"/>
-                <w:tab w:val="left" w:pos="1440"/>
-              </w:tabs>
-              <w:rPr>
-                <w:rFonts w:asciiTheme="minorHAnsi" w:hAnsiTheme="minorHAnsi" w:cs="Courier New"/>
-                <w:szCs w:val="16"/>
-              </w:rPr>
-            </w:pPr>
-            <w:r>
-              <w:rPr>
-                <w:rFonts w:asciiTheme="minorHAnsi" w:hAnsiTheme="minorHAnsi" w:cs="Courier New"/>
-                <w:szCs w:val="16"/>
-              </w:rPr>
-              <w:tab/>
-            </w:r>
-            <w:r>
-              <w:rPr>
-                <w:rFonts w:asciiTheme="minorHAnsi" w:hAnsiTheme="minorHAnsi" w:cs="Courier New"/>
-                <w:szCs w:val="16"/>
-              </w:rPr>
-              <w:tab/>
-            </w:r>
-            <w:r>
-              <w:rPr>
-                <w:rFonts w:asciiTheme="minorHAnsi" w:hAnsiTheme="minorHAnsi" w:cs="Courier New"/>
-                <w:szCs w:val="16"/>
-              </w:rPr>
-              <w:tab/>
-            </w:r>
-            <w:r>
-              <w:rPr>
-                <w:rFonts w:asciiTheme="minorHAnsi" w:hAnsiTheme="minorHAnsi" w:cs="Courier New"/>
-                <w:szCs w:val="16"/>
-              </w:rPr>
-              <w:tab/>
-            </w:r>
-            <w:r>
-              <w:rPr>
-                <w:rFonts w:asciiTheme="minorHAnsi" w:hAnsiTheme="minorHAnsi" w:cs="Courier New"/>
-                <w:szCs w:val="16"/>
-              </w:rPr>
-              <w:tab/>
-            </w:r>
-            <w:proofErr w:type="spellStart"/>
-            <w:r>
-              <w:rPr>
-                <w:rFonts w:asciiTheme="minorHAnsi" w:hAnsiTheme="minorHAnsi" w:cs="Courier New"/>
-                <w:szCs w:val="16"/>
-              </w:rPr>
-              <w:t>context.</w:t>
-            </w:r>
-            <w:r>
-              <w:rPr>
-                <w:rFonts w:asciiTheme="minorHAnsi" w:hAnsiTheme="minorHAnsi" w:cs="Courier New"/>
-                <w:b/>
-                <w:color w:val="E36C0A" w:themeColor="accent6" w:themeShade="BF"/>
-                <w:szCs w:val="16"/>
-              </w:rPr>
-              <w:t>getCurrentValue</w:t>
-            </w:r>
-            <w:proofErr w:type="spellEnd"/>
-            <w:r>
-              <w:rPr>
-                <w:rFonts w:asciiTheme="minorHAnsi" w:hAnsiTheme="minorHAnsi" w:cs="Courier New"/>
-                <w:szCs w:val="16"/>
-              </w:rPr>
-              <w:t>(),</w:t>
-            </w:r>
-          </w:p>
-          <w:p>
-            <w:pPr>
-              <w:tabs>
-                <w:tab w:val="left" w:pos="180"/>
-                <w:tab w:val="left" w:pos="360"/>
-                <w:tab w:val="left" w:pos="540"/>
-                <w:tab w:val="left" w:pos="720"/>
-                <w:tab w:val="left" w:pos="900"/>
-                <w:tab w:val="left" w:pos="1080"/>
-                <w:tab w:val="left" w:pos="1260"/>
-                <w:tab w:val="left" w:pos="1440"/>
-              </w:tabs>
-              <w:rPr>
-                <w:rFonts w:asciiTheme="minorHAnsi" w:hAnsiTheme="minorHAnsi" w:cs="Courier New"/>
-                <w:szCs w:val="16"/>
-              </w:rPr>
-            </w:pPr>
-            <w:r>
-              <w:rPr>
-                <w:rFonts w:asciiTheme="minorHAnsi" w:hAnsiTheme="minorHAnsi" w:cs="Courier New"/>
-                <w:szCs w:val="16"/>
-              </w:rPr>
-              <w:tab/>
-            </w:r>
-            <w:r>
-              <w:rPr>
-                <w:rFonts w:asciiTheme="minorHAnsi" w:hAnsiTheme="minorHAnsi" w:cs="Courier New"/>
-                <w:szCs w:val="16"/>
-              </w:rPr>
-              <w:tab/>
-            </w:r>
-            <w:r>
-              <w:rPr>
-                <w:rFonts w:asciiTheme="minorHAnsi" w:hAnsiTheme="minorHAnsi" w:cs="Courier New"/>
-                <w:szCs w:val="16"/>
-              </w:rPr>
-              <w:tab/>
-            </w:r>
-            <w:r>
-              <w:rPr>
-                <w:rFonts w:asciiTheme="minorHAnsi" w:hAnsiTheme="minorHAnsi" w:cs="Courier New"/>
-                <w:szCs w:val="16"/>
-              </w:rPr>
-              <w:tab/>
-            </w:r>
-            <w:r>
-              <w:rPr>
-                <w:rFonts w:asciiTheme="minorHAnsi" w:hAnsiTheme="minorHAnsi" w:cs="Courier New"/>
-                <w:szCs w:val="16"/>
-              </w:rPr>
-              <w:tab/>
-              <w:t>context);</w:t>
-            </w:r>
-          </w:p>
-          <w:p>
-            <w:pPr>
-              <w:tabs>
-                <w:tab w:val="left" w:pos="180"/>
-                <w:tab w:val="left" w:pos="360"/>
-                <w:tab w:val="left" w:pos="540"/>
-                <w:tab w:val="left" w:pos="720"/>
-                <w:tab w:val="left" w:pos="900"/>
-                <w:tab w:val="left" w:pos="1080"/>
-                <w:tab w:val="left" w:pos="1260"/>
-                <w:tab w:val="left" w:pos="1440"/>
-              </w:tabs>
-              <w:rPr>
-                <w:rFonts w:asciiTheme="minorHAnsi" w:hAnsiTheme="minorHAnsi" w:cs="Courier New"/>
-                <w:szCs w:val="16"/>
-              </w:rPr>
-            </w:pPr>
-            <w:r>
-              <w:rPr>
-                <w:rFonts w:asciiTheme="minorHAnsi" w:hAnsiTheme="minorHAnsi" w:cs="Courier New"/>
-                <w:szCs w:val="16"/>
-              </w:rPr>
-              <w:tab/>
-            </w:r>
-            <w:r>
-              <w:rPr>
-                <w:rFonts w:asciiTheme="minorHAnsi" w:hAnsiTheme="minorHAnsi" w:cs="Courier New"/>
-                <w:szCs w:val="16"/>
-              </w:rPr>
-              <w:tab/>
-              <w:t>}</w:t>
-            </w:r>
-          </w:p>
-          <w:p>
-            <w:pPr>
-              <w:tabs>
-                <w:tab w:val="left" w:pos="180"/>
-                <w:tab w:val="left" w:pos="360"/>
-                <w:tab w:val="left" w:pos="540"/>
-                <w:tab w:val="left" w:pos="720"/>
-                <w:tab w:val="left" w:pos="900"/>
-                <w:tab w:val="left" w:pos="1080"/>
-                <w:tab w:val="left" w:pos="1260"/>
-                <w:tab w:val="left" w:pos="1440"/>
-              </w:tabs>
-              <w:rPr>
-                <w:rFonts w:asciiTheme="minorHAnsi" w:hAnsiTheme="minorHAnsi" w:cs="Courier New"/>
-                <w:szCs w:val="16"/>
-              </w:rPr>
-            </w:pPr>
-            <w:r>
-              <w:rPr>
-                <w:rFonts w:asciiTheme="minorHAnsi" w:hAnsiTheme="minorHAnsi" w:cs="Courier New"/>
-                <w:szCs w:val="16"/>
-              </w:rPr>
-              <w:tab/>
-              <w:t>}</w:t>
-            </w:r>
-          </w:p>
-          <w:p>
-            <w:pPr>
-              <w:tabs>
-                <w:tab w:val="left" w:pos="180"/>
-                <w:tab w:val="left" w:pos="360"/>
-                <w:tab w:val="left" w:pos="540"/>
-                <w:tab w:val="left" w:pos="720"/>
-                <w:tab w:val="left" w:pos="900"/>
-                <w:tab w:val="left" w:pos="1080"/>
-                <w:tab w:val="left" w:pos="1260"/>
-                <w:tab w:val="left" w:pos="1440"/>
-              </w:tabs>
-              <w:rPr>
-                <w:rFonts w:asciiTheme="minorHAnsi" w:hAnsiTheme="minorHAnsi" w:cs="Courier New"/>
-                <w:szCs w:val="16"/>
-              </w:rPr>
-            </w:pPr>
-            <w:r>
-              <w:rPr>
-                <w:rFonts w:asciiTheme="minorHAnsi" w:hAnsiTheme="minorHAnsi" w:cs="Courier New"/>
-                <w:szCs w:val="16"/>
-              </w:rPr>
-              <w:tab/>
-            </w:r>
-            <w:r>
-              <w:rPr>
-                <w:rFonts w:asciiTheme="minorHAnsi" w:hAnsiTheme="minorHAnsi"/>
-                <w:color w:val="1A0FF9"/>
-                <w:szCs w:val="16"/>
-              </w:rPr>
-              <w:t>finally</w:t>
-            </w:r>
-            <w:r>
-              <w:rPr>
-                <w:rFonts w:asciiTheme="minorHAnsi" w:hAnsiTheme="minorHAnsi" w:cs="Courier New"/>
-                <w:szCs w:val="16"/>
-              </w:rPr>
-              <w:t>{</w:t>
-            </w:r>
-          </w:p>
-          <w:p>
-            <w:pPr>
-              <w:tabs>
-                <w:tab w:val="left" w:pos="180"/>
-                <w:tab w:val="left" w:pos="360"/>
-                <w:tab w:val="left" w:pos="540"/>
-                <w:tab w:val="left" w:pos="720"/>
-                <w:tab w:val="left" w:pos="900"/>
-                <w:tab w:val="left" w:pos="1080"/>
-                <w:tab w:val="left" w:pos="1260"/>
-                <w:tab w:val="left" w:pos="1440"/>
-              </w:tabs>
-              <w:rPr>
-                <w:rFonts w:asciiTheme="minorHAnsi" w:hAnsiTheme="minorHAnsi" w:cs="Courier New"/>
-                <w:szCs w:val="16"/>
-              </w:rPr>
-            </w:pPr>
-            <w:r>
-              <w:rPr>
-                <w:rFonts w:asciiTheme="minorHAnsi" w:hAnsiTheme="minorHAnsi" w:cs="Courier New"/>
-                <w:szCs w:val="16"/>
-              </w:rPr>
-              <w:tab/>
-            </w:r>
-            <w:r>
-              <w:rPr>
-                <w:rFonts w:asciiTheme="minorHAnsi" w:hAnsiTheme="minorHAnsi" w:cs="Courier New"/>
-                <w:szCs w:val="16"/>
-              </w:rPr>
-              <w:tab/>
-            </w:r>
-            <w:r>
-              <w:rPr>
-                <w:rFonts w:asciiTheme="minorHAnsi" w:hAnsiTheme="minorHAnsi" w:cs="Courier New"/>
-                <w:b/>
-                <w:color w:val="E36C0A" w:themeColor="accent6" w:themeShade="BF"/>
-                <w:szCs w:val="16"/>
-              </w:rPr>
-              <w:t>cleanup</w:t>
-            </w:r>
-            <w:r>
-              <w:rPr>
-                <w:rFonts w:asciiTheme="minorHAnsi" w:hAnsiTheme="minorHAnsi" w:cs="Courier New"/>
-                <w:szCs w:val="16"/>
+                <w:rFonts w:ascii="Courier New" w:hAnsi="Courier New" w:cs="Courier New"/>
+                <w:b/>
+                <w:color w:val="E36C0A" w:themeColor="accent6" w:themeShade="BF"/>
+                <w:sz w:val="14"/>
+                <w:szCs w:val="14"/>
               </w:rPr>
               <w:t>()</w:t>
             </w:r>
-          </w:p>
-          <w:p>
-            <w:pPr>
-              <w:tabs>
-                <w:tab w:val="left" w:pos="180"/>
-                <w:tab w:val="left" w:pos="360"/>
-                <w:tab w:val="left" w:pos="540"/>
-                <w:tab w:val="left" w:pos="720"/>
-                <w:tab w:val="left" w:pos="900"/>
-                <w:tab w:val="left" w:pos="1080"/>
-                <w:tab w:val="left" w:pos="1260"/>
-                <w:tab w:val="left" w:pos="1440"/>
-              </w:tabs>
-              <w:rPr>
-                <w:rFonts w:asciiTheme="minorHAnsi" w:hAnsiTheme="minorHAnsi" w:cs="Courier New"/>
-                <w:szCs w:val="16"/>
-              </w:rPr>
-            </w:pPr>
-            <w:r>
-              <w:rPr>
-                <w:rFonts w:asciiTheme="minorHAnsi" w:hAnsiTheme="minorHAnsi" w:cs="Courier New"/>
-                <w:szCs w:val="16"/>
-              </w:rPr>
-              <w:tab/>
-              <w:t>}</w:t>
-            </w:r>
-          </w:p>
-          <w:p>
-            <w:pPr>
-              <w:tabs>
-                <w:tab w:val="left" w:pos="180"/>
-                <w:tab w:val="left" w:pos="360"/>
-                <w:tab w:val="left" w:pos="540"/>
-                <w:tab w:val="left" w:pos="720"/>
-                <w:tab w:val="left" w:pos="900"/>
-                <w:tab w:val="left" w:pos="1080"/>
-                <w:tab w:val="left" w:pos="1260"/>
-                <w:tab w:val="left" w:pos="1440"/>
-              </w:tabs>
-              <w:rPr>
-                <w:rFonts w:asciiTheme="minorHAnsi" w:hAnsiTheme="minorHAnsi" w:cs="Courier New"/>
-                <w:szCs w:val="16"/>
-              </w:rPr>
-            </w:pPr>
-            <w:r>
-              <w:rPr>
-                <w:rFonts w:asciiTheme="minorHAnsi" w:hAnsiTheme="minorHAnsi" w:cs="Courier New"/>
-                <w:szCs w:val="16"/>
-              </w:rPr>
-              <w:t>}</w:t>
-            </w:r>
-          </w:p>
-          <w:p>
-            <w:pPr>
-              <w:tabs>
-                <w:tab w:val="center" w:pos="5400"/>
-              </w:tabs>
-            </w:pPr>
+            <w:r>
+              <w:t xml:space="preserve"> – Gets progress of the </w:t>
+            </w:r>
+            <w:r>
+              <w:t>reduce</w:t>
+            </w:r>
+            <w:r>
+              <w:t xml:space="preserve"> tasks. Between 0 and 1.</w:t>
+            </w:r>
           </w:p>
         </w:tc>
       </w:tr>
@@ -29556,6 +29472,1313 @@
           <w:b/>
           <w:sz w:val="8"/>
           <w:szCs w:val="8"/>
+        </w:rPr>
+      </w:pPr>
+      <w:r>
+        <w:rPr>
+          <w:b/>
+          <w:sz w:val="8"/>
+          <w:szCs w:val="8"/>
+        </w:rPr>
+        <w:t> </w:t>
+      </w:r>
+    </w:p>
+    <w:p>
+      <w:pPr>
+        <w:rPr>
+          <w:b/>
+          <w:sz w:val="8"/>
+          <w:szCs w:val="8"/>
+        </w:rPr>
+      </w:pPr>
+      <w:r>
+        <w:rPr>
+          <w:b/>
+          <w:sz w:val="8"/>
+          <w:szCs w:val="8"/>
+        </w:rPr>
+        <w:br w:type="page"/>
+      </w:r>
+    </w:p>
+    <w:p>
+      <w:pPr>
+        <w:rPr>
+          <w:b/>
+          <w:sz w:val="8"/>
+          <w:szCs w:val="8"/>
+        </w:rPr>
+      </w:pPr>
+    </w:p>
+    <w:p>
+      <w:pPr>
+        <w:tabs>
+          <w:tab w:val="center" w:pos="5400"/>
+        </w:tabs>
+        <w:rPr>
+          <w:sz w:val="6"/>
+          <w:szCs w:val="6"/>
+        </w:rPr>
+      </w:pPr>
+    </w:p>
+    <w:tbl>
+      <w:tblPr>
+        <w:tblStyle w:val="TableGrid"/>
+        <w:tblW w:w="11610" w:type="dxa"/>
+        <w:tblInd w:w="-252" w:type="dxa"/>
+        <w:tblLook w:val="04A0" w:firstRow="1" w:lastRow="0" w:firstColumn="1" w:lastColumn="0" w:noHBand="0" w:noVBand="1"/>
+      </w:tblPr>
+      <w:tblGrid>
+        <w:gridCol w:w="3870"/>
+        <w:gridCol w:w="3870"/>
+        <w:gridCol w:w="3870"/>
+      </w:tblGrid>
+      <w:tr>
+        <w:trPr>
+          <w:trHeight w:val="33"/>
+        </w:trPr>
+        <w:tc>
+          <w:tcPr>
+            <w:tcW w:w="11610" w:type="dxa"/>
+            <w:gridSpan w:val="3"/>
+            <w:vAlign w:val="center"/>
+          </w:tcPr>
+          <w:p>
+            <w:pPr>
+              <w:tabs>
+                <w:tab w:val="left" w:pos="180"/>
+                <w:tab w:val="left" w:pos="360"/>
+                <w:tab w:val="left" w:pos="540"/>
+                <w:tab w:val="left" w:pos="720"/>
+                <w:tab w:val="left" w:pos="900"/>
+                <w:tab w:val="left" w:pos="1080"/>
+                <w:tab w:val="left" w:pos="1260"/>
+                <w:tab w:val="left" w:pos="1440"/>
+              </w:tabs>
+              <w:jc w:val="center"/>
+            </w:pPr>
+            <w:r>
+              <w:rPr>
+                <w:b/>
+                <w:color w:val="0000FF"/>
+                <w:sz w:val="20"/>
+                <w:szCs w:val="22"/>
+              </w:rPr>
+              <w:t xml:space="preserve">More </w:t>
+            </w:r>
+            <w:r>
+              <w:rPr>
+                <w:rFonts w:ascii="Courier New" w:hAnsi="Courier New" w:cs="Courier New"/>
+                <w:b/>
+                <w:color w:val="0000FF"/>
+                <w:sz w:val="20"/>
+                <w:szCs w:val="22"/>
+              </w:rPr>
+              <w:t>Job</w:t>
+            </w:r>
+            <w:r>
+              <w:rPr>
+                <w:b/>
+                <w:color w:val="0000FF"/>
+                <w:sz w:val="20"/>
+                <w:szCs w:val="22"/>
+              </w:rPr>
+              <w:t xml:space="preserve"> </w:t>
+            </w:r>
+            <w:r>
+              <w:rPr>
+                <w:b/>
+                <w:color w:val="0000FF"/>
+                <w:sz w:val="20"/>
+                <w:szCs w:val="22"/>
+              </w:rPr>
+              <w:t>Configuration Methods</w:t>
+            </w:r>
+          </w:p>
+        </w:tc>
+      </w:tr>
+      <w:tr>
+        <w:trPr>
+          <w:trHeight w:val="648"/>
+        </w:trPr>
+        <w:tc>
+          <w:tcPr>
+            <w:tcW w:w="3870" w:type="dxa"/>
+            <w:vAlign w:val="center"/>
+          </w:tcPr>
+          <w:p>
+            <w:pPr>
+              <w:tabs>
+                <w:tab w:val="center" w:pos="5400"/>
+              </w:tabs>
+            </w:pPr>
+            <w:proofErr w:type="gramStart"/>
+            <w:r>
+              <w:rPr>
+                <w:rFonts w:ascii="Courier New" w:hAnsi="Courier New" w:cs="Courier New"/>
+                <w:b/>
+                <w:color w:val="E36C0A" w:themeColor="accent6" w:themeShade="BF"/>
+                <w:sz w:val="14"/>
+                <w:szCs w:val="14"/>
+              </w:rPr>
+              <w:t>void</w:t>
+            </w:r>
+            <w:proofErr w:type="gramEnd"/>
+            <w:r>
+              <w:rPr>
+                <w:rFonts w:ascii="Courier New" w:hAnsi="Courier New" w:cs="Courier New"/>
+                <w:b/>
+                <w:sz w:val="14"/>
+                <w:szCs w:val="14"/>
+              </w:rPr>
+              <w:t xml:space="preserve"> </w:t>
+            </w:r>
+            <w:proofErr w:type="spellStart"/>
+            <w:r>
+              <w:rPr>
+                <w:rFonts w:ascii="Courier New" w:hAnsi="Courier New" w:cs="Courier New"/>
+                <w:b/>
+                <w:color w:val="00B050"/>
+                <w:sz w:val="14"/>
+                <w:szCs w:val="14"/>
+              </w:rPr>
+              <w:t>setJarByClass</w:t>
+            </w:r>
+            <w:proofErr w:type="spellEnd"/>
+            <w:r>
+              <w:rPr>
+                <w:rFonts w:ascii="Courier New" w:hAnsi="Courier New" w:cs="Courier New"/>
+                <w:b/>
+                <w:color w:val="E36C0A" w:themeColor="accent6" w:themeShade="BF"/>
+                <w:sz w:val="14"/>
+                <w:szCs w:val="14"/>
+              </w:rPr>
+              <w:t>(</w:t>
+            </w:r>
+            <w:r>
+              <w:rPr>
+                <w:rFonts w:ascii="Courier New" w:hAnsi="Courier New" w:cs="Courier New"/>
+                <w:b/>
+                <w:color w:val="E36C0A" w:themeColor="accent6" w:themeShade="BF"/>
+                <w:sz w:val="14"/>
+                <w:szCs w:val="14"/>
+              </w:rPr>
+              <w:t xml:space="preserve">Class </w:t>
+            </w:r>
+            <w:proofErr w:type="spellStart"/>
+            <w:r>
+              <w:rPr>
+                <w:rFonts w:ascii="Courier New" w:hAnsi="Courier New" w:cs="Courier New"/>
+                <w:b/>
+                <w:color w:val="E36C0A" w:themeColor="accent6" w:themeShade="BF"/>
+                <w:sz w:val="14"/>
+                <w:szCs w:val="14"/>
+              </w:rPr>
+              <w:t>cls</w:t>
+            </w:r>
+            <w:proofErr w:type="spellEnd"/>
+            <w:r>
+              <w:rPr>
+                <w:rFonts w:ascii="Courier New" w:hAnsi="Courier New" w:cs="Courier New"/>
+                <w:b/>
+                <w:color w:val="E36C0A" w:themeColor="accent6" w:themeShade="BF"/>
+                <w:sz w:val="14"/>
+                <w:szCs w:val="14"/>
+              </w:rPr>
+              <w:t>)</w:t>
+            </w:r>
+            <w:r>
+              <w:t xml:space="preserve"> – Specifies the Jar file where a class is located.</w:t>
+            </w:r>
+          </w:p>
+          <w:p>
+            <w:pPr>
+              <w:tabs>
+                <w:tab w:val="center" w:pos="5400"/>
+              </w:tabs>
+            </w:pPr>
+          </w:p>
+          <w:p>
+            <w:pPr>
+              <w:tabs>
+                <w:tab w:val="center" w:pos="5400"/>
+              </w:tabs>
+            </w:pPr>
+            <w:proofErr w:type="gramStart"/>
+            <w:r>
+              <w:rPr>
+                <w:rFonts w:ascii="Courier New" w:hAnsi="Courier New" w:cs="Courier New"/>
+                <w:b/>
+                <w:color w:val="E36C0A" w:themeColor="accent6" w:themeShade="BF"/>
+                <w:sz w:val="14"/>
+                <w:szCs w:val="14"/>
+              </w:rPr>
+              <w:t>void</w:t>
+            </w:r>
+            <w:proofErr w:type="gramEnd"/>
+            <w:r>
+              <w:t xml:space="preserve"> </w:t>
+            </w:r>
+            <w:proofErr w:type="spellStart"/>
+            <w:r>
+              <w:rPr>
+                <w:rFonts w:ascii="Courier New" w:hAnsi="Courier New" w:cs="Courier New"/>
+                <w:b/>
+                <w:color w:val="00B050"/>
+                <w:sz w:val="14"/>
+                <w:szCs w:val="14"/>
+              </w:rPr>
+              <w:t>setInputFormat</w:t>
+            </w:r>
+            <w:proofErr w:type="spellEnd"/>
+            <w:r>
+              <w:rPr>
+                <w:rFonts w:ascii="Courier New" w:hAnsi="Courier New" w:cs="Courier New"/>
+                <w:b/>
+                <w:color w:val="E36C0A" w:themeColor="accent6" w:themeShade="BF"/>
+                <w:sz w:val="14"/>
+                <w:szCs w:val="14"/>
+              </w:rPr>
+              <w:t>(</w:t>
+            </w:r>
+            <w:r>
+              <w:rPr>
+                <w:rFonts w:ascii="Courier New" w:hAnsi="Courier New" w:cs="Courier New"/>
+                <w:b/>
+                <w:color w:val="E36C0A" w:themeColor="accent6" w:themeShade="BF"/>
+                <w:sz w:val="14"/>
+                <w:szCs w:val="14"/>
+              </w:rPr>
+              <w:t xml:space="preserve">Class </w:t>
+            </w:r>
+            <w:proofErr w:type="spellStart"/>
+            <w:r>
+              <w:rPr>
+                <w:rFonts w:ascii="Courier New" w:hAnsi="Courier New" w:cs="Courier New"/>
+                <w:b/>
+                <w:color w:val="E36C0A" w:themeColor="accent6" w:themeShade="BF"/>
+                <w:sz w:val="14"/>
+                <w:szCs w:val="14"/>
+              </w:rPr>
+              <w:t>cls</w:t>
+            </w:r>
+            <w:proofErr w:type="spellEnd"/>
+            <w:r>
+              <w:rPr>
+                <w:rFonts w:ascii="Courier New" w:hAnsi="Courier New" w:cs="Courier New"/>
+                <w:b/>
+                <w:color w:val="E36C0A" w:themeColor="accent6" w:themeShade="BF"/>
+                <w:sz w:val="14"/>
+                <w:szCs w:val="14"/>
+              </w:rPr>
+              <w:t>)</w:t>
+            </w:r>
+            <w:r>
+              <w:t xml:space="preserve"> – Sets the </w:t>
+            </w:r>
+            <w:proofErr w:type="spellStart"/>
+            <w:r>
+              <w:rPr>
+                <w:rFonts w:ascii="Courier New" w:hAnsi="Courier New" w:cs="Courier New"/>
+              </w:rPr>
+              <w:t>InputFormat</w:t>
+            </w:r>
+            <w:proofErr w:type="spellEnd"/>
+            <w:r>
+              <w:t xml:space="preserve"> type for the job.</w:t>
+            </w:r>
+          </w:p>
+          <w:p>
+            <w:pPr>
+              <w:tabs>
+                <w:tab w:val="center" w:pos="5400"/>
+              </w:tabs>
+            </w:pPr>
+          </w:p>
+          <w:p>
+            <w:pPr>
+              <w:tabs>
+                <w:tab w:val="center" w:pos="5400"/>
+              </w:tabs>
+            </w:pPr>
+            <w:proofErr w:type="gramStart"/>
+            <w:r>
+              <w:rPr>
+                <w:rFonts w:ascii="Courier New" w:hAnsi="Courier New" w:cs="Courier New"/>
+                <w:b/>
+                <w:color w:val="E36C0A" w:themeColor="accent6" w:themeShade="BF"/>
+                <w:sz w:val="14"/>
+                <w:szCs w:val="14"/>
+              </w:rPr>
+              <w:t>void</w:t>
+            </w:r>
+            <w:proofErr w:type="gramEnd"/>
+            <w:r>
+              <w:t xml:space="preserve"> </w:t>
+            </w:r>
+            <w:proofErr w:type="spellStart"/>
+            <w:r>
+              <w:rPr>
+                <w:rFonts w:ascii="Courier New" w:hAnsi="Courier New" w:cs="Courier New"/>
+                <w:b/>
+                <w:color w:val="00B050"/>
+                <w:sz w:val="14"/>
+                <w:szCs w:val="14"/>
+              </w:rPr>
+              <w:t>setMapperClass</w:t>
+            </w:r>
+            <w:proofErr w:type="spellEnd"/>
+            <w:r>
+              <w:rPr>
+                <w:rFonts w:ascii="Courier New" w:hAnsi="Courier New" w:cs="Courier New"/>
+                <w:b/>
+                <w:color w:val="E36C0A" w:themeColor="accent6" w:themeShade="BF"/>
+                <w:sz w:val="14"/>
+                <w:szCs w:val="14"/>
+              </w:rPr>
+              <w:t>(</w:t>
+            </w:r>
+            <w:r>
+              <w:rPr>
+                <w:rFonts w:ascii="Courier New" w:hAnsi="Courier New" w:cs="Courier New"/>
+                <w:b/>
+                <w:color w:val="E36C0A" w:themeColor="accent6" w:themeShade="BF"/>
+                <w:sz w:val="14"/>
+                <w:szCs w:val="14"/>
+              </w:rPr>
+              <w:t xml:space="preserve">Class </w:t>
+            </w:r>
+            <w:proofErr w:type="spellStart"/>
+            <w:r>
+              <w:rPr>
+                <w:rFonts w:ascii="Courier New" w:hAnsi="Courier New" w:cs="Courier New"/>
+                <w:b/>
+                <w:color w:val="E36C0A" w:themeColor="accent6" w:themeShade="BF"/>
+                <w:sz w:val="14"/>
+                <w:szCs w:val="14"/>
+              </w:rPr>
+              <w:t>cls</w:t>
+            </w:r>
+            <w:proofErr w:type="spellEnd"/>
+            <w:r>
+              <w:rPr>
+                <w:rFonts w:ascii="Courier New" w:hAnsi="Courier New" w:cs="Courier New"/>
+                <w:b/>
+                <w:color w:val="E36C0A" w:themeColor="accent6" w:themeShade="BF"/>
+                <w:sz w:val="14"/>
+                <w:szCs w:val="14"/>
+              </w:rPr>
+              <w:t>)</w:t>
+            </w:r>
+            <w:r>
+              <w:t xml:space="preserve"> – Sets the class type for the </w:t>
+            </w:r>
+            <w:r>
+              <w:rPr>
+                <w:rFonts w:ascii="Courier New" w:hAnsi="Courier New" w:cs="Courier New"/>
+              </w:rPr>
+              <w:t>Mapper</w:t>
+            </w:r>
+            <w:r>
+              <w:t>.</w:t>
+            </w:r>
+          </w:p>
+          <w:p>
+            <w:pPr>
+              <w:tabs>
+                <w:tab w:val="center" w:pos="5400"/>
+              </w:tabs>
+            </w:pPr>
+          </w:p>
+          <w:p>
+            <w:pPr>
+              <w:tabs>
+                <w:tab w:val="center" w:pos="5400"/>
+              </w:tabs>
+            </w:pPr>
+            <w:proofErr w:type="gramStart"/>
+            <w:r>
+              <w:rPr>
+                <w:rFonts w:ascii="Courier New" w:hAnsi="Courier New" w:cs="Courier New"/>
+                <w:b/>
+                <w:color w:val="E36C0A" w:themeColor="accent6" w:themeShade="BF"/>
+                <w:sz w:val="14"/>
+                <w:szCs w:val="14"/>
+              </w:rPr>
+              <w:t>void</w:t>
+            </w:r>
+            <w:proofErr w:type="gramEnd"/>
+            <w:r>
+              <w:t xml:space="preserve"> </w:t>
+            </w:r>
+            <w:proofErr w:type="spellStart"/>
+            <w:r>
+              <w:rPr>
+                <w:rFonts w:ascii="Courier New" w:hAnsi="Courier New" w:cs="Courier New"/>
+                <w:b/>
+                <w:color w:val="00B050"/>
+                <w:sz w:val="14"/>
+                <w:szCs w:val="14"/>
+              </w:rPr>
+              <w:t>setMapOutputKeyClass</w:t>
+            </w:r>
+            <w:proofErr w:type="spellEnd"/>
+            <w:r>
+              <w:rPr>
+                <w:rFonts w:ascii="Courier New" w:hAnsi="Courier New" w:cs="Courier New"/>
+                <w:b/>
+                <w:color w:val="E36C0A" w:themeColor="accent6" w:themeShade="BF"/>
+                <w:sz w:val="14"/>
+                <w:szCs w:val="14"/>
+              </w:rPr>
+              <w:t>(</w:t>
+            </w:r>
+            <w:r>
+              <w:rPr>
+                <w:rFonts w:ascii="Courier New" w:hAnsi="Courier New" w:cs="Courier New"/>
+                <w:b/>
+                <w:color w:val="E36C0A" w:themeColor="accent6" w:themeShade="BF"/>
+                <w:sz w:val="14"/>
+                <w:szCs w:val="14"/>
+              </w:rPr>
+              <w:t xml:space="preserve">Class </w:t>
+            </w:r>
+            <w:proofErr w:type="spellStart"/>
+            <w:r>
+              <w:rPr>
+                <w:rFonts w:ascii="Courier New" w:hAnsi="Courier New" w:cs="Courier New"/>
+                <w:b/>
+                <w:color w:val="E36C0A" w:themeColor="accent6" w:themeShade="BF"/>
+                <w:sz w:val="14"/>
+                <w:szCs w:val="14"/>
+              </w:rPr>
+              <w:t>cls</w:t>
+            </w:r>
+            <w:proofErr w:type="spellEnd"/>
+            <w:r>
+              <w:rPr>
+                <w:rFonts w:ascii="Courier New" w:hAnsi="Courier New" w:cs="Courier New"/>
+                <w:b/>
+                <w:color w:val="E36C0A" w:themeColor="accent6" w:themeShade="BF"/>
+                <w:sz w:val="14"/>
+                <w:szCs w:val="14"/>
+              </w:rPr>
+              <w:t>)</w:t>
+            </w:r>
+            <w:r>
+              <w:t xml:space="preserve"> – Sets the class type for the </w:t>
+            </w:r>
+            <w:r>
+              <w:rPr>
+                <w:rFonts w:ascii="Courier New" w:hAnsi="Courier New" w:cs="Courier New"/>
+              </w:rPr>
+              <w:t>Mapper</w:t>
+            </w:r>
+            <w:r>
+              <w:t xml:space="preserve"> output key(s).</w:t>
+            </w:r>
+          </w:p>
+          <w:p>
+            <w:pPr>
+              <w:tabs>
+                <w:tab w:val="center" w:pos="5400"/>
+              </w:tabs>
+            </w:pPr>
+          </w:p>
+          <w:p>
+            <w:pPr>
+              <w:tabs>
+                <w:tab w:val="center" w:pos="5400"/>
+              </w:tabs>
+              <w:rPr>
+                <w:rFonts w:ascii="Courier New" w:hAnsi="Courier New" w:cs="Courier New"/>
+                <w:b/>
+                <w:color w:val="0000FF"/>
+                <w:sz w:val="20"/>
+              </w:rPr>
+            </w:pPr>
+            <w:proofErr w:type="gramStart"/>
+            <w:r>
+              <w:rPr>
+                <w:rFonts w:ascii="Courier New" w:hAnsi="Courier New" w:cs="Courier New"/>
+                <w:b/>
+                <w:color w:val="E36C0A" w:themeColor="accent6" w:themeShade="BF"/>
+                <w:sz w:val="14"/>
+                <w:szCs w:val="14"/>
+              </w:rPr>
+              <w:t>void</w:t>
+            </w:r>
+            <w:proofErr w:type="gramEnd"/>
+            <w:r>
+              <w:t xml:space="preserve"> </w:t>
+            </w:r>
+            <w:proofErr w:type="spellStart"/>
+            <w:r>
+              <w:rPr>
+                <w:rFonts w:ascii="Courier New" w:hAnsi="Courier New" w:cs="Courier New"/>
+                <w:b/>
+                <w:color w:val="00B050"/>
+                <w:sz w:val="14"/>
+                <w:szCs w:val="14"/>
+              </w:rPr>
+              <w:t>setMapOutputValueClass</w:t>
+            </w:r>
+            <w:proofErr w:type="spellEnd"/>
+            <w:r>
+              <w:rPr>
+                <w:rFonts w:ascii="Courier New" w:hAnsi="Courier New" w:cs="Courier New"/>
+                <w:b/>
+                <w:color w:val="E36C0A" w:themeColor="accent6" w:themeShade="BF"/>
+                <w:sz w:val="14"/>
+                <w:szCs w:val="14"/>
+              </w:rPr>
+              <w:t>(</w:t>
+            </w:r>
+            <w:r>
+              <w:rPr>
+                <w:rFonts w:ascii="Courier New" w:hAnsi="Courier New" w:cs="Courier New"/>
+                <w:b/>
+                <w:color w:val="E36C0A" w:themeColor="accent6" w:themeShade="BF"/>
+                <w:sz w:val="14"/>
+                <w:szCs w:val="14"/>
+              </w:rPr>
+              <w:t xml:space="preserve">Class </w:t>
+            </w:r>
+            <w:proofErr w:type="spellStart"/>
+            <w:r>
+              <w:rPr>
+                <w:rFonts w:ascii="Courier New" w:hAnsi="Courier New" w:cs="Courier New"/>
+                <w:b/>
+                <w:color w:val="E36C0A" w:themeColor="accent6" w:themeShade="BF"/>
+                <w:sz w:val="14"/>
+                <w:szCs w:val="14"/>
+              </w:rPr>
+              <w:t>cls</w:t>
+            </w:r>
+            <w:proofErr w:type="spellEnd"/>
+            <w:r>
+              <w:rPr>
+                <w:rFonts w:ascii="Courier New" w:hAnsi="Courier New" w:cs="Courier New"/>
+                <w:b/>
+                <w:color w:val="E36C0A" w:themeColor="accent6" w:themeShade="BF"/>
+                <w:sz w:val="14"/>
+                <w:szCs w:val="14"/>
+              </w:rPr>
+              <w:t>)</w:t>
+            </w:r>
+            <w:r>
+              <w:t xml:space="preserve"> – S</w:t>
+            </w:r>
+            <w:r>
+              <w:t xml:space="preserve">ets </w:t>
+            </w:r>
+            <w:r>
+              <w:t xml:space="preserve">the class type for the </w:t>
+            </w:r>
+            <w:r>
+              <w:rPr>
+                <w:rFonts w:ascii="Courier New" w:hAnsi="Courier New" w:cs="Courier New"/>
+              </w:rPr>
+              <w:t>Mapper</w:t>
+            </w:r>
+            <w:r>
+              <w:t xml:space="preserve"> output value(s).</w:t>
+            </w:r>
+          </w:p>
+        </w:tc>
+        <w:tc>
+          <w:tcPr>
+            <w:tcW w:w="3870" w:type="dxa"/>
+            <w:vAlign w:val="center"/>
+          </w:tcPr>
+          <w:p>
+            <w:pPr>
+              <w:tabs>
+                <w:tab w:val="center" w:pos="5400"/>
+              </w:tabs>
+            </w:pPr>
+            <w:proofErr w:type="gramStart"/>
+            <w:r>
+              <w:rPr>
+                <w:rFonts w:ascii="Courier New" w:hAnsi="Courier New" w:cs="Courier New"/>
+                <w:b/>
+                <w:color w:val="E36C0A" w:themeColor="accent6" w:themeShade="BF"/>
+                <w:sz w:val="14"/>
+                <w:szCs w:val="14"/>
+              </w:rPr>
+              <w:t>void</w:t>
+            </w:r>
+            <w:proofErr w:type="gramEnd"/>
+            <w:r>
+              <w:t xml:space="preserve"> </w:t>
+            </w:r>
+            <w:proofErr w:type="spellStart"/>
+            <w:r>
+              <w:rPr>
+                <w:rFonts w:ascii="Courier New" w:hAnsi="Courier New" w:cs="Courier New"/>
+                <w:b/>
+                <w:color w:val="00B050"/>
+                <w:sz w:val="14"/>
+                <w:szCs w:val="14"/>
+              </w:rPr>
+              <w:t>set</w:t>
+            </w:r>
+            <w:r>
+              <w:rPr>
+                <w:rFonts w:ascii="Courier New" w:hAnsi="Courier New" w:cs="Courier New"/>
+                <w:b/>
+                <w:color w:val="00B050"/>
+                <w:sz w:val="14"/>
+                <w:szCs w:val="14"/>
+              </w:rPr>
+              <w:t>Output</w:t>
+            </w:r>
+            <w:r>
+              <w:rPr>
+                <w:rFonts w:ascii="Courier New" w:hAnsi="Courier New" w:cs="Courier New"/>
+                <w:b/>
+                <w:color w:val="00B050"/>
+                <w:sz w:val="14"/>
+                <w:szCs w:val="14"/>
+              </w:rPr>
+              <w:t>Format</w:t>
+            </w:r>
+            <w:proofErr w:type="spellEnd"/>
+            <w:r>
+              <w:rPr>
+                <w:rFonts w:ascii="Courier New" w:hAnsi="Courier New" w:cs="Courier New"/>
+                <w:b/>
+                <w:color w:val="E36C0A" w:themeColor="accent6" w:themeShade="BF"/>
+                <w:sz w:val="14"/>
+                <w:szCs w:val="14"/>
+              </w:rPr>
+              <w:t>(</w:t>
+            </w:r>
+            <w:r>
+              <w:rPr>
+                <w:rFonts w:ascii="Courier New" w:hAnsi="Courier New" w:cs="Courier New"/>
+                <w:b/>
+                <w:color w:val="E36C0A" w:themeColor="accent6" w:themeShade="BF"/>
+                <w:sz w:val="14"/>
+                <w:szCs w:val="14"/>
+              </w:rPr>
+              <w:t xml:space="preserve">Class </w:t>
+            </w:r>
+            <w:proofErr w:type="spellStart"/>
+            <w:r>
+              <w:rPr>
+                <w:rFonts w:ascii="Courier New" w:hAnsi="Courier New" w:cs="Courier New"/>
+                <w:b/>
+                <w:color w:val="E36C0A" w:themeColor="accent6" w:themeShade="BF"/>
+                <w:sz w:val="14"/>
+                <w:szCs w:val="14"/>
+              </w:rPr>
+              <w:t>cls</w:t>
+            </w:r>
+            <w:proofErr w:type="spellEnd"/>
+            <w:r>
+              <w:rPr>
+                <w:rFonts w:ascii="Courier New" w:hAnsi="Courier New" w:cs="Courier New"/>
+                <w:b/>
+                <w:color w:val="E36C0A" w:themeColor="accent6" w:themeShade="BF"/>
+                <w:sz w:val="14"/>
+                <w:szCs w:val="14"/>
+              </w:rPr>
+              <w:t>)</w:t>
+            </w:r>
+            <w:r>
+              <w:t xml:space="preserve"> – Sets the </w:t>
+            </w:r>
+            <w:proofErr w:type="spellStart"/>
+            <w:r>
+              <w:rPr>
+                <w:rFonts w:ascii="Courier New" w:hAnsi="Courier New" w:cs="Courier New"/>
+              </w:rPr>
+              <w:t>Output</w:t>
+            </w:r>
+            <w:r>
+              <w:rPr>
+                <w:rFonts w:ascii="Courier New" w:hAnsi="Courier New" w:cs="Courier New"/>
+              </w:rPr>
+              <w:t>Format</w:t>
+            </w:r>
+            <w:proofErr w:type="spellEnd"/>
+            <w:r>
+              <w:t xml:space="preserve"> type for the job.</w:t>
+            </w:r>
+          </w:p>
+          <w:p>
+            <w:pPr>
+              <w:tabs>
+                <w:tab w:val="center" w:pos="5400"/>
+              </w:tabs>
+            </w:pPr>
+          </w:p>
+          <w:p>
+            <w:pPr>
+              <w:tabs>
+                <w:tab w:val="center" w:pos="5400"/>
+              </w:tabs>
+            </w:pPr>
+            <w:proofErr w:type="gramStart"/>
+            <w:r>
+              <w:rPr>
+                <w:rFonts w:ascii="Courier New" w:hAnsi="Courier New" w:cs="Courier New"/>
+                <w:b/>
+                <w:color w:val="E36C0A" w:themeColor="accent6" w:themeShade="BF"/>
+                <w:sz w:val="14"/>
+                <w:szCs w:val="14"/>
+              </w:rPr>
+              <w:t>void</w:t>
+            </w:r>
+            <w:proofErr w:type="gramEnd"/>
+            <w:r>
+              <w:t xml:space="preserve"> </w:t>
+            </w:r>
+            <w:proofErr w:type="spellStart"/>
+            <w:r>
+              <w:rPr>
+                <w:rFonts w:ascii="Courier New" w:hAnsi="Courier New" w:cs="Courier New"/>
+                <w:b/>
+                <w:color w:val="00B050"/>
+                <w:sz w:val="14"/>
+                <w:szCs w:val="14"/>
+              </w:rPr>
+              <w:t>set</w:t>
+            </w:r>
+            <w:r>
+              <w:rPr>
+                <w:rFonts w:ascii="Courier New" w:hAnsi="Courier New" w:cs="Courier New"/>
+                <w:b/>
+                <w:color w:val="00B050"/>
+                <w:sz w:val="14"/>
+                <w:szCs w:val="14"/>
+              </w:rPr>
+              <w:t>Reducer</w:t>
+            </w:r>
+            <w:r>
+              <w:rPr>
+                <w:rFonts w:ascii="Courier New" w:hAnsi="Courier New" w:cs="Courier New"/>
+                <w:b/>
+                <w:color w:val="00B050"/>
+                <w:sz w:val="14"/>
+                <w:szCs w:val="14"/>
+              </w:rPr>
+              <w:t>Class</w:t>
+            </w:r>
+            <w:proofErr w:type="spellEnd"/>
+            <w:r>
+              <w:rPr>
+                <w:rFonts w:ascii="Courier New" w:hAnsi="Courier New" w:cs="Courier New"/>
+                <w:b/>
+                <w:color w:val="E36C0A" w:themeColor="accent6" w:themeShade="BF"/>
+                <w:sz w:val="14"/>
+                <w:szCs w:val="14"/>
+              </w:rPr>
+              <w:t>(</w:t>
+            </w:r>
+            <w:r>
+              <w:rPr>
+                <w:rFonts w:ascii="Courier New" w:hAnsi="Courier New" w:cs="Courier New"/>
+                <w:b/>
+                <w:color w:val="E36C0A" w:themeColor="accent6" w:themeShade="BF"/>
+                <w:sz w:val="14"/>
+                <w:szCs w:val="14"/>
+              </w:rPr>
+              <w:t xml:space="preserve">Class </w:t>
+            </w:r>
+            <w:proofErr w:type="spellStart"/>
+            <w:r>
+              <w:rPr>
+                <w:rFonts w:ascii="Courier New" w:hAnsi="Courier New" w:cs="Courier New"/>
+                <w:b/>
+                <w:color w:val="E36C0A" w:themeColor="accent6" w:themeShade="BF"/>
+                <w:sz w:val="14"/>
+                <w:szCs w:val="14"/>
+              </w:rPr>
+              <w:t>cls</w:t>
+            </w:r>
+            <w:proofErr w:type="spellEnd"/>
+            <w:r>
+              <w:rPr>
+                <w:rFonts w:ascii="Courier New" w:hAnsi="Courier New" w:cs="Courier New"/>
+                <w:b/>
+                <w:color w:val="E36C0A" w:themeColor="accent6" w:themeShade="BF"/>
+                <w:sz w:val="14"/>
+                <w:szCs w:val="14"/>
+              </w:rPr>
+              <w:t>)</w:t>
+            </w:r>
+            <w:r>
+              <w:t xml:space="preserve"> – Sets the class type for the </w:t>
+            </w:r>
+            <w:r>
+              <w:rPr>
+                <w:rFonts w:ascii="Courier New" w:hAnsi="Courier New" w:cs="Courier New"/>
+              </w:rPr>
+              <w:t>Reducer</w:t>
+            </w:r>
+            <w:r>
+              <w:t>.</w:t>
+            </w:r>
+          </w:p>
+          <w:p>
+            <w:pPr>
+              <w:tabs>
+                <w:tab w:val="center" w:pos="5400"/>
+              </w:tabs>
+            </w:pPr>
+          </w:p>
+          <w:p>
+            <w:pPr>
+              <w:tabs>
+                <w:tab w:val="center" w:pos="5400"/>
+              </w:tabs>
+            </w:pPr>
+            <w:proofErr w:type="gramStart"/>
+            <w:r>
+              <w:rPr>
+                <w:rFonts w:ascii="Courier New" w:hAnsi="Courier New" w:cs="Courier New"/>
+                <w:b/>
+                <w:color w:val="E36C0A" w:themeColor="accent6" w:themeShade="BF"/>
+                <w:sz w:val="14"/>
+                <w:szCs w:val="14"/>
+              </w:rPr>
+              <w:t>void</w:t>
+            </w:r>
+            <w:proofErr w:type="gramEnd"/>
+            <w:r>
+              <w:t xml:space="preserve"> </w:t>
+            </w:r>
+            <w:proofErr w:type="spellStart"/>
+            <w:r>
+              <w:rPr>
+                <w:rFonts w:ascii="Courier New" w:hAnsi="Courier New" w:cs="Courier New"/>
+                <w:b/>
+                <w:color w:val="00B050"/>
+                <w:sz w:val="14"/>
+                <w:szCs w:val="14"/>
+              </w:rPr>
+              <w:t>s</w:t>
+            </w:r>
+            <w:r>
+              <w:rPr>
+                <w:rFonts w:ascii="Courier New" w:hAnsi="Courier New" w:cs="Courier New"/>
+                <w:b/>
+                <w:color w:val="00B050"/>
+                <w:sz w:val="14"/>
+                <w:szCs w:val="14"/>
+              </w:rPr>
+              <w:t>et</w:t>
+            </w:r>
+            <w:r>
+              <w:rPr>
+                <w:rFonts w:ascii="Courier New" w:hAnsi="Courier New" w:cs="Courier New"/>
+                <w:b/>
+                <w:color w:val="00B050"/>
+                <w:sz w:val="14"/>
+                <w:szCs w:val="14"/>
+              </w:rPr>
+              <w:t>OutputKeyClass</w:t>
+            </w:r>
+            <w:proofErr w:type="spellEnd"/>
+            <w:r>
+              <w:rPr>
+                <w:rFonts w:ascii="Courier New" w:hAnsi="Courier New" w:cs="Courier New"/>
+                <w:b/>
+                <w:color w:val="E36C0A" w:themeColor="accent6" w:themeShade="BF"/>
+                <w:sz w:val="14"/>
+                <w:szCs w:val="14"/>
+              </w:rPr>
+              <w:t>(</w:t>
+            </w:r>
+            <w:r>
+              <w:rPr>
+                <w:rFonts w:ascii="Courier New" w:hAnsi="Courier New" w:cs="Courier New"/>
+                <w:b/>
+                <w:color w:val="E36C0A" w:themeColor="accent6" w:themeShade="BF"/>
+                <w:sz w:val="14"/>
+                <w:szCs w:val="14"/>
+              </w:rPr>
+              <w:t xml:space="preserve">Class </w:t>
+            </w:r>
+            <w:proofErr w:type="spellStart"/>
+            <w:r>
+              <w:rPr>
+                <w:rFonts w:ascii="Courier New" w:hAnsi="Courier New" w:cs="Courier New"/>
+                <w:b/>
+                <w:color w:val="E36C0A" w:themeColor="accent6" w:themeShade="BF"/>
+                <w:sz w:val="14"/>
+                <w:szCs w:val="14"/>
+              </w:rPr>
+              <w:t>cls</w:t>
+            </w:r>
+            <w:proofErr w:type="spellEnd"/>
+            <w:r>
+              <w:rPr>
+                <w:rFonts w:ascii="Courier New" w:hAnsi="Courier New" w:cs="Courier New"/>
+                <w:b/>
+                <w:color w:val="E36C0A" w:themeColor="accent6" w:themeShade="BF"/>
+                <w:sz w:val="14"/>
+                <w:szCs w:val="14"/>
+              </w:rPr>
+              <w:t>)</w:t>
+            </w:r>
+            <w:r>
+              <w:t xml:space="preserve"> – Sets the class type for the </w:t>
+            </w:r>
+            <w:r>
+              <w:rPr>
+                <w:rFonts w:ascii="Courier New" w:hAnsi="Courier New" w:cs="Courier New"/>
+              </w:rPr>
+              <w:t>Reduce</w:t>
+            </w:r>
+            <w:r>
+              <w:rPr>
+                <w:rFonts w:ascii="Courier New" w:hAnsi="Courier New" w:cs="Courier New"/>
+              </w:rPr>
+              <w:t>r</w:t>
+            </w:r>
+            <w:r>
+              <w:t xml:space="preserve"> </w:t>
+            </w:r>
+            <w:r>
+              <w:t>output key(s).</w:t>
+            </w:r>
+          </w:p>
+          <w:p>
+            <w:pPr>
+              <w:tabs>
+                <w:tab w:val="center" w:pos="5400"/>
+              </w:tabs>
+            </w:pPr>
+          </w:p>
+          <w:p>
+            <w:pPr>
+              <w:tabs>
+                <w:tab w:val="center" w:pos="5400"/>
+              </w:tabs>
+            </w:pPr>
+            <w:proofErr w:type="gramStart"/>
+            <w:r>
+              <w:rPr>
+                <w:rFonts w:ascii="Courier New" w:hAnsi="Courier New" w:cs="Courier New"/>
+                <w:b/>
+                <w:color w:val="E36C0A" w:themeColor="accent6" w:themeShade="BF"/>
+                <w:sz w:val="14"/>
+                <w:szCs w:val="14"/>
+              </w:rPr>
+              <w:t>void</w:t>
+            </w:r>
+            <w:proofErr w:type="gramEnd"/>
+            <w:r>
+              <w:t xml:space="preserve"> </w:t>
+            </w:r>
+            <w:proofErr w:type="spellStart"/>
+            <w:r>
+              <w:rPr>
+                <w:rFonts w:ascii="Courier New" w:hAnsi="Courier New" w:cs="Courier New"/>
+                <w:b/>
+                <w:color w:val="00B050"/>
+                <w:sz w:val="14"/>
+                <w:szCs w:val="14"/>
+              </w:rPr>
+              <w:t>setOutputValueClass</w:t>
+            </w:r>
+            <w:proofErr w:type="spellEnd"/>
+            <w:r>
+              <w:rPr>
+                <w:rFonts w:ascii="Courier New" w:hAnsi="Courier New" w:cs="Courier New"/>
+                <w:b/>
+                <w:color w:val="E36C0A" w:themeColor="accent6" w:themeShade="BF"/>
+                <w:sz w:val="14"/>
+                <w:szCs w:val="14"/>
+              </w:rPr>
+              <w:t>(</w:t>
+            </w:r>
+            <w:r>
+              <w:rPr>
+                <w:rFonts w:ascii="Courier New" w:hAnsi="Courier New" w:cs="Courier New"/>
+                <w:b/>
+                <w:color w:val="E36C0A" w:themeColor="accent6" w:themeShade="BF"/>
+                <w:sz w:val="14"/>
+                <w:szCs w:val="14"/>
+              </w:rPr>
+              <w:t xml:space="preserve">Class </w:t>
+            </w:r>
+            <w:proofErr w:type="spellStart"/>
+            <w:r>
+              <w:rPr>
+                <w:rFonts w:ascii="Courier New" w:hAnsi="Courier New" w:cs="Courier New"/>
+                <w:b/>
+                <w:color w:val="E36C0A" w:themeColor="accent6" w:themeShade="BF"/>
+                <w:sz w:val="14"/>
+                <w:szCs w:val="14"/>
+              </w:rPr>
+              <w:t>cls</w:t>
+            </w:r>
+            <w:proofErr w:type="spellEnd"/>
+            <w:r>
+              <w:rPr>
+                <w:rFonts w:ascii="Courier New" w:hAnsi="Courier New" w:cs="Courier New"/>
+                <w:b/>
+                <w:color w:val="E36C0A" w:themeColor="accent6" w:themeShade="BF"/>
+                <w:sz w:val="14"/>
+                <w:szCs w:val="14"/>
+              </w:rPr>
+              <w:t>)</w:t>
+            </w:r>
+            <w:r>
+              <w:t xml:space="preserve"> – Sets the class type for the </w:t>
+            </w:r>
+            <w:r>
+              <w:rPr>
+                <w:rFonts w:ascii="Courier New" w:hAnsi="Courier New" w:cs="Courier New"/>
+              </w:rPr>
+              <w:t>Reduce</w:t>
+            </w:r>
+            <w:r>
+              <w:rPr>
+                <w:rFonts w:ascii="Courier New" w:hAnsi="Courier New" w:cs="Courier New"/>
+              </w:rPr>
+              <w:t>r</w:t>
+            </w:r>
+            <w:r>
+              <w:t xml:space="preserve"> output value(s).</w:t>
+            </w:r>
+          </w:p>
+        </w:tc>
+        <w:tc>
+          <w:tcPr>
+            <w:tcW w:w="3870" w:type="dxa"/>
+            <w:vAlign w:val="center"/>
+          </w:tcPr>
+          <w:p>
+            <w:pPr>
+              <w:tabs>
+                <w:tab w:val="center" w:pos="5400"/>
+              </w:tabs>
+            </w:pPr>
+            <w:proofErr w:type="gramStart"/>
+            <w:r>
+              <w:rPr>
+                <w:rFonts w:ascii="Courier New" w:hAnsi="Courier New" w:cs="Courier New"/>
+                <w:b/>
+                <w:color w:val="E36C0A" w:themeColor="accent6" w:themeShade="BF"/>
+                <w:sz w:val="14"/>
+                <w:szCs w:val="14"/>
+              </w:rPr>
+              <w:t>void</w:t>
+            </w:r>
+            <w:proofErr w:type="gramEnd"/>
+            <w:r>
+              <w:t xml:space="preserve"> </w:t>
+            </w:r>
+            <w:r>
+              <w:rPr>
+                <w:rFonts w:ascii="Courier New" w:hAnsi="Courier New" w:cs="Courier New"/>
+                <w:b/>
+                <w:color w:val="00B050"/>
+                <w:sz w:val="14"/>
+                <w:szCs w:val="14"/>
+              </w:rPr>
+              <w:t>submit</w:t>
+            </w:r>
+            <w:r>
+              <w:rPr>
+                <w:rFonts w:ascii="Courier New" w:hAnsi="Courier New" w:cs="Courier New"/>
+                <w:b/>
+                <w:color w:val="E36C0A" w:themeColor="accent6" w:themeShade="BF"/>
+                <w:sz w:val="14"/>
+                <w:szCs w:val="14"/>
+              </w:rPr>
+              <w:t>()</w:t>
+            </w:r>
+            <w:r>
+              <w:t xml:space="preserve"> – Submit the job to the cluster and return immediately.</w:t>
+            </w:r>
+          </w:p>
+          <w:p>
+            <w:pPr>
+              <w:tabs>
+                <w:tab w:val="center" w:pos="5400"/>
+              </w:tabs>
+            </w:pPr>
+          </w:p>
+          <w:p>
+            <w:pPr>
+              <w:tabs>
+                <w:tab w:val="center" w:pos="5400"/>
+              </w:tabs>
+            </w:pPr>
+            <w:proofErr w:type="gramStart"/>
+            <w:r>
+              <w:rPr>
+                <w:rFonts w:ascii="Courier New" w:hAnsi="Courier New" w:cs="Courier New"/>
+                <w:b/>
+                <w:color w:val="E36C0A" w:themeColor="accent6" w:themeShade="BF"/>
+                <w:sz w:val="14"/>
+                <w:szCs w:val="14"/>
+              </w:rPr>
+              <w:t>void</w:t>
+            </w:r>
+            <w:proofErr w:type="gramEnd"/>
+            <w:r>
+              <w:t xml:space="preserve"> </w:t>
+            </w:r>
+            <w:proofErr w:type="spellStart"/>
+            <w:r>
+              <w:rPr>
+                <w:rFonts w:ascii="Courier New" w:hAnsi="Courier New" w:cs="Courier New"/>
+                <w:b/>
+                <w:color w:val="00B050"/>
+                <w:sz w:val="14"/>
+                <w:szCs w:val="14"/>
+              </w:rPr>
+              <w:t>waitForCompletion</w:t>
+            </w:r>
+            <w:proofErr w:type="spellEnd"/>
+            <w:r>
+              <w:rPr>
+                <w:rFonts w:ascii="Courier New" w:hAnsi="Courier New" w:cs="Courier New"/>
+                <w:b/>
+                <w:color w:val="E36C0A" w:themeColor="accent6" w:themeShade="BF"/>
+                <w:sz w:val="14"/>
+                <w:szCs w:val="14"/>
+              </w:rPr>
+              <w:t>(</w:t>
+            </w:r>
+            <w:proofErr w:type="spellStart"/>
+            <w:r>
+              <w:rPr>
+                <w:rFonts w:ascii="Courier New" w:hAnsi="Courier New" w:cs="Courier New"/>
+                <w:b/>
+                <w:color w:val="E36C0A" w:themeColor="accent6" w:themeShade="BF"/>
+                <w:sz w:val="14"/>
+                <w:szCs w:val="14"/>
+              </w:rPr>
+              <w:t>boolean</w:t>
+            </w:r>
+            <w:proofErr w:type="spellEnd"/>
+            <w:r>
+              <w:rPr>
+                <w:rFonts w:ascii="Courier New" w:hAnsi="Courier New" w:cs="Courier New"/>
+                <w:b/>
+                <w:color w:val="E36C0A" w:themeColor="accent6" w:themeShade="BF"/>
+                <w:sz w:val="14"/>
+                <w:szCs w:val="14"/>
+              </w:rPr>
+              <w:t xml:space="preserve"> verbose</w:t>
+            </w:r>
+            <w:r>
+              <w:rPr>
+                <w:rFonts w:ascii="Courier New" w:hAnsi="Courier New" w:cs="Courier New"/>
+                <w:b/>
+                <w:color w:val="E36C0A" w:themeColor="accent6" w:themeShade="BF"/>
+                <w:sz w:val="14"/>
+                <w:szCs w:val="14"/>
+              </w:rPr>
+              <w:t>)</w:t>
+            </w:r>
+            <w:r>
+              <w:t xml:space="preserve"> – Submit the job to the cluster and wait for it to finish.  </w:t>
+            </w:r>
+            <w:r>
+              <w:rPr>
+                <w:b/>
+                <w:color w:val="FF0000"/>
+              </w:rPr>
+              <w:t xml:space="preserve">Often called within </w:t>
+            </w:r>
+            <w:proofErr w:type="spellStart"/>
+            <w:proofErr w:type="gramStart"/>
+            <w:r>
+              <w:rPr>
+                <w:b/>
+                <w:color w:val="FF0000"/>
+              </w:rPr>
+              <w:t>System.exit</w:t>
+            </w:r>
+            <w:proofErr w:type="spellEnd"/>
+            <w:r>
+              <w:rPr>
+                <w:b/>
+                <w:color w:val="FF0000"/>
+              </w:rPr>
+              <w:t>(</w:t>
+            </w:r>
+            <w:proofErr w:type="gramEnd"/>
+            <w:r>
+              <w:rPr>
+                <w:b/>
+                <w:color w:val="FF0000"/>
+              </w:rPr>
+              <w:t>)  with a ternary operator</w:t>
+            </w:r>
+            <w:r>
+              <w:t>.</w:t>
+            </w:r>
+          </w:p>
+          <w:p>
+            <w:pPr>
+              <w:tabs>
+                <w:tab w:val="center" w:pos="5400"/>
+              </w:tabs>
+            </w:pPr>
+          </w:p>
+          <w:p>
+            <w:pPr>
+              <w:tabs>
+                <w:tab w:val="center" w:pos="5400"/>
+              </w:tabs>
+              <w:jc w:val="center"/>
+              <w:rPr>
+                <w:b/>
+                <w:color w:val="0000FF"/>
+                <w:sz w:val="20"/>
+              </w:rPr>
+            </w:pPr>
+            <w:bookmarkStart w:id="0" w:name="_GoBack"/>
+            <w:proofErr w:type="spellStart"/>
+            <w:r>
+              <w:rPr>
+                <w:b/>
+              </w:rPr>
+              <w:t>System.exit</w:t>
+            </w:r>
+            <w:proofErr w:type="spellEnd"/>
+            <w:r>
+              <w:rPr>
+                <w:b/>
+              </w:rPr>
+              <w:t>(</w:t>
+            </w:r>
+            <w:proofErr w:type="spellStart"/>
+            <w:r>
+              <w:rPr>
+                <w:b/>
+              </w:rPr>
+              <w:t>job.waitForCompletion</w:t>
+            </w:r>
+            <w:proofErr w:type="spellEnd"/>
+            <w:r>
+              <w:rPr>
+                <w:b/>
+              </w:rPr>
+              <w:t>(True) ? 0: 1);</w:t>
+            </w:r>
+            <w:bookmarkEnd w:id="0"/>
+          </w:p>
+        </w:tc>
+      </w:tr>
+    </w:tbl>
+    <w:p>
+      <w:pPr>
+        <w:tabs>
+          <w:tab w:val="center" w:pos="5400"/>
+        </w:tabs>
+        <w:rPr>
+          <w:sz w:val="6"/>
+          <w:szCs w:val="6"/>
         </w:rPr>
       </w:pPr>
       <w:r>
@@ -29651,7 +30874,7 @@
       <w:rPr>
         <w:noProof/>
       </w:rPr>
-      <w:t>8</w:t>
+      <w:t>9</w:t>
     </w:r>
     <w:r>
       <w:rPr>
@@ -33377,7 +34600,7 @@
 </file>
 
 <file path=customXml/itemProps1.xml><?xml version="1.0" encoding="utf-8"?>
-<ds:datastoreItem xmlns:ds="http://schemas.openxmlformats.org/officeDocument/2006/customXml" ds:itemID="{44236F50-82E5-40B2-8073-2F30C07D6FB4}">
+<ds:datastoreItem xmlns:ds="http://schemas.openxmlformats.org/officeDocument/2006/customXml" ds:itemID="{B6B64580-7B81-4A3C-B59A-A19FB29BF8C9}">
   <ds:schemaRefs>
     <ds:schemaRef ds:uri="http://schemas.openxmlformats.org/officeDocument/2006/bibliography"/>
   </ds:schemaRefs>

</xml_diff>

<commit_message>
Uploading CS286 files in PDF format as well as after completing first pass through MapReduce API slides.
</commit_message>
<xml_diff>
--- a/Exam Study Guide/Exam #1/CS286 - Exam #1 Study Guide.docx
+++ b/Exam Study Guide/Exam #1/CS286 - Exam #1 Study Guide.docx
@@ -23280,23 +23280,7 @@
                 <w:b/>
                 <w:color w:val="E36C0A" w:themeColor="accent6" w:themeShade="BF"/>
               </w:rPr>
-              <w:t>Text</w:t>
-            </w:r>
-            <w:r>
-              <w:rPr>
-                <w:rFonts w:ascii="Courier New" w:hAnsi="Courier New" w:cs="Courier New"/>
-                <w:b/>
-                <w:color w:val="E36C0A" w:themeColor="accent6" w:themeShade="BF"/>
-              </w:rPr>
-              <w:t>File</w:t>
-            </w:r>
-            <w:r>
-              <w:rPr>
-                <w:rFonts w:ascii="Courier New" w:hAnsi="Courier New" w:cs="Courier New"/>
-                <w:b/>
-                <w:color w:val="E36C0A" w:themeColor="accent6" w:themeShade="BF"/>
-              </w:rPr>
-              <w:t>InputFormat</w:t>
+              <w:t>TextInputFormat</w:t>
             </w:r>
             <w:proofErr w:type="spellEnd"/>
             <w:r>
@@ -27472,13 +27456,6 @@
               </w:rPr>
               <w:t>}</w:t>
             </w:r>
-          </w:p>
-          <w:p>
-            <w:pPr>
-              <w:tabs>
-                <w:tab w:val="center" w:pos="5400"/>
-              </w:tabs>
-            </w:pPr>
           </w:p>
         </w:tc>
       </w:tr>
@@ -29591,7 +29568,16 @@
                 <w:sz w:val="20"/>
                 <w:szCs w:val="22"/>
               </w:rPr>
-              <w:t>Configuration Methods</w:t>
+              <w:t>Class</w:t>
+            </w:r>
+            <w:r>
+              <w:rPr>
+                <w:b/>
+                <w:color w:val="0000FF"/>
+                <w:sz w:val="20"/>
+                <w:szCs w:val="22"/>
+              </w:rPr>
+              <w:t xml:space="preserve"> Methods</w:t>
             </w:r>
           </w:p>
         </w:tc>
@@ -29687,7 +29673,13 @@
               <w:t>)</w:t>
             </w:r>
             <w:r>
-              <w:t xml:space="preserve"> – Specifies the Jar file where a class is located.</w:t>
+              <w:t xml:space="preserve"> – Specifies the </w:t>
+            </w:r>
+            <w:r>
+              <w:t>driver class</w:t>
+            </w:r>
+            <w:r>
+              <w:t>.</w:t>
             </w:r>
           </w:p>
           <w:p>
@@ -30737,7 +30729,6 @@
                 <w:sz w:val="20"/>
               </w:rPr>
             </w:pPr>
-            <w:bookmarkStart w:id="0" w:name="_GoBack"/>
             <w:proofErr w:type="spellStart"/>
             <w:r>
               <w:rPr>
@@ -30766,7 +30757,6 @@
               </w:rPr>
               <w:t>(True) ? 0: 1);</w:t>
             </w:r>
-            <w:bookmarkEnd w:id="0"/>
           </w:p>
         </w:tc>
       </w:tr>
@@ -30801,6 +30791,1688 @@
     </w:p>
     <w:p>
       <w:pPr>
+        <w:tabs>
+          <w:tab w:val="center" w:pos="5400"/>
+        </w:tabs>
+        <w:rPr>
+          <w:sz w:val="6"/>
+          <w:szCs w:val="6"/>
+        </w:rPr>
+      </w:pPr>
+    </w:p>
+    <w:tbl>
+      <w:tblPr>
+        <w:tblStyle w:val="TableGrid"/>
+        <w:tblW w:w="11610" w:type="dxa"/>
+        <w:tblInd w:w="-252" w:type="dxa"/>
+        <w:tblLook w:val="04A0" w:firstRow="1" w:lastRow="0" w:firstColumn="1" w:lastColumn="0" w:noHBand="0" w:noVBand="1"/>
+      </w:tblPr>
+      <w:tblGrid>
+        <w:gridCol w:w="5805"/>
+        <w:gridCol w:w="5805"/>
+      </w:tblGrid>
+      <w:tr>
+        <w:trPr>
+          <w:trHeight w:val="53"/>
+        </w:trPr>
+        <w:tc>
+          <w:tcPr>
+            <w:tcW w:w="5805" w:type="dxa"/>
+            <w:vAlign w:val="center"/>
+          </w:tcPr>
+          <w:p>
+            <w:pPr>
+              <w:tabs>
+                <w:tab w:val="center" w:pos="5400"/>
+              </w:tabs>
+              <w:jc w:val="center"/>
+              <w:rPr>
+                <w:b/>
+                <w:color w:val="0000FF"/>
+                <w:sz w:val="20"/>
+                <w:szCs w:val="22"/>
+              </w:rPr>
+            </w:pPr>
+            <w:r>
+              <w:rPr>
+                <w:b/>
+                <w:color w:val="0000FF"/>
+                <w:sz w:val="20"/>
+                <w:szCs w:val="22"/>
+              </w:rPr>
+              <w:t>Implementing the</w:t>
+            </w:r>
+            <w:r>
+              <w:rPr>
+                <w:b/>
+                <w:color w:val="0000FF"/>
+                <w:sz w:val="20"/>
+                <w:szCs w:val="22"/>
+              </w:rPr>
+              <w:t xml:space="preserve"> </w:t>
+            </w:r>
+            <w:r>
+              <w:rPr>
+                <w:rFonts w:ascii="Courier New" w:hAnsi="Courier New" w:cs="Courier New"/>
+                <w:b/>
+                <w:color w:val="0000FF"/>
+                <w:sz w:val="20"/>
+                <w:szCs w:val="22"/>
+              </w:rPr>
+              <w:t>Driver</w:t>
+            </w:r>
+          </w:p>
+          <w:p>
+            <w:pPr>
+              <w:tabs>
+                <w:tab w:val="center" w:pos="5400"/>
+              </w:tabs>
+              <w:ind w:left="144"/>
+              <w:contextualSpacing/>
+            </w:pPr>
+          </w:p>
+          <w:p>
+            <w:pPr>
+              <w:tabs>
+                <w:tab w:val="left" w:pos="180"/>
+                <w:tab w:val="left" w:pos="360"/>
+                <w:tab w:val="left" w:pos="540"/>
+                <w:tab w:val="left" w:pos="720"/>
+                <w:tab w:val="left" w:pos="900"/>
+                <w:tab w:val="left" w:pos="1080"/>
+              </w:tabs>
+              <w:rPr>
+                <w:rFonts w:ascii="Courier New" w:hAnsi="Courier New" w:cs="Courier New"/>
+              </w:rPr>
+            </w:pPr>
+            <w:r>
+              <w:rPr>
+                <w:rFonts w:ascii="Courier New" w:hAnsi="Courier New" w:cs="Courier New"/>
+                <w:color w:val="0000FF"/>
+              </w:rPr>
+              <w:t>public class</w:t>
+            </w:r>
+            <w:r>
+              <w:rPr>
+                <w:rFonts w:ascii="Courier New" w:hAnsi="Courier New" w:cs="Courier New"/>
+              </w:rPr>
+              <w:t xml:space="preserve"> </w:t>
+            </w:r>
+            <w:proofErr w:type="spellStart"/>
+            <w:r>
+              <w:rPr>
+                <w:rFonts w:ascii="Courier New" w:hAnsi="Courier New" w:cs="Courier New"/>
+              </w:rPr>
+              <w:t>MyDriver</w:t>
+            </w:r>
+            <w:proofErr w:type="spellEnd"/>
+            <w:r>
+              <w:rPr>
+                <w:rFonts w:ascii="Courier New" w:hAnsi="Courier New" w:cs="Courier New"/>
+              </w:rPr>
+              <w:t xml:space="preserve"> </w:t>
+            </w:r>
+            <w:r>
+              <w:rPr>
+                <w:rFonts w:ascii="Courier New" w:hAnsi="Courier New" w:cs="Courier New"/>
+                <w:color w:val="0000FF"/>
+              </w:rPr>
+              <w:t>extends</w:t>
+            </w:r>
+            <w:r>
+              <w:rPr>
+                <w:rFonts w:ascii="Courier New" w:hAnsi="Courier New" w:cs="Courier New"/>
+              </w:rPr>
+              <w:t xml:space="preserve"> </w:t>
+            </w:r>
+            <w:r>
+              <w:rPr>
+                <w:rFonts w:ascii="Courier New" w:hAnsi="Courier New" w:cs="Courier New"/>
+                <w:b/>
+                <w:color w:val="FF0000"/>
+              </w:rPr>
+              <w:t>Configured</w:t>
+            </w:r>
+          </w:p>
+          <w:p>
+            <w:pPr>
+              <w:tabs>
+                <w:tab w:val="left" w:pos="180"/>
+                <w:tab w:val="left" w:pos="360"/>
+                <w:tab w:val="left" w:pos="540"/>
+                <w:tab w:val="left" w:pos="720"/>
+                <w:tab w:val="left" w:pos="900"/>
+                <w:tab w:val="left" w:pos="1080"/>
+              </w:tabs>
+              <w:rPr>
+                <w:rFonts w:ascii="Courier New" w:hAnsi="Courier New" w:cs="Courier New"/>
+              </w:rPr>
+            </w:pPr>
+            <w:r>
+              <w:rPr>
+                <w:rFonts w:ascii="Courier New" w:hAnsi="Courier New" w:cs="Courier New"/>
+              </w:rPr>
+              <w:tab/>
+            </w:r>
+            <w:r>
+              <w:rPr>
+                <w:rFonts w:ascii="Courier New" w:hAnsi="Courier New" w:cs="Courier New"/>
+              </w:rPr>
+              <w:tab/>
+            </w:r>
+            <w:r>
+              <w:rPr>
+                <w:rFonts w:ascii="Courier New" w:hAnsi="Courier New" w:cs="Courier New"/>
+              </w:rPr>
+              <w:tab/>
+            </w:r>
+            <w:r>
+              <w:rPr>
+                <w:rFonts w:ascii="Courier New" w:hAnsi="Courier New" w:cs="Courier New"/>
+              </w:rPr>
+              <w:tab/>
+            </w:r>
+            <w:r>
+              <w:rPr>
+                <w:rFonts w:ascii="Courier New" w:hAnsi="Courier New" w:cs="Courier New"/>
+              </w:rPr>
+              <w:tab/>
+            </w:r>
+            <w:r>
+              <w:rPr>
+                <w:rFonts w:ascii="Courier New" w:hAnsi="Courier New" w:cs="Courier New"/>
+              </w:rPr>
+              <w:tab/>
+            </w:r>
+            <w:r>
+              <w:rPr>
+                <w:rFonts w:ascii="Courier New" w:hAnsi="Courier New" w:cs="Courier New"/>
+              </w:rPr>
+              <w:tab/>
+              <w:t xml:space="preserve">       </w:t>
+            </w:r>
+            <w:r>
+              <w:rPr>
+                <w:rFonts w:ascii="Courier New" w:hAnsi="Courier New" w:cs="Courier New"/>
+                <w:color w:val="0000FF"/>
+              </w:rPr>
+              <w:t>implements</w:t>
+            </w:r>
+            <w:r>
+              <w:rPr>
+                <w:rFonts w:ascii="Courier New" w:hAnsi="Courier New" w:cs="Courier New"/>
+              </w:rPr>
+              <w:t xml:space="preserve"> </w:t>
+            </w:r>
+            <w:r>
+              <w:rPr>
+                <w:rFonts w:ascii="Courier New" w:hAnsi="Courier New" w:cs="Courier New"/>
+                <w:b/>
+                <w:color w:val="FF0000"/>
+              </w:rPr>
+              <w:t>Tool</w:t>
+            </w:r>
+            <w:r>
+              <w:rPr>
+                <w:rFonts w:ascii="Courier New" w:hAnsi="Courier New" w:cs="Courier New"/>
+              </w:rPr>
+              <w:t>{</w:t>
+            </w:r>
+          </w:p>
+          <w:p>
+            <w:pPr>
+              <w:tabs>
+                <w:tab w:val="left" w:pos="180"/>
+                <w:tab w:val="left" w:pos="360"/>
+                <w:tab w:val="left" w:pos="540"/>
+                <w:tab w:val="left" w:pos="720"/>
+                <w:tab w:val="left" w:pos="900"/>
+                <w:tab w:val="left" w:pos="1080"/>
+              </w:tabs>
+              <w:rPr>
+                <w:rFonts w:ascii="Courier New" w:hAnsi="Courier New" w:cs="Courier New"/>
+              </w:rPr>
+            </w:pPr>
+            <w:r>
+              <w:rPr>
+                <w:rFonts w:ascii="Courier New" w:hAnsi="Courier New" w:cs="Courier New"/>
+              </w:rPr>
+              <w:tab/>
+            </w:r>
+            <w:r>
+              <w:rPr>
+                <w:rFonts w:ascii="Courier New" w:hAnsi="Courier New" w:cs="Courier New"/>
+                <w:color w:val="0000FF"/>
+              </w:rPr>
+              <w:t>public static void</w:t>
+            </w:r>
+            <w:r>
+              <w:rPr>
+                <w:rFonts w:ascii="Courier New" w:hAnsi="Courier New" w:cs="Courier New"/>
+              </w:rPr>
+              <w:t xml:space="preserve"> main(){</w:t>
+            </w:r>
+          </w:p>
+          <w:p>
+            <w:pPr>
+              <w:tabs>
+                <w:tab w:val="left" w:pos="180"/>
+                <w:tab w:val="left" w:pos="360"/>
+                <w:tab w:val="left" w:pos="540"/>
+                <w:tab w:val="left" w:pos="720"/>
+                <w:tab w:val="left" w:pos="900"/>
+                <w:tab w:val="left" w:pos="1080"/>
+              </w:tabs>
+              <w:rPr>
+                <w:rFonts w:ascii="Courier New" w:hAnsi="Courier New" w:cs="Courier New"/>
+              </w:rPr>
+            </w:pPr>
+            <w:r>
+              <w:rPr>
+                <w:rFonts w:ascii="Courier New" w:hAnsi="Courier New" w:cs="Courier New"/>
+              </w:rPr>
+              <w:tab/>
+            </w:r>
+            <w:r>
+              <w:rPr>
+                <w:rFonts w:ascii="Courier New" w:hAnsi="Courier New" w:cs="Courier New"/>
+              </w:rPr>
+              <w:tab/>
+              <w:t xml:space="preserve">Configuration </w:t>
+            </w:r>
+            <w:proofErr w:type="spellStart"/>
+            <w:r>
+              <w:rPr>
+                <w:rFonts w:ascii="Courier New" w:hAnsi="Courier New" w:cs="Courier New"/>
+              </w:rPr>
+              <w:t>conf</w:t>
+            </w:r>
+            <w:proofErr w:type="spellEnd"/>
+            <w:r>
+              <w:rPr>
+                <w:rFonts w:ascii="Courier New" w:hAnsi="Courier New" w:cs="Courier New"/>
+              </w:rPr>
+              <w:t xml:space="preserve"> = </w:t>
+            </w:r>
+            <w:r>
+              <w:rPr>
+                <w:rFonts w:ascii="Courier New" w:hAnsi="Courier New" w:cs="Courier New"/>
+                <w:color w:val="0000FF"/>
+              </w:rPr>
+              <w:t>new</w:t>
+            </w:r>
+            <w:r>
+              <w:rPr>
+                <w:rFonts w:ascii="Courier New" w:hAnsi="Courier New" w:cs="Courier New"/>
+              </w:rPr>
+              <w:t xml:space="preserve"> Configuration();</w:t>
+            </w:r>
+          </w:p>
+          <w:p>
+            <w:pPr>
+              <w:tabs>
+                <w:tab w:val="left" w:pos="180"/>
+                <w:tab w:val="left" w:pos="360"/>
+                <w:tab w:val="left" w:pos="540"/>
+                <w:tab w:val="left" w:pos="720"/>
+                <w:tab w:val="left" w:pos="900"/>
+                <w:tab w:val="left" w:pos="1080"/>
+              </w:tabs>
+              <w:rPr>
+                <w:rFonts w:ascii="Courier New" w:hAnsi="Courier New" w:cs="Courier New"/>
+              </w:rPr>
+            </w:pPr>
+            <w:r>
+              <w:rPr>
+                <w:rFonts w:ascii="Courier New" w:hAnsi="Courier New" w:cs="Courier New"/>
+              </w:rPr>
+              <w:tab/>
+            </w:r>
+            <w:r>
+              <w:rPr>
+                <w:rFonts w:ascii="Courier New" w:hAnsi="Courier New" w:cs="Courier New"/>
+              </w:rPr>
+              <w:tab/>
+            </w:r>
+            <w:proofErr w:type="spellStart"/>
+            <w:r>
+              <w:rPr>
+                <w:rFonts w:ascii="Courier New" w:hAnsi="Courier New" w:cs="Courier New"/>
+                <w:color w:val="0000FF"/>
+              </w:rPr>
+              <w:t>System.exit</w:t>
+            </w:r>
+            <w:proofErr w:type="spellEnd"/>
+            <w:r>
+              <w:rPr>
+                <w:rFonts w:ascii="Courier New" w:hAnsi="Courier New" w:cs="Courier New"/>
+              </w:rPr>
+              <w:t>(</w:t>
+            </w:r>
+            <w:proofErr w:type="spellStart"/>
+            <w:r>
+              <w:rPr>
+                <w:rFonts w:ascii="Courier New" w:hAnsi="Courier New" w:cs="Courier New"/>
+                <w:b/>
+                <w:color w:val="E36C0A" w:themeColor="accent6" w:themeShade="BF"/>
+              </w:rPr>
+              <w:t>ToolRunner</w:t>
+            </w:r>
+            <w:r>
+              <w:rPr>
+                <w:rFonts w:ascii="Courier New" w:hAnsi="Courier New" w:cs="Courier New"/>
+              </w:rPr>
+              <w:t>.</w:t>
+            </w:r>
+            <w:r>
+              <w:rPr>
+                <w:rFonts w:ascii="Courier New" w:hAnsi="Courier New" w:cs="Courier New"/>
+                <w:b/>
+                <w:color w:val="E36C0A" w:themeColor="accent6" w:themeShade="BF"/>
+              </w:rPr>
+              <w:t>run</w:t>
+            </w:r>
+            <w:proofErr w:type="spellEnd"/>
+            <w:r>
+              <w:rPr>
+                <w:rFonts w:ascii="Courier New" w:hAnsi="Courier New" w:cs="Courier New"/>
+              </w:rPr>
+              <w:t>(</w:t>
+            </w:r>
+            <w:proofErr w:type="spellStart"/>
+            <w:r>
+              <w:rPr>
+                <w:rFonts w:ascii="Courier New" w:hAnsi="Courier New" w:cs="Courier New"/>
+              </w:rPr>
+              <w:t>conf</w:t>
+            </w:r>
+            <w:proofErr w:type="spellEnd"/>
+            <w:r>
+              <w:rPr>
+                <w:rFonts w:ascii="Courier New" w:hAnsi="Courier New" w:cs="Courier New"/>
+              </w:rPr>
+              <w:t xml:space="preserve">, </w:t>
+            </w:r>
+          </w:p>
+          <w:p>
+            <w:pPr>
+              <w:tabs>
+                <w:tab w:val="left" w:pos="180"/>
+                <w:tab w:val="left" w:pos="360"/>
+                <w:tab w:val="left" w:pos="540"/>
+                <w:tab w:val="left" w:pos="720"/>
+                <w:tab w:val="left" w:pos="900"/>
+                <w:tab w:val="left" w:pos="1080"/>
+              </w:tabs>
+              <w:rPr>
+                <w:rFonts w:ascii="Courier New" w:hAnsi="Courier New" w:cs="Courier New"/>
+              </w:rPr>
+            </w:pPr>
+            <w:r>
+              <w:rPr>
+                <w:rFonts w:ascii="Courier New" w:hAnsi="Courier New" w:cs="Courier New"/>
+              </w:rPr>
+              <w:tab/>
+            </w:r>
+            <w:r>
+              <w:rPr>
+                <w:rFonts w:ascii="Courier New" w:hAnsi="Courier New" w:cs="Courier New"/>
+              </w:rPr>
+              <w:tab/>
+            </w:r>
+            <w:r>
+              <w:rPr>
+                <w:rFonts w:ascii="Courier New" w:hAnsi="Courier New" w:cs="Courier New"/>
+              </w:rPr>
+              <w:tab/>
+            </w:r>
+            <w:r>
+              <w:rPr>
+                <w:rFonts w:ascii="Courier New" w:hAnsi="Courier New" w:cs="Courier New"/>
+              </w:rPr>
+              <w:tab/>
+            </w:r>
+            <w:r>
+              <w:rPr>
+                <w:rFonts w:ascii="Courier New" w:hAnsi="Courier New" w:cs="Courier New"/>
+              </w:rPr>
+              <w:tab/>
+            </w:r>
+            <w:r>
+              <w:rPr>
+                <w:rFonts w:ascii="Courier New" w:hAnsi="Courier New" w:cs="Courier New"/>
+              </w:rPr>
+              <w:tab/>
+            </w:r>
+            <w:r>
+              <w:rPr>
+                <w:rFonts w:ascii="Courier New" w:hAnsi="Courier New" w:cs="Courier New"/>
+              </w:rPr>
+              <w:tab/>
+            </w:r>
+            <w:r>
+              <w:rPr>
+                <w:rFonts w:ascii="Courier New" w:hAnsi="Courier New" w:cs="Courier New"/>
+              </w:rPr>
+              <w:tab/>
+            </w:r>
+            <w:r>
+              <w:rPr>
+                <w:rFonts w:ascii="Courier New" w:hAnsi="Courier New" w:cs="Courier New"/>
+              </w:rPr>
+              <w:tab/>
+              <w:t xml:space="preserve"> </w:t>
+            </w:r>
+            <w:r>
+              <w:rPr>
+                <w:rFonts w:ascii="Courier New" w:hAnsi="Courier New" w:cs="Courier New"/>
+                <w:color w:val="0000FF"/>
+              </w:rPr>
+              <w:t>new</w:t>
+            </w:r>
+            <w:r>
+              <w:rPr>
+                <w:rFonts w:ascii="Courier New" w:hAnsi="Courier New" w:cs="Courier New"/>
+              </w:rPr>
+              <w:t xml:space="preserve"> </w:t>
+            </w:r>
+            <w:proofErr w:type="spellStart"/>
+            <w:r>
+              <w:rPr>
+                <w:rFonts w:ascii="Courier New" w:hAnsi="Courier New" w:cs="Courier New"/>
+              </w:rPr>
+              <w:t>MyDriver</w:t>
+            </w:r>
+            <w:proofErr w:type="spellEnd"/>
+            <w:r>
+              <w:rPr>
+                <w:rFonts w:ascii="Courier New" w:hAnsi="Courier New" w:cs="Courier New"/>
+              </w:rPr>
+              <w:t xml:space="preserve">(), </w:t>
+            </w:r>
+          </w:p>
+          <w:p>
+            <w:pPr>
+              <w:tabs>
+                <w:tab w:val="left" w:pos="180"/>
+                <w:tab w:val="left" w:pos="360"/>
+                <w:tab w:val="left" w:pos="540"/>
+                <w:tab w:val="left" w:pos="720"/>
+                <w:tab w:val="left" w:pos="900"/>
+                <w:tab w:val="left" w:pos="1080"/>
+              </w:tabs>
+              <w:rPr>
+                <w:rFonts w:ascii="Courier New" w:hAnsi="Courier New" w:cs="Courier New"/>
+              </w:rPr>
+            </w:pPr>
+            <w:r>
+              <w:rPr>
+                <w:rFonts w:ascii="Courier New" w:hAnsi="Courier New" w:cs="Courier New"/>
+              </w:rPr>
+              <w:tab/>
+            </w:r>
+            <w:r>
+              <w:rPr>
+                <w:rFonts w:ascii="Courier New" w:hAnsi="Courier New" w:cs="Courier New"/>
+              </w:rPr>
+              <w:tab/>
+            </w:r>
+            <w:r>
+              <w:rPr>
+                <w:rFonts w:ascii="Courier New" w:hAnsi="Courier New" w:cs="Courier New"/>
+              </w:rPr>
+              <w:tab/>
+            </w:r>
+            <w:r>
+              <w:rPr>
+                <w:rFonts w:ascii="Courier New" w:hAnsi="Courier New" w:cs="Courier New"/>
+              </w:rPr>
+              <w:tab/>
+            </w:r>
+            <w:r>
+              <w:rPr>
+                <w:rFonts w:ascii="Courier New" w:hAnsi="Courier New" w:cs="Courier New"/>
+              </w:rPr>
+              <w:tab/>
+            </w:r>
+            <w:r>
+              <w:rPr>
+                <w:rFonts w:ascii="Courier New" w:hAnsi="Courier New" w:cs="Courier New"/>
+              </w:rPr>
+              <w:tab/>
+            </w:r>
+            <w:r>
+              <w:rPr>
+                <w:rFonts w:ascii="Courier New" w:hAnsi="Courier New" w:cs="Courier New"/>
+              </w:rPr>
+              <w:tab/>
+            </w:r>
+            <w:r>
+              <w:rPr>
+                <w:rFonts w:ascii="Courier New" w:hAnsi="Courier New" w:cs="Courier New"/>
+              </w:rPr>
+              <w:tab/>
+            </w:r>
+            <w:r>
+              <w:rPr>
+                <w:rFonts w:ascii="Courier New" w:hAnsi="Courier New" w:cs="Courier New"/>
+              </w:rPr>
+              <w:tab/>
+              <w:t xml:space="preserve"> </w:t>
+            </w:r>
+            <w:proofErr w:type="spellStart"/>
+            <w:r>
+              <w:rPr>
+                <w:rFonts w:ascii="Courier New" w:hAnsi="Courier New" w:cs="Courier New"/>
+              </w:rPr>
+              <w:t>args</w:t>
+            </w:r>
+            <w:proofErr w:type="spellEnd"/>
+            <w:r>
+              <w:rPr>
+                <w:rFonts w:ascii="Courier New" w:hAnsi="Courier New" w:cs="Courier New"/>
+              </w:rPr>
+              <w:t>);</w:t>
+            </w:r>
+            <w:r>
+              <w:rPr>
+                <w:rFonts w:ascii="Courier New" w:hAnsi="Courier New" w:cs="Courier New"/>
+              </w:rPr>
+              <w:tab/>
+            </w:r>
+            <w:r>
+              <w:rPr>
+                <w:rFonts w:ascii="Courier New" w:hAnsi="Courier New" w:cs="Courier New"/>
+              </w:rPr>
+              <w:tab/>
+            </w:r>
+          </w:p>
+          <w:p>
+            <w:pPr>
+              <w:tabs>
+                <w:tab w:val="left" w:pos="180"/>
+                <w:tab w:val="left" w:pos="360"/>
+                <w:tab w:val="left" w:pos="540"/>
+                <w:tab w:val="left" w:pos="720"/>
+                <w:tab w:val="left" w:pos="900"/>
+                <w:tab w:val="left" w:pos="1080"/>
+              </w:tabs>
+              <w:rPr>
+                <w:rFonts w:ascii="Courier New" w:hAnsi="Courier New" w:cs="Courier New"/>
+              </w:rPr>
+            </w:pPr>
+            <w:r>
+              <w:rPr>
+                <w:rFonts w:ascii="Courier New" w:hAnsi="Courier New" w:cs="Courier New"/>
+              </w:rPr>
+              <w:tab/>
+              <w:t>}</w:t>
+            </w:r>
+          </w:p>
+          <w:p>
+            <w:pPr>
+              <w:tabs>
+                <w:tab w:val="left" w:pos="180"/>
+                <w:tab w:val="left" w:pos="360"/>
+                <w:tab w:val="left" w:pos="540"/>
+                <w:tab w:val="left" w:pos="720"/>
+                <w:tab w:val="left" w:pos="900"/>
+                <w:tab w:val="left" w:pos="1080"/>
+              </w:tabs>
+              <w:rPr>
+                <w:rFonts w:ascii="Courier New" w:hAnsi="Courier New" w:cs="Courier New"/>
+              </w:rPr>
+            </w:pPr>
+          </w:p>
+          <w:p>
+            <w:pPr>
+              <w:tabs>
+                <w:tab w:val="left" w:pos="180"/>
+                <w:tab w:val="left" w:pos="360"/>
+                <w:tab w:val="left" w:pos="540"/>
+                <w:tab w:val="left" w:pos="720"/>
+                <w:tab w:val="left" w:pos="900"/>
+                <w:tab w:val="left" w:pos="1080"/>
+              </w:tabs>
+              <w:rPr>
+                <w:rFonts w:ascii="Courier New" w:hAnsi="Courier New" w:cs="Courier New"/>
+              </w:rPr>
+            </w:pPr>
+            <w:r>
+              <w:rPr>
+                <w:rFonts w:ascii="Courier New" w:hAnsi="Courier New" w:cs="Courier New"/>
+              </w:rPr>
+              <w:tab/>
+            </w:r>
+            <w:r>
+              <w:rPr>
+                <w:rFonts w:ascii="Courier New" w:hAnsi="Courier New" w:cs="Courier New"/>
+                <w:color w:val="0000FF"/>
+              </w:rPr>
+              <w:t xml:space="preserve">public </w:t>
+            </w:r>
+            <w:proofErr w:type="spellStart"/>
+            <w:r>
+              <w:rPr>
+                <w:rFonts w:ascii="Courier New" w:hAnsi="Courier New" w:cs="Courier New"/>
+                <w:color w:val="0000FF"/>
+              </w:rPr>
+              <w:t>int</w:t>
+            </w:r>
+            <w:proofErr w:type="spellEnd"/>
+            <w:r>
+              <w:rPr>
+                <w:rFonts w:ascii="Courier New" w:hAnsi="Courier New" w:cs="Courier New"/>
+              </w:rPr>
+              <w:t xml:space="preserve"> run(String[] </w:t>
+            </w:r>
+            <w:proofErr w:type="spellStart"/>
+            <w:r>
+              <w:rPr>
+                <w:rFonts w:ascii="Courier New" w:hAnsi="Courier New" w:cs="Courier New"/>
+              </w:rPr>
+              <w:t>args</w:t>
+            </w:r>
+            <w:proofErr w:type="spellEnd"/>
+            <w:r>
+              <w:rPr>
+                <w:rFonts w:ascii="Courier New" w:hAnsi="Courier New" w:cs="Courier New"/>
+              </w:rPr>
+              <w:t xml:space="preserve">) </w:t>
+            </w:r>
+            <w:r>
+              <w:rPr>
+                <w:rFonts w:ascii="Courier New" w:hAnsi="Courier New" w:cs="Courier New"/>
+                <w:color w:val="0000FF"/>
+              </w:rPr>
+              <w:t>throws</w:t>
+            </w:r>
+            <w:r>
+              <w:rPr>
+                <w:rFonts w:ascii="Courier New" w:hAnsi="Courier New" w:cs="Courier New"/>
+              </w:rPr>
+              <w:t xml:space="preserve"> Exception{</w:t>
+            </w:r>
+          </w:p>
+          <w:p>
+            <w:pPr>
+              <w:tabs>
+                <w:tab w:val="left" w:pos="180"/>
+                <w:tab w:val="left" w:pos="360"/>
+                <w:tab w:val="left" w:pos="540"/>
+                <w:tab w:val="left" w:pos="720"/>
+                <w:tab w:val="left" w:pos="900"/>
+                <w:tab w:val="left" w:pos="1080"/>
+              </w:tabs>
+              <w:rPr>
+                <w:rFonts w:ascii="Courier New" w:hAnsi="Courier New" w:cs="Courier New"/>
+              </w:rPr>
+            </w:pPr>
+            <w:r>
+              <w:rPr>
+                <w:rFonts w:ascii="Courier New" w:hAnsi="Courier New" w:cs="Courier New"/>
+              </w:rPr>
+              <w:tab/>
+            </w:r>
+            <w:r>
+              <w:rPr>
+                <w:rFonts w:ascii="Courier New" w:hAnsi="Courier New" w:cs="Courier New"/>
+              </w:rPr>
+              <w:tab/>
+              <w:t xml:space="preserve">Job </w:t>
+            </w:r>
+            <w:proofErr w:type="spellStart"/>
+            <w:r>
+              <w:rPr>
+                <w:rFonts w:ascii="Courier New" w:hAnsi="Courier New" w:cs="Courier New"/>
+              </w:rPr>
+              <w:t>job</w:t>
+            </w:r>
+            <w:proofErr w:type="spellEnd"/>
+            <w:r>
+              <w:rPr>
+                <w:rFonts w:ascii="Courier New" w:hAnsi="Courier New" w:cs="Courier New"/>
+              </w:rPr>
+              <w:t xml:space="preserve"> = </w:t>
+            </w:r>
+            <w:r>
+              <w:rPr>
+                <w:rFonts w:ascii="Courier New" w:hAnsi="Courier New" w:cs="Courier New"/>
+                <w:color w:val="0000FF"/>
+              </w:rPr>
+              <w:t>new</w:t>
+            </w:r>
+            <w:r>
+              <w:rPr>
+                <w:rFonts w:ascii="Courier New" w:hAnsi="Courier New" w:cs="Courier New"/>
+              </w:rPr>
+              <w:t xml:space="preserve"> Job(</w:t>
+            </w:r>
+            <w:proofErr w:type="spellStart"/>
+            <w:r>
+              <w:rPr>
+                <w:rFonts w:ascii="Courier New" w:hAnsi="Courier New" w:cs="Courier New"/>
+                <w:b/>
+                <w:color w:val="E36C0A" w:themeColor="accent6" w:themeShade="BF"/>
+              </w:rPr>
+              <w:t>getConf</w:t>
+            </w:r>
+            <w:proofErr w:type="spellEnd"/>
+            <w:r>
+              <w:rPr>
+                <w:rFonts w:ascii="Courier New" w:hAnsi="Courier New" w:cs="Courier New"/>
+              </w:rPr>
+              <w:t>(), “My Job”);</w:t>
+            </w:r>
+          </w:p>
+          <w:p>
+            <w:pPr>
+              <w:tabs>
+                <w:tab w:val="left" w:pos="180"/>
+                <w:tab w:val="left" w:pos="360"/>
+                <w:tab w:val="left" w:pos="540"/>
+                <w:tab w:val="left" w:pos="720"/>
+                <w:tab w:val="left" w:pos="900"/>
+                <w:tab w:val="left" w:pos="1080"/>
+              </w:tabs>
+              <w:rPr>
+                <w:rFonts w:ascii="Courier New" w:hAnsi="Courier New" w:cs="Courier New"/>
+              </w:rPr>
+            </w:pPr>
+            <w:r>
+              <w:rPr>
+                <w:rFonts w:ascii="Courier New" w:hAnsi="Courier New" w:cs="Courier New"/>
+              </w:rPr>
+              <w:tab/>
+            </w:r>
+            <w:r>
+              <w:rPr>
+                <w:rFonts w:ascii="Courier New" w:hAnsi="Courier New" w:cs="Courier New"/>
+              </w:rPr>
+              <w:tab/>
+              <w:t>...</w:t>
+            </w:r>
+          </w:p>
+          <w:p>
+            <w:pPr>
+              <w:tabs>
+                <w:tab w:val="left" w:pos="180"/>
+                <w:tab w:val="left" w:pos="360"/>
+                <w:tab w:val="left" w:pos="540"/>
+                <w:tab w:val="left" w:pos="720"/>
+                <w:tab w:val="left" w:pos="900"/>
+                <w:tab w:val="left" w:pos="1080"/>
+              </w:tabs>
+              <w:rPr>
+                <w:rFonts w:ascii="Courier New" w:hAnsi="Courier New" w:cs="Courier New"/>
+              </w:rPr>
+            </w:pPr>
+            <w:r>
+              <w:rPr>
+                <w:rFonts w:ascii="Courier New" w:hAnsi="Courier New" w:cs="Courier New"/>
+              </w:rPr>
+              <w:tab/>
+            </w:r>
+            <w:r>
+              <w:rPr>
+                <w:rFonts w:ascii="Courier New" w:hAnsi="Courier New" w:cs="Courier New"/>
+              </w:rPr>
+              <w:tab/>
+            </w:r>
+            <w:proofErr w:type="gramStart"/>
+            <w:r>
+              <w:rPr>
+                <w:rFonts w:ascii="Courier New" w:hAnsi="Courier New" w:cs="Courier New"/>
+                <w:color w:val="0000FF"/>
+              </w:rPr>
+              <w:t>return</w:t>
+            </w:r>
+            <w:proofErr w:type="gramEnd"/>
+            <w:r>
+              <w:rPr>
+                <w:rFonts w:ascii="Courier New" w:hAnsi="Courier New" w:cs="Courier New"/>
+              </w:rPr>
+              <w:t xml:space="preserve"> </w:t>
+            </w:r>
+            <w:proofErr w:type="spellStart"/>
+            <w:r>
+              <w:rPr>
+                <w:rFonts w:ascii="Courier New" w:hAnsi="Courier New" w:cs="Courier New"/>
+              </w:rPr>
+              <w:t>job.</w:t>
+            </w:r>
+            <w:r>
+              <w:rPr>
+                <w:rFonts w:ascii="Courier New" w:hAnsi="Courier New" w:cs="Courier New"/>
+                <w:b/>
+                <w:color w:val="E36C0A" w:themeColor="accent6" w:themeShade="BF"/>
+              </w:rPr>
+              <w:t>waitForCompletion</w:t>
+            </w:r>
+            <w:proofErr w:type="spellEnd"/>
+            <w:r>
+              <w:rPr>
+                <w:rFonts w:ascii="Courier New" w:hAnsi="Courier New" w:cs="Courier New"/>
+              </w:rPr>
+              <w:t>(</w:t>
+            </w:r>
+            <w:r>
+              <w:rPr>
+                <w:rFonts w:ascii="Courier New" w:hAnsi="Courier New" w:cs="Courier New"/>
+                <w:color w:val="0000FF"/>
+              </w:rPr>
+              <w:t>True</w:t>
+            </w:r>
+            <w:r>
+              <w:rPr>
+                <w:rFonts w:ascii="Courier New" w:hAnsi="Courier New" w:cs="Courier New"/>
+              </w:rPr>
+              <w:t>) ? 0 : 1;</w:t>
+            </w:r>
+          </w:p>
+          <w:p>
+            <w:pPr>
+              <w:tabs>
+                <w:tab w:val="left" w:pos="180"/>
+                <w:tab w:val="left" w:pos="360"/>
+                <w:tab w:val="left" w:pos="540"/>
+                <w:tab w:val="left" w:pos="720"/>
+                <w:tab w:val="left" w:pos="900"/>
+                <w:tab w:val="left" w:pos="1080"/>
+              </w:tabs>
+              <w:rPr>
+                <w:rFonts w:ascii="Courier New" w:hAnsi="Courier New" w:cs="Courier New"/>
+              </w:rPr>
+            </w:pPr>
+            <w:r>
+              <w:rPr>
+                <w:rFonts w:ascii="Courier New" w:hAnsi="Courier New" w:cs="Courier New"/>
+              </w:rPr>
+              <w:tab/>
+              <w:t>}</w:t>
+            </w:r>
+          </w:p>
+          <w:p>
+            <w:pPr>
+              <w:tabs>
+                <w:tab w:val="left" w:pos="180"/>
+                <w:tab w:val="left" w:pos="360"/>
+                <w:tab w:val="left" w:pos="540"/>
+                <w:tab w:val="left" w:pos="720"/>
+                <w:tab w:val="left" w:pos="900"/>
+                <w:tab w:val="left" w:pos="1080"/>
+              </w:tabs>
+              <w:rPr>
+                <w:rFonts w:ascii="Courier New" w:hAnsi="Courier New" w:cs="Courier New"/>
+              </w:rPr>
+            </w:pPr>
+            <w:r>
+              <w:rPr>
+                <w:rFonts w:ascii="Courier New" w:hAnsi="Courier New" w:cs="Courier New"/>
+              </w:rPr>
+              <w:t>}</w:t>
+            </w:r>
+          </w:p>
+          <w:p>
+            <w:pPr>
+              <w:tabs>
+                <w:tab w:val="left" w:pos="180"/>
+                <w:tab w:val="left" w:pos="360"/>
+                <w:tab w:val="left" w:pos="540"/>
+                <w:tab w:val="left" w:pos="720"/>
+                <w:tab w:val="left" w:pos="900"/>
+                <w:tab w:val="left" w:pos="1080"/>
+              </w:tabs>
+              <w:rPr>
+                <w:rFonts w:ascii="Courier New" w:hAnsi="Courier New" w:cs="Courier New"/>
+              </w:rPr>
+            </w:pPr>
+          </w:p>
+          <w:p>
+            <w:pPr>
+              <w:tabs>
+                <w:tab w:val="left" w:pos="180"/>
+                <w:tab w:val="left" w:pos="360"/>
+                <w:tab w:val="left" w:pos="540"/>
+                <w:tab w:val="left" w:pos="720"/>
+                <w:tab w:val="left" w:pos="900"/>
+                <w:tab w:val="left" w:pos="1080"/>
+              </w:tabs>
+              <w:jc w:val="center"/>
+            </w:pPr>
+            <w:r>
+              <w:rPr>
+                <w:b/>
+                <w:color w:val="FF0000"/>
+              </w:rPr>
+              <w:t xml:space="preserve">User </w:t>
+            </w:r>
+            <w:bookmarkStart w:id="0" w:name="_GoBack"/>
+            <w:proofErr w:type="spellStart"/>
+            <w:r>
+              <w:rPr>
+                <w:b/>
+                <w:color w:val="0000FF"/>
+              </w:rPr>
+              <w:t>ToolRunner</w:t>
+            </w:r>
+            <w:proofErr w:type="spellEnd"/>
+            <w:r>
+              <w:rPr>
+                <w:b/>
+                <w:color w:val="0000FF"/>
+              </w:rPr>
+              <w:t xml:space="preserve"> </w:t>
+            </w:r>
+            <w:bookmarkEnd w:id="0"/>
+            <w:r>
+              <w:rPr>
+                <w:b/>
+                <w:color w:val="FF0000"/>
+              </w:rPr>
+              <w:t>to execute driver code.</w:t>
+            </w:r>
+          </w:p>
+        </w:tc>
+        <w:tc>
+          <w:tcPr>
+            <w:tcW w:w="5805" w:type="dxa"/>
+            <w:vAlign w:val="center"/>
+          </w:tcPr>
+          <w:p>
+            <w:pPr>
+              <w:tabs>
+                <w:tab w:val="center" w:pos="5400"/>
+              </w:tabs>
+              <w:jc w:val="center"/>
+            </w:pPr>
+            <w:r>
+              <w:rPr>
+                <w:rFonts w:ascii="Courier New" w:hAnsi="Courier New" w:cs="Courier New"/>
+                <w:b/>
+                <w:color w:val="0000FF"/>
+                <w:sz w:val="20"/>
+                <w:szCs w:val="22"/>
+              </w:rPr>
+              <w:t>Job</w:t>
+            </w:r>
+            <w:r>
+              <w:t xml:space="preserve"> </w:t>
+            </w:r>
+            <w:r>
+              <w:rPr>
+                <w:b/>
+                <w:color w:val="0000FF"/>
+                <w:sz w:val="20"/>
+                <w:szCs w:val="22"/>
+              </w:rPr>
+              <w:t>Configuration Code Example</w:t>
+            </w:r>
+          </w:p>
+          <w:p>
+            <w:pPr>
+              <w:tabs>
+                <w:tab w:val="center" w:pos="5400"/>
+              </w:tabs>
+            </w:pPr>
+          </w:p>
+          <w:p>
+            <w:pPr>
+              <w:rPr>
+                <w:rFonts w:ascii="Courier New" w:hAnsi="Courier New" w:cs="Courier New"/>
+              </w:rPr>
+            </w:pPr>
+            <w:r>
+              <w:rPr>
+                <w:rFonts w:ascii="Courier New" w:hAnsi="Courier New" w:cs="Courier New"/>
+              </w:rPr>
+              <w:t xml:space="preserve">Job </w:t>
+            </w:r>
+            <w:proofErr w:type="spellStart"/>
+            <w:r>
+              <w:rPr>
+                <w:rFonts w:ascii="Courier New" w:hAnsi="Courier New" w:cs="Courier New"/>
+              </w:rPr>
+              <w:t>job</w:t>
+            </w:r>
+            <w:proofErr w:type="spellEnd"/>
+            <w:r>
+              <w:rPr>
+                <w:rFonts w:ascii="Courier New" w:hAnsi="Courier New" w:cs="Courier New"/>
+              </w:rPr>
+              <w:t xml:space="preserve"> = </w:t>
+            </w:r>
+            <w:r>
+              <w:rPr>
+                <w:rFonts w:ascii="Courier New" w:hAnsi="Courier New" w:cs="Courier New"/>
+                <w:color w:val="0000FF"/>
+              </w:rPr>
+              <w:t>new</w:t>
+            </w:r>
+            <w:r>
+              <w:rPr>
+                <w:rFonts w:ascii="Courier New" w:hAnsi="Courier New" w:cs="Courier New"/>
+              </w:rPr>
+              <w:t xml:space="preserve"> Job(</w:t>
+            </w:r>
+            <w:proofErr w:type="spellStart"/>
+            <w:r>
+              <w:rPr>
+                <w:rFonts w:ascii="Courier New" w:hAnsi="Courier New" w:cs="Courier New"/>
+                <w:b/>
+                <w:color w:val="E36C0A" w:themeColor="accent6" w:themeShade="BF"/>
+              </w:rPr>
+              <w:t>getConf</w:t>
+            </w:r>
+            <w:proofErr w:type="spellEnd"/>
+            <w:r>
+              <w:rPr>
+                <w:rFonts w:ascii="Courier New" w:hAnsi="Courier New" w:cs="Courier New"/>
+              </w:rPr>
+              <w:t>(), “</w:t>
+            </w:r>
+            <w:proofErr w:type="spellStart"/>
+            <w:r>
+              <w:rPr>
+                <w:rFonts w:ascii="Courier New" w:hAnsi="Courier New" w:cs="Courier New"/>
+              </w:rPr>
+              <w:t>myJob</w:t>
+            </w:r>
+            <w:proofErr w:type="spellEnd"/>
+            <w:r>
+              <w:rPr>
+                <w:rFonts w:ascii="Courier New" w:hAnsi="Courier New" w:cs="Courier New"/>
+              </w:rPr>
+              <w:t>”);</w:t>
+            </w:r>
+          </w:p>
+          <w:p>
+            <w:pPr>
+              <w:rPr>
+                <w:rFonts w:ascii="Courier New" w:hAnsi="Courier New" w:cs="Courier New"/>
+              </w:rPr>
+            </w:pPr>
+          </w:p>
+          <w:p>
+            <w:pPr>
+              <w:rPr>
+                <w:rFonts w:ascii="Courier New" w:hAnsi="Courier New" w:cs="Courier New"/>
+              </w:rPr>
+            </w:pPr>
+            <w:proofErr w:type="spellStart"/>
+            <w:r>
+              <w:rPr>
+                <w:rFonts w:ascii="Courier New" w:hAnsi="Courier New" w:cs="Courier New"/>
+              </w:rPr>
+              <w:t>job.</w:t>
+            </w:r>
+            <w:r>
+              <w:rPr>
+                <w:rFonts w:ascii="Courier New" w:hAnsi="Courier New" w:cs="Courier New"/>
+                <w:b/>
+                <w:color w:val="E36C0A" w:themeColor="accent6" w:themeShade="BF"/>
+              </w:rPr>
+              <w:t>setJarByClass</w:t>
+            </w:r>
+            <w:proofErr w:type="spellEnd"/>
+            <w:r>
+              <w:rPr>
+                <w:rFonts w:ascii="Courier New" w:hAnsi="Courier New" w:cs="Courier New"/>
+              </w:rPr>
+              <w:t>(</w:t>
+            </w:r>
+            <w:proofErr w:type="spellStart"/>
+            <w:r>
+              <w:rPr>
+                <w:rFonts w:ascii="Courier New" w:hAnsi="Courier New" w:cs="Courier New"/>
+              </w:rPr>
+              <w:t>MyDriver.class</w:t>
+            </w:r>
+            <w:proofErr w:type="spellEnd"/>
+            <w:r>
+              <w:rPr>
+                <w:rFonts w:ascii="Courier New" w:hAnsi="Courier New" w:cs="Courier New"/>
+              </w:rPr>
+              <w:t>);</w:t>
+            </w:r>
+          </w:p>
+          <w:p>
+            <w:pPr>
+              <w:rPr>
+                <w:rFonts w:ascii="Courier New" w:hAnsi="Courier New" w:cs="Courier New"/>
+              </w:rPr>
+            </w:pPr>
+            <w:proofErr w:type="spellStart"/>
+            <w:r>
+              <w:rPr>
+                <w:rFonts w:ascii="Courier New" w:hAnsi="Courier New" w:cs="Courier New"/>
+              </w:rPr>
+              <w:t>job.</w:t>
+            </w:r>
+            <w:r>
+              <w:rPr>
+                <w:rFonts w:ascii="Courier New" w:hAnsi="Courier New" w:cs="Courier New"/>
+                <w:b/>
+                <w:color w:val="E36C0A" w:themeColor="accent6" w:themeShade="BF"/>
+              </w:rPr>
+              <w:t>setMapperClass</w:t>
+            </w:r>
+            <w:proofErr w:type="spellEnd"/>
+            <w:r>
+              <w:rPr>
+                <w:rFonts w:ascii="Courier New" w:hAnsi="Courier New" w:cs="Courier New"/>
+              </w:rPr>
+              <w:t>(</w:t>
+            </w:r>
+            <w:proofErr w:type="spellStart"/>
+            <w:r>
+              <w:rPr>
+                <w:rFonts w:ascii="Courier New" w:hAnsi="Courier New" w:cs="Courier New"/>
+              </w:rPr>
+              <w:t>MyMapper.class</w:t>
+            </w:r>
+            <w:proofErr w:type="spellEnd"/>
+            <w:r>
+              <w:rPr>
+                <w:rFonts w:ascii="Courier New" w:hAnsi="Courier New" w:cs="Courier New"/>
+              </w:rPr>
+              <w:t>);</w:t>
+            </w:r>
+          </w:p>
+          <w:p>
+            <w:pPr>
+              <w:rPr>
+                <w:rFonts w:ascii="Courier New" w:hAnsi="Courier New" w:cs="Courier New"/>
+              </w:rPr>
+            </w:pPr>
+            <w:proofErr w:type="spellStart"/>
+            <w:r>
+              <w:rPr>
+                <w:rFonts w:ascii="Courier New" w:hAnsi="Courier New" w:cs="Courier New"/>
+              </w:rPr>
+              <w:t>job.</w:t>
+            </w:r>
+            <w:r>
+              <w:rPr>
+                <w:rFonts w:ascii="Courier New" w:hAnsi="Courier New" w:cs="Courier New"/>
+                <w:b/>
+                <w:color w:val="E36C0A" w:themeColor="accent6" w:themeShade="BF"/>
+              </w:rPr>
+              <w:t>setReducerClass</w:t>
+            </w:r>
+            <w:proofErr w:type="spellEnd"/>
+            <w:r>
+              <w:rPr>
+                <w:rFonts w:ascii="Courier New" w:hAnsi="Courier New" w:cs="Courier New"/>
+              </w:rPr>
+              <w:t>(</w:t>
+            </w:r>
+            <w:proofErr w:type="spellStart"/>
+            <w:r>
+              <w:rPr>
+                <w:rFonts w:ascii="Courier New" w:hAnsi="Courier New" w:cs="Courier New"/>
+              </w:rPr>
+              <w:t>MyReducer.class</w:t>
+            </w:r>
+            <w:proofErr w:type="spellEnd"/>
+            <w:r>
+              <w:rPr>
+                <w:rFonts w:ascii="Courier New" w:hAnsi="Courier New" w:cs="Courier New"/>
+              </w:rPr>
+              <w:t>);</w:t>
+            </w:r>
+          </w:p>
+          <w:p>
+            <w:pPr>
+              <w:rPr>
+                <w:rFonts w:ascii="Courier New" w:hAnsi="Courier New" w:cs="Courier New"/>
+              </w:rPr>
+            </w:pPr>
+          </w:p>
+          <w:p>
+            <w:pPr>
+              <w:rPr>
+                <w:rFonts w:ascii="Courier New" w:hAnsi="Courier New" w:cs="Courier New"/>
+              </w:rPr>
+            </w:pPr>
+            <w:proofErr w:type="spellStart"/>
+            <w:r>
+              <w:rPr>
+                <w:rFonts w:ascii="Courier New" w:hAnsi="Courier New" w:cs="Courier New"/>
+              </w:rPr>
+              <w:t>job.</w:t>
+            </w:r>
+            <w:r>
+              <w:rPr>
+                <w:rFonts w:ascii="Courier New" w:hAnsi="Courier New" w:cs="Courier New"/>
+                <w:b/>
+                <w:color w:val="E36C0A" w:themeColor="accent6" w:themeShade="BF"/>
+              </w:rPr>
+              <w:t>setOutputKeyClass</w:t>
+            </w:r>
+            <w:proofErr w:type="spellEnd"/>
+            <w:r>
+              <w:rPr>
+                <w:rFonts w:ascii="Courier New" w:hAnsi="Courier New" w:cs="Courier New"/>
+              </w:rPr>
+              <w:t>(</w:t>
+            </w:r>
+            <w:proofErr w:type="spellStart"/>
+            <w:r>
+              <w:rPr>
+                <w:rFonts w:ascii="Courier New" w:hAnsi="Courier New" w:cs="Courier New"/>
+              </w:rPr>
+              <w:t>Text.class</w:t>
+            </w:r>
+            <w:proofErr w:type="spellEnd"/>
+            <w:r>
+              <w:rPr>
+                <w:rFonts w:ascii="Courier New" w:hAnsi="Courier New" w:cs="Courier New"/>
+              </w:rPr>
+              <w:t>);</w:t>
+            </w:r>
+          </w:p>
+          <w:p>
+            <w:pPr>
+              <w:rPr>
+                <w:rFonts w:ascii="Courier New" w:hAnsi="Courier New" w:cs="Courier New"/>
+              </w:rPr>
+            </w:pPr>
+            <w:proofErr w:type="spellStart"/>
+            <w:r>
+              <w:rPr>
+                <w:rFonts w:ascii="Courier New" w:hAnsi="Courier New" w:cs="Courier New"/>
+              </w:rPr>
+              <w:t>job.</w:t>
+            </w:r>
+            <w:r>
+              <w:rPr>
+                <w:rFonts w:ascii="Courier New" w:hAnsi="Courier New" w:cs="Courier New"/>
+                <w:b/>
+                <w:color w:val="E36C0A" w:themeColor="accent6" w:themeShade="BF"/>
+              </w:rPr>
+              <w:t>setOutputValueClass</w:t>
+            </w:r>
+            <w:proofErr w:type="spellEnd"/>
+            <w:r>
+              <w:rPr>
+                <w:rFonts w:ascii="Courier New" w:hAnsi="Courier New" w:cs="Courier New"/>
+              </w:rPr>
+              <w:t>(</w:t>
+            </w:r>
+            <w:proofErr w:type="spellStart"/>
+            <w:r>
+              <w:rPr>
+                <w:rFonts w:ascii="Courier New" w:hAnsi="Courier New" w:cs="Courier New"/>
+              </w:rPr>
+              <w:t>LongWritable.class</w:t>
+            </w:r>
+            <w:proofErr w:type="spellEnd"/>
+            <w:r>
+              <w:rPr>
+                <w:rFonts w:ascii="Courier New" w:hAnsi="Courier New" w:cs="Courier New"/>
+              </w:rPr>
+              <w:t>);</w:t>
+            </w:r>
+          </w:p>
+          <w:p>
+            <w:pPr>
+              <w:rPr>
+                <w:rFonts w:ascii="Courier New" w:hAnsi="Courier New" w:cs="Courier New"/>
+              </w:rPr>
+            </w:pPr>
+          </w:p>
+          <w:p>
+            <w:pPr>
+              <w:rPr>
+                <w:rFonts w:ascii="Courier New" w:hAnsi="Courier New" w:cs="Courier New"/>
+              </w:rPr>
+            </w:pPr>
+            <w:proofErr w:type="spellStart"/>
+            <w:r>
+              <w:rPr>
+                <w:rFonts w:ascii="Courier New" w:hAnsi="Courier New" w:cs="Courier New"/>
+              </w:rPr>
+              <w:t>job.</w:t>
+            </w:r>
+            <w:r>
+              <w:rPr>
+                <w:rFonts w:ascii="Courier New" w:hAnsi="Courier New" w:cs="Courier New"/>
+                <w:b/>
+                <w:color w:val="E36C0A" w:themeColor="accent6" w:themeShade="BF"/>
+              </w:rPr>
+              <w:t>setInputFormatClass</w:t>
+            </w:r>
+            <w:proofErr w:type="spellEnd"/>
+            <w:r>
+              <w:rPr>
+                <w:rFonts w:ascii="Courier New" w:hAnsi="Courier New" w:cs="Courier New"/>
+              </w:rPr>
+              <w:t>(</w:t>
+            </w:r>
+            <w:proofErr w:type="spellStart"/>
+            <w:r>
+              <w:rPr>
+                <w:rFonts w:ascii="Courier New" w:hAnsi="Courier New" w:cs="Courier New"/>
+              </w:rPr>
+              <w:t>TextInputFormat.class</w:t>
+            </w:r>
+            <w:proofErr w:type="spellEnd"/>
+            <w:r>
+              <w:rPr>
+                <w:rFonts w:ascii="Courier New" w:hAnsi="Courier New" w:cs="Courier New"/>
+              </w:rPr>
+              <w:t>);</w:t>
+            </w:r>
+          </w:p>
+          <w:p>
+            <w:pPr>
+              <w:rPr>
+                <w:rFonts w:ascii="Courier New" w:hAnsi="Courier New" w:cs="Courier New"/>
+              </w:rPr>
+            </w:pPr>
+            <w:proofErr w:type="spellStart"/>
+            <w:r>
+              <w:rPr>
+                <w:rFonts w:ascii="Courier New" w:hAnsi="Courier New" w:cs="Courier New"/>
+              </w:rPr>
+              <w:t>job.</w:t>
+            </w:r>
+            <w:r>
+              <w:rPr>
+                <w:rFonts w:ascii="Courier New" w:hAnsi="Courier New" w:cs="Courier New"/>
+                <w:b/>
+                <w:color w:val="E36C0A" w:themeColor="accent6" w:themeShade="BF"/>
+              </w:rPr>
+              <w:t>setOutputFormatClass</w:t>
+            </w:r>
+            <w:proofErr w:type="spellEnd"/>
+            <w:r>
+              <w:rPr>
+                <w:rFonts w:ascii="Courier New" w:hAnsi="Courier New" w:cs="Courier New"/>
+              </w:rPr>
+              <w:t>(</w:t>
+            </w:r>
+            <w:proofErr w:type="spellStart"/>
+            <w:r>
+              <w:rPr>
+                <w:rFonts w:ascii="Courier New" w:hAnsi="Courier New" w:cs="Courier New"/>
+              </w:rPr>
+              <w:t>TextOutputFormat.class</w:t>
+            </w:r>
+            <w:proofErr w:type="spellEnd"/>
+            <w:r>
+              <w:rPr>
+                <w:rFonts w:ascii="Courier New" w:hAnsi="Courier New" w:cs="Courier New"/>
+              </w:rPr>
+              <w:t>);</w:t>
+            </w:r>
+          </w:p>
+          <w:p>
+            <w:pPr>
+              <w:rPr>
+                <w:rFonts w:ascii="Courier New" w:hAnsi="Courier New" w:cs="Courier New"/>
+              </w:rPr>
+            </w:pPr>
+          </w:p>
+          <w:p>
+            <w:pPr>
+              <w:rPr>
+                <w:rFonts w:ascii="Courier New" w:hAnsi="Courier New" w:cs="Courier New"/>
+              </w:rPr>
+            </w:pPr>
+            <w:proofErr w:type="spellStart"/>
+            <w:r>
+              <w:rPr>
+                <w:rFonts w:ascii="Courier New" w:hAnsi="Courier New" w:cs="Courier New"/>
+              </w:rPr>
+              <w:t>FileInputFormat.</w:t>
+            </w:r>
+            <w:r>
+              <w:rPr>
+                <w:rFonts w:ascii="Courier New" w:hAnsi="Courier New" w:cs="Courier New"/>
+                <w:b/>
+                <w:color w:val="E36C0A" w:themeColor="accent6" w:themeShade="BF"/>
+              </w:rPr>
+              <w:t>addInputPath</w:t>
+            </w:r>
+            <w:proofErr w:type="spellEnd"/>
+            <w:r>
+              <w:rPr>
+                <w:rFonts w:ascii="Courier New" w:hAnsi="Courier New" w:cs="Courier New"/>
+              </w:rPr>
+              <w:t xml:space="preserve">(job, </w:t>
+            </w:r>
+            <w:r>
+              <w:rPr>
+                <w:rFonts w:ascii="Courier New" w:hAnsi="Courier New" w:cs="Courier New"/>
+                <w:color w:val="0000FF"/>
+              </w:rPr>
+              <w:t>new</w:t>
+            </w:r>
+            <w:r>
+              <w:rPr>
+                <w:rFonts w:ascii="Courier New" w:hAnsi="Courier New" w:cs="Courier New"/>
+              </w:rPr>
+              <w:t xml:space="preserve"> </w:t>
+            </w:r>
+            <w:r>
+              <w:rPr>
+                <w:rFonts w:ascii="Courier New" w:hAnsi="Courier New" w:cs="Courier New"/>
+                <w:b/>
+                <w:color w:val="E36C0A" w:themeColor="accent6" w:themeShade="BF"/>
+              </w:rPr>
+              <w:t>Path</w:t>
+            </w:r>
+            <w:r>
+              <w:rPr>
+                <w:rFonts w:ascii="Courier New" w:hAnsi="Courier New" w:cs="Courier New"/>
+              </w:rPr>
+              <w:t>(</w:t>
+            </w:r>
+            <w:proofErr w:type="spellStart"/>
+            <w:r>
+              <w:rPr>
+                <w:rFonts w:ascii="Courier New" w:hAnsi="Courier New" w:cs="Courier New"/>
+              </w:rPr>
+              <w:t>args</w:t>
+            </w:r>
+            <w:proofErr w:type="spellEnd"/>
+            <w:r>
+              <w:rPr>
+                <w:rFonts w:ascii="Courier New" w:hAnsi="Courier New" w:cs="Courier New"/>
+              </w:rPr>
+              <w:t>[0]));</w:t>
+            </w:r>
+          </w:p>
+          <w:p>
+            <w:pPr>
+              <w:rPr>
+                <w:rFonts w:ascii="Courier New" w:hAnsi="Courier New" w:cs="Courier New"/>
+              </w:rPr>
+            </w:pPr>
+            <w:proofErr w:type="spellStart"/>
+            <w:r>
+              <w:rPr>
+                <w:rFonts w:ascii="Courier New" w:hAnsi="Courier New" w:cs="Courier New"/>
+              </w:rPr>
+              <w:t>FileInputFormat.</w:t>
+            </w:r>
+            <w:r>
+              <w:rPr>
+                <w:rFonts w:ascii="Courier New" w:hAnsi="Courier New" w:cs="Courier New"/>
+                <w:b/>
+                <w:color w:val="E36C0A" w:themeColor="accent6" w:themeShade="BF"/>
+              </w:rPr>
+              <w:t>addOutputPath</w:t>
+            </w:r>
+            <w:proofErr w:type="spellEnd"/>
+            <w:r>
+              <w:rPr>
+                <w:rFonts w:ascii="Courier New" w:hAnsi="Courier New" w:cs="Courier New"/>
+              </w:rPr>
+              <w:t xml:space="preserve">(job, </w:t>
+            </w:r>
+            <w:r>
+              <w:rPr>
+                <w:rFonts w:ascii="Courier New" w:hAnsi="Courier New" w:cs="Courier New"/>
+                <w:color w:val="0000FF"/>
+              </w:rPr>
+              <w:t>new</w:t>
+            </w:r>
+            <w:r>
+              <w:rPr>
+                <w:rFonts w:ascii="Courier New" w:hAnsi="Courier New" w:cs="Courier New"/>
+              </w:rPr>
+              <w:t xml:space="preserve"> </w:t>
+            </w:r>
+            <w:r>
+              <w:rPr>
+                <w:rFonts w:ascii="Courier New" w:hAnsi="Courier New" w:cs="Courier New"/>
+                <w:b/>
+                <w:color w:val="E36C0A" w:themeColor="accent6" w:themeShade="BF"/>
+              </w:rPr>
+              <w:t>Path</w:t>
+            </w:r>
+            <w:r>
+              <w:rPr>
+                <w:rFonts w:ascii="Courier New" w:hAnsi="Courier New" w:cs="Courier New"/>
+              </w:rPr>
+              <w:t>(</w:t>
+            </w:r>
+            <w:proofErr w:type="spellStart"/>
+            <w:r>
+              <w:rPr>
+                <w:rFonts w:ascii="Courier New" w:hAnsi="Courier New" w:cs="Courier New"/>
+              </w:rPr>
+              <w:t>args</w:t>
+            </w:r>
+            <w:proofErr w:type="spellEnd"/>
+            <w:r>
+              <w:rPr>
+                <w:rFonts w:ascii="Courier New" w:hAnsi="Courier New" w:cs="Courier New"/>
+              </w:rPr>
+              <w:t>[1]));</w:t>
+            </w:r>
+          </w:p>
+          <w:p>
+            <w:pPr>
+              <w:rPr>
+                <w:rFonts w:ascii="Courier New" w:hAnsi="Courier New" w:cs="Courier New"/>
+              </w:rPr>
+            </w:pPr>
+          </w:p>
+          <w:p>
+            <w:pPr>
+              <w:rPr>
+                <w:rFonts w:ascii="Courier New" w:hAnsi="Courier New" w:cs="Courier New"/>
+              </w:rPr>
+            </w:pPr>
+            <w:proofErr w:type="spellStart"/>
+            <w:r>
+              <w:rPr>
+                <w:rFonts w:ascii="Courier New" w:hAnsi="Courier New" w:cs="Courier New"/>
+                <w:b/>
+                <w:color w:val="E36C0A" w:themeColor="accent6" w:themeShade="BF"/>
+              </w:rPr>
+              <w:t>System.exit</w:t>
+            </w:r>
+            <w:proofErr w:type="spellEnd"/>
+            <w:r>
+              <w:rPr>
+                <w:rFonts w:ascii="Courier New" w:hAnsi="Courier New" w:cs="Courier New"/>
+              </w:rPr>
+              <w:t>(</w:t>
+            </w:r>
+            <w:proofErr w:type="spellStart"/>
+            <w:r>
+              <w:rPr>
+                <w:rFonts w:ascii="Courier New" w:hAnsi="Courier New" w:cs="Courier New"/>
+              </w:rPr>
+              <w:t>job.</w:t>
+            </w:r>
+            <w:r>
+              <w:rPr>
+                <w:rFonts w:ascii="Courier New" w:hAnsi="Courier New" w:cs="Courier New"/>
+                <w:b/>
+                <w:color w:val="E36C0A" w:themeColor="accent6" w:themeShade="BF"/>
+              </w:rPr>
+              <w:t>waitForCompletion</w:t>
+            </w:r>
+            <w:proofErr w:type="spellEnd"/>
+            <w:r>
+              <w:rPr>
+                <w:rFonts w:ascii="Courier New" w:hAnsi="Courier New" w:cs="Courier New"/>
+              </w:rPr>
+              <w:t>(</w:t>
+            </w:r>
+            <w:r>
+              <w:rPr>
+                <w:rFonts w:ascii="Courier New" w:hAnsi="Courier New" w:cs="Courier New"/>
+                <w:color w:val="0000FF"/>
+              </w:rPr>
+              <w:t>True</w:t>
+            </w:r>
+            <w:r>
+              <w:rPr>
+                <w:rFonts w:ascii="Courier New" w:hAnsi="Courier New" w:cs="Courier New"/>
+              </w:rPr>
+              <w:t>) ? 0 : 1);</w:t>
+            </w:r>
+          </w:p>
+          <w:p>
+            <w:pPr>
+              <w:rPr>
+                <w:rFonts w:ascii="Courier New" w:hAnsi="Courier New" w:cs="Courier New"/>
+              </w:rPr>
+            </w:pPr>
+          </w:p>
+          <w:p>
+            <w:pPr>
+              <w:jc w:val="center"/>
+              <w:rPr>
+                <w:b/>
+              </w:rPr>
+            </w:pPr>
+            <w:r>
+              <w:rPr>
+                <w:b/>
+                <w:color w:val="FF0000"/>
+              </w:rPr>
+              <w:t xml:space="preserve">Drawback: </w:t>
+            </w:r>
+            <w:r>
+              <w:rPr>
+                <w:b/>
+                <w:color w:val="00B050"/>
+              </w:rPr>
+              <w:t>Cannot be dynamically configured.</w:t>
+            </w:r>
+          </w:p>
+        </w:tc>
+      </w:tr>
+    </w:tbl>
+    <w:p>
+      <w:pPr>
+        <w:tabs>
+          <w:tab w:val="center" w:pos="5400"/>
+        </w:tabs>
+        <w:rPr>
+          <w:sz w:val="6"/>
+          <w:szCs w:val="6"/>
+        </w:rPr>
+      </w:pPr>
+      <w:r>
+        <w:rPr>
+          <w:b/>
+          <w:sz w:val="8"/>
+          <w:szCs w:val="8"/>
+        </w:rPr>
+        <w:t> </w:t>
+      </w:r>
+    </w:p>
+    <w:p>
+      <w:pPr>
         <w:rPr>
           <w:b/>
           <w:sz w:val="8"/>
@@ -30808,14 +32480,206 @@
         </w:rPr>
       </w:pPr>
     </w:p>
-    <w:p>
-      <w:pPr>
-        <w:rPr>
-          <w:rFonts w:ascii="Courier New" w:hAnsi="Courier New" w:cs="Courier New"/>
-          <w:szCs w:val="20"/>
-        </w:rPr>
-      </w:pPr>
-    </w:p>
+    <w:tbl>
+      <w:tblPr>
+        <w:tblStyle w:val="TableGrid"/>
+        <w:tblW w:w="0" w:type="auto"/>
+        <w:tblLook w:val="04A0" w:firstRow="1" w:lastRow="0" w:firstColumn="1" w:lastColumn="0" w:noHBand="0" w:noVBand="1"/>
+      </w:tblPr>
+      <w:tblGrid>
+        <w:gridCol w:w="3672"/>
+        <w:gridCol w:w="3672"/>
+        <w:gridCol w:w="3672"/>
+      </w:tblGrid>
+      <w:tr>
+        <w:tc>
+          <w:tcPr>
+            <w:tcW w:w="3672" w:type="dxa"/>
+          </w:tcPr>
+          <w:p>
+            <w:pPr>
+              <w:jc w:val="center"/>
+              <w:rPr>
+                <w:b/>
+                <w:color w:val="0000FF"/>
+                <w:szCs w:val="22"/>
+              </w:rPr>
+            </w:pPr>
+            <w:r>
+              <w:rPr>
+                <w:b/>
+                <w:color w:val="0000FF"/>
+                <w:szCs w:val="22"/>
+              </w:rPr>
+              <w:t>Levels of MapReduce Configuration Priority</w:t>
+            </w:r>
+          </w:p>
+          <w:p/>
+          <w:p>
+            <w:pPr>
+              <w:rPr>
+                <w:b/>
+                <w:color w:val="0000FF"/>
+                <w:szCs w:val="22"/>
+              </w:rPr>
+            </w:pPr>
+            <w:r>
+              <w:rPr>
+                <w:b/>
+                <w:color w:val="0000FF"/>
+                <w:szCs w:val="22"/>
+              </w:rPr>
+              <w:t>Highest Priority</w:t>
+            </w:r>
+          </w:p>
+          <w:p>
+            <w:pPr>
+              <w:pStyle w:val="ListParagraph"/>
+              <w:numPr>
+                <w:ilvl w:val="0"/>
+                <w:numId w:val="25"/>
+              </w:numPr>
+              <w:rPr>
+                <w:rFonts w:asciiTheme="minorHAnsi" w:hAnsiTheme="minorHAnsi" w:cs="Courier New"/>
+                <w:b/>
+                <w:color w:val="E36C0A" w:themeColor="accent6" w:themeShade="BF"/>
+                <w:szCs w:val="16"/>
+              </w:rPr>
+            </w:pPr>
+            <w:r>
+              <w:rPr>
+                <w:rFonts w:asciiTheme="minorHAnsi" w:hAnsiTheme="minorHAnsi" w:cs="Courier New"/>
+                <w:b/>
+                <w:color w:val="E36C0A" w:themeColor="accent6" w:themeShade="BF"/>
+                <w:szCs w:val="16"/>
+              </w:rPr>
+              <w:t>Driver Code</w:t>
+            </w:r>
+          </w:p>
+          <w:p>
+            <w:pPr>
+              <w:pStyle w:val="ListParagraph"/>
+              <w:numPr>
+                <w:ilvl w:val="0"/>
+                <w:numId w:val="25"/>
+              </w:numPr>
+              <w:rPr>
+                <w:rFonts w:asciiTheme="minorHAnsi" w:hAnsiTheme="minorHAnsi" w:cs="Courier New"/>
+                <w:b/>
+                <w:color w:val="E36C0A" w:themeColor="accent6" w:themeShade="BF"/>
+                <w:szCs w:val="16"/>
+              </w:rPr>
+            </w:pPr>
+            <w:r>
+              <w:rPr>
+                <w:rFonts w:asciiTheme="minorHAnsi" w:hAnsiTheme="minorHAnsi" w:cs="Courier New"/>
+                <w:b/>
+                <w:color w:val="E36C0A" w:themeColor="accent6" w:themeShade="BF"/>
+                <w:szCs w:val="16"/>
+              </w:rPr>
+              <w:t>Command Line Parameters</w:t>
+            </w:r>
+          </w:p>
+          <w:p>
+            <w:pPr>
+              <w:pStyle w:val="ListParagraph"/>
+              <w:numPr>
+                <w:ilvl w:val="0"/>
+                <w:numId w:val="25"/>
+              </w:numPr>
+              <w:rPr>
+                <w:rFonts w:asciiTheme="minorHAnsi" w:hAnsiTheme="minorHAnsi" w:cs="Courier New"/>
+                <w:b/>
+                <w:color w:val="E36C0A" w:themeColor="accent6" w:themeShade="BF"/>
+                <w:szCs w:val="16"/>
+              </w:rPr>
+            </w:pPr>
+            <w:r>
+              <w:rPr>
+                <w:rFonts w:asciiTheme="minorHAnsi" w:hAnsiTheme="minorHAnsi" w:cs="Courier New"/>
+                <w:b/>
+                <w:color w:val="E36C0A" w:themeColor="accent6" w:themeShade="BF"/>
+                <w:szCs w:val="16"/>
+              </w:rPr>
+              <w:t>Local XML Files</w:t>
+            </w:r>
+          </w:p>
+          <w:p>
+            <w:pPr>
+              <w:pStyle w:val="ListParagraph"/>
+              <w:numPr>
+                <w:ilvl w:val="0"/>
+                <w:numId w:val="25"/>
+              </w:numPr>
+              <w:rPr>
+                <w:rFonts w:asciiTheme="minorHAnsi" w:hAnsiTheme="minorHAnsi" w:cs="Courier New"/>
+                <w:b/>
+                <w:color w:val="E36C0A" w:themeColor="accent6" w:themeShade="BF"/>
+                <w:szCs w:val="16"/>
+              </w:rPr>
+            </w:pPr>
+            <w:r>
+              <w:rPr>
+                <w:rFonts w:asciiTheme="minorHAnsi" w:hAnsiTheme="minorHAnsi" w:cs="Courier New"/>
+                <w:b/>
+                <w:color w:val="E36C0A" w:themeColor="accent6" w:themeShade="BF"/>
+                <w:szCs w:val="16"/>
+              </w:rPr>
+              <w:t>Global XML Files (i.e. within the Global Map Reduce folder)</w:t>
+            </w:r>
+          </w:p>
+          <w:p>
+            <w:pPr>
+              <w:pStyle w:val="ListParagraph"/>
+              <w:numPr>
+                <w:ilvl w:val="0"/>
+                <w:numId w:val="25"/>
+              </w:numPr>
+              <w:rPr>
+                <w:rFonts w:asciiTheme="minorHAnsi" w:hAnsiTheme="minorHAnsi" w:cs="Courier New"/>
+                <w:b/>
+                <w:color w:val="E36C0A" w:themeColor="accent6" w:themeShade="BF"/>
+                <w:szCs w:val="16"/>
+              </w:rPr>
+            </w:pPr>
+            <w:r>
+              <w:rPr>
+                <w:rFonts w:asciiTheme="minorHAnsi" w:hAnsiTheme="minorHAnsi" w:cs="Courier New"/>
+                <w:b/>
+                <w:color w:val="E36C0A" w:themeColor="accent6" w:themeShade="BF"/>
+                <w:szCs w:val="16"/>
+              </w:rPr>
+              <w:t>Hadoop Framework Modifications</w:t>
+            </w:r>
+          </w:p>
+          <w:p>
+            <w:r>
+              <w:rPr>
+                <w:b/>
+                <w:color w:val="0000FF"/>
+                <w:szCs w:val="22"/>
+              </w:rPr>
+              <w:t>Lowest Priority</w:t>
+            </w:r>
+            <w:r>
+              <w:t xml:space="preserve"> </w:t>
+            </w:r>
+          </w:p>
+        </w:tc>
+        <w:tc>
+          <w:tcPr>
+            <w:tcW w:w="3672" w:type="dxa"/>
+          </w:tcPr>
+          <w:p/>
+        </w:tc>
+        <w:tc>
+          <w:tcPr>
+            <w:tcW w:w="3672" w:type="dxa"/>
+          </w:tcPr>
+          <w:p/>
+        </w:tc>
+      </w:tr>
+    </w:tbl>
     <w:p>
       <w:pPr>
         <w:rPr>
@@ -31110,6 +32974,95 @@
     </w:lvl>
   </w:abstractNum>
   <w:abstractNum w:abstractNumId="2">
+    <w:nsid w:val="0CAF3769"/>
+    <w:multiLevelType w:val="hybridMultilevel"/>
+    <w:tmpl w:val="F04AE1A6"/>
+    <w:lvl w:ilvl="0" w:tplc="0409000F">
+      <w:start w:val="1"/>
+      <w:numFmt w:val="decimal"/>
+      <w:lvlText w:val="%1."/>
+      <w:lvlJc w:val="left"/>
+      <w:pPr>
+        <w:ind w:left="720" w:hanging="360"/>
+      </w:pPr>
+      <w:rPr>
+        <w:rFonts w:hint="default"/>
+      </w:rPr>
+    </w:lvl>
+    <w:lvl w:ilvl="1" w:tplc="04090019" w:tentative="1">
+      <w:start w:val="1"/>
+      <w:numFmt w:val="lowerLetter"/>
+      <w:lvlText w:val="%2."/>
+      <w:lvlJc w:val="left"/>
+      <w:pPr>
+        <w:ind w:left="1440" w:hanging="360"/>
+      </w:pPr>
+    </w:lvl>
+    <w:lvl w:ilvl="2" w:tplc="0409001B" w:tentative="1">
+      <w:start w:val="1"/>
+      <w:numFmt w:val="lowerRoman"/>
+      <w:lvlText w:val="%3."/>
+      <w:lvlJc w:val="right"/>
+      <w:pPr>
+        <w:ind w:left="2160" w:hanging="180"/>
+      </w:pPr>
+    </w:lvl>
+    <w:lvl w:ilvl="3" w:tplc="0409000F" w:tentative="1">
+      <w:start w:val="1"/>
+      <w:numFmt w:val="decimal"/>
+      <w:lvlText w:val="%4."/>
+      <w:lvlJc w:val="left"/>
+      <w:pPr>
+        <w:ind w:left="2880" w:hanging="360"/>
+      </w:pPr>
+    </w:lvl>
+    <w:lvl w:ilvl="4" w:tplc="04090019" w:tentative="1">
+      <w:start w:val="1"/>
+      <w:numFmt w:val="lowerLetter"/>
+      <w:lvlText w:val="%5."/>
+      <w:lvlJc w:val="left"/>
+      <w:pPr>
+        <w:ind w:left="3600" w:hanging="360"/>
+      </w:pPr>
+    </w:lvl>
+    <w:lvl w:ilvl="5" w:tplc="0409001B" w:tentative="1">
+      <w:start w:val="1"/>
+      <w:numFmt w:val="lowerRoman"/>
+      <w:lvlText w:val="%6."/>
+      <w:lvlJc w:val="right"/>
+      <w:pPr>
+        <w:ind w:left="4320" w:hanging="180"/>
+      </w:pPr>
+    </w:lvl>
+    <w:lvl w:ilvl="6" w:tplc="0409000F" w:tentative="1">
+      <w:start w:val="1"/>
+      <w:numFmt w:val="decimal"/>
+      <w:lvlText w:val="%7."/>
+      <w:lvlJc w:val="left"/>
+      <w:pPr>
+        <w:ind w:left="5040" w:hanging="360"/>
+      </w:pPr>
+    </w:lvl>
+    <w:lvl w:ilvl="7" w:tplc="04090019" w:tentative="1">
+      <w:start w:val="1"/>
+      <w:numFmt w:val="lowerLetter"/>
+      <w:lvlText w:val="%8."/>
+      <w:lvlJc w:val="left"/>
+      <w:pPr>
+        <w:ind w:left="5760" w:hanging="360"/>
+      </w:pPr>
+    </w:lvl>
+    <w:lvl w:ilvl="8" w:tplc="0409001B" w:tentative="1">
+      <w:start w:val="1"/>
+      <w:numFmt w:val="lowerRoman"/>
+      <w:lvlText w:val="%9."/>
+      <w:lvlJc w:val="right"/>
+      <w:pPr>
+        <w:ind w:left="6480" w:hanging="180"/>
+      </w:pPr>
+    </w:lvl>
+  </w:abstractNum>
+  <w:abstractNum w:abstractNumId="3">
     <w:nsid w:val="16A60B57"/>
     <w:multiLevelType w:val="hybridMultilevel"/>
     <w:tmpl w:val="D48C80B2"/>
@@ -31222,7 +33175,7 @@
       </w:rPr>
     </w:lvl>
   </w:abstractNum>
-  <w:abstractNum w:abstractNumId="3">
+  <w:abstractNum w:abstractNumId="4">
     <w:nsid w:val="1B0C428A"/>
     <w:multiLevelType w:val="hybridMultilevel"/>
     <w:tmpl w:val="8396A050"/>
@@ -31335,7 +33288,7 @@
       </w:rPr>
     </w:lvl>
   </w:abstractNum>
-  <w:abstractNum w:abstractNumId="4">
+  <w:abstractNum w:abstractNumId="5">
     <w:nsid w:val="1B31572B"/>
     <w:multiLevelType w:val="hybridMultilevel"/>
     <w:tmpl w:val="A8AEB89E"/>
@@ -31475,7 +33428,7 @@
       </w:rPr>
     </w:lvl>
   </w:abstractNum>
-  <w:abstractNum w:abstractNumId="5">
+  <w:abstractNum w:abstractNumId="6">
     <w:nsid w:val="1DE75B84"/>
     <w:multiLevelType w:val="hybridMultilevel"/>
     <w:tmpl w:val="16C044CE"/>
@@ -31588,7 +33541,7 @@
       </w:rPr>
     </w:lvl>
   </w:abstractNum>
-  <w:abstractNum w:abstractNumId="6">
+  <w:abstractNum w:abstractNumId="7">
     <w:nsid w:val="200B7E3F"/>
     <w:multiLevelType w:val="hybridMultilevel"/>
     <w:tmpl w:val="8892ABA2"/>
@@ -31701,7 +33654,7 @@
       </w:rPr>
     </w:lvl>
   </w:abstractNum>
-  <w:abstractNum w:abstractNumId="7">
+  <w:abstractNum w:abstractNumId="8">
     <w:nsid w:val="41052F44"/>
     <w:multiLevelType w:val="hybridMultilevel"/>
     <w:tmpl w:val="1610A9B4"/>
@@ -31814,7 +33767,7 @@
       </w:rPr>
     </w:lvl>
   </w:abstractNum>
-  <w:abstractNum w:abstractNumId="8">
+  <w:abstractNum w:abstractNumId="9">
     <w:nsid w:val="44B3555A"/>
     <w:multiLevelType w:val="hybridMultilevel"/>
     <w:tmpl w:val="63C29E42"/>
@@ -31927,7 +33880,7 @@
       </w:rPr>
     </w:lvl>
   </w:abstractNum>
-  <w:abstractNum w:abstractNumId="9">
+  <w:abstractNum w:abstractNumId="10">
     <w:nsid w:val="460C010C"/>
     <w:multiLevelType w:val="hybridMultilevel"/>
     <w:tmpl w:val="9CD06FBE"/>
@@ -32016,7 +33969,7 @@
       </w:pPr>
     </w:lvl>
   </w:abstractNum>
-  <w:abstractNum w:abstractNumId="10">
+  <w:abstractNum w:abstractNumId="11">
     <w:nsid w:val="4BEC68F1"/>
     <w:multiLevelType w:val="hybridMultilevel"/>
     <w:tmpl w:val="708AC604"/>
@@ -32105,7 +34058,7 @@
       </w:pPr>
     </w:lvl>
   </w:abstractNum>
-  <w:abstractNum w:abstractNumId="11">
+  <w:abstractNum w:abstractNumId="12">
     <w:nsid w:val="4C896C13"/>
     <w:multiLevelType w:val="hybridMultilevel"/>
     <w:tmpl w:val="77B4932A"/>
@@ -32218,7 +34171,7 @@
       </w:rPr>
     </w:lvl>
   </w:abstractNum>
-  <w:abstractNum w:abstractNumId="12">
+  <w:abstractNum w:abstractNumId="13">
     <w:nsid w:val="4EA72696"/>
     <w:multiLevelType w:val="hybridMultilevel"/>
     <w:tmpl w:val="049E9ED6"/>
@@ -32330,7 +34283,7 @@
       </w:rPr>
     </w:lvl>
   </w:abstractNum>
-  <w:abstractNum w:abstractNumId="13">
+  <w:abstractNum w:abstractNumId="14">
     <w:nsid w:val="4F1C3058"/>
     <w:multiLevelType w:val="hybridMultilevel"/>
     <w:tmpl w:val="2FEE2668"/>
@@ -32443,7 +34396,7 @@
       </w:rPr>
     </w:lvl>
   </w:abstractNum>
-  <w:abstractNum w:abstractNumId="14">
+  <w:abstractNum w:abstractNumId="15">
     <w:nsid w:val="5473194B"/>
     <w:multiLevelType w:val="hybridMultilevel"/>
     <w:tmpl w:val="442CB2A2"/>
@@ -32555,7 +34508,7 @@
       </w:rPr>
     </w:lvl>
   </w:abstractNum>
-  <w:abstractNum w:abstractNumId="15">
+  <w:abstractNum w:abstractNumId="16">
     <w:nsid w:val="5C4518DA"/>
     <w:multiLevelType w:val="hybridMultilevel"/>
     <w:tmpl w:val="E13C7A10"/>
@@ -32670,7 +34623,7 @@
       </w:rPr>
     </w:lvl>
   </w:abstractNum>
-  <w:abstractNum w:abstractNumId="16">
+  <w:abstractNum w:abstractNumId="17">
     <w:nsid w:val="644F01BC"/>
     <w:multiLevelType w:val="hybridMultilevel"/>
     <w:tmpl w:val="7666997A"/>
@@ -32782,7 +34735,7 @@
       </w:rPr>
     </w:lvl>
   </w:abstractNum>
-  <w:abstractNum w:abstractNumId="17">
+  <w:abstractNum w:abstractNumId="18">
     <w:nsid w:val="6BDE7F45"/>
     <w:multiLevelType w:val="hybridMultilevel"/>
     <w:tmpl w:val="A14A3222"/>
@@ -32894,7 +34847,7 @@
       </w:rPr>
     </w:lvl>
   </w:abstractNum>
-  <w:abstractNum w:abstractNumId="18">
+  <w:abstractNum w:abstractNumId="19">
     <w:nsid w:val="6BF30ABC"/>
     <w:multiLevelType w:val="hybridMultilevel"/>
     <w:tmpl w:val="72163C68"/>
@@ -33007,7 +34960,7 @@
       </w:rPr>
     </w:lvl>
   </w:abstractNum>
-  <w:abstractNum w:abstractNumId="19">
+  <w:abstractNum w:abstractNumId="20">
     <w:nsid w:val="760B4DE6"/>
     <w:multiLevelType w:val="hybridMultilevel"/>
     <w:tmpl w:val="DEB209DE"/>
@@ -33120,7 +35073,7 @@
       </w:rPr>
     </w:lvl>
   </w:abstractNum>
-  <w:abstractNum w:abstractNumId="20">
+  <w:abstractNum w:abstractNumId="21">
     <w:nsid w:val="76766B60"/>
     <w:multiLevelType w:val="hybridMultilevel"/>
     <w:tmpl w:val="E90E6616"/>
@@ -33209,7 +35162,7 @@
       </w:pPr>
     </w:lvl>
   </w:abstractNum>
-  <w:abstractNum w:abstractNumId="21">
+  <w:abstractNum w:abstractNumId="22">
     <w:nsid w:val="792674DF"/>
     <w:multiLevelType w:val="hybridMultilevel"/>
     <w:tmpl w:val="6004E7CE"/>
@@ -33298,7 +35251,7 @@
       </w:pPr>
     </w:lvl>
   </w:abstractNum>
-  <w:abstractNum w:abstractNumId="22">
+  <w:abstractNum w:abstractNumId="23">
     <w:nsid w:val="7CCE4B0C"/>
     <w:multiLevelType w:val="hybridMultilevel"/>
     <w:tmpl w:val="291ED3C0"/>
@@ -33411,7 +35364,7 @@
       </w:rPr>
     </w:lvl>
   </w:abstractNum>
-  <w:abstractNum w:abstractNumId="23">
+  <w:abstractNum w:abstractNumId="24">
     <w:nsid w:val="7F442DFE"/>
     <w:multiLevelType w:val="hybridMultilevel"/>
     <w:tmpl w:val="560A4F2C"/>
@@ -33502,76 +35455,79 @@
     </w:lvl>
   </w:abstractNum>
   <w:num w:numId="1">
-    <w:abstractNumId w:val="12"/>
+    <w:abstractNumId w:val="13"/>
   </w:num>
   <w:num w:numId="2">
+    <w:abstractNumId w:val="15"/>
+  </w:num>
+  <w:num w:numId="3">
+    <w:abstractNumId w:val="20"/>
+  </w:num>
+  <w:num w:numId="4">
+    <w:abstractNumId w:val="18"/>
+  </w:num>
+  <w:num w:numId="5">
+    <w:abstractNumId w:val="8"/>
+  </w:num>
+  <w:num w:numId="6">
+    <w:abstractNumId w:val="4"/>
+  </w:num>
+  <w:num w:numId="7">
+    <w:abstractNumId w:val="6"/>
+  </w:num>
+  <w:num w:numId="8">
+    <w:abstractNumId w:val="16"/>
+  </w:num>
+  <w:num w:numId="9">
+    <w:abstractNumId w:val="3"/>
+  </w:num>
+  <w:num w:numId="10">
     <w:abstractNumId w:val="14"/>
   </w:num>
-  <w:num w:numId="3">
-    <w:abstractNumId w:val="19"/>
+  <w:num w:numId="11">
+    <w:abstractNumId w:val="5"/>
   </w:num>
-  <w:num w:numId="4">
-    <w:abstractNumId w:val="17"/>
-  </w:num>
-  <w:num w:numId="5">
+  <w:num w:numId="12">
     <w:abstractNumId w:val="7"/>
   </w:num>
-  <w:num w:numId="6">
-    <w:abstractNumId w:val="3"/>
-  </w:num>
-  <w:num w:numId="7">
-    <w:abstractNumId w:val="5"/>
-  </w:num>
-  <w:num w:numId="8">
-    <w:abstractNumId w:val="15"/>
-  </w:num>
-  <w:num w:numId="9">
-    <w:abstractNumId w:val="2"/>
-  </w:num>
-  <w:num w:numId="10">
-    <w:abstractNumId w:val="13"/>
-  </w:num>
-  <w:num w:numId="11">
-    <w:abstractNumId w:val="4"/>
-  </w:num>
-  <w:num w:numId="12">
-    <w:abstractNumId w:val="6"/>
-  </w:num>
   <w:num w:numId="13">
-    <w:abstractNumId w:val="22"/>
+    <w:abstractNumId w:val="23"/>
   </w:num>
   <w:num w:numId="14">
-    <w:abstractNumId w:val="8"/>
+    <w:abstractNumId w:val="9"/>
   </w:num>
   <w:num w:numId="15">
-    <w:abstractNumId w:val="18"/>
+    <w:abstractNumId w:val="19"/>
   </w:num>
   <w:num w:numId="16">
     <w:abstractNumId w:val="1"/>
   </w:num>
   <w:num w:numId="17">
-    <w:abstractNumId w:val="11"/>
+    <w:abstractNumId w:val="12"/>
   </w:num>
   <w:num w:numId="18">
-    <w:abstractNumId w:val="16"/>
+    <w:abstractNumId w:val="17"/>
   </w:num>
   <w:num w:numId="19">
-    <w:abstractNumId w:val="21"/>
+    <w:abstractNumId w:val="22"/>
   </w:num>
   <w:num w:numId="20">
     <w:abstractNumId w:val="0"/>
   </w:num>
   <w:num w:numId="21">
-    <w:abstractNumId w:val="23"/>
+    <w:abstractNumId w:val="24"/>
   </w:num>
   <w:num w:numId="22">
-    <w:abstractNumId w:val="20"/>
+    <w:abstractNumId w:val="21"/>
   </w:num>
   <w:num w:numId="23">
+    <w:abstractNumId w:val="11"/>
+  </w:num>
+  <w:num w:numId="24">
     <w:abstractNumId w:val="10"/>
   </w:num>
-  <w:num w:numId="24">
-    <w:abstractNumId w:val="9"/>
+  <w:num w:numId="25">
+    <w:abstractNumId w:val="2"/>
   </w:num>
 </w:numbering>
 </file>
@@ -34600,7 +36556,7 @@
 </file>
 
 <file path=customXml/itemProps1.xml><?xml version="1.0" encoding="utf-8"?>
-<ds:datastoreItem xmlns:ds="http://schemas.openxmlformats.org/officeDocument/2006/customXml" ds:itemID="{B6B64580-7B81-4A3C-B59A-A19FB29BF8C9}">
+<ds:datastoreItem xmlns:ds="http://schemas.openxmlformats.org/officeDocument/2006/customXml" ds:itemID="{BBACD53D-71F2-4C3F-B15E-C4EB9903A715}">
   <ds:schemaRefs>
     <ds:schemaRef ds:uri="http://schemas.openxmlformats.org/officeDocument/2006/bibliography"/>
   </ds:schemaRefs>

</xml_diff>

<commit_message>
Fixing errors and improving the exam #1 study guide.  Uploading in word and PDF formats.
</commit_message>
<xml_diff>
--- a/Exam Study Guide/Exam #1/CS286 - Exam #1 Study Guide.docx
+++ b/Exam Study Guide/Exam #1/CS286 - Exam #1 Study Guide.docx
@@ -424,7 +424,17 @@
               </w:numPr>
             </w:pPr>
             <w:r>
-              <w:t xml:space="preserve">Observable but not </w:t>
+              <w:t xml:space="preserve">Observable but </w:t>
+            </w:r>
+            <w:r>
+              <w:rPr>
+                <w:b/>
+                <w:color w:val="FF0000"/>
+              </w:rPr>
+              <w:t>NOT</w:t>
+            </w:r>
+            <w:r>
+              <w:t xml:space="preserve"> </w:t>
             </w:r>
             <w:r>
               <w:rPr>
@@ -2590,21 +2600,7 @@
                 <w:b/>
                 <w:color w:val="E36C0A"/>
               </w:rPr>
-              <w:t>Map</w:t>
-            </w:r>
-            <w:r>
-              <w:rPr>
-                <w:b/>
-                <w:color w:val="E36C0A"/>
-              </w:rPr>
-              <w:t xml:space="preserve"> </w:t>
-            </w:r>
-            <w:r>
-              <w:rPr>
-                <w:b/>
-                <w:color w:val="E36C0A"/>
-              </w:rPr>
-              <w:t>Reduce</w:t>
+              <w:t>MapReduce</w:t>
             </w:r>
           </w:p>
         </w:tc>
@@ -6174,7 +6170,15 @@
           <w:color w:val="008000"/>
           <w:sz w:val="32"/>
         </w:rPr>
-        <w:t>03 – Introduction to Map Reduce</w:t>
+        <w:t>03 – Introduction to Map</w:t>
+      </w:r>
+      <w:r>
+        <w:rPr>
+          <w:b/>
+          <w:color w:val="008000"/>
+          <w:sz w:val="32"/>
+        </w:rPr>
+        <w:t>Reduce</w:t>
       </w:r>
     </w:p>
     <w:p>
@@ -6239,9 +6243,17 @@
               </w:rPr>
               <w:t>Map Reduce Underlying Principle</w:t>
             </w:r>
-          </w:p>
-          <w:p>
-            <w:pPr>
+            <w:r>
+              <w:rPr>
+                <w:b/>
+                <w:color w:val="0000FF"/>
+              </w:rPr>
+              <w:t>:</w:t>
+            </w:r>
+          </w:p>
+          <w:p>
+            <w:pPr>
+              <w:jc w:val="center"/>
               <w:rPr>
                 <w:b/>
                 <w:color w:val="FF0000"/>
@@ -6252,7 +6264,7 @@
                 <w:b/>
                 <w:color w:val="FF0000"/>
               </w:rPr>
-              <w:t xml:space="preserve">Divide and Conquer </w:t>
+              <w:t>Divide and Conquer</w:t>
             </w:r>
           </w:p>
           <w:p>
@@ -6874,7 +6886,13 @@
               </w:tabs>
             </w:pPr>
             <w:r>
-              <w:t xml:space="preserve">One mapper per input split. The </w:t>
+              <w:t>One mapper</w:t>
+            </w:r>
+            <w:r>
+              <w:t xml:space="preserve"> is assigned</w:t>
+            </w:r>
+            <w:r>
+              <w:t xml:space="preserve"> per input split. The </w:t>
             </w:r>
             <w:r>
               <w:rPr>
@@ -6977,11 +6995,28 @@
               <w:t xml:space="preserve">and </w:t>
             </w:r>
             <w:r>
+              <w:t xml:space="preserve">can </w:t>
+            </w:r>
+            <w:r>
               <w:rPr>
                 <w:b/>
                 <w:color w:val="00B050"/>
               </w:rPr>
-              <w:t>outputs a set of intermediary key value pairs</w:t>
+              <w:t>output</w:t>
+            </w:r>
+            <w:r>
+              <w:rPr>
+                <w:b/>
+                <w:color w:val="00B050"/>
+              </w:rPr>
+              <w:t xml:space="preserve"> a set of intermediary key-</w:t>
+            </w:r>
+            <w:r>
+              <w:rPr>
+                <w:b/>
+                <w:color w:val="00B050"/>
+              </w:rPr>
+              <w:t>value pairs</w:t>
             </w:r>
             <w:r>
               <w:t>.</w:t>
@@ -7029,7 +7064,21 @@
                 <w:b/>
                 <w:color w:val="FF0000"/>
               </w:rPr>
-              <w:t>Outputs zero or more key value pairs.</w:t>
+              <w:t>Outputs zero or more key</w:t>
+            </w:r>
+            <w:r>
+              <w:rPr>
+                <w:b/>
+                <w:color w:val="FF0000"/>
+              </w:rPr>
+              <w:t>-</w:t>
+            </w:r>
+            <w:r>
+              <w:rPr>
+                <w:b/>
+                <w:color w:val="FF0000"/>
+              </w:rPr>
+              <w:t>value pairs.</w:t>
             </w:r>
           </w:p>
         </w:tc>
@@ -18457,7 +18506,19 @@
               <w:rPr>
                 <w:b/>
               </w:rPr>
-              <w:t>jar –cvf &lt;jarname&gt;.jar –C &lt;classfolder&gt;/.</w:t>
+              <w:t>jar –</w:t>
+            </w:r>
+            <w:r>
+              <w:rPr>
+                <w:b/>
+              </w:rPr>
+              <w:t>u</w:t>
+            </w:r>
+            <w:r>
+              <w:rPr>
+                <w:b/>
+              </w:rPr>
+              <w:t>vf &lt;jarname&gt;.jar –C &lt;classfolder&gt;/.</w:t>
             </w:r>
           </w:p>
           <w:p>
@@ -18491,7 +18552,7 @@
                 <w:b/>
                 <w:color w:val="FF0000"/>
               </w:rPr>
-              <w:t>U</w:t>
+              <w:t>u</w:t>
             </w:r>
             <w:r>
               <w:rPr>
@@ -18505,14 +18566,6 @@
             <w:r>
               <w:t xml:space="preserve"> </w:t>
             </w:r>
-          </w:p>
-          <w:p>
-            <w:pPr>
-              <w:tabs>
-                <w:tab w:val="center" w:pos="5400"/>
-              </w:tabs>
-              <w:ind w:left="-72"/>
-            </w:pPr>
           </w:p>
         </w:tc>
       </w:tr>
@@ -19791,8 +19844,6 @@
               </w:rPr>
               <w:t>java.lang.</w:t>
             </w:r>
-            <w:bookmarkStart w:id="0" w:name="_GoBack"/>
-            <w:bookmarkEnd w:id="0"/>
             <w:r>
               <w:rPr>
                 <w:rFonts w:ascii="Courier New" w:hAnsi="Courier New" w:cs="Courier New"/>
@@ -20161,7 +20212,17 @@
               </w:numPr>
             </w:pPr>
             <w:r>
-              <w:t>Do not support commands on equivalent Java primitives. Example: cannot use “+” to add to LongWritables.</w:t>
+              <w:t xml:space="preserve">Do not support commands on equivalent Java primitives. </w:t>
+            </w:r>
+            <w:r>
+              <w:rPr>
+                <w:b/>
+                <w:color w:val="E36C0A" w:themeColor="accent6" w:themeShade="BF"/>
+              </w:rPr>
+              <w:t>Example:</w:t>
+            </w:r>
+            <w:r>
+              <w:t xml:space="preserve"> cannot use “+” to add to LongWritables.</w:t>
             </w:r>
           </w:p>
           <w:p>
@@ -21687,14 +21748,6 @@
               <w:t>FileSplit</w:t>
             </w:r>
           </w:p>
-          <w:p>
-            <w:pPr>
-              <w:tabs>
-                <w:tab w:val="center" w:pos="5400"/>
-              </w:tabs>
-              <w:ind w:left="-72"/>
-            </w:pPr>
-          </w:p>
         </w:tc>
         <w:tc>
           <w:tcPr>
@@ -21729,7 +21782,13 @@
               </w:numPr>
             </w:pPr>
             <w:r>
-              <w:t>Split Size is configurable in Hadoop and Mapr.</w:t>
+              <w:t>Split Size is configurable in Hadoop and Map</w:t>
+            </w:r>
+            <w:r>
+              <w:t>R</w:t>
+            </w:r>
+            <w:r>
+              <w:t>.</w:t>
             </w:r>
           </w:p>
           <w:p>
@@ -21741,7 +21800,13 @@
               </w:numPr>
             </w:pPr>
             <w:r>
-              <w:t>A split may be smaller, larger, or the same size as a block.</w:t>
+              <w:t>A split may be smaller, larger, or the same size as a block</w:t>
+            </w:r>
+            <w:r>
+              <w:t xml:space="preserve"> as defined by equation on the left</w:t>
+            </w:r>
+            <w:r>
+              <w:t>.</w:t>
             </w:r>
           </w:p>
         </w:tc>
@@ -21864,21 +21929,21 @@
             <w:r>
               <w:rPr>
                 <w:b/>
-                <w:color w:val="E36C0A" w:themeColor="accent6" w:themeShade="BF"/>
+                <w:sz w:val="20"/>
               </w:rPr>
               <w:t xml:space="preserve">Reads ahead </w:t>
             </w:r>
             <w:r>
               <w:rPr>
                 <w:b/>
-                <w:color w:val="E36C0A" w:themeColor="accent6" w:themeShade="BF"/>
+                <w:sz w:val="20"/>
               </w:rPr>
               <w:t>to first delimiter in the next split</w:t>
             </w:r>
             <w:r>
               <w:rPr>
                 <w:b/>
-                <w:color w:val="E36C0A" w:themeColor="accent6" w:themeShade="BF"/>
+                <w:sz w:val="20"/>
               </w:rPr>
               <w:t xml:space="preserve"> </w:t>
             </w:r>
@@ -23925,7 +23990,13 @@
               <w:rPr>
                 <w:szCs w:val="22"/>
               </w:rPr>
-              <w:t xml:space="preserve"> since keys and value types are generic.</w:t>
+              <w:t xml:space="preserve"> since key</w:t>
+            </w:r>
+            <w:r>
+              <w:rPr>
+                <w:szCs w:val="22"/>
+              </w:rPr>
+              <w:t xml:space="preserve"> and value types are generic.</w:t>
             </w:r>
           </w:p>
           <w:p>
@@ -25261,7 +25332,7 @@
               <w:rPr>
                 <w:szCs w:val="22"/>
               </w:rPr>
-              <w:t xml:space="preserve"> since keys and value types are generic.</w:t>
+              <w:t xml:space="preserve"> since key and value types are generic.</w:t>
             </w:r>
           </w:p>
           <w:p>
@@ -25687,7 +25758,27 @@
                 <w:sz w:val="14"/>
                 <w:szCs w:val="14"/>
               </w:rPr>
-              <w:t>(KEYIN key, Iterable&lt;ValueIn&gt; values, Context context</w:t>
+              <w:t>(KEYIN key, Iterable&lt;</w:t>
+            </w:r>
+            <w:r>
+              <w:rPr>
+                <w:rFonts w:ascii="Courier New" w:hAnsi="Courier New" w:cs="Courier New"/>
+                <w:b/>
+                <w:color w:val="E36C0A" w:themeColor="accent6" w:themeShade="BF"/>
+                <w:sz w:val="14"/>
+                <w:szCs w:val="14"/>
+              </w:rPr>
+              <w:t>VALUEIN</w:t>
+            </w:r>
+            <w:r>
+              <w:rPr>
+                <w:rFonts w:ascii="Courier New" w:hAnsi="Courier New" w:cs="Courier New"/>
+                <w:b/>
+                <w:color w:val="E36C0A" w:themeColor="accent6" w:themeShade="BF"/>
+                <w:sz w:val="14"/>
+                <w:szCs w:val="14"/>
+              </w:rPr>
+              <w:t>&gt; values, Context context</w:t>
             </w:r>
             <w:r>
               <w:rPr>
@@ -27038,6 +27129,16 @@
               <w:rPr>
                 <w:rFonts w:ascii="Courier New" w:hAnsi="Courier New" w:cs="Courier New"/>
                 <w:b/>
+                <w:color w:val="00B050"/>
+                <w:sz w:val="14"/>
+                <w:szCs w:val="14"/>
+              </w:rPr>
+              <w:t>Class</w:t>
+            </w:r>
+            <w:r>
+              <w:rPr>
+                <w:rFonts w:ascii="Courier New" w:hAnsi="Courier New" w:cs="Courier New"/>
+                <w:b/>
                 <w:color w:val="E36C0A" w:themeColor="accent6" w:themeShade="BF"/>
                 <w:sz w:val="14"/>
                 <w:szCs w:val="14"/>
@@ -27359,6 +27460,18 @@
               <w:rPr>
                 <w:rFonts w:ascii="Courier New" w:hAnsi="Courier New" w:cs="Courier New"/>
                 <w:b/>
+                <w:color w:val="00B050"/>
+                <w:sz w:val="14"/>
+                <w:szCs w:val="14"/>
+              </w:rPr>
+              <w:t>Class</w:t>
+            </w:r>
+            <w:bookmarkStart w:id="0" w:name="_GoBack"/>
+            <w:bookmarkEnd w:id="0"/>
+            <w:r>
+              <w:rPr>
+                <w:rFonts w:ascii="Courier New" w:hAnsi="Courier New" w:cs="Courier New"/>
+                <w:b/>
                 <w:color w:val="E36C0A" w:themeColor="accent6" w:themeShade="BF"/>
                 <w:sz w:val="14"/>
                 <w:szCs w:val="14"/>
@@ -27827,21 +27940,34 @@
           </w:p>
           <w:p>
             <w:pPr>
+              <w:pStyle w:val="ListParagraph"/>
+              <w:numPr>
+                <w:ilvl w:val="1"/>
+                <w:numId w:val="18"/>
+              </w:numPr>
               <w:tabs>
                 <w:tab w:val="center" w:pos="5400"/>
               </w:tabs>
             </w:pPr>
+            <w:r>
+              <w:t>Returns “true” if the job succeeded.</w:t>
+            </w:r>
           </w:p>
           <w:p>
             <w:pPr>
               <w:tabs>
                 <w:tab w:val="center" w:pos="5400"/>
               </w:tabs>
+            </w:pPr>
+          </w:p>
+          <w:p>
+            <w:pPr>
+              <w:tabs>
+                <w:tab w:val="center" w:pos="5400"/>
+              </w:tabs>
               <w:jc w:val="center"/>
               <w:rPr>
                 <w:b/>
-                <w:color w:val="0000FF"/>
-                <w:sz w:val="20"/>
               </w:rPr>
             </w:pPr>
             <w:r>
@@ -27849,6 +27975,38 @@
                 <w:b/>
               </w:rPr>
               <w:t>System.exit(job.waitForCompletion(True) ? 0: 1);</w:t>
+            </w:r>
+          </w:p>
+          <w:p>
+            <w:pPr>
+              <w:tabs>
+                <w:tab w:val="center" w:pos="5400"/>
+              </w:tabs>
+              <w:rPr>
+                <w:b/>
+              </w:rPr>
+            </w:pPr>
+          </w:p>
+          <w:p>
+            <w:pPr>
+              <w:pStyle w:val="ListParagraph"/>
+              <w:numPr>
+                <w:ilvl w:val="0"/>
+                <w:numId w:val="18"/>
+              </w:numPr>
+              <w:tabs>
+                <w:tab w:val="center" w:pos="5400"/>
+              </w:tabs>
+              <w:rPr>
+                <w:b/>
+              </w:rPr>
+            </w:pPr>
+            <w:r>
+              <w:rPr>
+                <w:b/>
+                <w:color w:val="00B050"/>
+              </w:rPr>
+              <w:t>When configuring the job, almost all method names end in “Class”.</w:t>
             </w:r>
           </w:p>
         </w:tc>
@@ -29096,7 +29254,19 @@
               <w:rPr>
                 <w:rFonts w:ascii="Courier New" w:hAnsi="Courier New" w:cs="Courier New"/>
               </w:rPr>
-              <w:t>FileInputFormat.</w:t>
+              <w:t>File</w:t>
+            </w:r>
+            <w:r>
+              <w:rPr>
+                <w:rFonts w:ascii="Courier New" w:hAnsi="Courier New" w:cs="Courier New"/>
+              </w:rPr>
+              <w:t>Out</w:t>
+            </w:r>
+            <w:r>
+              <w:rPr>
+                <w:rFonts w:ascii="Courier New" w:hAnsi="Courier New" w:cs="Courier New"/>
+              </w:rPr>
+              <w:t>putFormat.</w:t>
             </w:r>
             <w:r>
               <w:rPr>
@@ -29513,7 +29683,7 @@
       <w:rPr>
         <w:noProof/>
       </w:rPr>
-      <w:t>7</w:t>
+      <w:t>9</w:t>
     </w:r>
     <w:r>
       <w:rPr>
@@ -33333,7 +33503,7 @@
 </file>
 
 <file path=customXml/itemProps1.xml><?xml version="1.0" encoding="utf-8"?>
-<ds:datastoreItem xmlns:ds="http://schemas.openxmlformats.org/officeDocument/2006/customXml" ds:itemID="{1942C600-A146-422E-810D-C7DA385ECAD4}">
+<ds:datastoreItem xmlns:ds="http://schemas.openxmlformats.org/officeDocument/2006/customXml" ds:itemID="{94E23F60-15C9-4F21-AAB3-5182F93E3E1E}">
   <ds:schemaRefs>
     <ds:schemaRef ds:uri="http://schemas.openxmlformats.org/officeDocument/2006/bibliography"/>
   </ds:schemaRefs>

</xml_diff>

<commit_message>
Updating the exam study guide with the work from today. Uploading lecture set #7 Uploading the previous lecture slides so all of them have the slide explanations.
</commit_message>
<xml_diff>
--- a/Exam Study Guide/Exam #1/CS286 - Exam #1 Study Guide.docx
+++ b/Exam Study Guide/Exam #1/CS286 - Exam #1 Study Guide.docx
@@ -1666,7 +1666,21 @@
               <w:rPr>
                 <w:szCs w:val="16"/>
               </w:rPr>
-              <w:t xml:space="preserve"> – Every piece of data and its format is known. Fits in a database.</w:t>
+              <w:t xml:space="preserve"> – </w:t>
+            </w:r>
+            <w:r>
+              <w:rPr>
+                <w:b/>
+                <w:color w:val="FF0000"/>
+                <w:szCs w:val="16"/>
+              </w:rPr>
+              <w:t>Every piece of data and its format is known</w:t>
+            </w:r>
+            <w:r>
+              <w:rPr>
+                <w:szCs w:val="16"/>
+              </w:rPr>
+              <w:t>. Fits in a database.</w:t>
             </w:r>
           </w:p>
           <w:p>
@@ -1727,7 +1741,21 @@
               <w:rPr>
                 <w:szCs w:val="16"/>
               </w:rPr>
-              <w:t xml:space="preserve"> – For some fields, data may not exist and some fields can have different formats.  Not in a typical database but has structure.</w:t>
+              <w:t xml:space="preserve"> – </w:t>
+            </w:r>
+            <w:r>
+              <w:rPr>
+                <w:b/>
+                <w:color w:val="FF0000"/>
+                <w:szCs w:val="16"/>
+              </w:rPr>
+              <w:t>For some fields, data may not exist and some fields can have different formats</w:t>
+            </w:r>
+            <w:r>
+              <w:rPr>
+                <w:szCs w:val="16"/>
+              </w:rPr>
+              <w:t>.  Not in a typical database but has structure.</w:t>
             </w:r>
           </w:p>
           <w:p>
@@ -2594,6 +2622,16 @@
               </w:rPr>
               <w:t>Hadoop File System (HDFS)</w:t>
             </w:r>
+            <w:r>
+              <w:rPr>
+                <w:b/>
+                <w:color w:val="E36C0A"/>
+              </w:rPr>
+              <w:t xml:space="preserve"> </w:t>
+            </w:r>
+            <w:r>
+              <w:t>– Storage level</w:t>
+            </w:r>
           </w:p>
           <w:p>
             <w:pPr>
@@ -2610,6 +2648,16 @@
                 <w:color w:val="E36C0A"/>
               </w:rPr>
               <w:t>MapReduce</w:t>
+            </w:r>
+            <w:r>
+              <w:rPr>
+                <w:b/>
+                <w:color w:val="E36C0A"/>
+              </w:rPr>
+              <w:t xml:space="preserve"> </w:t>
+            </w:r>
+            <w:r>
+              <w:t>– Compute Level</w:t>
             </w:r>
           </w:p>
         </w:tc>
@@ -6442,8 +6490,9 @@
                 <w:color w:val="00B050"/>
                 <w:sz w:val="24"/>
               </w:rPr>
-              <w:t>m</w:t>
-            </w:r>
+              <w:t>mfs</w:t>
+            </w:r>
+            <w:proofErr w:type="spellEnd"/>
             <w:r>
               <w:rPr>
                 <w:rFonts w:ascii="Courier New" w:hAnsi="Courier New" w:cs="Courier New"/>
@@ -6451,16 +6500,6 @@
                 <w:color w:val="00B050"/>
                 <w:sz w:val="24"/>
               </w:rPr>
-              <w:t>fs</w:t>
-            </w:r>
-            <w:proofErr w:type="spellEnd"/>
-            <w:r>
-              <w:rPr>
-                <w:rFonts w:ascii="Courier New" w:hAnsi="Courier New" w:cs="Courier New"/>
-                <w:b/>
-                <w:color w:val="00B050"/>
-                <w:sz w:val="24"/>
-              </w:rPr>
               <w:t xml:space="preserve"> </w:t>
             </w:r>
             <w:r>
@@ -6469,15 +6508,7 @@
                 <w:b/>
                 <w:color w:val="FF0000"/>
               </w:rPr>
-              <w:t>[command]</w:t>
-            </w:r>
-            <w:r>
-              <w:rPr>
-                <w:rFonts w:ascii="Courier New" w:hAnsi="Courier New" w:cs="Courier New"/>
-                <w:b/>
-                <w:color w:val="FF0000"/>
-              </w:rPr>
-              <w:t xml:space="preserve"> [</w:t>
+              <w:t>[command] [</w:t>
             </w:r>
             <w:proofErr w:type="spellStart"/>
             <w:r>
@@ -6536,8 +6567,6 @@
           <w:szCs w:val="6"/>
         </w:rPr>
       </w:pPr>
-      <w:bookmarkStart w:id="0" w:name="_GoBack"/>
-      <w:bookmarkEnd w:id="0"/>
     </w:p>
     <w:p>
       <w:pPr>
@@ -20407,6 +20436,27 @@
               <w:t xml:space="preserve"> argument in the driver.</w:t>
             </w:r>
           </w:p>
+          <w:p>
+            <w:pPr>
+              <w:pStyle w:val="ListParagraph"/>
+              <w:numPr>
+                <w:ilvl w:val="0"/>
+                <w:numId w:val="18"/>
+              </w:numPr>
+            </w:pPr>
+            <w:bookmarkStart w:id="0" w:name="_GoBack"/>
+            <w:r>
+              <w:rPr>
+                <w:b/>
+                <w:color w:val="FF0000"/>
+              </w:rPr>
+              <w:t>-D</w:t>
+            </w:r>
+            <w:bookmarkEnd w:id="0"/>
+            <w:r>
+              <w:t xml:space="preserve"> – Used to specify properties of the Hadoop jar operation.</w:t>
+            </w:r>
+          </w:p>
         </w:tc>
         <w:tc>
           <w:tcPr>
@@ -20751,11 +20801,27 @@
               </w:numPr>
               <w:jc w:val="center"/>
             </w:pPr>
-            <w:r>
-              <w:t xml:space="preserve">MapR </w:t>
-            </w:r>
-            <w:r>
-              <w:t xml:space="preserve">currently </w:t>
+            <w:proofErr w:type="spellStart"/>
+            <w:r>
+              <w:t>MapR</w:t>
+            </w:r>
+            <w:proofErr w:type="spellEnd"/>
+            <w:r>
+              <w:t xml:space="preserve"> </w:t>
+            </w:r>
+            <w:r>
+              <w:rPr>
+                <w:b/>
+                <w:color w:val="00B050"/>
+              </w:rPr>
+              <w:t>3.0.1</w:t>
+            </w:r>
+            <w:r>
+              <w:rPr>
+                <w:b/>
+                <w:color w:val="00B050"/>
+              </w:rPr>
+              <w:t xml:space="preserve"> </w:t>
             </w:r>
             <w:r>
               <w:t xml:space="preserve">ships with version </w:t>
@@ -23962,7 +24028,7 @@
             <w:r>
               <w:rPr>
                 <w:b/>
-                <w:color w:val="FF0000"/>
+                <w:color w:val="00B050"/>
                 <w:sz w:val="20"/>
               </w:rPr>
               <w:t>Interface</w:t>
@@ -28382,10 +28448,7 @@
               <w:contextualSpacing/>
             </w:pPr>
             <w:r>
-              <w:rPr>
-                <w:szCs w:val="22"/>
-              </w:rPr>
-              <w:t>Allows a user to configure and submit a job, control its execution, and query its state.</w:t>
+              <w:t>Wraps up the Map and Reduce classes and submits the job to the cluster.</w:t>
             </w:r>
           </w:p>
           <w:p>
@@ -28403,6 +28466,24 @@
               <w:rPr>
                 <w:szCs w:val="22"/>
               </w:rPr>
+              <w:t>Allows a user to configure and submit a job, control its execution, and query its state.</w:t>
+            </w:r>
+          </w:p>
+          <w:p>
+            <w:pPr>
+              <w:numPr>
+                <w:ilvl w:val="0"/>
+                <w:numId w:val="18"/>
+              </w:numPr>
+              <w:tabs>
+                <w:tab w:val="center" w:pos="5400"/>
+              </w:tabs>
+              <w:contextualSpacing/>
+            </w:pPr>
+            <w:r>
+              <w:rPr>
+                <w:szCs w:val="22"/>
+              </w:rPr>
               <w:t xml:space="preserve">To get a job’s configuration, you use the </w:t>
             </w:r>
             <w:proofErr w:type="spellStart"/>
@@ -28662,6 +28743,14 @@
               </w:rPr>
               <w:t>Example Usage</w:t>
             </w:r>
+            <w:r>
+              <w:rPr>
+                <w:b/>
+                <w:color w:val="0000FF"/>
+                <w:szCs w:val="22"/>
+              </w:rPr>
+              <w:t xml:space="preserve"> #1</w:t>
+            </w:r>
           </w:p>
           <w:p>
             <w:pPr>
@@ -28759,6 +28848,48 @@
                 <w:szCs w:val="14"/>
               </w:rPr>
               <w:t>, “Job1”);</w:t>
+            </w:r>
+          </w:p>
+          <w:p>
+            <w:pPr>
+              <w:tabs>
+                <w:tab w:val="center" w:pos="5400"/>
+              </w:tabs>
+              <w:rPr>
+                <w:rFonts w:ascii="Courier New" w:hAnsi="Courier New" w:cs="Courier New"/>
+                <w:b/>
+                <w:sz w:val="14"/>
+                <w:szCs w:val="14"/>
+              </w:rPr>
+            </w:pPr>
+          </w:p>
+          <w:p>
+            <w:pPr>
+              <w:tabs>
+                <w:tab w:val="center" w:pos="5400"/>
+              </w:tabs>
+              <w:jc w:val="center"/>
+              <w:rPr>
+                <w:b/>
+                <w:color w:val="0000FF"/>
+                <w:szCs w:val="22"/>
+              </w:rPr>
+            </w:pPr>
+            <w:r>
+              <w:rPr>
+                <w:b/>
+                <w:color w:val="0000FF"/>
+                <w:szCs w:val="22"/>
+              </w:rPr>
+              <w:t>Example Usage</w:t>
+            </w:r>
+            <w:r>
+              <w:rPr>
+                <w:b/>
+                <w:color w:val="0000FF"/>
+                <w:szCs w:val="22"/>
+              </w:rPr>
+              <w:t xml:space="preserve"> #2</w:t>
             </w:r>
           </w:p>
           <w:p>
@@ -30399,7 +30530,30 @@
               <w:t xml:space="preserve"> </w:t>
             </w:r>
             <w:r>
-              <w:t>output key(s).</w:t>
+              <w:t>output key(s)</w:t>
+            </w:r>
+            <w:r>
+              <w:t xml:space="preserve"> and the </w:t>
+            </w:r>
+            <w:r>
+              <w:rPr>
+                <w:rFonts w:ascii="Courier New" w:hAnsi="Courier New" w:cs="Courier New"/>
+              </w:rPr>
+              <w:t>Mapper</w:t>
+            </w:r>
+            <w:r>
+              <w:t xml:space="preserve"> if </w:t>
+            </w:r>
+            <w:proofErr w:type="spellStart"/>
+            <w:r>
+              <w:rPr>
+                <w:rFonts w:ascii="Courier New" w:hAnsi="Courier New" w:cs="Courier New"/>
+              </w:rPr>
+              <w:t>setMapOutputKeyClass</w:t>
+            </w:r>
+            <w:proofErr w:type="spellEnd"/>
+            <w:r>
+              <w:t xml:space="preserve"> is not called.</w:t>
             </w:r>
           </w:p>
           <w:p>
@@ -30500,7 +30654,45 @@
               <w:t>r</w:t>
             </w:r>
             <w:r>
-              <w:t xml:space="preserve"> output value(s).</w:t>
+              <w:t xml:space="preserve"> output value(s)</w:t>
+            </w:r>
+            <w:r>
+              <w:t xml:space="preserve"> and the </w:t>
+            </w:r>
+            <w:r>
+              <w:rPr>
+                <w:rFonts w:ascii="Courier New" w:hAnsi="Courier New" w:cs="Courier New"/>
+              </w:rPr>
+              <w:t>Mapper</w:t>
+            </w:r>
+            <w:r>
+              <w:t xml:space="preserve"> if </w:t>
+            </w:r>
+            <w:proofErr w:type="spellStart"/>
+            <w:r>
+              <w:rPr>
+                <w:rFonts w:ascii="Courier New" w:hAnsi="Courier New" w:cs="Courier New"/>
+              </w:rPr>
+              <w:t>setMapOutput</w:t>
+            </w:r>
+            <w:r>
+              <w:rPr>
+                <w:rFonts w:ascii="Courier New" w:hAnsi="Courier New" w:cs="Courier New"/>
+              </w:rPr>
+              <w:t>Value</w:t>
+            </w:r>
+            <w:r>
+              <w:rPr>
+                <w:rFonts w:ascii="Courier New" w:hAnsi="Courier New" w:cs="Courier New"/>
+              </w:rPr>
+              <w:t>Class</w:t>
+            </w:r>
+            <w:proofErr w:type="spellEnd"/>
+            <w:r>
+              <w:t xml:space="preserve"> is not called</w:t>
+            </w:r>
+            <w:r>
+              <w:t>.</w:t>
             </w:r>
           </w:p>
         </w:tc>
@@ -32914,7 +33106,7 @@
       <w:rPr>
         <w:noProof/>
       </w:rPr>
-      <w:t>3</w:t>
+      <w:t>6</w:t>
     </w:r>
     <w:r>
       <w:rPr>
@@ -36732,7 +36924,7 @@
 </file>
 
 <file path=customXml/itemProps1.xml><?xml version="1.0" encoding="utf-8"?>
-<ds:datastoreItem xmlns:ds="http://schemas.openxmlformats.org/officeDocument/2006/customXml" ds:itemID="{D05E90C3-BD3D-43E5-B54D-063EBEDB86EA}">
+<ds:datastoreItem xmlns:ds="http://schemas.openxmlformats.org/officeDocument/2006/customXml" ds:itemID="{DB8542E8-5E53-4597-B476-B54160006478}">
   <ds:schemaRefs>
     <ds:schemaRef ds:uri="http://schemas.openxmlformats.org/officeDocument/2006/bibliography"/>
   </ds:schemaRefs>

</xml_diff>

<commit_message>
Uploading study guide up to slide #29 in lecture #7.
</commit_message>
<xml_diff>
--- a/Exam Study Guide/Exam #1/CS286 - Exam #1 Study Guide.docx
+++ b/Exam Study Guide/Exam #1/CS286 - Exam #1 Study Guide.docx
@@ -4685,23 +4685,13 @@
             <w:r>
               <w:t>Must use the command “</w:t>
             </w:r>
-            <w:proofErr w:type="spellStart"/>
             <w:r>
               <w:rPr>
                 <w:rFonts w:ascii="Courier New" w:hAnsi="Courier New" w:cs="Courier New"/>
                 <w:b/>
                 <w:color w:val="FF0000"/>
               </w:rPr>
-              <w:t>hadoop</w:t>
-            </w:r>
-            <w:proofErr w:type="spellEnd"/>
-            <w:r>
-              <w:rPr>
-                <w:rFonts w:ascii="Courier New" w:hAnsi="Courier New" w:cs="Courier New"/>
-                <w:b/>
-                <w:color w:val="FF0000"/>
-              </w:rPr>
-              <w:t xml:space="preserve"> fs</w:t>
+              <w:t>hadoop fs</w:t>
             </w:r>
             <w:r>
               <w:t>” to access the data.</w:t>
@@ -6140,30 +6130,77 @@
               </w:rPr>
               <w:t>“</w:t>
             </w:r>
+            <w:r>
+              <w:rPr>
+                <w:rFonts w:ascii="Courier New" w:hAnsi="Courier New" w:cs="Courier New"/>
+                <w:b/>
+                <w:color w:val="0000FF"/>
+              </w:rPr>
+              <w:t>hadoop fs</w:t>
+            </w:r>
+            <w:r>
+              <w:rPr>
+                <w:b/>
+                <w:color w:val="0000FF"/>
+              </w:rPr>
+              <w:t>” Command Line Interface (CLI)</w:t>
+            </w:r>
+          </w:p>
+          <w:p/>
+          <w:p>
+            <w:pPr>
+              <w:rPr>
+                <w:b/>
+                <w:color w:val="00B050"/>
+              </w:rPr>
+            </w:pPr>
+            <w:r>
+              <w:rPr>
+                <w:b/>
+                <w:color w:val="00B050"/>
+              </w:rPr>
+              <w:t>Format:</w:t>
+            </w:r>
+          </w:p>
+          <w:p>
+            <w:pPr>
+              <w:jc w:val="center"/>
+              <w:rPr>
+                <w:rFonts w:ascii="Courier New" w:hAnsi="Courier New" w:cs="Courier New"/>
+              </w:rPr>
+            </w:pPr>
+            <w:r>
+              <w:rPr>
+                <w:rFonts w:ascii="Courier New" w:hAnsi="Courier New" w:cs="Courier New"/>
+              </w:rPr>
+              <w:t xml:space="preserve">hadoop fs </w:t>
+            </w:r>
+            <w:r>
+              <w:rPr>
+                <w:rFonts w:ascii="Courier New" w:hAnsi="Courier New" w:cs="Courier New"/>
+                <w:b/>
+              </w:rPr>
+              <w:t>-</w:t>
+            </w:r>
+            <w:r>
+              <w:rPr>
+                <w:rFonts w:ascii="Courier New" w:hAnsi="Courier New" w:cs="Courier New"/>
+              </w:rPr>
+              <w:t>&lt;command&gt; [</w:t>
+            </w:r>
             <w:proofErr w:type="spellStart"/>
             <w:r>
               <w:rPr>
                 <w:rFonts w:ascii="Courier New" w:hAnsi="Courier New" w:cs="Courier New"/>
-                <w:b/>
-                <w:color w:val="0000FF"/>
-              </w:rPr>
-              <w:t>hadoop</w:t>
+              </w:rPr>
+              <w:t>args</w:t>
             </w:r>
             <w:proofErr w:type="spellEnd"/>
             <w:r>
               <w:rPr>
                 <w:rFonts w:ascii="Courier New" w:hAnsi="Courier New" w:cs="Courier New"/>
-                <w:b/>
-                <w:color w:val="0000FF"/>
-              </w:rPr>
-              <w:t xml:space="preserve"> fs</w:t>
-            </w:r>
-            <w:r>
-              <w:rPr>
-                <w:b/>
-                <w:color w:val="0000FF"/>
-              </w:rPr>
-              <w:t>” Command Line Interface (CLI)</w:t>
+              </w:rPr>
+              <w:t>]</w:t>
             </w:r>
           </w:p>
           <w:p/>
@@ -6171,15 +6208,13 @@
             <w:pPr>
               <w:rPr>
                 <w:b/>
-                <w:color w:val="00B050"/>
-              </w:rPr>
-            </w:pPr>
-            <w:r>
-              <w:rPr>
-                <w:b/>
-                <w:color w:val="00B050"/>
-              </w:rPr>
-              <w:t>Format:</w:t>
+              </w:rPr>
+            </w:pPr>
+            <w:r>
+              <w:rPr>
+                <w:b/>
+              </w:rPr>
+              <w:t>Examples:</w:t>
             </w:r>
           </w:p>
           <w:p>
@@ -6187,63 +6222,46 @@
               <w:jc w:val="center"/>
               <w:rPr>
                 <w:rFonts w:ascii="Courier New" w:hAnsi="Courier New" w:cs="Courier New"/>
-              </w:rPr>
-            </w:pPr>
+                <w:b/>
+                <w:color w:val="E36C0A" w:themeColor="accent6" w:themeShade="BF"/>
+              </w:rPr>
+            </w:pPr>
+            <w:r>
+              <w:rPr>
+                <w:rFonts w:ascii="Courier New" w:hAnsi="Courier New" w:cs="Courier New"/>
+                <w:b/>
+                <w:color w:val="E36C0A" w:themeColor="accent6" w:themeShade="BF"/>
+              </w:rPr>
+              <w:t>hadoop fs -</w:t>
+            </w:r>
             <w:proofErr w:type="spellStart"/>
             <w:r>
               <w:rPr>
                 <w:rFonts w:ascii="Courier New" w:hAnsi="Courier New" w:cs="Courier New"/>
-              </w:rPr>
-              <w:t>hadoop</w:t>
+                <w:b/>
+                <w:color w:val="E36C0A" w:themeColor="accent6" w:themeShade="BF"/>
+              </w:rPr>
+              <w:t>mkdir</w:t>
             </w:r>
             <w:proofErr w:type="spellEnd"/>
             <w:r>
               <w:rPr>
                 <w:rFonts w:ascii="Courier New" w:hAnsi="Courier New" w:cs="Courier New"/>
-              </w:rPr>
-              <w:t xml:space="preserve"> fs </w:t>
-            </w:r>
-            <w:r>
-              <w:rPr>
-                <w:rFonts w:ascii="Courier New" w:hAnsi="Courier New" w:cs="Courier New"/>
-                <w:b/>
-              </w:rPr>
-              <w:t>-</w:t>
-            </w:r>
-            <w:r>
-              <w:rPr>
-                <w:rFonts w:ascii="Courier New" w:hAnsi="Courier New" w:cs="Courier New"/>
-              </w:rPr>
-              <w:t>&lt;command&gt; [</w:t>
+                <w:b/>
+                <w:color w:val="E36C0A" w:themeColor="accent6" w:themeShade="BF"/>
+              </w:rPr>
+              <w:t xml:space="preserve"> </w:t>
             </w:r>
             <w:proofErr w:type="spellStart"/>
             <w:r>
               <w:rPr>
                 <w:rFonts w:ascii="Courier New" w:hAnsi="Courier New" w:cs="Courier New"/>
-              </w:rPr>
-              <w:t>args</w:t>
+                <w:b/>
+                <w:color w:val="E36C0A" w:themeColor="accent6" w:themeShade="BF"/>
+              </w:rPr>
+              <w:t>newDirectory</w:t>
             </w:r>
             <w:proofErr w:type="spellEnd"/>
-            <w:r>
-              <w:rPr>
-                <w:rFonts w:ascii="Courier New" w:hAnsi="Courier New" w:cs="Courier New"/>
-              </w:rPr>
-              <w:t>]</w:t>
-            </w:r>
-          </w:p>
-          <w:p/>
-          <w:p>
-            <w:pPr>
-              <w:rPr>
-                <w:b/>
-              </w:rPr>
-            </w:pPr>
-            <w:r>
-              <w:rPr>
-                <w:b/>
-              </w:rPr>
-              <w:t>Examples:</w:t>
-            </w:r>
           </w:p>
           <w:p>
             <w:pPr>
@@ -6254,6 +6272,24 @@
                 <w:color w:val="E36C0A" w:themeColor="accent6" w:themeShade="BF"/>
               </w:rPr>
             </w:pPr>
+          </w:p>
+          <w:p>
+            <w:pPr>
+              <w:jc w:val="center"/>
+              <w:rPr>
+                <w:rFonts w:ascii="Courier New" w:hAnsi="Courier New" w:cs="Courier New"/>
+                <w:b/>
+                <w:color w:val="E36C0A" w:themeColor="accent6" w:themeShade="BF"/>
+              </w:rPr>
+            </w:pPr>
+            <w:r>
+              <w:rPr>
+                <w:rFonts w:ascii="Courier New" w:hAnsi="Courier New" w:cs="Courier New"/>
+                <w:b/>
+                <w:color w:val="E36C0A" w:themeColor="accent6" w:themeShade="BF"/>
+              </w:rPr>
+              <w:t>hadoop fs –</w:t>
+            </w:r>
             <w:proofErr w:type="spellStart"/>
             <w:r>
               <w:rPr>
@@ -6261,7 +6297,7 @@
                 <w:b/>
                 <w:color w:val="E36C0A" w:themeColor="accent6" w:themeShade="BF"/>
               </w:rPr>
-              <w:t>hadoop</w:t>
+              <w:t>rm</w:t>
             </w:r>
             <w:proofErr w:type="spellEnd"/>
             <w:r>
@@ -6270,133 +6306,41 @@
                 <w:b/>
                 <w:color w:val="E36C0A" w:themeColor="accent6" w:themeShade="BF"/>
               </w:rPr>
-              <w:t xml:space="preserve"> fs -</w:t>
-            </w:r>
-            <w:proofErr w:type="spellStart"/>
-            <w:r>
-              <w:rPr>
-                <w:rFonts w:ascii="Courier New" w:hAnsi="Courier New" w:cs="Courier New"/>
-                <w:b/>
-                <w:color w:val="E36C0A" w:themeColor="accent6" w:themeShade="BF"/>
-              </w:rPr>
-              <w:t>mkdir</w:t>
-            </w:r>
-            <w:proofErr w:type="spellEnd"/>
-            <w:r>
-              <w:rPr>
-                <w:rFonts w:ascii="Courier New" w:hAnsi="Courier New" w:cs="Courier New"/>
-                <w:b/>
-                <w:color w:val="E36C0A" w:themeColor="accent6" w:themeShade="BF"/>
-              </w:rPr>
+              <w:t xml:space="preserve"> my_file.txt</w:t>
+            </w:r>
+          </w:p>
+          <w:p>
+            <w:r>
               <w:t xml:space="preserve"> </w:t>
             </w:r>
-            <w:proofErr w:type="spellStart"/>
-            <w:r>
-              <w:rPr>
-                <w:rFonts w:ascii="Courier New" w:hAnsi="Courier New" w:cs="Courier New"/>
-                <w:b/>
-                <w:color w:val="E36C0A" w:themeColor="accent6" w:themeShade="BF"/>
-              </w:rPr>
-              <w:t>newDirectory</w:t>
-            </w:r>
-            <w:proofErr w:type="spellEnd"/>
+          </w:p>
+          <w:p>
+            <w:pPr>
+              <w:rPr>
+                <w:b/>
+                <w:color w:val="FF0000"/>
+              </w:rPr>
+            </w:pPr>
+            <w:r>
+              <w:rPr>
+                <w:b/>
+                <w:color w:val="FF0000"/>
+              </w:rPr>
+              <w:t xml:space="preserve">Not Supported Command: </w:t>
+            </w:r>
           </w:p>
           <w:p>
             <w:pPr>
               <w:jc w:val="center"/>
               <w:rPr>
                 <w:rFonts w:ascii="Courier New" w:hAnsi="Courier New" w:cs="Courier New"/>
-                <w:b/>
-                <w:color w:val="E36C0A" w:themeColor="accent6" w:themeShade="BF"/>
-              </w:rPr>
-            </w:pPr>
-          </w:p>
-          <w:p>
-            <w:pPr>
-              <w:jc w:val="center"/>
-              <w:rPr>
-                <w:rFonts w:ascii="Courier New" w:hAnsi="Courier New" w:cs="Courier New"/>
-                <w:b/>
-                <w:color w:val="E36C0A" w:themeColor="accent6" w:themeShade="BF"/>
-              </w:rPr>
-            </w:pPr>
-            <w:proofErr w:type="spellStart"/>
-            <w:r>
-              <w:rPr>
-                <w:rFonts w:ascii="Courier New" w:hAnsi="Courier New" w:cs="Courier New"/>
-                <w:b/>
-                <w:color w:val="E36C0A" w:themeColor="accent6" w:themeShade="BF"/>
-              </w:rPr>
-              <w:t>hadoop</w:t>
-            </w:r>
-            <w:proofErr w:type="spellEnd"/>
-            <w:r>
-              <w:rPr>
-                <w:rFonts w:ascii="Courier New" w:hAnsi="Courier New" w:cs="Courier New"/>
-                <w:b/>
-                <w:color w:val="E36C0A" w:themeColor="accent6" w:themeShade="BF"/>
-              </w:rPr>
-              <w:t xml:space="preserve"> fs –</w:t>
-            </w:r>
-            <w:proofErr w:type="spellStart"/>
-            <w:r>
-              <w:rPr>
-                <w:rFonts w:ascii="Courier New" w:hAnsi="Courier New" w:cs="Courier New"/>
-                <w:b/>
-                <w:color w:val="E36C0A" w:themeColor="accent6" w:themeShade="BF"/>
-              </w:rPr>
-              <w:t>rm</w:t>
-            </w:r>
-            <w:proofErr w:type="spellEnd"/>
-            <w:r>
-              <w:rPr>
-                <w:rFonts w:ascii="Courier New" w:hAnsi="Courier New" w:cs="Courier New"/>
-                <w:b/>
-                <w:color w:val="E36C0A" w:themeColor="accent6" w:themeShade="BF"/>
-              </w:rPr>
-              <w:t xml:space="preserve"> my_file.txt</w:t>
-            </w:r>
-          </w:p>
-          <w:p>
-            <w:r>
-              <w:t xml:space="preserve"> </w:t>
-            </w:r>
-          </w:p>
-          <w:p>
-            <w:pPr>
-              <w:rPr>
-                <w:b/>
-                <w:color w:val="FF0000"/>
-              </w:rPr>
-            </w:pPr>
-            <w:r>
-              <w:rPr>
-                <w:b/>
-                <w:color w:val="FF0000"/>
-              </w:rPr>
-              <w:t xml:space="preserve">Not Supported Command: </w:t>
-            </w:r>
-          </w:p>
-          <w:p>
-            <w:pPr>
-              <w:jc w:val="center"/>
-              <w:rPr>
-                <w:rFonts w:ascii="Courier New" w:hAnsi="Courier New" w:cs="Courier New"/>
-              </w:rPr>
-            </w:pPr>
-            <w:proofErr w:type="spellStart"/>
-            <w:r>
-              <w:rPr>
-                <w:rFonts w:ascii="Courier New" w:hAnsi="Courier New" w:cs="Courier New"/>
-              </w:rPr>
-              <w:t>hadoop</w:t>
-            </w:r>
-            <w:proofErr w:type="spellEnd"/>
-            <w:r>
-              <w:rPr>
-                <w:rFonts w:ascii="Courier New" w:hAnsi="Courier New" w:cs="Courier New"/>
-              </w:rPr>
-              <w:t xml:space="preserve"> fs –cd …</w:t>
+              </w:rPr>
+            </w:pPr>
+            <w:r>
+              <w:rPr>
+                <w:rFonts w:ascii="Courier New" w:hAnsi="Courier New" w:cs="Courier New"/>
+              </w:rPr>
+              <w:t>hadoop fs –cd …</w:t>
             </w:r>
           </w:p>
           <w:p>
@@ -6464,23 +6408,13 @@
                 <w:b/>
               </w:rPr>
             </w:pPr>
-            <w:proofErr w:type="spellStart"/>
             <w:r>
               <w:rPr>
                 <w:rFonts w:ascii="Courier New" w:hAnsi="Courier New" w:cs="Courier New"/>
                 <w:b/>
                 <w:color w:val="FF0000"/>
               </w:rPr>
-              <w:t>hadoop</w:t>
-            </w:r>
-            <w:proofErr w:type="spellEnd"/>
-            <w:r>
-              <w:rPr>
-                <w:rFonts w:ascii="Courier New" w:hAnsi="Courier New" w:cs="Courier New"/>
-                <w:b/>
-                <w:color w:val="FF0000"/>
-              </w:rPr>
-              <w:t xml:space="preserve"> </w:t>
+              <w:t xml:space="preserve">hadoop </w:t>
             </w:r>
             <w:proofErr w:type="spellStart"/>
             <w:r>
@@ -6539,19 +6473,11 @@
             <w:r>
               <w:t xml:space="preserve">Performs MapR-FS operations similar to </w:t>
             </w:r>
-            <w:proofErr w:type="spellStart"/>
-            <w:r>
-              <w:rPr>
-                <w:rFonts w:ascii="Courier New" w:hAnsi="Courier New" w:cs="Courier New"/>
-              </w:rPr>
-              <w:t>hadoop</w:t>
-            </w:r>
-            <w:proofErr w:type="spellEnd"/>
-            <w:r>
-              <w:rPr>
-                <w:rFonts w:ascii="Courier New" w:hAnsi="Courier New" w:cs="Courier New"/>
-              </w:rPr>
-              <w:t xml:space="preserve"> fs</w:t>
+            <w:r>
+              <w:rPr>
+                <w:rFonts w:ascii="Courier New" w:hAnsi="Courier New" w:cs="Courier New"/>
+              </w:rPr>
+              <w:t>hadoop fs</w:t>
             </w:r>
             <w:r>
               <w:t>.</w:t>
@@ -19001,15 +18927,7 @@
             </w:r>
             <w:proofErr w:type="spellEnd"/>
             <w:r>
-              <w:t>/</w:t>
-            </w:r>
-            <w:proofErr w:type="spellStart"/>
-            <w:r>
-              <w:t>hadoop</w:t>
-            </w:r>
-            <w:proofErr w:type="spellEnd"/>
-            <w:r>
-              <w:t>/Hadoop-0.20.2</w:t>
+              <w:t>/hadoop/Hadoop-0.20.2</w:t>
             </w:r>
           </w:p>
           <w:p>
@@ -19466,7 +19384,6 @@
               </w:rPr>
               <w:t xml:space="preserve">Makes it easier to run MapReduce applications from the </w:t>
             </w:r>
-            <w:proofErr w:type="spellStart"/>
             <w:r>
               <w:rPr>
                 <w:rFonts w:ascii="Courier New" w:hAnsi="Courier New" w:cs="Courier New"/>
@@ -19483,7 +19400,6 @@
               </w:rPr>
               <w:t>adoop</w:t>
             </w:r>
-            <w:proofErr w:type="spellEnd"/>
             <w:r>
               <w:rPr>
                 <w:b/>
@@ -20268,7 +20184,6 @@
                 <w:sz w:val="20"/>
               </w:rPr>
             </w:pPr>
-            <w:proofErr w:type="spellStart"/>
             <w:r>
               <w:rPr>
                 <w:rFonts w:ascii="Courier New" w:hAnsi="Courier New" w:cs="Courier New"/>
@@ -20276,17 +20191,7 @@
                 <w:color w:val="0000FF"/>
                 <w:sz w:val="20"/>
               </w:rPr>
-              <w:t>hadoop</w:t>
-            </w:r>
-            <w:proofErr w:type="spellEnd"/>
-            <w:r>
-              <w:rPr>
-                <w:rFonts w:ascii="Courier New" w:hAnsi="Courier New" w:cs="Courier New"/>
-                <w:b/>
-                <w:color w:val="0000FF"/>
-                <w:sz w:val="20"/>
-              </w:rPr>
-              <w:t xml:space="preserve"> jar</w:t>
+              <w:t>hadoop jar</w:t>
             </w:r>
           </w:p>
           <w:p>
@@ -20324,19 +20229,11 @@
                 <w:b/>
               </w:rPr>
             </w:pPr>
-            <w:proofErr w:type="spellStart"/>
-            <w:r>
-              <w:rPr>
-                <w:b/>
-              </w:rPr>
-              <w:t>hadoop</w:t>
-            </w:r>
-            <w:proofErr w:type="spellEnd"/>
-            <w:r>
-              <w:rPr>
-                <w:b/>
-              </w:rPr>
-              <w:t xml:space="preserve"> jar &lt;</w:t>
+            <w:r>
+              <w:rPr>
+                <w:b/>
+              </w:rPr>
+              <w:t>hadoop jar &lt;</w:t>
             </w:r>
             <w:proofErr w:type="spellStart"/>
             <w:r>
@@ -20510,7 +20407,6 @@
                 <w:sz w:val="20"/>
               </w:rPr>
             </w:pPr>
-            <w:proofErr w:type="spellStart"/>
             <w:r>
               <w:rPr>
                 <w:rFonts w:ascii="Courier New" w:hAnsi="Courier New" w:cs="Courier New"/>
@@ -20518,17 +20414,7 @@
                 <w:color w:val="0000FF"/>
                 <w:sz w:val="20"/>
               </w:rPr>
-              <w:t>hadoop</w:t>
-            </w:r>
-            <w:proofErr w:type="spellEnd"/>
-            <w:r>
-              <w:rPr>
-                <w:rFonts w:ascii="Courier New" w:hAnsi="Courier New" w:cs="Courier New"/>
-                <w:b/>
-                <w:color w:val="0000FF"/>
-                <w:sz w:val="20"/>
-              </w:rPr>
-              <w:t xml:space="preserve"> fs</w:t>
+              <w:t>hadoop fs</w:t>
             </w:r>
           </w:p>
           <w:p>
@@ -20566,19 +20452,11 @@
                 <w:b/>
               </w:rPr>
             </w:pPr>
-            <w:proofErr w:type="spellStart"/>
-            <w:r>
-              <w:rPr>
-                <w:b/>
-              </w:rPr>
-              <w:t>hadoop</w:t>
-            </w:r>
-            <w:proofErr w:type="spellEnd"/>
-            <w:r>
-              <w:rPr>
-                <w:b/>
-              </w:rPr>
-              <w:t xml:space="preserve"> fs </w:t>
+            <w:r>
+              <w:rPr>
+                <w:b/>
+              </w:rPr>
+              <w:t xml:space="preserve">hadoop fs </w:t>
             </w:r>
             <w:r>
               <w:rPr>
@@ -20895,15 +20773,7 @@
             </w:r>
             <w:proofErr w:type="spellEnd"/>
             <w:r>
-              <w:t>/</w:t>
-            </w:r>
-            <w:proofErr w:type="spellStart"/>
-            <w:r>
-              <w:t>hadoop</w:t>
-            </w:r>
-            <w:proofErr w:type="spellEnd"/>
-            <w:r>
-              <w:t>/hadoop-0.20.2</w:t>
+              <w:t>/hadoop/hadoop-0.20.2</w:t>
             </w:r>
           </w:p>
         </w:tc>
@@ -35385,13 +35255,8 @@
             <w:r>
               <w:t xml:space="preserve">, </w:t>
             </w:r>
-            <w:proofErr w:type="spellStart"/>
-            <w:r>
-              <w:t>hadoop</w:t>
-            </w:r>
-            <w:proofErr w:type="spellEnd"/>
-            <w:r>
-              <w:t xml:space="preserve"> -classic</w:t>
+            <w:r>
+              <w:t>hadoop -classic</w:t>
             </w:r>
           </w:p>
         </w:tc>
@@ -35884,19 +35749,11 @@
                 <w:rFonts w:ascii="Courier New" w:hAnsi="Courier New" w:cs="Courier New"/>
               </w:rPr>
             </w:pPr>
-            <w:proofErr w:type="spellStart"/>
-            <w:r>
-              <w:rPr>
-                <w:rFonts w:ascii="Courier New" w:hAnsi="Courier New" w:cs="Courier New"/>
-              </w:rPr>
-              <w:t>hadoop</w:t>
-            </w:r>
-            <w:proofErr w:type="spellEnd"/>
-            <w:r>
-              <w:rPr>
-                <w:rFonts w:ascii="Courier New" w:hAnsi="Courier New" w:cs="Courier New"/>
-              </w:rPr>
-              <w:t xml:space="preserve"> job …</w:t>
+            <w:r>
+              <w:rPr>
+                <w:rFonts w:ascii="Courier New" w:hAnsi="Courier New" w:cs="Courier New"/>
+              </w:rPr>
+              <w:t>hadoop job …</w:t>
             </w:r>
           </w:p>
           <w:p>
@@ -36359,21 +36216,12 @@
                 <w:b/>
               </w:rPr>
             </w:pPr>
-            <w:proofErr w:type="spellStart"/>
-            <w:r>
-              <w:rPr>
-                <w:rFonts w:ascii="Courier New" w:hAnsi="Courier New" w:cs="Courier New"/>
-                <w:b/>
-              </w:rPr>
-              <w:t>hadoop</w:t>
-            </w:r>
-            <w:proofErr w:type="spellEnd"/>
-            <w:r>
-              <w:rPr>
-                <w:rFonts w:ascii="Courier New" w:hAnsi="Courier New" w:cs="Courier New"/>
-                <w:b/>
-              </w:rPr>
-              <w:t xml:space="preserve"> job -list</w:t>
+            <w:r>
+              <w:rPr>
+                <w:rFonts w:ascii="Courier New" w:hAnsi="Courier New" w:cs="Courier New"/>
+                <w:b/>
+              </w:rPr>
+              <w:t>hadoop job -list</w:t>
             </w:r>
           </w:p>
         </w:tc>
@@ -36745,21 +36593,12 @@
                 <w:color w:val="0000FF"/>
               </w:rPr>
             </w:pPr>
-            <w:proofErr w:type="spellStart"/>
-            <w:r>
-              <w:rPr>
-                <w:rFonts w:ascii="Courier New" w:hAnsi="Courier New" w:cs="Courier New"/>
-                <w:b/>
-              </w:rPr>
-              <w:t>hadoop</w:t>
-            </w:r>
-            <w:proofErr w:type="spellEnd"/>
-            <w:r>
-              <w:rPr>
-                <w:rFonts w:ascii="Courier New" w:hAnsi="Courier New" w:cs="Courier New"/>
-                <w:b/>
-              </w:rPr>
-              <w:t xml:space="preserve"> </w:t>
+            <w:r>
+              <w:rPr>
+                <w:rFonts w:ascii="Courier New" w:hAnsi="Courier New" w:cs="Courier New"/>
+                <w:b/>
+              </w:rPr>
+              <w:t xml:space="preserve">hadoop </w:t>
             </w:r>
             <w:r>
               <w:rPr>
@@ -36930,21 +36769,12 @@
                 <w:b/>
               </w:rPr>
             </w:pPr>
-            <w:proofErr w:type="spellStart"/>
-            <w:r>
-              <w:rPr>
-                <w:rFonts w:ascii="Courier New" w:hAnsi="Courier New" w:cs="Courier New"/>
-                <w:b/>
-              </w:rPr>
-              <w:t>hadoop</w:t>
-            </w:r>
-            <w:proofErr w:type="spellEnd"/>
-            <w:r>
-              <w:rPr>
-                <w:rFonts w:ascii="Courier New" w:hAnsi="Courier New" w:cs="Courier New"/>
-                <w:b/>
-              </w:rPr>
-              <w:t xml:space="preserve"> job –kill </w:t>
+            <w:r>
+              <w:rPr>
+                <w:rFonts w:ascii="Courier New" w:hAnsi="Courier New" w:cs="Courier New"/>
+                <w:b/>
+              </w:rPr>
+              <w:t xml:space="preserve">hadoop job –kill </w:t>
             </w:r>
             <w:proofErr w:type="spellStart"/>
             <w:r>
@@ -37050,14 +36880,565 @@
           <w:szCs w:val="6"/>
         </w:rPr>
       </w:pPr>
-      <w:bookmarkStart w:id="0" w:name="_GoBack"/>
-      <w:bookmarkEnd w:id="0"/>
     </w:p>
     <w:p>
       <w:pPr>
         <w:rPr>
           <w:sz w:val="8"/>
           <w:szCs w:val="8"/>
+        </w:rPr>
+      </w:pPr>
+    </w:p>
+    <w:p>
+      <w:pPr>
+        <w:jc w:val="center"/>
+        <w:rPr>
+          <w:b/>
+          <w:sz w:val="24"/>
+        </w:rPr>
+      </w:pPr>
+      <w:r>
+        <w:rPr>
+          <w:b/>
+          <w:sz w:val="24"/>
+        </w:rPr>
+        <w:t>Modifying Job Priority in MRV1</w:t>
+      </w:r>
+    </w:p>
+    <w:p>
+      <w:pPr>
+        <w:tabs>
+          <w:tab w:val="center" w:pos="5400"/>
+        </w:tabs>
+        <w:rPr>
+          <w:sz w:val="6"/>
+          <w:szCs w:val="6"/>
+        </w:rPr>
+      </w:pPr>
+      <w:r>
+        <w:rPr>
+          <w:sz w:val="6"/>
+          <w:szCs w:val="6"/>
+        </w:rPr>
+        <w:tab/>
+      </w:r>
+    </w:p>
+    <w:tbl>
+      <w:tblPr>
+        <w:tblStyle w:val="TableGrid"/>
+        <w:tblW w:w="11376" w:type="dxa"/>
+        <w:jc w:val="center"/>
+        <w:tblLayout w:type="fixed"/>
+        <w:tblLook w:val="04A0" w:firstRow="1" w:lastRow="0" w:firstColumn="1" w:lastColumn="0" w:noHBand="0" w:noVBand="1"/>
+      </w:tblPr>
+      <w:tblGrid>
+        <w:gridCol w:w="3348"/>
+        <w:gridCol w:w="3510"/>
+        <w:gridCol w:w="4518"/>
+      </w:tblGrid>
+      <w:tr>
+        <w:trPr>
+          <w:trHeight w:val="143"/>
+          <w:jc w:val="center"/>
+        </w:trPr>
+        <w:tc>
+          <w:tcPr>
+            <w:tcW w:w="3348" w:type="dxa"/>
+            <w:vAlign w:val="center"/>
+          </w:tcPr>
+          <w:p>
+            <w:pPr>
+              <w:tabs>
+                <w:tab w:val="center" w:pos="5400"/>
+              </w:tabs>
+              <w:jc w:val="center"/>
+              <w:rPr>
+                <w:b/>
+                <w:color w:val="0000FF"/>
+                <w:szCs w:val="22"/>
+              </w:rPr>
+            </w:pPr>
+            <w:r>
+              <w:rPr>
+                <w:b/>
+                <w:color w:val="0000FF"/>
+                <w:szCs w:val="22"/>
+              </w:rPr>
+              <w:t>Using the Job API</w:t>
+            </w:r>
+          </w:p>
+          <w:p>
+            <w:pPr>
+              <w:tabs>
+                <w:tab w:val="center" w:pos="5400"/>
+              </w:tabs>
+              <w:jc w:val="center"/>
+              <w:rPr>
+                <w:sz w:val="12"/>
+                <w:szCs w:val="12"/>
+              </w:rPr>
+            </w:pPr>
+          </w:p>
+          <w:p>
+            <w:pPr>
+              <w:tabs>
+                <w:tab w:val="center" w:pos="5400"/>
+              </w:tabs>
+            </w:pPr>
+            <w:r>
+              <w:t xml:space="preserve">Configuration </w:t>
+            </w:r>
+            <w:proofErr w:type="spellStart"/>
+            <w:r>
+              <w:t>conf</w:t>
+            </w:r>
+            <w:proofErr w:type="spellEnd"/>
+            <w:r>
+              <w:t xml:space="preserve"> = </w:t>
+            </w:r>
+            <w:r>
+              <w:rPr>
+                <w:color w:val="0070C0"/>
+                <w14:textFill>
+                  <w14:solidFill>
+                    <w14:srgbClr w14:val="0070C0">
+                      <w14:lumMod w14:val="75000"/>
+                    </w14:srgbClr>
+                  </w14:solidFill>
+                </w14:textFill>
+              </w:rPr>
+              <w:t>new</w:t>
+            </w:r>
+            <w:r>
+              <w:t xml:space="preserve"> Configuration();</w:t>
+            </w:r>
+          </w:p>
+          <w:p>
+            <w:pPr>
+              <w:tabs>
+                <w:tab w:val="center" w:pos="5400"/>
+              </w:tabs>
+            </w:pPr>
+            <w:proofErr w:type="spellStart"/>
+            <w:r>
+              <w:t>conf.</w:t>
+            </w:r>
+            <w:r>
+              <w:rPr>
+                <w:color w:val="E36C0A" w:themeColor="accent6" w:themeShade="BF"/>
+              </w:rPr>
+              <w:t>set</w:t>
+            </w:r>
+            <w:proofErr w:type="spellEnd"/>
+            <w:r>
+              <w:t>(“</w:t>
+            </w:r>
+            <w:proofErr w:type="spellStart"/>
+            <w:r>
+              <w:t>mapred.job</w:t>
+            </w:r>
+            <w:r>
+              <w:t>.</w:t>
+            </w:r>
+            <w:r>
+              <w:t>priority</w:t>
+            </w:r>
+            <w:proofErr w:type="spellEnd"/>
+            <w:r>
+              <w:t>”, “VERY_HIGH”);</w:t>
+            </w:r>
+          </w:p>
+          <w:p>
+            <w:pPr>
+              <w:tabs>
+                <w:tab w:val="center" w:pos="5400"/>
+              </w:tabs>
+              <w:rPr>
+                <w:color w:val="E36C0A" w:themeColor="accent6" w:themeShade="BF"/>
+              </w:rPr>
+            </w:pPr>
+            <w:r>
+              <w:t xml:space="preserve">Job </w:t>
+            </w:r>
+            <w:proofErr w:type="spellStart"/>
+            <w:r>
+              <w:t>job</w:t>
+            </w:r>
+            <w:proofErr w:type="spellEnd"/>
+            <w:r>
+              <w:t xml:space="preserve"> = </w:t>
+            </w:r>
+            <w:r>
+              <w:rPr>
+                <w:color w:val="0070C0"/>
+              </w:rPr>
+              <w:t>new</w:t>
+            </w:r>
+            <w:r>
+              <w:t xml:space="preserve"> Job(</w:t>
+            </w:r>
+            <w:proofErr w:type="spellStart"/>
+            <w:r>
+              <w:t>conf</w:t>
+            </w:r>
+            <w:proofErr w:type="spellEnd"/>
+            <w:r>
+              <w:t>, “</w:t>
+            </w:r>
+            <w:proofErr w:type="spellStart"/>
+            <w:r>
+              <w:t>JobName</w:t>
+            </w:r>
+            <w:proofErr w:type="spellEnd"/>
+            <w:r>
+              <w:t>”);</w:t>
+            </w:r>
+          </w:p>
+        </w:tc>
+        <w:tc>
+          <w:tcPr>
+            <w:tcW w:w="3510" w:type="dxa"/>
+            <w:vAlign w:val="center"/>
+          </w:tcPr>
+          <w:p>
+            <w:pPr>
+              <w:tabs>
+                <w:tab w:val="center" w:pos="5400"/>
+              </w:tabs>
+              <w:rPr>
+                <w:b/>
+              </w:rPr>
+            </w:pPr>
+            <w:r>
+              <w:rPr>
+                <w:b/>
+                <w:color w:val="0000FF"/>
+                <w:szCs w:val="22"/>
+              </w:rPr>
+              <w:t>XML Configuration</w:t>
+            </w:r>
+            <w:r>
+              <w:rPr>
+                <w:b/>
+              </w:rPr>
+              <w:t xml:space="preserve"> </w:t>
+            </w:r>
+          </w:p>
+          <w:p>
+            <w:pPr>
+              <w:tabs>
+                <w:tab w:val="left" w:pos="180"/>
+                <w:tab w:val="left" w:pos="360"/>
+                <w:tab w:val="left" w:pos="540"/>
+                <w:tab w:val="left" w:pos="720"/>
+                <w:tab w:val="left" w:pos="900"/>
+                <w:tab w:val="center" w:pos="5400"/>
+              </w:tabs>
+              <w:rPr>
+                <w:color w:val="E36C0A" w:themeColor="accent6" w:themeShade="BF"/>
+                <w:szCs w:val="16"/>
+              </w:rPr>
+            </w:pPr>
+            <w:r>
+              <w:rPr>
+                <w:color w:val="E36C0A" w:themeColor="accent6" w:themeShade="BF"/>
+                <w:szCs w:val="16"/>
+              </w:rPr>
+              <w:t>&lt;configuration&gt;</w:t>
+            </w:r>
+          </w:p>
+          <w:p>
+            <w:pPr>
+              <w:tabs>
+                <w:tab w:val="left" w:pos="180"/>
+                <w:tab w:val="left" w:pos="360"/>
+                <w:tab w:val="left" w:pos="540"/>
+                <w:tab w:val="left" w:pos="720"/>
+                <w:tab w:val="left" w:pos="900"/>
+                <w:tab w:val="center" w:pos="5400"/>
+              </w:tabs>
+              <w:rPr>
+                <w:szCs w:val="16"/>
+              </w:rPr>
+            </w:pPr>
+            <w:r>
+              <w:rPr>
+                <w:szCs w:val="16"/>
+              </w:rPr>
+              <w:tab/>
+            </w:r>
+            <w:r>
+              <w:rPr>
+                <w:color w:val="0070C0"/>
+                <w:szCs w:val="16"/>
+              </w:rPr>
+              <w:t>&lt;property&gt;</w:t>
+            </w:r>
+          </w:p>
+          <w:p>
+            <w:pPr>
+              <w:tabs>
+                <w:tab w:val="left" w:pos="180"/>
+                <w:tab w:val="left" w:pos="360"/>
+                <w:tab w:val="left" w:pos="540"/>
+                <w:tab w:val="left" w:pos="720"/>
+                <w:tab w:val="left" w:pos="900"/>
+                <w:tab w:val="center" w:pos="5400"/>
+              </w:tabs>
+              <w:rPr>
+                <w:szCs w:val="16"/>
+              </w:rPr>
+            </w:pPr>
+            <w:r>
+              <w:rPr>
+                <w:szCs w:val="16"/>
+              </w:rPr>
+              <w:tab/>
+            </w:r>
+            <w:r>
+              <w:rPr>
+                <w:szCs w:val="16"/>
+              </w:rPr>
+              <w:tab/>
+            </w:r>
+            <w:r>
+              <w:rPr>
+                <w:color w:val="FF0000"/>
+                <w:szCs w:val="16"/>
+              </w:rPr>
+              <w:t>&lt;name&gt;</w:t>
+            </w:r>
+            <w:proofErr w:type="spellStart"/>
+            <w:r>
+              <w:rPr>
+                <w:szCs w:val="16"/>
+              </w:rPr>
+              <w:t>mapred.job.priority</w:t>
+            </w:r>
+            <w:proofErr w:type="spellEnd"/>
+            <w:r>
+              <w:rPr>
+                <w:color w:val="FF0000"/>
+                <w:szCs w:val="16"/>
+              </w:rPr>
+              <w:t>&lt;/name&gt;</w:t>
+            </w:r>
+          </w:p>
+          <w:p>
+            <w:pPr>
+              <w:tabs>
+                <w:tab w:val="left" w:pos="180"/>
+                <w:tab w:val="left" w:pos="360"/>
+                <w:tab w:val="left" w:pos="540"/>
+                <w:tab w:val="left" w:pos="720"/>
+                <w:tab w:val="left" w:pos="900"/>
+                <w:tab w:val="center" w:pos="5400"/>
+              </w:tabs>
+              <w:rPr>
+                <w:szCs w:val="16"/>
+              </w:rPr>
+            </w:pPr>
+            <w:r>
+              <w:rPr>
+                <w:szCs w:val="16"/>
+              </w:rPr>
+              <w:tab/>
+            </w:r>
+            <w:r>
+              <w:rPr>
+                <w:szCs w:val="16"/>
+              </w:rPr>
+              <w:tab/>
+            </w:r>
+            <w:r>
+              <w:rPr>
+                <w:color w:val="00B050"/>
+                <w:szCs w:val="16"/>
+              </w:rPr>
+              <w:t>&lt;value&gt;</w:t>
+            </w:r>
+            <w:r>
+              <w:rPr>
+                <w:szCs w:val="16"/>
+              </w:rPr>
+              <w:t>HIGH</w:t>
+            </w:r>
+            <w:r>
+              <w:rPr>
+                <w:color w:val="00B050"/>
+                <w:szCs w:val="16"/>
+              </w:rPr>
+              <w:t>&lt;/value&gt;</w:t>
+            </w:r>
+          </w:p>
+          <w:p>
+            <w:pPr>
+              <w:tabs>
+                <w:tab w:val="left" w:pos="180"/>
+                <w:tab w:val="left" w:pos="360"/>
+                <w:tab w:val="left" w:pos="540"/>
+                <w:tab w:val="left" w:pos="720"/>
+                <w:tab w:val="left" w:pos="900"/>
+                <w:tab w:val="center" w:pos="5400"/>
+              </w:tabs>
+              <w:rPr>
+                <w:szCs w:val="16"/>
+              </w:rPr>
+            </w:pPr>
+            <w:r>
+              <w:rPr>
+                <w:szCs w:val="16"/>
+              </w:rPr>
+              <w:tab/>
+            </w:r>
+            <w:r>
+              <w:rPr>
+                <w:color w:val="0070C0"/>
+                <w:szCs w:val="16"/>
+              </w:rPr>
+              <w:t>&lt;/property&gt;</w:t>
+            </w:r>
+          </w:p>
+          <w:p>
+            <w:pPr>
+              <w:tabs>
+                <w:tab w:val="left" w:pos="180"/>
+                <w:tab w:val="left" w:pos="360"/>
+                <w:tab w:val="left" w:pos="540"/>
+                <w:tab w:val="left" w:pos="720"/>
+                <w:tab w:val="left" w:pos="900"/>
+                <w:tab w:val="center" w:pos="5400"/>
+              </w:tabs>
+              <w:rPr>
+                <w:szCs w:val="16"/>
+              </w:rPr>
+            </w:pPr>
+            <w:r>
+              <w:rPr>
+                <w:color w:val="E36C0A" w:themeColor="accent6" w:themeShade="BF"/>
+                <w:szCs w:val="16"/>
+              </w:rPr>
+              <w:t>&lt;/configuration&gt;</w:t>
+            </w:r>
+            <w:bookmarkStart w:id="0" w:name="_GoBack"/>
+            <w:bookmarkEnd w:id="0"/>
+          </w:p>
+        </w:tc>
+        <w:tc>
+          <w:tcPr>
+            <w:tcW w:w="4518" w:type="dxa"/>
+            <w:vAlign w:val="center"/>
+          </w:tcPr>
+          <w:p>
+            <w:pPr>
+              <w:tabs>
+                <w:tab w:val="center" w:pos="5400"/>
+              </w:tabs>
+              <w:jc w:val="center"/>
+              <w:rPr>
+                <w:b/>
+                <w:color w:val="0000FF"/>
+                <w:szCs w:val="22"/>
+              </w:rPr>
+            </w:pPr>
+            <w:r>
+              <w:rPr>
+                <w:b/>
+                <w:color w:val="0000FF"/>
+                <w:szCs w:val="22"/>
+              </w:rPr>
+              <w:t>Command Line at Job Start</w:t>
+            </w:r>
+          </w:p>
+          <w:p>
+            <w:pPr>
+              <w:tabs>
+                <w:tab w:val="center" w:pos="5400"/>
+              </w:tabs>
+              <w:ind w:left="-72"/>
+              <w:jc w:val="center"/>
+            </w:pPr>
+            <w:r>
+              <w:t xml:space="preserve">hadoop jar –D </w:t>
+            </w:r>
+            <w:proofErr w:type="spellStart"/>
+            <w:r>
+              <w:t>mapred.job.priority</w:t>
+            </w:r>
+            <w:proofErr w:type="spellEnd"/>
+            <w:r>
+              <w:t>=VERY_LOW</w:t>
+            </w:r>
+          </w:p>
+          <w:p>
+            <w:pPr>
+              <w:tabs>
+                <w:tab w:val="center" w:pos="5400"/>
+              </w:tabs>
+              <w:ind w:left="-72"/>
+              <w:jc w:val="center"/>
+            </w:pPr>
+          </w:p>
+          <w:p>
+            <w:pPr>
+              <w:tabs>
+                <w:tab w:val="center" w:pos="5400"/>
+              </w:tabs>
+              <w:jc w:val="center"/>
+              <w:rPr>
+                <w:b/>
+                <w:color w:val="0000FF"/>
+                <w:szCs w:val="22"/>
+              </w:rPr>
+            </w:pPr>
+            <w:r>
+              <w:rPr>
+                <w:b/>
+                <w:color w:val="0000FF"/>
+                <w:szCs w:val="22"/>
+              </w:rPr>
+              <w:t>Command Line While Job Is Running</w:t>
+            </w:r>
+          </w:p>
+          <w:p>
+            <w:pPr>
+              <w:tabs>
+                <w:tab w:val="center" w:pos="5400"/>
+              </w:tabs>
+              <w:ind w:left="-72"/>
+              <w:jc w:val="center"/>
+            </w:pPr>
+            <w:r>
+              <w:t xml:space="preserve">hadoop job –set-priority </w:t>
+            </w:r>
+            <w:proofErr w:type="spellStart"/>
+            <w:r>
+              <w:t>job_yyyymmddhhMM_cccc</w:t>
+            </w:r>
+            <w:proofErr w:type="spellEnd"/>
+            <w:r>
+              <w:t xml:space="preserve"> VERY_LOW</w:t>
+            </w:r>
+          </w:p>
+          <w:p>
+            <w:pPr>
+              <w:tabs>
+                <w:tab w:val="center" w:pos="5400"/>
+              </w:tabs>
+              <w:ind w:left="-72"/>
+            </w:pPr>
+          </w:p>
+        </w:tc>
+      </w:tr>
+    </w:tbl>
+    <w:p>
+      <w:pPr>
+        <w:tabs>
+          <w:tab w:val="center" w:pos="5400"/>
+        </w:tabs>
+        <w:rPr>
+          <w:sz w:val="6"/>
+          <w:szCs w:val="6"/>
         </w:rPr>
       </w:pPr>
     </w:p>
@@ -37071,7 +37452,1162 @@
           <w:szCs w:val="6"/>
         </w:rPr>
       </w:pPr>
+      <w:r>
+        <w:rPr>
+          <w:sz w:val="6"/>
+          <w:szCs w:val="6"/>
+        </w:rPr>
+        <w:tab/>
+      </w:r>
     </w:p>
+    <w:tbl>
+      <w:tblPr>
+        <w:tblStyle w:val="TableGrid"/>
+        <w:tblW w:w="11612" w:type="dxa"/>
+        <w:jc w:val="center"/>
+        <w:tblLayout w:type="fixed"/>
+        <w:tblLook w:val="04A0" w:firstRow="1" w:lastRow="0" w:firstColumn="1" w:lastColumn="0" w:noHBand="0" w:noVBand="1"/>
+      </w:tblPr>
+      <w:tblGrid>
+        <w:gridCol w:w="5356"/>
+        <w:gridCol w:w="6256"/>
+      </w:tblGrid>
+      <w:tr>
+        <w:trPr>
+          <w:trHeight w:val="1680"/>
+          <w:jc w:val="center"/>
+        </w:trPr>
+        <w:tc>
+          <w:tcPr>
+            <w:tcW w:w="5356" w:type="dxa"/>
+            <w:vAlign w:val="center"/>
+          </w:tcPr>
+          <w:p>
+            <w:pPr>
+              <w:tabs>
+                <w:tab w:val="left" w:pos="180"/>
+                <w:tab w:val="left" w:pos="360"/>
+                <w:tab w:val="left" w:pos="540"/>
+                <w:tab w:val="left" w:pos="720"/>
+                <w:tab w:val="left" w:pos="900"/>
+                <w:tab w:val="center" w:pos="5400"/>
+              </w:tabs>
+              <w:jc w:val="center"/>
+              <w:rPr>
+                <w:b/>
+                <w:sz w:val="12"/>
+              </w:rPr>
+            </w:pPr>
+            <w:r>
+              <w:rPr>
+                <w:b/>
+                <w:color w:val="0000FF"/>
+                <w:szCs w:val="22"/>
+              </w:rPr>
+              <w:t>Label Based Scheduling</w:t>
+            </w:r>
+          </w:p>
+          <w:p>
+            <w:pPr>
+              <w:pStyle w:val="ListParagraph"/>
+              <w:numPr>
+                <w:ilvl w:val="0"/>
+                <w:numId w:val="18"/>
+              </w:numPr>
+              <w:tabs>
+                <w:tab w:val="center" w:pos="5400"/>
+              </w:tabs>
+            </w:pPr>
+            <w:r>
+              <w:t>On</w:t>
+            </w:r>
+            <w:r>
+              <w:t xml:space="preserve">ly available in </w:t>
+            </w:r>
+            <w:proofErr w:type="spellStart"/>
+            <w:r>
+              <w:t>MapR</w:t>
+            </w:r>
+            <w:proofErr w:type="spellEnd"/>
+            <w:r>
+              <w:t>.</w:t>
+            </w:r>
+          </w:p>
+          <w:p>
+            <w:pPr>
+              <w:pStyle w:val="ListParagraph"/>
+              <w:numPr>
+                <w:ilvl w:val="0"/>
+                <w:numId w:val="18"/>
+              </w:numPr>
+              <w:tabs>
+                <w:tab w:val="center" w:pos="5400"/>
+              </w:tabs>
+            </w:pPr>
+            <w:r>
+              <w:t>Used to override default scheduling.</w:t>
+            </w:r>
+          </w:p>
+          <w:p>
+            <w:pPr>
+              <w:pStyle w:val="ListParagraph"/>
+              <w:numPr>
+                <w:ilvl w:val="0"/>
+                <w:numId w:val="18"/>
+              </w:numPr>
+              <w:tabs>
+                <w:tab w:val="center" w:pos="5400"/>
+              </w:tabs>
+              <w:rPr>
+                <w:b/>
+                <w:color w:val="FF0000"/>
+              </w:rPr>
+            </w:pPr>
+            <w:r>
+              <w:rPr>
+                <w:b/>
+                <w:color w:val="FF0000"/>
+              </w:rPr>
+              <w:t>Nodes in the cluster are associated with labels.</w:t>
+            </w:r>
+          </w:p>
+          <w:p>
+            <w:pPr>
+              <w:pStyle w:val="ListParagraph"/>
+              <w:numPr>
+                <w:ilvl w:val="0"/>
+                <w:numId w:val="18"/>
+              </w:numPr>
+              <w:tabs>
+                <w:tab w:val="center" w:pos="5400"/>
+              </w:tabs>
+            </w:pPr>
+            <w:r>
+              <w:rPr>
+                <w:b/>
+                <w:color w:val="00B050"/>
+              </w:rPr>
+              <w:t>When jobs are submitted with a label, the job is only executed on those nodes associated with that label.</w:t>
+            </w:r>
+          </w:p>
+          <w:p>
+            <w:pPr>
+              <w:pStyle w:val="ListParagraph"/>
+              <w:tabs>
+                <w:tab w:val="center" w:pos="5400"/>
+              </w:tabs>
+              <w:ind w:left="144"/>
+            </w:pPr>
+          </w:p>
+          <w:p>
+            <w:pPr>
+              <w:tabs>
+                <w:tab w:val="left" w:pos="180"/>
+                <w:tab w:val="left" w:pos="360"/>
+                <w:tab w:val="left" w:pos="540"/>
+                <w:tab w:val="left" w:pos="720"/>
+                <w:tab w:val="left" w:pos="900"/>
+                <w:tab w:val="center" w:pos="5400"/>
+              </w:tabs>
+              <w:jc w:val="center"/>
+              <w:rPr>
+                <w:b/>
+                <w:color w:val="0000FF"/>
+                <w:szCs w:val="22"/>
+              </w:rPr>
+            </w:pPr>
+            <w:r>
+              <w:rPr>
+                <w:b/>
+                <w:color w:val="0000FF"/>
+                <w:szCs w:val="22"/>
+              </w:rPr>
+              <w:t>Starting a Job with a Label</w:t>
+            </w:r>
+          </w:p>
+          <w:p>
+            <w:pPr>
+              <w:tabs>
+                <w:tab w:val="left" w:pos="180"/>
+                <w:tab w:val="left" w:pos="360"/>
+                <w:tab w:val="left" w:pos="540"/>
+                <w:tab w:val="left" w:pos="720"/>
+                <w:tab w:val="left" w:pos="900"/>
+                <w:tab w:val="center" w:pos="5400"/>
+              </w:tabs>
+              <w:jc w:val="center"/>
+            </w:pPr>
+            <w:r>
+              <w:t xml:space="preserve">hadoop jar –D </w:t>
+            </w:r>
+            <w:proofErr w:type="spellStart"/>
+            <w:r>
+              <w:t>mapred.job.label</w:t>
+            </w:r>
+            <w:proofErr w:type="spellEnd"/>
+            <w:r>
+              <w:t>=</w:t>
+            </w:r>
+            <w:proofErr w:type="spellStart"/>
+            <w:r>
+              <w:t>LabelName</w:t>
+            </w:r>
+            <w:proofErr w:type="spellEnd"/>
+            <w:r>
+              <w:t xml:space="preserve"> …</w:t>
+            </w:r>
+          </w:p>
+          <w:p>
+            <w:pPr>
+              <w:tabs>
+                <w:tab w:val="left" w:pos="180"/>
+                <w:tab w:val="left" w:pos="360"/>
+                <w:tab w:val="left" w:pos="540"/>
+                <w:tab w:val="left" w:pos="720"/>
+                <w:tab w:val="left" w:pos="900"/>
+                <w:tab w:val="center" w:pos="5400"/>
+              </w:tabs>
+              <w:jc w:val="center"/>
+            </w:pPr>
+          </w:p>
+          <w:p>
+            <w:pPr>
+              <w:tabs>
+                <w:tab w:val="center" w:pos="5400"/>
+              </w:tabs>
+              <w:jc w:val="center"/>
+              <w:rPr>
+                <w:b/>
+                <w:color w:val="FF0000"/>
+              </w:rPr>
+            </w:pPr>
+            <w:r>
+              <w:rPr>
+                <w:b/>
+                <w:color w:val="FF0000"/>
+              </w:rPr>
+              <w:t>“</w:t>
+            </w:r>
+            <w:proofErr w:type="spellStart"/>
+            <w:r>
+              <w:rPr>
+                <w:b/>
+                <w:color w:val="FF0000"/>
+              </w:rPr>
+              <w:t>LabelName</w:t>
+            </w:r>
+            <w:proofErr w:type="spellEnd"/>
+            <w:r>
+              <w:rPr>
+                <w:b/>
+                <w:color w:val="FF0000"/>
+              </w:rPr>
+              <w:t>” must exist or the job will hang.</w:t>
+            </w:r>
+          </w:p>
+          <w:p>
+            <w:pPr>
+              <w:tabs>
+                <w:tab w:val="center" w:pos="5400"/>
+              </w:tabs>
+              <w:rPr>
+                <w:b/>
+                <w:color w:val="FF0000"/>
+              </w:rPr>
+            </w:pPr>
+          </w:p>
+          <w:p>
+            <w:pPr>
+              <w:tabs>
+                <w:tab w:val="left" w:pos="180"/>
+                <w:tab w:val="left" w:pos="360"/>
+                <w:tab w:val="left" w:pos="540"/>
+                <w:tab w:val="left" w:pos="720"/>
+                <w:tab w:val="left" w:pos="900"/>
+                <w:tab w:val="center" w:pos="5400"/>
+              </w:tabs>
+              <w:jc w:val="center"/>
+              <w:rPr>
+                <w:b/>
+                <w:color w:val="0000FF"/>
+                <w:szCs w:val="22"/>
+              </w:rPr>
+            </w:pPr>
+            <w:r>
+              <w:rPr>
+                <w:b/>
+                <w:color w:val="0000FF"/>
+                <w:szCs w:val="22"/>
+              </w:rPr>
+              <w:t>Showing All Job Labels</w:t>
+            </w:r>
+          </w:p>
+          <w:p>
+            <w:pPr>
+              <w:tabs>
+                <w:tab w:val="left" w:pos="180"/>
+                <w:tab w:val="left" w:pos="360"/>
+                <w:tab w:val="left" w:pos="540"/>
+                <w:tab w:val="left" w:pos="720"/>
+                <w:tab w:val="left" w:pos="900"/>
+                <w:tab w:val="center" w:pos="5400"/>
+              </w:tabs>
+              <w:jc w:val="center"/>
+              <w:rPr>
+                <w:b/>
+              </w:rPr>
+            </w:pPr>
+            <w:r>
+              <w:t xml:space="preserve">hadoop </w:t>
+            </w:r>
+            <w:r>
+              <w:t>job -</w:t>
+            </w:r>
+            <w:proofErr w:type="spellStart"/>
+            <w:r>
+              <w:t>showl</w:t>
+            </w:r>
+            <w:r>
+              <w:t>abels</w:t>
+            </w:r>
+            <w:proofErr w:type="spellEnd"/>
+          </w:p>
+        </w:tc>
+        <w:tc>
+          <w:tcPr>
+            <w:tcW w:w="6256" w:type="dxa"/>
+            <w:vAlign w:val="center"/>
+          </w:tcPr>
+          <w:p>
+            <w:pPr>
+              <w:tabs>
+                <w:tab w:val="center" w:pos="5400"/>
+              </w:tabs>
+              <w:ind w:left="-72"/>
+              <w:jc w:val="center"/>
+              <w:rPr>
+                <w:b/>
+                <w:color w:val="0000FF"/>
+                <w:szCs w:val="22"/>
+              </w:rPr>
+            </w:pPr>
+            <w:r>
+              <w:rPr>
+                <w:b/>
+                <w:color w:val="0000FF"/>
+                <w:szCs w:val="22"/>
+              </w:rPr>
+              <w:t>Apache Commons Logging (JCL)</w:t>
+            </w:r>
+          </w:p>
+          <w:p>
+            <w:pPr>
+              <w:pStyle w:val="ListParagraph"/>
+              <w:numPr>
+                <w:ilvl w:val="0"/>
+                <w:numId w:val="18"/>
+              </w:numPr>
+              <w:tabs>
+                <w:tab w:val="center" w:pos="5400"/>
+              </w:tabs>
+            </w:pPr>
+            <w:r>
+              <w:rPr>
+                <w:b/>
+                <w:color w:val="0000FF"/>
+                <w:szCs w:val="22"/>
+              </w:rPr>
+              <w:t>JCL</w:t>
+            </w:r>
+            <w:r>
+              <w:t xml:space="preserve"> –</w:t>
+            </w:r>
+            <w:r>
+              <w:t xml:space="preserve"> Pluggable logging interface for Apache Programs written in Java.</w:t>
+            </w:r>
+          </w:p>
+          <w:p>
+            <w:pPr>
+              <w:pStyle w:val="ListParagraph"/>
+              <w:numPr>
+                <w:ilvl w:val="0"/>
+                <w:numId w:val="18"/>
+              </w:numPr>
+              <w:tabs>
+                <w:tab w:val="center" w:pos="5400"/>
+              </w:tabs>
+            </w:pPr>
+            <w:r>
+              <w:rPr>
+                <w:b/>
+                <w:color w:val="E36C0A" w:themeColor="accent6" w:themeShade="BF"/>
+              </w:rPr>
+              <w:t>Examples:</w:t>
+            </w:r>
+            <w:r>
+              <w:t xml:space="preserve"> Log4j, Avalon </w:t>
+            </w:r>
+            <w:proofErr w:type="spellStart"/>
+            <w:r>
+              <w:t>LogKit</w:t>
+            </w:r>
+            <w:proofErr w:type="spellEnd"/>
+          </w:p>
+          <w:p>
+            <w:pPr>
+              <w:pStyle w:val="ListParagraph"/>
+              <w:numPr>
+                <w:ilvl w:val="0"/>
+                <w:numId w:val="18"/>
+              </w:numPr>
+              <w:tabs>
+                <w:tab w:val="center" w:pos="5400"/>
+              </w:tabs>
+            </w:pPr>
+            <w:r>
+              <w:t>Logging is at multiple levels so users can specify what level of logging they want to use.</w:t>
+            </w:r>
+          </w:p>
+          <w:p>
+            <w:pPr>
+              <w:tabs>
+                <w:tab w:val="center" w:pos="5400"/>
+              </w:tabs>
+              <w:ind w:left="-72"/>
+            </w:pPr>
+          </w:p>
+          <w:p>
+            <w:pPr>
+              <w:tabs>
+                <w:tab w:val="center" w:pos="5400"/>
+              </w:tabs>
+              <w:ind w:left="-72"/>
+              <w:jc w:val="center"/>
+              <w:rPr>
+                <w:b/>
+                <w:color w:val="0000FF"/>
+                <w:szCs w:val="22"/>
+              </w:rPr>
+            </w:pPr>
+            <w:r>
+              <w:rPr>
+                <w:b/>
+                <w:color w:val="0000FF"/>
+                <w:szCs w:val="22"/>
+              </w:rPr>
+              <w:t>Example:</w:t>
+            </w:r>
+          </w:p>
+          <w:p>
+            <w:pPr>
+              <w:tabs>
+                <w:tab w:val="center" w:pos="5400"/>
+              </w:tabs>
+            </w:pPr>
+            <w:r>
+              <w:rPr>
+                <w:color w:val="0070C0"/>
+              </w:rPr>
+              <w:t xml:space="preserve">private static </w:t>
+            </w:r>
+            <w:r>
+              <w:t xml:space="preserve">Log </w:t>
+            </w:r>
+            <w:proofErr w:type="spellStart"/>
+            <w:r>
+              <w:t>log</w:t>
+            </w:r>
+            <w:proofErr w:type="spellEnd"/>
+            <w:r>
+              <w:t xml:space="preserve"> = </w:t>
+            </w:r>
+            <w:proofErr w:type="spellStart"/>
+            <w:r>
+              <w:t>LogFactory.getLog</w:t>
+            </w:r>
+            <w:proofErr w:type="spellEnd"/>
+            <w:r>
+              <w:t>(</w:t>
+            </w:r>
+            <w:proofErr w:type="spellStart"/>
+            <w:r>
+              <w:t>MyClass.class</w:t>
+            </w:r>
+            <w:proofErr w:type="spellEnd"/>
+            <w:r>
+              <w:t>);</w:t>
+            </w:r>
+          </w:p>
+          <w:p>
+            <w:pPr>
+              <w:tabs>
+                <w:tab w:val="center" w:pos="5400"/>
+              </w:tabs>
+            </w:pPr>
+            <w:r>
+              <w:t>…</w:t>
+            </w:r>
+          </w:p>
+          <w:p>
+            <w:pPr>
+              <w:tabs>
+                <w:tab w:val="left" w:pos="180"/>
+                <w:tab w:val="left" w:pos="360"/>
+                <w:tab w:val="left" w:pos="540"/>
+                <w:tab w:val="left" w:pos="720"/>
+                <w:tab w:val="left" w:pos="900"/>
+                <w:tab w:val="center" w:pos="5400"/>
+              </w:tabs>
+              <w:rPr>
+                <w:szCs w:val="16"/>
+              </w:rPr>
+            </w:pPr>
+            <w:r>
+              <w:rPr>
+                <w:color w:val="0070C0"/>
+              </w:rPr>
+              <w:t>public void</w:t>
+            </w:r>
+            <w:r>
+              <w:rPr>
+                <w:szCs w:val="16"/>
+              </w:rPr>
+              <w:t xml:space="preserve"> map(Key </w:t>
+            </w:r>
+            <w:proofErr w:type="spellStart"/>
+            <w:r>
+              <w:rPr>
+                <w:szCs w:val="16"/>
+              </w:rPr>
+              <w:t>key</w:t>
+            </w:r>
+            <w:proofErr w:type="spellEnd"/>
+            <w:r>
+              <w:rPr>
+                <w:szCs w:val="16"/>
+              </w:rPr>
+              <w:t>, Value value){</w:t>
+            </w:r>
+          </w:p>
+          <w:p>
+            <w:pPr>
+              <w:tabs>
+                <w:tab w:val="left" w:pos="180"/>
+                <w:tab w:val="left" w:pos="360"/>
+                <w:tab w:val="left" w:pos="540"/>
+                <w:tab w:val="left" w:pos="720"/>
+                <w:tab w:val="left" w:pos="900"/>
+                <w:tab w:val="center" w:pos="5400"/>
+              </w:tabs>
+              <w:rPr>
+                <w:szCs w:val="16"/>
+              </w:rPr>
+            </w:pPr>
+            <w:r>
+              <w:rPr>
+                <w:szCs w:val="16"/>
+              </w:rPr>
+              <w:tab/>
+              <w:t>…</w:t>
+            </w:r>
+          </w:p>
+          <w:p>
+            <w:pPr>
+              <w:tabs>
+                <w:tab w:val="left" w:pos="180"/>
+                <w:tab w:val="left" w:pos="360"/>
+                <w:tab w:val="left" w:pos="540"/>
+                <w:tab w:val="left" w:pos="720"/>
+                <w:tab w:val="left" w:pos="900"/>
+                <w:tab w:val="center" w:pos="5400"/>
+              </w:tabs>
+              <w:rPr>
+                <w:szCs w:val="16"/>
+              </w:rPr>
+            </w:pPr>
+            <w:r>
+              <w:rPr>
+                <w:szCs w:val="16"/>
+              </w:rPr>
+              <w:tab/>
+            </w:r>
+            <w:proofErr w:type="spellStart"/>
+            <w:r>
+              <w:rPr>
+                <w:szCs w:val="16"/>
+              </w:rPr>
+              <w:t>log.debug</w:t>
+            </w:r>
+            <w:proofErr w:type="spellEnd"/>
+            <w:r>
+              <w:rPr>
+                <w:szCs w:val="16"/>
+              </w:rPr>
+              <w:t>(“Debug level logging”);</w:t>
+            </w:r>
+          </w:p>
+          <w:p>
+            <w:pPr>
+              <w:tabs>
+                <w:tab w:val="left" w:pos="180"/>
+                <w:tab w:val="left" w:pos="360"/>
+                <w:tab w:val="left" w:pos="540"/>
+                <w:tab w:val="left" w:pos="720"/>
+                <w:tab w:val="left" w:pos="900"/>
+                <w:tab w:val="center" w:pos="5400"/>
+              </w:tabs>
+              <w:rPr>
+                <w:szCs w:val="16"/>
+              </w:rPr>
+            </w:pPr>
+            <w:r>
+              <w:rPr>
+                <w:szCs w:val="16"/>
+              </w:rPr>
+              <w:tab/>
+              <w:t>…</w:t>
+            </w:r>
+          </w:p>
+          <w:p>
+            <w:pPr>
+              <w:tabs>
+                <w:tab w:val="left" w:pos="180"/>
+                <w:tab w:val="left" w:pos="360"/>
+                <w:tab w:val="left" w:pos="540"/>
+                <w:tab w:val="left" w:pos="720"/>
+                <w:tab w:val="left" w:pos="900"/>
+                <w:tab w:val="center" w:pos="5400"/>
+              </w:tabs>
+              <w:rPr>
+                <w:szCs w:val="16"/>
+              </w:rPr>
+            </w:pPr>
+            <w:r>
+              <w:rPr>
+                <w:szCs w:val="16"/>
+              </w:rPr>
+              <w:tab/>
+            </w:r>
+            <w:proofErr w:type="spellStart"/>
+            <w:r>
+              <w:rPr>
+                <w:szCs w:val="16"/>
+              </w:rPr>
+              <w:t>log.error</w:t>
+            </w:r>
+            <w:proofErr w:type="spellEnd"/>
+            <w:r>
+              <w:rPr>
+                <w:szCs w:val="16"/>
+              </w:rPr>
+              <w:t>(“Error level logging”);</w:t>
+            </w:r>
+          </w:p>
+          <w:p>
+            <w:pPr>
+              <w:tabs>
+                <w:tab w:val="left" w:pos="180"/>
+                <w:tab w:val="left" w:pos="360"/>
+                <w:tab w:val="left" w:pos="540"/>
+                <w:tab w:val="left" w:pos="720"/>
+                <w:tab w:val="left" w:pos="900"/>
+                <w:tab w:val="center" w:pos="5400"/>
+              </w:tabs>
+              <w:rPr>
+                <w:szCs w:val="16"/>
+              </w:rPr>
+            </w:pPr>
+            <w:r>
+              <w:rPr>
+                <w:szCs w:val="16"/>
+              </w:rPr>
+              <w:tab/>
+              <w:t>…</w:t>
+            </w:r>
+          </w:p>
+          <w:p>
+            <w:pPr>
+              <w:tabs>
+                <w:tab w:val="center" w:pos="5400"/>
+              </w:tabs>
+              <w:rPr>
+                <w:sz w:val="6"/>
+                <w:szCs w:val="6"/>
+              </w:rPr>
+            </w:pPr>
+            <w:r>
+              <w:rPr>
+                <w:szCs w:val="16"/>
+              </w:rPr>
+              <w:t>}</w:t>
+            </w:r>
+          </w:p>
+        </w:tc>
+      </w:tr>
+    </w:tbl>
+    <w:p>
+      <w:pPr>
+        <w:tabs>
+          <w:tab w:val="center" w:pos="5400"/>
+        </w:tabs>
+        <w:rPr>
+          <w:sz w:val="6"/>
+          <w:szCs w:val="6"/>
+        </w:rPr>
+      </w:pPr>
+    </w:p>
+    <w:p>
+      <w:pPr>
+        <w:tabs>
+          <w:tab w:val="center" w:pos="5400"/>
+        </w:tabs>
+        <w:rPr>
+          <w:sz w:val="6"/>
+          <w:szCs w:val="6"/>
+        </w:rPr>
+      </w:pPr>
+      <w:r>
+        <w:rPr>
+          <w:sz w:val="6"/>
+          <w:szCs w:val="6"/>
+        </w:rPr>
+        <w:tab/>
+      </w:r>
+    </w:p>
+    <w:tbl>
+      <w:tblPr>
+        <w:tblStyle w:val="TableGrid"/>
+        <w:tblW w:w="11376" w:type="dxa"/>
+        <w:jc w:val="center"/>
+        <w:tblLayout w:type="fixed"/>
+        <w:tblLook w:val="04A0" w:firstRow="1" w:lastRow="0" w:firstColumn="1" w:lastColumn="0" w:noHBand="0" w:noVBand="1"/>
+      </w:tblPr>
+      <w:tblGrid>
+        <w:gridCol w:w="3348"/>
+        <w:gridCol w:w="3510"/>
+        <w:gridCol w:w="4518"/>
+      </w:tblGrid>
+      <w:tr>
+        <w:trPr>
+          <w:trHeight w:val="143"/>
+          <w:jc w:val="center"/>
+        </w:trPr>
+        <w:tc>
+          <w:tcPr>
+            <w:tcW w:w="3348" w:type="dxa"/>
+            <w:vAlign w:val="center"/>
+          </w:tcPr>
+          <w:p>
+            <w:pPr>
+              <w:tabs>
+                <w:tab w:val="center" w:pos="5400"/>
+              </w:tabs>
+              <w:jc w:val="center"/>
+              <w:rPr>
+                <w:b/>
+                <w:color w:val="0000FF"/>
+                <w:szCs w:val="22"/>
+              </w:rPr>
+            </w:pPr>
+            <w:r>
+              <w:rPr>
+                <w:b/>
+                <w:color w:val="0000FF"/>
+                <w:szCs w:val="22"/>
+              </w:rPr>
+              <w:t>Getting Job History</w:t>
+            </w:r>
+          </w:p>
+          <w:p>
+            <w:pPr>
+              <w:tabs>
+                <w:tab w:val="center" w:pos="5400"/>
+              </w:tabs>
+              <w:jc w:val="center"/>
+              <w:rPr>
+                <w:sz w:val="12"/>
+                <w:szCs w:val="12"/>
+              </w:rPr>
+            </w:pPr>
+          </w:p>
+          <w:p>
+            <w:pPr>
+              <w:tabs>
+                <w:tab w:val="center" w:pos="5400"/>
+              </w:tabs>
+            </w:pPr>
+            <w:r>
+              <w:t xml:space="preserve">Configuration </w:t>
+            </w:r>
+            <w:proofErr w:type="spellStart"/>
+            <w:r>
+              <w:t>conf</w:t>
+            </w:r>
+            <w:proofErr w:type="spellEnd"/>
+            <w:r>
+              <w:t xml:space="preserve"> = new Configuration();</w:t>
+            </w:r>
+          </w:p>
+          <w:p>
+            <w:pPr>
+              <w:tabs>
+                <w:tab w:val="center" w:pos="5400"/>
+              </w:tabs>
+            </w:pPr>
+            <w:proofErr w:type="spellStart"/>
+            <w:r>
+              <w:t>conf.set</w:t>
+            </w:r>
+            <w:proofErr w:type="spellEnd"/>
+            <w:r>
+              <w:t>(“</w:t>
+            </w:r>
+            <w:proofErr w:type="spellStart"/>
+            <w:r>
+              <w:t>mapred.job</w:t>
+            </w:r>
+            <w:r>
+              <w:t>.</w:t>
+            </w:r>
+            <w:r>
+              <w:t>priority</w:t>
+            </w:r>
+            <w:proofErr w:type="spellEnd"/>
+            <w:r>
+              <w:t>”, “VERY_HIGH”);</w:t>
+            </w:r>
+          </w:p>
+          <w:p>
+            <w:pPr>
+              <w:tabs>
+                <w:tab w:val="center" w:pos="5400"/>
+              </w:tabs>
+              <w:rPr>
+                <w:color w:val="E36C0A" w:themeColor="accent6" w:themeShade="BF"/>
+              </w:rPr>
+            </w:pPr>
+            <w:r>
+              <w:t xml:space="preserve">Job </w:t>
+            </w:r>
+            <w:proofErr w:type="spellStart"/>
+            <w:r>
+              <w:t>job</w:t>
+            </w:r>
+            <w:proofErr w:type="spellEnd"/>
+            <w:r>
+              <w:t xml:space="preserve"> = new Job(</w:t>
+            </w:r>
+            <w:proofErr w:type="spellStart"/>
+            <w:r>
+              <w:t>conf</w:t>
+            </w:r>
+            <w:proofErr w:type="spellEnd"/>
+            <w:r>
+              <w:t>, “</w:t>
+            </w:r>
+            <w:proofErr w:type="spellStart"/>
+            <w:r>
+              <w:t>JobName</w:t>
+            </w:r>
+            <w:proofErr w:type="spellEnd"/>
+            <w:r>
+              <w:t>”);</w:t>
+            </w:r>
+          </w:p>
+        </w:tc>
+        <w:tc>
+          <w:tcPr>
+            <w:tcW w:w="3510" w:type="dxa"/>
+            <w:vAlign w:val="center"/>
+          </w:tcPr>
+          <w:p>
+            <w:pPr>
+              <w:tabs>
+                <w:tab w:val="center" w:pos="5400"/>
+              </w:tabs>
+              <w:rPr>
+                <w:b/>
+              </w:rPr>
+            </w:pPr>
+            <w:r>
+              <w:rPr>
+                <w:b/>
+                <w:color w:val="0000FF"/>
+                <w:szCs w:val="22"/>
+              </w:rPr>
+              <w:t>XML Configuration</w:t>
+            </w:r>
+            <w:r>
+              <w:rPr>
+                <w:b/>
+              </w:rPr>
+              <w:t xml:space="preserve"> </w:t>
+            </w:r>
+          </w:p>
+          <w:p>
+            <w:pPr>
+              <w:tabs>
+                <w:tab w:val="left" w:pos="180"/>
+                <w:tab w:val="left" w:pos="360"/>
+                <w:tab w:val="left" w:pos="540"/>
+                <w:tab w:val="left" w:pos="720"/>
+                <w:tab w:val="left" w:pos="900"/>
+                <w:tab w:val="center" w:pos="5400"/>
+              </w:tabs>
+              <w:rPr>
+                <w:szCs w:val="16"/>
+              </w:rPr>
+            </w:pPr>
+            <w:r>
+              <w:rPr>
+                <w:szCs w:val="16"/>
+              </w:rPr>
+              <w:t>&lt;configuration&gt;</w:t>
+            </w:r>
+          </w:p>
+          <w:p>
+            <w:pPr>
+              <w:tabs>
+                <w:tab w:val="left" w:pos="180"/>
+                <w:tab w:val="left" w:pos="360"/>
+                <w:tab w:val="left" w:pos="540"/>
+                <w:tab w:val="left" w:pos="720"/>
+                <w:tab w:val="left" w:pos="900"/>
+                <w:tab w:val="center" w:pos="5400"/>
+              </w:tabs>
+              <w:rPr>
+                <w:szCs w:val="16"/>
+              </w:rPr>
+            </w:pPr>
+            <w:r>
+              <w:rPr>
+                <w:szCs w:val="16"/>
+              </w:rPr>
+              <w:tab/>
+              <w:t>&lt;property&gt;</w:t>
+            </w:r>
+          </w:p>
+          <w:p>
+            <w:pPr>
+              <w:tabs>
+                <w:tab w:val="left" w:pos="180"/>
+                <w:tab w:val="left" w:pos="360"/>
+                <w:tab w:val="left" w:pos="540"/>
+                <w:tab w:val="left" w:pos="720"/>
+                <w:tab w:val="left" w:pos="900"/>
+                <w:tab w:val="center" w:pos="5400"/>
+              </w:tabs>
+              <w:rPr>
+                <w:szCs w:val="16"/>
+              </w:rPr>
+            </w:pPr>
+            <w:r>
+              <w:rPr>
+                <w:szCs w:val="16"/>
+              </w:rPr>
+              <w:tab/>
+            </w:r>
+            <w:r>
+              <w:rPr>
+                <w:szCs w:val="16"/>
+              </w:rPr>
+              <w:tab/>
+              <w:t>&lt;name&gt;</w:t>
+            </w:r>
+            <w:proofErr w:type="spellStart"/>
+            <w:r>
+              <w:rPr>
+                <w:szCs w:val="16"/>
+              </w:rPr>
+              <w:t>mapred.job.priority</w:t>
+            </w:r>
+            <w:proofErr w:type="spellEnd"/>
+            <w:r>
+              <w:rPr>
+                <w:szCs w:val="16"/>
+              </w:rPr>
+              <w:t>&lt;/name&gt;</w:t>
+            </w:r>
+          </w:p>
+          <w:p>
+            <w:pPr>
+              <w:tabs>
+                <w:tab w:val="left" w:pos="180"/>
+                <w:tab w:val="left" w:pos="360"/>
+                <w:tab w:val="left" w:pos="540"/>
+                <w:tab w:val="left" w:pos="720"/>
+                <w:tab w:val="left" w:pos="900"/>
+                <w:tab w:val="center" w:pos="5400"/>
+              </w:tabs>
+              <w:rPr>
+                <w:szCs w:val="16"/>
+              </w:rPr>
+            </w:pPr>
+            <w:r>
+              <w:rPr>
+                <w:szCs w:val="16"/>
+              </w:rPr>
+              <w:tab/>
+            </w:r>
+            <w:r>
+              <w:rPr>
+                <w:szCs w:val="16"/>
+              </w:rPr>
+              <w:tab/>
+              <w:t>&lt;value&gt;HIGH&lt;/value&gt;</w:t>
+            </w:r>
+          </w:p>
+          <w:p>
+            <w:pPr>
+              <w:tabs>
+                <w:tab w:val="left" w:pos="180"/>
+                <w:tab w:val="left" w:pos="360"/>
+                <w:tab w:val="left" w:pos="540"/>
+                <w:tab w:val="left" w:pos="720"/>
+                <w:tab w:val="left" w:pos="900"/>
+                <w:tab w:val="center" w:pos="5400"/>
+              </w:tabs>
+              <w:rPr>
+                <w:szCs w:val="16"/>
+              </w:rPr>
+            </w:pPr>
+            <w:r>
+              <w:rPr>
+                <w:szCs w:val="16"/>
+              </w:rPr>
+              <w:tab/>
+              <w:t>&lt;/property&gt;</w:t>
+            </w:r>
+          </w:p>
+          <w:p>
+            <w:pPr>
+              <w:tabs>
+                <w:tab w:val="left" w:pos="180"/>
+                <w:tab w:val="left" w:pos="360"/>
+                <w:tab w:val="left" w:pos="540"/>
+                <w:tab w:val="left" w:pos="720"/>
+                <w:tab w:val="left" w:pos="900"/>
+                <w:tab w:val="center" w:pos="5400"/>
+              </w:tabs>
+              <w:rPr>
+                <w:szCs w:val="16"/>
+              </w:rPr>
+            </w:pPr>
+            <w:r>
+              <w:rPr>
+                <w:szCs w:val="16"/>
+              </w:rPr>
+              <w:t>&lt;/configuration&gt;</w:t>
+            </w:r>
+          </w:p>
+        </w:tc>
+        <w:tc>
+          <w:tcPr>
+            <w:tcW w:w="4518" w:type="dxa"/>
+            <w:vAlign w:val="center"/>
+          </w:tcPr>
+          <w:p>
+            <w:pPr>
+              <w:tabs>
+                <w:tab w:val="center" w:pos="5400"/>
+              </w:tabs>
+              <w:jc w:val="center"/>
+              <w:rPr>
+                <w:b/>
+                <w:color w:val="0000FF"/>
+                <w:szCs w:val="22"/>
+              </w:rPr>
+            </w:pPr>
+            <w:r>
+              <w:rPr>
+                <w:b/>
+                <w:color w:val="0000FF"/>
+                <w:szCs w:val="22"/>
+              </w:rPr>
+              <w:t>Command Line at Job Start</w:t>
+            </w:r>
+          </w:p>
+          <w:p>
+            <w:pPr>
+              <w:tabs>
+                <w:tab w:val="center" w:pos="5400"/>
+              </w:tabs>
+              <w:ind w:left="-72"/>
+              <w:jc w:val="center"/>
+            </w:pPr>
+            <w:r>
+              <w:t xml:space="preserve">hadoop jar –D </w:t>
+            </w:r>
+            <w:proofErr w:type="spellStart"/>
+            <w:r>
+              <w:t>mapred.job.priority</w:t>
+            </w:r>
+            <w:proofErr w:type="spellEnd"/>
+            <w:r>
+              <w:t>=VERY_LOW</w:t>
+            </w:r>
+          </w:p>
+          <w:p>
+            <w:pPr>
+              <w:tabs>
+                <w:tab w:val="center" w:pos="5400"/>
+              </w:tabs>
+              <w:ind w:left="-72"/>
+              <w:jc w:val="center"/>
+            </w:pPr>
+          </w:p>
+          <w:p>
+            <w:pPr>
+              <w:tabs>
+                <w:tab w:val="center" w:pos="5400"/>
+              </w:tabs>
+              <w:jc w:val="center"/>
+              <w:rPr>
+                <w:b/>
+                <w:color w:val="0000FF"/>
+                <w:szCs w:val="22"/>
+              </w:rPr>
+            </w:pPr>
+            <w:r>
+              <w:rPr>
+                <w:b/>
+                <w:color w:val="0000FF"/>
+                <w:szCs w:val="22"/>
+              </w:rPr>
+              <w:t>Command Line While Job Is Running</w:t>
+            </w:r>
+          </w:p>
+          <w:p>
+            <w:pPr>
+              <w:tabs>
+                <w:tab w:val="center" w:pos="5400"/>
+              </w:tabs>
+              <w:ind w:left="-72"/>
+              <w:jc w:val="center"/>
+            </w:pPr>
+            <w:r>
+              <w:t xml:space="preserve">hadoop job –set-priority </w:t>
+            </w:r>
+            <w:proofErr w:type="spellStart"/>
+            <w:r>
+              <w:t>job_yyyymmddhhMM_cccc</w:t>
+            </w:r>
+            <w:proofErr w:type="spellEnd"/>
+            <w:r>
+              <w:t xml:space="preserve"> VERY_LOW</w:t>
+            </w:r>
+          </w:p>
+          <w:p>
+            <w:pPr>
+              <w:tabs>
+                <w:tab w:val="center" w:pos="5400"/>
+              </w:tabs>
+              <w:ind w:left="-72"/>
+            </w:pPr>
+          </w:p>
+        </w:tc>
+      </w:tr>
+    </w:tbl>
     <w:p>
       <w:pPr>
         <w:tabs>
@@ -41307,7 +42843,7 @@
 </file>
 
 <file path=customXml/itemProps1.xml><?xml version="1.0" encoding="utf-8"?>
-<ds:datastoreItem xmlns:ds="http://schemas.openxmlformats.org/officeDocument/2006/customXml" ds:itemID="{22DD9340-40DF-45AF-802B-0ACE49665BD0}">
+<ds:datastoreItem xmlns:ds="http://schemas.openxmlformats.org/officeDocument/2006/customXml" ds:itemID="{F22BB69F-DD12-4870-B787-A6448909D8CD}">
   <ds:schemaRefs>
     <ds:schemaRef ds:uri="http://schemas.openxmlformats.org/officeDocument/2006/bibliography"/>
   </ds:schemaRefs>

</xml_diff>

<commit_message>
More development of the exam #1 study guide.
</commit_message>
<xml_diff>
--- a/Exam Study Guide/Exam #1/CS286 - Exam #1 Study Guide.docx
+++ b/Exam Study Guide/Exam #1/CS286 - Exam #1 Study Guide.docx
@@ -3304,7 +3304,14 @@
                 <w:b/>
                 <w:color w:val="0000FF"/>
               </w:rPr>
-              <w:t>Inode</w:t>
+              <w:t>i</w:t>
+            </w:r>
+            <w:r>
+              <w:rPr>
+                <w:b/>
+                <w:color w:val="0000FF"/>
+              </w:rPr>
+              <w:t>node</w:t>
             </w:r>
             <w:r>
               <w:t xml:space="preserve"> – Data structure used to represent a file system object.  This includes the location of the disk block location.</w:t>
@@ -3533,10 +3540,24 @@
               <w:t xml:space="preserve"> </w:t>
             </w:r>
             <w:r>
-              <w:t xml:space="preserve">between a generic file </w:t>
-            </w:r>
-            <w:r>
-              <w:t xml:space="preserve">system and a real file system. </w:t>
+              <w:t>between a generic</w:t>
+            </w:r>
+            <w:r>
+              <w:t xml:space="preserve"> (i.e. POSIX complaint)</w:t>
+            </w:r>
+            <w:r>
+              <w:t xml:space="preserve"> file </w:t>
+            </w:r>
+            <w:r>
+              <w:t xml:space="preserve">system </w:t>
+            </w:r>
+            <w:r>
+              <w:t>actual implemented system calls</w:t>
+            </w:r>
+            <w:bookmarkStart w:id="0" w:name="_GoBack"/>
+            <w:bookmarkEnd w:id="0"/>
+            <w:r>
+              <w:t xml:space="preserve">. </w:t>
             </w:r>
           </w:p>
           <w:p>
@@ -26650,15 +26671,7 @@
                 <w:color w:val="0000FF"/>
                 <w:szCs w:val="22"/>
               </w:rPr>
-              <w:t>Example Usage</w:t>
-            </w:r>
-            <w:r>
-              <w:rPr>
-                <w:b/>
-                <w:color w:val="0000FF"/>
-                <w:szCs w:val="22"/>
-              </w:rPr>
-              <w:t xml:space="preserve"> #2</w:t>
+              <w:t>Example Usage #2</w:t>
             </w:r>
           </w:p>
           <w:p>
@@ -28545,6 +28558,7 @@
             <w:r>
               <w:rPr>
                 <w:rFonts w:ascii="Courier New" w:hAnsi="Courier New" w:cs="Courier New"/>
+                <w:b/>
                 <w:color w:val="0000FF"/>
               </w:rPr>
               <w:t>public class</w:t>
@@ -28552,12 +28566,20 @@
             <w:r>
               <w:rPr>
                 <w:rFonts w:ascii="Courier New" w:hAnsi="Courier New" w:cs="Courier New"/>
-              </w:rPr>
-              <w:t xml:space="preserve"> MyDriver </w:t>
-            </w:r>
-            <w:r>
-              <w:rPr>
-                <w:rFonts w:ascii="Courier New" w:hAnsi="Courier New" w:cs="Courier New"/>
+                <w:b/>
+              </w:rPr>
+              <w:t xml:space="preserve"> </w:t>
+            </w:r>
+            <w:r>
+              <w:rPr>
+                <w:rFonts w:ascii="Courier New" w:hAnsi="Courier New" w:cs="Courier New"/>
+              </w:rPr>
+              <w:t xml:space="preserve">MyDriver </w:t>
+            </w:r>
+            <w:r>
+              <w:rPr>
+                <w:rFonts w:ascii="Courier New" w:hAnsi="Courier New" w:cs="Courier New"/>
+                <w:b/>
                 <w:color w:val="0000FF"/>
               </w:rPr>
               <w:t>extends</w:t>
@@ -28637,6 +28659,7 @@
             <w:r>
               <w:rPr>
                 <w:rFonts w:ascii="Courier New" w:hAnsi="Courier New" w:cs="Courier New"/>
+                <w:b/>
                 <w:color w:val="0000FF"/>
               </w:rPr>
               <w:t>implements</w:t>
@@ -28685,9 +28708,40 @@
             <w:r>
               <w:rPr>
                 <w:rFonts w:ascii="Courier New" w:hAnsi="Courier New" w:cs="Courier New"/>
-                <w:color w:val="0000FF"/>
-              </w:rPr>
-              <w:t>public static void</w:t>
+                <w:b/>
+                <w:color w:val="0000FF"/>
+              </w:rPr>
+              <w:t>public</w:t>
+            </w:r>
+            <w:r>
+              <w:rPr>
+                <w:rFonts w:ascii="Courier New" w:hAnsi="Courier New" w:cs="Courier New"/>
+                <w:color w:val="0000FF"/>
+              </w:rPr>
+              <w:t xml:space="preserve"> </w:t>
+            </w:r>
+            <w:r>
+              <w:rPr>
+                <w:rFonts w:ascii="Courier New" w:hAnsi="Courier New" w:cs="Courier New"/>
+                <w:b/>
+                <w:color w:val="0000FF"/>
+              </w:rPr>
+              <w:t>static</w:t>
+            </w:r>
+            <w:r>
+              <w:rPr>
+                <w:rFonts w:ascii="Courier New" w:hAnsi="Courier New" w:cs="Courier New"/>
+                <w:color w:val="0000FF"/>
+              </w:rPr>
+              <w:t xml:space="preserve"> </w:t>
+            </w:r>
+            <w:r>
+              <w:rPr>
+                <w:rFonts w:ascii="Courier New" w:hAnsi="Courier New" w:cs="Courier New"/>
+                <w:b/>
+                <w:color w:val="0000FF"/>
+              </w:rPr>
+              <w:t>void</w:t>
             </w:r>
             <w:r>
               <w:rPr>
@@ -28726,6 +28780,7 @@
             <w:r>
               <w:rPr>
                 <w:rFonts w:ascii="Courier New" w:hAnsi="Courier New" w:cs="Courier New"/>
+                <w:b/>
                 <w:color w:val="0000FF"/>
               </w:rPr>
               <w:t>new</w:t>
@@ -28766,7 +28821,6 @@
             <w:r>
               <w:rPr>
                 <w:rFonts w:ascii="Courier New" w:hAnsi="Courier New" w:cs="Courier New"/>
-                <w:color w:val="0000FF"/>
               </w:rPr>
               <w:t>System.exit</w:t>
             </w:r>
@@ -28877,6 +28931,7 @@
             <w:r>
               <w:rPr>
                 <w:rFonts w:ascii="Courier New" w:hAnsi="Courier New" w:cs="Courier New"/>
+                <w:b/>
                 <w:color w:val="0000FF"/>
               </w:rPr>
               <w:t>new</w:t>
@@ -29030,9 +29085,25 @@
             <w:r>
               <w:rPr>
                 <w:rFonts w:ascii="Courier New" w:hAnsi="Courier New" w:cs="Courier New"/>
-                <w:color w:val="0000FF"/>
-              </w:rPr>
-              <w:t>public int</w:t>
+                <w:b/>
+                <w:color w:val="0000FF"/>
+              </w:rPr>
+              <w:t>public</w:t>
+            </w:r>
+            <w:r>
+              <w:rPr>
+                <w:rFonts w:ascii="Courier New" w:hAnsi="Courier New" w:cs="Courier New"/>
+                <w:color w:val="0000FF"/>
+              </w:rPr>
+              <w:t xml:space="preserve"> </w:t>
+            </w:r>
+            <w:r>
+              <w:rPr>
+                <w:rFonts w:ascii="Courier New" w:hAnsi="Courier New" w:cs="Courier New"/>
+                <w:b/>
+                <w:color w:val="0000FF"/>
+              </w:rPr>
+              <w:t>int</w:t>
             </w:r>
             <w:r>
               <w:rPr>
@@ -29043,6 +29114,7 @@
             <w:r>
               <w:rPr>
                 <w:rFonts w:ascii="Courier New" w:hAnsi="Courier New" w:cs="Courier New"/>
+                <w:b/>
                 <w:color w:val="0000FF"/>
               </w:rPr>
               <w:t>throws</w:t>
@@ -29084,6 +29156,7 @@
             <w:r>
               <w:rPr>
                 <w:rFonts w:ascii="Courier New" w:hAnsi="Courier New" w:cs="Courier New"/>
+                <w:b/>
                 <w:color w:val="0000FF"/>
               </w:rPr>
               <w:t>new</w:t>
@@ -29166,6 +29239,7 @@
             <w:r>
               <w:rPr>
                 <w:rFonts w:ascii="Courier New" w:hAnsi="Courier New" w:cs="Courier New"/>
+                <w:b/>
                 <w:color w:val="0000FF"/>
               </w:rPr>
               <w:t>return</w:t>
@@ -29193,6 +29267,7 @@
             <w:r>
               <w:rPr>
                 <w:rFonts w:ascii="Courier New" w:hAnsi="Courier New" w:cs="Courier New"/>
+                <w:b/>
                 <w:color w:val="0000FF"/>
               </w:rPr>
               <w:t>True</w:t>
@@ -29354,6 +29429,7 @@
             <w:r>
               <w:rPr>
                 <w:rFonts w:ascii="Courier New" w:hAnsi="Courier New" w:cs="Courier New"/>
+                <w:b/>
                 <w:color w:val="0000FF"/>
               </w:rPr>
               <w:t>new</w:t>
@@ -29625,6 +29701,7 @@
             <w:r>
               <w:rPr>
                 <w:rFonts w:ascii="Courier New" w:hAnsi="Courier New" w:cs="Courier New"/>
+                <w:b/>
                 <w:color w:val="0000FF"/>
               </w:rPr>
               <w:t>new</w:t>
@@ -29691,6 +29768,7 @@
             <w:r>
               <w:rPr>
                 <w:rFonts w:ascii="Courier New" w:hAnsi="Courier New" w:cs="Courier New"/>
+                <w:b/>
                 <w:color w:val="0000FF"/>
               </w:rPr>
               <w:t>new</w:t>
@@ -29760,6 +29838,7 @@
             <w:r>
               <w:rPr>
                 <w:rFonts w:ascii="Courier New" w:hAnsi="Courier New" w:cs="Courier New"/>
+                <w:b/>
                 <w:color w:val="0000FF"/>
               </w:rPr>
               <w:t>True</w:t>
@@ -29838,14 +29917,14 @@
         <w:tblLook w:val="04A0" w:firstRow="1" w:lastRow="0" w:firstColumn="1" w:lastColumn="0" w:noHBand="0" w:noVBand="1"/>
       </w:tblPr>
       <w:tblGrid>
-        <w:gridCol w:w="3672"/>
-        <w:gridCol w:w="3672"/>
+        <w:gridCol w:w="4068"/>
+        <w:gridCol w:w="3276"/>
         <w:gridCol w:w="3672"/>
       </w:tblGrid>
       <w:tr>
         <w:tc>
           <w:tcPr>
-            <w:tcW w:w="3672" w:type="dxa"/>
+            <w:tcW w:w="4068" w:type="dxa"/>
           </w:tcPr>
           <w:p>
             <w:pPr>
@@ -29890,6 +29969,10 @@
                 <w:ilvl w:val="0"/>
                 <w:numId w:val="25"/>
               </w:numPr>
+              <w:tabs>
+                <w:tab w:val="left" w:pos="270"/>
+              </w:tabs>
+              <w:ind w:left="270" w:hanging="270"/>
               <w:rPr>
                 <w:rFonts w:asciiTheme="minorHAnsi" w:hAnsiTheme="minorHAnsi" w:cs="Courier New"/>
                 <w:b/>
@@ -29906,6 +29989,29 @@
               </w:rPr>
               <w:t>Driver Code</w:t>
             </w:r>
+          </w:p>
+          <w:p>
+            <w:pPr>
+              <w:pStyle w:val="ListParagraph"/>
+              <w:numPr>
+                <w:ilvl w:val="0"/>
+                <w:numId w:val="18"/>
+              </w:numPr>
+              <w:tabs>
+                <w:tab w:val="left" w:pos="270"/>
+              </w:tabs>
+            </w:pPr>
+            <w:r>
+              <w:t>conf.set(“ParamName”, “value”)</w:t>
+            </w:r>
+          </w:p>
+          <w:p>
+            <w:pPr>
+              <w:tabs>
+                <w:tab w:val="left" w:pos="270"/>
+              </w:tabs>
+              <w:ind w:left="-72"/>
+            </w:pPr>
           </w:p>
           <w:p>
             <w:pPr>
@@ -29914,6 +30020,10 @@
                 <w:ilvl w:val="0"/>
                 <w:numId w:val="25"/>
               </w:numPr>
+              <w:tabs>
+                <w:tab w:val="left" w:pos="270"/>
+              </w:tabs>
+              <w:ind w:left="270" w:hanging="270"/>
               <w:rPr>
                 <w:rFonts w:asciiTheme="minorHAnsi" w:hAnsiTheme="minorHAnsi" w:cs="Courier New"/>
                 <w:b/>
@@ -29930,6 +30040,38 @@
               </w:rPr>
               <w:t>Command Line Parameters</w:t>
             </w:r>
+          </w:p>
+          <w:p>
+            <w:pPr>
+              <w:tabs>
+                <w:tab w:val="left" w:pos="270"/>
+              </w:tabs>
+              <w:jc w:val="center"/>
+              <w:rPr>
+                <w:rFonts w:ascii="Courier New" w:hAnsi="Courier New" w:cs="Courier New"/>
+                <w:b/>
+              </w:rPr>
+            </w:pPr>
+            <w:r>
+              <w:rPr>
+                <w:rFonts w:ascii="Courier New" w:hAnsi="Courier New" w:cs="Courier New"/>
+                <w:b/>
+              </w:rPr>
+              <w:t>hadoop jar –D PropertyName=XXX …</w:t>
+            </w:r>
+          </w:p>
+          <w:p>
+            <w:pPr>
+              <w:tabs>
+                <w:tab w:val="left" w:pos="270"/>
+              </w:tabs>
+              <w:rPr>
+                <w:rFonts w:asciiTheme="minorHAnsi" w:hAnsiTheme="minorHAnsi" w:cs="Courier New"/>
+                <w:b/>
+                <w:color w:val="E36C0A" w:themeColor="accent6" w:themeShade="BF"/>
+                <w:szCs w:val="16"/>
+              </w:rPr>
+            </w:pPr>
           </w:p>
           <w:p>
             <w:pPr>
@@ -29938,6 +30080,10 @@
                 <w:ilvl w:val="0"/>
                 <w:numId w:val="25"/>
               </w:numPr>
+              <w:tabs>
+                <w:tab w:val="left" w:pos="270"/>
+              </w:tabs>
+              <w:ind w:left="270" w:hanging="270"/>
               <w:rPr>
                 <w:rFonts w:asciiTheme="minorHAnsi" w:hAnsiTheme="minorHAnsi" w:cs="Courier New"/>
                 <w:b/>
@@ -29954,6 +30100,29 @@
               </w:rPr>
               <w:t>Local XML Files</w:t>
             </w:r>
+          </w:p>
+          <w:p>
+            <w:pPr>
+              <w:pStyle w:val="ListParagraph"/>
+              <w:numPr>
+                <w:ilvl w:val="0"/>
+                <w:numId w:val="18"/>
+              </w:numPr>
+              <w:tabs>
+                <w:tab w:val="left" w:pos="270"/>
+              </w:tabs>
+            </w:pPr>
+            <w:r>
+              <w:t>-conf mymapred.xml</w:t>
+            </w:r>
+          </w:p>
+          <w:p>
+            <w:pPr>
+              <w:tabs>
+                <w:tab w:val="left" w:pos="270"/>
+              </w:tabs>
+              <w:ind w:left="-72"/>
+            </w:pPr>
           </w:p>
           <w:p>
             <w:pPr>
@@ -29962,6 +30131,10 @@
                 <w:ilvl w:val="0"/>
                 <w:numId w:val="25"/>
               </w:numPr>
+              <w:tabs>
+                <w:tab w:val="left" w:pos="270"/>
+              </w:tabs>
+              <w:ind w:left="270" w:hanging="270"/>
               <w:rPr>
                 <w:rFonts w:asciiTheme="minorHAnsi" w:hAnsiTheme="minorHAnsi" w:cs="Courier New"/>
                 <w:b/>
@@ -29978,6 +30151,73 @@
               </w:rPr>
               <w:t>Global XML Files (i.e. within the Global Map Reduce folder)</w:t>
             </w:r>
+          </w:p>
+          <w:p>
+            <w:pPr>
+              <w:pStyle w:val="ListParagraph"/>
+              <w:numPr>
+                <w:ilvl w:val="0"/>
+                <w:numId w:val="18"/>
+              </w:numPr>
+              <w:tabs>
+                <w:tab w:val="left" w:pos="270"/>
+              </w:tabs>
+              <w:rPr>
+                <w:b/>
+              </w:rPr>
+            </w:pPr>
+            <w:r>
+              <w:t xml:space="preserve">Stored in </w:t>
+            </w:r>
+            <w:r>
+              <w:rPr>
+                <w:b/>
+              </w:rPr>
+              <w:t>/opt/mapr/hadoop/hadoop-0.20.2/conf</w:t>
+            </w:r>
+          </w:p>
+          <w:p>
+            <w:pPr>
+              <w:pStyle w:val="ListParagraph"/>
+              <w:numPr>
+                <w:ilvl w:val="1"/>
+                <w:numId w:val="18"/>
+              </w:numPr>
+              <w:tabs>
+                <w:tab w:val="left" w:pos="270"/>
+              </w:tabs>
+            </w:pPr>
+            <w:r>
+              <w:t>mapred-default.xml,    mapred-site.xml</w:t>
+            </w:r>
+          </w:p>
+          <w:p>
+            <w:pPr>
+              <w:pStyle w:val="ListParagraph"/>
+              <w:numPr>
+                <w:ilvl w:val="1"/>
+                <w:numId w:val="18"/>
+              </w:numPr>
+              <w:tabs>
+                <w:tab w:val="left" w:pos="270"/>
+              </w:tabs>
+            </w:pPr>
+            <w:r>
+              <w:t>core-default.xml,     core-site.xml</w:t>
+            </w:r>
+          </w:p>
+          <w:p>
+            <w:pPr>
+              <w:tabs>
+                <w:tab w:val="left" w:pos="270"/>
+              </w:tabs>
+              <w:rPr>
+                <w:rFonts w:asciiTheme="minorHAnsi" w:hAnsiTheme="minorHAnsi" w:cs="Courier New"/>
+                <w:b/>
+                <w:color w:val="E36C0A" w:themeColor="accent6" w:themeShade="BF"/>
+                <w:szCs w:val="16"/>
+              </w:rPr>
+            </w:pPr>
           </w:p>
           <w:p>
             <w:pPr>
@@ -29986,6 +30226,10 @@
                 <w:ilvl w:val="0"/>
                 <w:numId w:val="25"/>
               </w:numPr>
+              <w:tabs>
+                <w:tab w:val="left" w:pos="270"/>
+              </w:tabs>
+              <w:ind w:left="270" w:hanging="270"/>
               <w:rPr>
                 <w:rFonts w:asciiTheme="minorHAnsi" w:hAnsiTheme="minorHAnsi" w:cs="Courier New"/>
                 <w:b/>
@@ -30019,7 +30263,7 @@
         </w:tc>
         <w:tc>
           <w:tcPr>
-            <w:tcW w:w="3672" w:type="dxa"/>
+            <w:tcW w:w="3276" w:type="dxa"/>
           </w:tcPr>
           <w:p/>
         </w:tc>
@@ -30259,16 +30503,7 @@
               <w:t>Framework</w:t>
             </w:r>
             <w:r>
-              <w:t xml:space="preserve"> – </w:t>
-            </w:r>
-            <w:r>
-              <w:t xml:space="preserve">Granular summaries of CPU and memory consumption, records read </w:t>
-            </w:r>
-            <w:r>
-              <w:t>&amp;</w:t>
-            </w:r>
-            <w:r>
-              <w:t xml:space="preserve"> written, and bytes read &amp; written in each phase of MapReduce</w:t>
+              <w:t xml:space="preserve"> – Granular summaries of CPU and memory consumption, records read &amp; written, and bytes read &amp; written in each phase of MapReduce</w:t>
             </w:r>
           </w:p>
         </w:tc>
@@ -30439,10 +30674,7 @@
               <w:t xml:space="preserve">– </w:t>
             </w:r>
             <w:r>
-              <w:t xml:space="preserve">Total number of bytes </w:t>
-            </w:r>
-            <w:r>
-              <w:t>read from MapR-FS.</w:t>
+              <w:t>Total number of bytes read from MapR-FS.</w:t>
             </w:r>
           </w:p>
         </w:tc>
@@ -30464,15 +30696,7 @@
                 <w:b/>
                 <w:color w:val="E36C0A" w:themeColor="accent6" w:themeShade="BF"/>
               </w:rPr>
-              <w:t>MAPRFS_BYTES_</w:t>
-            </w:r>
-            <w:r>
-              <w:rPr>
-                <w:rFonts w:ascii="Courier New" w:hAnsi="Courier New" w:cs="Courier New"/>
-                <w:b/>
-                <w:color w:val="E36C0A" w:themeColor="accent6" w:themeShade="BF"/>
-              </w:rPr>
-              <w:t>WRITTEN</w:t>
+              <w:t>MAPRFS_BYTES_WRITTEN</w:t>
             </w:r>
             <w:r>
               <w:rPr>
@@ -30484,13 +30708,7 @@
               <w:t xml:space="preserve">– </w:t>
             </w:r>
             <w:r>
-              <w:t xml:space="preserve">Total number of bytes </w:t>
-            </w:r>
-            <w:r>
-              <w:t xml:space="preserve">written to </w:t>
-            </w:r>
-            <w:r>
-              <w:t>MapR-FS.</w:t>
+              <w:t>Total number of bytes written to MapR-FS.</w:t>
             </w:r>
           </w:p>
         </w:tc>
@@ -30520,14 +30738,7 @@
           <w:b/>
           <w:sz w:val="24"/>
         </w:rPr>
-        <w:t>Job</w:t>
-      </w:r>
-      <w:r>
-        <w:rPr>
-          <w:b/>
-          <w:sz w:val="24"/>
-        </w:rPr>
-        <w:t xml:space="preserve"> Counters</w:t>
+        <w:t>Job Counters</w:t>
       </w:r>
     </w:p>
     <w:p>
@@ -30597,10 +30808,7 @@
               <w:t xml:space="preserve">– </w:t>
             </w:r>
             <w:r>
-              <w:t>Total number of map tasks executed on local data</w:t>
-            </w:r>
-            <w:r>
-              <w:t>.</w:t>
+              <w:t>Total number of map tasks executed on local data.</w:t>
             </w:r>
           </w:p>
         </w:tc>
@@ -30621,15 +30829,7 @@
                 <w:b/>
                 <w:color w:val="E36C0A" w:themeColor="accent6" w:themeShade="BF"/>
               </w:rPr>
-              <w:t>FALLOW_SLOTS_MILLIS_MAP</w:t>
-            </w:r>
-            <w:r>
-              <w:rPr>
-                <w:rFonts w:ascii="Courier New" w:hAnsi="Courier New" w:cs="Courier New"/>
-                <w:b/>
-                <w:color w:val="E36C0A" w:themeColor="accent6" w:themeShade="BF"/>
-              </w:rPr>
-              <w:t>S</w:t>
+              <w:t>FALLOW_SLOTS_MILLIS_MAPS</w:t>
             </w:r>
             <w:r>
               <w:t xml:space="preserve"> </w:t>
@@ -30670,15 +30870,7 @@
                 <w:b/>
                 <w:color w:val="E36C0A" w:themeColor="accent6" w:themeShade="BF"/>
               </w:rPr>
-              <w:t>FALLOW_SLOTS_MILLIS_</w:t>
-            </w:r>
-            <w:r>
-              <w:rPr>
-                <w:rFonts w:ascii="Courier New" w:hAnsi="Courier New" w:cs="Courier New"/>
-                <w:b/>
-                <w:color w:val="E36C0A" w:themeColor="accent6" w:themeShade="BF"/>
-              </w:rPr>
-              <w:t>REDUCES</w:t>
+              <w:t>FALLOW_SLOTS_MILLIS_REDUCES</w:t>
             </w:r>
             <w:r>
               <w:t xml:space="preserve"> </w:t>
@@ -30687,13 +30879,7 @@
               <w:t xml:space="preserve">– </w:t>
             </w:r>
             <w:r>
-              <w:t xml:space="preserve">Total time </w:t>
-            </w:r>
-            <w:r>
-              <w:t>reduce</w:t>
-            </w:r>
-            <w:r>
-              <w:t xml:space="preserve"> tasks spend waiting after slots are reserved (</w:t>
+              <w:t>Total time reduce tasks spend waiting after slots are reserved (</w:t>
             </w:r>
             <w:r>
               <w:rPr>
@@ -30768,15 +30954,7 @@
                 <w:b/>
                 <w:color w:val="E36C0A" w:themeColor="accent6" w:themeShade="BF"/>
               </w:rPr>
-              <w:t>SLOTS_MILLI_</w:t>
-            </w:r>
-            <w:r>
-              <w:rPr>
-                <w:rFonts w:ascii="Courier New" w:hAnsi="Courier New" w:cs="Courier New"/>
-                <w:b/>
-                <w:color w:val="E36C0A" w:themeColor="accent6" w:themeShade="BF"/>
-              </w:rPr>
-              <w:t>REDUCES</w:t>
+              <w:t>SLOTS_MILLI_REDUCES</w:t>
             </w:r>
             <w:r>
               <w:rPr>
@@ -30788,13 +30966,7 @@
               <w:t xml:space="preserve">– </w:t>
             </w:r>
             <w:r>
-              <w:t>T</w:t>
-            </w:r>
-            <w:r>
-              <w:t>otal time reduce</w:t>
-            </w:r>
-            <w:r>
-              <w:t xml:space="preserve"> tasks spent executing</w:t>
+              <w:t>Total time reduce tasks spent executing</w:t>
             </w:r>
           </w:p>
         </w:tc>
@@ -30816,23 +30988,7 @@
                 <w:b/>
                 <w:color w:val="E36C0A" w:themeColor="accent6" w:themeShade="BF"/>
               </w:rPr>
-              <w:t>TOTAL_LAUNCHED_</w:t>
-            </w:r>
-            <w:r>
-              <w:rPr>
-                <w:rFonts w:ascii="Courier New" w:hAnsi="Courier New" w:cs="Courier New"/>
-                <w:b/>
-                <w:color w:val="E36C0A" w:themeColor="accent6" w:themeShade="BF"/>
-              </w:rPr>
-              <w:t>MAP</w:t>
-            </w:r>
-            <w:r>
-              <w:rPr>
-                <w:rFonts w:ascii="Courier New" w:hAnsi="Courier New" w:cs="Courier New"/>
-                <w:b/>
-                <w:color w:val="E36C0A" w:themeColor="accent6" w:themeShade="BF"/>
-              </w:rPr>
-              <w:t>S</w:t>
+              <w:t>TOTAL_LAUNCHED_MAPS</w:t>
             </w:r>
             <w:r>
               <w:t xml:space="preserve"> </w:t>
@@ -30841,13 +30997,7 @@
               <w:t xml:space="preserve">– </w:t>
             </w:r>
             <w:r>
-              <w:t xml:space="preserve">Total number of </w:t>
-            </w:r>
-            <w:r>
-              <w:t>map</w:t>
-            </w:r>
-            <w:r>
-              <w:t xml:space="preserve"> tasks launched, </w:t>
+              <w:t xml:space="preserve">Total number of map tasks launched, </w:t>
             </w:r>
             <w:r>
               <w:rPr>
@@ -30947,14 +31097,7 @@
           <w:b/>
           <w:sz w:val="24"/>
         </w:rPr>
-        <w:t>Framework</w:t>
-      </w:r>
-      <w:r>
-        <w:rPr>
-          <w:b/>
-          <w:sz w:val="24"/>
-        </w:rPr>
-        <w:t xml:space="preserve"> Counters</w:t>
+        <w:t>Framework Counters</w:t>
       </w:r>
     </w:p>
     <w:p>
@@ -31080,23 +31223,7 @@
                 <w:b/>
                 <w:color w:val="E36C0A" w:themeColor="accent6" w:themeShade="BF"/>
               </w:rPr>
-              <w:t>COMBINE_</w:t>
-            </w:r>
-            <w:r>
-              <w:rPr>
-                <w:rFonts w:ascii="Courier New" w:hAnsi="Courier New" w:cs="Courier New"/>
-                <w:b/>
-                <w:color w:val="E36C0A" w:themeColor="accent6" w:themeShade="BF"/>
-              </w:rPr>
-              <w:t>OUTPUT</w:t>
-            </w:r>
-            <w:r>
-              <w:rPr>
-                <w:rFonts w:ascii="Courier New" w:hAnsi="Courier New" w:cs="Courier New"/>
-                <w:b/>
-                <w:color w:val="E36C0A" w:themeColor="accent6" w:themeShade="BF"/>
-              </w:rPr>
-              <w:t>_RECORDS</w:t>
+              <w:t>COMBINE_OUTPUT_RECORDS</w:t>
             </w:r>
             <w:r>
               <w:rPr>
@@ -31188,15 +31315,7 @@
                 <w:b/>
                 <w:color w:val="E36C0A" w:themeColor="accent6" w:themeShade="BF"/>
               </w:rPr>
-              <w:t>GC</w:t>
-            </w:r>
-            <w:r>
-              <w:rPr>
-                <w:rFonts w:ascii="Courier New" w:hAnsi="Courier New" w:cs="Courier New"/>
-                <w:b/>
-                <w:color w:val="E36C0A" w:themeColor="accent6" w:themeShade="BF"/>
-              </w:rPr>
-              <w:t>_MILLISECONDS</w:t>
+              <w:t>GC_MILLISECONDS</w:t>
             </w:r>
             <w:r>
               <w:t xml:space="preserve"> </w:t>
@@ -31280,23 +31399,7 @@
                 <w:b/>
                 <w:color w:val="E36C0A" w:themeColor="accent6" w:themeShade="BF"/>
               </w:rPr>
-              <w:t>MAP_</w:t>
-            </w:r>
-            <w:r>
-              <w:rPr>
-                <w:rFonts w:ascii="Courier New" w:hAnsi="Courier New" w:cs="Courier New"/>
-                <w:b/>
-                <w:color w:val="E36C0A" w:themeColor="accent6" w:themeShade="BF"/>
-              </w:rPr>
-              <w:t>OUTPUT</w:t>
-            </w:r>
-            <w:r>
-              <w:rPr>
-                <w:rFonts w:ascii="Courier New" w:hAnsi="Courier New" w:cs="Courier New"/>
-                <w:b/>
-                <w:color w:val="E36C0A" w:themeColor="accent6" w:themeShade="BF"/>
-              </w:rPr>
-              <w:t>_RECORDS</w:t>
+              <w:t>MAP_OUTPUT_RECORDS</w:t>
             </w:r>
             <w:r>
               <w:rPr>
@@ -31308,13 +31411,7 @@
               <w:t xml:space="preserve">– </w:t>
             </w:r>
             <w:r>
-              <w:t xml:space="preserve">Total number of records </w:t>
-            </w:r>
-            <w:r>
-              <w:t>written</w:t>
-            </w:r>
-            <w:r>
-              <w:t xml:space="preserve"> in the Map phase.</w:t>
+              <w:t>Total number of records written in the Map phase.</w:t>
             </w:r>
           </w:p>
         </w:tc>
@@ -31413,15 +31510,7 @@
                 <w:b/>
                 <w:color w:val="E36C0A" w:themeColor="accent6" w:themeShade="BF"/>
               </w:rPr>
-              <w:t>REDUCE_INPUT_</w:t>
-            </w:r>
-            <w:r>
-              <w:rPr>
-                <w:rFonts w:ascii="Courier New" w:hAnsi="Courier New" w:cs="Courier New"/>
-                <w:b/>
-                <w:color w:val="E36C0A" w:themeColor="accent6" w:themeShade="BF"/>
-              </w:rPr>
-              <w:t>RECORDS</w:t>
+              <w:t>REDUCE_INPUT_RECORDS</w:t>
             </w:r>
             <w:r>
               <w:t xml:space="preserve"> </w:t>
@@ -31430,10 +31519,7 @@
               <w:t xml:space="preserve">– </w:t>
             </w:r>
             <w:r>
-              <w:t xml:space="preserve">Total number of </w:t>
-            </w:r>
-            <w:r>
-              <w:t xml:space="preserve">records (i.e. </w:t>
+              <w:t xml:space="preserve">Total number of records (i.e. </w:t>
             </w:r>
             <w:r>
               <w:rPr>
@@ -31443,10 +31529,7 @@
               <w:t>values</w:t>
             </w:r>
             <w:r>
-              <w:t>)</w:t>
-            </w:r>
-            <w:r>
-              <w:t xml:space="preserve"> read in during reduce phase.</w:t>
+              <w:t>) read in during reduce phase.</w:t>
             </w:r>
           </w:p>
         </w:tc>
@@ -31468,23 +31551,7 @@
                 <w:b/>
                 <w:color w:val="E36C0A" w:themeColor="accent6" w:themeShade="BF"/>
               </w:rPr>
-              <w:t>REDUCE_</w:t>
-            </w:r>
-            <w:r>
-              <w:rPr>
-                <w:rFonts w:ascii="Courier New" w:hAnsi="Courier New" w:cs="Courier New"/>
-                <w:b/>
-                <w:color w:val="E36C0A" w:themeColor="accent6" w:themeShade="BF"/>
-              </w:rPr>
-              <w:t>OUTPUT</w:t>
-            </w:r>
-            <w:r>
-              <w:rPr>
-                <w:rFonts w:ascii="Courier New" w:hAnsi="Courier New" w:cs="Courier New"/>
-                <w:b/>
-                <w:color w:val="E36C0A" w:themeColor="accent6" w:themeShade="BF"/>
-              </w:rPr>
-              <w:t>_RECORDS</w:t>
+              <w:t>REDUCE_OUTPUT_RECORDS</w:t>
             </w:r>
             <w:r>
               <w:t xml:space="preserve"> </w:t>
@@ -31493,19 +31560,7 @@
               <w:t xml:space="preserve">– </w:t>
             </w:r>
             <w:r>
-              <w:t xml:space="preserve">Total number of records </w:t>
-            </w:r>
-            <w:r>
-              <w:t xml:space="preserve">written </w:t>
-            </w:r>
-            <w:r>
-              <w:t xml:space="preserve">during </w:t>
-            </w:r>
-            <w:r>
-              <w:t xml:space="preserve">the </w:t>
-            </w:r>
-            <w:r>
-              <w:t>reduce phase.</w:t>
+              <w:t>Total number of records written during the reduce phase.</w:t>
             </w:r>
           </w:p>
         </w:tc>
@@ -31527,15 +31582,7 @@
                 <w:b/>
                 <w:color w:val="E36C0A" w:themeColor="accent6" w:themeShade="BF"/>
               </w:rPr>
-              <w:t>REDUCE_</w:t>
-            </w:r>
-            <w:r>
-              <w:rPr>
-                <w:rFonts w:ascii="Courier New" w:hAnsi="Courier New" w:cs="Courier New"/>
-                <w:b/>
-                <w:color w:val="E36C0A" w:themeColor="accent6" w:themeShade="BF"/>
-              </w:rPr>
-              <w:t>SHUFFLE_BYTES</w:t>
+              <w:t>REDUCE_SHUFFLE_BYTES</w:t>
             </w:r>
             <w:r>
               <w:t xml:space="preserve"> </w:t>
@@ -32493,15 +32540,7 @@
                 <w:b/>
                 <w:color w:val="FF0000"/>
               </w:rPr>
-              <w:t>M</w:t>
-            </w:r>
-            <w:r>
-              <w:rPr>
-                <w:rFonts w:ascii="Arial" w:hAnsi="Arial" w:cs="Arial"/>
-                <w:b/>
-                <w:color w:val="FF0000"/>
-              </w:rPr>
-              <w:t>RV2</w:t>
+              <w:t>MRV2</w:t>
             </w:r>
           </w:p>
         </w:tc>
@@ -32541,16 +32580,7 @@
               <w:jc w:val="center"/>
             </w:pPr>
             <w:r>
-              <w:t>M</w:t>
-            </w:r>
-            <w:r>
-              <w:t>APR_</w:t>
-            </w:r>
-            <w:r>
-              <w:t>MAP</w:t>
-            </w:r>
-            <w:r>
-              <w:t>REDUCE_MODE=yarn</w:t>
+              <w:t>MAPR_MAPREDUCE_MODE=yarn</w:t>
             </w:r>
           </w:p>
         </w:tc>
@@ -32997,13 +33027,7 @@
               <w:rPr>
                 <w:rFonts w:ascii="Courier New" w:hAnsi="Courier New" w:cs="Courier New"/>
               </w:rPr>
-              <w:t>yarn</w:t>
-            </w:r>
-            <w:r>
-              <w:rPr>
-                <w:rFonts w:ascii="Courier New" w:hAnsi="Courier New" w:cs="Courier New"/>
-              </w:rPr>
-              <w:t xml:space="preserve"> job …</w:t>
+              <w:t>yarn job …</w:t>
             </w:r>
           </w:p>
           <w:p>
@@ -36463,8 +36487,6 @@
           <w:szCs w:val="16"/>
         </w:rPr>
       </w:pPr>
-      <w:bookmarkStart w:id="0" w:name="_GoBack"/>
-      <w:bookmarkEnd w:id="0"/>
     </w:p>
     <w:p>
       <w:pPr>
@@ -36700,7 +36722,7 @@
       <w:rPr>
         <w:noProof/>
       </w:rPr>
-      <w:t>11</w:t>
+      <w:t>2</w:t>
     </w:r>
     <w:r>
       <w:rPr>
@@ -40704,7 +40726,7 @@
 </file>
 
 <file path=customXml/itemProps1.xml><?xml version="1.0" encoding="utf-8"?>
-<ds:datastoreItem xmlns:ds="http://schemas.openxmlformats.org/officeDocument/2006/customXml" ds:itemID="{CCB9D213-1BC3-4107-91D8-B5FC76346108}">
+<ds:datastoreItem xmlns:ds="http://schemas.openxmlformats.org/officeDocument/2006/customXml" ds:itemID="{E9748C50-47D4-4874-B1C1-80CBC4D82686}">
   <ds:schemaRefs>
     <ds:schemaRef ds:uri="http://schemas.openxmlformats.org/officeDocument/2006/bibliography"/>
   </ds:schemaRefs>

</xml_diff>